<commit_message>
Version mit Data -> Channel-Umbenennung Inhibit-Screen-Restore funktionierenden Brennerlaufzeit-Synchronisation Backup ok Reihenfolge des 1. Einlesen der GUI-Daten optimiert
git-svn-id: svn://192.168.0.51/SolvisMax/Trunk/java@65 441743bf-4a58-944d-b24f-aa01258f3d5c
</commit_message>
<xml_diff>
--- a/docu/SolvisSmartHomeServer.docx
+++ b/docu/SolvisSmartHomeServer.docx
@@ -4,6 +4,13 @@
   <w:body>
     <w:sdt>
       <w:sdtPr>
+        <w:rPr>
+          <w:rFonts w:asciiTheme="minorHAnsi" w:eastAsiaTheme="minorEastAsia" w:hAnsiTheme="minorHAnsi" w:cstheme="minorBidi"/>
+          <w:b w:val="0"/>
+          <w:bCs w:val="0"/>
+          <w:sz w:val="22"/>
+          <w:szCs w:val="22"/>
+        </w:rPr>
         <w:id w:val="10187297"/>
         <w:docPartObj>
           <w:docPartGallery w:val="Table of Contents"/>
@@ -12,11 +19,6 @@
       </w:sdtPr>
       <w:sdtEndPr>
         <w:rPr>
-          <w:rFonts w:asciiTheme="minorHAnsi" w:eastAsiaTheme="minorEastAsia" w:hAnsiTheme="minorHAnsi" w:cstheme="minorBidi"/>
-          <w:b w:val="0"/>
-          <w:bCs w:val="0"/>
-          <w:sz w:val="22"/>
-          <w:szCs w:val="22"/>
           <w:lang w:val="de-DE"/>
         </w:rPr>
       </w:sdtEndPr>
@@ -1209,33 +1211,57 @@
     <w:p>
       <w:pPr>
         <w:pStyle w:val="berschrift1"/>
+        <w:rPr>
+          <w:lang w:val="de-DE"/>
+        </w:rPr>
       </w:pPr>
       <w:bookmarkStart w:id="0" w:name="_Toc27557008"/>
       <w:proofErr w:type="spellStart"/>
       <w:r>
+        <w:rPr>
+          <w:lang w:val="de-DE"/>
+        </w:rPr>
         <w:t>Solvis</w:t>
       </w:r>
       <w:proofErr w:type="spellEnd"/>
       <w:r>
+        <w:rPr>
+          <w:lang w:val="de-DE"/>
+        </w:rPr>
         <w:t>-</w:t>
       </w:r>
       <w:proofErr w:type="spellStart"/>
       <w:r>
+        <w:rPr>
+          <w:lang w:val="de-DE"/>
+        </w:rPr>
         <w:t>SmartHome</w:t>
       </w:r>
       <w:proofErr w:type="spellEnd"/>
       <w:r>
+        <w:rPr>
+          <w:lang w:val="de-DE"/>
+        </w:rPr>
         <w:t xml:space="preserve">-Server / </w:t>
       </w:r>
       <w:proofErr w:type="spellStart"/>
       <w:r>
+        <w:rPr>
+          <w:lang w:val="de-DE"/>
+        </w:rPr>
         <w:t>Fhem</w:t>
       </w:r>
       <w:proofErr w:type="spellEnd"/>
       <w:r>
+        <w:rPr>
+          <w:lang w:val="de-DE"/>
+        </w:rPr>
         <w:t>-</w:t>
       </w:r>
       <w:r>
+        <w:rPr>
+          <w:lang w:val="de-DE"/>
+        </w:rPr>
         <w:t>Client</w:t>
       </w:r>
       <w:bookmarkEnd w:id="0"/>
@@ -1243,196 +1269,385 @@
     <w:p>
       <w:pPr>
         <w:pStyle w:val="berschrift2"/>
+        <w:rPr>
+          <w:lang w:val="de-DE"/>
+        </w:rPr>
       </w:pPr>
       <w:bookmarkStart w:id="1" w:name="_Toc27557009"/>
       <w:r>
+        <w:rPr>
+          <w:lang w:val="de-DE"/>
+        </w:rPr>
         <w:t>Einführung</w:t>
       </w:r>
       <w:bookmarkEnd w:id="1"/>
     </w:p>
     <w:p>
-      <w:r>
+      <w:pPr>
+        <w:rPr>
+          <w:lang w:val="de-DE"/>
+        </w:rPr>
+      </w:pPr>
+      <w:r>
+        <w:rPr>
+          <w:lang w:val="de-DE"/>
+        </w:rPr>
         <w:t xml:space="preserve">Die </w:t>
       </w:r>
       <w:proofErr w:type="spellStart"/>
       <w:r>
+        <w:rPr>
+          <w:lang w:val="de-DE"/>
+        </w:rPr>
         <w:t>SolvisRemote</w:t>
       </w:r>
       <w:proofErr w:type="spellEnd"/>
       <w:r>
+        <w:rPr>
+          <w:lang w:val="de-DE"/>
+        </w:rPr>
         <w:t xml:space="preserve"> bietet einen Zugriff über mehrere http-Seiten an. Über diese kann der aktuelle Status der Anlage untersucht werden und Einstellungen der Anlage verändert werden.</w:t>
       </w:r>
     </w:p>
     <w:p>
-      <w:r>
+      <w:pPr>
+        <w:rPr>
+          <w:lang w:val="de-DE"/>
+        </w:rPr>
+      </w:pPr>
+      <w:r>
+        <w:rPr>
+          <w:lang w:val="de-DE"/>
+        </w:rPr>
         <w:t xml:space="preserve">Dieser Zugriff eigen sich jedoch nicht direkt zur Integration in ein </w:t>
       </w:r>
       <w:proofErr w:type="spellStart"/>
       <w:r>
+        <w:rPr>
+          <w:lang w:val="de-DE"/>
+        </w:rPr>
         <w:t>SmartHome</w:t>
       </w:r>
       <w:proofErr w:type="spellEnd"/>
       <w:r>
+        <w:rPr>
+          <w:lang w:val="de-DE"/>
+        </w:rPr>
         <w:t xml:space="preserve">-System wie </w:t>
       </w:r>
       <w:proofErr w:type="spellStart"/>
       <w:r>
+        <w:rPr>
+          <w:lang w:val="de-DE"/>
+        </w:rPr>
         <w:t>Fhem</w:t>
       </w:r>
       <w:proofErr w:type="spellEnd"/>
       <w:r>
+        <w:rPr>
+          <w:lang w:val="de-DE"/>
+        </w:rPr>
         <w:t xml:space="preserve">, </w:t>
       </w:r>
       <w:proofErr w:type="spellStart"/>
       <w:r>
+        <w:rPr>
+          <w:lang w:val="de-DE"/>
+        </w:rPr>
         <w:t>ioBroker</w:t>
       </w:r>
       <w:proofErr w:type="spellEnd"/>
       <w:r>
+        <w:rPr>
+          <w:lang w:val="de-DE"/>
+        </w:rPr>
         <w:t xml:space="preserve">, </w:t>
       </w:r>
       <w:proofErr w:type="spellStart"/>
       <w:r>
+        <w:rPr>
+          <w:lang w:val="de-DE"/>
+        </w:rPr>
         <w:t>OpenHAB</w:t>
       </w:r>
       <w:proofErr w:type="spellEnd"/>
       <w:r>
+        <w:rPr>
+          <w:lang w:val="de-DE"/>
+        </w:rPr>
         <w:t xml:space="preserve"> u.a..</w:t>
       </w:r>
     </w:p>
     <w:p>
-      <w:r>
+      <w:pPr>
+        <w:rPr>
+          <w:lang w:val="de-DE"/>
+        </w:rPr>
+      </w:pPr>
+      <w:r>
+        <w:rPr>
+          <w:lang w:val="de-DE"/>
+        </w:rPr>
         <w:t xml:space="preserve">Bisher existierte für das </w:t>
       </w:r>
       <w:proofErr w:type="spellStart"/>
       <w:r>
+        <w:rPr>
+          <w:lang w:val="de-DE"/>
+        </w:rPr>
         <w:t>SmartHome</w:t>
       </w:r>
       <w:proofErr w:type="spellEnd"/>
       <w:r>
+        <w:rPr>
+          <w:lang w:val="de-DE"/>
+        </w:rPr>
         <w:t>-System FHEM ein Modul, das die Messwerte der Anlage in FHEM zugänglich machen konnte sowie den Anlagenmodus (Tag/Nacht/Standby/</w:t>
       </w:r>
       <w:proofErr w:type="spellStart"/>
       <w:r>
+        <w:rPr>
+          <w:lang w:val="de-DE"/>
+        </w:rPr>
         <w:t>Timer</w:t>
       </w:r>
       <w:proofErr w:type="spellEnd"/>
       <w:r>
+        <w:rPr>
+          <w:lang w:val="de-DE"/>
+        </w:rPr>
         <w:t xml:space="preserve">) verändern konnte. Letzteres funktionierte nicht </w:t>
       </w:r>
       <w:r>
+        <w:rPr>
+          <w:lang w:val="de-DE"/>
+        </w:rPr>
         <w:t>zuverlässig</w:t>
       </w:r>
       <w:r>
+        <w:rPr>
+          <w:lang w:val="de-DE"/>
+        </w:rPr>
         <w:t>.</w:t>
       </w:r>
     </w:p>
     <w:p>
-      <w:r>
+      <w:pPr>
+        <w:rPr>
+          <w:lang w:val="de-DE"/>
+        </w:rPr>
+      </w:pPr>
+      <w:r>
+        <w:rPr>
+          <w:lang w:val="de-DE"/>
+        </w:rPr>
         <w:t xml:space="preserve">Ziel des vorliegenden Projektes war, auch weitere Anlagenparameter von einem </w:t>
       </w:r>
       <w:proofErr w:type="spellStart"/>
       <w:r>
+        <w:rPr>
+          <w:lang w:val="de-DE"/>
+        </w:rPr>
         <w:t>SmartHome</w:t>
       </w:r>
       <w:proofErr w:type="spellEnd"/>
       <w:r>
+        <w:rPr>
+          <w:lang w:val="de-DE"/>
+        </w:rPr>
         <w:t xml:space="preserve">-System einstellen zu können und möglichst eine Insel-Lösung nur für das </w:t>
       </w:r>
       <w:proofErr w:type="spellStart"/>
       <w:r>
+        <w:rPr>
+          <w:lang w:val="de-DE"/>
+        </w:rPr>
         <w:t>Fhem</w:t>
       </w:r>
       <w:proofErr w:type="spellEnd"/>
       <w:r>
+        <w:rPr>
+          <w:lang w:val="de-DE"/>
+        </w:rPr>
         <w:t>-</w:t>
       </w:r>
       <w:proofErr w:type="spellStart"/>
       <w:r>
+        <w:rPr>
+          <w:lang w:val="de-DE"/>
+        </w:rPr>
         <w:t>SmartHome</w:t>
       </w:r>
       <w:proofErr w:type="spellEnd"/>
       <w:r>
+        <w:rPr>
+          <w:lang w:val="de-DE"/>
+        </w:rPr>
         <w:t>-System zu vermeiden.</w:t>
       </w:r>
     </w:p>
     <w:p>
-      <w:r>
+      <w:pPr>
+        <w:rPr>
+          <w:lang w:val="de-DE"/>
+        </w:rPr>
+      </w:pPr>
+      <w:r>
+        <w:rPr>
+          <w:lang w:val="de-DE"/>
+        </w:rPr>
         <w:t xml:space="preserve">Bei dem neuen Modul handelt es sich </w:t>
       </w:r>
       <w:r>
+        <w:rPr>
+          <w:lang w:val="de-DE"/>
+        </w:rPr>
         <w:t>daher um eine</w:t>
       </w:r>
       <w:r>
+        <w:rPr>
+          <w:lang w:val="de-DE"/>
+        </w:rPr>
         <w:t xml:space="preserve"> Server-Client-Lösung.</w:t>
       </w:r>
     </w:p>
     <w:p>
-      <w:r>
+      <w:pPr>
+        <w:rPr>
+          <w:lang w:val="de-DE"/>
+        </w:rPr>
+      </w:pPr>
+      <w:r>
+        <w:rPr>
+          <w:lang w:val="de-DE"/>
+        </w:rPr>
         <w:lastRenderedPageBreak/>
         <w:t xml:space="preserve">Der Server dient zum Auslesen der Messwerte und Auslesen/Einstellen der Anlagenparameter. Der Server ist in Java geschrieben, da aus meiner Sicht für größere Projekte eine Script-Sprache (wie Perl/JavaScript u.a.) wenig geeignet ist und ich in den letzten Jahren beruflich viel in Java programmiert </w:t>
       </w:r>
       <w:r>
+        <w:rPr>
+          <w:lang w:val="de-DE"/>
+        </w:rPr>
         <w:t>hatte</w:t>
       </w:r>
       <w:r>
+        <w:rPr>
+          <w:lang w:val="de-DE"/>
+        </w:rPr>
         <w:t>.</w:t>
       </w:r>
     </w:p>
     <w:p>
-      <w:r>
+      <w:pPr>
+        <w:rPr>
+          <w:lang w:val="de-DE"/>
+        </w:rPr>
+      </w:pPr>
+      <w:r>
+        <w:rPr>
+          <w:lang w:val="de-DE"/>
+        </w:rPr>
         <w:t xml:space="preserve">Mit diesem Server können sich mehrere </w:t>
       </w:r>
       <w:proofErr w:type="spellStart"/>
       <w:r>
+        <w:rPr>
+          <w:lang w:val="de-DE"/>
+        </w:rPr>
         <w:t>SmartHomeClients</w:t>
       </w:r>
       <w:proofErr w:type="spellEnd"/>
       <w:r>
+        <w:rPr>
+          <w:lang w:val="de-DE"/>
+        </w:rPr>
         <w:t xml:space="preserve"> gleichzeitig verbinden. Auf diese Weise kann man von verschiedenen </w:t>
       </w:r>
       <w:proofErr w:type="spellStart"/>
       <w:r>
+        <w:rPr>
+          <w:lang w:val="de-DE"/>
+        </w:rPr>
         <w:t>SmartHome</w:t>
       </w:r>
       <w:proofErr w:type="spellEnd"/>
       <w:r>
+        <w:rPr>
+          <w:lang w:val="de-DE"/>
+        </w:rPr>
         <w:t>-Systemen den Ser</w:t>
       </w:r>
       <w:r>
+        <w:rPr>
+          <w:lang w:val="de-DE"/>
+        </w:rPr>
         <w:t>ver ansprechen. Die etwas CPU-z</w:t>
       </w:r>
       <w:r>
+        <w:rPr>
+          <w:lang w:val="de-DE"/>
+        </w:rPr>
         <w:t xml:space="preserve">eitintensive </w:t>
       </w:r>
       <w:r>
+        <w:rPr>
+          <w:lang w:val="de-DE"/>
+        </w:rPr>
         <w:t>Verarbeitung erfolgt nur an einer Stelle, dem Server.</w:t>
       </w:r>
     </w:p>
     <w:p>
-      <w:r>
+      <w:pPr>
+        <w:rPr>
+          <w:lang w:val="de-DE"/>
+        </w:rPr>
+      </w:pPr>
+      <w:r>
+        <w:rPr>
+          <w:lang w:val="de-DE"/>
+        </w:rPr>
         <w:t xml:space="preserve">Auf der </w:t>
       </w:r>
       <w:proofErr w:type="spellStart"/>
       <w:r>
+        <w:rPr>
+          <w:lang w:val="de-DE"/>
+        </w:rPr>
         <w:t>SmartHome</w:t>
       </w:r>
       <w:proofErr w:type="spellEnd"/>
       <w:r>
+        <w:rPr>
+          <w:lang w:val="de-DE"/>
+        </w:rPr>
         <w:t>-Seite ist nur noch ein relativ einfacher an das verwendete System angepasster Client zu realisieren.</w:t>
       </w:r>
     </w:p>
     <w:p>
-      <w:r>
+      <w:pPr>
+        <w:rPr>
+          <w:lang w:val="de-DE"/>
+        </w:rPr>
+      </w:pPr>
+      <w:r>
+        <w:rPr>
+          <w:lang w:val="de-DE"/>
+        </w:rPr>
         <w:t>Der Datentransfer zwischen Server und Client erfolgt über das JSON-Format, welche recht einfach über eine Library eingelesen/erstellt werden können. Das Format im Einzelnen ist im vorliegenden Dokument im Anhang beschrieben.</w:t>
       </w:r>
     </w:p>
     <w:p>
       <w:pPr>
         <w:pStyle w:val="berschrift2"/>
+        <w:rPr>
+          <w:lang w:val="de-DE"/>
+        </w:rPr>
       </w:pPr>
       <w:bookmarkStart w:id="2" w:name="_Toc27557010"/>
       <w:r>
+        <w:rPr>
+          <w:lang w:val="de-DE"/>
+        </w:rPr>
         <w:t>Voraussetzungen</w:t>
       </w:r>
       <w:bookmarkEnd w:id="2"/>
@@ -1440,18 +1655,30 @@
     <w:p>
       <w:pPr>
         <w:pStyle w:val="berschrift3"/>
+        <w:rPr>
+          <w:lang w:val="de-DE"/>
+        </w:rPr>
       </w:pPr>
       <w:bookmarkStart w:id="3" w:name="_Toc27557011"/>
       <w:proofErr w:type="spellStart"/>
       <w:r>
+        <w:rPr>
+          <w:lang w:val="de-DE"/>
+        </w:rPr>
         <w:t>Solvis</w:t>
       </w:r>
       <w:proofErr w:type="spellEnd"/>
       <w:r>
+        <w:rPr>
+          <w:lang w:val="de-DE"/>
+        </w:rPr>
         <w:t xml:space="preserve"> Anlage, </w:t>
       </w:r>
       <w:proofErr w:type="spellStart"/>
       <w:r>
+        <w:rPr>
+          <w:lang w:val="de-DE"/>
+        </w:rPr>
         <w:t>SolvisRemote</w:t>
       </w:r>
       <w:bookmarkEnd w:id="3"/>
@@ -1579,9 +1806,15 @@
     <w:p>
       <w:pPr>
         <w:pStyle w:val="berschrift3"/>
+        <w:rPr>
+          <w:lang w:val="de-DE"/>
+        </w:rPr>
       </w:pPr>
       <w:bookmarkStart w:id="4" w:name="_Toc27557012"/>
       <w:r>
+        <w:rPr>
+          <w:lang w:val="de-DE"/>
+        </w:rPr>
         <w:t>Server</w:t>
       </w:r>
       <w:bookmarkEnd w:id="4"/>
@@ -1593,18 +1826,33 @@
         </w:rPr>
       </w:pPr>
       <w:r>
+        <w:rPr>
+          <w:lang w:val="de-DE"/>
+        </w:rPr>
         <w:t>Der Server kann auf versc</w:t>
       </w:r>
       <w:r>
+        <w:rPr>
+          <w:lang w:val="de-DE"/>
+        </w:rPr>
         <w:t xml:space="preserve">hieden </w:t>
       </w:r>
       <w:r>
+        <w:rPr>
+          <w:lang w:val="de-DE"/>
+        </w:rPr>
         <w:t>System</w:t>
       </w:r>
       <w:r>
+        <w:rPr>
+          <w:lang w:val="de-DE"/>
+        </w:rPr>
         <w:t>en</w:t>
       </w:r>
       <w:r>
+        <w:rPr>
+          <w:lang w:val="de-DE"/>
+        </w:rPr>
         <w:t xml:space="preserve"> laufen, für die es ein Java-Run-Time-Environment gibt. </w:t>
       </w:r>
       <w:r>
@@ -1869,36 +2117,78 @@
     <w:p>
       <w:pPr>
         <w:pStyle w:val="berschrift3"/>
+        <w:rPr>
+          <w:lang w:val="de-DE"/>
+        </w:rPr>
       </w:pPr>
       <w:bookmarkStart w:id="5" w:name="_Toc27557013"/>
-      <w:r>
-        <w:t>SmartHome-System</w:t>
+      <w:proofErr w:type="spellStart"/>
+      <w:r>
+        <w:rPr>
+          <w:lang w:val="de-DE"/>
+        </w:rPr>
+        <w:t>SmartHome</w:t>
+      </w:r>
+      <w:proofErr w:type="spellEnd"/>
+      <w:r>
+        <w:rPr>
+          <w:lang w:val="de-DE"/>
+        </w:rPr>
+        <w:t>-System</w:t>
       </w:r>
       <w:bookmarkEnd w:id="5"/>
     </w:p>
     <w:p>
-      <w:r>
+      <w:pPr>
+        <w:rPr>
+          <w:lang w:val="de-DE"/>
+        </w:rPr>
+      </w:pPr>
+      <w:r>
+        <w:rPr>
+          <w:lang w:val="de-DE"/>
+        </w:rPr>
         <w:t xml:space="preserve">Zusätzlich ist natürlich ein </w:t>
       </w:r>
       <w:proofErr w:type="spellStart"/>
       <w:r>
+        <w:rPr>
+          <w:lang w:val="de-DE"/>
+        </w:rPr>
         <w:t>SmartHome</w:t>
       </w:r>
       <w:proofErr w:type="spellEnd"/>
       <w:r>
+        <w:rPr>
+          <w:lang w:val="de-DE"/>
+        </w:rPr>
         <w:t>-System mit einem entsprechenden Client notwendig.</w:t>
       </w:r>
     </w:p>
     <w:p>
-      <w:r>
+      <w:pPr>
+        <w:rPr>
+          <w:lang w:val="de-DE"/>
+        </w:rPr>
+      </w:pPr>
+      <w:r>
+        <w:rPr>
+          <w:lang w:val="de-DE"/>
+        </w:rPr>
         <w:t xml:space="preserve">Aktuell existiert nur für das </w:t>
       </w:r>
       <w:proofErr w:type="spellStart"/>
       <w:r>
+        <w:rPr>
+          <w:lang w:val="de-DE"/>
+        </w:rPr>
         <w:t>SmartHome</w:t>
       </w:r>
       <w:proofErr w:type="spellEnd"/>
       <w:r>
+        <w:rPr>
+          <w:lang w:val="de-DE"/>
+        </w:rPr>
         <w:t>-System FHEM ein entsprechendes Modul.</w:t>
       </w:r>
     </w:p>
@@ -2045,44 +2335,86 @@
     <w:p>
       <w:pPr>
         <w:pStyle w:val="berschrift2"/>
+        <w:rPr>
+          <w:lang w:val="de-DE"/>
+        </w:rPr>
       </w:pPr>
       <w:bookmarkStart w:id="6" w:name="_Toc27557014"/>
       <w:r>
-        <w:t>Verwendete Schnittstellen der Solvis-Anlage</w:t>
+        <w:rPr>
+          <w:lang w:val="de-DE"/>
+        </w:rPr>
+        <w:t xml:space="preserve">Verwendete Schnittstellen der </w:t>
+      </w:r>
+      <w:proofErr w:type="spellStart"/>
+      <w:r>
+        <w:rPr>
+          <w:lang w:val="de-DE"/>
+        </w:rPr>
+        <w:t>Solvis</w:t>
+      </w:r>
+      <w:proofErr w:type="spellEnd"/>
+      <w:r>
+        <w:rPr>
+          <w:lang w:val="de-DE"/>
+        </w:rPr>
+        <w:t>-Anlage</w:t>
       </w:r>
       <w:bookmarkEnd w:id="6"/>
     </w:p>
     <w:p>
-      <w:r>
+      <w:pPr>
+        <w:rPr>
+          <w:lang w:val="de-DE"/>
+        </w:rPr>
+      </w:pPr>
+      <w:r>
+        <w:rPr>
+          <w:lang w:val="de-DE"/>
+        </w:rPr>
         <w:t>Die Messwerte der Anlage, welche im Anlagenschema angezeigt werden, können noch recht gut unter der folgenden Adresse als Hex-String verpackt einem vereinfachten XML-Rahmen ausgelesen werden.</w:t>
       </w:r>
     </w:p>
     <w:p>
-      <w:r>
+      <w:pPr>
+        <w:rPr>
+          <w:lang w:val="de-DE"/>
+        </w:rPr>
+      </w:pPr>
+      <w:r>
+        <w:rPr>
+          <w:lang w:val="de-DE"/>
+        </w:rPr>
         <w:lastRenderedPageBreak/>
         <w:t>Dies kann man unter der folgenden Adresse ausle</w:t>
       </w:r>
       <w:r>
+        <w:rPr>
+          <w:lang w:val="de-DE"/>
+        </w:rPr>
         <w:t>sen:</w:t>
       </w:r>
     </w:p>
     <w:p>
       <w:pPr>
         <w:ind w:left="708"/>
+        <w:rPr>
+          <w:lang w:val="de-DE"/>
+        </w:rPr>
       </w:pPr>
       <w:r>
         <w:rPr>
           <w:rFonts w:ascii="Courier New" w:eastAsia="Times New Roman" w:hAnsi="Courier New" w:cs="Courier New"/>
           <w:sz w:val="20"/>
           <w:szCs w:val="20"/>
-          <w:lang w:eastAsia="de-DE"/>
+          <w:lang w:val="de-DE" w:eastAsia="de-DE"/>
         </w:rPr>
         <w:t>http://</w:t>
       </w:r>
       <w:r>
         <w:rPr>
           <w:rFonts w:ascii="Calibri" w:eastAsia="Times New Roman" w:hAnsi="Calibri" w:cs="Calibri"/>
-          <w:lang w:eastAsia="de-DE"/>
+          <w:lang w:val="de-DE" w:eastAsia="de-DE"/>
         </w:rPr>
         <w:t xml:space="preserve">&lt;tcp-ip-Adresse der </w:t>
       </w:r>
@@ -2090,7 +2422,7 @@
       <w:r>
         <w:rPr>
           <w:rFonts w:ascii="Calibri" w:eastAsia="Times New Roman" w:hAnsi="Calibri" w:cs="Calibri"/>
-          <w:lang w:eastAsia="de-DE"/>
+          <w:lang w:val="de-DE" w:eastAsia="de-DE"/>
         </w:rPr>
         <w:t>Solvis</w:t>
       </w:r>
@@ -2098,7 +2430,7 @@
       <w:r>
         <w:rPr>
           <w:rFonts w:ascii="Calibri" w:eastAsia="Times New Roman" w:hAnsi="Calibri" w:cs="Calibri"/>
-          <w:lang w:eastAsia="de-DE"/>
+          <w:lang w:val="de-DE" w:eastAsia="de-DE"/>
         </w:rPr>
         <w:t>-Anlage&gt;</w:t>
       </w:r>
@@ -2107,63 +2439,85 @@
           <w:rFonts w:ascii="Courier New" w:eastAsia="Times New Roman" w:hAnsi="Courier New" w:cs="Courier New"/>
           <w:sz w:val="20"/>
           <w:szCs w:val="20"/>
-          <w:lang w:eastAsia="de-DE"/>
+          <w:lang w:val="de-DE" w:eastAsia="de-DE"/>
         </w:rPr>
         <w:t>/sc2_val.xml?</w:t>
       </w:r>
     </w:p>
     <w:p>
-      <w:r>
+      <w:pPr>
+        <w:rPr>
+          <w:lang w:val="de-DE"/>
+        </w:rPr>
+      </w:pPr>
+      <w:r>
+        <w:rPr>
+          <w:lang w:val="de-DE"/>
+        </w:rPr>
         <w:t xml:space="preserve">Dieser String wurde bisher durch das </w:t>
       </w:r>
       <w:proofErr w:type="spellStart"/>
       <w:r>
+        <w:rPr>
+          <w:lang w:val="de-DE"/>
+        </w:rPr>
         <w:t>Fhem</w:t>
       </w:r>
       <w:proofErr w:type="spellEnd"/>
       <w:r>
-        <w:t>-Modul „</w:t>
-      </w:r>
-      <w:r>
-        <w:t>73_SolvisMax.pm</w:t>
-      </w:r>
-      <w:r>
-        <w:t>“ ausgewertet um die Daten auf der FHEM-Oberfläche darstellen zu können.</w:t>
-      </w:r>
-    </w:p>
-    <w:p>
-      <w:r>
+        <w:rPr>
+          <w:lang w:val="de-DE"/>
+        </w:rPr>
+        <w:t>-Modul „73_SolvisMax.pm“ ausgewertet um die Daten auf der FHEM-Oberfläche darstellen zu können.</w:t>
+      </w:r>
+    </w:p>
+    <w:p>
+      <w:pPr>
+        <w:rPr>
+          <w:lang w:val="de-DE"/>
+        </w:rPr>
+      </w:pPr>
+      <w:r>
+        <w:rPr>
+          <w:lang w:val="de-DE"/>
+        </w:rPr>
         <w:t xml:space="preserve">Über diesen Weg lassen sich jedoch nicht die Anlagenparameter – wie Tag-/Nacht-Temperatur, Raumeinfluss etc. – verändern. Das geht nur über die </w:t>
       </w:r>
       <w:proofErr w:type="spellStart"/>
       <w:r>
-        <w:t>SolvisContro</w:t>
-      </w:r>
-      <w:r>
-        <w:t>l</w:t>
-      </w:r>
-      <w:proofErr w:type="spellEnd"/>
-      <w:r>
+        <w:rPr>
+          <w:lang w:val="de-DE"/>
+        </w:rPr>
+        <w:t>SolvisControl</w:t>
+      </w:r>
+      <w:proofErr w:type="spellEnd"/>
+      <w:r>
+        <w:rPr>
+          <w:lang w:val="de-DE"/>
+        </w:rPr>
         <w:t>, welche unter folgender Adresse zugänglich ist:</w:t>
       </w:r>
     </w:p>
     <w:p>
       <w:pPr>
         <w:ind w:left="708"/>
+        <w:rPr>
+          <w:lang w:val="de-DE"/>
+        </w:rPr>
       </w:pPr>
       <w:r>
         <w:rPr>
           <w:rFonts w:ascii="Courier New" w:eastAsia="Times New Roman" w:hAnsi="Courier New" w:cs="Courier New"/>
           <w:sz w:val="20"/>
           <w:szCs w:val="20"/>
-          <w:lang w:eastAsia="de-DE"/>
+          <w:lang w:val="de-DE" w:eastAsia="de-DE"/>
         </w:rPr>
         <w:t>http://</w:t>
       </w:r>
       <w:r>
         <w:rPr>
           <w:rFonts w:ascii="Calibri" w:eastAsia="Times New Roman" w:hAnsi="Calibri" w:cs="Calibri"/>
-          <w:lang w:eastAsia="de-DE"/>
+          <w:lang w:val="de-DE" w:eastAsia="de-DE"/>
         </w:rPr>
         <w:t xml:space="preserve">&lt;tcp-ip-Adresse der </w:t>
       </w:r>
@@ -2171,7 +2525,7 @@
       <w:r>
         <w:rPr>
           <w:rFonts w:ascii="Calibri" w:eastAsia="Times New Roman" w:hAnsi="Calibri" w:cs="Calibri"/>
-          <w:lang w:eastAsia="de-DE"/>
+          <w:lang w:val="de-DE" w:eastAsia="de-DE"/>
         </w:rPr>
         <w:t>Solvis</w:t>
       </w:r>
@@ -2179,7 +2533,7 @@
       <w:r>
         <w:rPr>
           <w:rFonts w:ascii="Calibri" w:eastAsia="Times New Roman" w:hAnsi="Calibri" w:cs="Calibri"/>
-          <w:lang w:eastAsia="de-DE"/>
+          <w:lang w:val="de-DE" w:eastAsia="de-DE"/>
         </w:rPr>
         <w:t>-Anlage&gt;</w:t>
       </w:r>
@@ -2188,713 +2542,917 @@
           <w:rFonts w:ascii="Courier New" w:eastAsia="Times New Roman" w:hAnsi="Courier New" w:cs="Courier New"/>
           <w:sz w:val="20"/>
           <w:szCs w:val="20"/>
-          <w:lang w:eastAsia="de-DE"/>
-        </w:rPr>
-        <w:t>/</w:t>
-      </w:r>
-      <w:r>
+          <w:lang w:val="de-DE" w:eastAsia="de-DE"/>
+        </w:rPr>
+        <w:t>/remote.html</w:t>
+      </w:r>
+    </w:p>
+    <w:p>
+      <w:pPr>
+        <w:rPr>
+          <w:lang w:val="de-DE"/>
+        </w:rPr>
+      </w:pPr>
+      <w:r>
+        <w:rPr>
+          <w:lang w:val="de-DE"/>
+        </w:rPr>
+        <w:t xml:space="preserve">Das bisherige FHEM-Modul </w:t>
+      </w:r>
+      <w:r>
+        <w:rPr>
+          <w:lang w:val="de-DE"/>
+        </w:rPr>
+        <w:t xml:space="preserve">„73_SolvisMax.pm“ </w:t>
+      </w:r>
+      <w:r>
+        <w:rPr>
+          <w:lang w:val="de-DE"/>
+        </w:rPr>
+        <w:t>ließ</w:t>
+      </w:r>
+      <w:r>
+        <w:rPr>
+          <w:lang w:val="de-DE"/>
+        </w:rPr>
+        <w:t xml:space="preserve"> hier nur sehr rudimentäre Zugriffe auf die </w:t>
+      </w:r>
+      <w:proofErr w:type="spellStart"/>
+      <w:r>
+        <w:rPr>
+          <w:lang w:val="de-DE"/>
+        </w:rPr>
+        <w:t>SolvisConrol</w:t>
+      </w:r>
+      <w:proofErr w:type="spellEnd"/>
+      <w:r>
+        <w:rPr>
+          <w:lang w:val="de-DE"/>
+        </w:rPr>
+        <w:t xml:space="preserve"> zu, es waren nur die Anlagenmodus Tag/Nacht/</w:t>
+      </w:r>
+      <w:proofErr w:type="spellStart"/>
+      <w:r>
+        <w:rPr>
+          <w:lang w:val="de-DE"/>
+        </w:rPr>
+        <w:t>Timer</w:t>
+      </w:r>
+      <w:proofErr w:type="spellEnd"/>
+      <w:r>
+        <w:rPr>
+          <w:lang w:val="de-DE"/>
+        </w:rPr>
+        <w:t xml:space="preserve">/Standby wählbar. </w:t>
+      </w:r>
+      <w:r>
+        <w:rPr>
+          <w:lang w:val="de-DE"/>
+        </w:rPr>
+        <w:t xml:space="preserve">Ab und zu erkannte die </w:t>
+      </w:r>
+      <w:proofErr w:type="spellStart"/>
+      <w:r>
+        <w:rPr>
+          <w:lang w:val="de-DE"/>
+        </w:rPr>
+        <w:t>SovisControl</w:t>
+      </w:r>
+      <w:proofErr w:type="spellEnd"/>
+      <w:r>
+        <w:rPr>
+          <w:lang w:val="de-DE"/>
+        </w:rPr>
+        <w:t xml:space="preserve"> einer dieser Betätigungen nicht, so dass man es wiederholen musste, für ein zuverlässiges </w:t>
+      </w:r>
+      <w:proofErr w:type="spellStart"/>
+      <w:r>
+        <w:rPr>
+          <w:lang w:val="de-DE"/>
+        </w:rPr>
+        <w:t>SmartHomeSystem</w:t>
+      </w:r>
+      <w:proofErr w:type="spellEnd"/>
+      <w:r>
+        <w:rPr>
+          <w:lang w:val="de-DE"/>
+        </w:rPr>
+        <w:t xml:space="preserve"> nicht </w:t>
+      </w:r>
+      <w:proofErr w:type="spellStart"/>
+      <w:r>
+        <w:rPr>
+          <w:lang w:val="de-DE"/>
+        </w:rPr>
+        <w:t>nicht</w:t>
+      </w:r>
+      <w:proofErr w:type="spellEnd"/>
+      <w:r>
+        <w:rPr>
+          <w:lang w:val="de-DE"/>
+        </w:rPr>
+        <w:t xml:space="preserve"> geeignet</w:t>
+      </w:r>
+      <w:r>
+        <w:rPr>
+          <w:lang w:val="de-DE"/>
+        </w:rPr>
+        <w:t>.</w:t>
+      </w:r>
+    </w:p>
+    <w:p>
+      <w:pPr>
+        <w:rPr>
+          <w:lang w:val="de-DE"/>
+        </w:rPr>
+      </w:pPr>
+    </w:p>
+    <w:p>
+      <w:pPr>
+        <w:rPr>
+          <w:lang w:val="de-DE"/>
+        </w:rPr>
+      </w:pPr>
+      <w:r>
+        <w:rPr>
+          <w:lang w:val="de-DE"/>
+        </w:rPr>
+        <w:t xml:space="preserve">Das vorliegende neue Modul nutzt auch die obigen beiden Wege, erweitert den Weg über die </w:t>
+      </w:r>
+      <w:proofErr w:type="spellStart"/>
+      <w:r>
+        <w:rPr>
+          <w:lang w:val="de-DE"/>
+        </w:rPr>
+        <w:t>SolvisControl</w:t>
+      </w:r>
+      <w:proofErr w:type="spellEnd"/>
+      <w:r>
+        <w:rPr>
+          <w:lang w:val="de-DE"/>
+        </w:rPr>
+        <w:t xml:space="preserve"> um die Interpretation des Bildschirminhaltes um in Abhängigkeit vom Bildschirminhalt die Buttons der </w:t>
+      </w:r>
+      <w:proofErr w:type="spellStart"/>
+      <w:r>
+        <w:rPr>
+          <w:lang w:val="de-DE"/>
+        </w:rPr>
+        <w:t>SolvisControl</w:t>
+      </w:r>
+      <w:proofErr w:type="spellEnd"/>
+      <w:r>
+        <w:rPr>
+          <w:lang w:val="de-DE"/>
+        </w:rPr>
+        <w:t xml:space="preserve"> passend zum einzustellenden Wert bedienen</w:t>
+      </w:r>
+      <w:r>
+        <w:rPr>
+          <w:lang w:val="de-DE"/>
+        </w:rPr>
+        <w:t xml:space="preserve"> zu können</w:t>
+      </w:r>
+      <w:r>
+        <w:rPr>
+          <w:lang w:val="de-DE"/>
+        </w:rPr>
+        <w:t>. Der dann eingestellt Wert wird immer verifiziert, so dass verloren gegangene Button-Betätigungen erkannt werden.</w:t>
+      </w:r>
+    </w:p>
+    <w:p>
+      <w:pPr>
+        <w:rPr>
+          <w:lang w:val="de-DE"/>
+        </w:rPr>
+      </w:pPr>
+      <w:r>
+        <w:rPr>
+          <w:lang w:val="de-DE"/>
+        </w:rPr>
+        <w:t xml:space="preserve">Der Bildschirminhalt der </w:t>
+      </w:r>
+      <w:proofErr w:type="spellStart"/>
+      <w:r>
+        <w:rPr>
+          <w:lang w:val="de-DE"/>
+        </w:rPr>
+        <w:t>SolvisControl</w:t>
+      </w:r>
+      <w:proofErr w:type="spellEnd"/>
+      <w:r>
+        <w:rPr>
+          <w:lang w:val="de-DE"/>
+        </w:rPr>
+        <w:t xml:space="preserve"> wird </w:t>
+      </w:r>
+      <w:r>
+        <w:rPr>
+          <w:lang w:val="de-DE"/>
+        </w:rPr>
+        <w:t>folgender Http-Zugriff gelesen:</w:t>
+      </w:r>
+    </w:p>
+    <w:p>
+      <w:pPr>
+        <w:ind w:left="708"/>
         <w:rPr>
           <w:rFonts w:ascii="Courier New" w:eastAsia="Times New Roman" w:hAnsi="Courier New" w:cs="Courier New"/>
           <w:sz w:val="20"/>
           <w:szCs w:val="20"/>
-          <w:lang w:eastAsia="de-DE"/>
-        </w:rPr>
-        <w:t>remote.html</w:t>
-      </w:r>
-    </w:p>
-    <w:p>
-      <w:pPr>
-        <w:rPr>
-          <w:lang w:val="de-DE"/>
-        </w:rPr>
-      </w:pPr>
-      <w:r>
-        <w:t xml:space="preserve">Das bisherige FHEM-Modul </w:t>
-      </w:r>
-      <w:r>
-        <w:t>„</w:t>
-      </w:r>
-      <w:r>
-        <w:t>73_SolvisMax.pm</w:t>
-      </w:r>
-      <w:r>
-        <w:t xml:space="preserve">“ </w:t>
-      </w:r>
-      <w:r>
-        <w:t>ließ</w:t>
-      </w:r>
-      <w:r>
-        <w:t xml:space="preserve"> hier nur sehr rudimentäre Zugriffe auf die </w:t>
-      </w:r>
-      <w:proofErr w:type="spellStart"/>
-      <w:r>
-        <w:t>SolvisConrol</w:t>
-      </w:r>
-      <w:proofErr w:type="spellEnd"/>
-      <w:r>
-        <w:t xml:space="preserve"> zu, es waren nur die Anlagenmodus Tag/Nacht/</w:t>
-      </w:r>
-      <w:proofErr w:type="spellStart"/>
-      <w:r>
-        <w:t>Timer</w:t>
-      </w:r>
-      <w:proofErr w:type="spellEnd"/>
-      <w:r>
-        <w:t xml:space="preserve">/Standby wählbar. </w:t>
-      </w:r>
-      <w:r>
-        <w:rPr>
-          <w:lang w:val="de-DE"/>
-        </w:rPr>
-        <w:t xml:space="preserve">Ab und zu erkannte die </w:t>
-      </w:r>
-      <w:proofErr w:type="spellStart"/>
-      <w:r>
-        <w:rPr>
-          <w:lang w:val="de-DE"/>
-        </w:rPr>
-        <w:t>SovisControl</w:t>
-      </w:r>
-      <w:proofErr w:type="spellEnd"/>
-      <w:r>
-        <w:rPr>
-          <w:lang w:val="de-DE"/>
-        </w:rPr>
-        <w:t xml:space="preserve"> einer dieser Betätigungen nicht, so dass man es wiederholen musste, für ein zuverlässiges </w:t>
-      </w:r>
-      <w:proofErr w:type="spellStart"/>
-      <w:r>
-        <w:rPr>
-          <w:lang w:val="de-DE"/>
-        </w:rPr>
-        <w:t>SmartHomeSystem</w:t>
-      </w:r>
-      <w:proofErr w:type="spellEnd"/>
-      <w:r>
-        <w:rPr>
-          <w:lang w:val="de-DE"/>
-        </w:rPr>
-        <w:t xml:space="preserve"> nicht </w:t>
-      </w:r>
-      <w:proofErr w:type="spellStart"/>
-      <w:r>
-        <w:rPr>
-          <w:lang w:val="de-DE"/>
-        </w:rPr>
-        <w:t>nicht</w:t>
-      </w:r>
-      <w:proofErr w:type="spellEnd"/>
-      <w:r>
-        <w:rPr>
-          <w:lang w:val="de-DE"/>
-        </w:rPr>
-        <w:t xml:space="preserve"> geeignet</w:t>
-      </w:r>
-      <w:r>
-        <w:rPr>
-          <w:lang w:val="de-DE"/>
-        </w:rPr>
-        <w:t>.</w:t>
-      </w:r>
-    </w:p>
-    <w:p>
-      <w:pPr>
-        <w:rPr>
-          <w:lang w:val="de-DE"/>
-        </w:rPr>
-      </w:pPr>
-    </w:p>
-    <w:p>
-      <w:r>
-        <w:t xml:space="preserve">Das </w:t>
-      </w:r>
-      <w:proofErr w:type="spellStart"/>
-      <w:r>
-        <w:t>vorliegende</w:t>
-      </w:r>
-      <w:proofErr w:type="spellEnd"/>
-      <w:r>
-        <w:t xml:space="preserve"> </w:t>
-      </w:r>
-      <w:proofErr w:type="spellStart"/>
-      <w:r>
-        <w:t>neue</w:t>
-      </w:r>
-      <w:proofErr w:type="spellEnd"/>
-      <w:r>
-        <w:t xml:space="preserve"> </w:t>
-      </w:r>
-      <w:proofErr w:type="spellStart"/>
-      <w:r>
-        <w:t>Modul</w:t>
-      </w:r>
-      <w:proofErr w:type="spellEnd"/>
-      <w:r>
-        <w:t xml:space="preserve"> nutzt auch die obigen beiden Wege, erweitert den Weg über die </w:t>
-      </w:r>
-      <w:proofErr w:type="spellStart"/>
-      <w:r>
-        <w:t>SolvisControl</w:t>
-      </w:r>
-      <w:proofErr w:type="spellEnd"/>
-      <w:r>
-        <w:t xml:space="preserve"> um die Interpretation des Bildschirminhaltes um in Abhängigkeit vom Bildschirminhalt die Buttons der </w:t>
-      </w:r>
-      <w:proofErr w:type="spellStart"/>
-      <w:r>
-        <w:t>SolvisControl</w:t>
-      </w:r>
-      <w:proofErr w:type="spellEnd"/>
-      <w:r>
-        <w:t xml:space="preserve"> passend zum einzustellenden Wert bedienen</w:t>
-      </w:r>
-      <w:r>
-        <w:t xml:space="preserve"> zu können</w:t>
-      </w:r>
-      <w:r>
-        <w:t>. Der dann eingestellt Wert wird immer verifiziert, so dass verloren gegangene Button-Betätigungen erkannt werden.</w:t>
-      </w:r>
-    </w:p>
-    <w:p>
-      <w:r>
-        <w:t xml:space="preserve">Der Bildschirminhalt der </w:t>
-      </w:r>
-      <w:proofErr w:type="spellStart"/>
-      <w:r>
-        <w:t>SolvisControl</w:t>
-      </w:r>
-      <w:proofErr w:type="spellEnd"/>
-      <w:r>
-        <w:t xml:space="preserve"> wird </w:t>
-      </w:r>
-      <w:r>
-        <w:t>folgender Http-Zugriff gelesen</w:t>
-      </w:r>
-      <w:r>
-        <w:t>:</w:t>
-      </w:r>
-    </w:p>
-    <w:p>
-      <w:pPr>
-        <w:ind w:left="708"/>
+          <w:lang w:val="de-DE" w:eastAsia="de-DE"/>
+        </w:rPr>
+      </w:pPr>
+      <w:r>
         <w:rPr>
           <w:rFonts w:ascii="Courier New" w:eastAsia="Times New Roman" w:hAnsi="Courier New" w:cs="Courier New"/>
           <w:sz w:val="20"/>
           <w:szCs w:val="20"/>
-          <w:lang w:eastAsia="de-DE"/>
-        </w:rPr>
-      </w:pPr>
+          <w:lang w:val="de-DE" w:eastAsia="de-DE"/>
+        </w:rPr>
+        <w:t>http://</w:t>
+      </w:r>
+      <w:r>
+        <w:rPr>
+          <w:rFonts w:ascii="Calibri" w:eastAsia="Times New Roman" w:hAnsi="Calibri" w:cs="Calibri"/>
+          <w:lang w:val="de-DE" w:eastAsia="de-DE"/>
+        </w:rPr>
+        <w:t xml:space="preserve">&lt;tcp-ip-Adresse der </w:t>
+      </w:r>
+      <w:proofErr w:type="spellStart"/>
+      <w:r>
+        <w:rPr>
+          <w:rFonts w:ascii="Calibri" w:eastAsia="Times New Roman" w:hAnsi="Calibri" w:cs="Calibri"/>
+          <w:lang w:val="de-DE" w:eastAsia="de-DE"/>
+        </w:rPr>
+        <w:t>Solvis</w:t>
+      </w:r>
+      <w:proofErr w:type="spellEnd"/>
+      <w:r>
+        <w:rPr>
+          <w:rFonts w:ascii="Calibri" w:eastAsia="Times New Roman" w:hAnsi="Calibri" w:cs="Calibri"/>
+          <w:lang w:val="de-DE" w:eastAsia="de-DE"/>
+        </w:rPr>
+        <w:t>-Anlage&gt;</w:t>
+      </w:r>
       <w:r>
         <w:rPr>
           <w:rFonts w:ascii="Courier New" w:eastAsia="Times New Roman" w:hAnsi="Courier New" w:cs="Courier New"/>
           <w:sz w:val="20"/>
           <w:szCs w:val="20"/>
-          <w:lang w:eastAsia="de-DE"/>
-        </w:rPr>
-        <w:t>http://</w:t>
-      </w:r>
-      <w:r>
-        <w:rPr>
-          <w:rFonts w:ascii="Calibri" w:eastAsia="Times New Roman" w:hAnsi="Calibri" w:cs="Calibri"/>
-          <w:lang w:eastAsia="de-DE"/>
-        </w:rPr>
-        <w:t xml:space="preserve">&lt;tcp-ip-Adresse der </w:t>
-      </w:r>
-      <w:proofErr w:type="spellStart"/>
-      <w:r>
-        <w:rPr>
-          <w:rFonts w:ascii="Calibri" w:eastAsia="Times New Roman" w:hAnsi="Calibri" w:cs="Calibri"/>
-          <w:lang w:eastAsia="de-DE"/>
-        </w:rPr>
-        <w:t>Solvis</w:t>
-      </w:r>
-      <w:proofErr w:type="spellEnd"/>
-      <w:r>
-        <w:rPr>
-          <w:rFonts w:ascii="Calibri" w:eastAsia="Times New Roman" w:hAnsi="Calibri" w:cs="Calibri"/>
-          <w:lang w:eastAsia="de-DE"/>
-        </w:rPr>
-        <w:t>-Anlage&gt;</w:t>
+          <w:lang w:val="de-DE" w:eastAsia="de-DE"/>
+        </w:rPr>
+        <w:t>/</w:t>
+      </w:r>
+      <w:r>
+        <w:rPr>
+          <w:lang w:val="de-DE"/>
+        </w:rPr>
+        <w:t xml:space="preserve"> </w:t>
       </w:r>
       <w:r>
         <w:rPr>
           <w:rFonts w:ascii="Courier New" w:eastAsia="Times New Roman" w:hAnsi="Courier New" w:cs="Courier New"/>
           <w:sz w:val="20"/>
           <w:szCs w:val="20"/>
-          <w:lang w:eastAsia="de-DE"/>
-        </w:rPr>
-        <w:t>/</w:t>
-      </w:r>
-      <w:r>
-        <w:t xml:space="preserve"> </w:t>
-      </w:r>
-      <w:r>
+          <w:lang w:val="de-DE" w:eastAsia="de-DE"/>
+        </w:rPr>
+        <w:t>display.bmp?</w:t>
+      </w:r>
+    </w:p>
+    <w:p>
+      <w:pPr>
+        <w:rPr>
+          <w:lang w:val="de-DE"/>
+        </w:rPr>
+      </w:pPr>
+      <w:r>
+        <w:rPr>
+          <w:lang w:val="de-DE"/>
+        </w:rPr>
+        <w:t xml:space="preserve">Der Ursprung des </w:t>
+      </w:r>
+      <w:proofErr w:type="spellStart"/>
+      <w:r>
+        <w:rPr>
+          <w:lang w:val="de-DE"/>
+        </w:rPr>
+        <w:t>Koordiantensystems</w:t>
+      </w:r>
+      <w:proofErr w:type="spellEnd"/>
+      <w:r>
+        <w:rPr>
+          <w:lang w:val="de-DE"/>
+        </w:rPr>
+        <w:t xml:space="preserve"> ist wie bei Bildern üblich oben links.</w:t>
+      </w:r>
+    </w:p>
+    <w:p>
+      <w:pPr>
+        <w:rPr>
+          <w:lang w:val="de-DE"/>
+        </w:rPr>
+      </w:pPr>
+      <w:r>
+        <w:rPr>
+          <w:lang w:val="de-DE"/>
+        </w:rPr>
+        <w:t>Die Betätigun</w:t>
+      </w:r>
+      <w:r>
+        <w:rPr>
+          <w:lang w:val="de-DE"/>
+        </w:rPr>
+        <w:t xml:space="preserve">g der &lt;&lt; Buttons wird folgender Http-Zugriff </w:t>
+      </w:r>
+      <w:r>
+        <w:rPr>
+          <w:lang w:val="de-DE"/>
+        </w:rPr>
+        <w:t>verwendet:</w:t>
+      </w:r>
+    </w:p>
+    <w:p>
+      <w:pPr>
+        <w:ind w:left="708"/>
         <w:rPr>
           <w:rFonts w:ascii="Courier New" w:eastAsia="Times New Roman" w:hAnsi="Courier New" w:cs="Courier New"/>
           <w:sz w:val="20"/>
           <w:szCs w:val="20"/>
-          <w:lang w:eastAsia="de-DE"/>
-        </w:rPr>
-        <w:t>display.bmp?</w:t>
-      </w:r>
-    </w:p>
-    <w:p>
-      <w:r>
-        <w:t xml:space="preserve">Der Ursprung des </w:t>
-      </w:r>
-      <w:proofErr w:type="spellStart"/>
-      <w:r>
-        <w:t>Koordiantensystems</w:t>
-      </w:r>
-      <w:proofErr w:type="spellEnd"/>
-      <w:r>
-        <w:t xml:space="preserve"> ist wie bei Bildern üblich oben links.</w:t>
-      </w:r>
-    </w:p>
-    <w:p>
-      <w:r>
-        <w:t>Die Betätigun</w:t>
-      </w:r>
-      <w:r>
-        <w:t xml:space="preserve">g der &lt;&lt; Buttons wird folgender Http-Zugriff </w:t>
-      </w:r>
-      <w:r>
-        <w:t>verwendet:</w:t>
-      </w:r>
-    </w:p>
-    <w:p>
-      <w:pPr>
-        <w:ind w:left="708"/>
+          <w:lang w:val="de-DE" w:eastAsia="de-DE"/>
+        </w:rPr>
+      </w:pPr>
+      <w:r>
         <w:rPr>
           <w:rFonts w:ascii="Courier New" w:eastAsia="Times New Roman" w:hAnsi="Courier New" w:cs="Courier New"/>
           <w:sz w:val="20"/>
           <w:szCs w:val="20"/>
-          <w:lang w:eastAsia="de-DE"/>
-        </w:rPr>
-      </w:pPr>
+          <w:lang w:val="de-DE" w:eastAsia="de-DE"/>
+        </w:rPr>
+        <w:t>http://</w:t>
+      </w:r>
+      <w:r>
+        <w:rPr>
+          <w:rFonts w:ascii="Calibri" w:eastAsia="Times New Roman" w:hAnsi="Calibri" w:cs="Calibri"/>
+          <w:lang w:val="de-DE" w:eastAsia="de-DE"/>
+        </w:rPr>
+        <w:t xml:space="preserve">&lt;tcp-ip-Adresse der </w:t>
+      </w:r>
+      <w:proofErr w:type="spellStart"/>
+      <w:r>
+        <w:rPr>
+          <w:rFonts w:ascii="Calibri" w:eastAsia="Times New Roman" w:hAnsi="Calibri" w:cs="Calibri"/>
+          <w:lang w:val="de-DE" w:eastAsia="de-DE"/>
+        </w:rPr>
+        <w:t>Solvis</w:t>
+      </w:r>
+      <w:proofErr w:type="spellEnd"/>
+      <w:r>
+        <w:rPr>
+          <w:rFonts w:ascii="Calibri" w:eastAsia="Times New Roman" w:hAnsi="Calibri" w:cs="Calibri"/>
+          <w:lang w:val="de-DE" w:eastAsia="de-DE"/>
+        </w:rPr>
+        <w:t>-Anlage&gt;</w:t>
+      </w:r>
       <w:r>
         <w:rPr>
           <w:rFonts w:ascii="Courier New" w:eastAsia="Times New Roman" w:hAnsi="Courier New" w:cs="Courier New"/>
           <w:sz w:val="20"/>
           <w:szCs w:val="20"/>
-          <w:lang w:eastAsia="de-DE"/>
-        </w:rPr>
-        <w:t>http://</w:t>
-      </w:r>
-      <w:r>
-        <w:rPr>
-          <w:rFonts w:ascii="Calibri" w:eastAsia="Times New Roman" w:hAnsi="Calibri" w:cs="Calibri"/>
-          <w:lang w:eastAsia="de-DE"/>
-        </w:rPr>
-        <w:t xml:space="preserve">&lt;tcp-ip-Adresse der </w:t>
-      </w:r>
-      <w:proofErr w:type="spellStart"/>
-      <w:r>
-        <w:rPr>
-          <w:rFonts w:ascii="Calibri" w:eastAsia="Times New Roman" w:hAnsi="Calibri" w:cs="Calibri"/>
-          <w:lang w:eastAsia="de-DE"/>
-        </w:rPr>
-        <w:t>Solvis</w:t>
-      </w:r>
-      <w:proofErr w:type="spellEnd"/>
-      <w:r>
-        <w:rPr>
-          <w:rFonts w:ascii="Calibri" w:eastAsia="Times New Roman" w:hAnsi="Calibri" w:cs="Calibri"/>
-          <w:lang w:eastAsia="de-DE"/>
-        </w:rPr>
-        <w:t>-Anlage&gt;</w:t>
-      </w:r>
+          <w:lang w:val="de-DE" w:eastAsia="de-DE"/>
+        </w:rPr>
+        <w:t>/</w:t>
+      </w:r>
+      <w:proofErr w:type="spellStart"/>
       <w:r>
         <w:rPr>
           <w:rFonts w:ascii="Courier New" w:eastAsia="Times New Roman" w:hAnsi="Courier New" w:cs="Courier New"/>
           <w:sz w:val="20"/>
           <w:szCs w:val="20"/>
-          <w:lang w:eastAsia="de-DE"/>
-        </w:rPr>
-        <w:t>/</w:t>
-      </w:r>
-      <w:proofErr w:type="spellStart"/>
+          <w:lang w:val="de-DE" w:eastAsia="de-DE"/>
+        </w:rPr>
+        <w:t>Taster.CGI</w:t>
+      </w:r>
+      <w:proofErr w:type="gramStart"/>
       <w:r>
         <w:rPr>
           <w:rFonts w:ascii="Courier New" w:eastAsia="Times New Roman" w:hAnsi="Courier New" w:cs="Courier New"/>
           <w:sz w:val="20"/>
           <w:szCs w:val="20"/>
-          <w:lang w:eastAsia="de-DE"/>
-        </w:rPr>
-        <w:t>Taster.CGI</w:t>
-      </w:r>
-      <w:proofErr w:type="gramStart"/>
+          <w:lang w:val="de-DE" w:eastAsia="de-DE"/>
+        </w:rPr>
+        <w:t>?taste</w:t>
+      </w:r>
+      <w:proofErr w:type="spellEnd"/>
+      <w:proofErr w:type="gramEnd"/>
       <w:r>
         <w:rPr>
           <w:rFonts w:ascii="Courier New" w:eastAsia="Times New Roman" w:hAnsi="Courier New" w:cs="Courier New"/>
           <w:sz w:val="20"/>
           <w:szCs w:val="20"/>
-          <w:lang w:eastAsia="de-DE"/>
-        </w:rPr>
-        <w:t>?taste</w:t>
-      </w:r>
-      <w:proofErr w:type="spellEnd"/>
-      <w:proofErr w:type="gramEnd"/>
-      <w:r>
+          <w:lang w:val="de-DE" w:eastAsia="de-DE"/>
+        </w:rPr>
+        <w:t>=links</w:t>
+      </w:r>
+    </w:p>
+    <w:p>
+      <w:pPr>
+        <w:rPr>
+          <w:lang w:val="de-DE"/>
+        </w:rPr>
+      </w:pPr>
+      <w:r>
+        <w:rPr>
+          <w:lang w:val="de-DE"/>
+        </w:rPr>
+        <w:t>Zum Betätigen eines angezeigten Buttons auf dem Bildschirm erfolgt über folgenden Http-Zugriff:</w:t>
+      </w:r>
+    </w:p>
+    <w:p>
+      <w:pPr>
+        <w:ind w:left="708"/>
         <w:rPr>
           <w:rFonts w:ascii="Courier New" w:eastAsia="Times New Roman" w:hAnsi="Courier New" w:cs="Courier New"/>
           <w:sz w:val="20"/>
           <w:szCs w:val="20"/>
-          <w:lang w:eastAsia="de-DE"/>
-        </w:rPr>
-        <w:t>=</w:t>
-      </w:r>
+          <w:lang w:val="de-DE" w:eastAsia="de-DE"/>
+        </w:rPr>
+      </w:pPr>
       <w:r>
         <w:rPr>
           <w:rFonts w:ascii="Courier New" w:eastAsia="Times New Roman" w:hAnsi="Courier New" w:cs="Courier New"/>
           <w:sz w:val="20"/>
           <w:szCs w:val="20"/>
-          <w:lang w:eastAsia="de-DE"/>
-        </w:rPr>
-        <w:t>links</w:t>
-      </w:r>
-    </w:p>
-    <w:p>
-      <w:r>
-        <w:t xml:space="preserve">Zum Betätigen eines angezeigten Buttons auf dem Bildschirm erfolgt über folgenden </w:t>
-      </w:r>
-      <w:r>
-        <w:t>H</w:t>
-      </w:r>
-      <w:r>
-        <w:t>ttp-Zugriff:</w:t>
-      </w:r>
-    </w:p>
-    <w:p>
-      <w:pPr>
-        <w:ind w:left="708"/>
+          <w:lang w:val="de-DE" w:eastAsia="de-DE"/>
+        </w:rPr>
+        <w:t>http://</w:t>
+      </w:r>
+      <w:r>
+        <w:rPr>
+          <w:rFonts w:ascii="Calibri" w:eastAsia="Times New Roman" w:hAnsi="Calibri" w:cs="Calibri"/>
+          <w:lang w:val="de-DE" w:eastAsia="de-DE"/>
+        </w:rPr>
+        <w:t xml:space="preserve">&lt;tcp-ip-Adresse der </w:t>
+      </w:r>
+      <w:proofErr w:type="spellStart"/>
+      <w:r>
+        <w:rPr>
+          <w:rFonts w:ascii="Calibri" w:eastAsia="Times New Roman" w:hAnsi="Calibri" w:cs="Calibri"/>
+          <w:lang w:val="de-DE" w:eastAsia="de-DE"/>
+        </w:rPr>
+        <w:t>Solvis</w:t>
+      </w:r>
+      <w:proofErr w:type="spellEnd"/>
+      <w:r>
+        <w:rPr>
+          <w:rFonts w:ascii="Calibri" w:eastAsia="Times New Roman" w:hAnsi="Calibri" w:cs="Calibri"/>
+          <w:lang w:val="de-DE" w:eastAsia="de-DE"/>
+        </w:rPr>
+        <w:t>-Anlage&gt;</w:t>
+      </w:r>
+      <w:r>
         <w:rPr>
           <w:rFonts w:ascii="Courier New" w:eastAsia="Times New Roman" w:hAnsi="Courier New" w:cs="Courier New"/>
           <w:sz w:val="20"/>
           <w:szCs w:val="20"/>
-          <w:lang w:eastAsia="de-DE"/>
-        </w:rPr>
-      </w:pPr>
+          <w:lang w:val="de-DE" w:eastAsia="de-DE"/>
+        </w:rPr>
+        <w:t>/</w:t>
+      </w:r>
+      <w:proofErr w:type="spellStart"/>
       <w:r>
         <w:rPr>
           <w:rFonts w:ascii="Courier New" w:eastAsia="Times New Roman" w:hAnsi="Courier New" w:cs="Courier New"/>
           <w:sz w:val="20"/>
           <w:szCs w:val="20"/>
-          <w:lang w:eastAsia="de-DE"/>
-        </w:rPr>
-        <w:t>http://</w:t>
-      </w:r>
-      <w:r>
-        <w:rPr>
-          <w:rFonts w:ascii="Calibri" w:eastAsia="Times New Roman" w:hAnsi="Calibri" w:cs="Calibri"/>
-          <w:lang w:eastAsia="de-DE"/>
-        </w:rPr>
-        <w:t xml:space="preserve">&lt;tcp-ip-Adresse der </w:t>
-      </w:r>
-      <w:proofErr w:type="spellStart"/>
-      <w:r>
-        <w:rPr>
-          <w:rFonts w:ascii="Calibri" w:eastAsia="Times New Roman" w:hAnsi="Calibri" w:cs="Calibri"/>
-          <w:lang w:eastAsia="de-DE"/>
-        </w:rPr>
-        <w:t>Solvis</w:t>
-      </w:r>
-      <w:proofErr w:type="spellEnd"/>
-      <w:r>
-        <w:rPr>
-          <w:rFonts w:ascii="Calibri" w:eastAsia="Times New Roman" w:hAnsi="Calibri" w:cs="Calibri"/>
-          <w:lang w:eastAsia="de-DE"/>
-        </w:rPr>
-        <w:t>-Anlage&gt;</w:t>
-      </w:r>
+          <w:lang w:val="de-DE" w:eastAsia="de-DE"/>
+        </w:rPr>
+        <w:t>Touch.CGI?x</w:t>
+      </w:r>
+      <w:proofErr w:type="spellEnd"/>
       <w:r>
         <w:rPr>
           <w:rFonts w:ascii="Courier New" w:eastAsia="Times New Roman" w:hAnsi="Courier New" w:cs="Courier New"/>
           <w:sz w:val="20"/>
           <w:szCs w:val="20"/>
-          <w:lang w:eastAsia="de-DE"/>
-        </w:rPr>
-        <w:t>/</w:t>
-      </w:r>
-      <w:proofErr w:type="spellStart"/>
+          <w:lang w:val="de-DE" w:eastAsia="de-DE"/>
+        </w:rPr>
+        <w:t>=</w:t>
+      </w:r>
       <w:r>
         <w:rPr>
           <w:rFonts w:ascii="Courier New" w:eastAsia="Times New Roman" w:hAnsi="Courier New" w:cs="Courier New"/>
           <w:sz w:val="20"/>
           <w:szCs w:val="20"/>
-          <w:lang w:eastAsia="de-DE"/>
-        </w:rPr>
-        <w:t>Touch.CGI?x</w:t>
-      </w:r>
-      <w:proofErr w:type="spellEnd"/>
+          <w:lang w:val="de-DE" w:eastAsia="de-DE"/>
+        </w:rPr>
+        <w:t>&lt;</w:t>
+      </w:r>
       <w:r>
         <w:rPr>
           <w:rFonts w:ascii="Courier New" w:eastAsia="Times New Roman" w:hAnsi="Courier New" w:cs="Courier New"/>
           <w:sz w:val="20"/>
           <w:szCs w:val="20"/>
-          <w:lang w:eastAsia="de-DE"/>
-        </w:rPr>
-        <w:t>=</w:t>
+          <w:lang w:val="de-DE" w:eastAsia="de-DE"/>
+        </w:rPr>
+        <w:t>x</w:t>
       </w:r>
       <w:r>
         <w:rPr>
           <w:rFonts w:ascii="Courier New" w:eastAsia="Times New Roman" w:hAnsi="Courier New" w:cs="Courier New"/>
           <w:sz w:val="20"/>
           <w:szCs w:val="20"/>
-          <w:lang w:eastAsia="de-DE"/>
-        </w:rPr>
-        <w:t>&lt;</w:t>
+          <w:lang w:val="de-DE" w:eastAsia="de-DE"/>
+        </w:rPr>
+        <w:t>&gt;</w:t>
       </w:r>
       <w:r>
         <w:rPr>
           <w:rFonts w:ascii="Courier New" w:eastAsia="Times New Roman" w:hAnsi="Courier New" w:cs="Courier New"/>
           <w:sz w:val="20"/>
           <w:szCs w:val="20"/>
-          <w:lang w:eastAsia="de-DE"/>
-        </w:rPr>
-        <w:t>x</w:t>
+          <w:lang w:val="de-DE" w:eastAsia="de-DE"/>
+        </w:rPr>
+        <w:t>&amp;y=</w:t>
       </w:r>
       <w:r>
         <w:rPr>
           <w:rFonts w:ascii="Courier New" w:eastAsia="Times New Roman" w:hAnsi="Courier New" w:cs="Courier New"/>
           <w:sz w:val="20"/>
           <w:szCs w:val="20"/>
-          <w:lang w:eastAsia="de-DE"/>
-        </w:rPr>
-        <w:t>&gt;</w:t>
+          <w:lang w:val="de-DE" w:eastAsia="de-DE"/>
+        </w:rPr>
+        <w:t>&lt;</w:t>
       </w:r>
       <w:r>
         <w:rPr>
           <w:rFonts w:ascii="Courier New" w:eastAsia="Times New Roman" w:hAnsi="Courier New" w:cs="Courier New"/>
           <w:sz w:val="20"/>
           <w:szCs w:val="20"/>
-          <w:lang w:eastAsia="de-DE"/>
-        </w:rPr>
-        <w:t>&amp;y=</w:t>
+          <w:lang w:val="de-DE" w:eastAsia="de-DE"/>
+        </w:rPr>
+        <w:t>y</w:t>
       </w:r>
       <w:r>
         <w:rPr>
           <w:rFonts w:ascii="Courier New" w:eastAsia="Times New Roman" w:hAnsi="Courier New" w:cs="Courier New"/>
           <w:sz w:val="20"/>
           <w:szCs w:val="20"/>
-          <w:lang w:eastAsia="de-DE"/>
-        </w:rPr>
-        <w:t>&lt;</w:t>
+          <w:lang w:val="de-DE" w:eastAsia="de-DE"/>
+        </w:rPr>
+        <w:t>&gt;</w:t>
       </w:r>
       <w:r>
         <w:rPr>
           <w:rFonts w:ascii="Courier New" w:eastAsia="Times New Roman" w:hAnsi="Courier New" w:cs="Courier New"/>
           <w:sz w:val="20"/>
           <w:szCs w:val="20"/>
-          <w:lang w:eastAsia="de-DE"/>
-        </w:rPr>
-        <w:t>y</w:t>
-      </w:r>
-      <w:r>
-        <w:rPr>
-          <w:rFonts w:ascii="Courier New" w:eastAsia="Times New Roman" w:hAnsi="Courier New" w:cs="Courier New"/>
-          <w:sz w:val="20"/>
-          <w:szCs w:val="20"/>
-          <w:lang w:eastAsia="de-DE"/>
-        </w:rPr>
-        <w:t>&gt;</w:t>
-      </w:r>
-      <w:r>
-        <w:rPr>
-          <w:rFonts w:ascii="Courier New" w:eastAsia="Times New Roman" w:hAnsi="Courier New" w:cs="Courier New"/>
-          <w:sz w:val="20"/>
-          <w:szCs w:val="20"/>
-          <w:lang w:eastAsia="de-DE"/>
+          <w:lang w:val="de-DE" w:eastAsia="de-DE"/>
         </w:rPr>
         <w:t xml:space="preserve"> </w:t>
       </w:r>
     </w:p>
     <w:p>
-      <w:r>
-        <w:t xml:space="preserve">Hierbei sind </w:t>
-      </w:r>
-      <w:r>
-        <w:t xml:space="preserve">&lt;x&gt; und &lt;y&gt; die Koordinaten des Buttons aus dem obigen Bild multipliziert mit zwei (auf der http-Seite wird das Bild der </w:t>
-      </w:r>
-      <w:proofErr w:type="spellStart"/>
-      <w:r>
+      <w:pPr>
+        <w:rPr>
+          <w:lang w:val="de-DE"/>
+        </w:rPr>
+      </w:pPr>
+      <w:r>
+        <w:rPr>
+          <w:lang w:val="de-DE"/>
+        </w:rPr>
+        <w:t xml:space="preserve">Hierbei sind &lt;x&gt; und &lt;y&gt; die Koordinaten des Buttons aus dem obigen Bild multipliziert mit zwei (auf der http-Seite wird das Bild der </w:t>
+      </w:r>
+      <w:proofErr w:type="spellStart"/>
+      <w:r>
+        <w:rPr>
+          <w:lang w:val="de-DE"/>
+        </w:rPr>
         <w:t>SolvisControl</w:t>
       </w:r>
       <w:proofErr w:type="spellEnd"/>
       <w:r>
+        <w:rPr>
+          <w:lang w:val="de-DE"/>
+        </w:rPr>
         <w:t xml:space="preserve"> um den Faktor 2 vergrößerst dargestellt.</w:t>
       </w:r>
     </w:p>
     <w:p>
       <w:pPr>
         <w:pStyle w:val="berschrift2"/>
+        <w:rPr>
+          <w:lang w:val="de-DE"/>
+        </w:rPr>
       </w:pPr>
       <w:bookmarkStart w:id="7" w:name="_Toc27557015"/>
       <w:r>
+        <w:rPr>
+          <w:lang w:val="de-DE"/>
+        </w:rPr>
         <w:t xml:space="preserve">Interne Komponenten des </w:t>
       </w:r>
       <w:proofErr w:type="spellStart"/>
       <w:r>
+        <w:rPr>
+          <w:lang w:val="de-DE"/>
+        </w:rPr>
         <w:t>SolvisSmartHomeServer</w:t>
       </w:r>
       <w:bookmarkEnd w:id="7"/>
       <w:proofErr w:type="spellEnd"/>
     </w:p>
     <w:p>
-      <w:r>
+      <w:pPr>
+        <w:rPr>
+          <w:lang w:val="de-DE"/>
+        </w:rPr>
+      </w:pPr>
+      <w:r>
+        <w:rPr>
+          <w:lang w:val="de-DE"/>
+        </w:rPr>
         <w:t xml:space="preserve">Der </w:t>
       </w:r>
       <w:proofErr w:type="spellStart"/>
       <w:r>
+        <w:rPr>
+          <w:lang w:val="de-DE"/>
+        </w:rPr>
         <w:t>SolvisSmartHomeServer</w:t>
       </w:r>
       <w:proofErr w:type="spellEnd"/>
       <w:r>
+        <w:rPr>
+          <w:lang w:val="de-DE"/>
+        </w:rPr>
         <w:t xml:space="preserve"> besteht aus 3 Funktionseinheiten</w:t>
       </w:r>
     </w:p>
     <w:p>
       <w:pPr>
         <w:pStyle w:val="berschrift3"/>
+        <w:rPr>
+          <w:lang w:val="de-DE"/>
+        </w:rPr>
       </w:pPr>
       <w:bookmarkStart w:id="8" w:name="_Toc27557016"/>
       <w:r>
+        <w:rPr>
+          <w:lang w:val="de-DE"/>
+        </w:rPr>
         <w:t>Server</w:t>
       </w:r>
       <w:bookmarkEnd w:id="8"/>
     </w:p>
     <w:p>
-      <w:r>
+      <w:pPr>
+        <w:rPr>
+          <w:lang w:val="de-DE"/>
+        </w:rPr>
+      </w:pPr>
+      <w:r>
+        <w:rPr>
+          <w:lang w:val="de-DE"/>
+        </w:rPr>
         <w:t xml:space="preserve">Der eigentliche Server stellt die Schnittstelle nach außen dar. Er nimmt Verbindungen von bis max. 50 Clients entgegen, interpretiert deren Befehle und sendet die </w:t>
       </w:r>
       <w:proofErr w:type="spellStart"/>
       <w:r>
+        <w:rPr>
+          <w:lang w:val="de-DE"/>
+        </w:rPr>
         <w:t>Solvis</w:t>
       </w:r>
       <w:proofErr w:type="spellEnd"/>
       <w:r>
+        <w:rPr>
+          <w:lang w:val="de-DE"/>
+        </w:rPr>
         <w:t>-Daten an die Clients.</w:t>
       </w:r>
     </w:p>
     <w:p>
       <w:pPr>
         <w:pStyle w:val="berschrift3"/>
+        <w:rPr>
+          <w:lang w:val="de-DE"/>
+        </w:rPr>
       </w:pPr>
       <w:bookmarkStart w:id="9" w:name="_Toc27557017"/>
       <w:r>
+        <w:rPr>
+          <w:lang w:val="de-DE"/>
+        </w:rPr>
         <w:t>Messwerte-Erfassung</w:t>
       </w:r>
       <w:bookmarkEnd w:id="9"/>
     </w:p>
     <w:p>
-      <w:r>
+      <w:pPr>
+        <w:rPr>
+          <w:lang w:val="de-DE"/>
+        </w:rPr>
+      </w:pPr>
+      <w:r>
+        <w:rPr>
+          <w:lang w:val="de-DE"/>
+        </w:rPr>
         <w:lastRenderedPageBreak/>
         <w:t>Dieser fragt regelmäßig (</w:t>
       </w:r>
       <w:proofErr w:type="spellStart"/>
       <w:r>
+        <w:rPr>
+          <w:lang w:val="de-DE"/>
+        </w:rPr>
         <w:t>default</w:t>
       </w:r>
       <w:proofErr w:type="spellEnd"/>
       <w:r>
+        <w:rPr>
+          <w:lang w:val="de-DE"/>
+        </w:rPr>
         <w:t xml:space="preserve"> alle 10s) den </w:t>
       </w:r>
       <w:proofErr w:type="spellStart"/>
       <w:r>
+        <w:rPr>
+          <w:lang w:val="de-DE"/>
+        </w:rPr>
         <w:t>Solvis</w:t>
       </w:r>
       <w:proofErr w:type="spellEnd"/>
       <w:r>
+        <w:rPr>
+          <w:lang w:val="de-DE"/>
+        </w:rPr>
         <w:t>-Hex-String mit den Me</w:t>
       </w:r>
       <w:r>
+        <w:rPr>
+          <w:lang w:val="de-DE"/>
+        </w:rPr>
         <w:t xml:space="preserve">sswerten ab, interpretiert den </w:t>
       </w:r>
       <w:proofErr w:type="spellStart"/>
       <w:r>
+        <w:rPr>
+          <w:lang w:val="de-DE"/>
+        </w:rPr>
         <w:t>H</w:t>
       </w:r>
       <w:r>
+        <w:rPr>
+          <w:lang w:val="de-DE"/>
+        </w:rPr>
         <w:t>exstring</w:t>
       </w:r>
       <w:proofErr w:type="spellEnd"/>
       <w:r>
+        <w:rPr>
+          <w:lang w:val="de-DE"/>
+        </w:rPr>
         <w:t xml:space="preserve"> und sendet bei einer Änderung dem Client die gemessenen Werte. Für bestimmte Daten (Temperaturen) erfolgt eine Mittelwertbildung über </w:t>
       </w:r>
       <w:r>
+        <w:rPr>
+          <w:lang w:val="de-DE"/>
+        </w:rPr>
         <w:t>eine Messwerte-Reihe (Default: 12, entspricht über einen Zeitraum von 2 Minuten). Erkennt dabei das Modul einen Wert, der vom Mittelwert stärker abweicht als die normale Schwankungsbereich des Sensors, wird der Wert bei der Mittelwertbildung doppelt gewichtet, so dass der vom Modul gelieferte Wert trotz Mittelwert-Bildung dem wirklichen Wert bei größeren Änderungen besser folgt (z.B. Aufheizung des Kesselwassers durch laufenden Brenner).</w:t>
       </w:r>
     </w:p>
     <w:p>
       <w:pPr>
         <w:pStyle w:val="berschrift3"/>
+        <w:rPr>
+          <w:lang w:val="de-DE"/>
+        </w:rPr>
       </w:pPr>
       <w:bookmarkStart w:id="10" w:name="_Toc27557018"/>
       <w:r>
+        <w:rPr>
+          <w:lang w:val="de-DE"/>
+        </w:rPr>
         <w:t xml:space="preserve">Auswertung und Steuerung über die  </w:t>
       </w:r>
       <w:proofErr w:type="spellStart"/>
       <w:r>
+        <w:rPr>
+          <w:lang w:val="de-DE"/>
+        </w:rPr>
         <w:t>SolvisControl</w:t>
       </w:r>
       <w:proofErr w:type="spellEnd"/>
       <w:r>
+        <w:rPr>
+          <w:lang w:val="de-DE"/>
+        </w:rPr>
         <w:t>-Bildschirme</w:t>
       </w:r>
       <w:bookmarkEnd w:id="10"/>
     </w:p>
     <w:p>
-      <w:r>
-        <w:t>Zur Interpretation des Bildschirminhalts</w:t>
-      </w:r>
-      <w:r>
-        <w:t xml:space="preserve"> wurde ein abgespecktes OCR realisiert, das fol</w:t>
-      </w:r>
-      <w:r>
+      <w:pPr>
+        <w:rPr>
+          <w:lang w:val="de-DE"/>
+        </w:rPr>
+      </w:pPr>
+      <w:r>
+        <w:rPr>
+          <w:lang w:val="de-DE"/>
+        </w:rPr>
+        <w:t>Zur Interpretation des Bildschirminhalts wurde ein abgespecktes OCR realisiert, das fol</w:t>
+      </w:r>
+      <w:r>
+        <w:rPr>
+          <w:lang w:val="de-DE"/>
+        </w:rPr>
         <w:t xml:space="preserve">gende Zeichen der </w:t>
       </w:r>
       <w:proofErr w:type="spellStart"/>
       <w:r>
+        <w:rPr>
+          <w:lang w:val="de-DE"/>
+        </w:rPr>
         <w:t>SolvisControl</w:t>
       </w:r>
       <w:proofErr w:type="spellEnd"/>
       <w:r>
+        <w:rPr>
+          <w:lang w:val="de-DE"/>
+        </w:rPr>
         <w:t xml:space="preserve"> erkennen kann:</w:t>
       </w:r>
     </w:p>
     <w:p>
       <w:pPr>
         <w:ind w:left="708"/>
-      </w:pPr>
-      <w:r>
+        <w:rPr>
+          <w:lang w:val="de-DE"/>
+        </w:rPr>
+      </w:pPr>
+      <w:r>
+        <w:rPr>
+          <w:lang w:val="de-DE"/>
+        </w:rPr>
         <w:t xml:space="preserve">+ - 0 1 2 3 4 5 6 7 8 9 ° C [ ] </w:t>
       </w:r>
       <w:r>
+        <w:rPr>
+          <w:lang w:val="de-DE"/>
+        </w:rPr>
         <w:t>: . / h %</w:t>
       </w:r>
     </w:p>
     <w:p>
-      <w:r>
+      <w:pPr>
+        <w:rPr>
+          <w:lang w:val="de-DE"/>
+        </w:rPr>
+      </w:pPr>
+      <w:r>
+        <w:rPr>
+          <w:lang w:val="de-DE"/>
+        </w:rPr>
         <w:t xml:space="preserve">Zur Identifikation der einzelnen Screens werden gezielt bestimmte rechteckige Flächen der Screen untersucht. Zusätzlich kann auch der Identifikation das OCR herangezogen werden. So wird für Screens der Heizkreise nur die Überschrift herangezogen, </w:t>
       </w:r>
       <w:r>
+        <w:rPr>
+          <w:lang w:val="de-DE"/>
+        </w:rPr>
         <w:t>welche</w:t>
       </w:r>
       <w:r>
+        <w:rPr>
+          <w:lang w:val="de-DE"/>
+        </w:rPr>
         <w:t xml:space="preserve"> einzelne Screen gerade angezeigt wird, wird durch die Detektion der </w:t>
       </w:r>
     </w:p>
     <w:p>
       <w:pPr>
         <w:pStyle w:val="berschrift2"/>
+        <w:rPr>
+          <w:lang w:val="de-DE"/>
+        </w:rPr>
       </w:pPr>
       <w:bookmarkStart w:id="11" w:name="_Toc27557019"/>
       <w:r>
+        <w:rPr>
+          <w:lang w:val="de-DE"/>
+        </w:rPr>
         <w:t>Ablauf des Programms nach dem Start</w:t>
       </w:r>
       <w:bookmarkEnd w:id="11"/>
     </w:p>
     <w:p>
+      <w:pPr>
+        <w:rPr>
+          <w:lang w:val="de-DE"/>
+        </w:rPr>
+      </w:pPr>
       <w:r>
         <w:rPr>
           <w:lang w:val="de-DE"/>
@@ -2925,36 +3483,24 @@
         </w:rPr>
         <w:t xml:space="preserve">Phasen. </w:t>
       </w:r>
-      <w:proofErr w:type="spellStart"/>
-      <w:r>
-        <w:t>Erst</w:t>
-      </w:r>
-      <w:proofErr w:type="spellEnd"/>
-      <w:r>
-        <w:t xml:space="preserve"> in </w:t>
-      </w:r>
-      <w:proofErr w:type="spellStart"/>
-      <w:r>
-        <w:t>der</w:t>
-      </w:r>
-      <w:proofErr w:type="spellEnd"/>
-      <w:r>
-        <w:t xml:space="preserve"> </w:t>
-      </w:r>
-      <w:proofErr w:type="spellStart"/>
-      <w:r>
-        <w:t>dritten</w:t>
-      </w:r>
-      <w:proofErr w:type="spellEnd"/>
-      <w:r>
-        <w:t xml:space="preserve"> Phase sind sämtliche Messwerte eingelesen und das Modul ist zur Steuerung der </w:t>
-      </w:r>
-      <w:proofErr w:type="spellStart"/>
-      <w:r>
+      <w:r>
+        <w:rPr>
+          <w:lang w:val="de-DE"/>
+        </w:rPr>
+        <w:t xml:space="preserve">Erst in der dritten Phase sind sämtliche Messwerte eingelesen und das Modul ist zur Steuerung der </w:t>
+      </w:r>
+      <w:proofErr w:type="spellStart"/>
+      <w:r>
+        <w:rPr>
+          <w:lang w:val="de-DE"/>
+        </w:rPr>
         <w:t>Solvis</w:t>
       </w:r>
       <w:proofErr w:type="spellEnd"/>
       <w:r>
+        <w:rPr>
+          <w:lang w:val="de-DE"/>
+        </w:rPr>
         <w:t>-Anlage bereit.</w:t>
       </w:r>
     </w:p>
@@ -2994,6 +3540,11 @@
       <w:bookmarkEnd w:id="12"/>
     </w:p>
     <w:p>
+      <w:pPr>
+        <w:rPr>
+          <w:lang w:val="de-DE"/>
+        </w:rPr>
+      </w:pPr>
       <w:r>
         <w:rPr>
           <w:lang w:val="de-DE"/>
@@ -3062,21 +3613,11 @@
         </w:rPr>
         <w:t xml:space="preserve"> geht und sich dabei die zur Identifikation notwendigen Bildschirmbereiche merkt. </w:t>
       </w:r>
-      <w:proofErr w:type="spellStart"/>
-      <w:r>
-        <w:t>Diese</w:t>
-      </w:r>
-      <w:proofErr w:type="spellEnd"/>
-      <w:r>
-        <w:t xml:space="preserve"> </w:t>
-      </w:r>
-      <w:proofErr w:type="spellStart"/>
-      <w:r>
-        <w:t>werden</w:t>
-      </w:r>
-      <w:proofErr w:type="spellEnd"/>
-      <w:r>
-        <w:t xml:space="preserve"> in die Datei „graficData.xml“ gespeichert, so dass die Learning-Phase nur beim ersten Starten des Moduls durchlaufen wird.</w:t>
+      <w:r>
+        <w:rPr>
+          <w:lang w:val="de-DE"/>
+        </w:rPr>
+        <w:t>Diese werden in die Datei „graficData.xml“ gespeichert, so dass die Learning-Phase nur beim ersten Starten des Moduls durchlaufen wird.</w:t>
       </w:r>
     </w:p>
     <w:p>
@@ -5333,6 +5874,42 @@
           <w:lang w:val="de-DE"/>
         </w:rPr>
       </w:pPr>
+    </w:p>
+    <w:p>
+      <w:pPr>
+        <w:pStyle w:val="Listenabsatz"/>
+        <w:numPr>
+          <w:ilvl w:val="6"/>
+          <w:numId w:val="1"/>
+        </w:numPr>
+        <w:spacing w:before="200" w:after="0"/>
+        <w:contextualSpacing w:val="0"/>
+        <w:outlineLvl w:val="6"/>
+        <w:rPr>
+          <w:rFonts w:asciiTheme="majorHAnsi" w:eastAsiaTheme="majorEastAsia" w:hAnsiTheme="majorHAnsi" w:cstheme="majorBidi"/>
+          <w:b/>
+          <w:bCs/>
+          <w:iCs/>
+          <w:vanish/>
+          <w:sz w:val="26"/>
+          <w:szCs w:val="26"/>
+          <w:lang w:val="de-DE"/>
+        </w:rPr>
+      </w:pPr>
+    </w:p>
+    <w:p>
+      <w:pPr>
+        <w:pStyle w:val="berschrift7"/>
+        <w:rPr>
+          <w:lang w:val="de-DE"/>
+        </w:rPr>
+      </w:pPr>
+      <w:r>
+        <w:rPr>
+          <w:lang w:val="de-DE"/>
+        </w:rPr>
+        <w:t>XML-Files</w:t>
+      </w:r>
     </w:p>
     <w:p>
       <w:pPr>
@@ -7254,7 +7831,7 @@
 </file>
 
 <file path=customXml/itemProps1.xml><?xml version="1.0" encoding="utf-8"?>
-<ds:datastoreItem xmlns:ds="http://schemas.openxmlformats.org/officeDocument/2006/customXml" ds:itemID="{3DCA38F6-AB12-4D0A-BBE3-D2EF4737B85E}">
+<ds:datastoreItem xmlns:ds="http://schemas.openxmlformats.org/officeDocument/2006/customXml" ds:itemID="{F33B6F2A-75D4-44F9-AF51-2DF9BB28E51B}">
   <ds:schemaRefs>
     <ds:schemaRef ds:uri="http://schemas.openxmlformats.org/officeDocument/2006/bibliography"/>
   </ds:schemaRefs>

</xml_diff>

<commit_message>
User-Access-Problem gefixt (Temperatur im Home-Screen muss ausgeblendet werden) Bug-Fix, es wzurden keine Änderungen mehr erkannt, wenn Bildschirm nicht wechselte Alle System-Zeiten vor 2018 werden ignoriert
git-svn-id: svn://192.168.0.51/SolvisMax/Trunk/java@78 441743bf-4a58-944d-b24f-aa01258f3d5c
</commit_message>
<xml_diff>
--- a/docu/SolvisSmartHomeServer.docx
+++ b/docu/SolvisSmartHomeServer.docx
@@ -1,6 +1,6 @@
 
 <file path=word/document.xml><?xml version="1.0" encoding="utf-8"?>
-<w:document xmlns:ve="http://schemas.openxmlformats.org/markup-compatibility/2006" xmlns:o="urn:schemas-microsoft-com:office:office" xmlns:r="http://schemas.openxmlformats.org/officeDocument/2006/relationships" xmlns:m="http://schemas.openxmlformats.org/officeDocument/2006/math" xmlns:v="urn:schemas-microsoft-com:vml" xmlns:wp="http://schemas.openxmlformats.org/drawingml/2006/wordprocessingDrawing" xmlns:w10="urn:schemas-microsoft-com:office:word" xmlns:w="http://schemas.openxmlformats.org/wordprocessingml/2006/main" xmlns:wne="http://schemas.microsoft.com/office/word/2006/wordml">
+<w:document xmlns:wpc="http://schemas.microsoft.com/office/word/2010/wordprocessingCanvas" xmlns:mc="http://schemas.openxmlformats.org/markup-compatibility/2006" xmlns:o="urn:schemas-microsoft-com:office:office" xmlns:r="http://schemas.openxmlformats.org/officeDocument/2006/relationships" xmlns:m="http://schemas.openxmlformats.org/officeDocument/2006/math" xmlns:v="urn:schemas-microsoft-com:vml" xmlns:wp14="http://schemas.microsoft.com/office/word/2010/wordprocessingDrawing" xmlns:wp="http://schemas.openxmlformats.org/drawingml/2006/wordprocessingDrawing" xmlns:w10="urn:schemas-microsoft-com:office:word" xmlns:w="http://schemas.openxmlformats.org/wordprocessingml/2006/main" xmlns:w14="http://schemas.microsoft.com/office/word/2010/wordml" xmlns:wpg="http://schemas.microsoft.com/office/word/2010/wordprocessingGroup" xmlns:wpi="http://schemas.microsoft.com/office/word/2010/wordprocessingInk" xmlns:wne="http://schemas.microsoft.com/office/word/2006/wordml" xmlns:wps="http://schemas.microsoft.com/office/word/2010/wordprocessingShape" mc:Ignorable="w14 wp14">
   <w:body>
     <w:sdt>
       <w:sdtPr>
@@ -10,6 +10,7 @@
           <w:bCs w:val="0"/>
           <w:sz w:val="22"/>
           <w:szCs w:val="22"/>
+          <w:lang w:val="de-DE"/>
         </w:rPr>
         <w:id w:val="10187297"/>
         <w:docPartObj>
@@ -17,21 +18,21 @@
           <w:docPartUnique/>
         </w:docPartObj>
       </w:sdtPr>
-      <w:sdtEndPr>
-        <w:rPr>
-          <w:lang w:val="de-DE"/>
-        </w:rPr>
-      </w:sdtEndPr>
+      <w:sdtEndPr/>
       <w:sdtContent>
         <w:p>
           <w:pPr>
             <w:pStyle w:val="Inhaltsverzeichnisberschrift"/>
+            <w:rPr>
+              <w:lang w:val="de-DE"/>
+            </w:rPr>
           </w:pPr>
-          <w:proofErr w:type="spellStart"/>
           <w:r>
+            <w:rPr>
+              <w:lang w:val="de-DE"/>
+            </w:rPr>
             <w:t>Inhalt</w:t>
           </w:r>
-          <w:proofErr w:type="spellEnd"/>
         </w:p>
         <w:p>
           <w:pPr>
@@ -41,6 +42,7 @@
             </w:tabs>
             <w:rPr>
               <w:noProof/>
+              <w:lang w:val="de-DE"/>
             </w:rPr>
           </w:pPr>
           <w:r>
@@ -66,6 +68,7 @@
               <w:rPr>
                 <w:rStyle w:val="Hyperlink"/>
                 <w:noProof/>
+                <w:lang w:val="de-DE"/>
               </w:rPr>
               <w:t>Solvis-SmartHome-Server / Fhem-Client</w:t>
             </w:r>
@@ -73,6 +76,7 @@
               <w:rPr>
                 <w:noProof/>
                 <w:webHidden/>
+                <w:lang w:val="de-DE"/>
               </w:rPr>
               <w:tab/>
             </w:r>
@@ -80,6 +84,7 @@
               <w:rPr>
                 <w:noProof/>
                 <w:webHidden/>
+                <w:lang w:val="de-DE"/>
               </w:rPr>
               <w:fldChar w:fldCharType="begin"/>
             </w:r>
@@ -87,6 +92,7 @@
               <w:rPr>
                 <w:noProof/>
                 <w:webHidden/>
+                <w:lang w:val="de-DE"/>
               </w:rPr>
               <w:instrText xml:space="preserve"> PAGEREF _Toc27557008 \h </w:instrText>
             </w:r>
@@ -94,12 +100,14 @@
               <w:rPr>
                 <w:noProof/>
                 <w:webHidden/>
-              </w:rPr>
-            </w:r>
-            <w:r>
-              <w:rPr>
-                <w:noProof/>
-                <w:webHidden/>
+                <w:lang w:val="de-DE"/>
+              </w:rPr>
+            </w:r>
+            <w:r>
+              <w:rPr>
+                <w:noProof/>
+                <w:webHidden/>
+                <w:lang w:val="de-DE"/>
               </w:rPr>
               <w:fldChar w:fldCharType="separate"/>
             </w:r>
@@ -107,6 +115,7 @@
               <w:rPr>
                 <w:noProof/>
                 <w:webHidden/>
+                <w:lang w:val="de-DE"/>
               </w:rPr>
               <w:t>1</w:t>
             </w:r>
@@ -114,6 +123,7 @@
               <w:rPr>
                 <w:noProof/>
                 <w:webHidden/>
+                <w:lang w:val="de-DE"/>
               </w:rPr>
               <w:fldChar w:fldCharType="end"/>
             </w:r>
@@ -127,6 +137,7 @@
             </w:tabs>
             <w:rPr>
               <w:noProof/>
+              <w:lang w:val="de-DE"/>
             </w:rPr>
           </w:pPr>
           <w:hyperlink w:anchor="_Toc27557009" w:history="1">
@@ -134,6 +145,7 @@
               <w:rPr>
                 <w:rStyle w:val="Hyperlink"/>
                 <w:noProof/>
+                <w:lang w:val="de-DE"/>
               </w:rPr>
               <w:t>Einführung</w:t>
             </w:r>
@@ -141,6 +153,7 @@
               <w:rPr>
                 <w:noProof/>
                 <w:webHidden/>
+                <w:lang w:val="de-DE"/>
               </w:rPr>
               <w:tab/>
             </w:r>
@@ -148,6 +161,7 @@
               <w:rPr>
                 <w:noProof/>
                 <w:webHidden/>
+                <w:lang w:val="de-DE"/>
               </w:rPr>
               <w:fldChar w:fldCharType="begin"/>
             </w:r>
@@ -155,6 +169,7 @@
               <w:rPr>
                 <w:noProof/>
                 <w:webHidden/>
+                <w:lang w:val="de-DE"/>
               </w:rPr>
               <w:instrText xml:space="preserve"> PAGEREF _Toc27557009 \h </w:instrText>
             </w:r>
@@ -162,12 +177,14 @@
               <w:rPr>
                 <w:noProof/>
                 <w:webHidden/>
-              </w:rPr>
-            </w:r>
-            <w:r>
-              <w:rPr>
-                <w:noProof/>
-                <w:webHidden/>
+                <w:lang w:val="de-DE"/>
+              </w:rPr>
+            </w:r>
+            <w:r>
+              <w:rPr>
+                <w:noProof/>
+                <w:webHidden/>
+                <w:lang w:val="de-DE"/>
               </w:rPr>
               <w:fldChar w:fldCharType="separate"/>
             </w:r>
@@ -175,6 +192,7 @@
               <w:rPr>
                 <w:noProof/>
                 <w:webHidden/>
+                <w:lang w:val="de-DE"/>
               </w:rPr>
               <w:t>1</w:t>
             </w:r>
@@ -182,6 +200,7 @@
               <w:rPr>
                 <w:noProof/>
                 <w:webHidden/>
+                <w:lang w:val="de-DE"/>
               </w:rPr>
               <w:fldChar w:fldCharType="end"/>
             </w:r>
@@ -195,6 +214,7 @@
             </w:tabs>
             <w:rPr>
               <w:noProof/>
+              <w:lang w:val="de-DE"/>
             </w:rPr>
           </w:pPr>
           <w:hyperlink w:anchor="_Toc27557010" w:history="1">
@@ -202,6 +222,7 @@
               <w:rPr>
                 <w:rStyle w:val="Hyperlink"/>
                 <w:noProof/>
+                <w:lang w:val="de-DE"/>
               </w:rPr>
               <w:t>Voraussetzungen</w:t>
             </w:r>
@@ -209,6 +230,7 @@
               <w:rPr>
                 <w:noProof/>
                 <w:webHidden/>
+                <w:lang w:val="de-DE"/>
               </w:rPr>
               <w:tab/>
             </w:r>
@@ -216,6 +238,7 @@
               <w:rPr>
                 <w:noProof/>
                 <w:webHidden/>
+                <w:lang w:val="de-DE"/>
               </w:rPr>
               <w:fldChar w:fldCharType="begin"/>
             </w:r>
@@ -223,6 +246,7 @@
               <w:rPr>
                 <w:noProof/>
                 <w:webHidden/>
+                <w:lang w:val="de-DE"/>
               </w:rPr>
               <w:instrText xml:space="preserve"> PAGEREF _Toc27557010 \h </w:instrText>
             </w:r>
@@ -230,12 +254,14 @@
               <w:rPr>
                 <w:noProof/>
                 <w:webHidden/>
-              </w:rPr>
-            </w:r>
-            <w:r>
-              <w:rPr>
-                <w:noProof/>
-                <w:webHidden/>
+                <w:lang w:val="de-DE"/>
+              </w:rPr>
+            </w:r>
+            <w:r>
+              <w:rPr>
+                <w:noProof/>
+                <w:webHidden/>
+                <w:lang w:val="de-DE"/>
               </w:rPr>
               <w:fldChar w:fldCharType="separate"/>
             </w:r>
@@ -243,6 +269,7 @@
               <w:rPr>
                 <w:noProof/>
                 <w:webHidden/>
+                <w:lang w:val="de-DE"/>
               </w:rPr>
               <w:t>1</w:t>
             </w:r>
@@ -250,6 +277,7 @@
               <w:rPr>
                 <w:noProof/>
                 <w:webHidden/>
+                <w:lang w:val="de-DE"/>
               </w:rPr>
               <w:fldChar w:fldCharType="end"/>
             </w:r>
@@ -263,6 +291,7 @@
             </w:tabs>
             <w:rPr>
               <w:noProof/>
+              <w:lang w:val="de-DE"/>
             </w:rPr>
           </w:pPr>
           <w:hyperlink w:anchor="_Toc27557011" w:history="1">
@@ -270,6 +299,7 @@
               <w:rPr>
                 <w:rStyle w:val="Hyperlink"/>
                 <w:noProof/>
+                <w:lang w:val="de-DE"/>
               </w:rPr>
               <w:t>Solvis Anlage, SolvisRemote</w:t>
             </w:r>
@@ -277,6 +307,7 @@
               <w:rPr>
                 <w:noProof/>
                 <w:webHidden/>
+                <w:lang w:val="de-DE"/>
               </w:rPr>
               <w:tab/>
             </w:r>
@@ -284,6 +315,7 @@
               <w:rPr>
                 <w:noProof/>
                 <w:webHidden/>
+                <w:lang w:val="de-DE"/>
               </w:rPr>
               <w:fldChar w:fldCharType="begin"/>
             </w:r>
@@ -291,6 +323,7 @@
               <w:rPr>
                 <w:noProof/>
                 <w:webHidden/>
+                <w:lang w:val="de-DE"/>
               </w:rPr>
               <w:instrText xml:space="preserve"> PAGEREF _Toc27557011 \h </w:instrText>
             </w:r>
@@ -298,12 +331,14 @@
               <w:rPr>
                 <w:noProof/>
                 <w:webHidden/>
-              </w:rPr>
-            </w:r>
-            <w:r>
-              <w:rPr>
-                <w:noProof/>
-                <w:webHidden/>
+                <w:lang w:val="de-DE"/>
+              </w:rPr>
+            </w:r>
+            <w:r>
+              <w:rPr>
+                <w:noProof/>
+                <w:webHidden/>
+                <w:lang w:val="de-DE"/>
               </w:rPr>
               <w:fldChar w:fldCharType="separate"/>
             </w:r>
@@ -311,6 +346,7 @@
               <w:rPr>
                 <w:noProof/>
                 <w:webHidden/>
+                <w:lang w:val="de-DE"/>
               </w:rPr>
               <w:t>1</w:t>
             </w:r>
@@ -318,6 +354,7 @@
               <w:rPr>
                 <w:noProof/>
                 <w:webHidden/>
+                <w:lang w:val="de-DE"/>
               </w:rPr>
               <w:fldChar w:fldCharType="end"/>
             </w:r>
@@ -331,6 +368,7 @@
             </w:tabs>
             <w:rPr>
               <w:noProof/>
+              <w:lang w:val="de-DE"/>
             </w:rPr>
           </w:pPr>
           <w:hyperlink w:anchor="_Toc27557012" w:history="1">
@@ -338,6 +376,7 @@
               <w:rPr>
                 <w:rStyle w:val="Hyperlink"/>
                 <w:noProof/>
+                <w:lang w:val="de-DE"/>
               </w:rPr>
               <w:t>Server</w:t>
             </w:r>
@@ -345,6 +384,7 @@
               <w:rPr>
                 <w:noProof/>
                 <w:webHidden/>
+                <w:lang w:val="de-DE"/>
               </w:rPr>
               <w:tab/>
             </w:r>
@@ -352,6 +392,7 @@
               <w:rPr>
                 <w:noProof/>
                 <w:webHidden/>
+                <w:lang w:val="de-DE"/>
               </w:rPr>
               <w:fldChar w:fldCharType="begin"/>
             </w:r>
@@ -359,6 +400,7 @@
               <w:rPr>
                 <w:noProof/>
                 <w:webHidden/>
+                <w:lang w:val="de-DE"/>
               </w:rPr>
               <w:instrText xml:space="preserve"> PAGEREF _Toc27557012 \h </w:instrText>
             </w:r>
@@ -366,12 +408,14 @@
               <w:rPr>
                 <w:noProof/>
                 <w:webHidden/>
-              </w:rPr>
-            </w:r>
-            <w:r>
-              <w:rPr>
-                <w:noProof/>
-                <w:webHidden/>
+                <w:lang w:val="de-DE"/>
+              </w:rPr>
+            </w:r>
+            <w:r>
+              <w:rPr>
+                <w:noProof/>
+                <w:webHidden/>
+                <w:lang w:val="de-DE"/>
               </w:rPr>
               <w:fldChar w:fldCharType="separate"/>
             </w:r>
@@ -379,6 +423,7 @@
               <w:rPr>
                 <w:noProof/>
                 <w:webHidden/>
+                <w:lang w:val="de-DE"/>
               </w:rPr>
               <w:t>1</w:t>
             </w:r>
@@ -386,6 +431,7 @@
               <w:rPr>
                 <w:noProof/>
                 <w:webHidden/>
+                <w:lang w:val="de-DE"/>
               </w:rPr>
               <w:fldChar w:fldCharType="end"/>
             </w:r>
@@ -399,6 +445,7 @@
             </w:tabs>
             <w:rPr>
               <w:noProof/>
+              <w:lang w:val="de-DE"/>
             </w:rPr>
           </w:pPr>
           <w:hyperlink w:anchor="_Toc27557013" w:history="1">
@@ -406,6 +453,7 @@
               <w:rPr>
                 <w:rStyle w:val="Hyperlink"/>
                 <w:noProof/>
+                <w:lang w:val="de-DE"/>
               </w:rPr>
               <w:t>SmartHome-System</w:t>
             </w:r>
@@ -413,6 +461,7 @@
               <w:rPr>
                 <w:noProof/>
                 <w:webHidden/>
+                <w:lang w:val="de-DE"/>
               </w:rPr>
               <w:tab/>
             </w:r>
@@ -420,6 +469,7 @@
               <w:rPr>
                 <w:noProof/>
                 <w:webHidden/>
+                <w:lang w:val="de-DE"/>
               </w:rPr>
               <w:fldChar w:fldCharType="begin"/>
             </w:r>
@@ -427,6 +477,7 @@
               <w:rPr>
                 <w:noProof/>
                 <w:webHidden/>
+                <w:lang w:val="de-DE"/>
               </w:rPr>
               <w:instrText xml:space="preserve"> PAGEREF _Toc27557013 \h </w:instrText>
             </w:r>
@@ -434,12 +485,14 @@
               <w:rPr>
                 <w:noProof/>
                 <w:webHidden/>
-              </w:rPr>
-            </w:r>
-            <w:r>
-              <w:rPr>
-                <w:noProof/>
-                <w:webHidden/>
+                <w:lang w:val="de-DE"/>
+              </w:rPr>
+            </w:r>
+            <w:r>
+              <w:rPr>
+                <w:noProof/>
+                <w:webHidden/>
+                <w:lang w:val="de-DE"/>
               </w:rPr>
               <w:fldChar w:fldCharType="separate"/>
             </w:r>
@@ -447,6 +500,7 @@
               <w:rPr>
                 <w:noProof/>
                 <w:webHidden/>
+                <w:lang w:val="de-DE"/>
               </w:rPr>
               <w:t>2</w:t>
             </w:r>
@@ -454,6 +508,7 @@
               <w:rPr>
                 <w:noProof/>
                 <w:webHidden/>
+                <w:lang w:val="de-DE"/>
               </w:rPr>
               <w:fldChar w:fldCharType="end"/>
             </w:r>
@@ -467,6 +522,7 @@
             </w:tabs>
             <w:rPr>
               <w:noProof/>
+              <w:lang w:val="de-DE"/>
             </w:rPr>
           </w:pPr>
           <w:hyperlink w:anchor="_Toc27557014" w:history="1">
@@ -474,6 +530,7 @@
               <w:rPr>
                 <w:rStyle w:val="Hyperlink"/>
                 <w:noProof/>
+                <w:lang w:val="de-DE"/>
               </w:rPr>
               <w:t>Verwendete Schnittstellen der Solvis-Anlage</w:t>
             </w:r>
@@ -481,6 +538,7 @@
               <w:rPr>
                 <w:noProof/>
                 <w:webHidden/>
+                <w:lang w:val="de-DE"/>
               </w:rPr>
               <w:tab/>
             </w:r>
@@ -488,6 +546,7 @@
               <w:rPr>
                 <w:noProof/>
                 <w:webHidden/>
+                <w:lang w:val="de-DE"/>
               </w:rPr>
               <w:fldChar w:fldCharType="begin"/>
             </w:r>
@@ -495,6 +554,7 @@
               <w:rPr>
                 <w:noProof/>
                 <w:webHidden/>
+                <w:lang w:val="de-DE"/>
               </w:rPr>
               <w:instrText xml:space="preserve"> PAGEREF _Toc27557014 \h </w:instrText>
             </w:r>
@@ -502,12 +562,14 @@
               <w:rPr>
                 <w:noProof/>
                 <w:webHidden/>
-              </w:rPr>
-            </w:r>
-            <w:r>
-              <w:rPr>
-                <w:noProof/>
-                <w:webHidden/>
+                <w:lang w:val="de-DE"/>
+              </w:rPr>
+            </w:r>
+            <w:r>
+              <w:rPr>
+                <w:noProof/>
+                <w:webHidden/>
+                <w:lang w:val="de-DE"/>
               </w:rPr>
               <w:fldChar w:fldCharType="separate"/>
             </w:r>
@@ -515,6 +577,7 @@
               <w:rPr>
                 <w:noProof/>
                 <w:webHidden/>
+                <w:lang w:val="de-DE"/>
               </w:rPr>
               <w:t>2</w:t>
             </w:r>
@@ -522,6 +585,7 @@
               <w:rPr>
                 <w:noProof/>
                 <w:webHidden/>
+                <w:lang w:val="de-DE"/>
               </w:rPr>
               <w:fldChar w:fldCharType="end"/>
             </w:r>
@@ -535,6 +599,7 @@
             </w:tabs>
             <w:rPr>
               <w:noProof/>
+              <w:lang w:val="de-DE"/>
             </w:rPr>
           </w:pPr>
           <w:hyperlink w:anchor="_Toc27557015" w:history="1">
@@ -542,6 +607,7 @@
               <w:rPr>
                 <w:rStyle w:val="Hyperlink"/>
                 <w:noProof/>
+                <w:lang w:val="de-DE"/>
               </w:rPr>
               <w:t>Interne Komponenten des SolvisSmartHomeServer</w:t>
             </w:r>
@@ -549,6 +615,7 @@
               <w:rPr>
                 <w:noProof/>
                 <w:webHidden/>
+                <w:lang w:val="de-DE"/>
               </w:rPr>
               <w:tab/>
             </w:r>
@@ -556,6 +623,7 @@
               <w:rPr>
                 <w:noProof/>
                 <w:webHidden/>
+                <w:lang w:val="de-DE"/>
               </w:rPr>
               <w:fldChar w:fldCharType="begin"/>
             </w:r>
@@ -563,6 +631,7 @@
               <w:rPr>
                 <w:noProof/>
                 <w:webHidden/>
+                <w:lang w:val="de-DE"/>
               </w:rPr>
               <w:instrText xml:space="preserve"> PAGEREF _Toc27557015 \h </w:instrText>
             </w:r>
@@ -570,12 +639,14 @@
               <w:rPr>
                 <w:noProof/>
                 <w:webHidden/>
-              </w:rPr>
-            </w:r>
-            <w:r>
-              <w:rPr>
-                <w:noProof/>
-                <w:webHidden/>
+                <w:lang w:val="de-DE"/>
+              </w:rPr>
+            </w:r>
+            <w:r>
+              <w:rPr>
+                <w:noProof/>
+                <w:webHidden/>
+                <w:lang w:val="de-DE"/>
               </w:rPr>
               <w:fldChar w:fldCharType="separate"/>
             </w:r>
@@ -583,6 +654,7 @@
               <w:rPr>
                 <w:noProof/>
                 <w:webHidden/>
+                <w:lang w:val="de-DE"/>
               </w:rPr>
               <w:t>3</w:t>
             </w:r>
@@ -590,6 +662,7 @@
               <w:rPr>
                 <w:noProof/>
                 <w:webHidden/>
+                <w:lang w:val="de-DE"/>
               </w:rPr>
               <w:fldChar w:fldCharType="end"/>
             </w:r>
@@ -603,6 +676,7 @@
             </w:tabs>
             <w:rPr>
               <w:noProof/>
+              <w:lang w:val="de-DE"/>
             </w:rPr>
           </w:pPr>
           <w:hyperlink w:anchor="_Toc27557016" w:history="1">
@@ -610,6 +684,7 @@
               <w:rPr>
                 <w:rStyle w:val="Hyperlink"/>
                 <w:noProof/>
+                <w:lang w:val="de-DE"/>
               </w:rPr>
               <w:t>Server</w:t>
             </w:r>
@@ -617,6 +692,7 @@
               <w:rPr>
                 <w:noProof/>
                 <w:webHidden/>
+                <w:lang w:val="de-DE"/>
               </w:rPr>
               <w:tab/>
             </w:r>
@@ -624,6 +700,7 @@
               <w:rPr>
                 <w:noProof/>
                 <w:webHidden/>
+                <w:lang w:val="de-DE"/>
               </w:rPr>
               <w:fldChar w:fldCharType="begin"/>
             </w:r>
@@ -631,6 +708,7 @@
               <w:rPr>
                 <w:noProof/>
                 <w:webHidden/>
+                <w:lang w:val="de-DE"/>
               </w:rPr>
               <w:instrText xml:space="preserve"> PAGEREF _Toc27557016 \h </w:instrText>
             </w:r>
@@ -638,12 +716,14 @@
               <w:rPr>
                 <w:noProof/>
                 <w:webHidden/>
-              </w:rPr>
-            </w:r>
-            <w:r>
-              <w:rPr>
-                <w:noProof/>
-                <w:webHidden/>
+                <w:lang w:val="de-DE"/>
+              </w:rPr>
+            </w:r>
+            <w:r>
+              <w:rPr>
+                <w:noProof/>
+                <w:webHidden/>
+                <w:lang w:val="de-DE"/>
               </w:rPr>
               <w:fldChar w:fldCharType="separate"/>
             </w:r>
@@ -651,6 +731,7 @@
               <w:rPr>
                 <w:noProof/>
                 <w:webHidden/>
+                <w:lang w:val="de-DE"/>
               </w:rPr>
               <w:t>3</w:t>
             </w:r>
@@ -658,6 +739,7 @@
               <w:rPr>
                 <w:noProof/>
                 <w:webHidden/>
+                <w:lang w:val="de-DE"/>
               </w:rPr>
               <w:fldChar w:fldCharType="end"/>
             </w:r>
@@ -671,6 +753,7 @@
             </w:tabs>
             <w:rPr>
               <w:noProof/>
+              <w:lang w:val="de-DE"/>
             </w:rPr>
           </w:pPr>
           <w:hyperlink w:anchor="_Toc27557017" w:history="1">
@@ -678,6 +761,7 @@
               <w:rPr>
                 <w:rStyle w:val="Hyperlink"/>
                 <w:noProof/>
+                <w:lang w:val="de-DE"/>
               </w:rPr>
               <w:t>Messwerte-Erfassung</w:t>
             </w:r>
@@ -685,6 +769,7 @@
               <w:rPr>
                 <w:noProof/>
                 <w:webHidden/>
+                <w:lang w:val="de-DE"/>
               </w:rPr>
               <w:tab/>
             </w:r>
@@ -692,6 +777,7 @@
               <w:rPr>
                 <w:noProof/>
                 <w:webHidden/>
+                <w:lang w:val="de-DE"/>
               </w:rPr>
               <w:fldChar w:fldCharType="begin"/>
             </w:r>
@@ -699,6 +785,7 @@
               <w:rPr>
                 <w:noProof/>
                 <w:webHidden/>
+                <w:lang w:val="de-DE"/>
               </w:rPr>
               <w:instrText xml:space="preserve"> PAGEREF _Toc27557017 \h </w:instrText>
             </w:r>
@@ -706,12 +793,14 @@
               <w:rPr>
                 <w:noProof/>
                 <w:webHidden/>
-              </w:rPr>
-            </w:r>
-            <w:r>
-              <w:rPr>
-                <w:noProof/>
-                <w:webHidden/>
+                <w:lang w:val="de-DE"/>
+              </w:rPr>
+            </w:r>
+            <w:r>
+              <w:rPr>
+                <w:noProof/>
+                <w:webHidden/>
+                <w:lang w:val="de-DE"/>
               </w:rPr>
               <w:fldChar w:fldCharType="separate"/>
             </w:r>
@@ -719,6 +808,7 @@
               <w:rPr>
                 <w:noProof/>
                 <w:webHidden/>
+                <w:lang w:val="de-DE"/>
               </w:rPr>
               <w:t>3</w:t>
             </w:r>
@@ -726,6 +816,7 @@
               <w:rPr>
                 <w:noProof/>
                 <w:webHidden/>
+                <w:lang w:val="de-DE"/>
               </w:rPr>
               <w:fldChar w:fldCharType="end"/>
             </w:r>
@@ -739,6 +830,7 @@
             </w:tabs>
             <w:rPr>
               <w:noProof/>
+              <w:lang w:val="de-DE"/>
             </w:rPr>
           </w:pPr>
           <w:hyperlink w:anchor="_Toc27557018" w:history="1">
@@ -746,6 +838,7 @@
               <w:rPr>
                 <w:rStyle w:val="Hyperlink"/>
                 <w:noProof/>
+                <w:lang w:val="de-DE"/>
               </w:rPr>
               <w:t>Auswertung und Steuerung über die  SolvisControl-Bildschirme</w:t>
             </w:r>
@@ -753,6 +846,7 @@
               <w:rPr>
                 <w:noProof/>
                 <w:webHidden/>
+                <w:lang w:val="de-DE"/>
               </w:rPr>
               <w:tab/>
             </w:r>
@@ -760,6 +854,7 @@
               <w:rPr>
                 <w:noProof/>
                 <w:webHidden/>
+                <w:lang w:val="de-DE"/>
               </w:rPr>
               <w:fldChar w:fldCharType="begin"/>
             </w:r>
@@ -767,6 +862,7 @@
               <w:rPr>
                 <w:noProof/>
                 <w:webHidden/>
+                <w:lang w:val="de-DE"/>
               </w:rPr>
               <w:instrText xml:space="preserve"> PAGEREF _Toc27557018 \h </w:instrText>
             </w:r>
@@ -774,12 +870,14 @@
               <w:rPr>
                 <w:noProof/>
                 <w:webHidden/>
-              </w:rPr>
-            </w:r>
-            <w:r>
-              <w:rPr>
-                <w:noProof/>
-                <w:webHidden/>
+                <w:lang w:val="de-DE"/>
+              </w:rPr>
+            </w:r>
+            <w:r>
+              <w:rPr>
+                <w:noProof/>
+                <w:webHidden/>
+                <w:lang w:val="de-DE"/>
               </w:rPr>
               <w:fldChar w:fldCharType="separate"/>
             </w:r>
@@ -787,6 +885,7 @@
               <w:rPr>
                 <w:noProof/>
                 <w:webHidden/>
+                <w:lang w:val="de-DE"/>
               </w:rPr>
               <w:t>3</w:t>
             </w:r>
@@ -794,6 +893,7 @@
               <w:rPr>
                 <w:noProof/>
                 <w:webHidden/>
+                <w:lang w:val="de-DE"/>
               </w:rPr>
               <w:fldChar w:fldCharType="end"/>
             </w:r>
@@ -807,6 +907,7 @@
             </w:tabs>
             <w:rPr>
               <w:noProof/>
+              <w:lang w:val="de-DE"/>
             </w:rPr>
           </w:pPr>
           <w:hyperlink w:anchor="_Toc27557019" w:history="1">
@@ -814,6 +915,7 @@
               <w:rPr>
                 <w:rStyle w:val="Hyperlink"/>
                 <w:noProof/>
+                <w:lang w:val="de-DE"/>
               </w:rPr>
               <w:t>Ablauf des Programms nach dem Start</w:t>
             </w:r>
@@ -821,6 +923,7 @@
               <w:rPr>
                 <w:noProof/>
                 <w:webHidden/>
+                <w:lang w:val="de-DE"/>
               </w:rPr>
               <w:tab/>
             </w:r>
@@ -828,6 +931,7 @@
               <w:rPr>
                 <w:noProof/>
                 <w:webHidden/>
+                <w:lang w:val="de-DE"/>
               </w:rPr>
               <w:fldChar w:fldCharType="begin"/>
             </w:r>
@@ -835,6 +939,7 @@
               <w:rPr>
                 <w:noProof/>
                 <w:webHidden/>
+                <w:lang w:val="de-DE"/>
               </w:rPr>
               <w:instrText xml:space="preserve"> PAGEREF _Toc27557019 \h </w:instrText>
             </w:r>
@@ -842,12 +947,14 @@
               <w:rPr>
                 <w:noProof/>
                 <w:webHidden/>
-              </w:rPr>
-            </w:r>
-            <w:r>
-              <w:rPr>
-                <w:noProof/>
-                <w:webHidden/>
+                <w:lang w:val="de-DE"/>
+              </w:rPr>
+            </w:r>
+            <w:r>
+              <w:rPr>
+                <w:noProof/>
+                <w:webHidden/>
+                <w:lang w:val="de-DE"/>
               </w:rPr>
               <w:fldChar w:fldCharType="separate"/>
             </w:r>
@@ -855,6 +962,7 @@
               <w:rPr>
                 <w:noProof/>
                 <w:webHidden/>
+                <w:lang w:val="de-DE"/>
               </w:rPr>
               <w:t>3</w:t>
             </w:r>
@@ -862,6 +970,7 @@
               <w:rPr>
                 <w:noProof/>
                 <w:webHidden/>
+                <w:lang w:val="de-DE"/>
               </w:rPr>
               <w:fldChar w:fldCharType="end"/>
             </w:r>
@@ -876,6 +985,7 @@
             </w:tabs>
             <w:rPr>
               <w:noProof/>
+              <w:lang w:val="de-DE"/>
             </w:rPr>
           </w:pPr>
           <w:hyperlink w:anchor="_Toc27557020" w:history="1">
@@ -890,6 +1000,7 @@
             <w:r>
               <w:rPr>
                 <w:noProof/>
+                <w:lang w:val="de-DE"/>
               </w:rPr>
               <w:tab/>
             </w:r>
@@ -905,6 +1016,7 @@
               <w:rPr>
                 <w:noProof/>
                 <w:webHidden/>
+                <w:lang w:val="de-DE"/>
               </w:rPr>
               <w:tab/>
             </w:r>
@@ -912,6 +1024,7 @@
               <w:rPr>
                 <w:noProof/>
                 <w:webHidden/>
+                <w:lang w:val="de-DE"/>
               </w:rPr>
               <w:fldChar w:fldCharType="begin"/>
             </w:r>
@@ -919,6 +1032,7 @@
               <w:rPr>
                 <w:noProof/>
                 <w:webHidden/>
+                <w:lang w:val="de-DE"/>
               </w:rPr>
               <w:instrText xml:space="preserve"> PAGEREF _Toc27557020 \h </w:instrText>
             </w:r>
@@ -926,12 +1040,14 @@
               <w:rPr>
                 <w:noProof/>
                 <w:webHidden/>
-              </w:rPr>
-            </w:r>
-            <w:r>
-              <w:rPr>
-                <w:noProof/>
-                <w:webHidden/>
+                <w:lang w:val="de-DE"/>
+              </w:rPr>
+            </w:r>
+            <w:r>
+              <w:rPr>
+                <w:noProof/>
+                <w:webHidden/>
+                <w:lang w:val="de-DE"/>
               </w:rPr>
               <w:fldChar w:fldCharType="separate"/>
             </w:r>
@@ -939,6 +1055,7 @@
               <w:rPr>
                 <w:noProof/>
                 <w:webHidden/>
+                <w:lang w:val="de-DE"/>
               </w:rPr>
               <w:t>3</w:t>
             </w:r>
@@ -946,6 +1063,7 @@
               <w:rPr>
                 <w:noProof/>
                 <w:webHidden/>
+                <w:lang w:val="de-DE"/>
               </w:rPr>
               <w:fldChar w:fldCharType="end"/>
             </w:r>
@@ -960,6 +1078,7 @@
             </w:tabs>
             <w:rPr>
               <w:noProof/>
+              <w:lang w:val="de-DE"/>
             </w:rPr>
           </w:pPr>
           <w:hyperlink w:anchor="_Toc27557021" w:history="1">
@@ -974,6 +1093,7 @@
             <w:r>
               <w:rPr>
                 <w:noProof/>
+                <w:lang w:val="de-DE"/>
               </w:rPr>
               <w:tab/>
             </w:r>
@@ -989,6 +1109,7 @@
               <w:rPr>
                 <w:noProof/>
                 <w:webHidden/>
+                <w:lang w:val="de-DE"/>
               </w:rPr>
               <w:tab/>
             </w:r>
@@ -996,6 +1117,7 @@
               <w:rPr>
                 <w:noProof/>
                 <w:webHidden/>
+                <w:lang w:val="de-DE"/>
               </w:rPr>
               <w:fldChar w:fldCharType="begin"/>
             </w:r>
@@ -1003,6 +1125,7 @@
               <w:rPr>
                 <w:noProof/>
                 <w:webHidden/>
+                <w:lang w:val="de-DE"/>
               </w:rPr>
               <w:instrText xml:space="preserve"> PAGEREF _Toc27557021 \h </w:instrText>
             </w:r>
@@ -1010,12 +1133,14 @@
               <w:rPr>
                 <w:noProof/>
                 <w:webHidden/>
-              </w:rPr>
-            </w:r>
-            <w:r>
-              <w:rPr>
-                <w:noProof/>
-                <w:webHidden/>
+                <w:lang w:val="de-DE"/>
+              </w:rPr>
+            </w:r>
+            <w:r>
+              <w:rPr>
+                <w:noProof/>
+                <w:webHidden/>
+                <w:lang w:val="de-DE"/>
               </w:rPr>
               <w:fldChar w:fldCharType="separate"/>
             </w:r>
@@ -1023,6 +1148,7 @@
               <w:rPr>
                 <w:noProof/>
                 <w:webHidden/>
+                <w:lang w:val="de-DE"/>
               </w:rPr>
               <w:t>4</w:t>
             </w:r>
@@ -1030,6 +1156,7 @@
               <w:rPr>
                 <w:noProof/>
                 <w:webHidden/>
+                <w:lang w:val="de-DE"/>
               </w:rPr>
               <w:fldChar w:fldCharType="end"/>
             </w:r>
@@ -1044,6 +1171,7 @@
             </w:tabs>
             <w:rPr>
               <w:noProof/>
+              <w:lang w:val="de-DE"/>
             </w:rPr>
           </w:pPr>
           <w:hyperlink w:anchor="_Toc27557022" w:history="1">
@@ -1058,6 +1186,7 @@
             <w:r>
               <w:rPr>
                 <w:noProof/>
+                <w:lang w:val="de-DE"/>
               </w:rPr>
               <w:tab/>
             </w:r>
@@ -1073,6 +1202,7 @@
               <w:rPr>
                 <w:noProof/>
                 <w:webHidden/>
+                <w:lang w:val="de-DE"/>
               </w:rPr>
               <w:tab/>
             </w:r>
@@ -1080,6 +1210,7 @@
               <w:rPr>
                 <w:noProof/>
                 <w:webHidden/>
+                <w:lang w:val="de-DE"/>
               </w:rPr>
               <w:fldChar w:fldCharType="begin"/>
             </w:r>
@@ -1087,6 +1218,7 @@
               <w:rPr>
                 <w:noProof/>
                 <w:webHidden/>
+                <w:lang w:val="de-DE"/>
               </w:rPr>
               <w:instrText xml:space="preserve"> PAGEREF _Toc27557022 \h </w:instrText>
             </w:r>
@@ -1094,12 +1226,14 @@
               <w:rPr>
                 <w:noProof/>
                 <w:webHidden/>
-              </w:rPr>
-            </w:r>
-            <w:r>
-              <w:rPr>
-                <w:noProof/>
-                <w:webHidden/>
+                <w:lang w:val="de-DE"/>
+              </w:rPr>
+            </w:r>
+            <w:r>
+              <w:rPr>
+                <w:noProof/>
+                <w:webHidden/>
+                <w:lang w:val="de-DE"/>
               </w:rPr>
               <w:fldChar w:fldCharType="separate"/>
             </w:r>
@@ -1107,6 +1241,7 @@
               <w:rPr>
                 <w:noProof/>
                 <w:webHidden/>
+                <w:lang w:val="de-DE"/>
               </w:rPr>
               <w:t>4</w:t>
             </w:r>
@@ -1114,6 +1249,7 @@
               <w:rPr>
                 <w:noProof/>
                 <w:webHidden/>
+                <w:lang w:val="de-DE"/>
               </w:rPr>
               <w:fldChar w:fldCharType="end"/>
             </w:r>
@@ -1127,6 +1263,7 @@
             </w:tabs>
             <w:rPr>
               <w:noProof/>
+              <w:lang w:val="de-DE"/>
             </w:rPr>
           </w:pPr>
           <w:hyperlink w:anchor="_Toc27557023" w:history="1">
@@ -1142,6 +1279,7 @@
               <w:rPr>
                 <w:noProof/>
                 <w:webHidden/>
+                <w:lang w:val="de-DE"/>
               </w:rPr>
               <w:tab/>
             </w:r>
@@ -1149,6 +1287,7 @@
               <w:rPr>
                 <w:noProof/>
                 <w:webHidden/>
+                <w:lang w:val="de-DE"/>
               </w:rPr>
               <w:fldChar w:fldCharType="begin"/>
             </w:r>
@@ -1156,6 +1295,7 @@
               <w:rPr>
                 <w:noProof/>
                 <w:webHidden/>
+                <w:lang w:val="de-DE"/>
               </w:rPr>
               <w:instrText xml:space="preserve"> PAGEREF _Toc27557023 \h </w:instrText>
             </w:r>
@@ -1163,12 +1303,14 @@
               <w:rPr>
                 <w:noProof/>
                 <w:webHidden/>
-              </w:rPr>
-            </w:r>
-            <w:r>
-              <w:rPr>
-                <w:noProof/>
-                <w:webHidden/>
+                <w:lang w:val="de-DE"/>
+              </w:rPr>
+            </w:r>
+            <w:r>
+              <w:rPr>
+                <w:noProof/>
+                <w:webHidden/>
+                <w:lang w:val="de-DE"/>
               </w:rPr>
               <w:fldChar w:fldCharType="separate"/>
             </w:r>
@@ -1176,6 +1318,7 @@
               <w:rPr>
                 <w:noProof/>
                 <w:webHidden/>
+                <w:lang w:val="de-DE"/>
               </w:rPr>
               <w:t>4</w:t>
             </w:r>
@@ -1183,6 +1326,7 @@
               <w:rPr>
                 <w:noProof/>
                 <w:webHidden/>
+                <w:lang w:val="de-DE"/>
               </w:rPr>
               <w:fldChar w:fldCharType="end"/>
             </w:r>
@@ -1206,6 +1350,9 @@
     <w:p>
       <w:pPr>
         <w:pStyle w:val="berschrift1"/>
+        <w:rPr>
+          <w:lang w:val="de-DE"/>
+        </w:rPr>
       </w:pPr>
     </w:p>
     <w:p>
@@ -1521,7 +1668,6 @@
         <w:rPr>
           <w:lang w:val="de-DE"/>
         </w:rPr>
-        <w:lastRenderedPageBreak/>
         <w:t xml:space="preserve">Der Server dient zum Auslesen der Messwerte und Auslesen/Einstellen der Anlagenparameter. Der Server ist in Java geschrieben, da aus meiner Sicht für größere Projekte eine Script-Sprache (wie Perl/JavaScript u.a.) wenig geeignet ist und ich in den letzten Jahren beruflich viel in Java programmiert </w:t>
       </w:r>
       <w:r>
@@ -1648,6 +1794,237 @@
         <w:rPr>
           <w:lang w:val="de-DE"/>
         </w:rPr>
+        <w:t>Features</w:t>
+      </w:r>
+    </w:p>
+    <w:p>
+      <w:pPr>
+        <w:rPr>
+          <w:lang w:val="de-DE"/>
+        </w:rPr>
+      </w:pPr>
+      <w:r>
+        <w:rPr>
+          <w:lang w:val="de-DE"/>
+        </w:rPr>
+        <w:t>Der neue Server bietet folgende Features:</w:t>
+      </w:r>
+    </w:p>
+    <w:p>
+      <w:pPr>
+        <w:pStyle w:val="Listenabsatz"/>
+        <w:numPr>
+          <w:ilvl w:val="0"/>
+          <w:numId w:val="10"/>
+        </w:numPr>
+        <w:rPr>
+          <w:lang w:val="de-DE"/>
+        </w:rPr>
+      </w:pPr>
+      <w:r>
+        <w:rPr>
+          <w:lang w:val="de-DE"/>
+        </w:rPr>
+        <w:t>Auslesen der Messwerte der Sensoren</w:t>
+      </w:r>
+    </w:p>
+    <w:p>
+      <w:pPr>
+        <w:pStyle w:val="Listenabsatz"/>
+        <w:numPr>
+          <w:ilvl w:val="0"/>
+          <w:numId w:val="10"/>
+        </w:numPr>
+        <w:rPr>
+          <w:lang w:val="de-DE"/>
+        </w:rPr>
+      </w:pPr>
+      <w:r>
+        <w:rPr>
+          <w:lang w:val="de-DE"/>
+        </w:rPr>
+        <w:t>Einstellung der Anlagenparameter wie Sollwerte, Raumabhängigkeiten etc.</w:t>
+      </w:r>
+    </w:p>
+    <w:p>
+      <w:pPr>
+        <w:pStyle w:val="Listenabsatz"/>
+        <w:numPr>
+          <w:ilvl w:val="0"/>
+          <w:numId w:val="10"/>
+        </w:numPr>
+        <w:rPr>
+          <w:lang w:val="de-DE"/>
+        </w:rPr>
+      </w:pPr>
+      <w:r>
+        <w:rPr>
+          <w:lang w:val="de-DE"/>
+        </w:rPr>
+        <w:t xml:space="preserve">Monitoring der </w:t>
+      </w:r>
+      <w:proofErr w:type="spellStart"/>
+      <w:r>
+        <w:rPr>
+          <w:lang w:val="de-DE"/>
+        </w:rPr>
+        <w:t>Solvis</w:t>
+      </w:r>
+      <w:proofErr w:type="spellEnd"/>
+      <w:r>
+        <w:rPr>
+          <w:lang w:val="de-DE"/>
+        </w:rPr>
+        <w:t>-Uhr und bei größeren Abweichungen (&gt;40s) erfolgt eine entsprechende Nachjustierung.</w:t>
+      </w:r>
+    </w:p>
+    <w:p>
+      <w:pPr>
+        <w:pStyle w:val="Listenabsatz"/>
+        <w:numPr>
+          <w:ilvl w:val="0"/>
+          <w:numId w:val="10"/>
+        </w:numPr>
+        <w:rPr>
+          <w:lang w:val="de-DE"/>
+        </w:rPr>
+      </w:pPr>
+      <w:r>
+        <w:rPr>
+          <w:lang w:val="de-DE"/>
+        </w:rPr>
+        <w:t xml:space="preserve">Anbindung über eine Client-Server-Verbindung, dadurch leichte Anpassung an andere </w:t>
+      </w:r>
+      <w:proofErr w:type="spellStart"/>
+      <w:r>
+        <w:rPr>
+          <w:lang w:val="de-DE"/>
+        </w:rPr>
+        <w:t>Smarthome</w:t>
+      </w:r>
+      <w:proofErr w:type="spellEnd"/>
+      <w:r>
+        <w:rPr>
+          <w:lang w:val="de-DE"/>
+        </w:rPr>
+        <w:t>-System</w:t>
+      </w:r>
+    </w:p>
+    <w:p>
+      <w:pPr>
+        <w:pStyle w:val="Listenabsatz"/>
+        <w:numPr>
+          <w:ilvl w:val="0"/>
+          <w:numId w:val="10"/>
+        </w:numPr>
+        <w:rPr>
+          <w:lang w:val="de-DE"/>
+        </w:rPr>
+      </w:pPr>
+      <w:r>
+        <w:rPr>
+          <w:lang w:val="de-DE"/>
+        </w:rPr>
+        <w:t xml:space="preserve">Daten zwischen </w:t>
+      </w:r>
+      <w:r>
+        <w:rPr>
+          <w:lang w:val="de-DE"/>
+        </w:rPr>
+        <w:t xml:space="preserve">Server-Client </w:t>
+      </w:r>
+      <w:r>
+        <w:rPr>
+          <w:lang w:val="de-DE"/>
+        </w:rPr>
+        <w:t>werden im</w:t>
+      </w:r>
+      <w:r>
+        <w:rPr>
+          <w:lang w:val="de-DE"/>
+        </w:rPr>
+        <w:t xml:space="preserve"> JSON-Format</w:t>
+      </w:r>
+      <w:r>
+        <w:rPr>
+          <w:lang w:val="de-DE"/>
+        </w:rPr>
+        <w:t xml:space="preserve"> ausgetauscht</w:t>
+      </w:r>
+    </w:p>
+    <w:p>
+      <w:pPr>
+        <w:pStyle w:val="Listenabsatz"/>
+        <w:numPr>
+          <w:ilvl w:val="0"/>
+          <w:numId w:val="10"/>
+        </w:numPr>
+        <w:rPr>
+          <w:lang w:val="de-DE"/>
+        </w:rPr>
+      </w:pPr>
+      <w:r>
+        <w:rPr>
+          <w:lang w:val="de-DE"/>
+        </w:rPr>
+        <w:t xml:space="preserve">Es </w:t>
+      </w:r>
+      <w:r>
+        <w:rPr>
+          <w:lang w:val="de-DE"/>
+        </w:rPr>
+        <w:t>können</w:t>
+      </w:r>
+      <w:r>
+        <w:rPr>
+          <w:lang w:val="de-DE"/>
+        </w:rPr>
+        <w:t xml:space="preserve"> sich max. 50 Clients mit dem Server verbinden</w:t>
+      </w:r>
+    </w:p>
+    <w:p>
+      <w:pPr>
+        <w:pStyle w:val="Listenabsatz"/>
+        <w:numPr>
+          <w:ilvl w:val="0"/>
+          <w:numId w:val="10"/>
+        </w:numPr>
+        <w:rPr>
+          <w:lang w:val="de-DE"/>
+        </w:rPr>
+      </w:pPr>
+      <w:r>
+        <w:rPr>
+          <w:lang w:val="de-DE"/>
+        </w:rPr>
+        <w:t xml:space="preserve">Leichte Anpassungsmöglichkeit an vorhandene Anlage über ein XML-Files. Das Style-Sheet ist mit enthalten, so dass Anpassung mittels XML-Editor (z.B. integriert in </w:t>
+      </w:r>
+      <w:proofErr w:type="spellStart"/>
+      <w:r>
+        <w:rPr>
+          <w:lang w:val="de-DE"/>
+        </w:rPr>
+        <w:t>Eclipse</w:t>
+      </w:r>
+      <w:proofErr w:type="spellEnd"/>
+      <w:r>
+        <w:rPr>
+          <w:lang w:val="de-DE"/>
+        </w:rPr>
+        <w:t>) stark vereinfacht wird</w:t>
+      </w:r>
+    </w:p>
+    <w:p>
+      <w:pPr>
+        <w:pStyle w:val="berschrift2"/>
+        <w:rPr>
+          <w:lang w:val="de-DE"/>
+        </w:rPr>
+      </w:pPr>
+      <w:r>
+        <w:rPr>
+          <w:lang w:val="de-DE"/>
+        </w:rPr>
         <w:t>Voraussetzungen</w:t>
       </w:r>
       <w:bookmarkEnd w:id="2"/>
@@ -1877,13 +2254,7 @@
         <w:rPr>
           <w:lang w:val="de-DE"/>
         </w:rPr>
-        <w:t xml:space="preserve">t Oracle-JDK 8. Im Einsatz </w:t>
-      </w:r>
-      <w:r>
-        <w:rPr>
-          <w:lang w:val="de-DE"/>
-        </w:rPr>
-        <w:t>ist</w:t>
+        <w:t>t Oracle-JDK 8. Im Einsatz ist</w:t>
       </w:r>
       <w:r>
         <w:rPr>
@@ -2052,21 +2423,7 @@
         <w:rPr>
           <w:lang w:val="de-DE"/>
         </w:rPr>
-        <w:t xml:space="preserve"> 60 </w:t>
-      </w:r>
-      <w:proofErr w:type="spellStart"/>
-      <w:r>
-        <w:rPr>
-          <w:lang w:val="de-DE"/>
-        </w:rPr>
-        <w:t>MByte</w:t>
-      </w:r>
-      <w:proofErr w:type="spellEnd"/>
-      <w:r>
-        <w:rPr>
-          <w:lang w:val="de-DE"/>
-        </w:rPr>
-        <w:t xml:space="preserve"> Speicher (a</w:t>
+        <w:t xml:space="preserve"> 60 MByte Speicher (a</w:t>
       </w:r>
       <w:r>
         <w:rPr>
@@ -2385,7 +2742,6 @@
         <w:rPr>
           <w:lang w:val="de-DE"/>
         </w:rPr>
-        <w:lastRenderedPageBreak/>
         <w:t>Dies kann man unter der folgenden Adresse ausle</w:t>
       </w:r>
       <w:r>
@@ -2603,13 +2959,7 @@
         <w:rPr>
           <w:lang w:val="de-DE"/>
         </w:rPr>
-        <w:t xml:space="preserve">/Standby wählbar. </w:t>
-      </w:r>
-      <w:r>
-        <w:rPr>
-          <w:lang w:val="de-DE"/>
-        </w:rPr>
-        <w:t xml:space="preserve">Ab und zu erkannte die </w:t>
+        <w:t xml:space="preserve">/Standby wählbar. Ab und zu erkannte die </w:t>
       </w:r>
       <w:proofErr w:type="spellStart"/>
       <w:r>
@@ -3259,7 +3609,6 @@
         <w:rPr>
           <w:lang w:val="de-DE"/>
         </w:rPr>
-        <w:lastRenderedPageBreak/>
         <w:t>Dieser fragt regelmäßig (</w:t>
       </w:r>
       <w:proofErr w:type="spellStart"/>
@@ -3481,13 +3830,7 @@
         <w:rPr>
           <w:lang w:val="de-DE"/>
         </w:rPr>
-        <w:t xml:space="preserve">Phasen. </w:t>
-      </w:r>
-      <w:r>
-        <w:rPr>
-          <w:lang w:val="de-DE"/>
-        </w:rPr>
-        <w:t xml:space="preserve">Erst in der dritten Phase sind sämtliche Messwerte eingelesen und das Modul ist zur Steuerung der </w:t>
+        <w:t xml:space="preserve">Phasen. Erst in der dritten Phase sind sämtliche Messwerte eingelesen und das Modul ist zur Steuerung der </w:t>
       </w:r>
       <w:proofErr w:type="spellStart"/>
       <w:r>
@@ -3555,13 +3898,7 @@
         <w:rPr>
           <w:lang w:val="de-DE"/>
         </w:rPr>
-        <w:t>erf</w:t>
-      </w:r>
-      <w:r>
-        <w:rPr>
-          <w:lang w:val="de-DE"/>
-        </w:rPr>
-        <w:t xml:space="preserve">olgt </w:t>
+        <w:t xml:space="preserve">erfolgt </w:t>
       </w:r>
       <w:r>
         <w:rPr>
@@ -3585,13 +3922,7 @@
         <w:rPr>
           <w:lang w:val="de-DE"/>
         </w:rPr>
-        <w:t xml:space="preserve">Server </w:t>
-      </w:r>
-      <w:r>
-        <w:rPr>
-          <w:lang w:val="de-DE"/>
-        </w:rPr>
-        <w:t>Großteils</w:t>
+        <w:t>Server Großteils</w:t>
       </w:r>
       <w:r>
         <w:rPr>
@@ -3611,13 +3942,7 @@
         <w:rPr>
           <w:lang w:val="de-DE"/>
         </w:rPr>
-        <w:t xml:space="preserve"> geht und sich dabei die zur Identifikation notwendigen Bildschirmbereiche merkt. </w:t>
-      </w:r>
-      <w:r>
-        <w:rPr>
-          <w:lang w:val="de-DE"/>
-        </w:rPr>
-        <w:t>Diese werden in die Datei „graficData.xml“ gespeichert, so dass die Learning-Phase nur beim ersten Starten des Moduls durchlaufen wird.</w:t>
+        <w:t xml:space="preserve"> geht und sich dabei die zur Identifikation notwendigen Bildschirmbereiche merkt. Diese werden in die Datei „graficData.xml“ gespeichert, so dass die Learning-Phase nur beim ersten Starten des Moduls durchlaufen wird.</w:t>
       </w:r>
     </w:p>
     <w:p>
@@ -3653,7 +3978,19 @@
         <w:rPr>
           <w:lang w:val="de-DE"/>
         </w:rPr>
-        <w:t xml:space="preserve">Beim ersten Start des Programmes und nach Änderung des „control.xml“-Files müssen die Grafiken angelernt werden, die zur Identifikation der Status benötigt werden. Das macht das Modul Großteils vollautomatisch, in dem es durch die verschiedenen Bildschirme der </w:t>
+        <w:t xml:space="preserve">Beim ersten Start des Programmes und nach Änderung des „control.xml“-Files müssen die Grafiken angelernt werden, die zur Identifikation der Status benötigt werden. Das </w:t>
+      </w:r>
+      <w:r>
+        <w:rPr>
+          <w:lang w:val="de-DE"/>
+        </w:rPr>
+        <w:t>erfolgt durch</w:t>
+      </w:r>
+      <w:r>
+        <w:rPr>
+          <w:lang w:val="de-DE"/>
+        </w:rPr>
+        <w:t xml:space="preserve"> das Modul Großteils vollautomatisch, in dem es durch die verschiedenen Bildschirme der </w:t>
       </w:r>
       <w:proofErr w:type="spellStart"/>
       <w:r>
@@ -3667,31 +4004,7 @@
         <w:rPr>
           <w:lang w:val="de-DE"/>
         </w:rPr>
-        <w:t xml:space="preserve"> geht und sich dabei die zur Identifikation </w:t>
-      </w:r>
-      <w:r>
-        <w:rPr>
-          <w:lang w:val="de-DE"/>
-        </w:rPr>
-        <w:t xml:space="preserve">des Status </w:t>
-      </w:r>
-      <w:r>
-        <w:rPr>
-          <w:lang w:val="de-DE"/>
-        </w:rPr>
-        <w:t xml:space="preserve">notwendigen </w:t>
-      </w:r>
-      <w:r>
-        <w:rPr>
-          <w:lang w:val="de-DE"/>
-        </w:rPr>
-        <w:t>Symbole</w:t>
-      </w:r>
-      <w:r>
-        <w:rPr>
-          <w:lang w:val="de-DE"/>
-        </w:rPr>
-        <w:t xml:space="preserve"> merkt. Diese werden in die Datei „graficData.xml“ gespeichert, so dass die Learning-Phase nur beim ersten Starten des Moduls durchlaufen wird.</w:t>
+        <w:t xml:space="preserve"> geht und sich dabei die zur Identifikation des Status notwendigen Symbole merkt. Diese werden in die Datei „graficData.xml“ gespeichert, so dass die Learning-Phase nur beim ersten Starten des Moduls durchlaufen wird.</w:t>
       </w:r>
     </w:p>
     <w:p>
@@ -3737,13 +4050,7 @@
         <w:rPr>
           <w:lang w:val="de-DE"/>
         </w:rPr>
-        <w:t xml:space="preserve">Der Server </w:t>
-      </w:r>
-      <w:r>
-        <w:rPr>
-          <w:lang w:val="de-DE"/>
-        </w:rPr>
-        <w:t xml:space="preserve">stellt nach dem Anlernen der Symbole des jeweiligen Betriebsmodus diesen wieder auf den ursprünglichen zurück, kurzzeitig befindet sich die Anlage jedoch in einem anderen Zustand, das sollte beachtet werden </w:t>
+        <w:t xml:space="preserve">Der Server stellt nach dem Anlernen der Symbole des jeweiligen Betriebsmodus diesen wieder auf den ursprünglichen zurück, kurzzeitig befindet sich die Anlage jedoch in einem anderen Zustand, das sollte beachtet werden </w:t>
       </w:r>
       <w:r>
         <w:rPr>
@@ -3846,7 +4153,6 @@
         <w:rPr>
           <w:lang w:val="de-DE"/>
         </w:rPr>
-        <w:lastRenderedPageBreak/>
         <w:t xml:space="preserve">Gleichzeitig </w:t>
       </w:r>
       <w:r>
@@ -3891,13 +4197,7 @@
         <w:rPr>
           <w:lang w:val="de-DE"/>
         </w:rPr>
-        <w:t xml:space="preserve"> D</w:t>
-      </w:r>
-      <w:r>
-        <w:rPr>
-          <w:lang w:val="de-DE"/>
-        </w:rPr>
-        <w:t>ies kann je nach Konfiguration einige Minuten in Anspruch nehmen.</w:t>
+        <w:t xml:space="preserve"> Dies kann je nach Konfiguration einige Minuten in Anspruch nehmen.</w:t>
       </w:r>
     </w:p>
     <w:p>
@@ -4001,7 +4301,6 @@
         <w:rPr>
           <w:lang w:val="de-DE"/>
         </w:rPr>
-        <w:lastRenderedPageBreak/>
         <w:t>Schnittstelle Server – Client</w:t>
       </w:r>
     </w:p>
@@ -4235,73 +4534,53 @@
           <w:tab w:val="left" w:pos="7513"/>
         </w:tabs>
         <w:rPr>
-          <w:lang w:val="en-GB"/>
-        </w:rPr>
-      </w:pPr>
-      <w:r>
-        <w:rPr>
-          <w:lang w:val="en-GB"/>
+          <w:lang w:val="de-DE"/>
+        </w:rPr>
+      </w:pPr>
+      <w:r>
+        <w:rPr>
+          <w:lang w:val="de-DE"/>
         </w:rPr>
         <w:t>SOLVIS_STATE</w:t>
       </w:r>
       <w:r>
         <w:rPr>
-          <w:lang w:val="en-GB"/>
+          <w:lang w:val="de-DE"/>
         </w:rPr>
         <w:tab/>
-        <w:t xml:space="preserve">Status </w:t>
-      </w:r>
-      <w:proofErr w:type="spellStart"/>
-      <w:r>
-        <w:rPr>
-          <w:lang w:val="en-GB"/>
-        </w:rPr>
-        <w:t>der</w:t>
-      </w:r>
-      <w:proofErr w:type="spellEnd"/>
-      <w:r>
-        <w:rPr>
-          <w:lang w:val="en-GB"/>
-        </w:rPr>
-        <w:t xml:space="preserve"> </w:t>
-      </w:r>
-      <w:proofErr w:type="spellStart"/>
-      <w:r>
-        <w:rPr>
-          <w:lang w:val="en-GB"/>
-        </w:rPr>
-        <w:t>Solvis-Anlage</w:t>
-      </w:r>
-      <w:proofErr w:type="spellEnd"/>
-      <w:r>
-        <w:rPr>
-          <w:lang w:val="en-GB"/>
-        </w:rPr>
-        <w:t xml:space="preserve"> (</w:t>
-      </w:r>
-      <w:proofErr w:type="spellStart"/>
-      <w:r>
-        <w:rPr>
-          <w:lang w:val="en-GB"/>
+        <w:t xml:space="preserve">Status der </w:t>
+      </w:r>
+      <w:proofErr w:type="spellStart"/>
+      <w:r>
+        <w:rPr>
+          <w:lang w:val="de-DE"/>
+        </w:rPr>
+        <w:t>Solvis</w:t>
+      </w:r>
+      <w:proofErr w:type="spellEnd"/>
+      <w:r>
+        <w:rPr>
+          <w:lang w:val="de-DE"/>
+        </w:rPr>
+        <w:t>-Anlage (</w:t>
+      </w:r>
+      <w:proofErr w:type="spellStart"/>
+      <w:r>
+        <w:rPr>
+          <w:lang w:val="de-DE"/>
         </w:rPr>
         <w:t>PowerOff</w:t>
       </w:r>
       <w:proofErr w:type="spellEnd"/>
       <w:r>
         <w:rPr>
-          <w:lang w:val="en-GB"/>
-        </w:rPr>
-        <w:t xml:space="preserve"> etc.</w:t>
-      </w:r>
-      <w:r>
-        <w:rPr>
-          <w:lang w:val="en-GB"/>
-        </w:rPr>
-        <w:t>)</w:t>
-      </w:r>
-      <w:r>
-        <w:rPr>
-          <w:lang w:val="en-GB"/>
+          <w:lang w:val="de-DE"/>
+        </w:rPr>
+        <w:t xml:space="preserve"> etc.)</w:t>
+      </w:r>
+      <w:r>
+        <w:rPr>
+          <w:lang w:val="de-DE"/>
         </w:rPr>
         <w:tab/>
         <w:t>Server -&gt; Client</w:t>
@@ -4333,7 +4612,19 @@
           <w:lang w:val="de-DE"/>
         </w:rPr>
         <w:tab/>
-        <w:t>Beschreibung der Kanäle</w:t>
+        <w:t xml:space="preserve">Beschreibung </w:t>
+      </w:r>
+      <w:r>
+        <w:rPr>
+          <w:lang w:val="de-DE"/>
+        </w:rPr>
+        <w:t xml:space="preserve">(Meta-Daten) </w:t>
+      </w:r>
+      <w:r>
+        <w:rPr>
+          <w:lang w:val="de-DE"/>
+        </w:rPr>
+        <w:t>der Kanäle</w:t>
       </w:r>
       <w:r>
         <w:rPr>
@@ -4405,11 +4696,6 @@
           <w:lang w:val="de-DE"/>
         </w:rPr>
         <w:tab/>
-      </w:r>
-      <w:r>
-        <w:rPr>
-          <w:lang w:val="de-DE"/>
-        </w:rPr>
         <w:t>Ändert einen Anlagenparameter</w:t>
       </w:r>
       <w:r>
@@ -4560,35 +4846,21 @@
           <w:tab w:val="left" w:pos="2268"/>
         </w:tabs>
         <w:rPr>
-          <w:lang w:val="en-GB"/>
-        </w:rPr>
-      </w:pPr>
-      <w:r>
-        <w:rPr>
-          <w:lang w:val="en-GB"/>
+          <w:lang w:val="de-DE"/>
+        </w:rPr>
+      </w:pPr>
+      <w:r>
+        <w:rPr>
+          <w:lang w:val="de-DE"/>
         </w:rPr>
         <w:t>Server -&gt; Client</w:t>
       </w:r>
       <w:r>
         <w:rPr>
-          <w:lang w:val="en-GB"/>
+          <w:lang w:val="de-DE"/>
         </w:rPr>
         <w:tab/>
-        <w:t xml:space="preserve">CONNECTED </w:t>
-      </w:r>
-      <w:proofErr w:type="spellStart"/>
-      <w:r>
-        <w:rPr>
-          <w:lang w:val="en-GB"/>
-        </w:rPr>
-        <w:t>mit</w:t>
-      </w:r>
-      <w:proofErr w:type="spellEnd"/>
-      <w:r>
-        <w:rPr>
-          <w:lang w:val="en-GB"/>
-        </w:rPr>
-        <w:t xml:space="preserve"> Client-ID</w:t>
+        <w:t>CONNECTED mit Client-ID</w:t>
       </w:r>
     </w:p>
     <w:p>
@@ -4602,25 +4874,20 @@
           <w:tab w:val="left" w:pos="2268"/>
         </w:tabs>
         <w:rPr>
-          <w:lang w:val="en-GB"/>
-        </w:rPr>
-      </w:pPr>
-      <w:r>
-        <w:rPr>
-          <w:lang w:val="en-GB"/>
+          <w:lang w:val="de-DE"/>
+        </w:rPr>
+      </w:pPr>
+      <w:r>
+        <w:rPr>
+          <w:lang w:val="de-DE"/>
         </w:rPr>
         <w:t>Server -&gt; Client</w:t>
       </w:r>
       <w:r>
         <w:rPr>
-          <w:lang w:val="en-GB"/>
+          <w:lang w:val="de-DE"/>
         </w:rPr>
         <w:tab/>
-      </w:r>
-      <w:r>
-        <w:rPr>
-          <w:lang w:val="de-DE"/>
-        </w:rPr>
         <w:t>CHANNEL_DESCRIPTIONS</w:t>
       </w:r>
     </w:p>
@@ -4635,7 +4902,7 @@
           <w:tab w:val="left" w:pos="2268"/>
         </w:tabs>
         <w:rPr>
-          <w:lang w:val="en-GB"/>
+          <w:lang w:val="de-DE"/>
         </w:rPr>
       </w:pPr>
       <w:r>
@@ -4649,11 +4916,6 @@
           <w:lang w:val="de-DE"/>
         </w:rPr>
         <w:tab/>
-      </w:r>
-      <w:r>
-        <w:rPr>
-          <w:lang w:val="de-DE"/>
-        </w:rPr>
         <w:t>MEASUREMENTS</w:t>
       </w:r>
     </w:p>
@@ -4668,7 +4930,7 @@
           <w:tab w:val="left" w:pos="2268"/>
         </w:tabs>
         <w:rPr>
-          <w:lang w:val="en-GB"/>
+          <w:lang w:val="de-DE"/>
         </w:rPr>
       </w:pPr>
       <w:r>
@@ -4682,11 +4944,6 @@
           <w:lang w:val="de-DE"/>
         </w:rPr>
         <w:tab/>
-      </w:r>
-      <w:r>
-        <w:rPr>
-          <w:lang w:val="en-GB"/>
-        </w:rPr>
         <w:t>SOLVIS_STATE</w:t>
       </w:r>
     </w:p>
@@ -4721,33 +4978,7 @@
         <w:rPr>
           <w:lang w:val="de-DE"/>
         </w:rPr>
-        <w:t>(</w:t>
-      </w:r>
-      <w:proofErr w:type="gramStart"/>
-      <w:r>
-        <w:rPr>
-          <w:lang w:val="de-DE"/>
-        </w:rPr>
-        <w:t>MEASUREMENTS</w:t>
-      </w:r>
-      <w:r>
-        <w:rPr>
-          <w:lang w:val="de-DE"/>
-        </w:rPr>
-        <w:t xml:space="preserve"> </w:t>
-      </w:r>
-      <w:r>
-        <w:rPr>
-          <w:lang w:val="de-DE"/>
-        </w:rPr>
-        <w:t>)</w:t>
-      </w:r>
-      <w:proofErr w:type="gramEnd"/>
-      <w:r>
-        <w:rPr>
-          <w:lang w:val="de-DE"/>
-        </w:rPr>
-        <w:t xml:space="preserve"> </w:t>
+        <w:t xml:space="preserve">(MEASUREMENTS ) </w:t>
       </w:r>
       <w:r>
         <w:rPr>
@@ -4773,19 +5004,7 @@
         <w:rPr>
           <w:lang w:val="de-DE"/>
         </w:rPr>
-        <w:t>-Anlage geändert hat (</w:t>
-      </w:r>
-      <w:r>
-        <w:rPr>
-          <w:lang w:val="de-DE"/>
-        </w:rPr>
-        <w:t>SOLVIS_STATE</w:t>
-      </w:r>
-      <w:r>
-        <w:rPr>
-          <w:lang w:val="de-DE"/>
-        </w:rPr>
-        <w:t>).</w:t>
+        <w:t>-Anlage geändert hat (SOLVIS_STATE).</w:t>
       </w:r>
     </w:p>
     <w:p>
@@ -4831,31 +5050,7 @@
         <w:rPr>
           <w:lang w:val="de-DE"/>
         </w:rPr>
-        <w:t xml:space="preserve">-Anlage unbekannt, liefert der Server ein </w:t>
-      </w:r>
-      <w:r>
-        <w:rPr>
-          <w:lang w:val="de-DE"/>
-        </w:rPr>
-        <w:t>CONNECTION_STATE</w:t>
-      </w:r>
-      <w:r>
-        <w:rPr>
-          <w:lang w:val="de-DE"/>
-        </w:rPr>
-        <w:t>-Paket</w:t>
-      </w:r>
-      <w:r>
-        <w:rPr>
-          <w:lang w:val="de-DE"/>
-        </w:rPr>
-        <w:t xml:space="preserve"> </w:t>
-      </w:r>
-      <w:r>
-        <w:rPr>
-          <w:lang w:val="de-DE"/>
-        </w:rPr>
-        <w:t xml:space="preserve"> mit dem </w:t>
+        <w:t xml:space="preserve">-Anlage unbekannt, liefert der Server ein CONNECTION_STATE-Paket  mit dem </w:t>
       </w:r>
       <w:proofErr w:type="spellStart"/>
       <w:r>
@@ -4869,19 +5064,7 @@
         <w:rPr>
           <w:lang w:val="de-DE"/>
         </w:rPr>
-        <w:t xml:space="preserve"> „</w:t>
-      </w:r>
-      <w:r>
-        <w:rPr>
-          <w:lang w:val="de-DE"/>
-        </w:rPr>
-        <w:t>CONNECTION_NOT_POSSIBLE</w:t>
-      </w:r>
-      <w:r>
-        <w:rPr>
-          <w:lang w:val="de-DE"/>
-        </w:rPr>
-        <w:t>“.</w:t>
+        <w:t xml:space="preserve"> „CONNECTION_NOT_POSSIBLE“.</w:t>
       </w:r>
     </w:p>
     <w:p>
@@ -4929,35 +5112,21 @@
           <w:tab w:val="left" w:pos="2268"/>
         </w:tabs>
         <w:rPr>
-          <w:lang w:val="en-GB"/>
-        </w:rPr>
-      </w:pPr>
-      <w:r>
-        <w:rPr>
-          <w:lang w:val="en-GB"/>
+          <w:lang w:val="de-DE"/>
+        </w:rPr>
+      </w:pPr>
+      <w:r>
+        <w:rPr>
+          <w:lang w:val="de-DE"/>
         </w:rPr>
         <w:t>Client -&gt; Server</w:t>
       </w:r>
       <w:r>
         <w:rPr>
-          <w:lang w:val="en-GB"/>
+          <w:lang w:val="de-DE"/>
         </w:rPr>
         <w:tab/>
-        <w:t xml:space="preserve">RECONNECT </w:t>
-      </w:r>
-      <w:proofErr w:type="spellStart"/>
-      <w:r>
-        <w:rPr>
-          <w:lang w:val="en-GB"/>
-        </w:rPr>
-        <w:t>mit</w:t>
-      </w:r>
-      <w:proofErr w:type="spellEnd"/>
-      <w:r>
-        <w:rPr>
-          <w:lang w:val="en-GB"/>
-        </w:rPr>
-        <w:t xml:space="preserve"> Client-ID</w:t>
+        <w:t>RECONNECT mit Client-ID</w:t>
       </w:r>
     </w:p>
     <w:p>
@@ -4971,7 +5140,7 @@
           <w:tab w:val="left" w:pos="2268"/>
         </w:tabs>
         <w:rPr>
-          <w:lang w:val="en-GB"/>
+          <w:lang w:val="de-DE"/>
         </w:rPr>
       </w:pPr>
       <w:r>
@@ -4985,11 +5154,6 @@
           <w:lang w:val="de-DE"/>
         </w:rPr>
         <w:tab/>
-      </w:r>
-      <w:r>
-        <w:rPr>
-          <w:lang w:val="de-DE"/>
-        </w:rPr>
         <w:t>MEASUREMENTS</w:t>
       </w:r>
     </w:p>
@@ -5004,7 +5168,7 @@
           <w:tab w:val="left" w:pos="2268"/>
         </w:tabs>
         <w:rPr>
-          <w:lang w:val="en-GB"/>
+          <w:lang w:val="de-DE"/>
         </w:rPr>
       </w:pPr>
       <w:r>
@@ -5018,11 +5182,6 @@
           <w:lang w:val="de-DE"/>
         </w:rPr>
         <w:tab/>
-      </w:r>
-      <w:r>
-        <w:rPr>
-          <w:lang w:val="en-GB"/>
-        </w:rPr>
         <w:t>SOLVIS_STATE</w:t>
       </w:r>
     </w:p>
@@ -5039,25 +5198,7 @@
         <w:rPr>
           <w:lang w:val="de-DE"/>
         </w:rPr>
-        <w:t xml:space="preserve">Ist der Wiederaufbau nicht erfolgreich (z.B. </w:t>
-      </w:r>
-      <w:r>
-        <w:rPr>
-          <w:lang w:val="de-DE"/>
-        </w:rPr>
-        <w:t xml:space="preserve">Client-ID unbekannt), wird ein </w:t>
-      </w:r>
-      <w:r>
-        <w:rPr>
-          <w:lang w:val="de-DE"/>
-        </w:rPr>
-        <w:t>CONNECTION_STATE</w:t>
-      </w:r>
-      <w:r>
-        <w:rPr>
-          <w:lang w:val="de-DE"/>
-        </w:rPr>
-        <w:t xml:space="preserve">-Paket vom Server zum Client gesendet mit den </w:t>
+        <w:t xml:space="preserve">Ist der Wiederaufbau nicht erfolgreich (z.B. Client-ID unbekannt), wird ein CONNECTION_STATE-Paket vom Server zum Client gesendet mit den </w:t>
       </w:r>
       <w:proofErr w:type="spellStart"/>
       <w:r>
@@ -5071,19 +5212,7 @@
         <w:rPr>
           <w:lang w:val="de-DE"/>
         </w:rPr>
-        <w:t xml:space="preserve"> „</w:t>
-      </w:r>
-      <w:r>
-        <w:rPr>
-          <w:lang w:val="de-DE"/>
-        </w:rPr>
-        <w:t>CLIENT_UNKNOWN</w:t>
-      </w:r>
-      <w:r>
-        <w:rPr>
-          <w:lang w:val="de-DE"/>
-        </w:rPr>
-        <w:t>“.</w:t>
+        <w:t xml:space="preserve"> „CLIENT_UNKNOWN“.</w:t>
       </w:r>
     </w:p>
     <w:p>
@@ -5099,51 +5228,26 @@
         <w:rPr>
           <w:lang w:val="de-DE"/>
         </w:rPr>
-        <w:t xml:space="preserve">Anschließend </w:t>
-      </w:r>
-      <w:r>
-        <w:rPr>
-          <w:lang w:val="de-DE"/>
-        </w:rPr>
-        <w:t>werden wieder GE</w:t>
-      </w:r>
-      <w:r>
-        <w:rPr>
-          <w:lang w:val="de-DE"/>
-        </w:rPr>
-        <w:t>T/SET/MEASUREMENTS/SOLVIS_STATE-Paket</w:t>
-      </w:r>
-      <w:r>
-        <w:rPr>
-          <w:lang w:val="de-DE"/>
-        </w:rPr>
-        <w:t>e</w:t>
-      </w:r>
-      <w:r>
-        <w:rPr>
-          <w:lang w:val="de-DE"/>
-        </w:rPr>
-        <w:t xml:space="preserve"> ausgetauscht.</w:t>
-      </w:r>
-    </w:p>
-    <w:p>
-      <w:pPr>
-        <w:rPr>
-          <w:lang w:val="de-DE"/>
-        </w:rPr>
-      </w:pPr>
-    </w:p>
-    <w:p>
-      <w:pPr>
-        <w:rPr>
-          <w:lang w:val="de-DE"/>
-        </w:rPr>
-      </w:pPr>
-      <w:r>
-        <w:rPr>
-          <w:lang w:val="de-DE"/>
-        </w:rPr>
-        <w:lastRenderedPageBreak/>
+        <w:t>Anschließend werden wieder GET/SET/MEASUREMENTS/SOLVIS_STATE-Pakete ausgetauscht.</w:t>
+      </w:r>
+    </w:p>
+    <w:p>
+      <w:pPr>
+        <w:rPr>
+          <w:lang w:val="de-DE"/>
+        </w:rPr>
+      </w:pPr>
+    </w:p>
+    <w:p>
+      <w:pPr>
+        <w:rPr>
+          <w:lang w:val="de-DE"/>
+        </w:rPr>
+      </w:pPr>
+      <w:r>
+        <w:rPr>
+          <w:lang w:val="de-DE"/>
+        </w:rPr>
         <w:t>Die Schnittste</w:t>
       </w:r>
       <w:r>
@@ -5401,25 +5505,7 @@
           <w:szCs w:val="20"/>
           <w:lang w:val="de-DE" w:eastAsia="de-DE" w:bidi="ar-SA"/>
         </w:rPr>
-        <w:t>"</w:t>
-      </w:r>
-      <w:r>
-        <w:rPr>
-          <w:rFonts w:ascii="Courier New" w:eastAsia="Times New Roman" w:hAnsi="Courier New" w:cs="Courier New"/>
-          <w:sz w:val="20"/>
-          <w:szCs w:val="20"/>
-          <w:lang w:val="de-DE" w:eastAsia="de-DE" w:bidi="ar-SA"/>
-        </w:rPr>
-        <w:t>,</w:t>
-      </w:r>
-      <w:r>
-        <w:rPr>
-          <w:rFonts w:ascii="Courier New" w:eastAsia="Times New Roman" w:hAnsi="Courier New" w:cs="Courier New"/>
-          <w:sz w:val="20"/>
-          <w:szCs w:val="20"/>
-          <w:lang w:val="de-DE" w:eastAsia="de-DE" w:bidi="ar-SA"/>
-        </w:rPr>
-        <w:t xml:space="preserve">" </w:t>
+        <w:t xml:space="preserve">"," </w:t>
       </w:r>
       <w:proofErr w:type="spellStart"/>
       <w:r>
@@ -5470,25 +5556,7 @@
           <w:szCs w:val="20"/>
           <w:lang w:val="de-DE" w:eastAsia="de-DE" w:bidi="ar-SA"/>
         </w:rPr>
-        <w:t>"</w:t>
-      </w:r>
-      <w:r>
-        <w:rPr>
-          <w:rFonts w:ascii="Courier New" w:eastAsia="Times New Roman" w:hAnsi="Courier New" w:cs="Courier New"/>
-          <w:sz w:val="20"/>
-          <w:szCs w:val="20"/>
-          <w:lang w:val="de-DE" w:eastAsia="de-DE" w:bidi="ar-SA"/>
-        </w:rPr>
-        <w:t>,</w:t>
-      </w:r>
-      <w:r>
-        <w:rPr>
-          <w:rFonts w:ascii="Courier New" w:eastAsia="Times New Roman" w:hAnsi="Courier New" w:cs="Courier New"/>
-          <w:sz w:val="20"/>
-          <w:szCs w:val="20"/>
-          <w:lang w:val="de-DE" w:eastAsia="de-DE" w:bidi="ar-SA"/>
-        </w:rPr>
-        <w:t>"Account":"</w:t>
+        <w:t>","Account":"</w:t>
       </w:r>
       <w:r>
         <w:rPr>
@@ -5507,43 +5575,7 @@
           <w:szCs w:val="20"/>
           <w:lang w:val="de-DE" w:eastAsia="de-DE" w:bidi="ar-SA"/>
         </w:rPr>
-        <w:t>"</w:t>
-      </w:r>
-      <w:r>
-        <w:rPr>
-          <w:rFonts w:ascii="Courier New" w:eastAsia="Times New Roman" w:hAnsi="Courier New" w:cs="Courier New"/>
-          <w:sz w:val="20"/>
-          <w:szCs w:val="20"/>
-          <w:lang w:val="de-DE" w:eastAsia="de-DE" w:bidi="ar-SA"/>
-        </w:rPr>
-        <w:t>,</w:t>
-      </w:r>
-      <w:r>
-        <w:rPr>
-          <w:rFonts w:ascii="Courier New" w:eastAsia="Times New Roman" w:hAnsi="Courier New" w:cs="Courier New"/>
-          <w:sz w:val="20"/>
-          <w:szCs w:val="20"/>
-          <w:lang w:val="de-DE" w:eastAsia="de-DE" w:bidi="ar-SA"/>
-        </w:rPr>
-        <w:t>"</w:t>
-      </w:r>
-      <w:r>
-        <w:rPr>
-          <w:rFonts w:ascii="Courier New" w:eastAsia="Times New Roman" w:hAnsi="Courier New" w:cs="Courier New"/>
-          <w:sz w:val="20"/>
-          <w:szCs w:val="20"/>
-          <w:lang w:val="de-DE" w:eastAsia="de-DE" w:bidi="ar-SA"/>
-        </w:rPr>
-        <w:t>Password</w:t>
-      </w:r>
-      <w:r>
-        <w:rPr>
-          <w:rFonts w:ascii="Courier New" w:eastAsia="Times New Roman" w:hAnsi="Courier New" w:cs="Courier New"/>
-          <w:sz w:val="20"/>
-          <w:szCs w:val="20"/>
-          <w:lang w:val="de-DE" w:eastAsia="de-DE" w:bidi="ar-SA"/>
-        </w:rPr>
-        <w:t>":"</w:t>
+        <w:t>","Password":"</w:t>
       </w:r>
       <w:r>
         <w:rPr>
@@ -5608,21 +5640,7 @@
         <w:rPr>
           <w:lang w:val="de-DE"/>
         </w:rPr>
-        <w:t xml:space="preserve">, </w:t>
-      </w:r>
-      <w:proofErr w:type="spellStart"/>
-      <w:r>
-        <w:rPr>
-          <w:lang w:val="de-DE"/>
-        </w:rPr>
-        <w:t>Account</w:t>
-      </w:r>
-      <w:proofErr w:type="spellEnd"/>
-      <w:r>
-        <w:rPr>
-          <w:lang w:val="de-DE"/>
-        </w:rPr>
-        <w:t xml:space="preserve"> und Password können auch entfallen, wenn auf der Serverseite die </w:t>
+        <w:t xml:space="preserve">, Account und Password können auch entfallen, wenn auf der Serverseite die </w:t>
       </w:r>
       <w:proofErr w:type="spellStart"/>
       <w:r>
@@ -5636,21 +5654,7 @@
         <w:rPr>
           <w:lang w:val="de-DE"/>
         </w:rPr>
-        <w:t xml:space="preserve">-Anlage schon bekannt ist (aus der </w:t>
-      </w:r>
-      <w:proofErr w:type="spellStart"/>
-      <w:r>
-        <w:rPr>
-          <w:lang w:val="de-DE"/>
-        </w:rPr>
-        <w:t>base.xml</w:t>
-      </w:r>
-      <w:proofErr w:type="spellEnd"/>
-      <w:r>
-        <w:rPr>
-          <w:lang w:val="de-DE"/>
-        </w:rPr>
-        <w:t>-Datei).</w:t>
+        <w:t>-Anlage schon bekannt ist (aus der base.xml-Datei).</w:t>
       </w:r>
     </w:p>
     <w:p>
@@ -5929,7 +5933,7 @@
 </file>
 
 <file path=word/numbering.xml><?xml version="1.0" encoding="utf-8"?>
-<w:numbering xmlns:ve="http://schemas.openxmlformats.org/markup-compatibility/2006" xmlns:o="urn:schemas-microsoft-com:office:office" xmlns:r="http://schemas.openxmlformats.org/officeDocument/2006/relationships" xmlns:m="http://schemas.openxmlformats.org/officeDocument/2006/math" xmlns:v="urn:schemas-microsoft-com:vml" xmlns:wp="http://schemas.openxmlformats.org/drawingml/2006/wordprocessingDrawing" xmlns:w10="urn:schemas-microsoft-com:office:word" xmlns:w="http://schemas.openxmlformats.org/wordprocessingml/2006/main" xmlns:wne="http://schemas.microsoft.com/office/word/2006/wordml">
+<w:numbering xmlns:wpc="http://schemas.microsoft.com/office/word/2010/wordprocessingCanvas" xmlns:mc="http://schemas.openxmlformats.org/markup-compatibility/2006" xmlns:o="urn:schemas-microsoft-com:office:office" xmlns:r="http://schemas.openxmlformats.org/officeDocument/2006/relationships" xmlns:m="http://schemas.openxmlformats.org/officeDocument/2006/math" xmlns:v="urn:schemas-microsoft-com:vml" xmlns:wp14="http://schemas.microsoft.com/office/word/2010/wordprocessingDrawing" xmlns:wp="http://schemas.openxmlformats.org/drawingml/2006/wordprocessingDrawing" xmlns:w10="urn:schemas-microsoft-com:office:word" xmlns:w="http://schemas.openxmlformats.org/wordprocessingml/2006/main" xmlns:w14="http://schemas.microsoft.com/office/word/2010/wordml" xmlns:wpg="http://schemas.microsoft.com/office/word/2010/wordprocessingGroup" xmlns:wpi="http://schemas.microsoft.com/office/word/2010/wordprocessingInk" xmlns:wne="http://schemas.microsoft.com/office/word/2006/wordml" xmlns:wps="http://schemas.microsoft.com/office/word/2010/wordprocessingShape" mc:Ignorable="w14 wp14">
   <w:abstractNum w:abstractNumId="0">
     <w:nsid w:val="0CFD0125"/>
     <w:multiLevelType w:val="multilevel"/>
@@ -6493,6 +6497,119 @@
       </w:pPr>
       <w:rPr>
         <w:rFonts w:hint="default"/>
+      </w:rPr>
+    </w:lvl>
+  </w:abstractNum>
+  <w:abstractNum w:abstractNumId="5">
+    <w:nsid w:val="787212EB"/>
+    <w:multiLevelType w:val="hybridMultilevel"/>
+    <w:tmpl w:val="DF14A44C"/>
+    <w:lvl w:ilvl="0" w:tplc="04070001">
+      <w:start w:val="1"/>
+      <w:numFmt w:val="bullet"/>
+      <w:lvlText w:val=""/>
+      <w:lvlJc w:val="left"/>
+      <w:pPr>
+        <w:ind w:left="720" w:hanging="360"/>
+      </w:pPr>
+      <w:rPr>
+        <w:rFonts w:ascii="Symbol" w:hAnsi="Symbol" w:hint="default"/>
+      </w:rPr>
+    </w:lvl>
+    <w:lvl w:ilvl="1" w:tplc="04070003" w:tentative="1">
+      <w:start w:val="1"/>
+      <w:numFmt w:val="bullet"/>
+      <w:lvlText w:val="o"/>
+      <w:lvlJc w:val="left"/>
+      <w:pPr>
+        <w:ind w:left="1440" w:hanging="360"/>
+      </w:pPr>
+      <w:rPr>
+        <w:rFonts w:ascii="Courier New" w:hAnsi="Courier New" w:cs="Courier New" w:hint="default"/>
+      </w:rPr>
+    </w:lvl>
+    <w:lvl w:ilvl="2" w:tplc="04070005" w:tentative="1">
+      <w:start w:val="1"/>
+      <w:numFmt w:val="bullet"/>
+      <w:lvlText w:val=""/>
+      <w:lvlJc w:val="left"/>
+      <w:pPr>
+        <w:ind w:left="2160" w:hanging="360"/>
+      </w:pPr>
+      <w:rPr>
+        <w:rFonts w:ascii="Wingdings" w:hAnsi="Wingdings" w:hint="default"/>
+      </w:rPr>
+    </w:lvl>
+    <w:lvl w:ilvl="3" w:tplc="04070001" w:tentative="1">
+      <w:start w:val="1"/>
+      <w:numFmt w:val="bullet"/>
+      <w:lvlText w:val=""/>
+      <w:lvlJc w:val="left"/>
+      <w:pPr>
+        <w:ind w:left="2880" w:hanging="360"/>
+      </w:pPr>
+      <w:rPr>
+        <w:rFonts w:ascii="Symbol" w:hAnsi="Symbol" w:hint="default"/>
+      </w:rPr>
+    </w:lvl>
+    <w:lvl w:ilvl="4" w:tplc="04070003" w:tentative="1">
+      <w:start w:val="1"/>
+      <w:numFmt w:val="bullet"/>
+      <w:lvlText w:val="o"/>
+      <w:lvlJc w:val="left"/>
+      <w:pPr>
+        <w:ind w:left="3600" w:hanging="360"/>
+      </w:pPr>
+      <w:rPr>
+        <w:rFonts w:ascii="Courier New" w:hAnsi="Courier New" w:cs="Courier New" w:hint="default"/>
+      </w:rPr>
+    </w:lvl>
+    <w:lvl w:ilvl="5" w:tplc="04070005" w:tentative="1">
+      <w:start w:val="1"/>
+      <w:numFmt w:val="bullet"/>
+      <w:lvlText w:val=""/>
+      <w:lvlJc w:val="left"/>
+      <w:pPr>
+        <w:ind w:left="4320" w:hanging="360"/>
+      </w:pPr>
+      <w:rPr>
+        <w:rFonts w:ascii="Wingdings" w:hAnsi="Wingdings" w:hint="default"/>
+      </w:rPr>
+    </w:lvl>
+    <w:lvl w:ilvl="6" w:tplc="04070001" w:tentative="1">
+      <w:start w:val="1"/>
+      <w:numFmt w:val="bullet"/>
+      <w:lvlText w:val=""/>
+      <w:lvlJc w:val="left"/>
+      <w:pPr>
+        <w:ind w:left="5040" w:hanging="360"/>
+      </w:pPr>
+      <w:rPr>
+        <w:rFonts w:ascii="Symbol" w:hAnsi="Symbol" w:hint="default"/>
+      </w:rPr>
+    </w:lvl>
+    <w:lvl w:ilvl="7" w:tplc="04070003" w:tentative="1">
+      <w:start w:val="1"/>
+      <w:numFmt w:val="bullet"/>
+      <w:lvlText w:val="o"/>
+      <w:lvlJc w:val="left"/>
+      <w:pPr>
+        <w:ind w:left="5760" w:hanging="360"/>
+      </w:pPr>
+      <w:rPr>
+        <w:rFonts w:ascii="Courier New" w:hAnsi="Courier New" w:cs="Courier New" w:hint="default"/>
+      </w:rPr>
+    </w:lvl>
+    <w:lvl w:ilvl="8" w:tplc="04070005" w:tentative="1">
+      <w:start w:val="1"/>
+      <w:numFmt w:val="bullet"/>
+      <w:lvlText w:val=""/>
+      <w:lvlJc w:val="left"/>
+      <w:pPr>
+        <w:ind w:left="6480" w:hanging="360"/>
+      </w:pPr>
+      <w:rPr>
+        <w:rFonts w:ascii="Wingdings" w:hAnsi="Wingdings" w:hint="default"/>
       </w:rPr>
     </w:lvl>
   </w:abstractNum>
@@ -6631,11 +6748,14 @@
       <w:startOverride w:val="1"/>
     </w:lvlOverride>
   </w:num>
+  <w:num w:numId="10">
+    <w:abstractNumId w:val="5"/>
+  </w:num>
 </w:numbering>
 </file>
 
 <file path=word/styles.xml><?xml version="1.0" encoding="utf-8"?>
-<w:styles xmlns:r="http://schemas.openxmlformats.org/officeDocument/2006/relationships" xmlns:w="http://schemas.openxmlformats.org/wordprocessingml/2006/main">
+<w:styles xmlns:mc="http://schemas.openxmlformats.org/markup-compatibility/2006" xmlns:r="http://schemas.openxmlformats.org/officeDocument/2006/relationships" xmlns:w="http://schemas.openxmlformats.org/wordprocessingml/2006/main" xmlns:w14="http://schemas.microsoft.com/office/word/2010/wordml" mc:Ignorable="w14">
   <w:docDefaults>
     <w:rPrDefault>
       <w:rPr>
@@ -6994,7 +7114,6 @@
     <w:uiPriority w:val="99"/>
     <w:semiHidden/>
     <w:unhideWhenUsed/>
-    <w:qFormat/>
     <w:tblPr>
       <w:tblInd w:w="0" w:type="dxa"/>
       <w:tblCellMar>
@@ -7343,11 +7462,11 @@
       <w:contextualSpacing/>
     </w:pPr>
   </w:style>
-  <w:style w:type="paragraph" w:styleId="Anfhrungszeichen">
+  <w:style w:type="paragraph" w:styleId="Zitat">
     <w:name w:val="Quote"/>
     <w:basedOn w:val="Standard"/>
     <w:next w:val="Standard"/>
-    <w:link w:val="AnfhrungszeichenZchn"/>
+    <w:link w:val="ZitatZchn"/>
     <w:uiPriority w:val="29"/>
     <w:qFormat/>
     <w:rsid w:val="002141A0"/>
@@ -7360,10 +7479,10 @@
       <w:iCs/>
     </w:rPr>
   </w:style>
-  <w:style w:type="character" w:customStyle="1" w:styleId="AnfhrungszeichenZchn">
-    <w:name w:val="Anführungszeichen Zchn"/>
+  <w:style w:type="character" w:customStyle="1" w:styleId="ZitatZchn">
+    <w:name w:val="Zitat Zchn"/>
     <w:basedOn w:val="Absatz-Standardschriftart"/>
-    <w:link w:val="Anfhrungszeichen"/>
+    <w:link w:val="Zitat"/>
     <w:uiPriority w:val="29"/>
     <w:rsid w:val="002141A0"/>
     <w:rPr>
@@ -7371,11 +7490,11 @@
       <w:iCs/>
     </w:rPr>
   </w:style>
-  <w:style w:type="paragraph" w:styleId="IntensivesAnfhrungszeichen">
+  <w:style w:type="paragraph" w:styleId="IntensivesZitat">
     <w:name w:val="Intense Quote"/>
     <w:basedOn w:val="Standard"/>
     <w:next w:val="Standard"/>
-    <w:link w:val="IntensivesAnfhrungszeichenZchn"/>
+    <w:link w:val="IntensivesZitatZchn"/>
     <w:uiPriority w:val="30"/>
     <w:qFormat/>
     <w:rsid w:val="002141A0"/>
@@ -7394,10 +7513,10 @@
       <w:iCs/>
     </w:rPr>
   </w:style>
-  <w:style w:type="character" w:customStyle="1" w:styleId="IntensivesAnfhrungszeichenZchn">
-    <w:name w:val="Intensives Anführungszeichen Zchn"/>
+  <w:style w:type="character" w:customStyle="1" w:styleId="IntensivesZitatZchn">
+    <w:name w:val="Intensives Zitat Zchn"/>
     <w:basedOn w:val="Absatz-Standardschriftart"/>
-    <w:link w:val="IntensivesAnfhrungszeichen"/>
+    <w:link w:val="IntensivesZitat"/>
     <w:uiPriority w:val="30"/>
     <w:rsid w:val="002141A0"/>
     <w:rPr>
@@ -7539,6 +7658,196 @@
       <w:sz w:val="16"/>
       <w:szCs w:val="16"/>
     </w:rPr>
+  </w:style>
+</w:styles>
+</file>
+
+<file path=word/stylesWithEffects.xml><?xml version="1.0" encoding="utf-8"?>
+<w:styles xmlns:wpc="http://schemas.microsoft.com/office/word/2010/wordprocessingCanvas" xmlns:mc="http://schemas.openxmlformats.org/markup-compatibility/2006" xmlns:o="urn:schemas-microsoft-com:office:office" xmlns:r="http://schemas.openxmlformats.org/officeDocument/2006/relationships" xmlns:m="http://schemas.openxmlformats.org/officeDocument/2006/math" xmlns:v="urn:schemas-microsoft-com:vml" xmlns:wp14="http://schemas.microsoft.com/office/word/2010/wordprocessingDrawing" xmlns:wp="http://schemas.openxmlformats.org/drawingml/2006/wordprocessingDrawing" xmlns:w10="urn:schemas-microsoft-com:office:word" xmlns:w="http://schemas.openxmlformats.org/wordprocessingml/2006/main" xmlns:w14="http://schemas.microsoft.com/office/word/2010/wordml" xmlns:wpg="http://schemas.microsoft.com/office/word/2010/wordprocessingGroup" xmlns:wpi="http://schemas.microsoft.com/office/word/2010/wordprocessingInk" xmlns:wne="http://schemas.microsoft.com/office/word/2006/wordml" xmlns:wps="http://schemas.microsoft.com/office/word/2010/wordprocessingShape" mc:Ignorable="w14 wp14">
+  <w:docDefaults>
+    <w:rPrDefault>
+      <w:rPr>
+        <w:rFonts w:asciiTheme="minorHAnsi" w:eastAsiaTheme="minorEastAsia" w:hAnsiTheme="minorHAnsi" w:cstheme="minorBidi"/>
+        <w:sz w:val="22"/>
+        <w:szCs w:val="22"/>
+        <w:lang w:val="de-DE" w:eastAsia="de-DE" w:bidi="ar-SA"/>
+      </w:rPr>
+    </w:rPrDefault>
+    <w:pPrDefault>
+      <w:pPr>
+        <w:spacing w:after="200" w:line="276" w:lineRule="auto"/>
+      </w:pPr>
+    </w:pPrDefault>
+  </w:docDefaults>
+  <w:latentStyles w:defLockedState="0" w:defUIPriority="99" w:defSemiHidden="1" w:defUnhideWhenUsed="1" w:defQFormat="0" w:count="267">
+    <w:lsdException w:name="Normal" w:semiHidden="0" w:uiPriority="0" w:unhideWhenUsed="0" w:qFormat="1"/>
+    <w:lsdException w:name="heading 1" w:semiHidden="0" w:uiPriority="9" w:unhideWhenUsed="0" w:qFormat="1"/>
+    <w:lsdException w:name="heading 2" w:uiPriority="9" w:qFormat="1"/>
+    <w:lsdException w:name="heading 3" w:uiPriority="9" w:qFormat="1"/>
+    <w:lsdException w:name="heading 4" w:uiPriority="9" w:qFormat="1"/>
+    <w:lsdException w:name="heading 5" w:uiPriority="9" w:qFormat="1"/>
+    <w:lsdException w:name="heading 6" w:uiPriority="9" w:qFormat="1"/>
+    <w:lsdException w:name="heading 7" w:uiPriority="9" w:qFormat="1"/>
+    <w:lsdException w:name="heading 8" w:uiPriority="9" w:qFormat="1"/>
+    <w:lsdException w:name="heading 9" w:uiPriority="9" w:qFormat="1"/>
+    <w:lsdException w:name="toc 1" w:uiPriority="39"/>
+    <w:lsdException w:name="toc 2" w:uiPriority="39"/>
+    <w:lsdException w:name="toc 3" w:uiPriority="39"/>
+    <w:lsdException w:name="toc 4" w:uiPriority="39"/>
+    <w:lsdException w:name="toc 5" w:uiPriority="39"/>
+    <w:lsdException w:name="toc 6" w:uiPriority="39"/>
+    <w:lsdException w:name="toc 7" w:uiPriority="39"/>
+    <w:lsdException w:name="toc 8" w:uiPriority="39"/>
+    <w:lsdException w:name="toc 9" w:uiPriority="39"/>
+    <w:lsdException w:name="caption" w:uiPriority="35" w:qFormat="1"/>
+    <w:lsdException w:name="Title" w:semiHidden="0" w:uiPriority="10" w:unhideWhenUsed="0" w:qFormat="1"/>
+    <w:lsdException w:name="Default Paragraph Font" w:uiPriority="1"/>
+    <w:lsdException w:name="Subtitle" w:semiHidden="0" w:uiPriority="11" w:unhideWhenUsed="0" w:qFormat="1"/>
+    <w:lsdException w:name="Strong" w:semiHidden="0" w:uiPriority="22" w:unhideWhenUsed="0" w:qFormat="1"/>
+    <w:lsdException w:name="Emphasis" w:semiHidden="0" w:uiPriority="20" w:unhideWhenUsed="0" w:qFormat="1"/>
+    <w:lsdException w:name="Table Grid" w:semiHidden="0" w:uiPriority="59" w:unhideWhenUsed="0"/>
+    <w:lsdException w:name="Placeholder Text" w:unhideWhenUsed="0"/>
+    <w:lsdException w:name="No Spacing" w:semiHidden="0" w:uiPriority="1" w:unhideWhenUsed="0" w:qFormat="1"/>
+    <w:lsdException w:name="Light Shading" w:semiHidden="0" w:uiPriority="60" w:unhideWhenUsed="0"/>
+    <w:lsdException w:name="Light List" w:semiHidden="0" w:uiPriority="61" w:unhideWhenUsed="0"/>
+    <w:lsdException w:name="Light Grid" w:semiHidden="0" w:uiPriority="62" w:unhideWhenUsed="0"/>
+    <w:lsdException w:name="Medium Shading 1" w:semiHidden="0" w:uiPriority="63" w:unhideWhenUsed="0"/>
+    <w:lsdException w:name="Medium Shading 2" w:semiHidden="0" w:uiPriority="64" w:unhideWhenUsed="0"/>
+    <w:lsdException w:name="Medium List 1" w:semiHidden="0" w:uiPriority="65" w:unhideWhenUsed="0"/>
+    <w:lsdException w:name="Medium List 2" w:semiHidden="0" w:uiPriority="66" w:unhideWhenUsed="0"/>
+    <w:lsdException w:name="Medium Grid 1" w:semiHidden="0" w:uiPriority="67" w:unhideWhenUsed="0"/>
+    <w:lsdException w:name="Medium Grid 2" w:semiHidden="0" w:uiPriority="68" w:unhideWhenUsed="0"/>
+    <w:lsdException w:name="Medium Grid 3" w:semiHidden="0" w:uiPriority="69" w:unhideWhenUsed="0"/>
+    <w:lsdException w:name="Dark List" w:semiHidden="0" w:uiPriority="70" w:unhideWhenUsed="0"/>
+    <w:lsdException w:name="Colorful Shading" w:semiHidden="0" w:uiPriority="71" w:unhideWhenUsed="0"/>
+    <w:lsdException w:name="Colorful List" w:semiHidden="0" w:uiPriority="72" w:unhideWhenUsed="0"/>
+    <w:lsdException w:name="Colorful Grid" w:semiHidden="0" w:uiPriority="73" w:unhideWhenUsed="0"/>
+    <w:lsdException w:name="Light Shading Accent 1" w:semiHidden="0" w:uiPriority="60" w:unhideWhenUsed="0"/>
+    <w:lsdException w:name="Light List Accent 1" w:semiHidden="0" w:uiPriority="61" w:unhideWhenUsed="0"/>
+    <w:lsdException w:name="Light Grid Accent 1" w:semiHidden="0" w:uiPriority="62" w:unhideWhenUsed="0"/>
+    <w:lsdException w:name="Medium Shading 1 Accent 1" w:semiHidden="0" w:uiPriority="63" w:unhideWhenUsed="0"/>
+    <w:lsdException w:name="Medium Shading 2 Accent 1" w:semiHidden="0" w:uiPriority="64" w:unhideWhenUsed="0"/>
+    <w:lsdException w:name="Medium List 1 Accent 1" w:semiHidden="0" w:uiPriority="65" w:unhideWhenUsed="0"/>
+    <w:lsdException w:name="Revision" w:unhideWhenUsed="0"/>
+    <w:lsdException w:name="List Paragraph" w:semiHidden="0" w:uiPriority="34" w:unhideWhenUsed="0" w:qFormat="1"/>
+    <w:lsdException w:name="Quote" w:semiHidden="0" w:uiPriority="29" w:unhideWhenUsed="0" w:qFormat="1"/>
+    <w:lsdException w:name="Intense Quote" w:semiHidden="0" w:uiPriority="30" w:unhideWhenUsed="0" w:qFormat="1"/>
+    <w:lsdException w:name="Medium List 2 Accent 1" w:semiHidden="0" w:uiPriority="66" w:unhideWhenUsed="0"/>
+    <w:lsdException w:name="Medium Grid 1 Accent 1" w:semiHidden="0" w:uiPriority="67" w:unhideWhenUsed="0"/>
+    <w:lsdException w:name="Medium Grid 2 Accent 1" w:semiHidden="0" w:uiPriority="68" w:unhideWhenUsed="0"/>
+    <w:lsdException w:name="Medium Grid 3 Accent 1" w:semiHidden="0" w:uiPriority="69" w:unhideWhenUsed="0"/>
+    <w:lsdException w:name="Dark List Accent 1" w:semiHidden="0" w:uiPriority="70" w:unhideWhenUsed="0"/>
+    <w:lsdException w:name="Colorful Shading Accent 1" w:semiHidden="0" w:uiPriority="71" w:unhideWhenUsed="0"/>
+    <w:lsdException w:name="Colorful List Accent 1" w:semiHidden="0" w:uiPriority="72" w:unhideWhenUsed="0"/>
+    <w:lsdException w:name="Colorful Grid Accent 1" w:semiHidden="0" w:uiPriority="73" w:unhideWhenUsed="0"/>
+    <w:lsdException w:name="Light Shading Accent 2" w:semiHidden="0" w:uiPriority="60" w:unhideWhenUsed="0"/>
+    <w:lsdException w:name="Light List Accent 2" w:semiHidden="0" w:uiPriority="61" w:unhideWhenUsed="0"/>
+    <w:lsdException w:name="Light Grid Accent 2" w:semiHidden="0" w:uiPriority="62" w:unhideWhenUsed="0"/>
+    <w:lsdException w:name="Medium Shading 1 Accent 2" w:semiHidden="0" w:uiPriority="63" w:unhideWhenUsed="0"/>
+    <w:lsdException w:name="Medium Shading 2 Accent 2" w:semiHidden="0" w:uiPriority="64" w:unhideWhenUsed="0"/>
+    <w:lsdException w:name="Medium List 1 Accent 2" w:semiHidden="0" w:uiPriority="65" w:unhideWhenUsed="0"/>
+    <w:lsdException w:name="Medium List 2 Accent 2" w:semiHidden="0" w:uiPriority="66" w:unhideWhenUsed="0"/>
+    <w:lsdException w:name="Medium Grid 1 Accent 2" w:semiHidden="0" w:uiPriority="67" w:unhideWhenUsed="0"/>
+    <w:lsdException w:name="Medium Grid 2 Accent 2" w:semiHidden="0" w:uiPriority="68" w:unhideWhenUsed="0"/>
+    <w:lsdException w:name="Medium Grid 3 Accent 2" w:semiHidden="0" w:uiPriority="69" w:unhideWhenUsed="0"/>
+    <w:lsdException w:name="Dark List Accent 2" w:semiHidden="0" w:uiPriority="70" w:unhideWhenUsed="0"/>
+    <w:lsdException w:name="Colorful Shading Accent 2" w:semiHidden="0" w:uiPriority="71" w:unhideWhenUsed="0"/>
+    <w:lsdException w:name="Colorful List Accent 2" w:semiHidden="0" w:uiPriority="72" w:unhideWhenUsed="0"/>
+    <w:lsdException w:name="Colorful Grid Accent 2" w:semiHidden="0" w:uiPriority="73" w:unhideWhenUsed="0"/>
+    <w:lsdException w:name="Light Shading Accent 3" w:semiHidden="0" w:uiPriority="60" w:unhideWhenUsed="0"/>
+    <w:lsdException w:name="Light List Accent 3" w:semiHidden="0" w:uiPriority="61" w:unhideWhenUsed="0"/>
+    <w:lsdException w:name="Light Grid Accent 3" w:semiHidden="0" w:uiPriority="62" w:unhideWhenUsed="0"/>
+    <w:lsdException w:name="Medium Shading 1 Accent 3" w:semiHidden="0" w:uiPriority="63" w:unhideWhenUsed="0"/>
+    <w:lsdException w:name="Medium Shading 2 Accent 3" w:semiHidden="0" w:uiPriority="64" w:unhideWhenUsed="0"/>
+    <w:lsdException w:name="Medium List 1 Accent 3" w:semiHidden="0" w:uiPriority="65" w:unhideWhenUsed="0"/>
+    <w:lsdException w:name="Medium List 2 Accent 3" w:semiHidden="0" w:uiPriority="66" w:unhideWhenUsed="0"/>
+    <w:lsdException w:name="Medium Grid 1 Accent 3" w:semiHidden="0" w:uiPriority="67" w:unhideWhenUsed="0"/>
+    <w:lsdException w:name="Medium Grid 2 Accent 3" w:semiHidden="0" w:uiPriority="68" w:unhideWhenUsed="0"/>
+    <w:lsdException w:name="Medium Grid 3 Accent 3" w:semiHidden="0" w:uiPriority="69" w:unhideWhenUsed="0"/>
+    <w:lsdException w:name="Dark List Accent 3" w:semiHidden="0" w:uiPriority="70" w:unhideWhenUsed="0"/>
+    <w:lsdException w:name="Colorful Shading Accent 3" w:semiHidden="0" w:uiPriority="71" w:unhideWhenUsed="0"/>
+    <w:lsdException w:name="Colorful List Accent 3" w:semiHidden="0" w:uiPriority="72" w:unhideWhenUsed="0"/>
+    <w:lsdException w:name="Colorful Grid Accent 3" w:semiHidden="0" w:uiPriority="73" w:unhideWhenUsed="0"/>
+    <w:lsdException w:name="Light Shading Accent 4" w:semiHidden="0" w:uiPriority="60" w:unhideWhenUsed="0"/>
+    <w:lsdException w:name="Light List Accent 4" w:semiHidden="0" w:uiPriority="61" w:unhideWhenUsed="0"/>
+    <w:lsdException w:name="Light Grid Accent 4" w:semiHidden="0" w:uiPriority="62" w:unhideWhenUsed="0"/>
+    <w:lsdException w:name="Medium Shading 1 Accent 4" w:semiHidden="0" w:uiPriority="63" w:unhideWhenUsed="0"/>
+    <w:lsdException w:name="Medium Shading 2 Accent 4" w:semiHidden="0" w:uiPriority="64" w:unhideWhenUsed="0"/>
+    <w:lsdException w:name="Medium List 1 Accent 4" w:semiHidden="0" w:uiPriority="65" w:unhideWhenUsed="0"/>
+    <w:lsdException w:name="Medium List 2 Accent 4" w:semiHidden="0" w:uiPriority="66" w:unhideWhenUsed="0"/>
+    <w:lsdException w:name="Medium Grid 1 Accent 4" w:semiHidden="0" w:uiPriority="67" w:unhideWhenUsed="0"/>
+    <w:lsdException w:name="Medium Grid 2 Accent 4" w:semiHidden="0" w:uiPriority="68" w:unhideWhenUsed="0"/>
+    <w:lsdException w:name="Medium Grid 3 Accent 4" w:semiHidden="0" w:uiPriority="69" w:unhideWhenUsed="0"/>
+    <w:lsdException w:name="Dark List Accent 4" w:semiHidden="0" w:uiPriority="70" w:unhideWhenUsed="0"/>
+    <w:lsdException w:name="Colorful Shading Accent 4" w:semiHidden="0" w:uiPriority="71" w:unhideWhenUsed="0"/>
+    <w:lsdException w:name="Colorful List Accent 4" w:semiHidden="0" w:uiPriority="72" w:unhideWhenUsed="0"/>
+    <w:lsdException w:name="Colorful Grid Accent 4" w:semiHidden="0" w:uiPriority="73" w:unhideWhenUsed="0"/>
+    <w:lsdException w:name="Light Shading Accent 5" w:semiHidden="0" w:uiPriority="60" w:unhideWhenUsed="0"/>
+    <w:lsdException w:name="Light List Accent 5" w:semiHidden="0" w:uiPriority="61" w:unhideWhenUsed="0"/>
+    <w:lsdException w:name="Light Grid Accent 5" w:semiHidden="0" w:uiPriority="62" w:unhideWhenUsed="0"/>
+    <w:lsdException w:name="Medium Shading 1 Accent 5" w:semiHidden="0" w:uiPriority="63" w:unhideWhenUsed="0"/>
+    <w:lsdException w:name="Medium Shading 2 Accent 5" w:semiHidden="0" w:uiPriority="64" w:unhideWhenUsed="0"/>
+    <w:lsdException w:name="Medium List 1 Accent 5" w:semiHidden="0" w:uiPriority="65" w:unhideWhenUsed="0"/>
+    <w:lsdException w:name="Medium List 2 Accent 5" w:semiHidden="0" w:uiPriority="66" w:unhideWhenUsed="0"/>
+    <w:lsdException w:name="Medium Grid 1 Accent 5" w:semiHidden="0" w:uiPriority="67" w:unhideWhenUsed="0"/>
+    <w:lsdException w:name="Medium Grid 2 Accent 5" w:semiHidden="0" w:uiPriority="68" w:unhideWhenUsed="0"/>
+    <w:lsdException w:name="Medium Grid 3 Accent 5" w:semiHidden="0" w:uiPriority="69" w:unhideWhenUsed="0"/>
+    <w:lsdException w:name="Dark List Accent 5" w:semiHidden="0" w:uiPriority="70" w:unhideWhenUsed="0"/>
+    <w:lsdException w:name="Colorful Shading Accent 5" w:semiHidden="0" w:uiPriority="71" w:unhideWhenUsed="0"/>
+    <w:lsdException w:name="Colorful List Accent 5" w:semiHidden="0" w:uiPriority="72" w:unhideWhenUsed="0"/>
+    <w:lsdException w:name="Colorful Grid Accent 5" w:semiHidden="0" w:uiPriority="73" w:unhideWhenUsed="0"/>
+    <w:lsdException w:name="Light Shading Accent 6" w:semiHidden="0" w:uiPriority="60" w:unhideWhenUsed="0"/>
+    <w:lsdException w:name="Light List Accent 6" w:semiHidden="0" w:uiPriority="61" w:unhideWhenUsed="0"/>
+    <w:lsdException w:name="Light Grid Accent 6" w:semiHidden="0" w:uiPriority="62" w:unhideWhenUsed="0"/>
+    <w:lsdException w:name="Medium Shading 1 Accent 6" w:semiHidden="0" w:uiPriority="63" w:unhideWhenUsed="0"/>
+    <w:lsdException w:name="Medium Shading 2 Accent 6" w:semiHidden="0" w:uiPriority="64" w:unhideWhenUsed="0"/>
+    <w:lsdException w:name="Medium List 1 Accent 6" w:semiHidden="0" w:uiPriority="65" w:unhideWhenUsed="0"/>
+    <w:lsdException w:name="Medium List 2 Accent 6" w:semiHidden="0" w:uiPriority="66" w:unhideWhenUsed="0"/>
+    <w:lsdException w:name="Medium Grid 1 Accent 6" w:semiHidden="0" w:uiPriority="67" w:unhideWhenUsed="0"/>
+    <w:lsdException w:name="Medium Grid 2 Accent 6" w:semiHidden="0" w:uiPriority="68" w:unhideWhenUsed="0"/>
+    <w:lsdException w:name="Medium Grid 3 Accent 6" w:semiHidden="0" w:uiPriority="69" w:unhideWhenUsed="0"/>
+    <w:lsdException w:name="Dark List Accent 6" w:semiHidden="0" w:uiPriority="70" w:unhideWhenUsed="0"/>
+    <w:lsdException w:name="Colorful Shading Accent 6" w:semiHidden="0" w:uiPriority="71" w:unhideWhenUsed="0"/>
+    <w:lsdException w:name="Colorful List Accent 6" w:semiHidden="0" w:uiPriority="72" w:unhideWhenUsed="0"/>
+    <w:lsdException w:name="Colorful Grid Accent 6" w:semiHidden="0" w:uiPriority="73" w:unhideWhenUsed="0"/>
+    <w:lsdException w:name="Subtle Emphasis" w:semiHidden="0" w:uiPriority="19" w:unhideWhenUsed="0" w:qFormat="1"/>
+    <w:lsdException w:name="Intense Emphasis" w:semiHidden="0" w:uiPriority="21" w:unhideWhenUsed="0" w:qFormat="1"/>
+    <w:lsdException w:name="Subtle Reference" w:semiHidden="0" w:uiPriority="31" w:unhideWhenUsed="0" w:qFormat="1"/>
+    <w:lsdException w:name="Intense Reference" w:semiHidden="0" w:uiPriority="32" w:unhideWhenUsed="0" w:qFormat="1"/>
+    <w:lsdException w:name="Book Title" w:semiHidden="0" w:uiPriority="33" w:unhideWhenUsed="0" w:qFormat="1"/>
+    <w:lsdException w:name="Bibliography" w:uiPriority="37"/>
+    <w:lsdException w:name="TOC Heading" w:uiPriority="39" w:qFormat="1"/>
+  </w:latentStyles>
+  <w:style w:type="paragraph" w:default="1" w:styleId="Standard">
+    <w:name w:val="Normal"/>
+    <w:qFormat/>
+  </w:style>
+  <w:style w:type="character" w:default="1" w:styleId="Absatz-Standardschriftart">
+    <w:name w:val="Default Paragraph Font"/>
+    <w:uiPriority w:val="1"/>
+    <w:semiHidden/>
+    <w:unhideWhenUsed/>
+  </w:style>
+  <w:style w:type="table" w:default="1" w:styleId="NormaleTabelle">
+    <w:name w:val="Normal Table"/>
+    <w:uiPriority w:val="99"/>
+    <w:semiHidden/>
+    <w:unhideWhenUsed/>
+    <w:tblPr>
+      <w:tblInd w:w="0" w:type="dxa"/>
+      <w:tblCellMar>
+        <w:top w:w="0" w:type="dxa"/>
+        <w:left w:w="108" w:type="dxa"/>
+        <w:bottom w:w="0" w:type="dxa"/>
+        <w:right w:w="108" w:type="dxa"/>
+      </w:tblCellMar>
+    </w:tblPr>
+  </w:style>
+  <w:style w:type="numbering" w:default="1" w:styleId="KeineListe">
+    <w:name w:val="No List"/>
+    <w:uiPriority w:val="99"/>
+    <w:semiHidden/>
+    <w:unhideWhenUsed/>
   </w:style>
 </w:styles>
 </file>
@@ -7831,7 +8140,7 @@
 </file>
 
 <file path=customXml/itemProps1.xml><?xml version="1.0" encoding="utf-8"?>
-<ds:datastoreItem xmlns:ds="http://schemas.openxmlformats.org/officeDocument/2006/customXml" ds:itemID="{F33B6F2A-75D4-44F9-AF51-2DF9BB28E51B}">
+<ds:datastoreItem xmlns:ds="http://schemas.openxmlformats.org/officeDocument/2006/customXml" ds:itemID="{D4DBEB7A-566E-4EE9-AB32-0D8C753E514F}">
   <ds:schemaRefs>
     <ds:schemaRef ds:uri="http://schemas.openxmlformats.org/officeDocument/2006/bibliography"/>
   </ds:schemaRefs>

</xml_diff>

<commit_message>
Wenn sich zu puffernde gleichzeitig mit nicht zu puffernde Daten geändert hatten, wurden die ungepufferten nicht zum Client übertragen. Gefixt.
git-svn-id: svn://192.168.0.51/SolvisMax/Trunk/java@83 441743bf-4a58-944d-b24f-aa01258f3d5c
</commit_message>
<xml_diff>
--- a/docu/SolvisSmartHomeServer.docx
+++ b/docu/SolvisSmartHomeServer.docx
@@ -42,7 +42,7 @@
             </w:tabs>
             <w:rPr>
               <w:noProof/>
-              <w:lang w:val="de-DE"/>
+              <w:lang w:val="de-DE" w:eastAsia="de-DE" w:bidi="ar-SA"/>
             </w:rPr>
           </w:pPr>
           <w:r>
@@ -63,7 +63,7 @@
             </w:rPr>
             <w:fldChar w:fldCharType="separate"/>
           </w:r>
-          <w:hyperlink w:anchor="_Toc27557008" w:history="1">
+          <w:hyperlink w:anchor="_Toc29148691" w:history="1">
             <w:r>
               <w:rPr>
                 <w:rStyle w:val="Hyperlink"/>
@@ -76,7 +76,6 @@
               <w:rPr>
                 <w:noProof/>
                 <w:webHidden/>
-                <w:lang w:val="de-DE"/>
               </w:rPr>
               <w:tab/>
             </w:r>
@@ -84,7 +83,6 @@
               <w:rPr>
                 <w:noProof/>
                 <w:webHidden/>
-                <w:lang w:val="de-DE"/>
               </w:rPr>
               <w:fldChar w:fldCharType="begin"/>
             </w:r>
@@ -92,22 +90,19 @@
               <w:rPr>
                 <w:noProof/>
                 <w:webHidden/>
-                <w:lang w:val="de-DE"/>
-              </w:rPr>
-              <w:instrText xml:space="preserve"> PAGEREF _Toc27557008 \h </w:instrText>
-            </w:r>
-            <w:r>
-              <w:rPr>
-                <w:noProof/>
-                <w:webHidden/>
-                <w:lang w:val="de-DE"/>
-              </w:rPr>
-            </w:r>
-            <w:r>
-              <w:rPr>
-                <w:noProof/>
-                <w:webHidden/>
-                <w:lang w:val="de-DE"/>
+              </w:rPr>
+              <w:instrText xml:space="preserve"> PAGEREF _Toc29148691 \h </w:instrText>
+            </w:r>
+            <w:r>
+              <w:rPr>
+                <w:noProof/>
+                <w:webHidden/>
+              </w:rPr>
+            </w:r>
+            <w:r>
+              <w:rPr>
+                <w:noProof/>
+                <w:webHidden/>
               </w:rPr>
               <w:fldChar w:fldCharType="separate"/>
             </w:r>
@@ -115,7 +110,6 @@
               <w:rPr>
                 <w:noProof/>
                 <w:webHidden/>
-                <w:lang w:val="de-DE"/>
               </w:rPr>
               <w:t>1</w:t>
             </w:r>
@@ -123,7 +117,6 @@
               <w:rPr>
                 <w:noProof/>
                 <w:webHidden/>
-                <w:lang w:val="de-DE"/>
               </w:rPr>
               <w:fldChar w:fldCharType="end"/>
             </w:r>
@@ -137,10 +130,10 @@
             </w:tabs>
             <w:rPr>
               <w:noProof/>
-              <w:lang w:val="de-DE"/>
+              <w:lang w:val="de-DE" w:eastAsia="de-DE" w:bidi="ar-SA"/>
             </w:rPr>
           </w:pPr>
-          <w:hyperlink w:anchor="_Toc27557009" w:history="1">
+          <w:hyperlink w:anchor="_Toc29148692" w:history="1">
             <w:r>
               <w:rPr>
                 <w:rStyle w:val="Hyperlink"/>
@@ -153,7 +146,6 @@
               <w:rPr>
                 <w:noProof/>
                 <w:webHidden/>
-                <w:lang w:val="de-DE"/>
               </w:rPr>
               <w:tab/>
             </w:r>
@@ -161,7 +153,6 @@
               <w:rPr>
                 <w:noProof/>
                 <w:webHidden/>
-                <w:lang w:val="de-DE"/>
               </w:rPr>
               <w:fldChar w:fldCharType="begin"/>
             </w:r>
@@ -169,22 +160,19 @@
               <w:rPr>
                 <w:noProof/>
                 <w:webHidden/>
-                <w:lang w:val="de-DE"/>
-              </w:rPr>
-              <w:instrText xml:space="preserve"> PAGEREF _Toc27557009 \h </w:instrText>
-            </w:r>
-            <w:r>
-              <w:rPr>
-                <w:noProof/>
-                <w:webHidden/>
-                <w:lang w:val="de-DE"/>
-              </w:rPr>
-            </w:r>
-            <w:r>
-              <w:rPr>
-                <w:noProof/>
-                <w:webHidden/>
-                <w:lang w:val="de-DE"/>
+              </w:rPr>
+              <w:instrText xml:space="preserve"> PAGEREF _Toc29148692 \h </w:instrText>
+            </w:r>
+            <w:r>
+              <w:rPr>
+                <w:noProof/>
+                <w:webHidden/>
+              </w:rPr>
+            </w:r>
+            <w:r>
+              <w:rPr>
+                <w:noProof/>
+                <w:webHidden/>
               </w:rPr>
               <w:fldChar w:fldCharType="separate"/>
             </w:r>
@@ -192,7 +180,6 @@
               <w:rPr>
                 <w:noProof/>
                 <w:webHidden/>
-                <w:lang w:val="de-DE"/>
               </w:rPr>
               <w:t>1</w:t>
             </w:r>
@@ -200,7 +187,6 @@
               <w:rPr>
                 <w:noProof/>
                 <w:webHidden/>
-                <w:lang w:val="de-DE"/>
               </w:rPr>
               <w:fldChar w:fldCharType="end"/>
             </w:r>
@@ -214,23 +200,92 @@
             </w:tabs>
             <w:rPr>
               <w:noProof/>
-              <w:lang w:val="de-DE"/>
+              <w:lang w:val="de-DE" w:eastAsia="de-DE" w:bidi="ar-SA"/>
             </w:rPr>
           </w:pPr>
-          <w:hyperlink w:anchor="_Toc27557010" w:history="1">
+          <w:hyperlink w:anchor="_Toc29148693" w:history="1">
             <w:r>
               <w:rPr>
                 <w:rStyle w:val="Hyperlink"/>
                 <w:noProof/>
                 <w:lang w:val="de-DE"/>
               </w:rPr>
+              <w:t>Features</w:t>
+            </w:r>
+            <w:r>
+              <w:rPr>
+                <w:noProof/>
+                <w:webHidden/>
+              </w:rPr>
+              <w:tab/>
+            </w:r>
+            <w:r>
+              <w:rPr>
+                <w:noProof/>
+                <w:webHidden/>
+              </w:rPr>
+              <w:fldChar w:fldCharType="begin"/>
+            </w:r>
+            <w:r>
+              <w:rPr>
+                <w:noProof/>
+                <w:webHidden/>
+              </w:rPr>
+              <w:instrText xml:space="preserve"> PAGEREF _Toc29148693 \h </w:instrText>
+            </w:r>
+            <w:r>
+              <w:rPr>
+                <w:noProof/>
+                <w:webHidden/>
+              </w:rPr>
+            </w:r>
+            <w:r>
+              <w:rPr>
+                <w:noProof/>
+                <w:webHidden/>
+              </w:rPr>
+              <w:fldChar w:fldCharType="separate"/>
+            </w:r>
+            <w:r>
+              <w:rPr>
+                <w:noProof/>
+                <w:webHidden/>
+              </w:rPr>
+              <w:t>2</w:t>
+            </w:r>
+            <w:r>
+              <w:rPr>
+                <w:noProof/>
+                <w:webHidden/>
+              </w:rPr>
+              <w:fldChar w:fldCharType="end"/>
+            </w:r>
+          </w:hyperlink>
+        </w:p>
+        <w:p>
+          <w:pPr>
+            <w:pStyle w:val="Verzeichnis2"/>
+            <w:tabs>
+              <w:tab w:val="right" w:leader="dot" w:pos="9062"/>
+            </w:tabs>
+            <w:rPr>
+              <w:noProof/>
+              <w:lang w:val="de-DE" w:eastAsia="de-DE" w:bidi="ar-SA"/>
+            </w:rPr>
+          </w:pPr>
+          <w:hyperlink w:anchor="_Toc29148694" w:history="1">
+            <w:r>
+              <w:rPr>
+                <w:rStyle w:val="Hyperlink"/>
+                <w:noProof/>
+                <w:lang w:val="de-DE"/>
+              </w:rPr>
               <w:t>Voraussetzungen</w:t>
             </w:r>
             <w:r>
               <w:rPr>
                 <w:noProof/>
                 <w:webHidden/>
-                <w:lang w:val="de-DE"/>
               </w:rPr>
               <w:tab/>
             </w:r>
@@ -238,7 +293,6 @@
               <w:rPr>
                 <w:noProof/>
                 <w:webHidden/>
-                <w:lang w:val="de-DE"/>
               </w:rPr>
               <w:fldChar w:fldCharType="begin"/>
             </w:r>
@@ -246,22 +300,19 @@
               <w:rPr>
                 <w:noProof/>
                 <w:webHidden/>
-                <w:lang w:val="de-DE"/>
-              </w:rPr>
-              <w:instrText xml:space="preserve"> PAGEREF _Toc27557010 \h </w:instrText>
-            </w:r>
-            <w:r>
-              <w:rPr>
-                <w:noProof/>
-                <w:webHidden/>
-                <w:lang w:val="de-DE"/>
-              </w:rPr>
-            </w:r>
-            <w:r>
-              <w:rPr>
-                <w:noProof/>
-                <w:webHidden/>
-                <w:lang w:val="de-DE"/>
+              </w:rPr>
+              <w:instrText xml:space="preserve"> PAGEREF _Toc29148694 \h </w:instrText>
+            </w:r>
+            <w:r>
+              <w:rPr>
+                <w:noProof/>
+                <w:webHidden/>
+              </w:rPr>
+            </w:r>
+            <w:r>
+              <w:rPr>
+                <w:noProof/>
+                <w:webHidden/>
               </w:rPr>
               <w:fldChar w:fldCharType="separate"/>
             </w:r>
@@ -269,15 +320,13 @@
               <w:rPr>
                 <w:noProof/>
                 <w:webHidden/>
-                <w:lang w:val="de-DE"/>
-              </w:rPr>
-              <w:t>1</w:t>
-            </w:r>
-            <w:r>
-              <w:rPr>
-                <w:noProof/>
-                <w:webHidden/>
-                <w:lang w:val="de-DE"/>
+              </w:rPr>
+              <w:t>2</w:t>
+            </w:r>
+            <w:r>
+              <w:rPr>
+                <w:noProof/>
+                <w:webHidden/>
               </w:rPr>
               <w:fldChar w:fldCharType="end"/>
             </w:r>
@@ -291,10 +340,10 @@
             </w:tabs>
             <w:rPr>
               <w:noProof/>
-              <w:lang w:val="de-DE"/>
+              <w:lang w:val="de-DE" w:eastAsia="de-DE" w:bidi="ar-SA"/>
             </w:rPr>
           </w:pPr>
-          <w:hyperlink w:anchor="_Toc27557011" w:history="1">
+          <w:hyperlink w:anchor="_Toc29148695" w:history="1">
             <w:r>
               <w:rPr>
                 <w:rStyle w:val="Hyperlink"/>
@@ -307,7 +356,6 @@
               <w:rPr>
                 <w:noProof/>
                 <w:webHidden/>
-                <w:lang w:val="de-DE"/>
               </w:rPr>
               <w:tab/>
             </w:r>
@@ -315,7 +363,6 @@
               <w:rPr>
                 <w:noProof/>
                 <w:webHidden/>
-                <w:lang w:val="de-DE"/>
               </w:rPr>
               <w:fldChar w:fldCharType="begin"/>
             </w:r>
@@ -323,22 +370,19 @@
               <w:rPr>
                 <w:noProof/>
                 <w:webHidden/>
-                <w:lang w:val="de-DE"/>
-              </w:rPr>
-              <w:instrText xml:space="preserve"> PAGEREF _Toc27557011 \h </w:instrText>
-            </w:r>
-            <w:r>
-              <w:rPr>
-                <w:noProof/>
-                <w:webHidden/>
-                <w:lang w:val="de-DE"/>
-              </w:rPr>
-            </w:r>
-            <w:r>
-              <w:rPr>
-                <w:noProof/>
-                <w:webHidden/>
-                <w:lang w:val="de-DE"/>
+              </w:rPr>
+              <w:instrText xml:space="preserve"> PAGEREF _Toc29148695 \h </w:instrText>
+            </w:r>
+            <w:r>
+              <w:rPr>
+                <w:noProof/>
+                <w:webHidden/>
+              </w:rPr>
+            </w:r>
+            <w:r>
+              <w:rPr>
+                <w:noProof/>
+                <w:webHidden/>
               </w:rPr>
               <w:fldChar w:fldCharType="separate"/>
             </w:r>
@@ -346,15 +390,13 @@
               <w:rPr>
                 <w:noProof/>
                 <w:webHidden/>
-                <w:lang w:val="de-DE"/>
-              </w:rPr>
-              <w:t>1</w:t>
-            </w:r>
-            <w:r>
-              <w:rPr>
-                <w:noProof/>
-                <w:webHidden/>
-                <w:lang w:val="de-DE"/>
+              </w:rPr>
+              <w:t>2</w:t>
+            </w:r>
+            <w:r>
+              <w:rPr>
+                <w:noProof/>
+                <w:webHidden/>
               </w:rPr>
               <w:fldChar w:fldCharType="end"/>
             </w:r>
@@ -368,10 +410,10 @@
             </w:tabs>
             <w:rPr>
               <w:noProof/>
-              <w:lang w:val="de-DE"/>
+              <w:lang w:val="de-DE" w:eastAsia="de-DE" w:bidi="ar-SA"/>
             </w:rPr>
           </w:pPr>
-          <w:hyperlink w:anchor="_Toc27557012" w:history="1">
+          <w:hyperlink w:anchor="_Toc29148696" w:history="1">
             <w:r>
               <w:rPr>
                 <w:rStyle w:val="Hyperlink"/>
@@ -384,7 +426,6 @@
               <w:rPr>
                 <w:noProof/>
                 <w:webHidden/>
-                <w:lang w:val="de-DE"/>
               </w:rPr>
               <w:tab/>
             </w:r>
@@ -392,7 +433,6 @@
               <w:rPr>
                 <w:noProof/>
                 <w:webHidden/>
-                <w:lang w:val="de-DE"/>
               </w:rPr>
               <w:fldChar w:fldCharType="begin"/>
             </w:r>
@@ -400,22 +440,19 @@
               <w:rPr>
                 <w:noProof/>
                 <w:webHidden/>
-                <w:lang w:val="de-DE"/>
-              </w:rPr>
-              <w:instrText xml:space="preserve"> PAGEREF _Toc27557012 \h </w:instrText>
-            </w:r>
-            <w:r>
-              <w:rPr>
-                <w:noProof/>
-                <w:webHidden/>
-                <w:lang w:val="de-DE"/>
-              </w:rPr>
-            </w:r>
-            <w:r>
-              <w:rPr>
-                <w:noProof/>
-                <w:webHidden/>
-                <w:lang w:val="de-DE"/>
+              </w:rPr>
+              <w:instrText xml:space="preserve"> PAGEREF _Toc29148696 \h </w:instrText>
+            </w:r>
+            <w:r>
+              <w:rPr>
+                <w:noProof/>
+                <w:webHidden/>
+              </w:rPr>
+            </w:r>
+            <w:r>
+              <w:rPr>
+                <w:noProof/>
+                <w:webHidden/>
               </w:rPr>
               <w:fldChar w:fldCharType="separate"/>
             </w:r>
@@ -423,15 +460,13 @@
               <w:rPr>
                 <w:noProof/>
                 <w:webHidden/>
-                <w:lang w:val="de-DE"/>
-              </w:rPr>
-              <w:t>1</w:t>
-            </w:r>
-            <w:r>
-              <w:rPr>
-                <w:noProof/>
-                <w:webHidden/>
-                <w:lang w:val="de-DE"/>
+              </w:rPr>
+              <w:t>2</w:t>
+            </w:r>
+            <w:r>
+              <w:rPr>
+                <w:noProof/>
+                <w:webHidden/>
               </w:rPr>
               <w:fldChar w:fldCharType="end"/>
             </w:r>
@@ -445,10 +480,10 @@
             </w:tabs>
             <w:rPr>
               <w:noProof/>
-              <w:lang w:val="de-DE"/>
+              <w:lang w:val="de-DE" w:eastAsia="de-DE" w:bidi="ar-SA"/>
             </w:rPr>
           </w:pPr>
-          <w:hyperlink w:anchor="_Toc27557013" w:history="1">
+          <w:hyperlink w:anchor="_Toc29148697" w:history="1">
             <w:r>
               <w:rPr>
                 <w:rStyle w:val="Hyperlink"/>
@@ -461,7 +496,6 @@
               <w:rPr>
                 <w:noProof/>
                 <w:webHidden/>
-                <w:lang w:val="de-DE"/>
               </w:rPr>
               <w:tab/>
             </w:r>
@@ -469,7 +503,6 @@
               <w:rPr>
                 <w:noProof/>
                 <w:webHidden/>
-                <w:lang w:val="de-DE"/>
               </w:rPr>
               <w:fldChar w:fldCharType="begin"/>
             </w:r>
@@ -477,22 +510,19 @@
               <w:rPr>
                 <w:noProof/>
                 <w:webHidden/>
-                <w:lang w:val="de-DE"/>
-              </w:rPr>
-              <w:instrText xml:space="preserve"> PAGEREF _Toc27557013 \h </w:instrText>
-            </w:r>
-            <w:r>
-              <w:rPr>
-                <w:noProof/>
-                <w:webHidden/>
-                <w:lang w:val="de-DE"/>
-              </w:rPr>
-            </w:r>
-            <w:r>
-              <w:rPr>
-                <w:noProof/>
-                <w:webHidden/>
-                <w:lang w:val="de-DE"/>
+              </w:rPr>
+              <w:instrText xml:space="preserve"> PAGEREF _Toc29148697 \h </w:instrText>
+            </w:r>
+            <w:r>
+              <w:rPr>
+                <w:noProof/>
+                <w:webHidden/>
+              </w:rPr>
+            </w:r>
+            <w:r>
+              <w:rPr>
+                <w:noProof/>
+                <w:webHidden/>
               </w:rPr>
               <w:fldChar w:fldCharType="separate"/>
             </w:r>
@@ -500,15 +530,13 @@
               <w:rPr>
                 <w:noProof/>
                 <w:webHidden/>
-                <w:lang w:val="de-DE"/>
-              </w:rPr>
-              <w:t>2</w:t>
-            </w:r>
-            <w:r>
-              <w:rPr>
-                <w:noProof/>
-                <w:webHidden/>
-                <w:lang w:val="de-DE"/>
+              </w:rPr>
+              <w:t>3</w:t>
+            </w:r>
+            <w:r>
+              <w:rPr>
+                <w:noProof/>
+                <w:webHidden/>
               </w:rPr>
               <w:fldChar w:fldCharType="end"/>
             </w:r>
@@ -522,10 +550,10 @@
             </w:tabs>
             <w:rPr>
               <w:noProof/>
-              <w:lang w:val="de-DE"/>
+              <w:lang w:val="de-DE" w:eastAsia="de-DE" w:bidi="ar-SA"/>
             </w:rPr>
           </w:pPr>
-          <w:hyperlink w:anchor="_Toc27557014" w:history="1">
+          <w:hyperlink w:anchor="_Toc29148698" w:history="1">
             <w:r>
               <w:rPr>
                 <w:rStyle w:val="Hyperlink"/>
@@ -538,7 +566,6 @@
               <w:rPr>
                 <w:noProof/>
                 <w:webHidden/>
-                <w:lang w:val="de-DE"/>
               </w:rPr>
               <w:tab/>
             </w:r>
@@ -546,7 +573,6 @@
               <w:rPr>
                 <w:noProof/>
                 <w:webHidden/>
-                <w:lang w:val="de-DE"/>
               </w:rPr>
               <w:fldChar w:fldCharType="begin"/>
             </w:r>
@@ -554,22 +580,19 @@
               <w:rPr>
                 <w:noProof/>
                 <w:webHidden/>
-                <w:lang w:val="de-DE"/>
-              </w:rPr>
-              <w:instrText xml:space="preserve"> PAGEREF _Toc27557014 \h </w:instrText>
-            </w:r>
-            <w:r>
-              <w:rPr>
-                <w:noProof/>
-                <w:webHidden/>
-                <w:lang w:val="de-DE"/>
-              </w:rPr>
-            </w:r>
-            <w:r>
-              <w:rPr>
-                <w:noProof/>
-                <w:webHidden/>
-                <w:lang w:val="de-DE"/>
+              </w:rPr>
+              <w:instrText xml:space="preserve"> PAGEREF _Toc29148698 \h </w:instrText>
+            </w:r>
+            <w:r>
+              <w:rPr>
+                <w:noProof/>
+                <w:webHidden/>
+              </w:rPr>
+            </w:r>
+            <w:r>
+              <w:rPr>
+                <w:noProof/>
+                <w:webHidden/>
               </w:rPr>
               <w:fldChar w:fldCharType="separate"/>
             </w:r>
@@ -577,15 +600,13 @@
               <w:rPr>
                 <w:noProof/>
                 <w:webHidden/>
-                <w:lang w:val="de-DE"/>
-              </w:rPr>
-              <w:t>2</w:t>
-            </w:r>
-            <w:r>
-              <w:rPr>
-                <w:noProof/>
-                <w:webHidden/>
-                <w:lang w:val="de-DE"/>
+              </w:rPr>
+              <w:t>3</w:t>
+            </w:r>
+            <w:r>
+              <w:rPr>
+                <w:noProof/>
+                <w:webHidden/>
               </w:rPr>
               <w:fldChar w:fldCharType="end"/>
             </w:r>
@@ -599,10 +620,10 @@
             </w:tabs>
             <w:rPr>
               <w:noProof/>
-              <w:lang w:val="de-DE"/>
+              <w:lang w:val="de-DE" w:eastAsia="de-DE" w:bidi="ar-SA"/>
             </w:rPr>
           </w:pPr>
-          <w:hyperlink w:anchor="_Toc27557015" w:history="1">
+          <w:hyperlink w:anchor="_Toc29148699" w:history="1">
             <w:r>
               <w:rPr>
                 <w:rStyle w:val="Hyperlink"/>
@@ -615,7 +636,6 @@
               <w:rPr>
                 <w:noProof/>
                 <w:webHidden/>
-                <w:lang w:val="de-DE"/>
               </w:rPr>
               <w:tab/>
             </w:r>
@@ -623,7 +643,6 @@
               <w:rPr>
                 <w:noProof/>
                 <w:webHidden/>
-                <w:lang w:val="de-DE"/>
               </w:rPr>
               <w:fldChar w:fldCharType="begin"/>
             </w:r>
@@ -631,22 +650,19 @@
               <w:rPr>
                 <w:noProof/>
                 <w:webHidden/>
-                <w:lang w:val="de-DE"/>
-              </w:rPr>
-              <w:instrText xml:space="preserve"> PAGEREF _Toc27557015 \h </w:instrText>
-            </w:r>
-            <w:r>
-              <w:rPr>
-                <w:noProof/>
-                <w:webHidden/>
-                <w:lang w:val="de-DE"/>
-              </w:rPr>
-            </w:r>
-            <w:r>
-              <w:rPr>
-                <w:noProof/>
-                <w:webHidden/>
-                <w:lang w:val="de-DE"/>
+              </w:rPr>
+              <w:instrText xml:space="preserve"> PAGEREF _Toc29148699 \h </w:instrText>
+            </w:r>
+            <w:r>
+              <w:rPr>
+                <w:noProof/>
+                <w:webHidden/>
+              </w:rPr>
+            </w:r>
+            <w:r>
+              <w:rPr>
+                <w:noProof/>
+                <w:webHidden/>
               </w:rPr>
               <w:fldChar w:fldCharType="separate"/>
             </w:r>
@@ -654,15 +670,13 @@
               <w:rPr>
                 <w:noProof/>
                 <w:webHidden/>
-                <w:lang w:val="de-DE"/>
-              </w:rPr>
-              <w:t>3</w:t>
-            </w:r>
-            <w:r>
-              <w:rPr>
-                <w:noProof/>
-                <w:webHidden/>
-                <w:lang w:val="de-DE"/>
+              </w:rPr>
+              <w:t>4</w:t>
+            </w:r>
+            <w:r>
+              <w:rPr>
+                <w:noProof/>
+                <w:webHidden/>
               </w:rPr>
               <w:fldChar w:fldCharType="end"/>
             </w:r>
@@ -676,10 +690,10 @@
             </w:tabs>
             <w:rPr>
               <w:noProof/>
-              <w:lang w:val="de-DE"/>
+              <w:lang w:val="de-DE" w:eastAsia="de-DE" w:bidi="ar-SA"/>
             </w:rPr>
           </w:pPr>
-          <w:hyperlink w:anchor="_Toc27557016" w:history="1">
+          <w:hyperlink w:anchor="_Toc29148700" w:history="1">
             <w:r>
               <w:rPr>
                 <w:rStyle w:val="Hyperlink"/>
@@ -692,7 +706,6 @@
               <w:rPr>
                 <w:noProof/>
                 <w:webHidden/>
-                <w:lang w:val="de-DE"/>
               </w:rPr>
               <w:tab/>
             </w:r>
@@ -700,7 +713,6 @@
               <w:rPr>
                 <w:noProof/>
                 <w:webHidden/>
-                <w:lang w:val="de-DE"/>
               </w:rPr>
               <w:fldChar w:fldCharType="begin"/>
             </w:r>
@@ -708,22 +720,19 @@
               <w:rPr>
                 <w:noProof/>
                 <w:webHidden/>
-                <w:lang w:val="de-DE"/>
-              </w:rPr>
-              <w:instrText xml:space="preserve"> PAGEREF _Toc27557016 \h </w:instrText>
-            </w:r>
-            <w:r>
-              <w:rPr>
-                <w:noProof/>
-                <w:webHidden/>
-                <w:lang w:val="de-DE"/>
-              </w:rPr>
-            </w:r>
-            <w:r>
-              <w:rPr>
-                <w:noProof/>
-                <w:webHidden/>
-                <w:lang w:val="de-DE"/>
+              </w:rPr>
+              <w:instrText xml:space="preserve"> PAGEREF _Toc29148700 \h </w:instrText>
+            </w:r>
+            <w:r>
+              <w:rPr>
+                <w:noProof/>
+                <w:webHidden/>
+              </w:rPr>
+            </w:r>
+            <w:r>
+              <w:rPr>
+                <w:noProof/>
+                <w:webHidden/>
               </w:rPr>
               <w:fldChar w:fldCharType="separate"/>
             </w:r>
@@ -731,15 +740,13 @@
               <w:rPr>
                 <w:noProof/>
                 <w:webHidden/>
-                <w:lang w:val="de-DE"/>
-              </w:rPr>
-              <w:t>3</w:t>
-            </w:r>
-            <w:r>
-              <w:rPr>
-                <w:noProof/>
-                <w:webHidden/>
-                <w:lang w:val="de-DE"/>
+              </w:rPr>
+              <w:t>4</w:t>
+            </w:r>
+            <w:r>
+              <w:rPr>
+                <w:noProof/>
+                <w:webHidden/>
               </w:rPr>
               <w:fldChar w:fldCharType="end"/>
             </w:r>
@@ -753,10 +760,10 @@
             </w:tabs>
             <w:rPr>
               <w:noProof/>
-              <w:lang w:val="de-DE"/>
+              <w:lang w:val="de-DE" w:eastAsia="de-DE" w:bidi="ar-SA"/>
             </w:rPr>
           </w:pPr>
-          <w:hyperlink w:anchor="_Toc27557017" w:history="1">
+          <w:hyperlink w:anchor="_Toc29148701" w:history="1">
             <w:r>
               <w:rPr>
                 <w:rStyle w:val="Hyperlink"/>
@@ -769,7 +776,6 @@
               <w:rPr>
                 <w:noProof/>
                 <w:webHidden/>
-                <w:lang w:val="de-DE"/>
               </w:rPr>
               <w:tab/>
             </w:r>
@@ -777,7 +783,6 @@
               <w:rPr>
                 <w:noProof/>
                 <w:webHidden/>
-                <w:lang w:val="de-DE"/>
               </w:rPr>
               <w:fldChar w:fldCharType="begin"/>
             </w:r>
@@ -785,22 +790,19 @@
               <w:rPr>
                 <w:noProof/>
                 <w:webHidden/>
-                <w:lang w:val="de-DE"/>
-              </w:rPr>
-              <w:instrText xml:space="preserve"> PAGEREF _Toc27557017 \h </w:instrText>
-            </w:r>
-            <w:r>
-              <w:rPr>
-                <w:noProof/>
-                <w:webHidden/>
-                <w:lang w:val="de-DE"/>
-              </w:rPr>
-            </w:r>
-            <w:r>
-              <w:rPr>
-                <w:noProof/>
-                <w:webHidden/>
-                <w:lang w:val="de-DE"/>
+              </w:rPr>
+              <w:instrText xml:space="preserve"> PAGEREF _Toc29148701 \h </w:instrText>
+            </w:r>
+            <w:r>
+              <w:rPr>
+                <w:noProof/>
+                <w:webHidden/>
+              </w:rPr>
+            </w:r>
+            <w:r>
+              <w:rPr>
+                <w:noProof/>
+                <w:webHidden/>
               </w:rPr>
               <w:fldChar w:fldCharType="separate"/>
             </w:r>
@@ -808,15 +810,13 @@
               <w:rPr>
                 <w:noProof/>
                 <w:webHidden/>
-                <w:lang w:val="de-DE"/>
-              </w:rPr>
-              <w:t>3</w:t>
-            </w:r>
-            <w:r>
-              <w:rPr>
-                <w:noProof/>
-                <w:webHidden/>
-                <w:lang w:val="de-DE"/>
+              </w:rPr>
+              <w:t>4</w:t>
+            </w:r>
+            <w:r>
+              <w:rPr>
+                <w:noProof/>
+                <w:webHidden/>
               </w:rPr>
               <w:fldChar w:fldCharType="end"/>
             </w:r>
@@ -830,10 +830,10 @@
             </w:tabs>
             <w:rPr>
               <w:noProof/>
-              <w:lang w:val="de-DE"/>
+              <w:lang w:val="de-DE" w:eastAsia="de-DE" w:bidi="ar-SA"/>
             </w:rPr>
           </w:pPr>
-          <w:hyperlink w:anchor="_Toc27557018" w:history="1">
+          <w:hyperlink w:anchor="_Toc29148702" w:history="1">
             <w:r>
               <w:rPr>
                 <w:rStyle w:val="Hyperlink"/>
@@ -846,7 +846,6 @@
               <w:rPr>
                 <w:noProof/>
                 <w:webHidden/>
-                <w:lang w:val="de-DE"/>
               </w:rPr>
               <w:tab/>
             </w:r>
@@ -854,7 +853,6 @@
               <w:rPr>
                 <w:noProof/>
                 <w:webHidden/>
-                <w:lang w:val="de-DE"/>
               </w:rPr>
               <w:fldChar w:fldCharType="begin"/>
             </w:r>
@@ -862,22 +860,19 @@
               <w:rPr>
                 <w:noProof/>
                 <w:webHidden/>
-                <w:lang w:val="de-DE"/>
-              </w:rPr>
-              <w:instrText xml:space="preserve"> PAGEREF _Toc27557018 \h </w:instrText>
-            </w:r>
-            <w:r>
-              <w:rPr>
-                <w:noProof/>
-                <w:webHidden/>
-                <w:lang w:val="de-DE"/>
-              </w:rPr>
-            </w:r>
-            <w:r>
-              <w:rPr>
-                <w:noProof/>
-                <w:webHidden/>
-                <w:lang w:val="de-DE"/>
+              </w:rPr>
+              <w:instrText xml:space="preserve"> PAGEREF _Toc29148702 \h </w:instrText>
+            </w:r>
+            <w:r>
+              <w:rPr>
+                <w:noProof/>
+                <w:webHidden/>
+              </w:rPr>
+            </w:r>
+            <w:r>
+              <w:rPr>
+                <w:noProof/>
+                <w:webHidden/>
               </w:rPr>
               <w:fldChar w:fldCharType="separate"/>
             </w:r>
@@ -885,15 +880,13 @@
               <w:rPr>
                 <w:noProof/>
                 <w:webHidden/>
-                <w:lang w:val="de-DE"/>
-              </w:rPr>
-              <w:t>3</w:t>
-            </w:r>
-            <w:r>
-              <w:rPr>
-                <w:noProof/>
-                <w:webHidden/>
-                <w:lang w:val="de-DE"/>
+              </w:rPr>
+              <w:t>4</w:t>
+            </w:r>
+            <w:r>
+              <w:rPr>
+                <w:noProof/>
+                <w:webHidden/>
               </w:rPr>
               <w:fldChar w:fldCharType="end"/>
             </w:r>
@@ -907,10 +900,10 @@
             </w:tabs>
             <w:rPr>
               <w:noProof/>
-              <w:lang w:val="de-DE"/>
+              <w:lang w:val="de-DE" w:eastAsia="de-DE" w:bidi="ar-SA"/>
             </w:rPr>
           </w:pPr>
-          <w:hyperlink w:anchor="_Toc27557019" w:history="1">
+          <w:hyperlink w:anchor="_Toc29148703" w:history="1">
             <w:r>
               <w:rPr>
                 <w:rStyle w:val="Hyperlink"/>
@@ -923,7 +916,6 @@
               <w:rPr>
                 <w:noProof/>
                 <w:webHidden/>
-                <w:lang w:val="de-DE"/>
               </w:rPr>
               <w:tab/>
             </w:r>
@@ -931,7 +923,6 @@
               <w:rPr>
                 <w:noProof/>
                 <w:webHidden/>
-                <w:lang w:val="de-DE"/>
               </w:rPr>
               <w:fldChar w:fldCharType="begin"/>
             </w:r>
@@ -939,22 +930,19 @@
               <w:rPr>
                 <w:noProof/>
                 <w:webHidden/>
-                <w:lang w:val="de-DE"/>
-              </w:rPr>
-              <w:instrText xml:space="preserve"> PAGEREF _Toc27557019 \h </w:instrText>
-            </w:r>
-            <w:r>
-              <w:rPr>
-                <w:noProof/>
-                <w:webHidden/>
-                <w:lang w:val="de-DE"/>
-              </w:rPr>
-            </w:r>
-            <w:r>
-              <w:rPr>
-                <w:noProof/>
-                <w:webHidden/>
-                <w:lang w:val="de-DE"/>
+              </w:rPr>
+              <w:instrText xml:space="preserve"> PAGEREF _Toc29148703 \h </w:instrText>
+            </w:r>
+            <w:r>
+              <w:rPr>
+                <w:noProof/>
+                <w:webHidden/>
+              </w:rPr>
+            </w:r>
+            <w:r>
+              <w:rPr>
+                <w:noProof/>
+                <w:webHidden/>
               </w:rPr>
               <w:fldChar w:fldCharType="separate"/>
             </w:r>
@@ -962,15 +950,13 @@
               <w:rPr>
                 <w:noProof/>
                 <w:webHidden/>
-                <w:lang w:val="de-DE"/>
-              </w:rPr>
-              <w:t>3</w:t>
-            </w:r>
-            <w:r>
-              <w:rPr>
-                <w:noProof/>
-                <w:webHidden/>
-                <w:lang w:val="de-DE"/>
+              </w:rPr>
+              <w:t>4</w:t>
+            </w:r>
+            <w:r>
+              <w:rPr>
+                <w:noProof/>
+                <w:webHidden/>
               </w:rPr>
               <w:fldChar w:fldCharType="end"/>
             </w:r>
@@ -985,10 +971,10 @@
             </w:tabs>
             <w:rPr>
               <w:noProof/>
-              <w:lang w:val="de-DE"/>
+              <w:lang w:val="de-DE" w:eastAsia="de-DE" w:bidi="ar-SA"/>
             </w:rPr>
           </w:pPr>
-          <w:hyperlink w:anchor="_Toc27557020" w:history="1">
+          <w:hyperlink w:anchor="_Toc29148704" w:history="1">
             <w:r>
               <w:rPr>
                 <w:rStyle w:val="Hyperlink"/>
@@ -1000,31 +986,29 @@
             <w:r>
               <w:rPr>
                 <w:noProof/>
+                <w:lang w:val="de-DE" w:eastAsia="de-DE" w:bidi="ar-SA"/>
+              </w:rPr>
+              <w:tab/>
+            </w:r>
+            <w:r>
+              <w:rPr>
+                <w:rStyle w:val="Hyperlink"/>
+                <w:noProof/>
                 <w:lang w:val="de-DE"/>
               </w:rPr>
+              <w:t>Learning der Bildschirme (nur beim ersten Start)</w:t>
+            </w:r>
+            <w:r>
+              <w:rPr>
+                <w:noProof/>
+                <w:webHidden/>
+              </w:rPr>
               <w:tab/>
             </w:r>
             <w:r>
               <w:rPr>
-                <w:rStyle w:val="Hyperlink"/>
-                <w:noProof/>
-                <w:lang w:val="de-DE"/>
-              </w:rPr>
-              <w:t>Learning der Bildschirme (nur beim ersten Start)</w:t>
-            </w:r>
-            <w:r>
-              <w:rPr>
-                <w:noProof/>
-                <w:webHidden/>
-                <w:lang w:val="de-DE"/>
-              </w:rPr>
-              <w:tab/>
-            </w:r>
-            <w:r>
-              <w:rPr>
-                <w:noProof/>
-                <w:webHidden/>
-                <w:lang w:val="de-DE"/>
+                <w:noProof/>
+                <w:webHidden/>
               </w:rPr>
               <w:fldChar w:fldCharType="begin"/>
             </w:r>
@@ -1032,22 +1016,19 @@
               <w:rPr>
                 <w:noProof/>
                 <w:webHidden/>
-                <w:lang w:val="de-DE"/>
-              </w:rPr>
-              <w:instrText xml:space="preserve"> PAGEREF _Toc27557020 \h </w:instrText>
-            </w:r>
-            <w:r>
-              <w:rPr>
-                <w:noProof/>
-                <w:webHidden/>
-                <w:lang w:val="de-DE"/>
-              </w:rPr>
-            </w:r>
-            <w:r>
-              <w:rPr>
-                <w:noProof/>
-                <w:webHidden/>
-                <w:lang w:val="de-DE"/>
+              </w:rPr>
+              <w:instrText xml:space="preserve"> PAGEREF _Toc29148704 \h </w:instrText>
+            </w:r>
+            <w:r>
+              <w:rPr>
+                <w:noProof/>
+                <w:webHidden/>
+              </w:rPr>
+            </w:r>
+            <w:r>
+              <w:rPr>
+                <w:noProof/>
+                <w:webHidden/>
               </w:rPr>
               <w:fldChar w:fldCharType="separate"/>
             </w:r>
@@ -1055,15 +1036,13 @@
               <w:rPr>
                 <w:noProof/>
                 <w:webHidden/>
-                <w:lang w:val="de-DE"/>
-              </w:rPr>
-              <w:t>3</w:t>
-            </w:r>
-            <w:r>
-              <w:rPr>
-                <w:noProof/>
-                <w:webHidden/>
-                <w:lang w:val="de-DE"/>
+              </w:rPr>
+              <w:t>5</w:t>
+            </w:r>
+            <w:r>
+              <w:rPr>
+                <w:noProof/>
+                <w:webHidden/>
               </w:rPr>
               <w:fldChar w:fldCharType="end"/>
             </w:r>
@@ -1078,10 +1057,10 @@
             </w:tabs>
             <w:rPr>
               <w:noProof/>
-              <w:lang w:val="de-DE"/>
+              <w:lang w:val="de-DE" w:eastAsia="de-DE" w:bidi="ar-SA"/>
             </w:rPr>
           </w:pPr>
-          <w:hyperlink w:anchor="_Toc27557021" w:history="1">
+          <w:hyperlink w:anchor="_Toc29148705" w:history="1">
             <w:r>
               <w:rPr>
                 <w:rStyle w:val="Hyperlink"/>
@@ -1093,31 +1072,29 @@
             <w:r>
               <w:rPr>
                 <w:noProof/>
+                <w:lang w:val="de-DE" w:eastAsia="de-DE" w:bidi="ar-SA"/>
+              </w:rPr>
+              <w:tab/>
+            </w:r>
+            <w:r>
+              <w:rPr>
+                <w:rStyle w:val="Hyperlink"/>
+                <w:noProof/>
                 <w:lang w:val="de-DE"/>
               </w:rPr>
+              <w:t>Learning der Status-Symbole (nur beim ersten Start)</w:t>
+            </w:r>
+            <w:r>
+              <w:rPr>
+                <w:noProof/>
+                <w:webHidden/>
+              </w:rPr>
               <w:tab/>
             </w:r>
             <w:r>
               <w:rPr>
-                <w:rStyle w:val="Hyperlink"/>
-                <w:noProof/>
-                <w:lang w:val="de-DE"/>
-              </w:rPr>
-              <w:t>Learning der Status-Symbole (nur beim ersten Start)</w:t>
-            </w:r>
-            <w:r>
-              <w:rPr>
-                <w:noProof/>
-                <w:webHidden/>
-                <w:lang w:val="de-DE"/>
-              </w:rPr>
-              <w:tab/>
-            </w:r>
-            <w:r>
-              <w:rPr>
-                <w:noProof/>
-                <w:webHidden/>
-                <w:lang w:val="de-DE"/>
+                <w:noProof/>
+                <w:webHidden/>
               </w:rPr>
               <w:fldChar w:fldCharType="begin"/>
             </w:r>
@@ -1125,22 +1102,19 @@
               <w:rPr>
                 <w:noProof/>
                 <w:webHidden/>
-                <w:lang w:val="de-DE"/>
-              </w:rPr>
-              <w:instrText xml:space="preserve"> PAGEREF _Toc27557021 \h </w:instrText>
-            </w:r>
-            <w:r>
-              <w:rPr>
-                <w:noProof/>
-                <w:webHidden/>
-                <w:lang w:val="de-DE"/>
-              </w:rPr>
-            </w:r>
-            <w:r>
-              <w:rPr>
-                <w:noProof/>
-                <w:webHidden/>
-                <w:lang w:val="de-DE"/>
+              </w:rPr>
+              <w:instrText xml:space="preserve"> PAGEREF _Toc29148705 \h </w:instrText>
+            </w:r>
+            <w:r>
+              <w:rPr>
+                <w:noProof/>
+                <w:webHidden/>
+              </w:rPr>
+            </w:r>
+            <w:r>
+              <w:rPr>
+                <w:noProof/>
+                <w:webHidden/>
               </w:rPr>
               <w:fldChar w:fldCharType="separate"/>
             </w:r>
@@ -1148,15 +1122,13 @@
               <w:rPr>
                 <w:noProof/>
                 <w:webHidden/>
-                <w:lang w:val="de-DE"/>
-              </w:rPr>
-              <w:t>4</w:t>
-            </w:r>
-            <w:r>
-              <w:rPr>
-                <w:noProof/>
-                <w:webHidden/>
-                <w:lang w:val="de-DE"/>
+              </w:rPr>
+              <w:t>5</w:t>
+            </w:r>
+            <w:r>
+              <w:rPr>
+                <w:noProof/>
+                <w:webHidden/>
               </w:rPr>
               <w:fldChar w:fldCharType="end"/>
             </w:r>
@@ -1171,10 +1143,10 @@
             </w:tabs>
             <w:rPr>
               <w:noProof/>
-              <w:lang w:val="de-DE"/>
+              <w:lang w:val="de-DE" w:eastAsia="de-DE" w:bidi="ar-SA"/>
             </w:rPr>
           </w:pPr>
-          <w:hyperlink w:anchor="_Toc27557022" w:history="1">
+          <w:hyperlink w:anchor="_Toc29148706" w:history="1">
             <w:r>
               <w:rPr>
                 <w:rStyle w:val="Hyperlink"/>
@@ -1186,31 +1158,29 @@
             <w:r>
               <w:rPr>
                 <w:noProof/>
+                <w:lang w:val="de-DE" w:eastAsia="de-DE" w:bidi="ar-SA"/>
+              </w:rPr>
+              <w:tab/>
+            </w:r>
+            <w:r>
+              <w:rPr>
+                <w:rStyle w:val="Hyperlink"/>
+                <w:noProof/>
                 <w:lang w:val="de-DE"/>
               </w:rPr>
+              <w:t>Auslesen der aktuellen Anlageparametern</w:t>
+            </w:r>
+            <w:r>
+              <w:rPr>
+                <w:noProof/>
+                <w:webHidden/>
+              </w:rPr>
               <w:tab/>
             </w:r>
             <w:r>
               <w:rPr>
-                <w:rStyle w:val="Hyperlink"/>
-                <w:noProof/>
-                <w:lang w:val="de-DE"/>
-              </w:rPr>
-              <w:t>Auslesen der aktuellen Anlageparametern</w:t>
-            </w:r>
-            <w:r>
-              <w:rPr>
-                <w:noProof/>
-                <w:webHidden/>
-                <w:lang w:val="de-DE"/>
-              </w:rPr>
-              <w:tab/>
-            </w:r>
-            <w:r>
-              <w:rPr>
-                <w:noProof/>
-                <w:webHidden/>
-                <w:lang w:val="de-DE"/>
+                <w:noProof/>
+                <w:webHidden/>
               </w:rPr>
               <w:fldChar w:fldCharType="begin"/>
             </w:r>
@@ -1218,22 +1188,19 @@
               <w:rPr>
                 <w:noProof/>
                 <w:webHidden/>
-                <w:lang w:val="de-DE"/>
-              </w:rPr>
-              <w:instrText xml:space="preserve"> PAGEREF _Toc27557022 \h </w:instrText>
-            </w:r>
-            <w:r>
-              <w:rPr>
-                <w:noProof/>
-                <w:webHidden/>
-                <w:lang w:val="de-DE"/>
-              </w:rPr>
-            </w:r>
-            <w:r>
-              <w:rPr>
-                <w:noProof/>
-                <w:webHidden/>
-                <w:lang w:val="de-DE"/>
+              </w:rPr>
+              <w:instrText xml:space="preserve"> PAGEREF _Toc29148706 \h </w:instrText>
+            </w:r>
+            <w:r>
+              <w:rPr>
+                <w:noProof/>
+                <w:webHidden/>
+              </w:rPr>
+            </w:r>
+            <w:r>
+              <w:rPr>
+                <w:noProof/>
+                <w:webHidden/>
               </w:rPr>
               <w:fldChar w:fldCharType="separate"/>
             </w:r>
@@ -1241,15 +1208,13 @@
               <w:rPr>
                 <w:noProof/>
                 <w:webHidden/>
-                <w:lang w:val="de-DE"/>
-              </w:rPr>
-              <w:t>4</w:t>
-            </w:r>
-            <w:r>
-              <w:rPr>
-                <w:noProof/>
-                <w:webHidden/>
-                <w:lang w:val="de-DE"/>
+              </w:rPr>
+              <w:t>6</w:t>
+            </w:r>
+            <w:r>
+              <w:rPr>
+                <w:noProof/>
+                <w:webHidden/>
               </w:rPr>
               <w:fldChar w:fldCharType="end"/>
             </w:r>
@@ -1263,54 +1228,329 @@
             </w:tabs>
             <w:rPr>
               <w:noProof/>
-              <w:lang w:val="de-DE"/>
+              <w:lang w:val="de-DE" w:eastAsia="de-DE" w:bidi="ar-SA"/>
             </w:rPr>
           </w:pPr>
-          <w:hyperlink w:anchor="_Toc27557023" w:history="1">
+          <w:hyperlink w:anchor="_Toc29148707" w:history="1">
             <w:r>
               <w:rPr>
                 <w:rStyle w:val="Hyperlink"/>
                 <w:noProof/>
                 <w:lang w:val="de-DE"/>
               </w:rPr>
+              <w:t>Phase 4</w:t>
+            </w:r>
+            <w:r>
+              <w:rPr>
+                <w:noProof/>
+                <w:webHidden/>
+              </w:rPr>
+              <w:tab/>
+            </w:r>
+            <w:r>
+              <w:rPr>
+                <w:noProof/>
+                <w:webHidden/>
+              </w:rPr>
+              <w:fldChar w:fldCharType="begin"/>
+            </w:r>
+            <w:r>
+              <w:rPr>
+                <w:noProof/>
+                <w:webHidden/>
+              </w:rPr>
+              <w:instrText xml:space="preserve"> PAGEREF _Toc29148707 \h </w:instrText>
+            </w:r>
+            <w:r>
+              <w:rPr>
+                <w:noProof/>
+                <w:webHidden/>
+              </w:rPr>
+            </w:r>
+            <w:r>
+              <w:rPr>
+                <w:noProof/>
+                <w:webHidden/>
+              </w:rPr>
+              <w:fldChar w:fldCharType="separate"/>
+            </w:r>
+            <w:r>
+              <w:rPr>
+                <w:noProof/>
+                <w:webHidden/>
+              </w:rPr>
+              <w:t>6</w:t>
+            </w:r>
+            <w:r>
+              <w:rPr>
+                <w:noProof/>
+                <w:webHidden/>
+              </w:rPr>
+              <w:fldChar w:fldCharType="end"/>
+            </w:r>
+          </w:hyperlink>
+        </w:p>
+        <w:p>
+          <w:pPr>
+            <w:pStyle w:val="Verzeichnis3"/>
+            <w:tabs>
+              <w:tab w:val="right" w:leader="dot" w:pos="9062"/>
+            </w:tabs>
+            <w:rPr>
+              <w:noProof/>
+              <w:lang w:val="de-DE" w:eastAsia="de-DE" w:bidi="ar-SA"/>
+            </w:rPr>
+          </w:pPr>
+          <w:hyperlink w:anchor="_Toc29148708" w:history="1">
+            <w:r>
+              <w:rPr>
+                <w:rStyle w:val="Hyperlink"/>
+                <w:noProof/>
+                <w:lang w:val="de-DE"/>
+              </w:rPr>
               <w:t>Besonderheiten</w:t>
             </w:r>
             <w:r>
               <w:rPr>
                 <w:noProof/>
                 <w:webHidden/>
+              </w:rPr>
+              <w:tab/>
+            </w:r>
+            <w:r>
+              <w:rPr>
+                <w:noProof/>
+                <w:webHidden/>
+              </w:rPr>
+              <w:fldChar w:fldCharType="begin"/>
+            </w:r>
+            <w:r>
+              <w:rPr>
+                <w:noProof/>
+                <w:webHidden/>
+              </w:rPr>
+              <w:instrText xml:space="preserve"> PAGEREF _Toc29148708 \h </w:instrText>
+            </w:r>
+            <w:r>
+              <w:rPr>
+                <w:noProof/>
+                <w:webHidden/>
+              </w:rPr>
+            </w:r>
+            <w:r>
+              <w:rPr>
+                <w:noProof/>
+                <w:webHidden/>
+              </w:rPr>
+              <w:fldChar w:fldCharType="separate"/>
+            </w:r>
+            <w:r>
+              <w:rPr>
+                <w:noProof/>
+                <w:webHidden/>
+              </w:rPr>
+              <w:t>6</w:t>
+            </w:r>
+            <w:r>
+              <w:rPr>
+                <w:noProof/>
+                <w:webHidden/>
+              </w:rPr>
+              <w:fldChar w:fldCharType="end"/>
+            </w:r>
+          </w:hyperlink>
+        </w:p>
+        <w:p>
+          <w:pPr>
+            <w:pStyle w:val="Verzeichnis2"/>
+            <w:tabs>
+              <w:tab w:val="right" w:leader="dot" w:pos="9062"/>
+            </w:tabs>
+            <w:rPr>
+              <w:noProof/>
+              <w:lang w:val="de-DE" w:eastAsia="de-DE" w:bidi="ar-SA"/>
+            </w:rPr>
+          </w:pPr>
+          <w:hyperlink w:anchor="_Toc29148709" w:history="1">
+            <w:r>
+              <w:rPr>
+                <w:rStyle w:val="Hyperlink"/>
+                <w:noProof/>
                 <w:lang w:val="de-DE"/>
               </w:rPr>
+              <w:t>Installation</w:t>
+            </w:r>
+            <w:r>
+              <w:rPr>
+                <w:noProof/>
+                <w:webHidden/>
+              </w:rPr>
               <w:tab/>
             </w:r>
             <w:r>
               <w:rPr>
                 <w:noProof/>
                 <w:webHidden/>
+              </w:rPr>
+              <w:fldChar w:fldCharType="begin"/>
+            </w:r>
+            <w:r>
+              <w:rPr>
+                <w:noProof/>
+                <w:webHidden/>
+              </w:rPr>
+              <w:instrText xml:space="preserve"> PAGEREF _Toc29148709 \h </w:instrText>
+            </w:r>
+            <w:r>
+              <w:rPr>
+                <w:noProof/>
+                <w:webHidden/>
+              </w:rPr>
+            </w:r>
+            <w:r>
+              <w:rPr>
+                <w:noProof/>
+                <w:webHidden/>
+              </w:rPr>
+              <w:fldChar w:fldCharType="separate"/>
+            </w:r>
+            <w:r>
+              <w:rPr>
+                <w:noProof/>
+                <w:webHidden/>
+              </w:rPr>
+              <w:t>6</w:t>
+            </w:r>
+            <w:r>
+              <w:rPr>
+                <w:noProof/>
+                <w:webHidden/>
+              </w:rPr>
+              <w:fldChar w:fldCharType="end"/>
+            </w:r>
+          </w:hyperlink>
+        </w:p>
+        <w:p>
+          <w:pPr>
+            <w:pStyle w:val="Verzeichnis3"/>
+            <w:tabs>
+              <w:tab w:val="right" w:leader="dot" w:pos="9062"/>
+            </w:tabs>
+            <w:rPr>
+              <w:noProof/>
+              <w:lang w:val="de-DE" w:eastAsia="de-DE" w:bidi="ar-SA"/>
+            </w:rPr>
+          </w:pPr>
+          <w:hyperlink w:anchor="_Toc29148710" w:history="1">
+            <w:r>
+              <w:rPr>
+                <w:rStyle w:val="Hyperlink"/>
+                <w:noProof/>
                 <w:lang w:val="de-DE"/>
               </w:rPr>
+              <w:t>Java</w:t>
+            </w:r>
+            <w:r>
+              <w:rPr>
+                <w:noProof/>
+                <w:webHidden/>
+              </w:rPr>
+              <w:tab/>
+            </w:r>
+            <w:r>
+              <w:rPr>
+                <w:noProof/>
+                <w:webHidden/>
+              </w:rPr>
               <w:fldChar w:fldCharType="begin"/>
             </w:r>
             <w:r>
               <w:rPr>
                 <w:noProof/>
                 <w:webHidden/>
+              </w:rPr>
+              <w:instrText xml:space="preserve"> PAGEREF _Toc29148710 \h </w:instrText>
+            </w:r>
+            <w:r>
+              <w:rPr>
+                <w:noProof/>
+                <w:webHidden/>
+              </w:rPr>
+            </w:r>
+            <w:r>
+              <w:rPr>
+                <w:noProof/>
+                <w:webHidden/>
+              </w:rPr>
+              <w:fldChar w:fldCharType="separate"/>
+            </w:r>
+            <w:r>
+              <w:rPr>
+                <w:noProof/>
+                <w:webHidden/>
+              </w:rPr>
+              <w:t>6</w:t>
+            </w:r>
+            <w:r>
+              <w:rPr>
+                <w:noProof/>
+                <w:webHidden/>
+              </w:rPr>
+              <w:fldChar w:fldCharType="end"/>
+            </w:r>
+          </w:hyperlink>
+        </w:p>
+        <w:p>
+          <w:pPr>
+            <w:pStyle w:val="Verzeichnis3"/>
+            <w:tabs>
+              <w:tab w:val="right" w:leader="dot" w:pos="9062"/>
+            </w:tabs>
+            <w:rPr>
+              <w:noProof/>
+              <w:lang w:val="de-DE" w:eastAsia="de-DE" w:bidi="ar-SA"/>
+            </w:rPr>
+          </w:pPr>
+          <w:hyperlink w:anchor="_Toc29148711" w:history="1">
+            <w:r>
+              <w:rPr>
+                <w:rStyle w:val="Hyperlink"/>
+                <w:noProof/>
                 <w:lang w:val="de-DE"/>
               </w:rPr>
-              <w:instrText xml:space="preserve"> PAGEREF _Toc27557023 \h </w:instrText>
-            </w:r>
-            <w:r>
-              <w:rPr>
-                <w:noProof/>
-                <w:webHidden/>
-                <w:lang w:val="de-DE"/>
-              </w:rPr>
-            </w:r>
-            <w:r>
-              <w:rPr>
-                <w:noProof/>
-                <w:webHidden/>
-                <w:lang w:val="de-DE"/>
+              <w:t>SolvisSmartHome-Server</w:t>
+            </w:r>
+            <w:r>
+              <w:rPr>
+                <w:noProof/>
+                <w:webHidden/>
+              </w:rPr>
+              <w:tab/>
+            </w:r>
+            <w:r>
+              <w:rPr>
+                <w:noProof/>
+                <w:webHidden/>
+              </w:rPr>
+              <w:fldChar w:fldCharType="begin"/>
+            </w:r>
+            <w:r>
+              <w:rPr>
+                <w:noProof/>
+                <w:webHidden/>
+              </w:rPr>
+              <w:instrText xml:space="preserve"> PAGEREF _Toc29148711 \h </w:instrText>
+            </w:r>
+            <w:r>
+              <w:rPr>
+                <w:noProof/>
+                <w:webHidden/>
+              </w:rPr>
+            </w:r>
+            <w:r>
+              <w:rPr>
+                <w:noProof/>
+                <w:webHidden/>
               </w:rPr>
               <w:fldChar w:fldCharType="separate"/>
             </w:r>
@@ -1318,15 +1558,13 @@
               <w:rPr>
                 <w:noProof/>
                 <w:webHidden/>
-                <w:lang w:val="de-DE"/>
-              </w:rPr>
-              <w:t>4</w:t>
-            </w:r>
-            <w:r>
-              <w:rPr>
-                <w:noProof/>
-                <w:webHidden/>
-                <w:lang w:val="de-DE"/>
+              </w:rPr>
+              <w:t>7</w:t>
+            </w:r>
+            <w:r>
+              <w:rPr>
+                <w:noProof/>
+                <w:webHidden/>
               </w:rPr>
               <w:fldChar w:fldCharType="end"/>
             </w:r>
@@ -1362,7 +1600,7 @@
           <w:lang w:val="de-DE"/>
         </w:rPr>
       </w:pPr>
-      <w:bookmarkStart w:id="0" w:name="_Toc27557008"/>
+      <w:bookmarkStart w:id="0" w:name="_Toc29148691"/>
       <w:proofErr w:type="spellStart"/>
       <w:r>
         <w:rPr>
@@ -1420,7 +1658,7 @@
           <w:lang w:val="de-DE"/>
         </w:rPr>
       </w:pPr>
-      <w:bookmarkStart w:id="1" w:name="_Toc27557009"/>
+      <w:bookmarkStart w:id="1" w:name="_Toc29148692"/>
       <w:r>
         <w:rPr>
           <w:lang w:val="de-DE"/>
@@ -1588,6 +1826,7 @@
         <w:rPr>
           <w:lang w:val="de-DE"/>
         </w:rPr>
+        <w:lastRenderedPageBreak/>
         <w:t xml:space="preserve">Ziel des vorliegenden Projektes war, auch weitere Anlagenparameter von einem </w:t>
       </w:r>
       <w:proofErr w:type="spellStart"/>
@@ -1602,7 +1841,19 @@
         <w:rPr>
           <w:lang w:val="de-DE"/>
         </w:rPr>
-        <w:t xml:space="preserve">-System einstellen zu können und möglichst eine Insel-Lösung nur für das </w:t>
+        <w:t xml:space="preserve">-System einstellen zu können und </w:t>
+      </w:r>
+      <w:r>
+        <w:rPr>
+          <w:lang w:val="de-DE"/>
+        </w:rPr>
+        <w:t xml:space="preserve">zusätzlich </w:t>
+      </w:r>
+      <w:r>
+        <w:rPr>
+          <w:lang w:val="de-DE"/>
+        </w:rPr>
+        <w:t xml:space="preserve">eine Insel-Lösung nur für das </w:t>
       </w:r>
       <w:proofErr w:type="spellStart"/>
       <w:r>
@@ -1789,13 +2040,14 @@
           <w:lang w:val="de-DE"/>
         </w:rPr>
       </w:pPr>
-      <w:bookmarkStart w:id="2" w:name="_Toc27557010"/>
+      <w:bookmarkStart w:id="2" w:name="_Toc29148693"/>
       <w:r>
         <w:rPr>
           <w:lang w:val="de-DE"/>
         </w:rPr>
         <w:t>Features</w:t>
       </w:r>
+      <w:bookmarkEnd w:id="2"/>
     </w:p>
     <w:p>
       <w:pPr>
@@ -1843,7 +2095,19 @@
         <w:rPr>
           <w:lang w:val="de-DE"/>
         </w:rPr>
-        <w:t>Einstellung der Anlagenparameter wie Sollwerte, Raumabhängigkeiten etc.</w:t>
+        <w:t xml:space="preserve">Einstellung der Anlagenparameter wie </w:t>
+      </w:r>
+      <w:r>
+        <w:rPr>
+          <w:lang w:val="de-DE"/>
+        </w:rPr>
+        <w:t>Temperatur-</w:t>
+      </w:r>
+      <w:r>
+        <w:rPr>
+          <w:lang w:val="de-DE"/>
+        </w:rPr>
+        <w:t>Sollwerte, Raumabhängigkeiten etc.</w:t>
       </w:r>
     </w:p>
     <w:p>
@@ -2021,13 +2285,14 @@
           <w:lang w:val="de-DE"/>
         </w:rPr>
       </w:pPr>
+      <w:bookmarkStart w:id="3" w:name="_Toc29148694"/>
       <w:r>
         <w:rPr>
           <w:lang w:val="de-DE"/>
         </w:rPr>
         <w:t>Voraussetzungen</w:t>
       </w:r>
-      <w:bookmarkEnd w:id="2"/>
+      <w:bookmarkEnd w:id="3"/>
     </w:p>
     <w:p>
       <w:pPr>
@@ -2036,7 +2301,7 @@
           <w:lang w:val="de-DE"/>
         </w:rPr>
       </w:pPr>
-      <w:bookmarkStart w:id="3" w:name="_Toc27557011"/>
+      <w:bookmarkStart w:id="4" w:name="_Toc29148695"/>
       <w:proofErr w:type="spellStart"/>
       <w:r>
         <w:rPr>
@@ -2058,7 +2323,7 @@
         </w:rPr>
         <w:t>SolvisRemote</w:t>
       </w:r>
-      <w:bookmarkEnd w:id="3"/>
+      <w:bookmarkEnd w:id="4"/>
       <w:proofErr w:type="spellEnd"/>
     </w:p>
     <w:p>
@@ -2093,7 +2358,7 @@
         <w:rPr>
           <w:lang w:val="de-DE"/>
         </w:rPr>
-        <w:t xml:space="preserve"> sein, welche die </w:t>
+        <w:t xml:space="preserve">, welche die </w:t>
       </w:r>
       <w:proofErr w:type="spellStart"/>
       <w:r>
@@ -2187,14 +2452,14 @@
           <w:lang w:val="de-DE"/>
         </w:rPr>
       </w:pPr>
-      <w:bookmarkStart w:id="4" w:name="_Toc27557012"/>
+      <w:bookmarkStart w:id="5" w:name="_Toc29148696"/>
       <w:r>
         <w:rPr>
           <w:lang w:val="de-DE"/>
         </w:rPr>
         <w:t>Server</w:t>
       </w:r>
-      <w:bookmarkEnd w:id="4"/>
+      <w:bookmarkEnd w:id="5"/>
     </w:p>
     <w:p>
       <w:pPr>
@@ -2314,14 +2579,21 @@
         <w:rPr>
           <w:lang w:val="de-DE"/>
         </w:rPr>
-        <w:t xml:space="preserve"> 9. Auf einem</w:t>
-      </w:r>
-      <w:r>
-        <w:rPr>
-          <w:lang w:val="de-DE"/>
-        </w:rPr>
         <w:t xml:space="preserve"> </w:t>
       </w:r>
+      <w:r>
+        <w:rPr>
+          <w:lang w:val="de-DE"/>
+        </w:rPr>
+        <w:lastRenderedPageBreak/>
+        <w:t>9. Auf einem</w:t>
+      </w:r>
+      <w:r>
+        <w:rPr>
+          <w:lang w:val="de-DE"/>
+        </w:rPr>
+        <w:t xml:space="preserve"> </w:t>
+      </w:r>
       <w:proofErr w:type="spellStart"/>
       <w:r>
         <w:rPr>
@@ -2366,7 +2638,19 @@
         <w:rPr>
           <w:lang w:val="de-DE"/>
         </w:rPr>
-        <w:t xml:space="preserve"> der ersten Generation lauffähig seine, was nicht getestet </w:t>
+        <w:t xml:space="preserve"> der e</w:t>
+      </w:r>
+      <w:r>
+        <w:rPr>
+          <w:lang w:val="de-DE"/>
+        </w:rPr>
+        <w:t>rsten Generation lauffähig sein</w:t>
+      </w:r>
+      <w:r>
+        <w:rPr>
+          <w:lang w:val="de-DE"/>
+        </w:rPr>
+        <w:t xml:space="preserve">, was nicht getestet </w:t>
       </w:r>
       <w:r>
         <w:rPr>
@@ -2478,7 +2762,7 @@
           <w:lang w:val="de-DE"/>
         </w:rPr>
       </w:pPr>
-      <w:bookmarkStart w:id="5" w:name="_Toc27557013"/>
+      <w:bookmarkStart w:id="6" w:name="_Toc29148697"/>
       <w:proofErr w:type="spellStart"/>
       <w:r>
         <w:rPr>
@@ -2493,7 +2777,7 @@
         </w:rPr>
         <w:t>-System</w:t>
       </w:r>
-      <w:bookmarkEnd w:id="5"/>
+      <w:bookmarkEnd w:id="6"/>
     </w:p>
     <w:p>
       <w:pPr>
@@ -2696,7 +2980,7 @@
           <w:lang w:val="de-DE"/>
         </w:rPr>
       </w:pPr>
-      <w:bookmarkStart w:id="6" w:name="_Toc27557014"/>
+      <w:bookmarkStart w:id="7" w:name="_Toc29148698"/>
       <w:r>
         <w:rPr>
           <w:lang w:val="de-DE"/>
@@ -2717,7 +3001,7 @@
         </w:rPr>
         <w:t>-Anlage</w:t>
       </w:r>
-      <w:bookmarkEnd w:id="6"/>
+      <w:bookmarkEnd w:id="7"/>
     </w:p>
     <w:p>
       <w:pPr>
@@ -2810,7 +3094,19 @@
         <w:rPr>
           <w:lang w:val="de-DE"/>
         </w:rPr>
-        <w:t xml:space="preserve">Dieser String wurde bisher durch das </w:t>
+        <w:t xml:space="preserve">Dieser String wurde bisher </w:t>
+      </w:r>
+      <w:r>
+        <w:rPr>
+          <w:lang w:val="de-DE"/>
+        </w:rPr>
+        <w:t xml:space="preserve">auch </w:t>
+      </w:r>
+      <w:r>
+        <w:rPr>
+          <w:lang w:val="de-DE"/>
+        </w:rPr>
+        <w:t xml:space="preserve">durch das </w:t>
       </w:r>
       <w:proofErr w:type="spellStart"/>
       <w:r>
@@ -2989,19 +3285,11 @@
         </w:rPr>
         <w:t xml:space="preserve"> nicht </w:t>
       </w:r>
-      <w:proofErr w:type="spellStart"/>
-      <w:r>
-        <w:rPr>
-          <w:lang w:val="de-DE"/>
-        </w:rPr>
-        <w:t>nicht</w:t>
-      </w:r>
-      <w:proofErr w:type="spellEnd"/>
-      <w:r>
-        <w:rPr>
-          <w:lang w:val="de-DE"/>
-        </w:rPr>
-        <w:t xml:space="preserve"> geeignet</w:t>
+      <w:r>
+        <w:rPr>
+          <w:lang w:val="de-DE"/>
+        </w:rPr>
+        <w:t>geeignet</w:t>
       </w:r>
       <w:r>
         <w:rPr>
@@ -3067,19 +3355,26 @@
         <w:rPr>
           <w:lang w:val="de-DE"/>
         </w:rPr>
-        <w:t>. Der dann eingestellt Wert wird immer verifiziert, so dass verloren gegangene Button-Betätigungen erkannt werden.</w:t>
-      </w:r>
-    </w:p>
-    <w:p>
-      <w:pPr>
-        <w:rPr>
-          <w:lang w:val="de-DE"/>
-        </w:rPr>
-      </w:pPr>
-      <w:r>
-        <w:rPr>
-          <w:lang w:val="de-DE"/>
-        </w:rPr>
+        <w:t>. Der dann eingestellt Wert wird immer verifiziert, so dass verloren gegangene But</w:t>
+      </w:r>
+      <w:r>
+        <w:rPr>
+          <w:lang w:val="de-DE"/>
+        </w:rPr>
+        <w:t>ton-Betätigungen erkannt werden und entsprechend darauf automatisch reagiert wird (z. B. durch erneute Betätigung, hilft das nicht, wird das Einstellmenü erneut angefahren).</w:t>
+      </w:r>
+    </w:p>
+    <w:p>
+      <w:pPr>
+        <w:rPr>
+          <w:lang w:val="de-DE"/>
+        </w:rPr>
+      </w:pPr>
+      <w:r>
+        <w:rPr>
+          <w:lang w:val="de-DE"/>
+        </w:rPr>
+        <w:lastRenderedPageBreak/>
         <w:t xml:space="preserve">Der Bildschirminhalt der </w:t>
       </w:r>
       <w:proofErr w:type="spellStart"/>
@@ -3182,14 +3477,12 @@
         </w:rPr>
         <w:t xml:space="preserve">Der Ursprung des </w:t>
       </w:r>
-      <w:proofErr w:type="spellStart"/>
-      <w:r>
-        <w:rPr>
-          <w:lang w:val="de-DE"/>
-        </w:rPr>
-        <w:t>Koordiantensystems</w:t>
-      </w:r>
-      <w:proofErr w:type="spellEnd"/>
+      <w:r>
+        <w:rPr>
+          <w:lang w:val="de-DE"/>
+        </w:rPr>
+        <w:t>Koordinatensystems</w:t>
+      </w:r>
       <w:r>
         <w:rPr>
           <w:lang w:val="de-DE"/>
@@ -3496,7 +3789,7 @@
           <w:lang w:val="de-DE"/>
         </w:rPr>
       </w:pPr>
-      <w:bookmarkStart w:id="7" w:name="_Toc27557015"/>
+      <w:bookmarkStart w:id="8" w:name="_Toc29148699"/>
       <w:r>
         <w:rPr>
           <w:lang w:val="de-DE"/>
@@ -3510,7 +3803,7 @@
         </w:rPr>
         <w:t>SolvisSmartHomeServer</w:t>
       </w:r>
-      <w:bookmarkEnd w:id="7"/>
+      <w:bookmarkEnd w:id="8"/>
       <w:proofErr w:type="spellEnd"/>
     </w:p>
     <w:p>
@@ -3547,14 +3840,14 @@
           <w:lang w:val="de-DE"/>
         </w:rPr>
       </w:pPr>
-      <w:bookmarkStart w:id="8" w:name="_Toc27557016"/>
+      <w:bookmarkStart w:id="9" w:name="_Toc29148700"/>
       <w:r>
         <w:rPr>
           <w:lang w:val="de-DE"/>
         </w:rPr>
         <w:t>Server</w:t>
       </w:r>
-      <w:bookmarkEnd w:id="8"/>
+      <w:bookmarkEnd w:id="9"/>
     </w:p>
     <w:p>
       <w:pPr>
@@ -3590,26 +3883,32 @@
           <w:lang w:val="de-DE"/>
         </w:rPr>
       </w:pPr>
-      <w:bookmarkStart w:id="9" w:name="_Toc27557017"/>
+      <w:bookmarkStart w:id="10" w:name="_Toc29148701"/>
       <w:r>
         <w:rPr>
           <w:lang w:val="de-DE"/>
         </w:rPr>
         <w:t>Messwerte-Erfassung</w:t>
       </w:r>
-      <w:bookmarkEnd w:id="9"/>
-    </w:p>
-    <w:p>
-      <w:pPr>
-        <w:rPr>
-          <w:lang w:val="de-DE"/>
-        </w:rPr>
-      </w:pPr>
-      <w:r>
-        <w:rPr>
-          <w:lang w:val="de-DE"/>
-        </w:rPr>
-        <w:t>Dieser fragt regelmäßig (</w:t>
+      <w:bookmarkEnd w:id="10"/>
+    </w:p>
+    <w:p>
+      <w:pPr>
+        <w:rPr>
+          <w:lang w:val="de-DE"/>
+        </w:rPr>
+      </w:pPr>
+      <w:r>
+        <w:rPr>
+          <w:lang w:val="de-DE"/>
+        </w:rPr>
+        <w:t>Diese</w:t>
+      </w:r>
+      <w:r>
+        <w:rPr>
+          <w:lang w:val="de-DE"/>
+        </w:rPr>
+        <w:t xml:space="preserve"> fragt regelmäßig (</w:t>
       </w:r>
       <w:proofErr w:type="spellStart"/>
       <w:r>
@@ -3669,7 +3968,31 @@
         <w:rPr>
           <w:lang w:val="de-DE"/>
         </w:rPr>
-        <w:t>eine Messwerte-Reihe (Default: 12, entspricht über einen Zeitraum von 2 Minuten). Erkennt dabei das Modul einen Wert, der vom Mittelwert stärker abweicht als die normale Schwankungsbereich des Sensors, wird der Wert bei der Mittelwertbildung doppelt gewichtet, so dass der vom Modul gelieferte Wert trotz Mittelwert-Bildung dem wirklichen Wert bei größeren Änderungen besser folgt (z.B. Aufheizung des Kesselwassers durch laufenden Brenner).</w:t>
+        <w:t xml:space="preserve">eine Messwerte-Reihe (Default: 12, entspricht über einen Zeitraum von 2 Minuten). Erkennt dabei das Modul einen Wert, der vom Mittelwert stärker abweicht als die normale Schwankungsbereich des Sensors, wird der Wert bei der Mittelwertbildung doppelt gewichtet, so dass der vom Modul gelieferte Wert trotz Mittelwert-Bildung dem wirklichen Wert bei größeren Änderungen besser folgt (z.B. </w:t>
+      </w:r>
+      <w:r>
+        <w:rPr>
+          <w:lang w:val="de-DE"/>
+        </w:rPr>
+        <w:t xml:space="preserve">bei </w:t>
+      </w:r>
+      <w:r>
+        <w:rPr>
+          <w:lang w:val="de-DE"/>
+        </w:rPr>
+        <w:t>Aufheizung des Kesselwassers durch laufenden Brenner</w:t>
+      </w:r>
+      <w:r>
+        <w:rPr>
+          <w:lang w:val="de-DE"/>
+        </w:rPr>
+        <w:t xml:space="preserve"> in der höchsten Stufe</w:t>
+      </w:r>
+      <w:r>
+        <w:rPr>
+          <w:lang w:val="de-DE"/>
+        </w:rPr>
+        <w:t>).</w:t>
       </w:r>
     </w:p>
     <w:p>
@@ -3679,7 +4002,7 @@
           <w:lang w:val="de-DE"/>
         </w:rPr>
       </w:pPr>
-      <w:bookmarkStart w:id="10" w:name="_Toc27557018"/>
+      <w:bookmarkStart w:id="11" w:name="_Toc29148702"/>
       <w:r>
         <w:rPr>
           <w:lang w:val="de-DE"/>
@@ -3700,7 +4023,7 @@
         </w:rPr>
         <w:t>-Bildschirme</w:t>
       </w:r>
-      <w:bookmarkEnd w:id="10"/>
+      <w:bookmarkEnd w:id="11"/>
     </w:p>
     <w:p>
       <w:pPr>
@@ -3779,6 +4102,42 @@
         </w:rPr>
         <w:t xml:space="preserve"> einzelne Screen gerade angezeigt wird, wird durch die Detektion der </w:t>
       </w:r>
+      <w:r>
+        <w:rPr>
+          <w:lang w:val="de-DE"/>
+        </w:rPr>
+        <w:t>Nummern rechts von der Überschrift erk</w:t>
+      </w:r>
+      <w:r>
+        <w:rPr>
+          <w:lang w:val="de-DE"/>
+        </w:rPr>
+        <w:t>annt (z.B. 14</w:t>
+      </w:r>
+      <w:r>
+        <w:rPr>
+          <w:lang w:val="de-DE"/>
+        </w:rPr>
+        <w:t xml:space="preserve">/5, Heizkreis 1, Bild 4 von 5) Das </w:t>
+      </w:r>
+      <w:r>
+        <w:rPr>
+          <w:lang w:val="de-DE"/>
+        </w:rPr>
+        <w:t xml:space="preserve">in Wirklichkeit vorhandene </w:t>
+      </w:r>
+      <w:r>
+        <w:rPr>
+          <w:lang w:val="de-DE"/>
+        </w:rPr>
+        <w:t xml:space="preserve">Leerzeichen wird vom OCR nicht beachtet, da es zur </w:t>
+      </w:r>
+      <w:r>
+        <w:rPr>
+          <w:lang w:val="de-DE"/>
+        </w:rPr>
+        <w:t>Unterscheidung nicht notwendig ist und nur einen höheren Aufwand in der OCR-Erkennung notwendig gewesen wäre.</w:t>
+      </w:r>
     </w:p>
     <w:p>
       <w:pPr>
@@ -3787,14 +4146,14 @@
           <w:lang w:val="de-DE"/>
         </w:rPr>
       </w:pPr>
-      <w:bookmarkStart w:id="11" w:name="_Toc27557019"/>
+      <w:bookmarkStart w:id="12" w:name="_Toc29148703"/>
       <w:r>
         <w:rPr>
           <w:lang w:val="de-DE"/>
         </w:rPr>
         <w:t>Ablauf des Programms nach dem Start</w:t>
       </w:r>
-      <w:bookmarkEnd w:id="11"/>
+      <w:bookmarkEnd w:id="12"/>
     </w:p>
     <w:p>
       <w:pPr>
@@ -3854,11 +4213,12 @@
           <w:lang w:val="de-DE"/>
         </w:rPr>
       </w:pPr>
-      <w:bookmarkStart w:id="12" w:name="_Toc27557020"/>
-      <w:r>
-        <w:rPr>
-          <w:lang w:val="de-DE"/>
-        </w:rPr>
+      <w:bookmarkStart w:id="13" w:name="_Toc29148704"/>
+      <w:r>
+        <w:rPr>
+          <w:lang w:val="de-DE"/>
+        </w:rPr>
+        <w:lastRenderedPageBreak/>
         <w:t>Phase 1:</w:t>
       </w:r>
       <w:r>
@@ -3880,19 +4240,32 @@
         </w:rPr>
         <w:t>(nur beim ersten Start)</w:t>
       </w:r>
-      <w:bookmarkEnd w:id="12"/>
-    </w:p>
-    <w:p>
-      <w:pPr>
-        <w:rPr>
-          <w:lang w:val="de-DE"/>
-        </w:rPr>
-      </w:pPr>
-      <w:r>
-        <w:rPr>
-          <w:lang w:val="de-DE"/>
-        </w:rPr>
-        <w:t xml:space="preserve">Beim ersten Start des Programmes und nach Änderung des „control.xml“-Files müssen die Grafiken angelernt werden, die zur Identifikation der Bildschirme benötigt werden. Das </w:t>
+      <w:bookmarkEnd w:id="13"/>
+    </w:p>
+    <w:p>
+      <w:pPr>
+        <w:rPr>
+          <w:lang w:val="de-DE"/>
+        </w:rPr>
+      </w:pPr>
+      <w:r>
+        <w:rPr>
+          <w:lang w:val="de-DE"/>
+        </w:rPr>
+        <w:t xml:space="preserve">Beim ersten Start des Programmes und nach Änderung des „control.xml“-Files müssen die Grafiken angelernt werden, die zur Identifikation der </w:t>
+      </w:r>
+      <w:r>
+        <w:rPr>
+          <w:u w:val="single"/>
+          <w:lang w:val="de-DE"/>
+        </w:rPr>
+        <w:t>Bildschirme</w:t>
+      </w:r>
+      <w:r>
+        <w:rPr>
+          <w:lang w:val="de-DE"/>
+        </w:rPr>
+        <w:t xml:space="preserve"> benötigt werden. Das </w:t>
       </w:r>
       <w:r>
         <w:rPr>
@@ -3982,7 +4355,21 @@
         <w:rPr>
           <w:lang w:val="de-DE"/>
         </w:rPr>
-        <w:t xml:space="preserve"> &lt;Home&gt; learned.</w:t>
+        <w:t xml:space="preserve"> &lt;Home&gt; </w:t>
+      </w:r>
+      <w:proofErr w:type="spellStart"/>
+      <w:r>
+        <w:rPr>
+          <w:lang w:val="de-DE"/>
+        </w:rPr>
+        <w:t>learned</w:t>
+      </w:r>
+      <w:proofErr w:type="spellEnd"/>
+      <w:r>
+        <w:rPr>
+          <w:lang w:val="de-DE"/>
+        </w:rPr>
+        <w:t>.</w:t>
       </w:r>
       <w:r>
         <w:rPr>
@@ -4008,7 +4395,21 @@
         <w:rPr>
           <w:lang w:val="de-DE"/>
         </w:rPr>
-        <w:t xml:space="preserve"> &lt;Nachttemperatur&gt; learned.</w:t>
+        <w:t xml:space="preserve"> &lt;Nachttemperatur&gt; </w:t>
+      </w:r>
+      <w:proofErr w:type="spellStart"/>
+      <w:r>
+        <w:rPr>
+          <w:lang w:val="de-DE"/>
+        </w:rPr>
+        <w:t>learned</w:t>
+      </w:r>
+      <w:proofErr w:type="spellEnd"/>
+      <w:r>
+        <w:rPr>
+          <w:lang w:val="de-DE"/>
+        </w:rPr>
+        <w:t>.</w:t>
       </w:r>
       <w:r>
         <w:rPr>
@@ -4048,7 +4449,21 @@
         <w:rPr>
           <w:lang w:val="de-DE"/>
         </w:rPr>
-        <w:t>&gt; learned.</w:t>
+        <w:t xml:space="preserve">&gt; </w:t>
+      </w:r>
+      <w:proofErr w:type="spellStart"/>
+      <w:r>
+        <w:rPr>
+          <w:lang w:val="de-DE"/>
+        </w:rPr>
+        <w:t>learned</w:t>
+      </w:r>
+      <w:proofErr w:type="spellEnd"/>
+      <w:r>
+        <w:rPr>
+          <w:lang w:val="de-DE"/>
+        </w:rPr>
+        <w:t>.</w:t>
       </w:r>
       <w:r>
         <w:rPr>
@@ -4316,7 +4731,21 @@
         <w:rPr>
           <w:lang w:val="de-DE"/>
         </w:rPr>
-        <w:t xml:space="preserve"> &lt;Solar&gt; learned.</w:t>
+        <w:t xml:space="preserve"> &lt;Solar&gt; </w:t>
+      </w:r>
+      <w:proofErr w:type="spellStart"/>
+      <w:r>
+        <w:rPr>
+          <w:lang w:val="de-DE"/>
+        </w:rPr>
+        <w:t>learned</w:t>
+      </w:r>
+      <w:proofErr w:type="spellEnd"/>
+      <w:r>
+        <w:rPr>
+          <w:lang w:val="de-DE"/>
+        </w:rPr>
+        <w:t>.</w:t>
       </w:r>
       <w:r>
         <w:rPr>
@@ -4826,7 +5255,7 @@
           <w:lang w:val="de-DE"/>
         </w:rPr>
       </w:pPr>
-      <w:bookmarkStart w:id="13" w:name="_Toc27557021"/>
+      <w:bookmarkStart w:id="14" w:name="_Toc29148705"/>
       <w:r>
         <w:rPr>
           <w:lang w:val="de-DE"/>
@@ -4840,19 +5269,32 @@
         <w:tab/>
         <w:t>Learning der Status-Symbole (nur beim ersten Start)</w:t>
       </w:r>
-      <w:bookmarkEnd w:id="13"/>
-    </w:p>
-    <w:p>
-      <w:pPr>
-        <w:rPr>
-          <w:lang w:val="de-DE"/>
-        </w:rPr>
-      </w:pPr>
-      <w:r>
-        <w:rPr>
-          <w:lang w:val="de-DE"/>
-        </w:rPr>
-        <w:t xml:space="preserve">Beim ersten Start des Programmes und nach Änderung des „control.xml“-Files müssen die Grafiken angelernt werden, die zur Identifikation der Status benötigt werden. Das </w:t>
+      <w:bookmarkEnd w:id="14"/>
+    </w:p>
+    <w:p>
+      <w:pPr>
+        <w:rPr>
+          <w:lang w:val="de-DE"/>
+        </w:rPr>
+      </w:pPr>
+      <w:r>
+        <w:rPr>
+          <w:lang w:val="de-DE"/>
+        </w:rPr>
+        <w:t xml:space="preserve">Beim ersten Start des Programmes und nach Änderung des „control.xml“-Files müssen die Grafiken angelernt werden, die zur Identifikation der </w:t>
+      </w:r>
+      <w:r>
+        <w:rPr>
+          <w:u w:val="single"/>
+          <w:lang w:val="de-DE"/>
+        </w:rPr>
+        <w:t>Status</w:t>
+      </w:r>
+      <w:r>
+        <w:rPr>
+          <w:lang w:val="de-DE"/>
+        </w:rPr>
+        <w:t xml:space="preserve"> benötigt werden. Das </w:t>
       </w:r>
       <w:r>
         <w:rPr>
@@ -4968,6 +5410,7 @@
         <w:rPr>
           <w:lang w:val="de-DE"/>
         </w:rPr>
+        <w:lastRenderedPageBreak/>
         <w:t xml:space="preserve">2020-01-03 19:09:08,161|LEARN|Screen </w:t>
       </w:r>
       <w:proofErr w:type="spellStart"/>
@@ -5666,7 +6109,7 @@
           <w:lang w:val="de-DE"/>
         </w:rPr>
       </w:pPr>
-      <w:bookmarkStart w:id="14" w:name="_Toc27557022"/>
+      <w:bookmarkStart w:id="15" w:name="_Toc29148706"/>
       <w:r>
         <w:rPr>
           <w:lang w:val="de-DE"/>
@@ -5686,7 +6129,7 @@
         <w:tab/>
         <w:t>Auslesen der aktuellen Anlageparametern</w:t>
       </w:r>
-      <w:bookmarkEnd w:id="14"/>
+      <w:bookmarkEnd w:id="15"/>
     </w:p>
     <w:p>
       <w:pPr>
@@ -5801,14 +6244,158 @@
           <w:lang w:val="de-DE"/>
         </w:rPr>
       </w:pPr>
-      <w:bookmarkStart w:id="15" w:name="_Toc27557023"/>
+      <w:bookmarkStart w:id="16" w:name="_Toc29148707"/>
+      <w:r>
+        <w:rPr>
+          <w:lang w:val="de-DE"/>
+        </w:rPr>
+        <w:t>Phase 4</w:t>
+      </w:r>
+      <w:bookmarkEnd w:id="16"/>
+    </w:p>
+    <w:p>
+      <w:pPr>
+        <w:rPr>
+          <w:lang w:val="de-DE"/>
+        </w:rPr>
+      </w:pPr>
+      <w:r>
+        <w:rPr>
+          <w:lang w:val="de-DE"/>
+        </w:rPr>
+        <w:t xml:space="preserve">In dieser Phase sind alle Anlagenparameter ausgelesen und die Messwertauswertung erfolgt zyklisch. Anlageparameter werden immer erst auf Anforderung gelesen/verändert. </w:t>
+      </w:r>
+      <w:r>
+        <w:rPr>
+          <w:lang w:val="de-DE"/>
+        </w:rPr>
+        <w:t>In dieser Phase wird auch analysiert, ob der Screen-</w:t>
+      </w:r>
+      <w:proofErr w:type="spellStart"/>
+      <w:r>
+        <w:rPr>
+          <w:lang w:val="de-DE"/>
+        </w:rPr>
+        <w:t>Saver</w:t>
+      </w:r>
+      <w:proofErr w:type="spellEnd"/>
+      <w:r>
+        <w:rPr>
+          <w:lang w:val="de-DE"/>
+        </w:rPr>
+        <w:t xml:space="preserve"> aktiv ist, ob ein Zugriff durch den Anwender selber erfolgt ist oder der Fehlerbildschirm angezeigt wird. Diese können entsprechende Events dann im </w:t>
+      </w:r>
+      <w:proofErr w:type="spellStart"/>
+      <w:r>
+        <w:rPr>
+          <w:lang w:val="de-DE"/>
+        </w:rPr>
+        <w:t>SmartHome</w:t>
+      </w:r>
+      <w:proofErr w:type="spellEnd"/>
+      <w:r>
+        <w:rPr>
+          <w:lang w:val="de-DE"/>
+        </w:rPr>
+        <w:t>-System auslösen</w:t>
+      </w:r>
+      <w:r>
+        <w:rPr>
+          <w:lang w:val="de-DE"/>
+        </w:rPr>
+        <w:t xml:space="preserve"> (außer Screen-</w:t>
+      </w:r>
+      <w:proofErr w:type="spellStart"/>
+      <w:r>
+        <w:rPr>
+          <w:lang w:val="de-DE"/>
+        </w:rPr>
+        <w:t>Saver</w:t>
+      </w:r>
+      <w:proofErr w:type="spellEnd"/>
+      <w:r>
+        <w:rPr>
+          <w:lang w:val="de-DE"/>
+        </w:rPr>
+        <w:t>)</w:t>
+      </w:r>
+      <w:r>
+        <w:rPr>
+          <w:lang w:val="de-DE"/>
+        </w:rPr>
+        <w:t>.</w:t>
+      </w:r>
+    </w:p>
+    <w:p>
+      <w:pPr>
+        <w:rPr>
+          <w:lang w:val="de-DE"/>
+        </w:rPr>
+      </w:pPr>
+      <w:r>
+        <w:rPr>
+          <w:lang w:val="de-DE"/>
+        </w:rPr>
+        <w:t xml:space="preserve">Wurde ein Eingriff durch ein Anwender direkt an der </w:t>
+      </w:r>
+      <w:proofErr w:type="spellStart"/>
+      <w:r>
+        <w:rPr>
+          <w:lang w:val="de-DE"/>
+        </w:rPr>
+        <w:t>SolvisControll</w:t>
+      </w:r>
+      <w:proofErr w:type="spellEnd"/>
+      <w:r>
+        <w:rPr>
+          <w:lang w:val="de-DE"/>
+        </w:rPr>
+        <w:t xml:space="preserve"> (oder über </w:t>
+      </w:r>
+      <w:proofErr w:type="spellStart"/>
+      <w:r>
+        <w:rPr>
+          <w:lang w:val="de-DE"/>
+        </w:rPr>
+        <w:t>SolvisRemote</w:t>
+      </w:r>
+      <w:proofErr w:type="spellEnd"/>
+      <w:r>
+        <w:rPr>
+          <w:lang w:val="de-DE"/>
+        </w:rPr>
+        <w:t xml:space="preserve">) erkannt, werden alle Anlagenparameter erneut gelesen, wenn </w:t>
+      </w:r>
+      <w:proofErr w:type="gramStart"/>
+      <w:r>
+        <w:rPr>
+          <w:lang w:val="de-DE"/>
+        </w:rPr>
+        <w:t>die</w:t>
+      </w:r>
+      <w:proofErr w:type="gramEnd"/>
+      <w:r>
+        <w:rPr>
+          <w:lang w:val="de-DE"/>
+        </w:rPr>
+        <w:t xml:space="preserve"> Anwenderzugriff beendet ist.</w:t>
+      </w:r>
+    </w:p>
+    <w:p>
+      <w:pPr>
+        <w:pStyle w:val="berschrift3"/>
+        <w:rPr>
+          <w:lang w:val="de-DE"/>
+        </w:rPr>
+      </w:pPr>
+      <w:bookmarkStart w:id="17" w:name="_Toc29148708"/>
       <w:r>
         <w:rPr>
           <w:lang w:val="de-DE"/>
         </w:rPr>
         <w:t>Besonderheiten</w:t>
       </w:r>
-      <w:bookmarkEnd w:id="15"/>
+      <w:bookmarkEnd w:id="17"/>
     </w:p>
     <w:p>
       <w:pPr>
@@ -5899,22 +6486,1866 @@
     </w:p>
     <w:p>
       <w:pPr>
-        <w:rPr>
-          <w:rFonts w:asciiTheme="majorHAnsi" w:eastAsiaTheme="majorEastAsia" w:hAnsiTheme="majorHAnsi" w:cstheme="majorBidi"/>
+        <w:pStyle w:val="berschrift2"/>
+        <w:rPr>
+          <w:lang w:val="de-DE"/>
+        </w:rPr>
+      </w:pPr>
+      <w:bookmarkStart w:id="18" w:name="_Toc29148709"/>
+      <w:r>
+        <w:rPr>
+          <w:lang w:val="de-DE"/>
+        </w:rPr>
+        <w:t>Installation</w:t>
+      </w:r>
+      <w:bookmarkEnd w:id="18"/>
+    </w:p>
+    <w:p>
+      <w:pPr>
+        <w:pStyle w:val="berschrift3"/>
+        <w:rPr>
+          <w:lang w:val="de-DE"/>
+        </w:rPr>
+      </w:pPr>
+      <w:bookmarkStart w:id="19" w:name="_Toc29148710"/>
+      <w:r>
+        <w:rPr>
+          <w:lang w:val="de-DE"/>
+        </w:rPr>
+        <w:t>Java</w:t>
+      </w:r>
+      <w:bookmarkEnd w:id="19"/>
+    </w:p>
+    <w:p>
+      <w:pPr>
+        <w:rPr>
+          <w:lang w:val="de-DE"/>
+        </w:rPr>
+      </w:pPr>
+      <w:r>
+        <w:rPr>
+          <w:lang w:val="de-DE"/>
+        </w:rPr>
+        <w:lastRenderedPageBreak/>
+        <w:t xml:space="preserve">Der </w:t>
+      </w:r>
+      <w:proofErr w:type="spellStart"/>
+      <w:r>
+        <w:rPr>
+          <w:lang w:val="de-DE"/>
+        </w:rPr>
+        <w:t>SolvisSmartHome</w:t>
+      </w:r>
+      <w:proofErr w:type="spellEnd"/>
+      <w:r>
+        <w:rPr>
+          <w:lang w:val="de-DE"/>
+        </w:rPr>
+        <w:t>-Server benötigt die Laufzeitumgebung von Java (JRE). Auf Windows-Systemen steht sie unter folgendem Link zur Verfügung:</w:t>
+      </w:r>
+    </w:p>
+    <w:p>
+      <w:pPr>
+        <w:rPr>
+          <w:lang w:val="de-DE"/>
+        </w:rPr>
+      </w:pPr>
+      <w:hyperlink r:id="rId7" w:history="1">
+        <w:r>
+          <w:rPr>
+            <w:rStyle w:val="Hyperlink"/>
+            <w:lang w:val="de-DE"/>
+          </w:rPr>
+          <w:t>https://www.java.com/en/download/</w:t>
+        </w:r>
+      </w:hyperlink>
+    </w:p>
+    <w:p>
+      <w:pPr>
+        <w:rPr>
+          <w:lang w:val="de-DE"/>
+        </w:rPr>
+      </w:pPr>
+      <w:r>
+        <w:rPr>
+          <w:lang w:val="de-DE"/>
+        </w:rPr>
+        <w:t>Unter Linux gibt es ebenfall</w:t>
+      </w:r>
+      <w:r>
+        <w:rPr>
+          <w:lang w:val="de-DE"/>
+        </w:rPr>
+        <w:t xml:space="preserve">s Oracle-JRE. Ich habe </w:t>
+      </w:r>
+      <w:r>
+        <w:rPr>
+          <w:lang w:val="de-DE"/>
+        </w:rPr>
+        <w:t xml:space="preserve">jedoch </w:t>
+      </w:r>
+      <w:proofErr w:type="spellStart"/>
+      <w:r>
+        <w:rPr>
+          <w:lang w:val="de-DE"/>
+        </w:rPr>
+        <w:t>OpenJDK</w:t>
+      </w:r>
+      <w:proofErr w:type="spellEnd"/>
+      <w:r>
+        <w:rPr>
+          <w:lang w:val="de-DE"/>
+        </w:rPr>
+        <w:t xml:space="preserve"> verwendet, das wie folgt installiert werden kann (unter </w:t>
+      </w:r>
+      <w:proofErr w:type="spellStart"/>
+      <w:r>
+        <w:rPr>
+          <w:lang w:val="de-DE"/>
+        </w:rPr>
+        <w:t>Raspbian</w:t>
+      </w:r>
+      <w:proofErr w:type="spellEnd"/>
+      <w:r>
+        <w:rPr>
+          <w:lang w:val="de-DE"/>
+        </w:rPr>
+        <w:t>, sollte bei anderen Distributionen ähnlich sein):</w:t>
+      </w:r>
+    </w:p>
+    <w:p>
+      <w:pPr>
+        <w:rPr>
+          <w:lang w:val="de-DE"/>
+        </w:rPr>
+      </w:pPr>
+      <w:r>
+        <w:rPr>
+          <w:lang w:val="de-DE"/>
+        </w:rPr>
+        <w:t>Mit</w:t>
+      </w:r>
+    </w:p>
+    <w:p>
+      <w:pPr>
+        <w:ind w:left="709"/>
+        <w:rPr>
+          <w:rFonts w:ascii="Courier New" w:hAnsi="Courier New" w:cs="Courier New"/>
+          <w:lang w:val="de-DE"/>
+        </w:rPr>
+      </w:pPr>
+      <w:proofErr w:type="spellStart"/>
+      <w:r>
+        <w:rPr>
+          <w:rFonts w:ascii="Courier New" w:hAnsi="Courier New" w:cs="Courier New"/>
+          <w:lang w:val="de-DE"/>
+        </w:rPr>
+        <w:t>apt</w:t>
+      </w:r>
+      <w:proofErr w:type="spellEnd"/>
+      <w:r>
+        <w:rPr>
+          <w:rFonts w:ascii="Courier New" w:hAnsi="Courier New" w:cs="Courier New"/>
+          <w:lang w:val="de-DE"/>
+        </w:rPr>
+        <w:t xml:space="preserve"> </w:t>
+      </w:r>
+      <w:proofErr w:type="spellStart"/>
+      <w:r>
+        <w:rPr>
+          <w:rFonts w:ascii="Courier New" w:hAnsi="Courier New" w:cs="Courier New"/>
+          <w:lang w:val="de-DE"/>
+        </w:rPr>
+        <w:t>search</w:t>
+      </w:r>
+      <w:proofErr w:type="spellEnd"/>
+      <w:r>
+        <w:rPr>
+          <w:rFonts w:ascii="Courier New" w:hAnsi="Courier New" w:cs="Courier New"/>
+          <w:lang w:val="de-DE"/>
+        </w:rPr>
+        <w:t xml:space="preserve"> </w:t>
+      </w:r>
+      <w:proofErr w:type="spellStart"/>
+      <w:r>
+        <w:rPr>
+          <w:rFonts w:ascii="Courier New" w:hAnsi="Courier New" w:cs="Courier New"/>
+          <w:lang w:val="de-DE"/>
+        </w:rPr>
+        <w:t>openjdk</w:t>
+      </w:r>
+      <w:proofErr w:type="spellEnd"/>
+      <w:r>
+        <w:rPr>
+          <w:rFonts w:ascii="Courier New" w:hAnsi="Courier New" w:cs="Courier New"/>
+          <w:lang w:val="de-DE"/>
+        </w:rPr>
+        <w:t>-.*</w:t>
+      </w:r>
+      <w:r>
+        <w:rPr>
+          <w:rFonts w:ascii="Courier New" w:hAnsi="Courier New" w:cs="Courier New"/>
+          <w:lang w:val="de-DE"/>
+        </w:rPr>
+        <w:t>-</w:t>
+      </w:r>
+      <w:proofErr w:type="spellStart"/>
+      <w:r>
+        <w:rPr>
+          <w:rFonts w:ascii="Courier New" w:hAnsi="Courier New" w:cs="Courier New"/>
+          <w:lang w:val="de-DE"/>
+        </w:rPr>
+        <w:t>jre</w:t>
+      </w:r>
+      <w:proofErr w:type="spellEnd"/>
+      <w:r>
+        <w:rPr>
+          <w:rFonts w:ascii="Courier New" w:hAnsi="Courier New" w:cs="Courier New"/>
+          <w:lang w:val="de-DE"/>
+        </w:rPr>
+        <w:t>*</w:t>
+      </w:r>
+    </w:p>
+    <w:p>
+      <w:pPr>
+        <w:rPr>
+          <w:lang w:val="de-DE"/>
+        </w:rPr>
+      </w:pPr>
+      <w:r>
+        <w:rPr>
+          <w:lang w:val="de-DE"/>
+        </w:rPr>
+        <w:t xml:space="preserve">kann man sich die </w:t>
+      </w:r>
+      <w:r>
+        <w:rPr>
+          <w:lang w:val="de-DE"/>
+        </w:rPr>
+        <w:t>aktuellen JRE-</w:t>
+      </w:r>
+      <w:r>
+        <w:rPr>
+          <w:lang w:val="de-DE"/>
+        </w:rPr>
+        <w:t>Versionen ansehen</w:t>
+      </w:r>
+      <w:r>
+        <w:rPr>
+          <w:lang w:val="de-DE"/>
+        </w:rPr>
+        <w:t>.</w:t>
+      </w:r>
+    </w:p>
+    <w:p>
+      <w:pPr>
+        <w:rPr>
+          <w:lang w:val="de-DE"/>
+        </w:rPr>
+      </w:pPr>
+      <w:r>
+        <w:rPr>
+          <w:lang w:val="de-DE"/>
+        </w:rPr>
+        <w:t xml:space="preserve">Die </w:t>
+      </w:r>
+      <w:r>
+        <w:rPr>
+          <w:lang w:val="de-DE"/>
+        </w:rPr>
+        <w:t xml:space="preserve">aktuell </w:t>
+      </w:r>
+      <w:r>
+        <w:rPr>
+          <w:lang w:val="de-DE"/>
+        </w:rPr>
+        <w:t>stabile Version 9 wird dann wie folgt installiert:</w:t>
+      </w:r>
+    </w:p>
+    <w:p>
+      <w:pPr>
+        <w:ind w:left="709"/>
+        <w:rPr>
+          <w:rFonts w:ascii="Courier New" w:hAnsi="Courier New" w:cs="Courier New"/>
+          <w:lang w:val="de-DE"/>
+        </w:rPr>
+      </w:pPr>
+      <w:r>
+        <w:rPr>
+          <w:lang w:val="de-DE"/>
+        </w:rPr>
+        <w:t xml:space="preserve"> </w:t>
+      </w:r>
+      <w:proofErr w:type="spellStart"/>
+      <w:r>
+        <w:rPr>
+          <w:rFonts w:ascii="Courier New" w:hAnsi="Courier New" w:cs="Courier New"/>
+          <w:lang w:val="de-DE"/>
+        </w:rPr>
+        <w:t>apt</w:t>
+      </w:r>
+      <w:proofErr w:type="spellEnd"/>
+      <w:r>
+        <w:rPr>
+          <w:rFonts w:ascii="Courier New" w:hAnsi="Courier New" w:cs="Courier New"/>
+          <w:lang w:val="de-DE"/>
+        </w:rPr>
+        <w:t xml:space="preserve"> </w:t>
+      </w:r>
+      <w:proofErr w:type="spellStart"/>
+      <w:r>
+        <w:rPr>
+          <w:rFonts w:ascii="Courier New" w:hAnsi="Courier New" w:cs="Courier New"/>
+          <w:lang w:val="de-DE"/>
+        </w:rPr>
+        <w:t>install</w:t>
+      </w:r>
+      <w:proofErr w:type="spellEnd"/>
+      <w:r>
+        <w:rPr>
+          <w:rFonts w:ascii="Courier New" w:hAnsi="Courier New" w:cs="Courier New"/>
+          <w:lang w:val="de-DE"/>
+        </w:rPr>
+        <w:t xml:space="preserve"> openjdk-9-jre</w:t>
+      </w:r>
+    </w:p>
+    <w:p>
+      <w:pPr>
+        <w:rPr>
+          <w:lang w:val="de-DE"/>
+        </w:rPr>
+      </w:pPr>
+      <w:r>
+        <w:rPr>
+          <w:lang w:val="de-DE"/>
+        </w:rPr>
+        <w:t xml:space="preserve"> </w:t>
+      </w:r>
+    </w:p>
+    <w:p>
+      <w:pPr>
+        <w:rPr>
+          <w:lang w:val="de-DE"/>
+        </w:rPr>
+      </w:pPr>
+      <w:r>
+        <w:rPr>
+          <w:lang w:val="de-DE"/>
+        </w:rPr>
+        <w:t xml:space="preserve">Die </w:t>
+      </w:r>
+      <w:r>
+        <w:rPr>
+          <w:lang w:val="de-DE"/>
+        </w:rPr>
+        <w:t>installierte V</w:t>
+      </w:r>
+      <w:r>
+        <w:rPr>
+          <w:lang w:val="de-DE"/>
+        </w:rPr>
+        <w:t>ersion wird dann über</w:t>
+      </w:r>
+    </w:p>
+    <w:p>
+      <w:pPr>
+        <w:ind w:firstLine="709"/>
+        <w:rPr>
+          <w:rFonts w:ascii="Courier New" w:hAnsi="Courier New" w:cs="Courier New"/>
+          <w:lang w:val="de-DE"/>
+        </w:rPr>
+      </w:pPr>
+      <w:proofErr w:type="spellStart"/>
+      <w:r>
+        <w:rPr>
+          <w:rFonts w:ascii="Courier New" w:hAnsi="Courier New" w:cs="Courier New"/>
+          <w:lang w:val="de-DE"/>
+        </w:rPr>
+        <w:t>java</w:t>
+      </w:r>
+      <w:proofErr w:type="spellEnd"/>
+      <w:r>
+        <w:rPr>
+          <w:rFonts w:ascii="Courier New" w:hAnsi="Courier New" w:cs="Courier New"/>
+          <w:lang w:val="de-DE"/>
+        </w:rPr>
+        <w:t xml:space="preserve"> -version</w:t>
+      </w:r>
+    </w:p>
+    <w:p>
+      <w:pPr>
+        <w:rPr>
+          <w:lang w:val="de-DE"/>
+        </w:rPr>
+      </w:pPr>
+      <w:r>
+        <w:rPr>
+          <w:lang w:val="de-DE"/>
+        </w:rPr>
+        <w:t>angezeigt</w:t>
+      </w:r>
+      <w:r>
+        <w:rPr>
+          <w:lang w:val="de-DE"/>
+        </w:rPr>
+        <w:t>.</w:t>
+      </w:r>
+    </w:p>
+    <w:p>
+      <w:pPr>
+        <w:rPr>
+          <w:lang w:val="de-DE"/>
+        </w:rPr>
+      </w:pPr>
+      <w:r>
+        <w:rPr>
+          <w:lang w:val="de-DE"/>
+        </w:rPr>
+        <w:t>Getest</w:t>
+      </w:r>
+      <w:r>
+        <w:rPr>
+          <w:lang w:val="de-DE"/>
+        </w:rPr>
+        <w:t>et</w:t>
+      </w:r>
+      <w:r>
+        <w:rPr>
+          <w:lang w:val="de-DE"/>
+        </w:rPr>
+        <w:t xml:space="preserve"> wurde </w:t>
+      </w:r>
+      <w:r>
+        <w:rPr>
+          <w:lang w:val="de-DE"/>
+        </w:rPr>
+        <w:t xml:space="preserve">es auf Windows mit der Oracle-JRE-Version </w:t>
+      </w:r>
+      <w:r>
+        <w:rPr>
+          <w:lang w:val="de-DE"/>
+        </w:rPr>
+        <w:t>1.8.0_231</w:t>
+      </w:r>
+      <w:r>
+        <w:rPr>
+          <w:lang w:val="de-DE"/>
+        </w:rPr>
+        <w:t>, auf der Linux-Seite (</w:t>
+      </w:r>
+      <w:proofErr w:type="spellStart"/>
+      <w:r>
+        <w:rPr>
+          <w:lang w:val="de-DE"/>
+        </w:rPr>
+        <w:t>Rasbian</w:t>
+      </w:r>
+      <w:proofErr w:type="spellEnd"/>
+      <w:r>
+        <w:rPr>
+          <w:lang w:val="de-DE"/>
+        </w:rPr>
+        <w:t>) mit</w:t>
+      </w:r>
+      <w:r>
+        <w:rPr>
+          <w:lang w:val="de-DE"/>
+        </w:rPr>
+        <w:t>tels</w:t>
+      </w:r>
+      <w:r>
+        <w:rPr>
+          <w:lang w:val="de-DE"/>
+        </w:rPr>
+        <w:t xml:space="preserve"> </w:t>
+      </w:r>
+      <w:proofErr w:type="spellStart"/>
+      <w:r>
+        <w:rPr>
+          <w:lang w:val="de-DE"/>
+        </w:rPr>
+        <w:t>OpenJDK</w:t>
+      </w:r>
+      <w:proofErr w:type="spellEnd"/>
+      <w:r>
+        <w:rPr>
+          <w:lang w:val="de-DE"/>
+        </w:rPr>
+        <w:t xml:space="preserve"> 9.</w:t>
+      </w:r>
+    </w:p>
+    <w:p>
+      <w:pPr>
+        <w:pStyle w:val="berschrift3"/>
+        <w:rPr>
+          <w:lang w:val="de-DE"/>
+        </w:rPr>
+      </w:pPr>
+      <w:bookmarkStart w:id="20" w:name="_Toc29148711"/>
+      <w:proofErr w:type="spellStart"/>
+      <w:r>
+        <w:rPr>
+          <w:lang w:val="de-DE"/>
+        </w:rPr>
+        <w:t>SolvisSmartHome</w:t>
+      </w:r>
+      <w:proofErr w:type="spellEnd"/>
+      <w:r>
+        <w:rPr>
+          <w:lang w:val="de-DE"/>
+        </w:rPr>
+        <w:t>-Server</w:t>
+      </w:r>
+      <w:bookmarkEnd w:id="20"/>
+    </w:p>
+    <w:p>
+      <w:pPr>
+        <w:pStyle w:val="berschrift4"/>
+        <w:rPr>
+          <w:lang w:val="de-DE"/>
+        </w:rPr>
+      </w:pPr>
+      <w:r>
+        <w:rPr>
+          <w:lang w:val="de-DE"/>
+        </w:rPr>
+        <w:t>Starten mittels CLI</w:t>
+      </w:r>
+    </w:p>
+    <w:p>
+      <w:pPr>
+        <w:rPr>
+          <w:lang w:val="de-DE"/>
+        </w:rPr>
+      </w:pPr>
+      <w:r>
+        <w:rPr>
+          <w:lang w:val="de-DE"/>
+        </w:rPr>
+        <w:t xml:space="preserve">Allein zum starten des Servers reicht es, das </w:t>
+      </w:r>
+      <w:proofErr w:type="spellStart"/>
+      <w:r>
+        <w:rPr>
+          <w:lang w:val="de-DE"/>
+        </w:rPr>
+        <w:t>Jar</w:t>
+      </w:r>
+      <w:proofErr w:type="spellEnd"/>
+      <w:r>
+        <w:rPr>
+          <w:lang w:val="de-DE"/>
+        </w:rPr>
+        <w:t>-File in ein beliebiges Verzeichnis abzulegen und es mit folgender Programmzeile zu starten:</w:t>
+      </w:r>
+    </w:p>
+    <w:p>
+      <w:pPr>
+        <w:ind w:left="709"/>
+        <w:rPr>
+          <w:rFonts w:ascii="Courier New" w:hAnsi="Courier New" w:cs="Courier New"/>
+          <w:sz w:val="16"/>
+          <w:szCs w:val="16"/>
+          <w:lang w:val="de-DE"/>
+        </w:rPr>
+      </w:pPr>
+      <w:proofErr w:type="spellStart"/>
+      <w:r>
+        <w:rPr>
+          <w:rFonts w:ascii="Courier New" w:hAnsi="Courier New" w:cs="Courier New"/>
+          <w:sz w:val="16"/>
+          <w:szCs w:val="16"/>
+          <w:lang w:val="de-DE"/>
+        </w:rPr>
+        <w:t>java</w:t>
+      </w:r>
+      <w:proofErr w:type="spellEnd"/>
+      <w:r>
+        <w:rPr>
+          <w:rFonts w:ascii="Courier New" w:hAnsi="Courier New" w:cs="Courier New"/>
+          <w:sz w:val="16"/>
+          <w:szCs w:val="16"/>
+          <w:lang w:val="de-DE"/>
+        </w:rPr>
+        <w:t xml:space="preserve"> -</w:t>
+      </w:r>
+      <w:proofErr w:type="spellStart"/>
+      <w:r>
+        <w:rPr>
+          <w:rFonts w:ascii="Courier New" w:hAnsi="Courier New" w:cs="Courier New"/>
+          <w:sz w:val="16"/>
+          <w:szCs w:val="16"/>
+          <w:lang w:val="de-DE"/>
+        </w:rPr>
+        <w:t>jar</w:t>
+      </w:r>
+      <w:proofErr w:type="spellEnd"/>
+      <w:r>
+        <w:rPr>
+          <w:rFonts w:ascii="Courier New" w:hAnsi="Courier New" w:cs="Courier New"/>
+          <w:sz w:val="16"/>
+          <w:szCs w:val="16"/>
+          <w:lang w:val="de-DE"/>
+        </w:rPr>
+        <w:t xml:space="preserve"> SolvisSmartHomeServer.jar --server-</w:t>
+      </w:r>
+      <w:proofErr w:type="spellStart"/>
+      <w:r>
+        <w:rPr>
+          <w:rFonts w:ascii="Courier New" w:hAnsi="Courier New" w:cs="Courier New"/>
+          <w:sz w:val="16"/>
+          <w:szCs w:val="16"/>
+          <w:lang w:val="de-DE"/>
+        </w:rPr>
+        <w:t>path</w:t>
+      </w:r>
+      <w:proofErr w:type="spellEnd"/>
+      <w:r>
+        <w:rPr>
+          <w:rFonts w:ascii="Courier New" w:hAnsi="Courier New" w:cs="Courier New"/>
+          <w:sz w:val="16"/>
+          <w:szCs w:val="16"/>
+          <w:lang w:val="de-DE"/>
+        </w:rPr>
+        <w:t>=</w:t>
+      </w:r>
+      <w:r>
+        <w:rPr>
+          <w:rFonts w:asciiTheme="majorHAnsi" w:hAnsiTheme="majorHAnsi" w:cs="Courier New"/>
+          <w:sz w:val="16"/>
+          <w:szCs w:val="16"/>
+          <w:lang w:val="de-DE"/>
+        </w:rPr>
+        <w:t>&lt;schreibbarer Pfad für Server-Dateien&gt;</w:t>
+      </w:r>
+    </w:p>
+    <w:p>
+      <w:pPr>
+        <w:rPr>
+          <w:lang w:val="de-DE"/>
+        </w:rPr>
+      </w:pPr>
+      <w:r>
+        <w:rPr>
+          <w:lang w:val="de-DE"/>
+        </w:rPr>
+        <w:t>Beim ersten Start legt das Programm</w:t>
+      </w:r>
+      <w:r>
+        <w:rPr>
+          <w:lang w:val="de-DE"/>
+        </w:rPr>
+        <w:t xml:space="preserve"> in dem beschreibbaren Pfad </w:t>
+      </w:r>
+      <w:r>
+        <w:rPr>
+          <w:lang w:val="de-DE"/>
+        </w:rPr>
+        <w:t>eine Reihe von XML-Dateien. Diese können vom Anwender angepasst werden</w:t>
+      </w:r>
+    </w:p>
+    <w:p>
+      <w:pPr>
+        <w:rPr>
+          <w:lang w:val="de-DE"/>
+        </w:rPr>
+      </w:pPr>
+      <w:r>
+        <w:rPr>
           <w:b/>
-          <w:bCs/>
-          <w:iCs/>
-          <w:sz w:val="26"/>
-          <w:szCs w:val="26"/>
-          <w:lang w:val="de-DE"/>
-        </w:rPr>
-      </w:pPr>
-      <w:r>
-        <w:rPr>
-          <w:lang w:val="de-DE"/>
-        </w:rPr>
-        <w:br w:type="page"/>
-      </w:r>
+          <w:color w:val="FF0000"/>
+          <w:lang w:val="de-DE"/>
+        </w:rPr>
+        <w:t>Anzupassen:</w:t>
+      </w:r>
+      <w:r>
+        <w:rPr>
+          <w:lang w:val="de-DE"/>
+        </w:rPr>
+        <w:t xml:space="preserve"> </w:t>
+      </w:r>
+    </w:p>
+    <w:p>
+      <w:pPr>
+        <w:ind w:left="709"/>
+        <w:rPr>
+          <w:lang w:val="de-DE"/>
+        </w:rPr>
+      </w:pPr>
+      <w:r>
+        <w:rPr>
+          <w:lang w:val="de-DE"/>
+        </w:rPr>
+        <w:t xml:space="preserve">Der </w:t>
+      </w:r>
+      <w:proofErr w:type="spellStart"/>
+      <w:r>
+        <w:rPr>
+          <w:lang w:val="de-DE"/>
+        </w:rPr>
+        <w:t>SolvisSmartHome</w:t>
+      </w:r>
+      <w:proofErr w:type="spellEnd"/>
+      <w:r>
+        <w:rPr>
+          <w:lang w:val="de-DE"/>
+        </w:rPr>
+        <w:t xml:space="preserve">-Server benötigt die Information zur Verbindung mit der </w:t>
+      </w:r>
+      <w:proofErr w:type="spellStart"/>
+      <w:r>
+        <w:rPr>
+          <w:lang w:val="de-DE"/>
+        </w:rPr>
+        <w:t>SolvisRemote</w:t>
+      </w:r>
+      <w:proofErr w:type="spellEnd"/>
+      <w:r>
+        <w:rPr>
+          <w:lang w:val="de-DE"/>
+        </w:rPr>
+        <w:t xml:space="preserve">. Diese Information ist in die base.xml-Datei zu schreiben. Bei einer einzelnen </w:t>
+      </w:r>
+      <w:proofErr w:type="spellStart"/>
+      <w:r>
+        <w:rPr>
+          <w:lang w:val="de-DE"/>
+        </w:rPr>
+        <w:t>Solvis</w:t>
+      </w:r>
+      <w:proofErr w:type="spellEnd"/>
+      <w:r>
+        <w:rPr>
+          <w:lang w:val="de-DE"/>
+        </w:rPr>
+        <w:t>-Anlage enthält die Datei folgenden Inhalt:</w:t>
+      </w:r>
+    </w:p>
+    <w:p>
+      <w:pPr>
+        <w:ind w:left="709"/>
+        <w:rPr>
+          <w:rFonts w:ascii="Courier New" w:hAnsi="Courier New" w:cs="Courier New"/>
+          <w:sz w:val="16"/>
+          <w:szCs w:val="16"/>
+          <w:lang w:val="de-DE"/>
+        </w:rPr>
+      </w:pPr>
+      <w:proofErr w:type="gramStart"/>
+      <w:r>
+        <w:rPr>
+          <w:rFonts w:ascii="Courier New" w:hAnsi="Courier New" w:cs="Courier New"/>
+          <w:sz w:val="16"/>
+          <w:szCs w:val="16"/>
+          <w:lang w:val="de-DE"/>
+        </w:rPr>
+        <w:t>&lt;?</w:t>
+      </w:r>
+      <w:proofErr w:type="spellStart"/>
+      <w:r>
+        <w:rPr>
+          <w:rFonts w:ascii="Courier New" w:hAnsi="Courier New" w:cs="Courier New"/>
+          <w:sz w:val="16"/>
+          <w:szCs w:val="16"/>
+          <w:lang w:val="de-DE"/>
+        </w:rPr>
+        <w:t>xml</w:t>
+      </w:r>
+      <w:proofErr w:type="spellEnd"/>
+      <w:proofErr w:type="gramEnd"/>
+      <w:r>
+        <w:rPr>
+          <w:rFonts w:ascii="Courier New" w:hAnsi="Courier New" w:cs="Courier New"/>
+          <w:sz w:val="16"/>
+          <w:szCs w:val="16"/>
+          <w:lang w:val="de-DE"/>
+        </w:rPr>
+        <w:t xml:space="preserve"> </w:t>
+      </w:r>
+      <w:proofErr w:type="spellStart"/>
+      <w:r>
+        <w:rPr>
+          <w:rFonts w:ascii="Courier New" w:hAnsi="Courier New" w:cs="Courier New"/>
+          <w:sz w:val="16"/>
+          <w:szCs w:val="16"/>
+          <w:lang w:val="de-DE"/>
+        </w:rPr>
+        <w:t>version</w:t>
+      </w:r>
+      <w:proofErr w:type="spellEnd"/>
+      <w:r>
+        <w:rPr>
+          <w:rFonts w:ascii="Courier New" w:hAnsi="Courier New" w:cs="Courier New"/>
+          <w:sz w:val="16"/>
+          <w:szCs w:val="16"/>
+          <w:lang w:val="de-DE"/>
+        </w:rPr>
+        <w:t xml:space="preserve">="1.0" </w:t>
+      </w:r>
+      <w:proofErr w:type="spellStart"/>
+      <w:r>
+        <w:rPr>
+          <w:rFonts w:ascii="Courier New" w:hAnsi="Courier New" w:cs="Courier New"/>
+          <w:sz w:val="16"/>
+          <w:szCs w:val="16"/>
+          <w:lang w:val="de-DE"/>
+        </w:rPr>
+        <w:t>encoding</w:t>
+      </w:r>
+      <w:proofErr w:type="spellEnd"/>
+      <w:r>
+        <w:rPr>
+          <w:rFonts w:ascii="Courier New" w:hAnsi="Courier New" w:cs="Courier New"/>
+          <w:sz w:val="16"/>
+          <w:szCs w:val="16"/>
+          <w:lang w:val="de-DE"/>
+        </w:rPr>
+        <w:t>="UTF-8"?&gt;</w:t>
+      </w:r>
+      <w:r>
+        <w:rPr>
+          <w:rFonts w:ascii="Courier New" w:hAnsi="Courier New" w:cs="Courier New"/>
+          <w:sz w:val="16"/>
+          <w:szCs w:val="16"/>
+          <w:lang w:val="de-DE"/>
+        </w:rPr>
+        <w:br/>
+      </w:r>
+      <w:r>
+        <w:rPr>
+          <w:rFonts w:ascii="Courier New" w:hAnsi="Courier New" w:cs="Courier New"/>
+          <w:sz w:val="16"/>
+          <w:szCs w:val="16"/>
+          <w:lang w:val="de-DE"/>
+        </w:rPr>
+        <w:t>&lt;</w:t>
+      </w:r>
+      <w:proofErr w:type="spellStart"/>
+      <w:r>
+        <w:rPr>
+          <w:rFonts w:ascii="Courier New" w:hAnsi="Courier New" w:cs="Courier New"/>
+          <w:sz w:val="16"/>
+          <w:szCs w:val="16"/>
+          <w:lang w:val="de-DE"/>
+        </w:rPr>
+        <w:t>tns:BaseData</w:t>
+      </w:r>
+      <w:proofErr w:type="spellEnd"/>
+      <w:r>
+        <w:rPr>
+          <w:rFonts w:ascii="Courier New" w:hAnsi="Courier New" w:cs="Courier New"/>
+          <w:sz w:val="16"/>
+          <w:szCs w:val="16"/>
+          <w:lang w:val="de-DE"/>
+        </w:rPr>
+        <w:t xml:space="preserve"> </w:t>
+      </w:r>
+      <w:proofErr w:type="spellStart"/>
+      <w:r>
+        <w:rPr>
+          <w:rFonts w:ascii="Courier New" w:hAnsi="Courier New" w:cs="Courier New"/>
+          <w:sz w:val="16"/>
+          <w:szCs w:val="16"/>
+          <w:lang w:val="de-DE"/>
+        </w:rPr>
+        <w:t>timeZone</w:t>
+      </w:r>
+      <w:proofErr w:type="spellEnd"/>
+      <w:r>
+        <w:rPr>
+          <w:rFonts w:ascii="Courier New" w:hAnsi="Courier New" w:cs="Courier New"/>
+          <w:sz w:val="16"/>
+          <w:szCs w:val="16"/>
+          <w:lang w:val="de-DE"/>
+        </w:rPr>
+        <w:t>="Europe/Berlin"</w:t>
+      </w:r>
+      <w:r>
+        <w:rPr>
+          <w:rFonts w:ascii="Courier New" w:hAnsi="Courier New" w:cs="Courier New"/>
+          <w:sz w:val="16"/>
+          <w:szCs w:val="16"/>
+          <w:lang w:val="de-DE"/>
+        </w:rPr>
+        <w:br/>
+      </w:r>
+      <w:r>
+        <w:rPr>
+          <w:rFonts w:ascii="Courier New" w:hAnsi="Courier New" w:cs="Courier New"/>
+          <w:sz w:val="16"/>
+          <w:szCs w:val="16"/>
+          <w:lang w:val="de-DE"/>
+        </w:rPr>
+        <w:tab/>
+      </w:r>
+      <w:proofErr w:type="spellStart"/>
+      <w:r>
+        <w:rPr>
+          <w:rFonts w:ascii="Courier New" w:hAnsi="Courier New" w:cs="Courier New"/>
+          <w:sz w:val="16"/>
+          <w:szCs w:val="16"/>
+          <w:lang w:val="de-DE"/>
+        </w:rPr>
+        <w:t>xmlns:tns</w:t>
+      </w:r>
+      <w:proofErr w:type="spellEnd"/>
+      <w:r>
+        <w:rPr>
+          <w:rFonts w:ascii="Courier New" w:hAnsi="Courier New" w:cs="Courier New"/>
+          <w:sz w:val="16"/>
+          <w:szCs w:val="16"/>
+          <w:lang w:val="de-DE"/>
+        </w:rPr>
+        <w:t>=</w:t>
+      </w:r>
+      <w:hyperlink r:id="rId8" w:history="1">
+        <w:r>
+          <w:rPr>
+            <w:rStyle w:val="Hyperlink"/>
+            <w:rFonts w:ascii="Courier New" w:hAnsi="Courier New" w:cs="Courier New"/>
+            <w:sz w:val="16"/>
+            <w:szCs w:val="16"/>
+            <w:lang w:val="de-DE"/>
+          </w:rPr>
+          <w:t>http://www.example.org/control</w:t>
+        </w:r>
+      </w:hyperlink>
+      <w:r>
+        <w:rPr>
+          <w:rFonts w:ascii="Courier New" w:hAnsi="Courier New" w:cs="Courier New"/>
+          <w:sz w:val="16"/>
+          <w:szCs w:val="16"/>
+          <w:lang w:val="de-DE"/>
+        </w:rPr>
+        <w:br/>
+      </w:r>
+      <w:r>
+        <w:rPr>
+          <w:rFonts w:ascii="Courier New" w:hAnsi="Courier New" w:cs="Courier New"/>
+          <w:sz w:val="16"/>
+          <w:szCs w:val="16"/>
+          <w:lang w:val="de-DE"/>
+        </w:rPr>
+        <w:tab/>
+      </w:r>
+      <w:proofErr w:type="spellStart"/>
+      <w:r>
+        <w:rPr>
+          <w:rFonts w:ascii="Courier New" w:hAnsi="Courier New" w:cs="Courier New"/>
+          <w:sz w:val="16"/>
+          <w:szCs w:val="16"/>
+          <w:lang w:val="de-DE"/>
+        </w:rPr>
+        <w:t>xmlns:xsi</w:t>
+      </w:r>
+      <w:proofErr w:type="spellEnd"/>
+      <w:r>
+        <w:rPr>
+          <w:rFonts w:ascii="Courier New" w:hAnsi="Courier New" w:cs="Courier New"/>
+          <w:sz w:val="16"/>
+          <w:szCs w:val="16"/>
+          <w:lang w:val="de-DE"/>
+        </w:rPr>
+        <w:t>=</w:t>
+      </w:r>
+      <w:hyperlink r:id="rId9" w:history="1">
+        <w:r>
+          <w:rPr>
+            <w:rStyle w:val="Hyperlink"/>
+            <w:rFonts w:ascii="Courier New" w:hAnsi="Courier New" w:cs="Courier New"/>
+            <w:sz w:val="16"/>
+            <w:szCs w:val="16"/>
+            <w:lang w:val="de-DE"/>
+          </w:rPr>
+          <w:t>http://www.w3.org/2001/XMLSchema-instance</w:t>
+        </w:r>
+      </w:hyperlink>
+      <w:r>
+        <w:rPr>
+          <w:rFonts w:ascii="Courier New" w:hAnsi="Courier New" w:cs="Courier New"/>
+          <w:sz w:val="16"/>
+          <w:szCs w:val="16"/>
+          <w:lang w:val="de-DE"/>
+        </w:rPr>
+        <w:br/>
+      </w:r>
+      <w:r>
+        <w:rPr>
+          <w:rFonts w:ascii="Courier New" w:hAnsi="Courier New" w:cs="Courier New"/>
+          <w:sz w:val="16"/>
+          <w:szCs w:val="16"/>
+          <w:lang w:val="de-DE"/>
+        </w:rPr>
+        <w:tab/>
+      </w:r>
+      <w:proofErr w:type="spellStart"/>
+      <w:r>
+        <w:rPr>
+          <w:rFonts w:ascii="Courier New" w:hAnsi="Courier New" w:cs="Courier New"/>
+          <w:sz w:val="16"/>
+          <w:szCs w:val="16"/>
+          <w:lang w:val="de-DE"/>
+        </w:rPr>
+        <w:t>xsi:schemaLocation</w:t>
+      </w:r>
+      <w:proofErr w:type="spellEnd"/>
+      <w:r>
+        <w:rPr>
+          <w:rFonts w:ascii="Courier New" w:hAnsi="Courier New" w:cs="Courier New"/>
+          <w:sz w:val="16"/>
+          <w:szCs w:val="16"/>
+          <w:lang w:val="de-DE"/>
+        </w:rPr>
+        <w:t>="http://www.example.org/control base.xsd "&gt;</w:t>
+      </w:r>
+      <w:r>
+        <w:rPr>
+          <w:rFonts w:ascii="Courier New" w:hAnsi="Courier New" w:cs="Courier New"/>
+          <w:sz w:val="16"/>
+          <w:szCs w:val="16"/>
+          <w:lang w:val="de-DE"/>
+        </w:rPr>
+        <w:br/>
+      </w:r>
+      <w:r>
+        <w:rPr>
+          <w:rFonts w:ascii="Courier New" w:hAnsi="Courier New" w:cs="Courier New"/>
+          <w:sz w:val="16"/>
+          <w:szCs w:val="16"/>
+          <w:lang w:val="de-DE"/>
+        </w:rPr>
+        <w:tab/>
+      </w:r>
+      <w:r>
+        <w:rPr>
+          <w:rFonts w:ascii="Courier New" w:hAnsi="Courier New" w:cs="Courier New"/>
+          <w:sz w:val="16"/>
+          <w:szCs w:val="16"/>
+          <w:lang w:val="de-DE"/>
+        </w:rPr>
+        <w:t>&lt;</w:t>
+      </w:r>
+      <w:proofErr w:type="spellStart"/>
+      <w:r>
+        <w:rPr>
+          <w:rFonts w:ascii="Courier New" w:hAnsi="Courier New" w:cs="Courier New"/>
+          <w:sz w:val="16"/>
+          <w:szCs w:val="16"/>
+          <w:lang w:val="de-DE"/>
+        </w:rPr>
+        <w:t>tns:Units</w:t>
+      </w:r>
+      <w:proofErr w:type="spellEnd"/>
+      <w:r>
+        <w:rPr>
+          <w:rFonts w:ascii="Courier New" w:hAnsi="Courier New" w:cs="Courier New"/>
+          <w:sz w:val="16"/>
+          <w:szCs w:val="16"/>
+          <w:lang w:val="de-DE"/>
+        </w:rPr>
+        <w:t>&gt;</w:t>
+      </w:r>
+      <w:r>
+        <w:rPr>
+          <w:rFonts w:ascii="Courier New" w:hAnsi="Courier New" w:cs="Courier New"/>
+          <w:sz w:val="16"/>
+          <w:szCs w:val="16"/>
+          <w:lang w:val="de-DE"/>
+        </w:rPr>
+        <w:br/>
+      </w:r>
+      <w:r>
+        <w:rPr>
+          <w:rFonts w:ascii="Courier New" w:hAnsi="Courier New" w:cs="Courier New"/>
+          <w:sz w:val="16"/>
+          <w:szCs w:val="16"/>
+          <w:lang w:val="de-DE"/>
+        </w:rPr>
+        <w:tab/>
+      </w:r>
+      <w:r>
+        <w:rPr>
+          <w:rFonts w:ascii="Courier New" w:hAnsi="Courier New" w:cs="Courier New"/>
+          <w:sz w:val="16"/>
+          <w:szCs w:val="16"/>
+          <w:lang w:val="de-DE"/>
+        </w:rPr>
+        <w:tab/>
+      </w:r>
+      <w:r>
+        <w:rPr>
+          <w:rFonts w:ascii="Courier New" w:hAnsi="Courier New" w:cs="Courier New"/>
+          <w:sz w:val="16"/>
+          <w:szCs w:val="16"/>
+          <w:lang w:val="de-DE"/>
+        </w:rPr>
+        <w:t>&lt;</w:t>
+      </w:r>
+      <w:proofErr w:type="spellStart"/>
+      <w:r>
+        <w:rPr>
+          <w:rFonts w:ascii="Courier New" w:hAnsi="Courier New" w:cs="Courier New"/>
+          <w:sz w:val="16"/>
+          <w:szCs w:val="16"/>
+          <w:lang w:val="de-DE"/>
+        </w:rPr>
+        <w:t>tns:Unit</w:t>
+      </w:r>
+      <w:proofErr w:type="spellEnd"/>
+      <w:r>
+        <w:rPr>
+          <w:rFonts w:ascii="Courier New" w:hAnsi="Courier New" w:cs="Courier New"/>
+          <w:sz w:val="16"/>
+          <w:szCs w:val="16"/>
+          <w:lang w:val="de-DE"/>
+        </w:rPr>
+        <w:t xml:space="preserve"> </w:t>
+      </w:r>
+      <w:r>
+        <w:rPr>
+          <w:rFonts w:ascii="Courier New" w:hAnsi="Courier New" w:cs="Courier New"/>
+          <w:sz w:val="16"/>
+          <w:szCs w:val="16"/>
+          <w:lang w:val="de-DE"/>
+        </w:rPr>
+        <w:br/>
+      </w:r>
+      <w:r>
+        <w:rPr>
+          <w:rFonts w:ascii="Courier New" w:hAnsi="Courier New" w:cs="Courier New"/>
+          <w:sz w:val="16"/>
+          <w:szCs w:val="16"/>
+          <w:lang w:val="de-DE"/>
+        </w:rPr>
+        <w:tab/>
+      </w:r>
+      <w:r>
+        <w:rPr>
+          <w:rFonts w:ascii="Courier New" w:hAnsi="Courier New" w:cs="Courier New"/>
+          <w:sz w:val="16"/>
+          <w:szCs w:val="16"/>
+          <w:lang w:val="de-DE"/>
+        </w:rPr>
+        <w:tab/>
+      </w:r>
+      <w:r>
+        <w:rPr>
+          <w:rFonts w:ascii="Courier New" w:hAnsi="Courier New" w:cs="Courier New"/>
+          <w:sz w:val="16"/>
+          <w:szCs w:val="16"/>
+          <w:lang w:val="de-DE"/>
+        </w:rPr>
+        <w:tab/>
+      </w:r>
+      <w:proofErr w:type="spellStart"/>
+      <w:r>
+        <w:rPr>
+          <w:rFonts w:ascii="Courier New" w:hAnsi="Courier New" w:cs="Courier New"/>
+          <w:sz w:val="16"/>
+          <w:szCs w:val="16"/>
+          <w:lang w:val="de-DE"/>
+        </w:rPr>
+        <w:t>id</w:t>
+      </w:r>
+      <w:proofErr w:type="spellEnd"/>
+      <w:r>
+        <w:rPr>
+          <w:rFonts w:ascii="Courier New" w:hAnsi="Courier New" w:cs="Courier New"/>
+          <w:sz w:val="16"/>
+          <w:szCs w:val="16"/>
+          <w:lang w:val="de-DE"/>
+        </w:rPr>
+        <w:t>="</w:t>
+      </w:r>
+      <w:proofErr w:type="spellStart"/>
+      <w:r>
+        <w:rPr>
+          <w:rFonts w:ascii="Courier New" w:hAnsi="Courier New" w:cs="Courier New"/>
+          <w:b/>
+          <w:i/>
+          <w:color w:val="FF0000"/>
+          <w:sz w:val="16"/>
+          <w:szCs w:val="16"/>
+          <w:lang w:val="de-DE"/>
+        </w:rPr>
+        <w:t>mySolvis</w:t>
+      </w:r>
+      <w:proofErr w:type="spellEnd"/>
+      <w:r>
+        <w:rPr>
+          <w:rFonts w:ascii="Courier New" w:hAnsi="Courier New" w:cs="Courier New"/>
+          <w:sz w:val="16"/>
+          <w:szCs w:val="16"/>
+          <w:lang w:val="de-DE"/>
+        </w:rPr>
+        <w:t>"</w:t>
+      </w:r>
+      <w:r>
+        <w:rPr>
+          <w:rFonts w:ascii="Courier New" w:hAnsi="Courier New" w:cs="Courier New"/>
+          <w:sz w:val="16"/>
+          <w:szCs w:val="16"/>
+          <w:lang w:val="de-DE"/>
+        </w:rPr>
+        <w:br/>
+      </w:r>
+      <w:r>
+        <w:rPr>
+          <w:rFonts w:ascii="Courier New" w:hAnsi="Courier New" w:cs="Courier New"/>
+          <w:sz w:val="16"/>
+          <w:szCs w:val="16"/>
+          <w:lang w:val="de-DE"/>
+        </w:rPr>
+        <w:tab/>
+      </w:r>
+      <w:r>
+        <w:rPr>
+          <w:rFonts w:ascii="Courier New" w:hAnsi="Courier New" w:cs="Courier New"/>
+          <w:sz w:val="16"/>
+          <w:szCs w:val="16"/>
+          <w:lang w:val="de-DE"/>
+        </w:rPr>
+        <w:tab/>
+      </w:r>
+      <w:r>
+        <w:rPr>
+          <w:rFonts w:ascii="Courier New" w:hAnsi="Courier New" w:cs="Courier New"/>
+          <w:sz w:val="16"/>
+          <w:szCs w:val="16"/>
+          <w:lang w:val="de-DE"/>
+        </w:rPr>
+        <w:tab/>
+      </w:r>
+      <w:proofErr w:type="spellStart"/>
+      <w:r>
+        <w:rPr>
+          <w:rFonts w:ascii="Courier New" w:hAnsi="Courier New" w:cs="Courier New"/>
+          <w:sz w:val="16"/>
+          <w:szCs w:val="16"/>
+          <w:lang w:val="de-DE"/>
+        </w:rPr>
+        <w:t>account</w:t>
+      </w:r>
+      <w:proofErr w:type="spellEnd"/>
+      <w:r>
+        <w:rPr>
+          <w:rFonts w:ascii="Courier New" w:hAnsi="Courier New" w:cs="Courier New"/>
+          <w:sz w:val="16"/>
+          <w:szCs w:val="16"/>
+          <w:lang w:val="de-DE"/>
+        </w:rPr>
+        <w:t>="</w:t>
+      </w:r>
+      <w:proofErr w:type="spellStart"/>
+      <w:r>
+        <w:rPr>
+          <w:rFonts w:ascii="Courier New" w:hAnsi="Courier New" w:cs="Courier New"/>
+          <w:b/>
+          <w:i/>
+          <w:color w:val="FF0000"/>
+          <w:sz w:val="16"/>
+          <w:szCs w:val="16"/>
+          <w:lang w:val="de-DE"/>
+        </w:rPr>
+        <w:t>Ac</w:t>
+      </w:r>
+      <w:r>
+        <w:rPr>
+          <w:rFonts w:ascii="Courier New" w:hAnsi="Courier New" w:cs="Courier New"/>
+          <w:b/>
+          <w:i/>
+          <w:color w:val="FF0000"/>
+          <w:sz w:val="16"/>
+          <w:szCs w:val="16"/>
+          <w:lang w:val="de-DE"/>
+        </w:rPr>
+        <w:t>c</w:t>
+      </w:r>
+      <w:r>
+        <w:rPr>
+          <w:rFonts w:ascii="Courier New" w:hAnsi="Courier New" w:cs="Courier New"/>
+          <w:b/>
+          <w:i/>
+          <w:color w:val="FF0000"/>
+          <w:sz w:val="16"/>
+          <w:szCs w:val="16"/>
+          <w:lang w:val="de-DE"/>
+        </w:rPr>
+        <w:t>ountName</w:t>
+      </w:r>
+      <w:proofErr w:type="spellEnd"/>
+      <w:r>
+        <w:rPr>
+          <w:rFonts w:ascii="Courier New" w:hAnsi="Courier New" w:cs="Courier New"/>
+          <w:sz w:val="16"/>
+          <w:szCs w:val="16"/>
+          <w:lang w:val="de-DE"/>
+        </w:rPr>
+        <w:t>"</w:t>
+      </w:r>
+      <w:r>
+        <w:rPr>
+          <w:rFonts w:ascii="Courier New" w:hAnsi="Courier New" w:cs="Courier New"/>
+          <w:sz w:val="16"/>
+          <w:szCs w:val="16"/>
+          <w:lang w:val="de-DE"/>
+        </w:rPr>
+        <w:br/>
+      </w:r>
+      <w:r>
+        <w:rPr>
+          <w:rFonts w:ascii="Courier New" w:hAnsi="Courier New" w:cs="Courier New"/>
+          <w:sz w:val="16"/>
+          <w:szCs w:val="16"/>
+          <w:lang w:val="de-DE"/>
+        </w:rPr>
+        <w:tab/>
+      </w:r>
+      <w:r>
+        <w:rPr>
+          <w:rFonts w:ascii="Courier New" w:hAnsi="Courier New" w:cs="Courier New"/>
+          <w:sz w:val="16"/>
+          <w:szCs w:val="16"/>
+          <w:lang w:val="de-DE"/>
+        </w:rPr>
+        <w:tab/>
+      </w:r>
+      <w:r>
+        <w:rPr>
+          <w:rFonts w:ascii="Courier New" w:hAnsi="Courier New" w:cs="Courier New"/>
+          <w:sz w:val="16"/>
+          <w:szCs w:val="16"/>
+          <w:lang w:val="de-DE"/>
+        </w:rPr>
+        <w:tab/>
+      </w:r>
+      <w:proofErr w:type="spellStart"/>
+      <w:r>
+        <w:rPr>
+          <w:rFonts w:ascii="Courier New" w:hAnsi="Courier New" w:cs="Courier New"/>
+          <w:sz w:val="16"/>
+          <w:szCs w:val="16"/>
+          <w:lang w:val="de-DE"/>
+        </w:rPr>
+        <w:t>password</w:t>
+      </w:r>
+      <w:proofErr w:type="spellEnd"/>
+      <w:r>
+        <w:rPr>
+          <w:rFonts w:ascii="Courier New" w:hAnsi="Courier New" w:cs="Courier New"/>
+          <w:sz w:val="16"/>
+          <w:szCs w:val="16"/>
+          <w:lang w:val="de-DE"/>
+        </w:rPr>
+        <w:t>="</w:t>
+      </w:r>
+      <w:proofErr w:type="spellStart"/>
+      <w:r>
+        <w:rPr>
+          <w:rFonts w:ascii="Courier New" w:hAnsi="Courier New" w:cs="Courier New"/>
+          <w:b/>
+          <w:i/>
+          <w:color w:val="FF0000"/>
+          <w:sz w:val="16"/>
+          <w:szCs w:val="16"/>
+          <w:lang w:val="de-DE"/>
+        </w:rPr>
+        <w:t>password</w:t>
+      </w:r>
+      <w:proofErr w:type="spellEnd"/>
+      <w:r>
+        <w:rPr>
+          <w:rFonts w:ascii="Courier New" w:hAnsi="Courier New" w:cs="Courier New"/>
+          <w:sz w:val="16"/>
+          <w:szCs w:val="16"/>
+          <w:lang w:val="de-DE"/>
+        </w:rPr>
+        <w:t>"</w:t>
+      </w:r>
+      <w:r>
+        <w:rPr>
+          <w:rFonts w:ascii="Courier New" w:hAnsi="Courier New" w:cs="Courier New"/>
+          <w:sz w:val="16"/>
+          <w:szCs w:val="16"/>
+          <w:lang w:val="de-DE"/>
+        </w:rPr>
+        <w:br/>
+      </w:r>
+      <w:r>
+        <w:rPr>
+          <w:rFonts w:ascii="Courier New" w:hAnsi="Courier New" w:cs="Courier New"/>
+          <w:sz w:val="16"/>
+          <w:szCs w:val="16"/>
+          <w:lang w:val="de-DE"/>
+        </w:rPr>
+        <w:tab/>
+      </w:r>
+      <w:r>
+        <w:rPr>
+          <w:rFonts w:ascii="Courier New" w:hAnsi="Courier New" w:cs="Courier New"/>
+          <w:sz w:val="16"/>
+          <w:szCs w:val="16"/>
+          <w:lang w:val="de-DE"/>
+        </w:rPr>
+        <w:tab/>
+      </w:r>
+      <w:r>
+        <w:rPr>
+          <w:rFonts w:ascii="Courier New" w:hAnsi="Courier New" w:cs="Courier New"/>
+          <w:sz w:val="16"/>
+          <w:szCs w:val="16"/>
+          <w:lang w:val="de-DE"/>
+        </w:rPr>
+        <w:tab/>
+      </w:r>
+      <w:proofErr w:type="spellStart"/>
+      <w:r>
+        <w:rPr>
+          <w:rFonts w:ascii="Courier New" w:hAnsi="Courier New" w:cs="Courier New"/>
+          <w:sz w:val="16"/>
+          <w:szCs w:val="16"/>
+          <w:lang w:val="de-DE"/>
+        </w:rPr>
+        <w:t>url</w:t>
+      </w:r>
+      <w:proofErr w:type="spellEnd"/>
+      <w:r>
+        <w:rPr>
+          <w:rFonts w:ascii="Courier New" w:hAnsi="Courier New" w:cs="Courier New"/>
+          <w:sz w:val="16"/>
+          <w:szCs w:val="16"/>
+          <w:lang w:val="de-DE"/>
+        </w:rPr>
+        <w:t>="</w:t>
+      </w:r>
+      <w:r>
+        <w:rPr>
+          <w:rFonts w:ascii="Courier New" w:hAnsi="Courier New" w:cs="Courier New"/>
+          <w:b/>
+          <w:i/>
+          <w:color w:val="FF0000"/>
+          <w:sz w:val="16"/>
+          <w:szCs w:val="16"/>
+          <w:lang w:val="de-DE"/>
+        </w:rPr>
+        <w:t>http://192.168.1.40</w:t>
+      </w:r>
+      <w:r>
+        <w:rPr>
+          <w:rFonts w:ascii="Courier New" w:hAnsi="Courier New" w:cs="Courier New"/>
+          <w:sz w:val="16"/>
+          <w:szCs w:val="16"/>
+          <w:lang w:val="de-DE"/>
+        </w:rPr>
+        <w:t>"</w:t>
+      </w:r>
+      <w:r>
+        <w:rPr>
+          <w:rFonts w:ascii="Courier New" w:hAnsi="Courier New" w:cs="Courier New"/>
+          <w:sz w:val="16"/>
+          <w:szCs w:val="16"/>
+          <w:lang w:val="de-DE"/>
+        </w:rPr>
+        <w:br/>
+      </w:r>
+      <w:r>
+        <w:rPr>
+          <w:rFonts w:ascii="Courier New" w:hAnsi="Courier New" w:cs="Courier New"/>
+          <w:sz w:val="16"/>
+          <w:szCs w:val="16"/>
+          <w:lang w:val="de-DE"/>
+        </w:rPr>
+        <w:lastRenderedPageBreak/>
+        <w:tab/>
+      </w:r>
+      <w:r>
+        <w:rPr>
+          <w:rFonts w:ascii="Courier New" w:hAnsi="Courier New" w:cs="Courier New"/>
+          <w:sz w:val="16"/>
+          <w:szCs w:val="16"/>
+          <w:lang w:val="de-DE"/>
+        </w:rPr>
+        <w:tab/>
+      </w:r>
+      <w:r>
+        <w:rPr>
+          <w:rFonts w:ascii="Courier New" w:hAnsi="Courier New" w:cs="Courier New"/>
+          <w:sz w:val="16"/>
+          <w:szCs w:val="16"/>
+          <w:lang w:val="de-DE"/>
+        </w:rPr>
+        <w:tab/>
+      </w:r>
+      <w:proofErr w:type="spellStart"/>
+      <w:r>
+        <w:rPr>
+          <w:rFonts w:ascii="Courier New" w:hAnsi="Courier New" w:cs="Courier New"/>
+          <w:sz w:val="16"/>
+          <w:szCs w:val="16"/>
+          <w:lang w:val="de-DE"/>
+        </w:rPr>
+        <w:t>defaultAverageCount</w:t>
+      </w:r>
+      <w:proofErr w:type="spellEnd"/>
+      <w:r>
+        <w:rPr>
+          <w:rFonts w:ascii="Courier New" w:hAnsi="Courier New" w:cs="Courier New"/>
+          <w:sz w:val="16"/>
+          <w:szCs w:val="16"/>
+          <w:lang w:val="de-DE"/>
+        </w:rPr>
+        <w:t>="12"</w:t>
+      </w:r>
+      <w:r>
+        <w:rPr>
+          <w:rFonts w:ascii="Courier New" w:hAnsi="Courier New" w:cs="Courier New"/>
+          <w:sz w:val="16"/>
+          <w:szCs w:val="16"/>
+          <w:lang w:val="de-DE"/>
+        </w:rPr>
+        <w:br/>
+      </w:r>
+      <w:r>
+        <w:rPr>
+          <w:rFonts w:ascii="Courier New" w:hAnsi="Courier New" w:cs="Courier New"/>
+          <w:sz w:val="16"/>
+          <w:szCs w:val="16"/>
+          <w:lang w:val="de-DE"/>
+        </w:rPr>
+        <w:tab/>
+      </w:r>
+      <w:r>
+        <w:rPr>
+          <w:rFonts w:ascii="Courier New" w:hAnsi="Courier New" w:cs="Courier New"/>
+          <w:sz w:val="16"/>
+          <w:szCs w:val="16"/>
+          <w:lang w:val="de-DE"/>
+        </w:rPr>
+        <w:tab/>
+      </w:r>
+      <w:r>
+        <w:rPr>
+          <w:rFonts w:ascii="Courier New" w:hAnsi="Courier New" w:cs="Courier New"/>
+          <w:sz w:val="16"/>
+          <w:szCs w:val="16"/>
+          <w:lang w:val="de-DE"/>
+        </w:rPr>
+        <w:tab/>
+      </w:r>
+      <w:proofErr w:type="spellStart"/>
+      <w:r>
+        <w:rPr>
+          <w:rFonts w:ascii="Courier New" w:hAnsi="Courier New" w:cs="Courier New"/>
+          <w:sz w:val="16"/>
+          <w:szCs w:val="16"/>
+          <w:lang w:val="de-DE"/>
+        </w:rPr>
+        <w:t>defaultReadMeasurementsIntervall_ms</w:t>
+      </w:r>
+      <w:proofErr w:type="spellEnd"/>
+      <w:r>
+        <w:rPr>
+          <w:rFonts w:ascii="Courier New" w:hAnsi="Courier New" w:cs="Courier New"/>
+          <w:sz w:val="16"/>
+          <w:szCs w:val="16"/>
+          <w:lang w:val="de-DE"/>
+        </w:rPr>
+        <w:t>="10000"</w:t>
+      </w:r>
+      <w:r>
+        <w:rPr>
+          <w:rFonts w:ascii="Courier New" w:hAnsi="Courier New" w:cs="Courier New"/>
+          <w:sz w:val="16"/>
+          <w:szCs w:val="16"/>
+          <w:lang w:val="de-DE"/>
+        </w:rPr>
+        <w:br/>
+      </w:r>
+      <w:r>
+        <w:rPr>
+          <w:rFonts w:ascii="Courier New" w:hAnsi="Courier New" w:cs="Courier New"/>
+          <w:sz w:val="16"/>
+          <w:szCs w:val="16"/>
+          <w:lang w:val="de-DE"/>
+        </w:rPr>
+        <w:tab/>
+      </w:r>
+      <w:r>
+        <w:rPr>
+          <w:rFonts w:ascii="Courier New" w:hAnsi="Courier New" w:cs="Courier New"/>
+          <w:sz w:val="16"/>
+          <w:szCs w:val="16"/>
+          <w:lang w:val="de-DE"/>
+        </w:rPr>
+        <w:tab/>
+      </w:r>
+      <w:r>
+        <w:rPr>
+          <w:rFonts w:ascii="Courier New" w:hAnsi="Courier New" w:cs="Courier New"/>
+          <w:sz w:val="16"/>
+          <w:szCs w:val="16"/>
+          <w:lang w:val="de-DE"/>
+        </w:rPr>
+        <w:tab/>
+      </w:r>
+      <w:proofErr w:type="spellStart"/>
+      <w:r>
+        <w:rPr>
+          <w:rFonts w:ascii="Courier New" w:hAnsi="Courier New" w:cs="Courier New"/>
+          <w:sz w:val="16"/>
+          <w:szCs w:val="16"/>
+          <w:lang w:val="de-DE"/>
+        </w:rPr>
+        <w:t>forcedUpdateIntervall_ms</w:t>
+      </w:r>
+      <w:proofErr w:type="spellEnd"/>
+      <w:r>
+        <w:rPr>
+          <w:rFonts w:ascii="Courier New" w:hAnsi="Courier New" w:cs="Courier New"/>
+          <w:sz w:val="16"/>
+          <w:szCs w:val="16"/>
+          <w:lang w:val="de-DE"/>
+        </w:rPr>
+        <w:t>="3600000"</w:t>
+      </w:r>
+      <w:r>
+        <w:rPr>
+          <w:rFonts w:ascii="Courier New" w:hAnsi="Courier New" w:cs="Courier New"/>
+          <w:sz w:val="16"/>
+          <w:szCs w:val="16"/>
+          <w:lang w:val="de-DE"/>
+        </w:rPr>
+        <w:br/>
+      </w:r>
+      <w:r>
+        <w:rPr>
+          <w:rFonts w:ascii="Courier New" w:hAnsi="Courier New" w:cs="Courier New"/>
+          <w:sz w:val="16"/>
+          <w:szCs w:val="16"/>
+          <w:lang w:val="de-DE"/>
+        </w:rPr>
+        <w:tab/>
+      </w:r>
+      <w:r>
+        <w:rPr>
+          <w:rFonts w:ascii="Courier New" w:hAnsi="Courier New" w:cs="Courier New"/>
+          <w:sz w:val="16"/>
+          <w:szCs w:val="16"/>
+          <w:lang w:val="de-DE"/>
+        </w:rPr>
+        <w:tab/>
+      </w:r>
+      <w:r>
+        <w:rPr>
+          <w:rFonts w:ascii="Courier New" w:hAnsi="Courier New" w:cs="Courier New"/>
+          <w:sz w:val="16"/>
+          <w:szCs w:val="16"/>
+          <w:lang w:val="de-DE"/>
+        </w:rPr>
+        <w:tab/>
+      </w:r>
+      <w:proofErr w:type="spellStart"/>
+      <w:r>
+        <w:rPr>
+          <w:rFonts w:ascii="Courier New" w:hAnsi="Courier New" w:cs="Courier New"/>
+          <w:sz w:val="16"/>
+          <w:szCs w:val="16"/>
+          <w:lang w:val="de-DE"/>
+        </w:rPr>
+        <w:t>bufferedIntervall_ms</w:t>
+      </w:r>
+      <w:proofErr w:type="spellEnd"/>
+      <w:r>
+        <w:rPr>
+          <w:rFonts w:ascii="Courier New" w:hAnsi="Courier New" w:cs="Courier New"/>
+          <w:sz w:val="16"/>
+          <w:szCs w:val="16"/>
+          <w:lang w:val="de-DE"/>
+        </w:rPr>
+        <w:t>="60000" /&gt;</w:t>
+      </w:r>
+      <w:r>
+        <w:rPr>
+          <w:rFonts w:ascii="Courier New" w:hAnsi="Courier New" w:cs="Courier New"/>
+          <w:sz w:val="16"/>
+          <w:szCs w:val="16"/>
+          <w:lang w:val="de-DE"/>
+        </w:rPr>
+        <w:br/>
+      </w:r>
+      <w:r>
+        <w:rPr>
+          <w:rFonts w:ascii="Courier New" w:hAnsi="Courier New" w:cs="Courier New"/>
+          <w:sz w:val="16"/>
+          <w:szCs w:val="16"/>
+          <w:lang w:val="de-DE"/>
+        </w:rPr>
+        <w:tab/>
+      </w:r>
+      <w:r>
+        <w:rPr>
+          <w:rFonts w:ascii="Courier New" w:hAnsi="Courier New" w:cs="Courier New"/>
+          <w:sz w:val="16"/>
+          <w:szCs w:val="16"/>
+          <w:lang w:val="de-DE"/>
+        </w:rPr>
+        <w:t>&lt;/</w:t>
+      </w:r>
+      <w:proofErr w:type="spellStart"/>
+      <w:r>
+        <w:rPr>
+          <w:rFonts w:ascii="Courier New" w:hAnsi="Courier New" w:cs="Courier New"/>
+          <w:sz w:val="16"/>
+          <w:szCs w:val="16"/>
+          <w:lang w:val="de-DE"/>
+        </w:rPr>
+        <w:t>tns:Units</w:t>
+      </w:r>
+      <w:proofErr w:type="spellEnd"/>
+      <w:r>
+        <w:rPr>
+          <w:rFonts w:ascii="Courier New" w:hAnsi="Courier New" w:cs="Courier New"/>
+          <w:sz w:val="16"/>
+          <w:szCs w:val="16"/>
+          <w:lang w:val="de-DE"/>
+        </w:rPr>
+        <w:t>&gt;</w:t>
+      </w:r>
+      <w:r>
+        <w:rPr>
+          <w:rFonts w:ascii="Courier New" w:hAnsi="Courier New" w:cs="Courier New"/>
+          <w:sz w:val="16"/>
+          <w:szCs w:val="16"/>
+          <w:lang w:val="de-DE"/>
+        </w:rPr>
+        <w:br/>
+      </w:r>
+      <w:r>
+        <w:rPr>
+          <w:rFonts w:ascii="Courier New" w:hAnsi="Courier New" w:cs="Courier New"/>
+          <w:sz w:val="16"/>
+          <w:szCs w:val="16"/>
+          <w:lang w:val="de-DE"/>
+        </w:rPr>
+        <w:t>&lt;/</w:t>
+      </w:r>
+      <w:proofErr w:type="spellStart"/>
+      <w:r>
+        <w:rPr>
+          <w:rFonts w:ascii="Courier New" w:hAnsi="Courier New" w:cs="Courier New"/>
+          <w:sz w:val="16"/>
+          <w:szCs w:val="16"/>
+          <w:lang w:val="de-DE"/>
+        </w:rPr>
+        <w:t>tns:BaseData</w:t>
+      </w:r>
+      <w:proofErr w:type="spellEnd"/>
+      <w:r>
+        <w:rPr>
+          <w:rFonts w:ascii="Courier New" w:hAnsi="Courier New" w:cs="Courier New"/>
+          <w:sz w:val="16"/>
+          <w:szCs w:val="16"/>
+          <w:lang w:val="de-DE"/>
+        </w:rPr>
+        <w:t>&gt;</w:t>
+      </w:r>
+    </w:p>
+    <w:p>
+      <w:pPr>
+        <w:ind w:left="709"/>
+        <w:rPr>
+          <w:lang w:val="de-DE"/>
+        </w:rPr>
+      </w:pPr>
+      <w:r>
+        <w:rPr>
+          <w:lang w:val="de-DE"/>
+        </w:rPr>
+        <w:t>Die oben rot</w:t>
+      </w:r>
+      <w:r>
+        <w:rPr>
+          <w:lang w:val="de-DE"/>
+        </w:rPr>
+        <w:t xml:space="preserve"> markierten Daten zum Zugriff auf die </w:t>
+      </w:r>
+      <w:proofErr w:type="spellStart"/>
+      <w:r>
+        <w:rPr>
+          <w:lang w:val="de-DE"/>
+        </w:rPr>
+        <w:t>Solvis</w:t>
+      </w:r>
+      <w:proofErr w:type="spellEnd"/>
+      <w:r>
+        <w:rPr>
+          <w:lang w:val="de-DE"/>
+        </w:rPr>
+        <w:t>-Anlage muss vom Anwender eingetragen werden.</w:t>
+      </w:r>
+    </w:p>
+    <w:p>
+      <w:pPr>
+        <w:ind w:left="709"/>
+        <w:rPr>
+          <w:lang w:val="de-DE"/>
+        </w:rPr>
+      </w:pPr>
+      <w:r>
+        <w:rPr>
+          <w:lang w:val="de-DE"/>
+        </w:rPr>
+        <w:t xml:space="preserve">Es können auch mehrere </w:t>
+      </w:r>
+      <w:proofErr w:type="spellStart"/>
+      <w:r>
+        <w:rPr>
+          <w:lang w:val="de-DE"/>
+        </w:rPr>
+        <w:t>Solvis</w:t>
+      </w:r>
+      <w:proofErr w:type="spellEnd"/>
+      <w:r>
+        <w:rPr>
+          <w:lang w:val="de-DE"/>
+        </w:rPr>
+        <w:t xml:space="preserve">-Anlagen vom Server </w:t>
+      </w:r>
+      <w:r>
+        <w:rPr>
+          <w:lang w:val="de-DE"/>
+        </w:rPr>
+        <w:t>bedient</w:t>
+      </w:r>
+      <w:r>
+        <w:rPr>
+          <w:lang w:val="de-DE"/>
+        </w:rPr>
+        <w:t xml:space="preserve"> werden, dann ist die Datei um weitere Unit-Abschnitte mit unterschiedlicher </w:t>
+      </w:r>
+      <w:proofErr w:type="spellStart"/>
+      <w:r>
+        <w:rPr>
+          <w:lang w:val="de-DE"/>
+        </w:rPr>
+        <w:t>Id</w:t>
+      </w:r>
+      <w:proofErr w:type="spellEnd"/>
+      <w:r>
+        <w:rPr>
+          <w:lang w:val="de-DE"/>
+        </w:rPr>
+        <w:t xml:space="preserve"> zu ergänzen.</w:t>
+      </w:r>
+    </w:p>
+    <w:p>
+      <w:pPr>
+        <w:rPr>
+          <w:lang w:val="de-DE"/>
+        </w:rPr>
+      </w:pPr>
+      <w:bookmarkStart w:id="21" w:name="_GoBack"/>
+      <w:bookmarkEnd w:id="21"/>
     </w:p>
     <w:p>
       <w:pPr>
@@ -6724,6 +9155,7 @@
           <w:b/>
           <w:lang w:val="de-DE"/>
         </w:rPr>
+        <w:lastRenderedPageBreak/>
         <w:t>Wiederaufbau einer Verbindung:</w:t>
       </w:r>
     </w:p>
@@ -8608,7 +11040,6 @@
     <w:next w:val="Standard"/>
     <w:link w:val="berschrift4Zchn"/>
     <w:uiPriority w:val="9"/>
-    <w:semiHidden/>
     <w:unhideWhenUsed/>
     <w:qFormat/>
     <w:rsid w:val="002141A0"/>
@@ -8862,7 +11293,6 @@
     <w:basedOn w:val="Absatz-Standardschriftart"/>
     <w:link w:val="berschrift4"/>
     <w:uiPriority w:val="9"/>
-    <w:semiHidden/>
     <w:rsid w:val="002141A0"/>
     <w:rPr>
       <w:rFonts w:asciiTheme="majorHAnsi" w:eastAsiaTheme="majorEastAsia" w:hAnsiTheme="majorHAnsi" w:cstheme="majorBidi"/>
@@ -9766,7 +12196,7 @@
 </file>
 
 <file path=customXml/itemProps1.xml><?xml version="1.0" encoding="utf-8"?>
-<ds:datastoreItem xmlns:ds="http://schemas.openxmlformats.org/officeDocument/2006/customXml" ds:itemID="{D550AE1B-23A6-4613-8A6B-A34A191674C0}">
+<ds:datastoreItem xmlns:ds="http://schemas.openxmlformats.org/officeDocument/2006/customXml" ds:itemID="{A038304B-AEFF-4703-ABE3-EE7FD33F0345}">
   <ds:schemaRefs>
     <ds:schemaRef ds:uri="http://schemas.openxmlformats.org/officeDocument/2006/bibliography"/>
   </ds:schemaRefs>

</xml_diff>

<commit_message>
> 1 HK kontrolliert und soweit möglich debuggt
git-svn-id: svn://192.168.0.51/SolvisMax/Trunk/java@96 441743bf-4a58-944d-b24f-aa01258f3d5c
</commit_message>
<xml_diff>
--- a/docu/SolvisSmartHomeServer.docx
+++ b/docu/SolvisSmartHomeServer.docx
@@ -4121,54 +4121,48 @@
       <w:pPr>
         <w:rPr>
           <w:rFonts w:cs="Arial"/>
-        </w:rPr>
-      </w:pPr>
-      <w:r>
-        <w:rPr>
-          <w:rFonts w:cs="Arial"/>
+          <w:lang w:val="en-GB"/>
+        </w:rPr>
+      </w:pPr>
+      <w:proofErr w:type="spellStart"/>
+      <w:r>
+        <w:rPr>
+          <w:rFonts w:cs="Arial"/>
+          <w:lang w:val="en-GB"/>
         </w:rPr>
         <w:t>Mit</w:t>
       </w:r>
+      <w:proofErr w:type="spellEnd"/>
     </w:p>
     <w:p>
       <w:pPr>
         <w:ind w:left="709"/>
         <w:rPr>
           <w:rFonts w:cs="Arial"/>
-        </w:rPr>
-      </w:pPr>
-      <w:proofErr w:type="spellStart"/>
-      <w:r>
-        <w:rPr>
-          <w:rFonts w:cs="Arial"/>
+          <w:lang w:val="en-GB"/>
+        </w:rPr>
+      </w:pPr>
+      <w:proofErr w:type="gramStart"/>
+      <w:r>
+        <w:rPr>
+          <w:rFonts w:cs="Arial"/>
+          <w:lang w:val="en-GB"/>
         </w:rPr>
         <w:t>apt</w:t>
       </w:r>
-      <w:proofErr w:type="spellEnd"/>
-      <w:r>
-        <w:rPr>
-          <w:rFonts w:cs="Arial"/>
-        </w:rPr>
-        <w:t xml:space="preserve"> </w:t>
-      </w:r>
-      <w:proofErr w:type="spellStart"/>
-      <w:r>
-        <w:rPr>
-          <w:rFonts w:cs="Arial"/>
-        </w:rPr>
-        <w:t>search</w:t>
-      </w:r>
-      <w:proofErr w:type="spellEnd"/>
-      <w:r>
-        <w:rPr>
-          <w:rFonts w:cs="Arial"/>
-        </w:rPr>
-        <w:t xml:space="preserve"> </w:t>
-      </w:r>
-      <w:proofErr w:type="spellStart"/>
-      <w:r>
-        <w:rPr>
-          <w:rFonts w:cs="Arial"/>
+      <w:proofErr w:type="gramEnd"/>
+      <w:r>
+        <w:rPr>
+          <w:rFonts w:cs="Arial"/>
+          <w:lang w:val="en-GB"/>
+        </w:rPr>
+        <w:t xml:space="preserve"> search </w:t>
+      </w:r>
+      <w:proofErr w:type="spellStart"/>
+      <w:r>
+        <w:rPr>
+          <w:rFonts w:cs="Arial"/>
+          <w:lang w:val="en-GB"/>
         </w:rPr>
         <w:t>openjdk</w:t>
       </w:r>
@@ -4176,6 +4170,7 @@
       <w:r>
         <w:rPr>
           <w:rFonts w:cs="Arial"/>
+          <w:lang w:val="en-GB"/>
         </w:rPr>
         <w:t>-.*-</w:t>
       </w:r>
@@ -4183,6 +4178,7 @@
       <w:r>
         <w:rPr>
           <w:rFonts w:cs="Arial"/>
+          <w:lang w:val="en-GB"/>
         </w:rPr>
         <w:t>jre</w:t>
       </w:r>
@@ -4190,6 +4186,7 @@
       <w:r>
         <w:rPr>
           <w:rFonts w:cs="Arial"/>
+          <w:lang w:val="en-GB"/>
         </w:rPr>
         <w:t>*</w:t>
       </w:r>
@@ -5425,58 +5422,61 @@
       <w:pPr>
         <w:pStyle w:val="Code"/>
         <w:spacing w:before="0"/>
-      </w:pPr>
-      <w:r>
-        <w:rPr>
-          <w:color w:val="7F007F"/>
-        </w:rPr>
-        <w:tab/>
-      </w:r>
-      <w:r>
-        <w:rPr>
-          <w:color w:val="7F007F"/>
-        </w:rPr>
-        <w:tab/>
-      </w:r>
-      <w:proofErr w:type="spellStart"/>
-      <w:proofErr w:type="gramStart"/>
-      <w:r>
-        <w:rPr>
-          <w:color w:val="7F007F"/>
-        </w:rPr>
-        <w:t>defaultAverageCount</w:t>
-      </w:r>
-      <w:proofErr w:type="spellEnd"/>
-      <w:proofErr w:type="gramEnd"/>
-      <w:r>
-        <w:rPr>
-          <w:color w:val="000000"/>
-        </w:rPr>
-        <w:t>=</w:t>
-      </w:r>
-      <w:r>
         <w:rPr>
           <w:i/>
           <w:iCs/>
           <w:color w:val="2A00FF"/>
         </w:rPr>
-        <w:t>"12"</w:t>
-      </w:r>
-    </w:p>
-    <w:p>
-      <w:pPr>
-        <w:pStyle w:val="Code"/>
-        <w:spacing w:before="0"/>
+      </w:pPr>
+      <w:r>
+        <w:rPr>
+          <w:color w:val="7F007F"/>
+        </w:rPr>
+        <w:tab/>
+      </w:r>
+      <w:r>
+        <w:rPr>
+          <w:color w:val="7F007F"/>
+        </w:rPr>
+        <w:tab/>
+      </w:r>
+      <w:proofErr w:type="spellStart"/>
+      <w:proofErr w:type="gramStart"/>
+      <w:r>
+        <w:rPr>
+          <w:color w:val="7F007F"/>
+        </w:rPr>
+        <w:t>defaultAverageCount</w:t>
+      </w:r>
+      <w:proofErr w:type="spellEnd"/>
+      <w:proofErr w:type="gramEnd"/>
+      <w:r>
+        <w:rPr>
+          <w:color w:val="000000"/>
+        </w:rPr>
+        <w:t>=</w:t>
+      </w:r>
+      <w:r>
         <w:rPr>
           <w:i/>
           <w:iCs/>
           <w:color w:val="2A00FF"/>
         </w:rPr>
-      </w:pPr>
-      <w:r>
+        <w:t>"12"</w:t>
+      </w:r>
+    </w:p>
+    <w:p>
+      <w:pPr>
+        <w:pStyle w:val="Code"/>
+        <w:spacing w:before="0"/>
         <w:rPr>
           <w:color w:val="7F007F"/>
         </w:rPr>
+      </w:pPr>
+      <w:r>
+        <w:rPr>
+          <w:color w:val="7F007F"/>
+        </w:rPr>
         <w:tab/>
       </w:r>
       <w:r>
@@ -5485,12 +5485,16 @@
         </w:rPr>
         <w:tab/>
       </w:r>
+      <w:proofErr w:type="spellStart"/>
+      <w:proofErr w:type="gramStart"/>
       <w:r>
         <w:rPr>
           <w:color w:val="7F007F"/>
         </w:rPr>
-        <w:t>defaultReadMeasurementsIntervall_ms</w:t>
-      </w:r>
+        <w:t>measurementHysteresisFactor</w:t>
+      </w:r>
+      <w:proofErr w:type="spellEnd"/>
+      <w:proofErr w:type="gramEnd"/>
       <w:r>
         <w:rPr>
           <w:color w:val="000000"/>
@@ -5503,56 +5507,18 @@
           <w:iCs/>
           <w:color w:val="2A00FF"/>
         </w:rPr>
-        <w:t>"10000"</w:t>
+        <w:t>"4"</w:t>
       </w:r>
     </w:p>
     <w:p>
       <w:pPr>
         <w:pStyle w:val="Code"/>
         <w:spacing w:before="0"/>
-      </w:pPr>
-      <w:r>
-        <w:rPr>
-          <w:color w:val="7F007F"/>
-        </w:rPr>
-        <w:tab/>
-      </w:r>
-      <w:r>
-        <w:rPr>
-          <w:color w:val="7F007F"/>
-        </w:rPr>
-        <w:tab/>
-      </w:r>
-      <w:proofErr w:type="spellStart"/>
-      <w:r>
-        <w:rPr>
-          <w:color w:val="7F007F"/>
-        </w:rPr>
-        <w:t>forcedUpdateIntervall_ms</w:t>
-      </w:r>
-      <w:proofErr w:type="spellEnd"/>
-      <w:r>
-        <w:rPr>
-          <w:color w:val="000000"/>
-        </w:rPr>
-        <w:t>=</w:t>
-      </w:r>
-      <w:r>
         <w:rPr>
           <w:i/>
           <w:iCs/>
           <w:color w:val="2A00FF"/>
         </w:rPr>
-        <w:t>"3600000"</w:t>
-      </w:r>
-    </w:p>
-    <w:p>
-      <w:pPr>
-        <w:pStyle w:val="Code"/>
-        <w:spacing w:before="0"/>
-        <w:rPr>
-          <w:lang w:val="de-DE"/>
-        </w:rPr>
       </w:pPr>
       <w:r>
         <w:rPr>
@@ -5566,19 +5532,15 @@
         </w:rPr>
         <w:tab/>
       </w:r>
-      <w:proofErr w:type="spellStart"/>
       <w:r>
         <w:rPr>
           <w:color w:val="7F007F"/>
-          <w:lang w:val="de-DE"/>
-        </w:rPr>
-        <w:t>bufferedIntervall_ms</w:t>
-      </w:r>
-      <w:proofErr w:type="spellEnd"/>
+        </w:rPr>
+        <w:t>defaultReadMeasurementsIntervall_ms</w:t>
+      </w:r>
       <w:r>
         <w:rPr>
           <w:color w:val="000000"/>
-          <w:lang w:val="de-DE"/>
         </w:rPr>
         <w:t>=</w:t>
       </w:r>
@@ -5587,30 +5549,24 @@
           <w:i/>
           <w:iCs/>
           <w:color w:val="2A00FF"/>
-          <w:lang w:val="de-DE"/>
-        </w:rPr>
-        <w:t>"60000"</w:t>
+        </w:rPr>
+        <w:t>"10000"</w:t>
       </w:r>
     </w:p>
     <w:p>
       <w:pPr>
         <w:pStyle w:val="Code"/>
         <w:spacing w:before="0"/>
-        <w:rPr>
-          <w:lang w:val="de-DE"/>
-        </w:rPr>
       </w:pPr>
       <w:r>
         <w:rPr>
           <w:color w:val="7F007F"/>
-          <w:lang w:val="de-DE"/>
         </w:rPr>
         <w:tab/>
       </w:r>
       <w:r>
         <w:rPr>
           <w:color w:val="7F007F"/>
-          <w:lang w:val="de-DE"/>
         </w:rPr>
         <w:tab/>
       </w:r>
@@ -5618,15 +5574,13 @@
       <w:r>
         <w:rPr>
           <w:color w:val="7F007F"/>
-          <w:lang w:val="de-DE"/>
-        </w:rPr>
-        <w:t>delayAfterSwitchingOnEnable</w:t>
+        </w:rPr>
+        <w:t>forcedUpdateIntervall_ms</w:t>
       </w:r>
       <w:proofErr w:type="spellEnd"/>
       <w:r>
         <w:rPr>
           <w:color w:val="000000"/>
-          <w:lang w:val="de-DE"/>
         </w:rPr>
         <w:t>=</w:t>
       </w:r>
@@ -5635,50 +5589,104 @@
           <w:i/>
           <w:iCs/>
           <w:color w:val="2A00FF"/>
-          <w:lang w:val="de-DE"/>
-        </w:rPr>
-        <w:t>"</w:t>
-      </w:r>
-      <w:proofErr w:type="spellStart"/>
+        </w:rPr>
+        <w:t>"3600000"</w:t>
+      </w:r>
+    </w:p>
+    <w:p>
+      <w:pPr>
+        <w:pStyle w:val="Code"/>
+        <w:spacing w:before="0"/>
+      </w:pPr>
+      <w:r>
+        <w:rPr>
+          <w:color w:val="7F007F"/>
+        </w:rPr>
+        <w:tab/>
+      </w:r>
+      <w:r>
+        <w:rPr>
+          <w:color w:val="7F007F"/>
+        </w:rPr>
+        <w:tab/>
+      </w:r>
+      <w:proofErr w:type="spellStart"/>
+      <w:r>
+        <w:rPr>
+          <w:color w:val="7F007F"/>
+        </w:rPr>
+        <w:t>bufferedIntervall_ms</w:t>
+      </w:r>
+      <w:proofErr w:type="spellEnd"/>
+      <w:r>
+        <w:rPr>
+          <w:color w:val="000000"/>
+        </w:rPr>
+        <w:t>=</w:t>
+      </w:r>
       <w:r>
         <w:rPr>
           <w:i/>
           <w:iCs/>
           <w:color w:val="2A00FF"/>
-          <w:lang w:val="de-DE"/>
-        </w:rPr>
-        <w:t>true</w:t>
-      </w:r>
-      <w:proofErr w:type="spellEnd"/>
+        </w:rPr>
+        <w:t>"60000"</w:t>
+      </w:r>
+    </w:p>
+    <w:p>
+      <w:pPr>
+        <w:pStyle w:val="Code"/>
+        <w:spacing w:before="0"/>
+      </w:pPr>
+      <w:r>
+        <w:rPr>
+          <w:color w:val="7F007F"/>
+        </w:rPr>
+        <w:tab/>
+      </w:r>
+      <w:r>
+        <w:rPr>
+          <w:color w:val="7F007F"/>
+        </w:rPr>
+        <w:tab/>
+      </w:r>
+      <w:proofErr w:type="spellStart"/>
+      <w:proofErr w:type="gramStart"/>
+      <w:r>
+        <w:rPr>
+          <w:color w:val="7F007F"/>
+        </w:rPr>
+        <w:t>delayAfterSwitchingOnEnable</w:t>
+      </w:r>
+      <w:proofErr w:type="spellEnd"/>
+      <w:proofErr w:type="gramEnd"/>
+      <w:r>
+        <w:rPr>
+          <w:color w:val="000000"/>
+        </w:rPr>
+        <w:t>=</w:t>
+      </w:r>
       <w:r>
         <w:rPr>
           <w:i/>
           <w:iCs/>
           <w:color w:val="2A00FF"/>
-          <w:lang w:val="de-DE"/>
-        </w:rPr>
-        <w:t>"</w:t>
+        </w:rPr>
+        <w:t>"true"</w:t>
       </w:r>
     </w:p>
     <w:p>
       <w:pPr>
         <w:pStyle w:val="Code"/>
         <w:spacing w:before="0"/>
-        <w:rPr>
-          <w:lang w:val="de-DE"/>
-        </w:rPr>
       </w:pPr>
       <w:r>
         <w:rPr>
           <w:color w:val="7F007F"/>
-          <w:lang w:val="de-DE"/>
         </w:rPr>
         <w:tab/>
       </w:r>
       <w:r>
-        <w:rPr>
-          <w:lang w:val="de-DE"/>
-        </w:rPr>
         <w:t>/&gt;</w:t>
       </w:r>
     </w:p>
@@ -5686,36 +5694,33 @@
       <w:pPr>
         <w:pStyle w:val="Code"/>
         <w:spacing w:before="0"/>
-        <w:rPr>
-          <w:lang w:val="de-DE"/>
-        </w:rPr>
       </w:pPr>
       <w:r>
         <w:rPr>
           <w:color w:val="7F007F"/>
-          <w:lang w:val="de-DE"/>
         </w:rPr>
         <w:t xml:space="preserve">    </w:t>
       </w:r>
       <w:r>
-        <w:rPr>
-          <w:lang w:val="de-DE"/>
-        </w:rPr>
         <w:t>&lt;/</w:t>
       </w:r>
       <w:proofErr w:type="spellStart"/>
       <w:r>
         <w:rPr>
           <w:color w:val="3F7F7F"/>
-          <w:lang w:val="de-DE"/>
-        </w:rPr>
-        <w:t>tns:Units</w:t>
-      </w:r>
-      <w:proofErr w:type="spellEnd"/>
-      <w:r>
-        <w:rPr>
-          <w:lang w:val="de-DE"/>
-        </w:rPr>
+        </w:rPr>
+        <w:t>tns</w:t>
+      </w:r>
+      <w:proofErr w:type="gramStart"/>
+      <w:r>
+        <w:rPr>
+          <w:color w:val="3F7F7F"/>
+        </w:rPr>
+        <w:t>:Units</w:t>
+      </w:r>
+      <w:proofErr w:type="spellEnd"/>
+      <w:proofErr w:type="gramEnd"/>
+      <w:r>
         <w:t>&gt;</w:t>
       </w:r>
     </w:p>
@@ -6079,6 +6084,51 @@
           <w:p>
             <w:r>
               <w:t>Anzahl der Messwerte, über die der Mittelwert gebildet wird</w:t>
+            </w:r>
+          </w:p>
+        </w:tc>
+      </w:tr>
+      <w:tr>
+        <w:tc>
+          <w:tcPr>
+            <w:tcW w:w="2976" w:type="dxa"/>
+          </w:tcPr>
+          <w:p>
+            <w:proofErr w:type="spellStart"/>
+            <w:r>
+              <w:t>measurementHysteresisFactor</w:t>
+            </w:r>
+            <w:proofErr w:type="spellEnd"/>
+          </w:p>
+        </w:tc>
+        <w:tc>
+          <w:tcPr>
+            <w:tcW w:w="5103" w:type="dxa"/>
+          </w:tcPr>
+          <w:p>
+            <w:proofErr w:type="spellStart"/>
+            <w:r>
+              <w:t>Hysteriess</w:t>
+            </w:r>
+            <w:proofErr w:type="spellEnd"/>
+            <w:r>
+              <w:t xml:space="preserve">-Faktor für Messungen, über die ein Mittelwert gebildet wird. Bei 0 führt jede Änderung zu einer </w:t>
+            </w:r>
+            <w:proofErr w:type="spellStart"/>
+            <w:r>
+              <w:t>Messwertausgabe</w:t>
+            </w:r>
+            <w:proofErr w:type="spellEnd"/>
+            <w:r>
+              <w:t xml:space="preserve">, </w:t>
+            </w:r>
+            <w:proofErr w:type="gramStart"/>
+            <w:r>
+              <w:t>bei !</w:t>
+            </w:r>
+            <w:proofErr w:type="gramEnd"/>
+            <w:r>
+              <w:t>= 0 wird abhängig vom Sensorrauschen die Hysteresis eingestellt.</w:t>
             </w:r>
           </w:p>
         </w:tc>
@@ -6224,6 +6274,7 @@
       </w:pPr>
       <w:bookmarkStart w:id="11" w:name="_Toc29837861"/>
       <w:r>
+        <w:lastRenderedPageBreak/>
         <w:t xml:space="preserve">Installation des Servers mittels </w:t>
       </w:r>
       <w:proofErr w:type="spellStart"/>
@@ -6260,7 +6311,6 @@
       </w:pPr>
       <w:proofErr w:type="spellStart"/>
       <w:r>
-        <w:lastRenderedPageBreak/>
         <w:t>sudo</w:t>
       </w:r>
       <w:proofErr w:type="spellEnd"/>
@@ -7163,6 +7213,7 @@
       </w:pPr>
       <w:proofErr w:type="spellStart"/>
       <w:r>
+        <w:lastRenderedPageBreak/>
         <w:t>sudo</w:t>
       </w:r>
       <w:proofErr w:type="spellEnd"/>
@@ -7211,7 +7262,6 @@
       </w:pPr>
       <w:proofErr w:type="spellStart"/>
       <w:r>
-        <w:lastRenderedPageBreak/>
         <w:t>sudo</w:t>
       </w:r>
       <w:proofErr w:type="spellEnd"/>
@@ -10008,6 +10058,9 @@
     <w:p>
       <w:pPr>
         <w:pStyle w:val="Code"/>
+        <w:rPr>
+          <w:lang w:val="de-DE"/>
+        </w:rPr>
       </w:pPr>
     </w:p>
     <w:p>
@@ -10711,16 +10764,28 @@
     <w:p>
       <w:pPr>
         <w:pStyle w:val="Code"/>
-      </w:pPr>
-      <w:r>
+        <w:rPr>
+          <w:lang w:val="de-DE"/>
+        </w:rPr>
+      </w:pPr>
+      <w:r>
+        <w:rPr>
+          <w:lang w:val="de-DE"/>
+        </w:rPr>
         <w:t xml:space="preserve">2020-01-13 17:14:16,785|LEARN|Learning </w:t>
       </w:r>
       <w:proofErr w:type="spellStart"/>
       <w:r>
+        <w:rPr>
+          <w:lang w:val="de-DE"/>
+        </w:rPr>
         <w:t>finished</w:t>
       </w:r>
       <w:proofErr w:type="spellEnd"/>
       <w:r>
+        <w:rPr>
+          <w:lang w:val="de-DE"/>
+        </w:rPr>
         <w:t>.</w:t>
       </w:r>
     </w:p>
@@ -14245,7 +14310,7 @@
         <w:rStyle w:val="Seitenzahl"/>
         <w:noProof/>
       </w:rPr>
-      <w:t>2</w:t>
+      <w:t>7</w:t>
     </w:r>
     <w:r>
       <w:rPr>
@@ -15608,7 +15673,6 @@
         <w:u w:val="none"/>
         <w:vertAlign w:val="baseline"/>
         <w:em w:val="none"/>
-        <w:lang/>
       </w:rPr>
     </w:lvl>
     <w:lvl w:ilvl="8">
@@ -16018,7 +16082,6 @@
           <w:u w:val="none"/>
           <w:vertAlign w:val="baseline"/>
           <w:em w:val="none"/>
-          <w:lang/>
         </w:rPr>
       </w:lvl>
     </w:lvlOverride>
@@ -17110,7 +17173,7 @@
 </file>
 
 <file path=customXml/itemProps1.xml><?xml version="1.0" encoding="utf-8"?>
-<ds:datastoreItem xmlns:ds="http://schemas.openxmlformats.org/officeDocument/2006/customXml" ds:itemID="{79A33334-3D1B-4411-8DFA-F17302C1B6A2}">
+<ds:datastoreItem xmlns:ds="http://schemas.openxmlformats.org/officeDocument/2006/customXml" ds:itemID="{D7799D44-A062-4BDB-A61C-8DBE61469092}">
   <ds:schemaRefs>
     <ds:schemaRef ds:uri="http://schemas.openxmlformats.org/officeDocument/2006/bibliography"/>
   </ds:schemaRefs>

</xml_diff>

<commit_message>
Error detection improved User access detection improved
git-svn-id: svn://192.168.0.51/SolvisMax/Trunk/java@104 441743bf-4a58-944d-b24f-aa01258f3d5c
</commit_message>
<xml_diff>
--- a/docu/SolvisSmartHomeServer.docx
+++ b/docu/SolvisSmartHomeServer.docx
@@ -234,7 +234,7 @@
         </w:rPr>
         <w:fldChar w:fldCharType="separate"/>
       </w:r>
-      <w:hyperlink w:anchor="_Toc29837850" w:history="1">
+      <w:hyperlink w:anchor="_Toc30694263" w:history="1">
         <w:r>
           <w:rPr>
             <w:rStyle w:val="Hyperlink"/>
@@ -278,7 +278,7 @@
             <w:noProof/>
             <w:webHidden/>
           </w:rPr>
-          <w:instrText xml:space="preserve"> PAGEREF _Toc29837850 \h </w:instrText>
+          <w:instrText xml:space="preserve"> PAGEREF _Toc30694263 \h </w:instrText>
         </w:r>
         <w:r>
           <w:rPr>
@@ -318,7 +318,7 @@
           <w:lang w:val="de-DE" w:eastAsia="de-DE" w:bidi="ar-SA"/>
         </w:rPr>
       </w:pPr>
-      <w:hyperlink w:anchor="_Toc29837851" w:history="1">
+      <w:hyperlink w:anchor="_Toc30694264" w:history="1">
         <w:r>
           <w:rPr>
             <w:rStyle w:val="Hyperlink"/>
@@ -362,7 +362,7 @@
             <w:noProof/>
             <w:webHidden/>
           </w:rPr>
-          <w:instrText xml:space="preserve"> PAGEREF _Toc29837851 \h </w:instrText>
+          <w:instrText xml:space="preserve"> PAGEREF _Toc30694264 \h </w:instrText>
         </w:r>
         <w:r>
           <w:rPr>
@@ -402,7 +402,7 @@
           <w:lang w:val="de-DE" w:eastAsia="de-DE" w:bidi="ar-SA"/>
         </w:rPr>
       </w:pPr>
-      <w:hyperlink w:anchor="_Toc29837852" w:history="1">
+      <w:hyperlink w:anchor="_Toc30694265" w:history="1">
         <w:r>
           <w:rPr>
             <w:rStyle w:val="Hyperlink"/>
@@ -446,7 +446,7 @@
             <w:noProof/>
             <w:webHidden/>
           </w:rPr>
-          <w:instrText xml:space="preserve"> PAGEREF _Toc29837852 \h </w:instrText>
+          <w:instrText xml:space="preserve"> PAGEREF _Toc30694265 \h </w:instrText>
         </w:r>
         <w:r>
           <w:rPr>
@@ -490,7 +490,7 @@
           <w:lang w:val="de-DE" w:eastAsia="de-DE" w:bidi="ar-SA"/>
         </w:rPr>
       </w:pPr>
-      <w:hyperlink w:anchor="_Toc29837853" w:history="1">
+      <w:hyperlink w:anchor="_Toc30694266" w:history="1">
         <w:r>
           <w:rPr>
             <w:rStyle w:val="Hyperlink"/>
@@ -534,7 +534,7 @@
             <w:noProof/>
             <w:webHidden/>
           </w:rPr>
-          <w:instrText xml:space="preserve"> PAGEREF _Toc29837853 \h </w:instrText>
+          <w:instrText xml:space="preserve"> PAGEREF _Toc30694266 \h </w:instrText>
         </w:r>
         <w:r>
           <w:rPr>
@@ -578,7 +578,7 @@
           <w:lang w:val="de-DE" w:eastAsia="de-DE" w:bidi="ar-SA"/>
         </w:rPr>
       </w:pPr>
-      <w:hyperlink w:anchor="_Toc29837854" w:history="1">
+      <w:hyperlink w:anchor="_Toc30694267" w:history="1">
         <w:r>
           <w:rPr>
             <w:rStyle w:val="Hyperlink"/>
@@ -622,7 +622,7 @@
             <w:noProof/>
             <w:webHidden/>
           </w:rPr>
-          <w:instrText xml:space="preserve"> PAGEREF _Toc29837854 \h </w:instrText>
+          <w:instrText xml:space="preserve"> PAGEREF _Toc30694267 \h </w:instrText>
         </w:r>
         <w:r>
           <w:rPr>
@@ -666,7 +666,7 @@
           <w:lang w:val="de-DE" w:eastAsia="de-DE" w:bidi="ar-SA"/>
         </w:rPr>
       </w:pPr>
-      <w:hyperlink w:anchor="_Toc29837855" w:history="1">
+      <w:hyperlink w:anchor="_Toc30694268" w:history="1">
         <w:r>
           <w:rPr>
             <w:rStyle w:val="Hyperlink"/>
@@ -710,7 +710,7 @@
             <w:noProof/>
             <w:webHidden/>
           </w:rPr>
-          <w:instrText xml:space="preserve"> PAGEREF _Toc29837855 \h </w:instrText>
+          <w:instrText xml:space="preserve"> PAGEREF _Toc30694268 \h </w:instrText>
         </w:r>
         <w:r>
           <w:rPr>
@@ -750,7 +750,7 @@
           <w:lang w:val="de-DE" w:eastAsia="de-DE" w:bidi="ar-SA"/>
         </w:rPr>
       </w:pPr>
-      <w:hyperlink w:anchor="_Toc29837856" w:history="1">
+      <w:hyperlink w:anchor="_Toc30694269" w:history="1">
         <w:r>
           <w:rPr>
             <w:rStyle w:val="Hyperlink"/>
@@ -794,7 +794,7 @@
             <w:noProof/>
             <w:webHidden/>
           </w:rPr>
-          <w:instrText xml:space="preserve"> PAGEREF _Toc29837856 \h </w:instrText>
+          <w:instrText xml:space="preserve"> PAGEREF _Toc30694269 \h </w:instrText>
         </w:r>
         <w:r>
           <w:rPr>
@@ -838,7 +838,7 @@
           <w:lang w:val="de-DE" w:eastAsia="de-DE" w:bidi="ar-SA"/>
         </w:rPr>
       </w:pPr>
-      <w:hyperlink w:anchor="_Toc29837857" w:history="1">
+      <w:hyperlink w:anchor="_Toc30694270" w:history="1">
         <w:r>
           <w:rPr>
             <w:rStyle w:val="Hyperlink"/>
@@ -882,7 +882,7 @@
             <w:noProof/>
             <w:webHidden/>
           </w:rPr>
-          <w:instrText xml:space="preserve"> PAGEREF _Toc29837857 \h </w:instrText>
+          <w:instrText xml:space="preserve"> PAGEREF _Toc30694270 \h </w:instrText>
         </w:r>
         <w:r>
           <w:rPr>
@@ -926,7 +926,7 @@
           <w:lang w:val="de-DE" w:eastAsia="de-DE" w:bidi="ar-SA"/>
         </w:rPr>
       </w:pPr>
-      <w:hyperlink w:anchor="_Toc29837858" w:history="1">
+      <w:hyperlink w:anchor="_Toc30694271" w:history="1">
         <w:r>
           <w:rPr>
             <w:rStyle w:val="Hyperlink"/>
@@ -968,7 +968,7 @@
             <w:noProof/>
             <w:webHidden/>
           </w:rPr>
-          <w:instrText xml:space="preserve"> PAGEREF _Toc29837858 \h </w:instrText>
+          <w:instrText xml:space="preserve"> PAGEREF _Toc30694271 \h </w:instrText>
         </w:r>
         <w:r>
           <w:rPr>
@@ -1012,7 +1012,7 @@
           <w:lang w:val="de-DE" w:eastAsia="de-DE" w:bidi="ar-SA"/>
         </w:rPr>
       </w:pPr>
-      <w:hyperlink w:anchor="_Toc29837859" w:history="1">
+      <w:hyperlink w:anchor="_Toc30694272" w:history="1">
         <w:r>
           <w:rPr>
             <w:rStyle w:val="Hyperlink"/>
@@ -1054,7 +1054,7 @@
             <w:noProof/>
             <w:webHidden/>
           </w:rPr>
-          <w:instrText xml:space="preserve"> PAGEREF _Toc29837859 \h </w:instrText>
+          <w:instrText xml:space="preserve"> PAGEREF _Toc30694272 \h </w:instrText>
         </w:r>
         <w:r>
           <w:rPr>
@@ -1098,7 +1098,7 @@
           <w:lang w:val="de-DE" w:eastAsia="de-DE" w:bidi="ar-SA"/>
         </w:rPr>
       </w:pPr>
-      <w:hyperlink w:anchor="_Toc29837860" w:history="1">
+      <w:hyperlink w:anchor="_Toc30694273" w:history="1">
         <w:r>
           <w:rPr>
             <w:rStyle w:val="Hyperlink"/>
@@ -1148,7 +1148,7 @@
             <w:noProof/>
             <w:webHidden/>
           </w:rPr>
-          <w:instrText xml:space="preserve"> PAGEREF _Toc29837860 \h </w:instrText>
+          <w:instrText xml:space="preserve"> PAGEREF _Toc30694273 \h </w:instrText>
         </w:r>
         <w:r>
           <w:rPr>
@@ -1192,7 +1192,7 @@
           <w:lang w:val="de-DE" w:eastAsia="de-DE" w:bidi="ar-SA"/>
         </w:rPr>
       </w:pPr>
-      <w:hyperlink w:anchor="_Toc29837861" w:history="1">
+      <w:hyperlink w:anchor="_Toc30694274" w:history="1">
         <w:r>
           <w:rPr>
             <w:rStyle w:val="Hyperlink"/>
@@ -1234,7 +1234,7 @@
             <w:noProof/>
             <w:webHidden/>
           </w:rPr>
-          <w:instrText xml:space="preserve"> PAGEREF _Toc29837861 \h </w:instrText>
+          <w:instrText xml:space="preserve"> PAGEREF _Toc30694274 \h </w:instrText>
         </w:r>
         <w:r>
           <w:rPr>
@@ -1254,7 +1254,7 @@
             <w:noProof/>
             <w:webHidden/>
           </w:rPr>
-          <w:t>7</w:t>
+          <w:t>8</w:t>
         </w:r>
         <w:r>
           <w:rPr>
@@ -1278,7 +1278,7 @@
           <w:lang w:val="de-DE" w:eastAsia="de-DE" w:bidi="ar-SA"/>
         </w:rPr>
       </w:pPr>
-      <w:hyperlink w:anchor="_Toc29837862" w:history="1">
+      <w:hyperlink w:anchor="_Toc30694275" w:history="1">
         <w:r>
           <w:rPr>
             <w:rStyle w:val="Hyperlink"/>
@@ -1320,7 +1320,7 @@
             <w:noProof/>
             <w:webHidden/>
           </w:rPr>
-          <w:instrText xml:space="preserve"> PAGEREF _Toc29837862 \h </w:instrText>
+          <w:instrText xml:space="preserve"> PAGEREF _Toc30694275 \h </w:instrText>
         </w:r>
         <w:r>
           <w:rPr>
@@ -1340,7 +1340,7 @@
             <w:noProof/>
             <w:webHidden/>
           </w:rPr>
-          <w:t>8</w:t>
+          <w:t>9</w:t>
         </w:r>
         <w:r>
           <w:rPr>
@@ -1364,7 +1364,7 @@
           <w:lang w:val="de-DE" w:eastAsia="de-DE" w:bidi="ar-SA"/>
         </w:rPr>
       </w:pPr>
-      <w:hyperlink w:anchor="_Toc29837863" w:history="1">
+      <w:hyperlink w:anchor="_Toc30694276" w:history="1">
         <w:r>
           <w:rPr>
             <w:rStyle w:val="Hyperlink"/>
@@ -1406,7 +1406,7 @@
             <w:noProof/>
             <w:webHidden/>
           </w:rPr>
-          <w:instrText xml:space="preserve"> PAGEREF _Toc29837863 \h </w:instrText>
+          <w:instrText xml:space="preserve"> PAGEREF _Toc30694276 \h </w:instrText>
         </w:r>
         <w:r>
           <w:rPr>
@@ -1426,7 +1426,7 @@
             <w:noProof/>
             <w:webHidden/>
           </w:rPr>
-          <w:t>8</w:t>
+          <w:t>9</w:t>
         </w:r>
         <w:r>
           <w:rPr>
@@ -1450,7 +1450,7 @@
           <w:lang w:val="de-DE" w:eastAsia="de-DE" w:bidi="ar-SA"/>
         </w:rPr>
       </w:pPr>
-      <w:hyperlink w:anchor="_Toc29837864" w:history="1">
+      <w:hyperlink w:anchor="_Toc30694277" w:history="1">
         <w:r>
           <w:rPr>
             <w:rStyle w:val="Hyperlink"/>
@@ -1492,7 +1492,7 @@
             <w:noProof/>
             <w:webHidden/>
           </w:rPr>
-          <w:instrText xml:space="preserve"> PAGEREF _Toc29837864 \h </w:instrText>
+          <w:instrText xml:space="preserve"> PAGEREF _Toc30694277 \h </w:instrText>
         </w:r>
         <w:r>
           <w:rPr>
@@ -1536,7 +1536,7 @@
           <w:lang w:val="de-DE" w:eastAsia="de-DE" w:bidi="ar-SA"/>
         </w:rPr>
       </w:pPr>
-      <w:hyperlink w:anchor="_Toc29837865" w:history="1">
+      <w:hyperlink w:anchor="_Toc30694278" w:history="1">
         <w:r>
           <w:rPr>
             <w:rStyle w:val="Hyperlink"/>
@@ -1578,7 +1578,7 @@
             <w:noProof/>
             <w:webHidden/>
           </w:rPr>
-          <w:instrText xml:space="preserve"> PAGEREF _Toc29837865 \h </w:instrText>
+          <w:instrText xml:space="preserve"> PAGEREF _Toc30694278 \h </w:instrText>
         </w:r>
         <w:r>
           <w:rPr>
@@ -1598,7 +1598,7 @@
             <w:noProof/>
             <w:webHidden/>
           </w:rPr>
-          <w:t>9</w:t>
+          <w:t>10</w:t>
         </w:r>
         <w:r>
           <w:rPr>
@@ -1611,14 +1611,100 @@
     </w:p>
     <w:p>
       <w:pPr>
-        <w:pStyle w:val="Verzeichnis1"/>
+        <w:pStyle w:val="Verzeichnis3"/>
+        <w:tabs>
+          <w:tab w:val="left" w:pos="1200"/>
+          <w:tab w:val="right" w:leader="dot" w:pos="9061"/>
+        </w:tabs>
         <w:rPr>
           <w:rFonts w:asciiTheme="minorHAnsi" w:eastAsiaTheme="minorEastAsia" w:hAnsiTheme="minorHAnsi" w:cstheme="minorBidi"/>
           <w:noProof/>
           <w:lang w:val="de-DE" w:eastAsia="de-DE" w:bidi="ar-SA"/>
         </w:rPr>
       </w:pPr>
-      <w:hyperlink w:anchor="_Toc29837866" w:history="1">
+      <w:hyperlink w:anchor="_Toc30694279" w:history="1">
+        <w:r>
+          <w:rPr>
+            <w:rStyle w:val="Hyperlink"/>
+            <w:noProof/>
+          </w:rPr>
+          <w:t>4.2.8</w:t>
+        </w:r>
+        <w:r>
+          <w:rPr>
+            <w:rFonts w:asciiTheme="minorHAnsi" w:eastAsiaTheme="minorEastAsia" w:hAnsiTheme="minorHAnsi" w:cstheme="minorBidi"/>
+            <w:noProof/>
+            <w:lang w:val="de-DE" w:eastAsia="de-DE" w:bidi="ar-SA"/>
+          </w:rPr>
+          <w:tab/>
+        </w:r>
+        <w:r>
+          <w:rPr>
+            <w:rStyle w:val="Hyperlink"/>
+            <w:noProof/>
+          </w:rPr>
+          <w:t>Deinstallation</w:t>
+        </w:r>
+        <w:r>
+          <w:rPr>
+            <w:noProof/>
+            <w:webHidden/>
+          </w:rPr>
+          <w:tab/>
+        </w:r>
+        <w:r>
+          <w:rPr>
+            <w:noProof/>
+            <w:webHidden/>
+          </w:rPr>
+          <w:fldChar w:fldCharType="begin"/>
+        </w:r>
+        <w:r>
+          <w:rPr>
+            <w:noProof/>
+            <w:webHidden/>
+          </w:rPr>
+          <w:instrText xml:space="preserve"> PAGEREF _Toc30694279 \h </w:instrText>
+        </w:r>
+        <w:r>
+          <w:rPr>
+            <w:noProof/>
+            <w:webHidden/>
+          </w:rPr>
+        </w:r>
+        <w:r>
+          <w:rPr>
+            <w:noProof/>
+            <w:webHidden/>
+          </w:rPr>
+          <w:fldChar w:fldCharType="separate"/>
+        </w:r>
+        <w:r>
+          <w:rPr>
+            <w:noProof/>
+            <w:webHidden/>
+          </w:rPr>
+          <w:t>10</w:t>
+        </w:r>
+        <w:r>
+          <w:rPr>
+            <w:noProof/>
+            <w:webHidden/>
+          </w:rPr>
+          <w:fldChar w:fldCharType="end"/>
+        </w:r>
+      </w:hyperlink>
+    </w:p>
+    <w:p>
+      <w:pPr>
+        <w:pStyle w:val="Verzeichnis1"/>
+        <w:rPr>
+          <w:rFonts w:asciiTheme="minorHAnsi" w:eastAsiaTheme="minorEastAsia" w:hAnsiTheme="minorHAnsi" w:cstheme="minorBidi"/>
+          <w:noProof/>
+          <w:lang w:val="de-DE" w:eastAsia="de-DE" w:bidi="ar-SA"/>
+        </w:rPr>
+      </w:pPr>
+      <w:hyperlink w:anchor="_Toc30694280" w:history="1">
         <w:r>
           <w:rPr>
             <w:rStyle w:val="Hyperlink"/>
@@ -1662,7 +1748,7 @@
             <w:noProof/>
             <w:webHidden/>
           </w:rPr>
-          <w:instrText xml:space="preserve"> PAGEREF _Toc29837866 \h </w:instrText>
+          <w:instrText xml:space="preserve"> PAGEREF _Toc30694280 \h </w:instrText>
         </w:r>
         <w:r>
           <w:rPr>
@@ -1682,7 +1768,7 @@
             <w:noProof/>
             <w:webHidden/>
           </w:rPr>
-          <w:t>10</w:t>
+          <w:t>11</w:t>
         </w:r>
         <w:r>
           <w:rPr>
@@ -1706,7 +1792,7 @@
           <w:lang w:val="de-DE" w:eastAsia="de-DE" w:bidi="ar-SA"/>
         </w:rPr>
       </w:pPr>
-      <w:hyperlink w:anchor="_Toc29837867" w:history="1">
+      <w:hyperlink w:anchor="_Toc30694281" w:history="1">
         <w:r>
           <w:rPr>
             <w:rStyle w:val="Hyperlink"/>
@@ -1748,7 +1834,7 @@
             <w:noProof/>
             <w:webHidden/>
           </w:rPr>
-          <w:instrText xml:space="preserve"> PAGEREF _Toc29837867 \h </w:instrText>
+          <w:instrText xml:space="preserve"> PAGEREF _Toc30694281 \h </w:instrText>
         </w:r>
         <w:r>
           <w:rPr>
@@ -1768,7 +1854,7 @@
             <w:noProof/>
             <w:webHidden/>
           </w:rPr>
-          <w:t>10</w:t>
+          <w:t>11</w:t>
         </w:r>
         <w:r>
           <w:rPr>
@@ -1792,7 +1878,7 @@
           <w:lang w:val="de-DE" w:eastAsia="de-DE" w:bidi="ar-SA"/>
         </w:rPr>
       </w:pPr>
-      <w:hyperlink w:anchor="_Toc29837868" w:history="1">
+      <w:hyperlink w:anchor="_Toc30694282" w:history="1">
         <w:r>
           <w:rPr>
             <w:rStyle w:val="Hyperlink"/>
@@ -1834,7 +1920,7 @@
             <w:noProof/>
             <w:webHidden/>
           </w:rPr>
-          <w:instrText xml:space="preserve"> PAGEREF _Toc29837868 \h </w:instrText>
+          <w:instrText xml:space="preserve"> PAGEREF _Toc30694282 \h </w:instrText>
         </w:r>
         <w:r>
           <w:rPr>
@@ -1854,7 +1940,7 @@
             <w:noProof/>
             <w:webHidden/>
           </w:rPr>
-          <w:t>10</w:t>
+          <w:t>11</w:t>
         </w:r>
         <w:r>
           <w:rPr>
@@ -1874,7 +1960,7 @@
           <w:lang w:val="de-DE" w:eastAsia="de-DE" w:bidi="ar-SA"/>
         </w:rPr>
       </w:pPr>
-      <w:hyperlink w:anchor="_Toc29837869" w:history="1">
+      <w:hyperlink w:anchor="_Toc30694283" w:history="1">
         <w:r>
           <w:rPr>
             <w:rStyle w:val="Hyperlink"/>
@@ -1918,7 +2004,7 @@
             <w:noProof/>
             <w:webHidden/>
           </w:rPr>
-          <w:instrText xml:space="preserve"> PAGEREF _Toc29837869 \h </w:instrText>
+          <w:instrText xml:space="preserve"> PAGEREF _Toc30694283 \h </w:instrText>
         </w:r>
         <w:r>
           <w:rPr>
@@ -1938,7 +2024,7 @@
             <w:noProof/>
             <w:webHidden/>
           </w:rPr>
-          <w:t>11</w:t>
+          <w:t>12</w:t>
         </w:r>
         <w:r>
           <w:rPr>
@@ -1962,7 +2048,7 @@
           <w:lang w:val="de-DE" w:eastAsia="de-DE" w:bidi="ar-SA"/>
         </w:rPr>
       </w:pPr>
-      <w:hyperlink w:anchor="_Toc29837870" w:history="1">
+      <w:hyperlink w:anchor="_Toc30694284" w:history="1">
         <w:r>
           <w:rPr>
             <w:rStyle w:val="Hyperlink"/>
@@ -2006,7 +2092,7 @@
             <w:noProof/>
             <w:webHidden/>
           </w:rPr>
-          <w:instrText xml:space="preserve"> PAGEREF _Toc29837870 \h </w:instrText>
+          <w:instrText xml:space="preserve"> PAGEREF _Toc30694284 \h </w:instrText>
         </w:r>
         <w:r>
           <w:rPr>
@@ -2026,7 +2112,7 @@
             <w:noProof/>
             <w:webHidden/>
           </w:rPr>
-          <w:t>11</w:t>
+          <w:t>12</w:t>
         </w:r>
         <w:r>
           <w:rPr>
@@ -2050,7 +2136,7 @@
           <w:lang w:val="de-DE" w:eastAsia="de-DE" w:bidi="ar-SA"/>
         </w:rPr>
       </w:pPr>
-      <w:hyperlink w:anchor="_Toc29837871" w:history="1">
+      <w:hyperlink w:anchor="_Toc30694285" w:history="1">
         <w:r>
           <w:rPr>
             <w:rStyle w:val="Hyperlink"/>
@@ -2094,7 +2180,7 @@
             <w:noProof/>
             <w:webHidden/>
           </w:rPr>
-          <w:instrText xml:space="preserve"> PAGEREF _Toc29837871 \h </w:instrText>
+          <w:instrText xml:space="preserve"> PAGEREF _Toc30694285 \h </w:instrText>
         </w:r>
         <w:r>
           <w:rPr>
@@ -2114,7 +2200,7 @@
             <w:noProof/>
             <w:webHidden/>
           </w:rPr>
-          <w:t>11</w:t>
+          <w:t>12</w:t>
         </w:r>
         <w:r>
           <w:rPr>
@@ -2138,7 +2224,7 @@
           <w:lang w:val="de-DE" w:eastAsia="de-DE" w:bidi="ar-SA"/>
         </w:rPr>
       </w:pPr>
-      <w:hyperlink w:anchor="_Toc29837872" w:history="1">
+      <w:hyperlink w:anchor="_Toc30694286" w:history="1">
         <w:r>
           <w:rPr>
             <w:rStyle w:val="Hyperlink"/>
@@ -2182,7 +2268,7 @@
             <w:noProof/>
             <w:webHidden/>
           </w:rPr>
-          <w:instrText xml:space="preserve"> PAGEREF _Toc29837872 \h </w:instrText>
+          <w:instrText xml:space="preserve"> PAGEREF _Toc30694286 \h </w:instrText>
         </w:r>
         <w:r>
           <w:rPr>
@@ -2202,7 +2288,7 @@
             <w:noProof/>
             <w:webHidden/>
           </w:rPr>
-          <w:t>11</w:t>
+          <w:t>12</w:t>
         </w:r>
         <w:r>
           <w:rPr>
@@ -2222,7 +2308,7 @@
           <w:lang w:val="de-DE" w:eastAsia="de-DE" w:bidi="ar-SA"/>
         </w:rPr>
       </w:pPr>
-      <w:hyperlink w:anchor="_Toc29837873" w:history="1">
+      <w:hyperlink w:anchor="_Toc30694287" w:history="1">
         <w:r>
           <w:rPr>
             <w:rStyle w:val="Hyperlink"/>
@@ -2266,7 +2352,7 @@
             <w:noProof/>
             <w:webHidden/>
           </w:rPr>
-          <w:instrText xml:space="preserve"> PAGEREF _Toc29837873 \h </w:instrText>
+          <w:instrText xml:space="preserve"> PAGEREF _Toc30694287 \h </w:instrText>
         </w:r>
         <w:r>
           <w:rPr>
@@ -2286,7 +2372,7 @@
             <w:noProof/>
             <w:webHidden/>
           </w:rPr>
-          <w:t>12</w:t>
+          <w:t>13</w:t>
         </w:r>
         <w:r>
           <w:rPr>
@@ -2310,7 +2396,7 @@
           <w:lang w:val="de-DE" w:eastAsia="de-DE" w:bidi="ar-SA"/>
         </w:rPr>
       </w:pPr>
-      <w:hyperlink w:anchor="_Toc29837874" w:history="1">
+      <w:hyperlink w:anchor="_Toc30694288" w:history="1">
         <w:r>
           <w:rPr>
             <w:rStyle w:val="Hyperlink"/>
@@ -2354,7 +2440,7 @@
             <w:noProof/>
             <w:webHidden/>
           </w:rPr>
-          <w:instrText xml:space="preserve"> PAGEREF _Toc29837874 \h </w:instrText>
+          <w:instrText xml:space="preserve"> PAGEREF _Toc30694288 \h </w:instrText>
         </w:r>
         <w:r>
           <w:rPr>
@@ -2374,7 +2460,7 @@
             <w:noProof/>
             <w:webHidden/>
           </w:rPr>
-          <w:t>12</w:t>
+          <w:t>13</w:t>
         </w:r>
         <w:r>
           <w:rPr>
@@ -2398,7 +2484,7 @@
           <w:lang w:val="de-DE" w:eastAsia="de-DE" w:bidi="ar-SA"/>
         </w:rPr>
       </w:pPr>
-      <w:hyperlink w:anchor="_Toc29837875" w:history="1">
+      <w:hyperlink w:anchor="_Toc30694289" w:history="1">
         <w:r>
           <w:rPr>
             <w:rStyle w:val="Hyperlink"/>
@@ -2442,7 +2528,7 @@
             <w:noProof/>
             <w:webHidden/>
           </w:rPr>
-          <w:instrText xml:space="preserve"> PAGEREF _Toc29837875 \h </w:instrText>
+          <w:instrText xml:space="preserve"> PAGEREF _Toc30694289 \h </w:instrText>
         </w:r>
         <w:r>
           <w:rPr>
@@ -2462,7 +2548,7 @@
             <w:noProof/>
             <w:webHidden/>
           </w:rPr>
-          <w:t>12</w:t>
+          <w:t>13</w:t>
         </w:r>
         <w:r>
           <w:rPr>
@@ -2486,7 +2572,7 @@
           <w:lang w:val="de-DE" w:eastAsia="de-DE" w:bidi="ar-SA"/>
         </w:rPr>
       </w:pPr>
-      <w:hyperlink w:anchor="_Toc29837876" w:history="1">
+      <w:hyperlink w:anchor="_Toc30694290" w:history="1">
         <w:r>
           <w:rPr>
             <w:rStyle w:val="Hyperlink"/>
@@ -2530,7 +2616,7 @@
             <w:noProof/>
             <w:webHidden/>
           </w:rPr>
-          <w:instrText xml:space="preserve"> PAGEREF _Toc29837876 \h </w:instrText>
+          <w:instrText xml:space="preserve"> PAGEREF _Toc30694290 \h </w:instrText>
         </w:r>
         <w:r>
           <w:rPr>
@@ -2550,7 +2636,7 @@
             <w:noProof/>
             <w:webHidden/>
           </w:rPr>
-          <w:t>13</w:t>
+          <w:t>14</w:t>
         </w:r>
         <w:r>
           <w:rPr>
@@ -2574,7 +2660,7 @@
           <w:lang w:val="de-DE" w:eastAsia="de-DE" w:bidi="ar-SA"/>
         </w:rPr>
       </w:pPr>
-      <w:hyperlink w:anchor="_Toc29837877" w:history="1">
+      <w:hyperlink w:anchor="_Toc30694291" w:history="1">
         <w:r>
           <w:rPr>
             <w:rStyle w:val="Hyperlink"/>
@@ -2618,7 +2704,7 @@
             <w:noProof/>
             <w:webHidden/>
           </w:rPr>
-          <w:instrText xml:space="preserve"> PAGEREF _Toc29837877 \h </w:instrText>
+          <w:instrText xml:space="preserve"> PAGEREF _Toc30694291 \h </w:instrText>
         </w:r>
         <w:r>
           <w:rPr>
@@ -2638,7 +2724,7 @@
             <w:noProof/>
             <w:webHidden/>
           </w:rPr>
-          <w:t>13</w:t>
+          <w:t>14</w:t>
         </w:r>
         <w:r>
           <w:rPr>
@@ -2662,7 +2748,7 @@
           <w:lang w:val="de-DE" w:eastAsia="de-DE" w:bidi="ar-SA"/>
         </w:rPr>
       </w:pPr>
-      <w:hyperlink w:anchor="_Toc29837878" w:history="1">
+      <w:hyperlink w:anchor="_Toc30694292" w:history="1">
         <w:r>
           <w:rPr>
             <w:rStyle w:val="Hyperlink"/>
@@ -2706,7 +2792,7 @@
             <w:noProof/>
             <w:webHidden/>
           </w:rPr>
-          <w:instrText xml:space="preserve"> PAGEREF _Toc29837878 \h </w:instrText>
+          <w:instrText xml:space="preserve"> PAGEREF _Toc30694292 \h </w:instrText>
         </w:r>
         <w:r>
           <w:rPr>
@@ -2726,7 +2812,7 @@
             <w:noProof/>
             <w:webHidden/>
           </w:rPr>
-          <w:t>13</w:t>
+          <w:t>14</w:t>
         </w:r>
         <w:r>
           <w:rPr>
@@ -2758,7 +2844,7 @@
           <w:rFonts w:cs="Arial"/>
         </w:rPr>
       </w:pPr>
-      <w:bookmarkStart w:id="0" w:name="_Toc29837850"/>
+      <w:bookmarkStart w:id="0" w:name="_Toc30694263"/>
       <w:r>
         <w:rPr>
           <w:rFonts w:cs="Arial"/>
@@ -3163,7 +3249,7 @@
           <w:rFonts w:cs="Arial"/>
         </w:rPr>
       </w:pPr>
-      <w:bookmarkStart w:id="1" w:name="_Toc29837851"/>
+      <w:bookmarkStart w:id="1" w:name="_Toc30694264"/>
       <w:r>
         <w:rPr>
           <w:rFonts w:cs="Arial"/>
@@ -3275,14 +3361,35 @@
           <w:rFonts w:ascii="Arial" w:hAnsi="Arial" w:cs="Arial"/>
           <w:lang w:val="de-DE"/>
         </w:rPr>
-        <w:t>nd bei größeren Abweichungen (&gt;3</w:t>
+        <w:t xml:space="preserve">nd </w:t>
       </w:r>
       <w:r>
         <w:rPr>
           <w:rFonts w:ascii="Arial" w:hAnsi="Arial" w:cs="Arial"/>
           <w:lang w:val="de-DE"/>
         </w:rPr>
-        <w:t>0s) erfolgt eine entsprechende Nachjustierung.</w:t>
+        <w:t>mit</w:t>
+      </w:r>
+      <w:r>
+        <w:rPr>
+          <w:rFonts w:ascii="Arial" w:hAnsi="Arial" w:cs="Arial"/>
+          <w:lang w:val="de-DE"/>
+        </w:rPr>
+        <w:t xml:space="preserve"> entsprechende</w:t>
+      </w:r>
+      <w:r>
+        <w:rPr>
+          <w:rFonts w:ascii="Arial" w:hAnsi="Arial" w:cs="Arial"/>
+          <w:lang w:val="de-DE"/>
+        </w:rPr>
+        <w:t>r</w:t>
+      </w:r>
+      <w:r>
+        <w:rPr>
+          <w:rFonts w:ascii="Arial" w:hAnsi="Arial" w:cs="Arial"/>
+          <w:lang w:val="de-DE"/>
+        </w:rPr>
+        <w:t xml:space="preserve"> Nachjustierung.</w:t>
       </w:r>
     </w:p>
     <w:p>
@@ -3440,7 +3547,7 @@
           <w:rFonts w:cs="Arial"/>
         </w:rPr>
       </w:pPr>
-      <w:bookmarkStart w:id="2" w:name="_Toc29837852"/>
+      <w:bookmarkStart w:id="2" w:name="_Toc30694265"/>
       <w:r>
         <w:rPr>
           <w:rFonts w:cs="Arial"/>
@@ -3458,7 +3565,7 @@
           <w:rFonts w:cs="Arial"/>
         </w:rPr>
       </w:pPr>
-      <w:bookmarkStart w:id="3" w:name="_Toc29837853"/>
+      <w:bookmarkStart w:id="3" w:name="_Toc30694266"/>
       <w:proofErr w:type="spellStart"/>
       <w:r>
         <w:rPr>
@@ -3591,7 +3698,7 @@
           <w:rFonts w:cs="Arial"/>
         </w:rPr>
       </w:pPr>
-      <w:bookmarkStart w:id="4" w:name="_Toc29837854"/>
+      <w:bookmarkStart w:id="4" w:name="_Toc30694267"/>
       <w:r>
         <w:rPr>
           <w:rFonts w:cs="Arial"/>
@@ -3652,7 +3759,41 @@
         <w:rPr>
           <w:rFonts w:cs="Arial"/>
         </w:rPr>
-        <w:t xml:space="preserve"> 9. Auf einem </w:t>
+        <w:t xml:space="preserve"> 9</w:t>
+      </w:r>
+      <w:r>
+        <w:rPr>
+          <w:rFonts w:cs="Arial"/>
+        </w:rPr>
+        <w:t xml:space="preserve"> und </w:t>
+      </w:r>
+      <w:proofErr w:type="spellStart"/>
+      <w:r>
+        <w:rPr>
+          <w:rFonts w:cs="Arial"/>
+        </w:rPr>
+        <w:t>Raspbian</w:t>
+      </w:r>
+      <w:proofErr w:type="spellEnd"/>
+      <w:r>
+        <w:rPr>
+          <w:rFonts w:cs="Arial"/>
+        </w:rPr>
+        <w:t xml:space="preserve"> </w:t>
+      </w:r>
+      <w:proofErr w:type="spellStart"/>
+      <w:r>
+        <w:rPr>
+          <w:rFonts w:cs="Arial"/>
+        </w:rPr>
+        <w:t>Stretch</w:t>
+      </w:r>
+      <w:proofErr w:type="spellEnd"/>
+      <w:r>
+        <w:rPr>
+          <w:rFonts w:cs="Arial"/>
+        </w:rPr>
+        <w:t xml:space="preserve">. Auf einem </w:t>
       </w:r>
       <w:proofErr w:type="spellStart"/>
       <w:r>
@@ -3735,20 +3876,7 @@
         <w:rPr>
           <w:rFonts w:cs="Arial"/>
         </w:rPr>
-        <w:t xml:space="preserve"> Pi 2, ermittelt mit </w:t>
-      </w:r>
-      <w:r>
-        <w:rPr>
-          <w:rFonts w:cs="Arial"/>
-          <w:i/>
-        </w:rPr>
-        <w:t>top</w:t>
-      </w:r>
-      <w:r>
-        <w:rPr>
-          <w:rFonts w:cs="Arial"/>
-        </w:rPr>
-        <w:t>).</w:t>
+        <w:t xml:space="preserve"> Pi 2).</w:t>
       </w:r>
     </w:p>
     <w:p>
@@ -3759,7 +3887,7 @@
           <w:rFonts w:cs="Arial"/>
         </w:rPr>
       </w:pPr>
-      <w:bookmarkStart w:id="5" w:name="_Toc29837855"/>
+      <w:bookmarkStart w:id="5" w:name="_Toc30694268"/>
       <w:proofErr w:type="spellStart"/>
       <w:r>
         <w:rPr>
@@ -3954,7 +4082,7 @@
           <w:rFonts w:cs="Arial"/>
         </w:rPr>
       </w:pPr>
-      <w:bookmarkStart w:id="6" w:name="_Toc29837856"/>
+      <w:bookmarkStart w:id="6" w:name="_Toc30694269"/>
       <w:r>
         <w:rPr>
           <w:rFonts w:cs="Arial"/>
@@ -3972,7 +4100,7 @@
           <w:rFonts w:cs="Arial"/>
         </w:rPr>
       </w:pPr>
-      <w:bookmarkStart w:id="7" w:name="_Toc29837857"/>
+      <w:bookmarkStart w:id="7" w:name="_Toc30694270"/>
       <w:r>
         <w:rPr>
           <w:rFonts w:cs="Arial"/>
@@ -4080,27 +4208,180 @@
         <w:rPr>
           <w:rFonts w:cs="Arial"/>
         </w:rPr>
-        <w:t xml:space="preserve"> sein, aber wegen der neuen Lizenz-Politik von </w:t>
-      </w:r>
+        <w:t xml:space="preserve"> sein, aber wegen der neuen Lizenz-Politik von Oracle </w:t>
+      </w:r>
+      <w:r>
+        <w:rPr>
+          <w:rFonts w:cs="Arial"/>
+        </w:rPr>
+        <w:t xml:space="preserve">verwende ich </w:t>
+      </w:r>
+      <w:proofErr w:type="spellStart"/>
+      <w:r>
+        <w:rPr>
+          <w:rFonts w:cs="Arial"/>
+        </w:rPr>
+        <w:t>OpenJDK</w:t>
+      </w:r>
+      <w:proofErr w:type="spellEnd"/>
+      <w:r>
+        <w:rPr>
+          <w:rFonts w:cs="Arial"/>
+        </w:rPr>
+        <w:t xml:space="preserve">, das wie folgt installiert werden kann (unter </w:t>
+      </w:r>
+      <w:proofErr w:type="spellStart"/>
+      <w:r>
+        <w:rPr>
+          <w:rFonts w:cs="Arial"/>
+        </w:rPr>
+        <w:t>Raspbian</w:t>
+      </w:r>
+      <w:proofErr w:type="spellEnd"/>
+      <w:r>
+        <w:rPr>
+          <w:rFonts w:cs="Arial"/>
+        </w:rPr>
+        <w:t xml:space="preserve"> </w:t>
+      </w:r>
+      <w:proofErr w:type="spellStart"/>
+      <w:r>
+        <w:rPr>
+          <w:rFonts w:cs="Arial"/>
+        </w:rPr>
+        <w:t>Stretch</w:t>
+      </w:r>
+      <w:proofErr w:type="spellEnd"/>
+      <w:r>
+        <w:rPr>
+          <w:rFonts w:cs="Arial"/>
+        </w:rPr>
+        <w:t>, sollte bei anderen Distributionen ähnlich sein):</w:t>
+      </w:r>
+    </w:p>
+    <w:p>
+      <w:pPr>
+        <w:rPr>
+          <w:rFonts w:cs="Arial"/>
+          <w:lang w:val="en-GB"/>
+        </w:rPr>
+      </w:pPr>
+      <w:proofErr w:type="spellStart"/>
+      <w:r>
+        <w:rPr>
+          <w:rFonts w:cs="Arial"/>
+          <w:lang w:val="en-GB"/>
+        </w:rPr>
+        <w:t>Mit</w:t>
+      </w:r>
+      <w:proofErr w:type="spellEnd"/>
+    </w:p>
+    <w:p>
+      <w:pPr>
+        <w:ind w:left="709"/>
+        <w:rPr>
+          <w:rFonts w:cs="Arial"/>
+          <w:i/>
+          <w:lang w:val="en-GB"/>
+        </w:rPr>
+      </w:pPr>
       <w:proofErr w:type="gramStart"/>
       <w:r>
         <w:rPr>
           <w:rFonts w:cs="Arial"/>
-        </w:rPr>
-        <w:t xml:space="preserve">Oracle </w:t>
-      </w:r>
-      <w:r>
-        <w:rPr>
-          <w:rFonts w:cs="Arial"/>
-        </w:rPr>
-        <w:t>,</w:t>
+          <w:i/>
+          <w:lang w:val="en-GB"/>
+        </w:rPr>
+        <w:t>apt</w:t>
       </w:r>
       <w:proofErr w:type="gramEnd"/>
       <w:r>
         <w:rPr>
           <w:rFonts w:cs="Arial"/>
-        </w:rPr>
-        <w:t xml:space="preserve"> das wie folgt installiert werden kann (unter </w:t>
+          <w:i/>
+          <w:lang w:val="en-GB"/>
+        </w:rPr>
+        <w:t xml:space="preserve"> search </w:t>
+      </w:r>
+      <w:proofErr w:type="spellStart"/>
+      <w:r>
+        <w:rPr>
+          <w:rFonts w:cs="Arial"/>
+          <w:i/>
+          <w:lang w:val="en-GB"/>
+        </w:rPr>
+        <w:t>openjdk</w:t>
+      </w:r>
+      <w:proofErr w:type="spellEnd"/>
+      <w:r>
+        <w:rPr>
+          <w:rFonts w:cs="Arial"/>
+          <w:i/>
+          <w:lang w:val="en-GB"/>
+        </w:rPr>
+        <w:t>-.*-</w:t>
+      </w:r>
+      <w:proofErr w:type="spellStart"/>
+      <w:r>
+        <w:rPr>
+          <w:rFonts w:cs="Arial"/>
+          <w:i/>
+          <w:lang w:val="en-GB"/>
+        </w:rPr>
+        <w:t>jre</w:t>
+      </w:r>
+      <w:proofErr w:type="spellEnd"/>
+      <w:r>
+        <w:rPr>
+          <w:rFonts w:cs="Arial"/>
+          <w:i/>
+          <w:lang w:val="en-GB"/>
+        </w:rPr>
+        <w:t>*</w:t>
+      </w:r>
+    </w:p>
+    <w:p>
+      <w:pPr>
+        <w:rPr>
+          <w:rFonts w:cs="Arial"/>
+        </w:rPr>
+      </w:pPr>
+      <w:r>
+        <w:rPr>
+          <w:rFonts w:cs="Arial"/>
+        </w:rPr>
+        <w:t xml:space="preserve">kann man sich die aktuellen JRE-Versionen </w:t>
+      </w:r>
+      <w:r>
+        <w:rPr>
+          <w:rFonts w:cs="Arial"/>
+        </w:rPr>
+        <w:t xml:space="preserve">für das aktuell installierte Betriebssystem </w:t>
+      </w:r>
+      <w:r>
+        <w:rPr>
+          <w:rFonts w:cs="Arial"/>
+        </w:rPr>
+        <w:t>ansehen.</w:t>
+      </w:r>
+    </w:p>
+    <w:p>
+      <w:pPr>
+        <w:rPr>
+          <w:rFonts w:cs="Arial"/>
+        </w:rPr>
+      </w:pPr>
+      <w:r>
+        <w:rPr>
+          <w:rFonts w:cs="Arial"/>
+        </w:rPr>
+        <w:t xml:space="preserve">Die aktuell stabile Version 9 </w:t>
+      </w:r>
+      <w:r>
+        <w:rPr>
+          <w:rFonts w:cs="Arial"/>
+        </w:rPr>
+        <w:t xml:space="preserve">für </w:t>
       </w:r>
       <w:proofErr w:type="spellStart"/>
       <w:r>
@@ -4114,138 +4395,84 @@
         <w:rPr>
           <w:rFonts w:cs="Arial"/>
         </w:rPr>
-        <w:t>, sollte bei anderen Distributionen ähnlich sein):</w:t>
-      </w:r>
-    </w:p>
-    <w:p>
-      <w:pPr>
-        <w:rPr>
-          <w:rFonts w:cs="Arial"/>
-          <w:lang w:val="en-GB"/>
-        </w:rPr>
-      </w:pPr>
-      <w:proofErr w:type="spellStart"/>
-      <w:r>
-        <w:rPr>
-          <w:rFonts w:cs="Arial"/>
-          <w:lang w:val="en-GB"/>
-        </w:rPr>
-        <w:t>Mit</w:t>
-      </w:r>
-      <w:proofErr w:type="spellEnd"/>
+        <w:t xml:space="preserve"> </w:t>
+      </w:r>
+      <w:r>
+        <w:rPr>
+          <w:rFonts w:cs="Arial"/>
+        </w:rPr>
+        <w:t xml:space="preserve">(hier </w:t>
+      </w:r>
+      <w:proofErr w:type="spellStart"/>
+      <w:r>
+        <w:rPr>
+          <w:rFonts w:cs="Arial"/>
+        </w:rPr>
+        <w:t>Stretch</w:t>
+      </w:r>
+      <w:proofErr w:type="spellEnd"/>
+      <w:r>
+        <w:rPr>
+          <w:rFonts w:cs="Arial"/>
+        </w:rPr>
+        <w:t xml:space="preserve">) </w:t>
+      </w:r>
+      <w:r>
+        <w:rPr>
+          <w:rFonts w:cs="Arial"/>
+        </w:rPr>
+        <w:t>wird dann wie folgt installiert:</w:t>
+      </w:r>
     </w:p>
     <w:p>
       <w:pPr>
         <w:ind w:left="709"/>
         <w:rPr>
           <w:rFonts w:cs="Arial"/>
-          <w:lang w:val="en-GB"/>
-        </w:rPr>
-      </w:pPr>
-      <w:proofErr w:type="gramStart"/>
-      <w:r>
-        <w:rPr>
-          <w:rFonts w:cs="Arial"/>
-          <w:lang w:val="en-GB"/>
+          <w:i/>
+        </w:rPr>
+      </w:pPr>
+      <w:r>
+        <w:rPr>
+          <w:rFonts w:cs="Arial"/>
+        </w:rPr>
+        <w:t xml:space="preserve"> </w:t>
+      </w:r>
+      <w:proofErr w:type="spellStart"/>
+      <w:r>
+        <w:rPr>
+          <w:rFonts w:cs="Arial"/>
+          <w:i/>
         </w:rPr>
         <w:t>apt</w:t>
       </w:r>
-      <w:proofErr w:type="gramEnd"/>
-      <w:r>
-        <w:rPr>
-          <w:rFonts w:cs="Arial"/>
-          <w:lang w:val="en-GB"/>
-        </w:rPr>
-        <w:t xml:space="preserve"> search </w:t>
-      </w:r>
-      <w:proofErr w:type="spellStart"/>
-      <w:r>
-        <w:rPr>
-          <w:rFonts w:cs="Arial"/>
-          <w:lang w:val="en-GB"/>
-        </w:rPr>
-        <w:t>openjdk</w:t>
-      </w:r>
-      <w:proofErr w:type="spellEnd"/>
-      <w:r>
-        <w:rPr>
-          <w:rFonts w:cs="Arial"/>
-          <w:lang w:val="en-GB"/>
-        </w:rPr>
-        <w:t>-.*-</w:t>
-      </w:r>
-      <w:proofErr w:type="spellStart"/>
-      <w:r>
-        <w:rPr>
-          <w:rFonts w:cs="Arial"/>
-          <w:lang w:val="en-GB"/>
-        </w:rPr>
-        <w:t>jre</w:t>
-      </w:r>
-      <w:proofErr w:type="spellEnd"/>
-      <w:r>
-        <w:rPr>
-          <w:rFonts w:cs="Arial"/>
-          <w:lang w:val="en-GB"/>
-        </w:rPr>
-        <w:t>*</w:t>
-      </w:r>
-    </w:p>
-    <w:p>
-      <w:pPr>
-        <w:rPr>
-          <w:rFonts w:cs="Arial"/>
-        </w:rPr>
-      </w:pPr>
-      <w:r>
-        <w:rPr>
-          <w:rFonts w:cs="Arial"/>
-        </w:rPr>
-        <w:t>kann man sich die aktuellen JRE-Versionen ansehen.</w:t>
-      </w:r>
-    </w:p>
-    <w:p>
-      <w:pPr>
-        <w:rPr>
-          <w:rFonts w:cs="Arial"/>
-        </w:rPr>
-      </w:pPr>
-      <w:r>
-        <w:rPr>
-          <w:rFonts w:cs="Arial"/>
-        </w:rPr>
-        <w:t xml:space="preserve">Die aktuell stabile Version 9 </w:t>
-      </w:r>
-      <w:r>
-        <w:rPr>
-          <w:rFonts w:cs="Arial"/>
-        </w:rPr>
-        <w:t xml:space="preserve">für </w:t>
-      </w:r>
-      <w:proofErr w:type="spellStart"/>
-      <w:r>
-        <w:rPr>
-          <w:rFonts w:cs="Arial"/>
-        </w:rPr>
-        <w:t>Raspbian</w:t>
-      </w:r>
-      <w:proofErr w:type="spellEnd"/>
-      <w:r>
-        <w:rPr>
-          <w:rFonts w:cs="Arial"/>
+      <w:proofErr w:type="spellEnd"/>
+      <w:r>
+        <w:rPr>
+          <w:rFonts w:cs="Arial"/>
+          <w:i/>
         </w:rPr>
         <w:t xml:space="preserve"> </w:t>
       </w:r>
-      <w:r>
-        <w:rPr>
-          <w:rFonts w:cs="Arial"/>
-        </w:rPr>
-        <w:t>wird dann wie folgt installiert:</w:t>
-      </w:r>
-    </w:p>
-    <w:p>
-      <w:pPr>
-        <w:ind w:left="709"/>
+      <w:proofErr w:type="spellStart"/>
+      <w:r>
+        <w:rPr>
+          <w:rFonts w:cs="Arial"/>
+          <w:i/>
+        </w:rPr>
+        <w:t>install</w:t>
+      </w:r>
+      <w:proofErr w:type="spellEnd"/>
+      <w:r>
+        <w:rPr>
+          <w:rFonts w:cs="Arial"/>
+          <w:i/>
+        </w:rPr>
+        <w:t xml:space="preserve"> openjdk-9-jre</w:t>
+      </w:r>
+    </w:p>
+    <w:p>
+      <w:pPr>
         <w:rPr>
           <w:rFonts w:cs="Arial"/>
         </w:rPr>
@@ -4256,47 +4483,6 @@
         </w:rPr>
         <w:t xml:space="preserve"> </w:t>
       </w:r>
-      <w:proofErr w:type="spellStart"/>
-      <w:r>
-        <w:rPr>
-          <w:rFonts w:cs="Arial"/>
-        </w:rPr>
-        <w:t>apt</w:t>
-      </w:r>
-      <w:proofErr w:type="spellEnd"/>
-      <w:r>
-        <w:rPr>
-          <w:rFonts w:cs="Arial"/>
-        </w:rPr>
-        <w:t xml:space="preserve"> </w:t>
-      </w:r>
-      <w:proofErr w:type="spellStart"/>
-      <w:r>
-        <w:rPr>
-          <w:rFonts w:cs="Arial"/>
-        </w:rPr>
-        <w:t>install</w:t>
-      </w:r>
-      <w:proofErr w:type="spellEnd"/>
-      <w:r>
-        <w:rPr>
-          <w:rFonts w:cs="Arial"/>
-        </w:rPr>
-        <w:t xml:space="preserve"> openjdk-9-jre</w:t>
-      </w:r>
-    </w:p>
-    <w:p>
-      <w:pPr>
-        <w:rPr>
-          <w:rFonts w:cs="Arial"/>
-        </w:rPr>
-      </w:pPr>
-      <w:r>
-        <w:rPr>
-          <w:rFonts w:cs="Arial"/>
-        </w:rPr>
-        <w:t xml:space="preserve"> </w:t>
-      </w:r>
     </w:p>
     <w:p>
       <w:pPr>
@@ -4328,12 +4514,14 @@
         <w:ind w:firstLine="709"/>
         <w:rPr>
           <w:rFonts w:cs="Arial"/>
-        </w:rPr>
-      </w:pPr>
-      <w:proofErr w:type="spellStart"/>
-      <w:r>
-        <w:rPr>
-          <w:rFonts w:cs="Arial"/>
+          <w:i/>
+        </w:rPr>
+      </w:pPr>
+      <w:proofErr w:type="spellStart"/>
+      <w:r>
+        <w:rPr>
+          <w:rFonts w:cs="Arial"/>
+          <w:i/>
         </w:rPr>
         <w:t>java</w:t>
       </w:r>
@@ -4341,6 +4529,7 @@
       <w:r>
         <w:rPr>
           <w:rFonts w:cs="Arial"/>
+          <w:i/>
         </w:rPr>
         <w:t xml:space="preserve"> -version</w:t>
       </w:r>
@@ -4415,7 +4604,7 @@
       <w:pPr>
         <w:pStyle w:val="berschrift2"/>
       </w:pPr>
-      <w:bookmarkStart w:id="8" w:name="_Toc29837858"/>
+      <w:bookmarkStart w:id="8" w:name="_Toc30694271"/>
       <w:proofErr w:type="spellStart"/>
       <w:r>
         <w:t>SolvisSmartHome</w:t>
@@ -4461,7 +4650,7 @@
       <w:pPr>
         <w:pStyle w:val="berschrift3"/>
       </w:pPr>
-      <w:bookmarkStart w:id="9" w:name="_Toc29837859"/>
+      <w:bookmarkStart w:id="9" w:name="_Toc30694272"/>
       <w:r>
         <w:t xml:space="preserve">Dateien </w:t>
       </w:r>
@@ -4693,7 +4882,7 @@
           <w:i/>
         </w:rPr>
       </w:pPr>
-      <w:bookmarkStart w:id="10" w:name="_Toc29837860"/>
+      <w:bookmarkStart w:id="10" w:name="_Toc30694273"/>
       <w:r>
         <w:t xml:space="preserve">Anpassung der Datei </w:t>
       </w:r>
@@ -4712,7 +4901,10 @@
     </w:p>
     <w:p>
       <w:r>
-        <w:t>Es enthält aktuell (Stand 11.01.2020) folgenden Inhalt:</w:t>
+        <w:t>Es enthält aktuell (Stand 23</w:t>
+      </w:r>
+      <w:r>
+        <w:t>.01.2020) folgenden Inhalt:</w:t>
       </w:r>
       <w:r>
         <w:br/>
@@ -5404,6 +5596,7 @@
           <w:rPr>
             <w:rStyle w:val="Hyperlink"/>
             <w:i/>
+            <w:color w:val="FF0000"/>
             <w:highlight w:val="lightGray"/>
           </w:rPr>
           <w:t>aaa.bbb.ccc.ddd</w:t>
@@ -5532,12 +5725,20 @@
         </w:rPr>
         <w:tab/>
       </w:r>
+      <w:proofErr w:type="spellStart"/>
       <w:r>
         <w:rPr>
           <w:color w:val="7F007F"/>
         </w:rPr>
-        <w:t>defaultReadMeasurementsIntervall_ms</w:t>
-      </w:r>
+        <w:t>defaultReadMeasurementsInterval</w:t>
+      </w:r>
+      <w:r>
+        <w:rPr>
+          <w:color w:val="7F007F"/>
+        </w:rPr>
+        <w:t>_ms</w:t>
+      </w:r>
+      <w:proofErr w:type="spellEnd"/>
       <w:r>
         <w:rPr>
           <w:color w:val="000000"/>
@@ -5575,7 +5776,13 @@
         <w:rPr>
           <w:color w:val="7F007F"/>
         </w:rPr>
-        <w:t>forcedUpdateIntervall_ms</w:t>
+        <w:t>forcedUpdateInterval</w:t>
+      </w:r>
+      <w:r>
+        <w:rPr>
+          <w:color w:val="7F007F"/>
+        </w:rPr>
+        <w:t>_ms</w:t>
       </w:r>
       <w:proofErr w:type="spellEnd"/>
       <w:r>
@@ -5615,7 +5822,13 @@
         <w:rPr>
           <w:color w:val="7F007F"/>
         </w:rPr>
-        <w:t>bufferedIntervall_ms</w:t>
+        <w:t>bufferedInterval</w:t>
+      </w:r>
+      <w:r>
+        <w:rPr>
+          <w:color w:val="7F007F"/>
+        </w:rPr>
+        <w:t>_ms</w:t>
       </w:r>
       <w:proofErr w:type="spellEnd"/>
       <w:r>
@@ -5674,6 +5887,9 @@
         </w:rPr>
         <w:t>"true"</w:t>
       </w:r>
+      <w:r>
+        <w:t>&gt;</w:t>
+      </w:r>
     </w:p>
     <w:p>
       <w:pPr>
@@ -5681,14 +5897,25 @@
         <w:spacing w:before="0"/>
       </w:pPr>
       <w:r>
-        <w:rPr>
-          <w:color w:val="7F007F"/>
-        </w:rPr>
         <w:tab/>
-      </w:r>
-      <w:r>
-        <w:t>/&gt;</w:t>
-      </w:r>
+        <w:t xml:space="preserve">    &lt;</w:t>
+      </w:r>
+      <w:proofErr w:type="spellStart"/>
+      <w:r>
+        <w:rPr>
+          <w:color w:val="3F7F7F"/>
+        </w:rPr>
+        <w:t>tns</w:t>
+      </w:r>
+      <w:proofErr w:type="gramStart"/>
+      <w:r>
+        <w:rPr>
+          <w:color w:val="3F7F7F"/>
+        </w:rPr>
+        <w:t>:ClockAdjustment</w:t>
+      </w:r>
+      <w:proofErr w:type="spellEnd"/>
+      <w:proofErr w:type="gramEnd"/>
     </w:p>
     <w:p>
       <w:pPr>
@@ -5696,65 +5923,302 @@
         <w:spacing w:before="0"/>
       </w:pPr>
       <w:r>
+        <w:tab/>
+      </w:r>
+      <w:r>
+        <w:tab/>
+        <w:t xml:space="preserve">    </w:t>
+      </w:r>
+      <w:proofErr w:type="gramStart"/>
+      <w:r>
         <w:rPr>
           <w:color w:val="7F007F"/>
         </w:rPr>
-        <w:t xml:space="preserve">    </w:t>
-      </w:r>
-      <w:r>
-        <w:t>&lt;/</w:t>
-      </w:r>
-      <w:proofErr w:type="spellStart"/>
-      <w:r>
-        <w:rPr>
-          <w:color w:val="3F7F7F"/>
-        </w:rPr>
-        <w:t>tns</w:t>
-      </w:r>
-      <w:proofErr w:type="gramStart"/>
-      <w:r>
-        <w:rPr>
-          <w:color w:val="3F7F7F"/>
-        </w:rPr>
-        <w:t>:Units</w:t>
-      </w:r>
-      <w:proofErr w:type="spellEnd"/>
+        <w:t>enable</w:t>
+      </w:r>
       <w:proofErr w:type="gramEnd"/>
       <w:r>
-        <w:t>&gt;</w:t>
+        <w:rPr>
+          <w:color w:val="7F007F"/>
+        </w:rPr>
+        <w:t>=</w:t>
+      </w:r>
+      <w:r>
+        <w:rPr>
+          <w:i/>
+          <w:iCs/>
+          <w:color w:val="2A00FF"/>
+        </w:rPr>
+        <w:t>"true"</w:t>
       </w:r>
     </w:p>
     <w:p>
       <w:pPr>
         <w:pStyle w:val="Code"/>
         <w:spacing w:before="0"/>
-        <w:rPr>
-          <w:lang w:val="de-DE"/>
-        </w:rPr>
-      </w:pPr>
-      <w:r>
-        <w:rPr>
-          <w:lang w:val="de-DE"/>
-        </w:rPr>
+      </w:pPr>
+      <w:r>
+        <w:tab/>
+      </w:r>
+      <w:r>
+        <w:tab/>
+        <w:t xml:space="preserve">    </w:t>
+      </w:r>
+      <w:proofErr w:type="spellStart"/>
+      <w:r>
+        <w:rPr>
+          <w:color w:val="7F007F"/>
+        </w:rPr>
+        <w:t>fineLimitUpper_ms</w:t>
+      </w:r>
+      <w:proofErr w:type="spellEnd"/>
+      <w:r>
+        <w:rPr>
+          <w:color w:val="7F007F"/>
+        </w:rPr>
+        <w:t>=</w:t>
+      </w:r>
+      <w:r>
+        <w:rPr>
+          <w:i/>
+          <w:iCs/>
+          <w:color w:val="2A00FF"/>
+        </w:rPr>
+        <w:t>"2000"</w:t>
+      </w:r>
+    </w:p>
+    <w:p>
+      <w:pPr>
+        <w:pStyle w:val="Code"/>
+        <w:spacing w:before="0"/>
+      </w:pPr>
+      <w:r>
+        <w:tab/>
+      </w:r>
+      <w:r>
+        <w:tab/>
+        <w:t xml:space="preserve">    </w:t>
+      </w:r>
+      <w:proofErr w:type="spellStart"/>
+      <w:r>
+        <w:rPr>
+          <w:color w:val="7F007F"/>
+        </w:rPr>
+        <w:t>fineLimitLower_ms</w:t>
+      </w:r>
+      <w:proofErr w:type="spellEnd"/>
+      <w:r>
+        <w:rPr>
+          <w:color w:val="7F007F"/>
+        </w:rPr>
+        <w:t>=</w:t>
+      </w:r>
+      <w:r>
+        <w:rPr>
+          <w:i/>
+          <w:iCs/>
+          <w:color w:val="2A00FF"/>
+        </w:rPr>
+        <w:t>"-5000"</w:t>
+      </w:r>
+    </w:p>
+    <w:p>
+      <w:pPr>
+        <w:pStyle w:val="Code"/>
+        <w:spacing w:before="0"/>
+      </w:pPr>
+      <w:r>
+        <w:tab/>
+      </w:r>
+      <w:r>
+        <w:tab/>
+        <w:t xml:space="preserve">    </w:t>
+      </w:r>
+      <w:proofErr w:type="spellStart"/>
+      <w:r>
+        <w:rPr>
+          <w:color w:val="7F007F"/>
+        </w:rPr>
+        <w:t>aproximatlySetAjust_ms</w:t>
+      </w:r>
+      <w:proofErr w:type="spellEnd"/>
+      <w:r>
+        <w:rPr>
+          <w:color w:val="7F007F"/>
+        </w:rPr>
+        <w:t>=</w:t>
+      </w:r>
+      <w:r>
+        <w:rPr>
+          <w:i/>
+          <w:iCs/>
+          <w:color w:val="2A00FF"/>
+        </w:rPr>
+        <w:t>"1000"</w:t>
+      </w:r>
+    </w:p>
+    <w:p>
+      <w:pPr>
+        <w:pStyle w:val="Code"/>
+        <w:spacing w:before="0"/>
+      </w:pPr>
+      <w:r>
+        <w:tab/>
+      </w:r>
+      <w:r>
+        <w:tab/>
+        <w:t xml:space="preserve">    </w:t>
+      </w:r>
+      <w:proofErr w:type="spellStart"/>
+      <w:proofErr w:type="gramStart"/>
+      <w:r>
+        <w:rPr>
+          <w:color w:val="7F007F"/>
+        </w:rPr>
+        <w:t>burstLength</w:t>
+      </w:r>
+      <w:proofErr w:type="spellEnd"/>
+      <w:proofErr w:type="gramEnd"/>
+      <w:r>
+        <w:rPr>
+          <w:color w:val="7F007F"/>
+        </w:rPr>
+        <w:t>=</w:t>
+      </w:r>
+      <w:r>
+        <w:rPr>
+          <w:i/>
+          <w:iCs/>
+          <w:color w:val="2A00FF"/>
+        </w:rPr>
+        <w:t>"</w:t>
+      </w:r>
+      <w:r>
+        <w:rPr>
+          <w:i/>
+          <w:iCs/>
+          <w:color w:val="2A00FF"/>
+        </w:rPr>
+        <w:t>0</w:t>
+      </w:r>
+      <w:r>
+        <w:rPr>
+          <w:i/>
+          <w:iCs/>
+          <w:color w:val="2A00FF"/>
+        </w:rPr>
+        <w:t xml:space="preserve">" </w:t>
+      </w:r>
+      <w:r>
+        <w:t xml:space="preserve">/&gt;  &lt;!-- </w:t>
+      </w:r>
+      <w:proofErr w:type="spellStart"/>
+      <w:r>
+        <w:t>burstLength</w:t>
+      </w:r>
+      <w:proofErr w:type="spellEnd"/>
+      <w:r>
+        <w:t xml:space="preserve"> = 0: fine tuning disabled --&gt;</w:t>
+      </w:r>
+    </w:p>
+    <w:p>
+      <w:pPr>
+        <w:pStyle w:val="Code"/>
+        <w:spacing w:before="0"/>
+      </w:pPr>
+      <w:r>
+        <w:tab/>
         <w:t>&lt;/</w:t>
       </w:r>
       <w:proofErr w:type="spellStart"/>
       <w:r>
         <w:rPr>
           <w:color w:val="3F7F7F"/>
-          <w:lang w:val="de-DE"/>
-        </w:rPr>
-        <w:t>tns:BaseData</w:t>
-      </w:r>
-      <w:proofErr w:type="spellEnd"/>
-      <w:r>
-        <w:rPr>
-          <w:lang w:val="de-DE"/>
-        </w:rPr>
+        </w:rPr>
+        <w:t>tns</w:t>
+      </w:r>
+      <w:proofErr w:type="gramStart"/>
+      <w:r>
+        <w:rPr>
+          <w:color w:val="3F7F7F"/>
+        </w:rPr>
+        <w:t>:Unit</w:t>
+      </w:r>
+      <w:proofErr w:type="spellEnd"/>
+      <w:proofErr w:type="gramEnd"/>
+      <w:r>
         <w:t>&gt;</w:t>
       </w:r>
     </w:p>
-    <w:p/>
+    <w:p>
+      <w:pPr>
+        <w:pStyle w:val="Code"/>
+        <w:spacing w:before="0"/>
+      </w:pPr>
+      <w:r>
+        <w:rPr>
+          <w:color w:val="7F007F"/>
+        </w:rPr>
+        <w:t xml:space="preserve">    </w:t>
+      </w:r>
+      <w:r>
+        <w:t>&lt;/</w:t>
+      </w:r>
+      <w:proofErr w:type="spellStart"/>
+      <w:r>
+        <w:rPr>
+          <w:color w:val="3F7F7F"/>
+        </w:rPr>
+        <w:t>tns</w:t>
+      </w:r>
+      <w:proofErr w:type="gramStart"/>
+      <w:r>
+        <w:rPr>
+          <w:color w:val="3F7F7F"/>
+        </w:rPr>
+        <w:t>:Units</w:t>
+      </w:r>
+      <w:proofErr w:type="spellEnd"/>
+      <w:proofErr w:type="gramEnd"/>
+      <w:r>
+        <w:t>&gt;</w:t>
+      </w:r>
+    </w:p>
+    <w:p>
+      <w:pPr>
+        <w:pStyle w:val="Code"/>
+        <w:spacing w:before="0"/>
+      </w:pPr>
+      <w:r>
+        <w:t>&lt;/</w:t>
+      </w:r>
+      <w:proofErr w:type="spellStart"/>
+      <w:r>
+        <w:rPr>
+          <w:color w:val="3F7F7F"/>
+        </w:rPr>
+        <w:t>tns</w:t>
+      </w:r>
+      <w:proofErr w:type="gramStart"/>
+      <w:r>
+        <w:rPr>
+          <w:color w:val="3F7F7F"/>
+        </w:rPr>
+        <w:t>:BaseData</w:t>
+      </w:r>
+      <w:proofErr w:type="spellEnd"/>
+      <w:proofErr w:type="gramEnd"/>
+      <w:r>
+        <w:t>&gt;</w:t>
+      </w:r>
+    </w:p>
+    <w:p>
+      <w:pPr>
+        <w:rPr>
+          <w:lang w:val="en-GB"/>
+        </w:rPr>
+      </w:pPr>
+    </w:p>
     <w:p>
       <w:r>
         <w:t xml:space="preserve">Die obigen </w:t>
@@ -6037,25 +6501,29 @@
         <w:tblLook w:val="04A0"/>
       </w:tblPr>
       <w:tblGrid>
-        <w:gridCol w:w="2976"/>
-        <w:gridCol w:w="5103"/>
+        <w:gridCol w:w="3118"/>
+        <w:gridCol w:w="4961"/>
       </w:tblGrid>
       <w:tr>
         <w:tc>
           <w:tcPr>
-            <w:tcW w:w="2976" w:type="dxa"/>
+            <w:tcW w:w="3118" w:type="dxa"/>
           </w:tcPr>
           <w:p>
-            <w:proofErr w:type="spellStart"/>
             <w:r>
-              <w:t>port</w:t>
+              <w:t>P</w:t>
             </w:r>
-            <w:proofErr w:type="spellEnd"/>
+            <w:r>
+              <w:t>ort</w:t>
+            </w:r>
+            <w:r>
+              <w:t>:</w:t>
+            </w:r>
           </w:p>
         </w:tc>
         <w:tc>
           <w:tcPr>
-            <w:tcW w:w="5103" w:type="dxa"/>
+            <w:tcW w:w="4961" w:type="dxa"/>
           </w:tcPr>
           <w:p>
             <w:r>
@@ -6067,7 +6535,7 @@
       <w:tr>
         <w:tc>
           <w:tcPr>
-            <w:tcW w:w="2976" w:type="dxa"/>
+            <w:tcW w:w="3118" w:type="dxa"/>
           </w:tcPr>
           <w:p>
             <w:proofErr w:type="spellStart"/>
@@ -6075,11 +6543,14 @@
               <w:t>defaultAverageCount</w:t>
             </w:r>
             <w:proofErr w:type="spellEnd"/>
+            <w:r>
+              <w:t>:</w:t>
+            </w:r>
           </w:p>
         </w:tc>
         <w:tc>
           <w:tcPr>
-            <w:tcW w:w="5103" w:type="dxa"/>
+            <w:tcW w:w="4961" w:type="dxa"/>
           </w:tcPr>
           <w:p>
             <w:r>
@@ -6091,7 +6562,7 @@
       <w:tr>
         <w:tc>
           <w:tcPr>
-            <w:tcW w:w="2976" w:type="dxa"/>
+            <w:tcW w:w="3118" w:type="dxa"/>
           </w:tcPr>
           <w:p>
             <w:proofErr w:type="spellStart"/>
@@ -6099,11 +6570,14 @@
               <w:t>measurementHysteresisFactor</w:t>
             </w:r>
             <w:proofErr w:type="spellEnd"/>
+            <w:r>
+              <w:t>:</w:t>
+            </w:r>
           </w:p>
         </w:tc>
         <w:tc>
           <w:tcPr>
-            <w:tcW w:w="5103" w:type="dxa"/>
+            <w:tcW w:w="4961" w:type="dxa"/>
           </w:tcPr>
           <w:p>
             <w:proofErr w:type="spellStart"/>
@@ -6136,19 +6610,25 @@
       <w:tr>
         <w:tc>
           <w:tcPr>
-            <w:tcW w:w="2976" w:type="dxa"/>
+            <w:tcW w:w="3118" w:type="dxa"/>
           </w:tcPr>
           <w:p>
             <w:proofErr w:type="spellStart"/>
             <w:r>
-              <w:t>forcedUpdateIntervall_ms</w:t>
+              <w:t>forcedUpdateInterval</w:t>
+            </w:r>
+            <w:r>
+              <w:t>_ms</w:t>
             </w:r>
             <w:proofErr w:type="spellEnd"/>
+            <w:r>
+              <w:t>:</w:t>
+            </w:r>
           </w:p>
         </w:tc>
         <w:tc>
           <w:tcPr>
-            <w:tcW w:w="5103" w:type="dxa"/>
+            <w:tcW w:w="4961" w:type="dxa"/>
           </w:tcPr>
           <w:p>
             <w:r>
@@ -6165,29 +6645,8 @@
             <w:r>
               <w:t xml:space="preserve"> ist hier 0 einzutragen</w:t>
             </w:r>
-          </w:p>
-        </w:tc>
-      </w:tr>
-      <w:tr>
-        <w:tc>
-          <w:tcPr>
-            <w:tcW w:w="2976" w:type="dxa"/>
-          </w:tcPr>
-          <w:p>
-            <w:proofErr w:type="spellStart"/>
             <w:r>
-              <w:t>bufferedIntervall_ms</w:t>
-            </w:r>
-            <w:proofErr w:type="spellEnd"/>
-          </w:p>
-        </w:tc>
-        <w:tc>
-          <w:tcPr>
-            <w:tcW w:w="5103" w:type="dxa"/>
-          </w:tcPr>
-          <w:p>
-            <w:r>
-              <w:t>Bei bestimmten Messwerten kann hiermit die minimale Zeit zwischen der Ausgabe von 2 Messwerten bestimmt werden</w:t>
+              <w:t>.</w:t>
             </w:r>
           </w:p>
         </w:tc>
@@ -6195,7 +6654,48 @@
       <w:tr>
         <w:tc>
           <w:tcPr>
-            <w:tcW w:w="2976" w:type="dxa"/>
+            <w:tcW w:w="3118" w:type="dxa"/>
+          </w:tcPr>
+          <w:p>
+            <w:proofErr w:type="spellStart"/>
+            <w:r>
+              <w:t>bufferedInterval</w:t>
+            </w:r>
+            <w:r>
+              <w:t>_ms</w:t>
+            </w:r>
+            <w:proofErr w:type="spellEnd"/>
+            <w:r>
+              <w:t>:</w:t>
+            </w:r>
+          </w:p>
+        </w:tc>
+        <w:tc>
+          <w:tcPr>
+            <w:tcW w:w="4961" w:type="dxa"/>
+          </w:tcPr>
+          <w:p>
+            <w:r>
+              <w:t>Bei bestimmten Messwerten kann hiermit die minimale Zeit zwischen der Ausgabe von 2 Messwerten bestimmt werden</w:t>
+            </w:r>
+            <w:r>
+              <w:t xml:space="preserve">. Zum </w:t>
+            </w:r>
+            <w:proofErr w:type="spellStart"/>
+            <w:r>
+              <w:t>Disablen</w:t>
+            </w:r>
+            <w:proofErr w:type="spellEnd"/>
+            <w:r>
+              <w:t xml:space="preserve"> ist hier 0 einzutragen.</w:t>
+            </w:r>
+          </w:p>
+        </w:tc>
+      </w:tr>
+      <w:tr>
+        <w:tc>
+          <w:tcPr>
+            <w:tcW w:w="3118" w:type="dxa"/>
           </w:tcPr>
           <w:p>
             <w:proofErr w:type="spellStart"/>
@@ -6203,34 +6703,45 @@
               <w:t>delayAfterSwitchingOnEnable</w:t>
             </w:r>
             <w:proofErr w:type="spellEnd"/>
+            <w:r>
+              <w:t>:</w:t>
+            </w:r>
           </w:p>
         </w:tc>
         <w:tc>
           <w:tcPr>
-            <w:tcW w:w="5103" w:type="dxa"/>
+            <w:tcW w:w="4961" w:type="dxa"/>
           </w:tcPr>
           <w:p>
             <w:r>
-              <w:t xml:space="preserve">Bestimmte Sensoren benötigen bei meiner </w:t>
+              <w:t>Bestimmte Sensoren benötigen bei meiner Anl</w:t>
+            </w:r>
+            <w:r>
+              <w:t>a</w:t>
+            </w:r>
+            <w:r>
+              <w:t xml:space="preserve">ge </w:t>
+            </w:r>
+            <w:r>
+              <w:lastRenderedPageBreak/>
+              <w:t xml:space="preserve">nach dem </w:t>
             </w:r>
             <w:proofErr w:type="spellStart"/>
             <w:r>
-              <w:t>Anlge</w:t>
+              <w:t>Einscchlaten</w:t>
             </w:r>
             <w:proofErr w:type="spellEnd"/>
             <w:r>
-              <w:t xml:space="preserve"> relativ viel Zeit, bis sie stabile Werte anzeigen (</w:t>
+              <w:t xml:space="preserve"> </w:t>
             </w:r>
             <w:r>
-              <w:t xml:space="preserve">Der </w:t>
+              <w:t>relativ viel Zeit, bis sie stabile Werte anzeigen (</w:t>
             </w:r>
-            <w:proofErr w:type="spellStart"/>
             <w:r>
-              <w:t>raumfühler</w:t>
+              <w:t>Der R</w:t>
             </w:r>
-            <w:proofErr w:type="spellEnd"/>
             <w:r>
-              <w:t xml:space="preserve"> benötigt 25 min). Mit diesem Parameter kann dieses Verhalten deaktiviert werden.</w:t>
+              <w:t>aumfühler benötigt 25 min). Mit diesem Parameter kann dieses Verhalten deaktiviert werden.</w:t>
             </w:r>
           </w:p>
         </w:tc>
@@ -6238,19 +6749,26 @@
       <w:tr>
         <w:tc>
           <w:tcPr>
-            <w:tcW w:w="2976" w:type="dxa"/>
+            <w:tcW w:w="3118" w:type="dxa"/>
           </w:tcPr>
           <w:p>
             <w:proofErr w:type="spellStart"/>
             <w:r>
-              <w:t>defaultReadMeasurementsIntervall_ms</w:t>
+              <w:lastRenderedPageBreak/>
+              <w:t>defaultReadMeasurementsInterval</w:t>
+            </w:r>
+            <w:r>
+              <w:t>_ms</w:t>
             </w:r>
             <w:proofErr w:type="spellEnd"/>
+            <w:r>
+              <w:t>:</w:t>
+            </w:r>
           </w:p>
         </w:tc>
         <w:tc>
           <w:tcPr>
-            <w:tcW w:w="5103" w:type="dxa"/>
+            <w:tcW w:w="4961" w:type="dxa"/>
           </w:tcPr>
           <w:p>
             <w:r>
@@ -6268,13 +6786,308 @@
         </w:tc>
       </w:tr>
     </w:tbl>
+    <w:p/>
+    <w:p>
+      <w:r>
+        <w:t xml:space="preserve">Daneben gibt es noch das </w:t>
+      </w:r>
+      <w:proofErr w:type="spellStart"/>
+      <w:r>
+        <w:t>ClockAdjustment</w:t>
+      </w:r>
+      <w:proofErr w:type="spellEnd"/>
+      <w:r>
+        <w:t xml:space="preserve">-Element, über das man die Korrektur der Uhr steuern kann. Es </w:t>
+      </w:r>
+      <w:r>
+        <w:t>besitzt</w:t>
+      </w:r>
+      <w:r>
+        <w:t xml:space="preserve"> folgende Attribute:</w:t>
+      </w:r>
+      <w:r>
+        <w:br/>
+      </w:r>
+    </w:p>
+    <w:tbl>
+      <w:tblPr>
+        <w:tblStyle w:val="Tabellengitternetz"/>
+        <w:tblW w:w="0" w:type="auto"/>
+        <w:tblInd w:w="534" w:type="dxa"/>
+        <w:tblBorders>
+          <w:top w:val="none" w:sz="0" w:space="0" w:color="auto"/>
+          <w:left w:val="none" w:sz="0" w:space="0" w:color="auto"/>
+          <w:bottom w:val="none" w:sz="0" w:space="0" w:color="auto"/>
+          <w:right w:val="none" w:sz="0" w:space="0" w:color="auto"/>
+          <w:insideH w:val="none" w:sz="0" w:space="0" w:color="auto"/>
+          <w:insideV w:val="none" w:sz="0" w:space="0" w:color="auto"/>
+        </w:tblBorders>
+        <w:tblLayout w:type="fixed"/>
+        <w:tblLook w:val="04A0"/>
+      </w:tblPr>
+      <w:tblGrid>
+        <w:gridCol w:w="2976"/>
+        <w:gridCol w:w="5103"/>
+      </w:tblGrid>
+      <w:tr>
+        <w:tc>
+          <w:tcPr>
+            <w:tcW w:w="2976" w:type="dxa"/>
+          </w:tcPr>
+          <w:p>
+            <w:proofErr w:type="spellStart"/>
+            <w:r>
+              <w:rPr>
+                <w:color w:val="7F007F"/>
+              </w:rPr>
+              <w:t>enable</w:t>
+            </w:r>
+            <w:proofErr w:type="spellEnd"/>
+            <w:r>
+              <w:t>:</w:t>
+            </w:r>
+          </w:p>
+        </w:tc>
+        <w:tc>
+          <w:tcPr>
+            <w:tcW w:w="5103" w:type="dxa"/>
+          </w:tcPr>
+          <w:p>
+            <w:proofErr w:type="spellStart"/>
+            <w:r>
+              <w:t>true</w:t>
+            </w:r>
+            <w:proofErr w:type="spellEnd"/>
+            <w:r>
+              <w:t>/</w:t>
+            </w:r>
+            <w:proofErr w:type="spellStart"/>
+            <w:r>
+              <w:t>false</w:t>
+            </w:r>
+            <w:proofErr w:type="spellEnd"/>
+            <w:r>
+              <w:t>: Ein-/Aussch</w:t>
+            </w:r>
+            <w:r>
+              <w:t>alten der automatischen Korrektur</w:t>
+            </w:r>
+          </w:p>
+        </w:tc>
+      </w:tr>
+      <w:tr>
+        <w:tc>
+          <w:tcPr>
+            <w:tcW w:w="2976" w:type="dxa"/>
+          </w:tcPr>
+          <w:p>
+            <w:proofErr w:type="spellStart"/>
+            <w:r>
+              <w:rPr>
+                <w:color w:val="7F007F"/>
+              </w:rPr>
+              <w:t>burstLength</w:t>
+            </w:r>
+            <w:proofErr w:type="spellEnd"/>
+            <w:r>
+              <w:rPr>
+                <w:color w:val="7F007F"/>
+              </w:rPr>
+              <w:t>:</w:t>
+            </w:r>
+          </w:p>
+        </w:tc>
+        <w:tc>
+          <w:tcPr>
+            <w:tcW w:w="5103" w:type="dxa"/>
+          </w:tcPr>
+          <w:p>
+            <w:r>
+              <w:t xml:space="preserve">Bei jedem Stellen der </w:t>
+            </w:r>
+            <w:proofErr w:type="spellStart"/>
+            <w:r>
+              <w:t>Solvis</w:t>
+            </w:r>
+            <w:proofErr w:type="spellEnd"/>
+            <w:r>
+              <w:t>-Uhr wird kurz die Zeit angehalten (bei meiner Anlage ca. 0,5s). Das kann genutzt werden, um einen Fein-Abgleich durchzuführen. Damit dieser aber die anderen Funktionen nicht verhindert, erfolgt nur alle 10 Minuten ein teilweises Angleichen. Wie viel</w:t>
+            </w:r>
+            <w:r>
+              <w:t>e</w:t>
+            </w:r>
+            <w:r>
+              <w:t xml:space="preserve"> Setzvorgänge hier erfolgen, gibt die </w:t>
+            </w:r>
+            <w:proofErr w:type="spellStart"/>
+            <w:r>
+              <w:t>burstLength</w:t>
+            </w:r>
+            <w:proofErr w:type="spellEnd"/>
+            <w:r>
+              <w:t xml:space="preserve"> an. Bei </w:t>
+            </w:r>
+            <w:proofErr w:type="spellStart"/>
+            <w:r>
+              <w:t>burstLength</w:t>
+            </w:r>
+            <w:proofErr w:type="spellEnd"/>
+            <w:r>
+              <w:t xml:space="preserve"> = 0 ist der Feinabgleich deaktiviert. Sinnvoll ist ein Wert von 4.</w:t>
+            </w:r>
+          </w:p>
+        </w:tc>
+      </w:tr>
+      <w:tr>
+        <w:tc>
+          <w:tcPr>
+            <w:tcW w:w="2976" w:type="dxa"/>
+          </w:tcPr>
+          <w:p>
+            <w:proofErr w:type="spellStart"/>
+            <w:r>
+              <w:rPr>
+                <w:color w:val="7F007F"/>
+              </w:rPr>
+              <w:t>fineLimitUpper_ms</w:t>
+            </w:r>
+            <w:proofErr w:type="spellEnd"/>
+            <w:r>
+              <w:rPr>
+                <w:color w:val="7F007F"/>
+              </w:rPr>
+              <w:t>:</w:t>
+            </w:r>
+          </w:p>
+        </w:tc>
+        <w:tc>
+          <w:tcPr>
+            <w:tcW w:w="5103" w:type="dxa"/>
+          </w:tcPr>
+          <w:p>
+            <w:r>
+              <w:t xml:space="preserve">Gibt die obere Grenze an, bei dessen Überschreitung ein Feinabgleich erfolgt. Dieser Wert kann kleiner sein, als der untere Wert, da ein Vorgehen der Uhr schnell korrigiert werden kann. Es sollte aber beachtet werden, dass dieser Wert nicht geringer sein darf, als die Laufzeitschwankungen </w:t>
+            </w:r>
+            <w:r>
+              <w:t>des</w:t>
+            </w:r>
+            <w:r>
+              <w:t xml:space="preserve"> LAN/WLAN-Netz</w:t>
+            </w:r>
+            <w:r>
+              <w:t>werkes</w:t>
+            </w:r>
+            <w:r>
+              <w:t xml:space="preserve"> zu</w:t>
+            </w:r>
+            <w:r>
+              <w:t>r</w:t>
+            </w:r>
+            <w:r>
+              <w:t xml:space="preserve"> </w:t>
+            </w:r>
+            <w:proofErr w:type="spellStart"/>
+            <w:r>
+              <w:t>Solvis</w:t>
+            </w:r>
+            <w:proofErr w:type="spellEnd"/>
+            <w:r>
+              <w:t>-Anlage hin.</w:t>
+            </w:r>
+          </w:p>
+        </w:tc>
+      </w:tr>
+      <w:tr>
+        <w:tc>
+          <w:tcPr>
+            <w:tcW w:w="2976" w:type="dxa"/>
+          </w:tcPr>
+          <w:p>
+            <w:proofErr w:type="spellStart"/>
+            <w:r>
+              <w:rPr>
+                <w:color w:val="7F007F"/>
+              </w:rPr>
+              <w:t>fineLimitLower_ms</w:t>
+            </w:r>
+            <w:proofErr w:type="spellEnd"/>
+            <w:r>
+              <w:rPr>
+                <w:color w:val="7F007F"/>
+              </w:rPr>
+              <w:t>:</w:t>
+            </w:r>
+          </w:p>
+        </w:tc>
+        <w:tc>
+          <w:tcPr>
+            <w:tcW w:w="5103" w:type="dxa"/>
+          </w:tcPr>
+          <w:p>
+            <w:r>
+              <w:t>Gibt die untere Grenze an, bei dessen Unterschreitung ein Feinabgleich erfolgt. Dieser Wert sollte großzügiger sein, als der obere Wert, da Nachkorrigieren einer nachgehenden Uhr länger dauert.</w:t>
+            </w:r>
+          </w:p>
+        </w:tc>
+      </w:tr>
+      <w:tr>
+        <w:tc>
+          <w:tcPr>
+            <w:tcW w:w="2976" w:type="dxa"/>
+          </w:tcPr>
+          <w:p>
+            <w:proofErr w:type="spellStart"/>
+            <w:r>
+              <w:rPr>
+                <w:color w:val="7F007F"/>
+              </w:rPr>
+              <w:t>aproximatlySetAjust_ms</w:t>
+            </w:r>
+            <w:proofErr w:type="spellEnd"/>
+            <w:r>
+              <w:rPr>
+                <w:color w:val="7F007F"/>
+              </w:rPr>
+              <w:t>:</w:t>
+            </w:r>
+          </w:p>
+        </w:tc>
+        <w:tc>
+          <w:tcPr>
+            <w:tcW w:w="5103" w:type="dxa"/>
+          </w:tcPr>
+          <w:p>
+            <w:r>
+              <w:t>I</w:t>
+            </w:r>
+            <w:r>
+              <w:t xml:space="preserve">st ein Schätzwert für die Zeit, </w:t>
+            </w:r>
+            <w:r>
+              <w:t>über</w:t>
+            </w:r>
+            <w:r>
+              <w:t xml:space="preserve"> die die </w:t>
+            </w:r>
+            <w:proofErr w:type="spellStart"/>
+            <w:r>
+              <w:t>Solvis</w:t>
+            </w:r>
+            <w:proofErr w:type="spellEnd"/>
+            <w:r>
+              <w:t>-Uhr beim Neusetzen kurz stehen bleibt. 1s es eher ein großer Wert, der angegebene Wert sollte aber nie kleiner als der wirkliche Wert sein.</w:t>
+            </w:r>
+          </w:p>
+        </w:tc>
+      </w:tr>
+    </w:tbl>
+    <w:p/>
     <w:p>
       <w:pPr>
         <w:pStyle w:val="berschrift3"/>
       </w:pPr>
-      <w:bookmarkStart w:id="11" w:name="_Toc29837861"/>
-      <w:r>
-        <w:lastRenderedPageBreak/>
+      <w:bookmarkStart w:id="11" w:name="_Toc30694274"/>
+      <w:r>
         <w:t xml:space="preserve">Installation des Servers mittels </w:t>
       </w:r>
       <w:proofErr w:type="spellStart"/>
@@ -6311,24 +7124,33 @@
       </w:pPr>
       <w:proofErr w:type="spellStart"/>
       <w:r>
+        <w:rPr>
+          <w:i/>
+        </w:rPr>
         <w:t>sudo</w:t>
       </w:r>
       <w:proofErr w:type="spellEnd"/>
       <w:r>
+        <w:rPr>
+          <w:i/>
+        </w:rPr>
         <w:t xml:space="preserve"> </w:t>
       </w:r>
       <w:proofErr w:type="spellStart"/>
       <w:r>
+        <w:rPr>
+          <w:i/>
+        </w:rPr>
         <w:t>make</w:t>
       </w:r>
       <w:proofErr w:type="spellEnd"/>
       <w:r>
+        <w:rPr>
+          <w:i/>
+        </w:rPr>
         <w:t xml:space="preserve"> </w:t>
       </w:r>
       <w:r>
-        <w:rPr>
-          <w:i/>
-        </w:rPr>
         <w:t>Installationsart</w:t>
       </w:r>
     </w:p>
@@ -6376,7 +7198,7 @@
       </w:pPr>
       <w:proofErr w:type="spellStart"/>
       <w:r>
-        <w:t>installFHEM</w:t>
+        <w:t>installService</w:t>
       </w:r>
       <w:proofErr w:type="spellEnd"/>
       <w:r>
@@ -6387,7 +7209,10 @@
       </w:r>
       <w:r>
         <w:tab/>
-        <w:t>Installation nur des FHEM-Moduls</w:t>
+        <w:t>Einrichten des Servers als Service</w:t>
+      </w:r>
+      <w:r>
+        <w:br/>
       </w:r>
     </w:p>
     <w:p>
@@ -6401,7 +7226,7 @@
       </w:pPr>
       <w:proofErr w:type="spellStart"/>
       <w:r>
-        <w:t>installSolvis</w:t>
+        <w:t>learn</w:t>
       </w:r>
       <w:proofErr w:type="spellEnd"/>
       <w:r>
@@ -6412,8 +7237,17 @@
       </w:r>
       <w:r>
         <w:tab/>
-        <w:t>Installation des Servers</w:t>
-      </w:r>
+      </w:r>
+      <w:r>
+        <w:tab/>
+        <w:t>Lernmodus des Servers starten</w:t>
+      </w:r>
+    </w:p>
+    <w:p>
+      <w:pPr>
+        <w:spacing w:before="0"/>
+        <w:ind w:left="714"/>
+      </w:pPr>
     </w:p>
     <w:p>
       <w:pPr>
@@ -6426,7 +7260,7 @@
       </w:pPr>
       <w:proofErr w:type="spellStart"/>
       <w:r>
-        <w:t>installService</w:t>
+        <w:t>installFHEM</w:t>
       </w:r>
       <w:proofErr w:type="spellEnd"/>
       <w:r>
@@ -6437,7 +7271,7 @@
       </w:r>
       <w:r>
         <w:tab/>
-        <w:t>Einrichten des Servers als Service</w:t>
+        <w:t>Installation nur des FHEM-Moduls</w:t>
       </w:r>
     </w:p>
     <w:p>
@@ -6451,7 +7285,7 @@
       </w:pPr>
       <w:proofErr w:type="spellStart"/>
       <w:r>
-        <w:t>uninstall</w:t>
+        <w:t>installSolvis</w:t>
       </w:r>
       <w:proofErr w:type="spellEnd"/>
       <w:r>
@@ -6462,7 +7296,10 @@
       </w:r>
       <w:r>
         <w:tab/>
-        <w:t>Deinstallation des Servers als auch des FHEM-Moduls</w:t>
+        <w:t>Installation des Servers</w:t>
+      </w:r>
+      <w:r>
+        <w:br/>
       </w:r>
     </w:p>
     <w:p>
@@ -6476,7 +7313,7 @@
       </w:pPr>
       <w:proofErr w:type="spellStart"/>
       <w:r>
-        <w:t>uninstallFHEM</w:t>
+        <w:t>uninstall</w:t>
       </w:r>
       <w:proofErr w:type="spellEnd"/>
       <w:r>
@@ -6487,7 +7324,7 @@
       </w:r>
       <w:r>
         <w:tab/>
-        <w:t>Deinstallation des FHEM-Moduls</w:t>
+        <w:t>Deinstallation des Servers als auch des FHEM-Moduls</w:t>
       </w:r>
     </w:p>
     <w:p>
@@ -6501,7 +7338,7 @@
       </w:pPr>
       <w:proofErr w:type="spellStart"/>
       <w:r>
-        <w:t>uninstallSolvis</w:t>
+        <w:t>uninstallFHEM</w:t>
       </w:r>
       <w:proofErr w:type="spellEnd"/>
       <w:r>
@@ -6512,7 +7349,7 @@
       </w:r>
       <w:r>
         <w:tab/>
-        <w:t>Deinstallation des Servers</w:t>
+        <w:t>Deinstallation des FHEM-Moduls</w:t>
       </w:r>
     </w:p>
     <w:p>
@@ -6526,7 +7363,7 @@
       </w:pPr>
       <w:proofErr w:type="spellStart"/>
       <w:r>
-        <w:t>uninstallService</w:t>
+        <w:t>uninstallSolvis</w:t>
       </w:r>
       <w:proofErr w:type="spellEnd"/>
       <w:r>
@@ -6534,7 +7371,10 @@
       </w:r>
       <w:r>
         <w:tab/>
-        <w:t>Server ist nicht mehr ein Service des Systems</w:t>
+      </w:r>
+      <w:r>
+        <w:tab/>
+        <w:t>Deinstallation des Servers</w:t>
       </w:r>
     </w:p>
     <w:p>
@@ -6548,7 +7388,8 @@
       </w:pPr>
       <w:proofErr w:type="spellStart"/>
       <w:r>
-        <w:t>learn</w:t>
+        <w:lastRenderedPageBreak/>
+        <w:t>uninstallService</w:t>
       </w:r>
       <w:proofErr w:type="spellEnd"/>
       <w:r>
@@ -6556,13 +7397,7 @@
       </w:r>
       <w:r>
         <w:tab/>
-      </w:r>
-      <w:r>
-        <w:tab/>
-      </w:r>
-      <w:r>
-        <w:tab/>
-        <w:t>Lernmodus des Servers starten</w:t>
+        <w:t>Server ist nicht mehr ein Service des Systems</w:t>
       </w:r>
     </w:p>
     <w:p/>
@@ -6590,25 +7425,43 @@
     <w:p>
       <w:pPr>
         <w:ind w:left="708"/>
-      </w:pPr>
-      <w:proofErr w:type="spellStart"/>
-      <w:r>
+        <w:rPr>
+          <w:i/>
+        </w:rPr>
+      </w:pPr>
+      <w:proofErr w:type="spellStart"/>
+      <w:r>
+        <w:rPr>
+          <w:i/>
+        </w:rPr>
         <w:t>sudo</w:t>
       </w:r>
       <w:proofErr w:type="spellEnd"/>
       <w:r>
+        <w:rPr>
+          <w:i/>
+        </w:rPr>
         <w:t xml:space="preserve"> </w:t>
       </w:r>
       <w:proofErr w:type="spellStart"/>
       <w:r>
+        <w:rPr>
+          <w:i/>
+        </w:rPr>
         <w:t>make</w:t>
       </w:r>
       <w:proofErr w:type="spellEnd"/>
       <w:r>
+        <w:rPr>
+          <w:i/>
+        </w:rPr>
         <w:t xml:space="preserve"> </w:t>
       </w:r>
       <w:proofErr w:type="spellStart"/>
       <w:r>
+        <w:rPr>
+          <w:i/>
+        </w:rPr>
         <w:t>install</w:t>
       </w:r>
       <w:proofErr w:type="spellEnd"/>
@@ -6646,7 +7499,10 @@
       <w:pPr>
         <w:pStyle w:val="berschrift3"/>
       </w:pPr>
-      <w:bookmarkStart w:id="12" w:name="_Toc29837862"/>
+      <w:bookmarkStart w:id="12" w:name="_Toc30694275"/>
+      <w:r>
+        <w:t xml:space="preserve">Automatisches </w:t>
+      </w:r>
       <w:r>
         <w:t>Anlernen der Grafiken</w:t>
       </w:r>
@@ -6751,7 +7607,13 @@
         <w:fldChar w:fldCharType="end"/>
       </w:r>
       <w:r>
-        <w:t xml:space="preserve"> muss </w:t>
+        <w:t xml:space="preserve"> </w:t>
+      </w:r>
+      <w:r>
+        <w:t xml:space="preserve">erwähnt, </w:t>
+      </w:r>
+      <w:r>
+        <w:t xml:space="preserve">muss </w:t>
       </w:r>
       <w:r>
         <w:t xml:space="preserve">als Erstes </w:t>
@@ -6822,25 +7684,43 @@
     <w:p>
       <w:pPr>
         <w:ind w:left="708"/>
-      </w:pPr>
-      <w:proofErr w:type="spellStart"/>
-      <w:r>
+        <w:rPr>
+          <w:i/>
+        </w:rPr>
+      </w:pPr>
+      <w:proofErr w:type="spellStart"/>
+      <w:r>
+        <w:rPr>
+          <w:i/>
+        </w:rPr>
         <w:t>sudo</w:t>
       </w:r>
       <w:proofErr w:type="spellEnd"/>
       <w:r>
+        <w:rPr>
+          <w:i/>
+        </w:rPr>
         <w:t xml:space="preserve"> </w:t>
       </w:r>
       <w:proofErr w:type="spellStart"/>
       <w:r>
+        <w:rPr>
+          <w:i/>
+        </w:rPr>
         <w:t>make</w:t>
       </w:r>
       <w:proofErr w:type="spellEnd"/>
       <w:r>
+        <w:rPr>
+          <w:i/>
+        </w:rPr>
         <w:t xml:space="preserve">  </w:t>
       </w:r>
       <w:proofErr w:type="spellStart"/>
       <w:r>
+        <w:rPr>
+          <w:i/>
+        </w:rPr>
         <w:t>learn</w:t>
       </w:r>
       <w:proofErr w:type="spellEnd"/>
@@ -6886,7 +7766,13 @@
       </w:r>
       <w:proofErr w:type="spellEnd"/>
       <w:r>
-        <w:t xml:space="preserve"> leider öfter </w:t>
+        <w:t xml:space="preserve"> leider </w:t>
+      </w:r>
+      <w:r>
+        <w:t>manchmal</w:t>
+      </w:r>
+      <w:r>
+        <w:t xml:space="preserve"> </w:t>
       </w:r>
       <w:proofErr w:type="spellStart"/>
       <w:r>
@@ -6915,7 +7801,7 @@
       <w:pPr>
         <w:pStyle w:val="berschrift3"/>
       </w:pPr>
-      <w:bookmarkStart w:id="13" w:name="_Toc29837863"/>
+      <w:bookmarkStart w:id="13" w:name="_Toc30694276"/>
       <w:r>
         <w:t>Einrichten des Servers als Service</w:t>
       </w:r>
@@ -6937,17 +7823,29 @@
     <w:p>
       <w:pPr>
         <w:ind w:left="708"/>
-      </w:pPr>
-      <w:proofErr w:type="spellStart"/>
-      <w:r>
+        <w:rPr>
+          <w:i/>
+        </w:rPr>
+      </w:pPr>
+      <w:proofErr w:type="spellStart"/>
+      <w:r>
+        <w:rPr>
+          <w:i/>
+        </w:rPr>
         <w:t>Make</w:t>
       </w:r>
       <w:proofErr w:type="spellEnd"/>
       <w:r>
+        <w:rPr>
+          <w:i/>
+        </w:rPr>
         <w:t xml:space="preserve"> </w:t>
       </w:r>
       <w:proofErr w:type="spellStart"/>
       <w:r>
+        <w:rPr>
+          <w:i/>
+        </w:rPr>
         <w:t>installService</w:t>
       </w:r>
       <w:proofErr w:type="spellEnd"/>
@@ -7026,30 +7924,51 @@
       </w:pPr>
       <w:proofErr w:type="spellStart"/>
       <w:r>
+        <w:rPr>
+          <w:i/>
+        </w:rPr>
         <w:t>sudo</w:t>
       </w:r>
       <w:proofErr w:type="spellEnd"/>
       <w:r>
+        <w:rPr>
+          <w:i/>
+        </w:rPr>
         <w:t xml:space="preserve"> </w:t>
       </w:r>
       <w:proofErr w:type="spellStart"/>
       <w:r>
+        <w:rPr>
+          <w:i/>
+        </w:rPr>
         <w:t>systemctl</w:t>
       </w:r>
       <w:proofErr w:type="spellEnd"/>
       <w:r>
+        <w:rPr>
+          <w:i/>
+        </w:rPr>
         <w:t xml:space="preserve"> </w:t>
       </w:r>
       <w:proofErr w:type="spellStart"/>
       <w:r>
+        <w:rPr>
+          <w:i/>
+        </w:rPr>
         <w:t>status</w:t>
       </w:r>
       <w:proofErr w:type="spellEnd"/>
       <w:r>
+        <w:rPr>
+          <w:i/>
+        </w:rPr>
         <w:t xml:space="preserve"> </w:t>
       </w:r>
       <w:proofErr w:type="spellStart"/>
       <w:r>
+        <w:rPr>
+          <w:i/>
+        </w:rPr>
         <w:t>SolvisSmartHomeServer</w:t>
       </w:r>
       <w:proofErr w:type="spellEnd"/>
@@ -7071,6 +7990,7 @@
       <w:proofErr w:type="spellStart"/>
       <w:r>
         <w:rPr>
+          <w:i/>
           <w:lang w:val="en-GB"/>
         </w:rPr>
         <w:t>sudo</w:t>
@@ -7078,6 +7998,7 @@
       <w:proofErr w:type="spellEnd"/>
       <w:r>
         <w:rPr>
+          <w:i/>
           <w:lang w:val="en-GB"/>
         </w:rPr>
         <w:t xml:space="preserve"> </w:t>
@@ -7085,6 +8006,7 @@
       <w:proofErr w:type="spellStart"/>
       <w:r>
         <w:rPr>
+          <w:i/>
           <w:lang w:val="en-GB"/>
         </w:rPr>
         <w:t>systemctl</w:t>
@@ -7092,6 +8014,7 @@
       <w:proofErr w:type="spellEnd"/>
       <w:r>
         <w:rPr>
+          <w:i/>
           <w:lang w:val="en-GB"/>
         </w:rPr>
         <w:t xml:space="preserve"> stop </w:t>
@@ -7099,6 +8022,7 @@
       <w:proofErr w:type="spellStart"/>
       <w:r>
         <w:rPr>
+          <w:i/>
           <w:lang w:val="en-GB"/>
         </w:rPr>
         <w:t>SolvisSmartHomeServer</w:t>
@@ -7137,15 +8061,22 @@
       </w:pPr>
       <w:proofErr w:type="spellStart"/>
       <w:r>
+        <w:rPr>
+          <w:i/>
+        </w:rPr>
         <w:t>sudo</w:t>
       </w:r>
       <w:proofErr w:type="spellEnd"/>
       <w:r>
+        <w:rPr>
+          <w:i/>
+        </w:rPr>
         <w:t xml:space="preserve"> </w:t>
       </w:r>
       <w:proofErr w:type="spellStart"/>
       <w:r>
         <w:rPr>
+          <w:i/>
           <w:lang w:val="en-GB"/>
         </w:rPr>
         <w:t>systemctl</w:t>
@@ -7153,31 +8084,15 @@
       <w:proofErr w:type="spellEnd"/>
       <w:r>
         <w:rPr>
+          <w:i/>
           <w:lang w:val="en-GB"/>
         </w:rPr>
-        <w:t xml:space="preserve"> </w:t>
-      </w:r>
-      <w:r>
-        <w:rPr>
-          <w:lang w:val="en-GB"/>
-        </w:rPr>
-        <w:t>st</w:t>
-      </w:r>
-      <w:r>
-        <w:rPr>
-          <w:lang w:val="en-GB"/>
-        </w:rPr>
-        <w:t>art</w:t>
-      </w:r>
-      <w:r>
-        <w:rPr>
-          <w:lang w:val="en-GB"/>
-        </w:rPr>
-        <w:t xml:space="preserve"> </w:t>
-      </w:r>
-      <w:proofErr w:type="spellStart"/>
-      <w:r>
-        <w:rPr>
+        <w:t xml:space="preserve"> start </w:t>
+      </w:r>
+      <w:proofErr w:type="spellStart"/>
+      <w:r>
+        <w:rPr>
+          <w:i/>
           <w:lang w:val="en-GB"/>
         </w:rPr>
         <w:t>SolvisSmartHomeServer</w:t>
@@ -7213,44 +8128,57 @@
       </w:pPr>
       <w:proofErr w:type="spellStart"/>
       <w:r>
-        <w:lastRenderedPageBreak/>
+        <w:rPr>
+          <w:i/>
+        </w:rPr>
         <w:t>sudo</w:t>
       </w:r>
       <w:proofErr w:type="spellEnd"/>
       <w:r>
+        <w:rPr>
+          <w:i/>
+        </w:rPr>
         <w:t xml:space="preserve"> </w:t>
       </w:r>
       <w:proofErr w:type="spellStart"/>
       <w:r>
+        <w:rPr>
+          <w:i/>
+        </w:rPr>
         <w:t>systemctl</w:t>
       </w:r>
       <w:proofErr w:type="spellEnd"/>
       <w:r>
+        <w:rPr>
+          <w:i/>
+        </w:rPr>
         <w:t xml:space="preserve"> </w:t>
       </w:r>
       <w:proofErr w:type="spellStart"/>
       <w:r>
-        <w:t>disable</w:t>
-      </w:r>
-      <w:proofErr w:type="spellEnd"/>
-      <w:r>
+        <w:rPr>
+          <w:i/>
+        </w:rPr>
+        <w:t>restart</w:t>
+      </w:r>
+      <w:proofErr w:type="spellEnd"/>
+      <w:r>
+        <w:rPr>
+          <w:i/>
+        </w:rPr>
         <w:t xml:space="preserve"> </w:t>
       </w:r>
       <w:proofErr w:type="spellStart"/>
       <w:r>
+        <w:rPr>
+          <w:i/>
+        </w:rPr>
         <w:t>SolvisSmartHomeServer</w:t>
       </w:r>
       <w:proofErr w:type="spellEnd"/>
       <w:r>
         <w:br/>
-      </w:r>
-      <w:proofErr w:type="spellStart"/>
-      <w:r>
-        <w:t>Disabled</w:t>
-      </w:r>
-      <w:proofErr w:type="spellEnd"/>
-      <w:r>
-        <w:t xml:space="preserve"> den Dienst, der Server wird nach dem nächsten Boot-Vorgang nicht mehr automatisch gestartet</w:t>
+        <w:t>Beendet den Server und startet ihn wieder neu</w:t>
       </w:r>
     </w:p>
     <w:p>
@@ -7262,39 +8190,126 @@
       </w:pPr>
       <w:proofErr w:type="spellStart"/>
       <w:r>
+        <w:rPr>
+          <w:i/>
+        </w:rPr>
         <w:t>sudo</w:t>
       </w:r>
       <w:proofErr w:type="spellEnd"/>
       <w:r>
+        <w:rPr>
+          <w:i/>
+        </w:rPr>
         <w:t xml:space="preserve"> </w:t>
       </w:r>
       <w:proofErr w:type="spellStart"/>
       <w:r>
+        <w:rPr>
+          <w:i/>
+        </w:rPr>
         <w:t>systemctl</w:t>
       </w:r>
       <w:proofErr w:type="spellEnd"/>
       <w:r>
+        <w:rPr>
+          <w:i/>
+        </w:rPr>
         <w:t xml:space="preserve"> </w:t>
       </w:r>
       <w:proofErr w:type="spellStart"/>
       <w:r>
-        <w:t>en</w:t>
-      </w:r>
-      <w:r>
-        <w:t>able</w:t>
-      </w:r>
-      <w:proofErr w:type="spellEnd"/>
-      <w:r>
+        <w:rPr>
+          <w:i/>
+        </w:rPr>
+        <w:t>disable</w:t>
+      </w:r>
+      <w:proofErr w:type="spellEnd"/>
+      <w:r>
+        <w:rPr>
+          <w:i/>
+        </w:rPr>
         <w:t xml:space="preserve"> </w:t>
       </w:r>
       <w:proofErr w:type="spellStart"/>
       <w:r>
+        <w:rPr>
+          <w:i/>
+        </w:rPr>
         <w:t>SolvisSmartHomeServer</w:t>
       </w:r>
       <w:proofErr w:type="spellEnd"/>
       <w:r>
         <w:br/>
       </w:r>
+      <w:proofErr w:type="spellStart"/>
+      <w:r>
+        <w:t>Disabled</w:t>
+      </w:r>
+      <w:proofErr w:type="spellEnd"/>
+      <w:r>
+        <w:t xml:space="preserve"> den Dienst, der Server wird nach dem nächsten Boot-Vorgang nicht mehr automatisch gestartet</w:t>
+      </w:r>
+    </w:p>
+    <w:p>
+      <w:pPr>
+        <w:numPr>
+          <w:ilvl w:val="0"/>
+          <w:numId w:val="9"/>
+        </w:numPr>
+      </w:pPr>
+      <w:proofErr w:type="spellStart"/>
+      <w:r>
+        <w:rPr>
+          <w:i/>
+        </w:rPr>
+        <w:t>sudo</w:t>
+      </w:r>
+      <w:proofErr w:type="spellEnd"/>
+      <w:r>
+        <w:rPr>
+          <w:i/>
+        </w:rPr>
+        <w:t xml:space="preserve"> </w:t>
+      </w:r>
+      <w:proofErr w:type="spellStart"/>
+      <w:r>
+        <w:rPr>
+          <w:i/>
+        </w:rPr>
+        <w:t>systemctl</w:t>
+      </w:r>
+      <w:proofErr w:type="spellEnd"/>
+      <w:r>
+        <w:rPr>
+          <w:i/>
+        </w:rPr>
+        <w:t xml:space="preserve"> </w:t>
+      </w:r>
+      <w:proofErr w:type="spellStart"/>
+      <w:r>
+        <w:rPr>
+          <w:i/>
+        </w:rPr>
+        <w:t>enable</w:t>
+      </w:r>
+      <w:proofErr w:type="spellEnd"/>
+      <w:r>
+        <w:rPr>
+          <w:i/>
+        </w:rPr>
+        <w:t xml:space="preserve"> </w:t>
+      </w:r>
+      <w:proofErr w:type="spellStart"/>
+      <w:r>
+        <w:rPr>
+          <w:i/>
+        </w:rPr>
+        <w:t>SolvisSmartHomeServer</w:t>
+      </w:r>
+      <w:proofErr w:type="spellEnd"/>
+      <w:r>
+        <w:br/>
+      </w:r>
       <w:r>
         <w:t>Enabled den Dienst, der Server wird nach dem nächsten Boot-Vorgang wieder automatisch gestartet</w:t>
       </w:r>
@@ -7308,7 +8323,7 @@
       <w:pPr>
         <w:pStyle w:val="berschrift3"/>
       </w:pPr>
-      <w:bookmarkStart w:id="14" w:name="_Toc29837864"/>
+      <w:bookmarkStart w:id="14" w:name="_Toc30694277"/>
       <w:r>
         <w:t>Einrichten</w:t>
       </w:r>
@@ -7435,6 +8450,7 @@
         <w:rPr>
           <w:rFonts w:cs="Arial"/>
         </w:rPr>
+        <w:lastRenderedPageBreak/>
         <w:t>Nach einem FHEM-Neustart kann das Modul m</w:t>
       </w:r>
       <w:r>
@@ -7803,7 +8819,97 @@
       <w:pPr>
         <w:pStyle w:val="berschrift3"/>
       </w:pPr>
-      <w:bookmarkStart w:id="15" w:name="_Toc29837865"/>
+      <w:bookmarkStart w:id="15" w:name="_Toc30694278"/>
+      <w:bookmarkStart w:id="16" w:name="_Toc30694279"/>
+      <w:r>
+        <w:t>Deinstallation</w:t>
+      </w:r>
+      <w:bookmarkEnd w:id="16"/>
+    </w:p>
+    <w:p>
+      <w:r>
+        <w:t xml:space="preserve">Das </w:t>
+      </w:r>
+      <w:proofErr w:type="spellStart"/>
+      <w:r>
+        <w:t>Progarmmpaket</w:t>
+      </w:r>
+      <w:proofErr w:type="spellEnd"/>
+      <w:r>
+        <w:t xml:space="preserve"> kann mit folgendem </w:t>
+      </w:r>
+      <w:proofErr w:type="spellStart"/>
+      <w:r>
+        <w:t>Make</w:t>
+      </w:r>
+      <w:proofErr w:type="spellEnd"/>
+      <w:r>
+        <w:t>-Befehl desinstalliert werden:</w:t>
+      </w:r>
+    </w:p>
+    <w:p>
+      <w:pPr>
+        <w:rPr>
+          <w:i/>
+        </w:rPr>
+      </w:pPr>
+      <w:r>
+        <w:tab/>
+      </w:r>
+      <w:proofErr w:type="spellStart"/>
+      <w:r>
+        <w:rPr>
+          <w:i/>
+        </w:rPr>
+        <w:t>sudo</w:t>
+      </w:r>
+      <w:proofErr w:type="spellEnd"/>
+      <w:r>
+        <w:rPr>
+          <w:i/>
+        </w:rPr>
+        <w:t xml:space="preserve"> </w:t>
+      </w:r>
+      <w:proofErr w:type="spellStart"/>
+      <w:r>
+        <w:rPr>
+          <w:i/>
+        </w:rPr>
+        <w:t>make</w:t>
+      </w:r>
+      <w:proofErr w:type="spellEnd"/>
+      <w:r>
+        <w:rPr>
+          <w:i/>
+        </w:rPr>
+        <w:t xml:space="preserve"> </w:t>
+      </w:r>
+      <w:proofErr w:type="spellStart"/>
+      <w:r>
+        <w:rPr>
+          <w:i/>
+        </w:rPr>
+        <w:t>uninstall</w:t>
+      </w:r>
+      <w:proofErr w:type="spellEnd"/>
+    </w:p>
+    <w:p>
+      <w:r>
+        <w:t xml:space="preserve">Dieser Befehl löscht die vom </w:t>
+      </w:r>
+      <w:proofErr w:type="spellStart"/>
+      <w:r>
+        <w:t>Makefile</w:t>
+      </w:r>
+      <w:proofErr w:type="spellEnd"/>
+      <w:r>
+        <w:t xml:space="preserve"> angelegten Dateien. Auch der Dienst wird abgemeldet.</w:t>
+      </w:r>
+    </w:p>
+    <w:p>
+      <w:pPr>
+        <w:pStyle w:val="berschrift3"/>
+      </w:pPr>
       <w:r>
         <w:t>Veränderungen am System durch die Installation und durch das Programm</w:t>
       </w:r>
@@ -8336,20 +9442,13 @@
     </w:p>
     <w:p>
       <w:pPr>
-        <w:rPr>
-          <w:rFonts w:cs="Arial"/>
-        </w:rPr>
-      </w:pPr>
-    </w:p>
-    <w:p>
-      <w:pPr>
         <w:pStyle w:val="berschrift1"/>
         <w:spacing w:line="276" w:lineRule="auto"/>
         <w:rPr>
           <w:rFonts w:cs="Arial"/>
         </w:rPr>
       </w:pPr>
-      <w:bookmarkStart w:id="16" w:name="_Toc29837866"/>
+      <w:bookmarkStart w:id="17" w:name="_Toc30694280"/>
       <w:r>
         <w:rPr>
           <w:rFonts w:cs="Arial"/>
@@ -8371,17 +9470,17 @@
         </w:rPr>
         <w:t>-Anlage</w:t>
       </w:r>
-      <w:bookmarkEnd w:id="16"/>
+      <w:bookmarkEnd w:id="17"/>
     </w:p>
     <w:p>
       <w:pPr>
         <w:pStyle w:val="berschrift2"/>
       </w:pPr>
-      <w:bookmarkStart w:id="17" w:name="_Toc29837867"/>
+      <w:bookmarkStart w:id="18" w:name="_Toc30694281"/>
       <w:r>
         <w:t>Bisherige genutzte Schnittstellen</w:t>
       </w:r>
-      <w:bookmarkEnd w:id="17"/>
+      <w:bookmarkEnd w:id="18"/>
     </w:p>
     <w:p>
       <w:pPr>
@@ -8634,11 +9733,11 @@
       <w:pPr>
         <w:pStyle w:val="berschrift2"/>
       </w:pPr>
-      <w:bookmarkStart w:id="18" w:name="_Toc29837868"/>
+      <w:bookmarkStart w:id="19" w:name="_Toc30694282"/>
       <w:r>
         <w:t>Neue Schnittstellen</w:t>
       </w:r>
-      <w:bookmarkEnd w:id="18"/>
+      <w:bookmarkEnd w:id="19"/>
     </w:p>
     <w:p>
       <w:pPr>
@@ -9055,7 +10154,7 @@
           <w:rFonts w:cs="Arial"/>
         </w:rPr>
       </w:pPr>
-      <w:bookmarkStart w:id="19" w:name="_Toc29837869"/>
+      <w:bookmarkStart w:id="20" w:name="_Toc30694283"/>
       <w:r>
         <w:rPr>
           <w:rFonts w:cs="Arial"/>
@@ -9070,7 +10169,7 @@
         </w:rPr>
         <w:t>SolvisSmartHomeServer</w:t>
       </w:r>
-      <w:bookmarkEnd w:id="19"/>
+      <w:bookmarkEnd w:id="20"/>
       <w:proofErr w:type="spellEnd"/>
     </w:p>
     <w:p>
@@ -9108,14 +10207,14 @@
           <w:rFonts w:cs="Arial"/>
         </w:rPr>
       </w:pPr>
-      <w:bookmarkStart w:id="20" w:name="_Toc29837870"/>
+      <w:bookmarkStart w:id="21" w:name="_Toc30694284"/>
       <w:r>
         <w:rPr>
           <w:rFonts w:cs="Arial"/>
         </w:rPr>
         <w:t>Server</w:t>
       </w:r>
-      <w:bookmarkEnd w:id="20"/>
+      <w:bookmarkEnd w:id="21"/>
     </w:p>
     <w:p>
       <w:pPr>
@@ -9152,14 +10251,14 @@
           <w:rFonts w:cs="Arial"/>
         </w:rPr>
       </w:pPr>
-      <w:bookmarkStart w:id="21" w:name="_Toc29837871"/>
+      <w:bookmarkStart w:id="22" w:name="_Toc30694285"/>
       <w:r>
         <w:rPr>
           <w:rFonts w:cs="Arial"/>
         </w:rPr>
         <w:t>Messwerte-Erfassung</w:t>
       </w:r>
-      <w:bookmarkEnd w:id="21"/>
+      <w:bookmarkEnd w:id="22"/>
     </w:p>
     <w:p>
       <w:pPr>
@@ -9260,7 +10359,7 @@
           <w:rFonts w:cs="Arial"/>
         </w:rPr>
       </w:pPr>
-      <w:bookmarkStart w:id="22" w:name="_Toc29837872"/>
+      <w:bookmarkStart w:id="23" w:name="_Toc30694286"/>
       <w:r>
         <w:rPr>
           <w:rFonts w:cs="Arial"/>
@@ -9281,7 +10380,7 @@
         </w:rPr>
         <w:t>-Bildschirme</w:t>
       </w:r>
-      <w:bookmarkEnd w:id="22"/>
+      <w:bookmarkEnd w:id="23"/>
     </w:p>
     <w:p>
       <w:pPr>
@@ -9345,8 +10444,8 @@
           <w:rFonts w:cs="Arial"/>
         </w:rPr>
       </w:pPr>
-      <w:bookmarkStart w:id="23" w:name="_Ref29414301"/>
-      <w:bookmarkStart w:id="24" w:name="_Toc29837873"/>
+      <w:bookmarkStart w:id="24" w:name="_Ref29414301"/>
+      <w:bookmarkStart w:id="25" w:name="_Toc30694287"/>
       <w:r>
         <w:rPr>
           <w:rFonts w:cs="Arial"/>
@@ -9354,8 +10453,8 @@
         <w:lastRenderedPageBreak/>
         <w:t>Ablauf des Programms</w:t>
       </w:r>
-      <w:bookmarkEnd w:id="23"/>
       <w:bookmarkEnd w:id="24"/>
+      <w:bookmarkEnd w:id="25"/>
     </w:p>
     <w:p>
       <w:pPr>
@@ -9392,8 +10491,8 @@
           <w:rFonts w:cs="Arial"/>
         </w:rPr>
       </w:pPr>
-      <w:bookmarkStart w:id="25" w:name="_Ref29661710"/>
-      <w:bookmarkStart w:id="26" w:name="_Toc29837874"/>
+      <w:bookmarkStart w:id="26" w:name="_Ref29661710"/>
+      <w:bookmarkStart w:id="27" w:name="_Toc30694288"/>
       <w:r>
         <w:rPr>
           <w:rFonts w:cs="Arial"/>
@@ -9407,8 +10506,8 @@
         <w:tab/>
         <w:t>Learning der Bildschirme (nur beim ersten Start)</w:t>
       </w:r>
-      <w:bookmarkEnd w:id="25"/>
       <w:bookmarkEnd w:id="26"/>
+      <w:bookmarkEnd w:id="27"/>
     </w:p>
     <w:p>
       <w:pPr>
@@ -10157,8 +11256,8 @@
           <w:rFonts w:cs="Arial"/>
         </w:rPr>
       </w:pPr>
-      <w:bookmarkStart w:id="27" w:name="_Ref29661713"/>
-      <w:bookmarkStart w:id="28" w:name="_Toc29837875"/>
+      <w:bookmarkStart w:id="28" w:name="_Ref29661713"/>
+      <w:bookmarkStart w:id="29" w:name="_Toc30694289"/>
       <w:r>
         <w:rPr>
           <w:rFonts w:cs="Arial"/>
@@ -10172,8 +11271,8 @@
         <w:tab/>
         <w:t>Learning der Status-Symbole (nur beim ersten Start)</w:t>
       </w:r>
-      <w:bookmarkEnd w:id="27"/>
       <w:bookmarkEnd w:id="28"/>
+      <w:bookmarkEnd w:id="29"/>
     </w:p>
     <w:p>
       <w:pPr>
@@ -10828,7 +11927,7 @@
           <w:rFonts w:cs="Arial"/>
         </w:rPr>
       </w:pPr>
-      <w:bookmarkStart w:id="29" w:name="_Toc29837876"/>
+      <w:bookmarkStart w:id="30" w:name="_Toc30694290"/>
       <w:r>
         <w:rPr>
           <w:rFonts w:cs="Arial"/>
@@ -10842,7 +11941,7 @@
         <w:tab/>
         <w:t>Auslesen der aktuellen Anlageparametern</w:t>
       </w:r>
-      <w:bookmarkEnd w:id="29"/>
+      <w:bookmarkEnd w:id="30"/>
     </w:p>
     <w:p>
       <w:pPr>
@@ -10892,14 +11991,14 @@
           <w:rFonts w:cs="Arial"/>
         </w:rPr>
       </w:pPr>
-      <w:bookmarkStart w:id="30" w:name="_Toc29837877"/>
+      <w:bookmarkStart w:id="31" w:name="_Toc30694291"/>
       <w:r>
         <w:rPr>
           <w:rFonts w:cs="Arial"/>
         </w:rPr>
         <w:t>Phase 4</w:t>
       </w:r>
-      <w:bookmarkEnd w:id="30"/>
+      <w:bookmarkEnd w:id="31"/>
     </w:p>
     <w:p>
       <w:pPr>
@@ -11033,14 +12132,14 @@
           <w:rFonts w:cs="Arial"/>
         </w:rPr>
       </w:pPr>
-      <w:bookmarkStart w:id="31" w:name="_Toc29837878"/>
+      <w:bookmarkStart w:id="32" w:name="_Toc30694292"/>
       <w:r>
         <w:rPr>
           <w:rFonts w:cs="Arial"/>
         </w:rPr>
         <w:t>Besonderheiten</w:t>
       </w:r>
-      <w:bookmarkEnd w:id="31"/>
+      <w:bookmarkEnd w:id="32"/>
     </w:p>
     <w:p>
       <w:pPr>
@@ -11171,13 +12270,40 @@
     </w:p>
     <w:p>
       <w:pPr>
+        <w:rPr>
+          <w:rFonts w:cs="Arial"/>
+        </w:rPr>
+      </w:pPr>
+      <w:r>
+        <w:rPr>
+          <w:rFonts w:cs="Arial"/>
+        </w:rPr>
+        <w:t xml:space="preserve">Es gibt auch noch die Möglichkeit die Uhr genauer zu trimmen, indem man mehrfach </w:t>
+      </w:r>
+      <w:proofErr w:type="spellStart"/>
+      <w:r>
+        <w:rPr>
+          <w:rFonts w:cs="Arial"/>
+        </w:rPr>
+        <w:t>Dummy</w:t>
+      </w:r>
+      <w:proofErr w:type="spellEnd"/>
+      <w:r>
+        <w:rPr>
+          <w:rFonts w:cs="Arial"/>
+        </w:rPr>
+        <w:t>-Einstellungen der Uhr durchführt. Diese bewirken ein kurzzeitiges Stehenbleiben der Uhr, so dass damit noch genauer die Uhr gestellt werden kann. Wer will kann diesen Modus über die Datei „base.xml“ aktivieren.</w:t>
+      </w:r>
+    </w:p>
+    <w:p>
+      <w:pPr>
         <w:pStyle w:val="berschrift7"/>
       </w:pPr>
-      <w:bookmarkStart w:id="32" w:name="_Ref29830339"/>
+      <w:bookmarkStart w:id="33" w:name="_Ref29830339"/>
       <w:r>
         <w:t>Schnittstelle Server – Client</w:t>
       </w:r>
-      <w:bookmarkEnd w:id="32"/>
+      <w:bookmarkEnd w:id="33"/>
     </w:p>
     <w:p>
       <w:pPr>
@@ -11522,7 +12648,7 @@
           <w:szCs w:val="20"/>
           <w:lang w:val="de-DE"/>
         </w:rPr>
-        <w:t>CHANNEL_DESCRIPTIONS</w:t>
+        <w:t>DESCRIPTIONS</w:t>
       </w:r>
       <w:r>
         <w:rPr>
@@ -11536,8 +12662,31 @@
           <w:rFonts w:ascii="Arial" w:hAnsi="Arial" w:cs="Arial"/>
           <w:lang w:val="de-DE"/>
         </w:rPr>
-        <w:t>Beschreibung (Meta-Daten) der Kanäle</w:t>
-      </w:r>
+        <w:t>Meta-Daten</w:t>
+      </w:r>
+      <w:r>
+        <w:rPr>
+          <w:rFonts w:ascii="Arial" w:hAnsi="Arial" w:cs="Arial"/>
+          <w:lang w:val="de-DE"/>
+        </w:rPr>
+        <w:t xml:space="preserve"> der Kanäle</w:t>
+      </w:r>
+      <w:r>
+        <w:rPr>
+          <w:rFonts w:ascii="Arial" w:hAnsi="Arial" w:cs="Arial"/>
+          <w:lang w:val="de-DE"/>
+        </w:rPr>
+        <w:t xml:space="preserve">/Server </w:t>
+      </w:r>
+      <w:proofErr w:type="spellStart"/>
+      <w:r>
+        <w:rPr>
+          <w:rFonts w:ascii="Arial" w:hAnsi="Arial" w:cs="Arial"/>
+          <w:lang w:val="de-DE"/>
+        </w:rPr>
+        <w:t>Commands</w:t>
+      </w:r>
+      <w:proofErr w:type="spellEnd"/>
       <w:r>
         <w:rPr>
           <w:rFonts w:ascii="Arial" w:hAnsi="Arial" w:cs="Arial"/>
@@ -12280,6 +13429,7 @@
           <w:rFonts w:ascii="Arial" w:hAnsi="Arial" w:cs="Arial"/>
           <w:lang w:val="en-GB"/>
         </w:rPr>
+        <w:lastRenderedPageBreak/>
         <w:t>Server -&gt; Client</w:t>
       </w:r>
       <w:r>
@@ -12334,7 +13484,6 @@
         <w:rPr>
           <w:rFonts w:cs="Arial"/>
         </w:rPr>
-        <w:lastRenderedPageBreak/>
         <w:t xml:space="preserve">War der Wieraufbau der Verbindung erfolgreich, werden </w:t>
       </w:r>
       <w:r>
@@ -12383,16 +13532,26 @@
         <w:rPr>
           <w:rFonts w:cs="Arial"/>
         </w:rPr>
-        <w:t xml:space="preserve">-System den JSON-Parser mittels eines Streams versorgen kann, so dass der Parser selber das Ende eines JSON-Files erkennt, wurde ein </w:t>
-      </w:r>
-      <w:proofErr w:type="spellStart"/>
-      <w:r>
-        <w:rPr>
-          <w:rFonts w:cs="Arial"/>
-        </w:rPr>
-        <w:t>JSON_File</w:t>
-      </w:r>
-      <w:proofErr w:type="spellEnd"/>
+        <w:t xml:space="preserve">-System den JSON-Parser mittels eines Streams versorgen kann, so dass der Parser selber das Ende </w:t>
+      </w:r>
+      <w:r>
+        <w:rPr>
+          <w:rFonts w:cs="Arial"/>
+        </w:rPr>
+        <w:t>der JSON-Daten</w:t>
+      </w:r>
+      <w:r>
+        <w:rPr>
+          <w:rFonts w:cs="Arial"/>
+        </w:rPr>
+        <w:t xml:space="preserve"> erkennt, wurde</w:t>
+      </w:r>
+      <w:r>
+        <w:rPr>
+          <w:rFonts w:cs="Arial"/>
+        </w:rPr>
+        <w:t xml:space="preserve"> die JSON-Daten</w:t>
+      </w:r>
       <w:r>
         <w:rPr>
           <w:rFonts w:cs="Arial"/>
@@ -13015,7 +14174,6 @@
         <w:rPr>
           <w:rFonts w:cs="Arial"/>
         </w:rPr>
-        <w:lastRenderedPageBreak/>
         <w:t>Folgende XML-Dateien</w:t>
       </w:r>
       <w:r>
@@ -14310,7 +15468,7 @@
         <w:rStyle w:val="Seitenzahl"/>
         <w:noProof/>
       </w:rPr>
-      <w:t>7</w:t>
+      <w:t>16</w:t>
     </w:r>
     <w:r>
       <w:rPr>
@@ -17173,7 +18331,7 @@
 </file>
 
 <file path=customXml/itemProps1.xml><?xml version="1.0" encoding="utf-8"?>
-<ds:datastoreItem xmlns:ds="http://schemas.openxmlformats.org/officeDocument/2006/customXml" ds:itemID="{D7799D44-A062-4BDB-A61C-8DBE61469092}">
+<ds:datastoreItem xmlns:ds="http://schemas.openxmlformats.org/officeDocument/2006/customXml" ds:itemID="{A68B7A79-0FDB-4E81-97F3-2C752BAA8214}">
   <ds:schemaRefs>
     <ds:schemaRef ds:uri="http://schemas.openxmlformats.org/officeDocument/2006/bibliography"/>
   </ds:schemaRefs>

</xml_diff>

<commit_message>
Service im Debug-Mode Command-Abfolge optimiert Optimierung deaktivierbar
git-svn-id: svn://192.168.0.51/SolvisMax/Trunk/java@105 441743bf-4a58-944d-b24f-aa01258f3d5c
</commit_message>
<xml_diff>
--- a/docu/SolvisSmartHomeServer.docx
+++ b/docu/SolvisSmartHomeServer.docx
@@ -5201,6 +5201,7 @@
         <w:rPr>
           <w:color w:val="7F007F"/>
         </w:rPr>
+        <w:lastRenderedPageBreak/>
         <w:tab/>
       </w:r>
       <w:proofErr w:type="spellStart"/>
@@ -5278,7 +5279,6 @@
         <w:rPr>
           <w:color w:val="000000"/>
         </w:rPr>
-        <w:lastRenderedPageBreak/>
         <w:t xml:space="preserve">    </w:t>
       </w:r>
       <w:r>
@@ -6700,6 +6700,7 @@
           <w:p>
             <w:proofErr w:type="spellStart"/>
             <w:r>
+              <w:lastRenderedPageBreak/>
               <w:t>delayAfterSwitchingOnEnable</w:t>
             </w:r>
             <w:proofErr w:type="spellEnd"/>
@@ -6723,7 +6724,6 @@
               <w:t xml:space="preserve">ge </w:t>
             </w:r>
             <w:r>
-              <w:lastRenderedPageBreak/>
               <w:t xml:space="preserve">nach dem </w:t>
             </w:r>
             <w:proofErr w:type="spellStart"/>
@@ -6754,7 +6754,6 @@
           <w:p>
             <w:proofErr w:type="spellStart"/>
             <w:r>
-              <w:lastRenderedPageBreak/>
               <w:t>defaultReadMeasurementsInterval</w:t>
             </w:r>
             <w:r>
@@ -7211,9 +7210,6 @@
         <w:tab/>
         <w:t>Einrichten des Servers als Service</w:t>
       </w:r>
-      <w:r>
-        <w:br/>
-      </w:r>
     </w:p>
     <w:p>
       <w:pPr>
@@ -7226,7 +7222,7 @@
       </w:pPr>
       <w:proofErr w:type="spellStart"/>
       <w:r>
-        <w:t>learn</w:t>
+        <w:t>installDebugService</w:t>
       </w:r>
       <w:proofErr w:type="spellEnd"/>
       <w:r>
@@ -7234,20 +7230,19 @@
       </w:r>
       <w:r>
         <w:tab/>
-      </w:r>
-      <w:r>
-        <w:tab/>
-      </w:r>
-      <w:r>
-        <w:tab/>
-        <w:t>Lernmodus des Servers starten</w:t>
-      </w:r>
-    </w:p>
-    <w:p>
-      <w:pPr>
-        <w:spacing w:before="0"/>
-        <w:ind w:left="714"/>
-      </w:pPr>
+        <w:t>Einrichten des Servers als Service im Remote-</w:t>
+      </w:r>
+      <w:proofErr w:type="spellStart"/>
+      <w:r>
+        <w:t>Debug</w:t>
+      </w:r>
+      <w:proofErr w:type="spellEnd"/>
+      <w:r>
+        <w:t>-Mode</w:t>
+      </w:r>
+      <w:r>
+        <w:br/>
+      </w:r>
     </w:p>
     <w:p>
       <w:pPr>
@@ -7363,6 +7358,7 @@
       </w:pPr>
       <w:proofErr w:type="spellStart"/>
       <w:r>
+        <w:lastRenderedPageBreak/>
         <w:t>uninstallSolvis</w:t>
       </w:r>
       <w:proofErr w:type="spellEnd"/>
@@ -7388,7 +7384,6 @@
       </w:pPr>
       <w:proofErr w:type="spellStart"/>
       <w:r>
-        <w:lastRenderedPageBreak/>
         <w:t>uninstallService</w:t>
       </w:r>
       <w:proofErr w:type="spellEnd"/>
@@ -7398,6 +7393,165 @@
       <w:r>
         <w:tab/>
         <w:t>Server ist nicht mehr ein Service des Systems</w:t>
+      </w:r>
+    </w:p>
+    <w:p>
+      <w:pPr>
+        <w:numPr>
+          <w:ilvl w:val="0"/>
+          <w:numId w:val="7"/>
+        </w:numPr>
+        <w:spacing w:before="0"/>
+        <w:ind w:left="714" w:hanging="357"/>
+      </w:pPr>
+      <w:proofErr w:type="spellStart"/>
+      <w:r>
+        <w:t>uninstallDebugService</w:t>
+      </w:r>
+      <w:proofErr w:type="spellEnd"/>
+      <w:r>
+        <w:t>:</w:t>
+      </w:r>
+      <w:r>
+        <w:tab/>
+        <w:t xml:space="preserve">Server (im </w:t>
+      </w:r>
+      <w:proofErr w:type="spellStart"/>
+      <w:r>
+        <w:t>Debug</w:t>
+      </w:r>
+      <w:proofErr w:type="spellEnd"/>
+      <w:r>
+        <w:t>-Mode) ist nicht mehr ein Service des Systems</w:t>
+      </w:r>
+      <w:r>
+        <w:br/>
+      </w:r>
+    </w:p>
+    <w:p>
+      <w:pPr>
+        <w:numPr>
+          <w:ilvl w:val="0"/>
+          <w:numId w:val="7"/>
+        </w:numPr>
+        <w:spacing w:before="0"/>
+        <w:ind w:left="714" w:hanging="357"/>
+      </w:pPr>
+      <w:proofErr w:type="spellStart"/>
+      <w:r>
+        <w:t>learn</w:t>
+      </w:r>
+      <w:proofErr w:type="spellEnd"/>
+      <w:r>
+        <w:t>:</w:t>
+      </w:r>
+      <w:r>
+        <w:tab/>
+      </w:r>
+      <w:r>
+        <w:tab/>
+      </w:r>
+      <w:r>
+        <w:tab/>
+        <w:t>Lernmodus des Servers starten</w:t>
+      </w:r>
+    </w:p>
+    <w:p>
+      <w:pPr>
+        <w:numPr>
+          <w:ilvl w:val="0"/>
+          <w:numId w:val="7"/>
+        </w:numPr>
+        <w:spacing w:before="0"/>
+        <w:ind w:left="714" w:hanging="357"/>
+      </w:pPr>
+      <w:proofErr w:type="spellStart"/>
+      <w:r>
+        <w:t>foreground</w:t>
+      </w:r>
+      <w:proofErr w:type="spellEnd"/>
+      <w:r>
+        <w:t>:</w:t>
+      </w:r>
+      <w:r>
+        <w:tab/>
+      </w:r>
+      <w:r>
+        <w:tab/>
+        <w:t>Server im Vordergrund (nicht als Service) starten</w:t>
+      </w:r>
+    </w:p>
+    <w:p>
+      <w:pPr>
+        <w:numPr>
+          <w:ilvl w:val="0"/>
+          <w:numId w:val="7"/>
+        </w:numPr>
+        <w:spacing w:before="0"/>
+        <w:ind w:left="714" w:hanging="357"/>
+      </w:pPr>
+      <w:proofErr w:type="spellStart"/>
+      <w:r>
+        <w:t>debug</w:t>
+      </w:r>
+      <w:proofErr w:type="spellEnd"/>
+      <w:r>
+        <w:tab/>
+      </w:r>
+      <w:r>
+        <w:tab/>
+      </w:r>
+      <w:r>
+        <w:tab/>
+        <w:t>Der Server wird gestartet, wobei die VM mit einer</w:t>
+      </w:r>
+    </w:p>
+    <w:p>
+      <w:pPr>
+        <w:spacing w:before="0"/>
+        <w:ind w:left="714"/>
+      </w:pPr>
+      <w:r>
+        <w:tab/>
+      </w:r>
+      <w:r>
+        <w:tab/>
+      </w:r>
+      <w:r>
+        <w:tab/>
+      </w:r>
+      <w:proofErr w:type="spellStart"/>
+      <w:r>
+        <w:t>agentlib</w:t>
+      </w:r>
+      <w:proofErr w:type="spellEnd"/>
+      <w:r>
+        <w:t xml:space="preserve">-Option </w:t>
+      </w:r>
+      <w:r>
+        <w:t xml:space="preserve">(Port 10736) </w:t>
+      </w:r>
+      <w:r>
+        <w:t>gestartet wird. Damit ist Remote-</w:t>
+      </w:r>
+    </w:p>
+    <w:p>
+      <w:pPr>
+        <w:spacing w:before="0"/>
+        <w:ind w:left="714"/>
+      </w:pPr>
+      <w:r>
+        <w:t xml:space="preserve"> </w:t>
+      </w:r>
+      <w:r>
+        <w:tab/>
+      </w:r>
+      <w:r>
+        <w:tab/>
+      </w:r>
+      <w:r>
+        <w:tab/>
+        <w:t>Debugging des Servers möglich</w:t>
       </w:r>
     </w:p>
     <w:p/>
@@ -7825,28 +7979,75 @@
         <w:ind w:left="708"/>
         <w:rPr>
           <w:i/>
-        </w:rPr>
-      </w:pPr>
-      <w:proofErr w:type="spellStart"/>
+          <w:lang w:val="en-GB"/>
+        </w:rPr>
+      </w:pPr>
       <w:r>
         <w:rPr>
           <w:i/>
-        </w:rPr>
-        <w:t>Make</w:t>
-      </w:r>
-      <w:proofErr w:type="spellEnd"/>
+          <w:lang w:val="en-GB"/>
+        </w:rPr>
+        <w:t xml:space="preserve">Make </w:t>
+      </w:r>
+      <w:proofErr w:type="spellStart"/>
       <w:r>
         <w:rPr>
           <w:i/>
+          <w:lang w:val="en-GB"/>
+        </w:rPr>
+        <w:t>installService</w:t>
+      </w:r>
+      <w:proofErr w:type="spellEnd"/>
+      <w:r>
+        <w:rPr>
+          <w:lang w:val="en-GB"/>
         </w:rPr>
         <w:t xml:space="preserve"> </w:t>
       </w:r>
       <w:proofErr w:type="spellStart"/>
+      <w:proofErr w:type="gramStart"/>
+      <w:r>
+        <w:rPr>
+          <w:lang w:val="en-GB"/>
+        </w:rPr>
+        <w:t>oder</w:t>
+      </w:r>
+      <w:proofErr w:type="spellEnd"/>
+      <w:proofErr w:type="gramEnd"/>
+      <w:r>
+        <w:rPr>
+          <w:lang w:val="en-GB"/>
+        </w:rPr>
+        <w:t xml:space="preserve"> </w:t>
+      </w:r>
       <w:r>
         <w:rPr>
           <w:i/>
-        </w:rPr>
-        <w:t>installService</w:t>
+          <w:lang w:val="en-GB"/>
+        </w:rPr>
+        <w:t xml:space="preserve">Make </w:t>
+      </w:r>
+      <w:proofErr w:type="spellStart"/>
+      <w:r>
+        <w:rPr>
+          <w:i/>
+          <w:lang w:val="en-GB"/>
+        </w:rPr>
+        <w:t>install</w:t>
+      </w:r>
+      <w:r>
+        <w:rPr>
+          <w:i/>
+          <w:lang w:val="en-GB"/>
+        </w:rPr>
+        <w:t>Debug</w:t>
+      </w:r>
+      <w:r>
+        <w:rPr>
+          <w:i/>
+          <w:lang w:val="en-GB"/>
+        </w:rPr>
+        <w:t>Service</w:t>
       </w:r>
       <w:proofErr w:type="spellEnd"/>
     </w:p>
@@ -7866,7 +8067,24 @@
       </w:r>
       <w:proofErr w:type="spellEnd"/>
       <w:r>
-        <w:t xml:space="preserve">“ im Verzeichnis </w:t>
+        <w:t xml:space="preserve">“ </w:t>
+      </w:r>
+      <w:r>
+        <w:t>bzw. „</w:t>
+      </w:r>
+      <w:proofErr w:type="spellStart"/>
+      <w:r>
+        <w:t>Debug</w:t>
+      </w:r>
+      <w:r>
+        <w:t>SolvisSmartHomeServer.service</w:t>
+      </w:r>
+      <w:proofErr w:type="spellEnd"/>
+      <w:r>
+        <w:t xml:space="preserve">“ </w:t>
+      </w:r>
+      <w:r>
+        <w:t xml:space="preserve">im Verzeichnis </w:t>
       </w:r>
       <w:r>
         <w:t>/</w:t>
@@ -7912,7 +8130,84 @@
     </w:p>
     <w:p>
       <w:r>
-        <w:t>U.a. stehen folgende Befehle zur Verfügung:</w:t>
+        <w:t xml:space="preserve">Der Server sollte nicht gleichzeitig im </w:t>
+      </w:r>
+      <w:proofErr w:type="spellStart"/>
+      <w:r>
+        <w:t>debug</w:t>
+      </w:r>
+      <w:proofErr w:type="spellEnd"/>
+      <w:r>
+        <w:t xml:space="preserve"> und normalem Mode gestartet sein. Nur der zuerst gestartete würde dann laufen.</w:t>
+      </w:r>
+    </w:p>
+    <w:p>
+      <w:r>
+        <w:t>U.a. stehen folgende Befehle zur Verfügung</w:t>
+      </w:r>
+      <w:r>
+        <w:t xml:space="preserve">, hierbei ist </w:t>
+      </w:r>
+      <w:r>
+        <w:rPr>
+          <w:i/>
+        </w:rPr>
+        <w:t>&lt;</w:t>
+      </w:r>
+      <w:proofErr w:type="spellStart"/>
+      <w:r>
+        <w:rPr>
+          <w:i/>
+        </w:rPr>
+        <w:t>server</w:t>
+      </w:r>
+      <w:proofErr w:type="spellEnd"/>
+      <w:r>
+        <w:rPr>
+          <w:i/>
+        </w:rPr>
+        <w:t>&gt;</w:t>
+      </w:r>
+      <w:r>
+        <w:t xml:space="preserve"> im normalen </w:t>
+      </w:r>
+      <w:proofErr w:type="spellStart"/>
+      <w:r>
+        <w:t>mode</w:t>
+      </w:r>
+      <w:proofErr w:type="spellEnd"/>
+      <w:r>
+        <w:t xml:space="preserve"> „</w:t>
+      </w:r>
+      <w:proofErr w:type="spellStart"/>
+      <w:r>
+        <w:t>SolvisSmartHomeServer</w:t>
+      </w:r>
+      <w:proofErr w:type="spellEnd"/>
+      <w:r>
+        <w:t xml:space="preserve">“, im </w:t>
+      </w:r>
+      <w:proofErr w:type="spellStart"/>
+      <w:r>
+        <w:t>Debug</w:t>
+      </w:r>
+      <w:proofErr w:type="spellEnd"/>
+      <w:r>
+        <w:t>-Mode „</w:t>
+      </w:r>
+      <w:proofErr w:type="spellStart"/>
+      <w:r>
+        <w:t>Debug</w:t>
+      </w:r>
+      <w:r>
+        <w:t>SolvisSmartHomeServer</w:t>
+      </w:r>
+      <w:proofErr w:type="spellEnd"/>
+      <w:r>
+        <w:t>“</w:t>
+      </w:r>
+      <w:r>
+        <w:t>:</w:t>
       </w:r>
     </w:p>
     <w:p>
@@ -7964,14 +8259,26 @@
         </w:rPr>
         <w:t xml:space="preserve"> </w:t>
       </w:r>
-      <w:proofErr w:type="spellStart"/>
       <w:r>
         <w:rPr>
           <w:i/>
         </w:rPr>
-        <w:t>SolvisSmartHomeServer</w:t>
-      </w:r>
-      <w:proofErr w:type="spellEnd"/>
+        <w:t>&lt;</w:t>
+      </w:r>
+      <w:proofErr w:type="spellStart"/>
+      <w:r>
+        <w:rPr>
+          <w:i/>
+        </w:rPr>
+        <w:t>server</w:t>
+      </w:r>
+      <w:proofErr w:type="spellEnd"/>
+      <w:r>
+        <w:rPr>
+          <w:i/>
+        </w:rPr>
+        <w:t>&gt;</w:t>
+      </w:r>
       <w:r>
         <w:br/>
         <w:t>liefert den aktuellen Status des Servers</w:t>
@@ -7983,15 +8290,11 @@
           <w:ilvl w:val="0"/>
           <w:numId w:val="9"/>
         </w:numPr>
-        <w:rPr>
-          <w:lang w:val="en-GB"/>
-        </w:rPr>
       </w:pPr>
       <w:proofErr w:type="spellStart"/>
       <w:r>
         <w:rPr>
           <w:i/>
-          <w:lang w:val="en-GB"/>
         </w:rPr>
         <w:t>sudo</w:t>
       </w:r>
@@ -7999,7 +8302,6 @@
       <w:r>
         <w:rPr>
           <w:i/>
-          <w:lang w:val="en-GB"/>
         </w:rPr>
         <w:t xml:space="preserve"> </w:t>
       </w:r>
@@ -8007,7 +8309,6 @@
       <w:r>
         <w:rPr>
           <w:i/>
-          <w:lang w:val="en-GB"/>
         </w:rPr>
         <w:t>systemctl</w:t>
       </w:r>
@@ -8015,38 +8316,46 @@
       <w:r>
         <w:rPr>
           <w:i/>
-          <w:lang w:val="en-GB"/>
-        </w:rPr>
-        <w:t xml:space="preserve"> stop </w:t>
+        </w:rPr>
+        <w:t xml:space="preserve"> </w:t>
       </w:r>
       <w:proofErr w:type="spellStart"/>
       <w:r>
         <w:rPr>
           <w:i/>
-          <w:lang w:val="en-GB"/>
-        </w:rPr>
-        <w:t>SolvisSmartHomeServer</w:t>
-      </w:r>
-      <w:proofErr w:type="spellEnd"/>
-      <w:r>
-        <w:rPr>
-          <w:lang w:val="en-GB"/>
-        </w:rPr>
+        </w:rPr>
+        <w:t>start</w:t>
+      </w:r>
+      <w:proofErr w:type="spellEnd"/>
+      <w:r>
+        <w:rPr>
+          <w:i/>
+        </w:rPr>
+        <w:t xml:space="preserve"> </w:t>
+      </w:r>
+      <w:r>
+        <w:rPr>
+          <w:i/>
+        </w:rPr>
+        <w:t>&lt;</w:t>
+      </w:r>
+      <w:proofErr w:type="spellStart"/>
+      <w:r>
+        <w:rPr>
+          <w:i/>
+        </w:rPr>
+        <w:t>server</w:t>
+      </w:r>
+      <w:proofErr w:type="spellEnd"/>
+      <w:r>
+        <w:rPr>
+          <w:i/>
+        </w:rPr>
+        <w:t>&gt;</w:t>
+      </w:r>
+      <w:r>
         <w:br/>
-      </w:r>
-      <w:proofErr w:type="spellStart"/>
-      <w:r>
-        <w:rPr>
-          <w:lang w:val="en-GB"/>
-        </w:rPr>
-        <w:t>Stoppt</w:t>
-      </w:r>
-      <w:proofErr w:type="spellEnd"/>
-      <w:r>
-        <w:rPr>
-          <w:lang w:val="en-GB"/>
-        </w:rPr>
-        <w:t xml:space="preserve"> den Service</w:t>
+        <w:t>Startet den Server</w:t>
       </w:r>
     </w:p>
     <w:p>
@@ -8063,45 +8372,45 @@
       <w:r>
         <w:rPr>
           <w:i/>
+          <w:lang w:val="en-GB"/>
         </w:rPr>
         <w:t>sudo</w:t>
       </w:r>
       <w:proofErr w:type="spellEnd"/>
-      <w:r>
-        <w:rPr>
-          <w:i/>
-        </w:rPr>
-        <w:t xml:space="preserve"> </w:t>
-      </w:r>
-      <w:proofErr w:type="spellStart"/>
       <w:r>
         <w:rPr>
           <w:i/>
           <w:lang w:val="en-GB"/>
         </w:rPr>
-        <w:t>systemctl</w:t>
-      </w:r>
-      <w:proofErr w:type="spellEnd"/>
+        <w:t xml:space="preserve"> </w:t>
+      </w:r>
+      <w:proofErr w:type="spellStart"/>
       <w:r>
         <w:rPr>
           <w:i/>
           <w:lang w:val="en-GB"/>
         </w:rPr>
-        <w:t xml:space="preserve"> start </w:t>
-      </w:r>
-      <w:proofErr w:type="spellStart"/>
+        <w:t>systemctl</w:t>
+      </w:r>
+      <w:proofErr w:type="spellEnd"/>
       <w:r>
         <w:rPr>
           <w:i/>
           <w:lang w:val="en-GB"/>
         </w:rPr>
-        <w:t>SolvisSmartHomeServer</w:t>
-      </w:r>
-      <w:proofErr w:type="spellEnd"/>
-      <w:r>
-        <w:rPr>
+        <w:t xml:space="preserve"> stop </w:t>
+      </w:r>
+      <w:r>
+        <w:rPr>
+          <w:i/>
           <w:lang w:val="en-GB"/>
         </w:rPr>
+        <w:t>&lt;server&gt;</w:t>
+      </w:r>
+      <w:r>
+        <w:rPr>
+          <w:lang w:val="en-GB"/>
+        </w:rPr>
         <w:br/>
       </w:r>
       <w:proofErr w:type="spellStart"/>
@@ -8109,14 +8418,14 @@
         <w:rPr>
           <w:lang w:val="en-GB"/>
         </w:rPr>
-        <w:t>Startet</w:t>
+        <w:t>Stoppt</w:t>
       </w:r>
       <w:proofErr w:type="spellEnd"/>
       <w:r>
         <w:rPr>
           <w:lang w:val="en-GB"/>
         </w:rPr>
-        <w:t xml:space="preserve"> den Server</w:t>
+        <w:t xml:space="preserve"> den Service</w:t>
       </w:r>
     </w:p>
     <w:p>
@@ -8168,14 +8477,26 @@
         </w:rPr>
         <w:t xml:space="preserve"> </w:t>
       </w:r>
-      <w:proofErr w:type="spellStart"/>
       <w:r>
         <w:rPr>
           <w:i/>
         </w:rPr>
-        <w:t>SolvisSmartHomeServer</w:t>
-      </w:r>
-      <w:proofErr w:type="spellEnd"/>
+        <w:t>&lt;</w:t>
+      </w:r>
+      <w:proofErr w:type="spellStart"/>
+      <w:r>
+        <w:rPr>
+          <w:i/>
+        </w:rPr>
+        <w:t>server</w:t>
+      </w:r>
+      <w:proofErr w:type="spellEnd"/>
+      <w:r>
+        <w:rPr>
+          <w:i/>
+        </w:rPr>
+        <w:t>&gt;</w:t>
+      </w:r>
       <w:r>
         <w:br/>
         <w:t>Beendet den Server und startet ihn wieder neu</w:t>
@@ -8193,6 +8514,7 @@
         <w:rPr>
           <w:i/>
         </w:rPr>
+        <w:lastRenderedPageBreak/>
         <w:t>sudo</w:t>
       </w:r>
       <w:proofErr w:type="spellEnd"/>
@@ -8230,14 +8552,26 @@
         </w:rPr>
         <w:t xml:space="preserve"> </w:t>
       </w:r>
-      <w:proofErr w:type="spellStart"/>
       <w:r>
         <w:rPr>
           <w:i/>
         </w:rPr>
-        <w:t>SolvisSmartHomeServer</w:t>
-      </w:r>
-      <w:proofErr w:type="spellEnd"/>
+        <w:t>&lt;</w:t>
+      </w:r>
+      <w:proofErr w:type="spellStart"/>
+      <w:r>
+        <w:rPr>
+          <w:i/>
+        </w:rPr>
+        <w:t>server</w:t>
+      </w:r>
+      <w:proofErr w:type="spellEnd"/>
+      <w:r>
+        <w:rPr>
+          <w:i/>
+        </w:rPr>
+        <w:t>&gt;</w:t>
+      </w:r>
       <w:r>
         <w:br/>
       </w:r>
@@ -8299,14 +8633,26 @@
         </w:rPr>
         <w:t xml:space="preserve"> </w:t>
       </w:r>
-      <w:proofErr w:type="spellStart"/>
       <w:r>
         <w:rPr>
           <w:i/>
         </w:rPr>
-        <w:t>SolvisSmartHomeServer</w:t>
-      </w:r>
-      <w:proofErr w:type="spellEnd"/>
+        <w:t>&lt;</w:t>
+      </w:r>
+      <w:proofErr w:type="spellStart"/>
+      <w:r>
+        <w:rPr>
+          <w:i/>
+        </w:rPr>
+        <w:t>server</w:t>
+      </w:r>
+      <w:proofErr w:type="spellEnd"/>
+      <w:r>
+        <w:rPr>
+          <w:i/>
+        </w:rPr>
+        <w:t>&gt;</w:t>
+      </w:r>
       <w:r>
         <w:br/>
       </w:r>
@@ -8450,7 +8796,6 @@
         <w:rPr>
           <w:rFonts w:cs="Arial"/>
         </w:rPr>
-        <w:lastRenderedPageBreak/>
         <w:t>Nach einem FHEM-Neustart kann das Modul m</w:t>
       </w:r>
       <w:r>
@@ -8819,101 +9164,101 @@
       <w:pPr>
         <w:pStyle w:val="berschrift3"/>
       </w:pPr>
-      <w:bookmarkStart w:id="15" w:name="_Toc30694278"/>
-      <w:bookmarkStart w:id="16" w:name="_Toc30694279"/>
+      <w:bookmarkStart w:id="15" w:name="_Toc30694279"/>
+      <w:bookmarkStart w:id="16" w:name="_Toc30694278"/>
       <w:r>
         <w:t>Deinstallation</w:t>
       </w:r>
+      <w:bookmarkEnd w:id="15"/>
+    </w:p>
+    <w:p>
+      <w:r>
+        <w:t xml:space="preserve">Das </w:t>
+      </w:r>
+      <w:proofErr w:type="spellStart"/>
+      <w:r>
+        <w:t>Progarmmpaket</w:t>
+      </w:r>
+      <w:proofErr w:type="spellEnd"/>
+      <w:r>
+        <w:t xml:space="preserve"> kann mit folgendem </w:t>
+      </w:r>
+      <w:proofErr w:type="spellStart"/>
+      <w:r>
+        <w:t>Make</w:t>
+      </w:r>
+      <w:proofErr w:type="spellEnd"/>
+      <w:r>
+        <w:t>-Befehl desinstalliert werden:</w:t>
+      </w:r>
+    </w:p>
+    <w:p>
+      <w:pPr>
+        <w:rPr>
+          <w:i/>
+        </w:rPr>
+      </w:pPr>
+      <w:r>
+        <w:tab/>
+      </w:r>
+      <w:proofErr w:type="spellStart"/>
+      <w:r>
+        <w:rPr>
+          <w:i/>
+        </w:rPr>
+        <w:t>sudo</w:t>
+      </w:r>
+      <w:proofErr w:type="spellEnd"/>
+      <w:r>
+        <w:rPr>
+          <w:i/>
+        </w:rPr>
+        <w:t xml:space="preserve"> </w:t>
+      </w:r>
+      <w:proofErr w:type="spellStart"/>
+      <w:r>
+        <w:rPr>
+          <w:i/>
+        </w:rPr>
+        <w:t>make</w:t>
+      </w:r>
+      <w:proofErr w:type="spellEnd"/>
+      <w:r>
+        <w:rPr>
+          <w:i/>
+        </w:rPr>
+        <w:t xml:space="preserve"> </w:t>
+      </w:r>
+      <w:proofErr w:type="spellStart"/>
+      <w:r>
+        <w:rPr>
+          <w:i/>
+        </w:rPr>
+        <w:t>uninstall</w:t>
+      </w:r>
+      <w:proofErr w:type="spellEnd"/>
+    </w:p>
+    <w:p>
+      <w:r>
+        <w:t xml:space="preserve">Dieser Befehl löscht die vom </w:t>
+      </w:r>
+      <w:proofErr w:type="spellStart"/>
+      <w:r>
+        <w:t>Makefile</w:t>
+      </w:r>
+      <w:proofErr w:type="spellEnd"/>
+      <w:r>
+        <w:t xml:space="preserve"> angelegten Dateien. Auch der Dienst wird abgemeldet.</w:t>
+      </w:r>
+    </w:p>
+    <w:p>
+      <w:pPr>
+        <w:pStyle w:val="berschrift3"/>
+      </w:pPr>
+      <w:r>
+        <w:t>Veränderungen am System durch die Installation und durch das Programm</w:t>
+      </w:r>
       <w:bookmarkEnd w:id="16"/>
-    </w:p>
-    <w:p>
-      <w:r>
-        <w:t xml:space="preserve">Das </w:t>
-      </w:r>
-      <w:proofErr w:type="spellStart"/>
-      <w:r>
-        <w:t>Progarmmpaket</w:t>
-      </w:r>
-      <w:proofErr w:type="spellEnd"/>
-      <w:r>
-        <w:t xml:space="preserve"> kann mit folgendem </w:t>
-      </w:r>
-      <w:proofErr w:type="spellStart"/>
-      <w:r>
-        <w:t>Make</w:t>
-      </w:r>
-      <w:proofErr w:type="spellEnd"/>
-      <w:r>
-        <w:t>-Befehl desinstalliert werden:</w:t>
-      </w:r>
-    </w:p>
-    <w:p>
-      <w:pPr>
-        <w:rPr>
-          <w:i/>
-        </w:rPr>
-      </w:pPr>
-      <w:r>
-        <w:tab/>
-      </w:r>
-      <w:proofErr w:type="spellStart"/>
-      <w:r>
-        <w:rPr>
-          <w:i/>
-        </w:rPr>
-        <w:t>sudo</w:t>
-      </w:r>
-      <w:proofErr w:type="spellEnd"/>
-      <w:r>
-        <w:rPr>
-          <w:i/>
-        </w:rPr>
-        <w:t xml:space="preserve"> </w:t>
-      </w:r>
-      <w:proofErr w:type="spellStart"/>
-      <w:r>
-        <w:rPr>
-          <w:i/>
-        </w:rPr>
-        <w:t>make</w:t>
-      </w:r>
-      <w:proofErr w:type="spellEnd"/>
-      <w:r>
-        <w:rPr>
-          <w:i/>
-        </w:rPr>
-        <w:t xml:space="preserve"> </w:t>
-      </w:r>
-      <w:proofErr w:type="spellStart"/>
-      <w:r>
-        <w:rPr>
-          <w:i/>
-        </w:rPr>
-        <w:t>uninstall</w:t>
-      </w:r>
-      <w:proofErr w:type="spellEnd"/>
-    </w:p>
-    <w:p>
-      <w:r>
-        <w:t xml:space="preserve">Dieser Befehl löscht die vom </w:t>
-      </w:r>
-      <w:proofErr w:type="spellStart"/>
-      <w:r>
-        <w:t>Makefile</w:t>
-      </w:r>
-      <w:proofErr w:type="spellEnd"/>
-      <w:r>
-        <w:t xml:space="preserve"> angelegten Dateien. Auch der Dienst wird abgemeldet.</w:t>
-      </w:r>
-    </w:p>
-    <w:p>
-      <w:pPr>
-        <w:pStyle w:val="berschrift3"/>
-      </w:pPr>
-      <w:r>
-        <w:t>Veränderungen am System durch die Installation und durch das Programm</w:t>
-      </w:r>
-      <w:bookmarkEnd w:id="15"/>
     </w:p>
     <w:p>
       <w:pPr>
@@ -9143,6 +9488,12 @@
         </w:rPr>
         <w:t xml:space="preserve">“ wird die Datei </w:t>
       </w:r>
+      <w:r>
+        <w:rPr>
+          <w:lang w:val="de-DE"/>
+        </w:rPr>
+        <w:t>„</w:t>
+      </w:r>
       <w:proofErr w:type="spellStart"/>
       <w:r>
         <w:rPr>
@@ -9161,7 +9512,51 @@
         <w:rPr>
           <w:lang w:val="de-DE"/>
         </w:rPr>
-        <w:t xml:space="preserve"> kopiert</w:t>
+        <w:t xml:space="preserve">“ sowie </w:t>
+      </w:r>
+      <w:r>
+        <w:rPr>
+          <w:lang w:val="de-DE"/>
+        </w:rPr>
+        <w:t xml:space="preserve"> </w:t>
+      </w:r>
+      <w:r>
+        <w:rPr>
+          <w:lang w:val="de-DE"/>
+        </w:rPr>
+        <w:t>„</w:t>
+      </w:r>
+      <w:proofErr w:type="spellStart"/>
+      <w:r>
+        <w:rPr>
+          <w:lang w:val="de-DE"/>
+        </w:rPr>
+        <w:t>Debug</w:t>
+      </w:r>
+      <w:r>
+        <w:rPr>
+          <w:lang w:val="de-DE"/>
+        </w:rPr>
+        <w:t>SolvisSmartHomeServer</w:t>
+      </w:r>
+      <w:r>
+        <w:rPr>
+          <w:lang w:val="de-DE"/>
+        </w:rPr>
+        <w:t>.service</w:t>
+      </w:r>
+      <w:proofErr w:type="spellEnd"/>
+      <w:r>
+        <w:rPr>
+          <w:lang w:val="de-DE"/>
+        </w:rPr>
+        <w:t xml:space="preserve">“ </w:t>
+      </w:r>
+      <w:r>
+        <w:rPr>
+          <w:lang w:val="de-DE"/>
+        </w:rPr>
+        <w:t>kopiert</w:t>
       </w:r>
     </w:p>
     <w:p>
@@ -9355,6 +9750,208 @@
       </w:r>
     </w:p>
     <w:p>
+      <w:pPr>
+        <w:pStyle w:val="Listenabsatz"/>
+        <w:numPr>
+          <w:ilvl w:val="0"/>
+          <w:numId w:val="15"/>
+        </w:numPr>
+        <w:rPr>
+          <w:lang w:val="de-DE"/>
+        </w:rPr>
+      </w:pPr>
+      <w:r>
+        <w:rPr>
+          <w:lang w:val="de-DE"/>
+        </w:rPr>
+        <w:t>Durch den Befehl „</w:t>
+      </w:r>
+      <w:proofErr w:type="spellStart"/>
+      <w:r>
+        <w:rPr>
+          <w:lang w:val="de-DE"/>
+        </w:rPr>
+        <w:t>systemctl</w:t>
+      </w:r>
+      <w:proofErr w:type="spellEnd"/>
+      <w:r>
+        <w:rPr>
+          <w:lang w:val="de-DE"/>
+        </w:rPr>
+        <w:t xml:space="preserve"> </w:t>
+      </w:r>
+      <w:proofErr w:type="spellStart"/>
+      <w:r>
+        <w:rPr>
+          <w:lang w:val="de-DE"/>
+        </w:rPr>
+        <w:t>enable</w:t>
+      </w:r>
+      <w:proofErr w:type="spellEnd"/>
+      <w:r>
+        <w:rPr>
+          <w:lang w:val="de-DE"/>
+        </w:rPr>
+        <w:t xml:space="preserve"> </w:t>
+      </w:r>
+      <w:proofErr w:type="spellStart"/>
+      <w:r>
+        <w:rPr>
+          <w:lang w:val="de-DE"/>
+        </w:rPr>
+        <w:t>Debug</w:t>
+      </w:r>
+      <w:r>
+        <w:rPr>
+          <w:lang w:val="de-DE"/>
+        </w:rPr>
+        <w:t>SolvisSmartHomeServer</w:t>
+      </w:r>
+      <w:proofErr w:type="spellEnd"/>
+      <w:r>
+        <w:rPr>
+          <w:lang w:val="de-DE"/>
+        </w:rPr>
+        <w:t>“ erstellt das System einen Link zur Datei „</w:t>
+      </w:r>
+      <w:r>
+        <w:rPr>
+          <w:lang w:val="de-DE"/>
+        </w:rPr>
+        <w:t>/</w:t>
+      </w:r>
+      <w:proofErr w:type="spellStart"/>
+      <w:r>
+        <w:rPr>
+          <w:lang w:val="de-DE"/>
+        </w:rPr>
+        <w:t>etc</w:t>
+      </w:r>
+      <w:proofErr w:type="spellEnd"/>
+      <w:r>
+        <w:rPr>
+          <w:lang w:val="de-DE"/>
+        </w:rPr>
+        <w:t>/</w:t>
+      </w:r>
+      <w:proofErr w:type="spellStart"/>
+      <w:r>
+        <w:rPr>
+          <w:lang w:val="de-DE"/>
+        </w:rPr>
+        <w:t>systemd</w:t>
+      </w:r>
+      <w:proofErr w:type="spellEnd"/>
+      <w:r>
+        <w:rPr>
+          <w:lang w:val="de-DE"/>
+        </w:rPr>
+        <w:t>/</w:t>
+      </w:r>
+      <w:proofErr w:type="spellStart"/>
+      <w:r>
+        <w:rPr>
+          <w:lang w:val="de-DE"/>
+        </w:rPr>
+        <w:t>system</w:t>
+      </w:r>
+      <w:proofErr w:type="spellEnd"/>
+      <w:r>
+        <w:rPr>
+          <w:lang w:val="de-DE"/>
+        </w:rPr>
+        <w:t>/</w:t>
+      </w:r>
+      <w:proofErr w:type="spellStart"/>
+      <w:r>
+        <w:rPr>
+          <w:lang w:val="de-DE"/>
+        </w:rPr>
+        <w:t>Debug</w:t>
+      </w:r>
+      <w:r>
+        <w:rPr>
+          <w:lang w:val="de-DE"/>
+        </w:rPr>
+        <w:t>SolvisSmartHomeServer</w:t>
+      </w:r>
+      <w:r>
+        <w:rPr>
+          <w:lang w:val="de-DE"/>
+        </w:rPr>
+        <w:t>.service</w:t>
+      </w:r>
+      <w:proofErr w:type="spellEnd"/>
+      <w:r>
+        <w:rPr>
+          <w:lang w:val="de-DE"/>
+        </w:rPr>
+        <w:t>“ im Ordner „</w:t>
+      </w:r>
+      <w:r>
+        <w:rPr>
+          <w:lang w:val="de-DE"/>
+        </w:rPr>
+        <w:t>/</w:t>
+      </w:r>
+      <w:proofErr w:type="spellStart"/>
+      <w:r>
+        <w:rPr>
+          <w:lang w:val="de-DE"/>
+        </w:rPr>
+        <w:t>etc</w:t>
+      </w:r>
+      <w:proofErr w:type="spellEnd"/>
+      <w:r>
+        <w:rPr>
+          <w:lang w:val="de-DE"/>
+        </w:rPr>
+        <w:t>/</w:t>
+      </w:r>
+      <w:proofErr w:type="spellStart"/>
+      <w:r>
+        <w:rPr>
+          <w:lang w:val="de-DE"/>
+        </w:rPr>
+        <w:t>systemd</w:t>
+      </w:r>
+      <w:proofErr w:type="spellEnd"/>
+      <w:r>
+        <w:rPr>
+          <w:lang w:val="de-DE"/>
+        </w:rPr>
+        <w:t>/</w:t>
+      </w:r>
+      <w:proofErr w:type="spellStart"/>
+      <w:r>
+        <w:rPr>
+          <w:lang w:val="de-DE"/>
+        </w:rPr>
+        <w:t>system</w:t>
+      </w:r>
+      <w:proofErr w:type="spellEnd"/>
+      <w:r>
+        <w:rPr>
+          <w:lang w:val="de-DE"/>
+        </w:rPr>
+        <w:t>/multi-</w:t>
+      </w:r>
+      <w:proofErr w:type="spellStart"/>
+      <w:r>
+        <w:rPr>
+          <w:lang w:val="de-DE"/>
+        </w:rPr>
+        <w:t>user.target.wants</w:t>
+      </w:r>
+      <w:proofErr w:type="spellEnd"/>
+      <w:r>
+        <w:rPr>
+          <w:lang w:val="de-DE"/>
+        </w:rPr>
+        <w:t>“</w:t>
+      </w:r>
+    </w:p>
+    <w:p>
       <w:r>
         <w:rPr>
           <w:rFonts w:cs="Arial"/>
@@ -9431,6 +10028,7 @@
         <w:rPr>
           <w:rFonts w:cs="Arial"/>
         </w:rPr>
+        <w:lastRenderedPageBreak/>
         <w:t>solvis.log</w:t>
       </w:r>
       <w:r>
@@ -12301,6 +12899,138 @@
       </w:pPr>
       <w:bookmarkStart w:id="33" w:name="_Ref29830339"/>
       <w:r>
+        <w:t>Kommando-Zeilen-Parameter</w:t>
+      </w:r>
+    </w:p>
+    <w:tbl>
+      <w:tblPr>
+        <w:tblStyle w:val="Tabellengitternetz"/>
+        <w:tblW w:w="0" w:type="auto"/>
+        <w:tblBorders>
+          <w:top w:val="none" w:sz="0" w:space="0" w:color="auto"/>
+          <w:left w:val="none" w:sz="0" w:space="0" w:color="auto"/>
+          <w:bottom w:val="none" w:sz="0" w:space="0" w:color="auto"/>
+          <w:right w:val="none" w:sz="0" w:space="0" w:color="auto"/>
+          <w:insideH w:val="none" w:sz="0" w:space="0" w:color="auto"/>
+          <w:insideV w:val="none" w:sz="0" w:space="0" w:color="auto"/>
+        </w:tblBorders>
+        <w:tblLook w:val="04A0"/>
+      </w:tblPr>
+      <w:tblGrid>
+        <w:gridCol w:w="2093"/>
+        <w:gridCol w:w="7118"/>
+      </w:tblGrid>
+      <w:tr>
+        <w:tc>
+          <w:tcPr>
+            <w:tcW w:w="2093" w:type="dxa"/>
+          </w:tcPr>
+          <w:p>
+            <w:proofErr w:type="spellStart"/>
+            <w:r>
+              <w:t>server-terminate</w:t>
+            </w:r>
+            <w:proofErr w:type="spellEnd"/>
+          </w:p>
+        </w:tc>
+        <w:tc>
+          <w:tcPr>
+            <w:tcW w:w="7118" w:type="dxa"/>
+          </w:tcPr>
+          <w:p>
+            <w:r>
+              <w:t>Beendet den laufenden Server-Prozess so, dass noch ein Backup-File der aktuellen Messwerte geschrieben wird</w:t>
+            </w:r>
+          </w:p>
+        </w:tc>
+      </w:tr>
+      <w:tr>
+        <w:tc>
+          <w:tcPr>
+            <w:tcW w:w="2093" w:type="dxa"/>
+          </w:tcPr>
+          <w:p>
+            <w:proofErr w:type="spellStart"/>
+            <w:r>
+              <w:t>server-learn</w:t>
+            </w:r>
+            <w:proofErr w:type="spellEnd"/>
+          </w:p>
+        </w:tc>
+        <w:tc>
+          <w:tcPr>
+            <w:tcW w:w="7118" w:type="dxa"/>
+          </w:tcPr>
+          <w:p>
+            <w:r>
+              <w:t>Lernt die Grafiken an (nur wenn notwendig)</w:t>
+            </w:r>
+          </w:p>
+        </w:tc>
+      </w:tr>
+      <w:tr>
+        <w:tc>
+          <w:tcPr>
+            <w:tcW w:w="2093" w:type="dxa"/>
+          </w:tcPr>
+          <w:p>
+            <w:proofErr w:type="spellStart"/>
+            <w:r>
+              <w:t>server-restart</w:t>
+            </w:r>
+            <w:proofErr w:type="spellEnd"/>
+          </w:p>
+        </w:tc>
+        <w:tc>
+          <w:tcPr>
+            <w:tcW w:w="7118" w:type="dxa"/>
+          </w:tcPr>
+          <w:p>
+            <w:r>
+              <w:t xml:space="preserve">Für den </w:t>
+            </w:r>
+            <w:proofErr w:type="spellStart"/>
+            <w:r>
+              <w:t>Restart</w:t>
+            </w:r>
+            <w:proofErr w:type="spellEnd"/>
+            <w:r>
+              <w:t xml:space="preserve"> des Servers notwendig, damit </w:t>
+            </w:r>
+            <w:proofErr w:type="spellStart"/>
+            <w:r>
+              <w:t>agentlib</w:t>
+            </w:r>
+            <w:proofErr w:type="spellEnd"/>
+            <w:r>
+              <w:t xml:space="preserve">-Parameter nach dem </w:t>
+            </w:r>
+            <w:proofErr w:type="spellStart"/>
+            <w:r>
+              <w:t>Restart</w:t>
+            </w:r>
+            <w:proofErr w:type="spellEnd"/>
+            <w:r>
+              <w:t xml:space="preserve"> möglich sind (Remote-</w:t>
+            </w:r>
+            <w:proofErr w:type="spellStart"/>
+            <w:r>
+              <w:t>Debug</w:t>
+            </w:r>
+            <w:proofErr w:type="spellEnd"/>
+            <w:r>
+              <w:t>)</w:t>
+            </w:r>
+          </w:p>
+        </w:tc>
+      </w:tr>
+    </w:tbl>
+    <w:p/>
+    <w:p>
+      <w:pPr>
+        <w:pStyle w:val="berschrift7"/>
+      </w:pPr>
+      <w:r>
         <w:t>Schnittstelle Server – Client</w:t>
       </w:r>
       <w:bookmarkEnd w:id="33"/>
@@ -12323,7 +13053,10 @@
         <w:pStyle w:val="berschrift8"/>
       </w:pPr>
       <w:r>
-        <w:t>Die Schnittstelle basiert aktuell auf folgende Strukturen, welche im JSON-Format übertragen werden:</w:t>
+        <w:t>Die Schnittstelle basiert aktuell auf folgende Strukturen, welche im JSON-Format</w:t>
+      </w:r>
+      <w:r>
+        <w:t xml:space="preserve"> übertragen werden:</w:t>
       </w:r>
     </w:p>
     <w:p>
@@ -13429,7 +14162,6 @@
           <w:rFonts w:ascii="Arial" w:hAnsi="Arial" w:cs="Arial"/>
           <w:lang w:val="en-GB"/>
         </w:rPr>
-        <w:lastRenderedPageBreak/>
         <w:t>Server -&gt; Client</w:t>
       </w:r>
       <w:r>
@@ -14033,7 +14765,14 @@
         <w:rPr>
           <w:rFonts w:cs="Arial"/>
         </w:rPr>
-        <w:t xml:space="preserve"> Eine Unterscheidung zwischen CONNECT und RECONNECT ist notwendig, da der Client bestimmte Einstellungen im Server durchführen kann (z.B. SCREEN_RESTORE_INHIBIT).</w:t>
+        <w:t xml:space="preserve"> Eine Unterscheidung zwischen CONNECT und RECONNECT ist notwendig, da der Client bestimmte Einstellungen im Server durchführen kann (z.B. </w:t>
+      </w:r>
+      <w:r>
+        <w:rPr>
+          <w:rFonts w:cs="Arial"/>
+        </w:rPr>
+        <w:lastRenderedPageBreak/>
+        <w:t>SCREEN_RESTORE_INHIBIT).</w:t>
       </w:r>
       <w:r>
         <w:rPr>
@@ -15319,6 +16058,7 @@
     </w:p>
     <w:p>
       <w:r>
+        <w:lastRenderedPageBreak/>
         <w:t xml:space="preserve">Der dritte </w:t>
       </w:r>
       <w:proofErr w:type="spellStart"/>
@@ -15468,7 +16208,7 @@
         <w:rStyle w:val="Seitenzahl"/>
         <w:noProof/>
       </w:rPr>
-      <w:t>16</w:t>
+      <w:t>7</w:t>
     </w:r>
     <w:r>
       <w:rPr>
@@ -15582,7 +16322,7 @@
   <w:abstractNum w:abstractNumId="0">
     <w:nsid w:val="FFFFFFFB"/>
     <w:multiLevelType w:val="multilevel"/>
-    <w:tmpl w:val="99467990"/>
+    <w:tmpl w:val="64DCB72C"/>
     <w:lvl w:ilvl="0">
       <w:start w:val="1"/>
       <w:numFmt w:val="decimal"/>
@@ -16704,7 +17444,7 @@
   <w:abstractNum w:abstractNumId="11">
     <w:nsid w:val="74F365C6"/>
     <w:multiLevelType w:val="multilevel"/>
-    <w:tmpl w:val="AB321286"/>
+    <w:tmpl w:val="32B00AD8"/>
     <w:lvl w:ilvl="0">
       <w:start w:val="1"/>
       <w:numFmt w:val="decimal"/>
@@ -17215,7 +17955,7 @@
           <w:ind w:left="0" w:firstLine="0"/>
         </w:pPr>
         <w:rPr>
-          <w:rFonts w:ascii="Times New Roman" w:hAnsi="Times New Roman" w:cs="Times New Roman"/>
+          <w:rFonts w:ascii="Times New Roman" w:hAnsi="Times New Roman" w:cs="Times New Roman" w:hint="default"/>
           <w:b w:val="0"/>
           <w:bCs w:val="0"/>
           <w:i w:val="0"/>
@@ -17228,7 +17968,6 @@
           <w:shadow w:val="0"/>
           <w:emboss w:val="0"/>
           <w:imprint w:val="0"/>
-          <w:noProof w:val="0"/>
           <w:snapToGrid w:val="0"/>
           <w:vanish w:val="0"/>
           <w:color w:val="000000"/>
@@ -17586,14 +18325,14 @@
     <w:next w:val="Standard"/>
     <w:uiPriority w:val="9"/>
     <w:qFormat/>
-    <w:rsid w:val="00435FA2"/>
+    <w:rsid w:val="00472E11"/>
     <w:pPr>
       <w:keepNext/>
       <w:numPr>
         <w:ilvl w:val="2"/>
         <w:numId w:val="12"/>
       </w:numPr>
-      <w:spacing w:before="240" w:after="60"/>
+      <w:spacing w:before="360" w:after="60"/>
       <w:outlineLvl w:val="2"/>
     </w:pPr>
     <w:rPr>
@@ -17662,7 +18401,7 @@
     <w:autoRedefine/>
     <w:uiPriority w:val="9"/>
     <w:qFormat/>
-    <w:rsid w:val="005D0614"/>
+    <w:rsid w:val="00852809"/>
     <w:pPr>
       <w:numPr>
         <w:ilvl w:val="6"/>
@@ -18331,7 +19070,7 @@
 </file>
 
 <file path=customXml/itemProps1.xml><?xml version="1.0" encoding="utf-8"?>
-<ds:datastoreItem xmlns:ds="http://schemas.openxmlformats.org/officeDocument/2006/customXml" ds:itemID="{A68B7A79-0FDB-4E81-97F3-2C752BAA8214}">
+<ds:datastoreItem xmlns:ds="http://schemas.openxmlformats.org/officeDocument/2006/customXml" ds:itemID="{F03B9A70-E66C-40EF-B6BF-EAB367548FFB}">
   <ds:schemaRefs>
     <ds:schemaRef ds:uri="http://schemas.openxmlformats.org/officeDocument/2006/bibliography"/>
   </ds:schemaRefs>

</xml_diff>

<commit_message>
Endlos-Schleife 2 Heizkreise behoben
git-svn-id: svn://192.168.0.51/SolvisMax/Trunk/java@167 441743bf-4a58-944d-b24f-aa01258f3d5c
</commit_message>
<xml_diff>
--- a/docu/SolvisSmartHomeServer.docx
+++ b/docu/SolvisSmartHomeServer.docx
@@ -223,7 +223,7 @@
         </w:rPr>
         <w:fldChar w:fldCharType="separate"/>
       </w:r>
-      <w:hyperlink w:anchor="_Toc34479497" w:history="1">
+      <w:hyperlink w:anchor="_Toc38725369" w:history="1">
         <w:r>
           <w:rPr>
             <w:rStyle w:val="Hyperlink"/>
@@ -267,7 +267,7 @@
             <w:noProof/>
             <w:webHidden/>
           </w:rPr>
-          <w:instrText xml:space="preserve"> PAGEREF _Toc34479497 \h </w:instrText>
+          <w:instrText xml:space="preserve"> PAGEREF _Toc38725369 \h </w:instrText>
         </w:r>
         <w:r>
           <w:rPr>
@@ -307,7 +307,7 @@
           <w:lang w:val="de-DE" w:eastAsia="de-DE" w:bidi="ar-SA"/>
         </w:rPr>
       </w:pPr>
-      <w:hyperlink w:anchor="_Toc34479498" w:history="1">
+      <w:hyperlink w:anchor="_Toc38725370" w:history="1">
         <w:r>
           <w:rPr>
             <w:rStyle w:val="Hyperlink"/>
@@ -351,7 +351,7 @@
             <w:noProof/>
             <w:webHidden/>
           </w:rPr>
-          <w:instrText xml:space="preserve"> PAGEREF _Toc34479498 \h </w:instrText>
+          <w:instrText xml:space="preserve"> PAGEREF _Toc38725370 \h </w:instrText>
         </w:r>
         <w:r>
           <w:rPr>
@@ -391,7 +391,7 @@
           <w:lang w:val="de-DE" w:eastAsia="de-DE" w:bidi="ar-SA"/>
         </w:rPr>
       </w:pPr>
-      <w:hyperlink w:anchor="_Toc34479499" w:history="1">
+      <w:hyperlink w:anchor="_Toc38725371" w:history="1">
         <w:r>
           <w:rPr>
             <w:rStyle w:val="Hyperlink"/>
@@ -435,7 +435,7 @@
             <w:noProof/>
             <w:webHidden/>
           </w:rPr>
-          <w:instrText xml:space="preserve"> PAGEREF _Toc34479499 \h </w:instrText>
+          <w:instrText xml:space="preserve"> PAGEREF _Toc38725371 \h </w:instrText>
         </w:r>
         <w:r>
           <w:rPr>
@@ -479,7 +479,7 @@
           <w:lang w:val="de-DE" w:eastAsia="de-DE" w:bidi="ar-SA"/>
         </w:rPr>
       </w:pPr>
-      <w:hyperlink w:anchor="_Toc34479500" w:history="1">
+      <w:hyperlink w:anchor="_Toc38725372" w:history="1">
         <w:r>
           <w:rPr>
             <w:rStyle w:val="Hyperlink"/>
@@ -523,7 +523,7 @@
             <w:noProof/>
             <w:webHidden/>
           </w:rPr>
-          <w:instrText xml:space="preserve"> PAGEREF _Toc34479500 \h </w:instrText>
+          <w:instrText xml:space="preserve"> PAGEREF _Toc38725372 \h </w:instrText>
         </w:r>
         <w:r>
           <w:rPr>
@@ -567,7 +567,7 @@
           <w:lang w:val="de-DE" w:eastAsia="de-DE" w:bidi="ar-SA"/>
         </w:rPr>
       </w:pPr>
-      <w:hyperlink w:anchor="_Toc34479501" w:history="1">
+      <w:hyperlink w:anchor="_Toc38725373" w:history="1">
         <w:r>
           <w:rPr>
             <w:rStyle w:val="Hyperlink"/>
@@ -611,7 +611,7 @@
             <w:noProof/>
             <w:webHidden/>
           </w:rPr>
-          <w:instrText xml:space="preserve"> PAGEREF _Toc34479501 \h </w:instrText>
+          <w:instrText xml:space="preserve"> PAGEREF _Toc38725373 \h </w:instrText>
         </w:r>
         <w:r>
           <w:rPr>
@@ -655,7 +655,7 @@
           <w:lang w:val="de-DE" w:eastAsia="de-DE" w:bidi="ar-SA"/>
         </w:rPr>
       </w:pPr>
-      <w:hyperlink w:anchor="_Toc34479502" w:history="1">
+      <w:hyperlink w:anchor="_Toc38725374" w:history="1">
         <w:r>
           <w:rPr>
             <w:rStyle w:val="Hyperlink"/>
@@ -699,7 +699,7 @@
             <w:noProof/>
             <w:webHidden/>
           </w:rPr>
-          <w:instrText xml:space="preserve"> PAGEREF _Toc34479502 \h </w:instrText>
+          <w:instrText xml:space="preserve"> PAGEREF _Toc38725374 \h </w:instrText>
         </w:r>
         <w:r>
           <w:rPr>
@@ -739,7 +739,7 @@
           <w:lang w:val="de-DE" w:eastAsia="de-DE" w:bidi="ar-SA"/>
         </w:rPr>
       </w:pPr>
-      <w:hyperlink w:anchor="_Toc34479503" w:history="1">
+      <w:hyperlink w:anchor="_Toc38725375" w:history="1">
         <w:r>
           <w:rPr>
             <w:rStyle w:val="Hyperlink"/>
@@ -783,7 +783,7 @@
             <w:noProof/>
             <w:webHidden/>
           </w:rPr>
-          <w:instrText xml:space="preserve"> PAGEREF _Toc34479503 \h </w:instrText>
+          <w:instrText xml:space="preserve"> PAGEREF _Toc38725375 \h </w:instrText>
         </w:r>
         <w:r>
           <w:rPr>
@@ -827,7 +827,7 @@
           <w:lang w:val="de-DE" w:eastAsia="de-DE" w:bidi="ar-SA"/>
         </w:rPr>
       </w:pPr>
-      <w:hyperlink w:anchor="_Toc34479504" w:history="1">
+      <w:hyperlink w:anchor="_Toc38725376" w:history="1">
         <w:r>
           <w:rPr>
             <w:rStyle w:val="Hyperlink"/>
@@ -871,7 +871,7 @@
             <w:noProof/>
             <w:webHidden/>
           </w:rPr>
-          <w:instrText xml:space="preserve"> PAGEREF _Toc34479504 \h </w:instrText>
+          <w:instrText xml:space="preserve"> PAGEREF _Toc38725376 \h </w:instrText>
         </w:r>
         <w:r>
           <w:rPr>
@@ -915,7 +915,7 @@
           <w:lang w:val="de-DE" w:eastAsia="de-DE" w:bidi="ar-SA"/>
         </w:rPr>
       </w:pPr>
-      <w:hyperlink w:anchor="_Toc34479505" w:history="1">
+      <w:hyperlink w:anchor="_Toc38725377" w:history="1">
         <w:r>
           <w:rPr>
             <w:rStyle w:val="Hyperlink"/>
@@ -957,7 +957,7 @@
             <w:noProof/>
             <w:webHidden/>
           </w:rPr>
-          <w:instrText xml:space="preserve"> PAGEREF _Toc34479505 \h </w:instrText>
+          <w:instrText xml:space="preserve"> PAGEREF _Toc38725377 \h </w:instrText>
         </w:r>
         <w:r>
           <w:rPr>
@@ -1001,7 +1001,7 @@
           <w:lang w:val="de-DE" w:eastAsia="de-DE" w:bidi="ar-SA"/>
         </w:rPr>
       </w:pPr>
-      <w:hyperlink w:anchor="_Toc34479506" w:history="1">
+      <w:hyperlink w:anchor="_Toc38725378" w:history="1">
         <w:r>
           <w:rPr>
             <w:rStyle w:val="Hyperlink"/>
@@ -1043,7 +1043,7 @@
             <w:noProof/>
             <w:webHidden/>
           </w:rPr>
-          <w:instrText xml:space="preserve"> PAGEREF _Toc34479506 \h </w:instrText>
+          <w:instrText xml:space="preserve"> PAGEREF _Toc38725378 \h </w:instrText>
         </w:r>
         <w:r>
           <w:rPr>
@@ -1087,7 +1087,7 @@
           <w:lang w:val="de-DE" w:eastAsia="de-DE" w:bidi="ar-SA"/>
         </w:rPr>
       </w:pPr>
-      <w:hyperlink w:anchor="_Toc34479507" w:history="1">
+      <w:hyperlink w:anchor="_Toc38725379" w:history="1">
         <w:r>
           <w:rPr>
             <w:rStyle w:val="Hyperlink"/>
@@ -1137,7 +1137,7 @@
             <w:noProof/>
             <w:webHidden/>
           </w:rPr>
-          <w:instrText xml:space="preserve"> PAGEREF _Toc34479507 \h </w:instrText>
+          <w:instrText xml:space="preserve"> PAGEREF _Toc38725379 \h </w:instrText>
         </w:r>
         <w:r>
           <w:rPr>
@@ -1181,7 +1181,7 @@
           <w:lang w:val="de-DE" w:eastAsia="de-DE" w:bidi="ar-SA"/>
         </w:rPr>
       </w:pPr>
-      <w:hyperlink w:anchor="_Toc34479508" w:history="1">
+      <w:hyperlink w:anchor="_Toc38725380" w:history="1">
         <w:r>
           <w:rPr>
             <w:rStyle w:val="Hyperlink"/>
@@ -1223,7 +1223,7 @@
             <w:noProof/>
             <w:webHidden/>
           </w:rPr>
-          <w:instrText xml:space="preserve"> PAGEREF _Toc34479508 \h </w:instrText>
+          <w:instrText xml:space="preserve"> PAGEREF _Toc38725380 \h </w:instrText>
         </w:r>
         <w:r>
           <w:rPr>
@@ -1243,7 +1243,7 @@
             <w:noProof/>
             <w:webHidden/>
           </w:rPr>
-          <w:t>10</w:t>
+          <w:t>11</w:t>
         </w:r>
         <w:r>
           <w:rPr>
@@ -1267,7 +1267,7 @@
           <w:lang w:val="de-DE" w:eastAsia="de-DE" w:bidi="ar-SA"/>
         </w:rPr>
       </w:pPr>
-      <w:hyperlink w:anchor="_Toc34479509" w:history="1">
+      <w:hyperlink w:anchor="_Toc38725381" w:history="1">
         <w:r>
           <w:rPr>
             <w:rStyle w:val="Hyperlink"/>
@@ -1288,7 +1288,7 @@
             <w:rStyle w:val="Hyperlink"/>
             <w:noProof/>
           </w:rPr>
-          <w:t>Automatisches Anlernen der Grafiken</w:t>
+          <w:t>Generieren der AES-Schlüssel für das Solvis-Zugriffspasswort sowie für die Mail</w:t>
         </w:r>
         <w:r>
           <w:rPr>
@@ -1309,7 +1309,7 @@
             <w:noProof/>
             <w:webHidden/>
           </w:rPr>
-          <w:instrText xml:space="preserve"> PAGEREF _Toc34479509 \h </w:instrText>
+          <w:instrText xml:space="preserve"> PAGEREF _Toc38725381 \h </w:instrText>
         </w:r>
         <w:r>
           <w:rPr>
@@ -1353,7 +1353,7 @@
           <w:lang w:val="de-DE" w:eastAsia="de-DE" w:bidi="ar-SA"/>
         </w:rPr>
       </w:pPr>
-      <w:hyperlink w:anchor="_Toc34479510" w:history="1">
+      <w:hyperlink w:anchor="_Toc38725382" w:history="1">
         <w:r>
           <w:rPr>
             <w:rStyle w:val="Hyperlink"/>
@@ -1374,7 +1374,7 @@
             <w:rStyle w:val="Hyperlink"/>
             <w:noProof/>
           </w:rPr>
-          <w:t>Starten des Servers auf der Console</w:t>
+          <w:t>Senden einer Testmail</w:t>
         </w:r>
         <w:r>
           <w:rPr>
@@ -1395,7 +1395,7 @@
             <w:noProof/>
             <w:webHidden/>
           </w:rPr>
-          <w:instrText xml:space="preserve"> PAGEREF _Toc34479510 \h </w:instrText>
+          <w:instrText xml:space="preserve"> PAGEREF _Toc38725382 \h </w:instrText>
         </w:r>
         <w:r>
           <w:rPr>
@@ -1439,7 +1439,7 @@
           <w:lang w:val="de-DE" w:eastAsia="de-DE" w:bidi="ar-SA"/>
         </w:rPr>
       </w:pPr>
-      <w:hyperlink w:anchor="_Toc34479511" w:history="1">
+      <w:hyperlink w:anchor="_Toc38725383" w:history="1">
         <w:r>
           <w:rPr>
             <w:rStyle w:val="Hyperlink"/>
@@ -1460,7 +1460,7 @@
             <w:rStyle w:val="Hyperlink"/>
             <w:noProof/>
           </w:rPr>
-          <w:t>Einrichten des Servers als Service</w:t>
+          <w:t>Automatisches Anlernen der Grafiken</w:t>
         </w:r>
         <w:r>
           <w:rPr>
@@ -1481,7 +1481,7 @@
             <w:noProof/>
             <w:webHidden/>
           </w:rPr>
-          <w:instrText xml:space="preserve"> PAGEREF _Toc34479511 \h </w:instrText>
+          <w:instrText xml:space="preserve"> PAGEREF _Toc38725383 \h </w:instrText>
         </w:r>
         <w:r>
           <w:rPr>
@@ -1525,7 +1525,7 @@
           <w:lang w:val="de-DE" w:eastAsia="de-DE" w:bidi="ar-SA"/>
         </w:rPr>
       </w:pPr>
-      <w:hyperlink w:anchor="_Toc34479512" w:history="1">
+      <w:hyperlink w:anchor="_Toc38725384" w:history="1">
         <w:r>
           <w:rPr>
             <w:rStyle w:val="Hyperlink"/>
@@ -1546,7 +1546,7 @@
             <w:rStyle w:val="Hyperlink"/>
             <w:noProof/>
           </w:rPr>
-          <w:t>Einrichten des Fhem-Clients</w:t>
+          <w:t>Starten des Servers auf der Console</w:t>
         </w:r>
         <w:r>
           <w:rPr>
@@ -1567,7 +1567,7 @@
             <w:noProof/>
             <w:webHidden/>
           </w:rPr>
-          <w:instrText xml:space="preserve"> PAGEREF _Toc34479512 \h </w:instrText>
+          <w:instrText xml:space="preserve"> PAGEREF _Toc38725384 \h </w:instrText>
         </w:r>
         <w:r>
           <w:rPr>
@@ -1611,7 +1611,7 @@
           <w:lang w:val="de-DE" w:eastAsia="de-DE" w:bidi="ar-SA"/>
         </w:rPr>
       </w:pPr>
-      <w:hyperlink w:anchor="_Toc34479513" w:history="1">
+      <w:hyperlink w:anchor="_Toc38725385" w:history="1">
         <w:r>
           <w:rPr>
             <w:rStyle w:val="Hyperlink"/>
@@ -1632,7 +1632,7 @@
             <w:rStyle w:val="Hyperlink"/>
             <w:noProof/>
           </w:rPr>
-          <w:t>Update des Servers</w:t>
+          <w:t>Einrichten des Servers als Service</w:t>
         </w:r>
         <w:r>
           <w:rPr>
@@ -1653,7 +1653,7 @@
             <w:noProof/>
             <w:webHidden/>
           </w:rPr>
-          <w:instrText xml:space="preserve"> PAGEREF _Toc34479513 \h </w:instrText>
+          <w:instrText xml:space="preserve"> PAGEREF _Toc38725385 \h </w:instrText>
         </w:r>
         <w:r>
           <w:rPr>
@@ -1697,7 +1697,7 @@
           <w:lang w:val="de-DE" w:eastAsia="de-DE" w:bidi="ar-SA"/>
         </w:rPr>
       </w:pPr>
-      <w:hyperlink w:anchor="_Toc34479514" w:history="1">
+      <w:hyperlink w:anchor="_Toc38725386" w:history="1">
         <w:r>
           <w:rPr>
             <w:rStyle w:val="Hyperlink"/>
@@ -1718,7 +1718,7 @@
             <w:rStyle w:val="Hyperlink"/>
             <w:noProof/>
           </w:rPr>
-          <w:t>Erneutes Anlernen der Grafik</w:t>
+          <w:t>Einrichten des Fhem-Clients</w:t>
         </w:r>
         <w:r>
           <w:rPr>
@@ -1739,7 +1739,7 @@
             <w:noProof/>
             <w:webHidden/>
           </w:rPr>
-          <w:instrText xml:space="preserve"> PAGEREF _Toc34479514 \h </w:instrText>
+          <w:instrText xml:space="preserve"> PAGEREF _Toc38725386 \h </w:instrText>
         </w:r>
         <w:r>
           <w:rPr>
@@ -1783,7 +1783,7 @@
           <w:lang w:val="de-DE" w:eastAsia="de-DE" w:bidi="ar-SA"/>
         </w:rPr>
       </w:pPr>
-      <w:hyperlink w:anchor="_Toc34479515" w:history="1">
+      <w:hyperlink w:anchor="_Toc38725387" w:history="1">
         <w:r>
           <w:rPr>
             <w:rStyle w:val="Hyperlink"/>
@@ -1804,7 +1804,7 @@
             <w:rStyle w:val="Hyperlink"/>
             <w:noProof/>
           </w:rPr>
-          <w:t>Deinstallation</w:t>
+          <w:t>Update des Servers</w:t>
         </w:r>
         <w:r>
           <w:rPr>
@@ -1825,7 +1825,7 @@
             <w:noProof/>
             <w:webHidden/>
           </w:rPr>
-          <w:instrText xml:space="preserve"> PAGEREF _Toc34479515 \h </w:instrText>
+          <w:instrText xml:space="preserve"> PAGEREF _Toc38725387 \h </w:instrText>
         </w:r>
         <w:r>
           <w:rPr>
@@ -1869,7 +1869,7 @@
           <w:lang w:val="de-DE" w:eastAsia="de-DE" w:bidi="ar-SA"/>
         </w:rPr>
       </w:pPr>
-      <w:hyperlink w:anchor="_Toc34479516" w:history="1">
+      <w:hyperlink w:anchor="_Toc38725388" w:history="1">
         <w:r>
           <w:rPr>
             <w:rStyle w:val="Hyperlink"/>
@@ -1890,7 +1890,7 @@
             <w:rStyle w:val="Hyperlink"/>
             <w:noProof/>
           </w:rPr>
-          <w:t>Veränderungen am System durch die Installation und durch das Programm</w:t>
+          <w:t>Erneutes Anlernen der Grafik</w:t>
         </w:r>
         <w:r>
           <w:rPr>
@@ -1911,7 +1911,7 @@
             <w:noProof/>
             <w:webHidden/>
           </w:rPr>
-          <w:instrText xml:space="preserve"> PAGEREF _Toc34479516 \h </w:instrText>
+          <w:instrText xml:space="preserve"> PAGEREF _Toc38725388 \h </w:instrText>
         </w:r>
         <w:r>
           <w:rPr>
@@ -1955,7 +1955,7 @@
           <w:lang w:val="de-DE" w:eastAsia="de-DE" w:bidi="ar-SA"/>
         </w:rPr>
       </w:pPr>
-      <w:hyperlink w:anchor="_Toc34479517" w:history="1">
+      <w:hyperlink w:anchor="_Toc38725389" w:history="1">
         <w:r>
           <w:rPr>
             <w:rStyle w:val="Hyperlink"/>
@@ -1976,7 +1976,7 @@
             <w:rStyle w:val="Hyperlink"/>
             <w:noProof/>
           </w:rPr>
-          <w:t>Änderungen des „control.xml“-File</w:t>
+          <w:t>Deinstallation</w:t>
         </w:r>
         <w:r>
           <w:rPr>
@@ -1997,7 +1997,7 @@
             <w:noProof/>
             <w:webHidden/>
           </w:rPr>
-          <w:instrText xml:space="preserve"> PAGEREF _Toc34479517 \h </w:instrText>
+          <w:instrText xml:space="preserve"> PAGEREF _Toc38725389 \h </w:instrText>
         </w:r>
         <w:r>
           <w:rPr>
@@ -2017,7 +2017,7 @@
             <w:noProof/>
             <w:webHidden/>
           </w:rPr>
-          <w:t>13</w:t>
+          <w:t>14</w:t>
         </w:r>
         <w:r>
           <w:rPr>
@@ -2030,14 +2030,186 @@
     </w:p>
     <w:p>
       <w:pPr>
-        <w:pStyle w:val="Verzeichnis1"/>
+        <w:pStyle w:val="Verzeichnis3"/>
+        <w:tabs>
+          <w:tab w:val="left" w:pos="1400"/>
+          <w:tab w:val="right" w:leader="dot" w:pos="9061"/>
+        </w:tabs>
         <w:rPr>
           <w:rFonts w:asciiTheme="minorHAnsi" w:eastAsiaTheme="minorEastAsia" w:hAnsiTheme="minorHAnsi" w:cstheme="minorBidi"/>
           <w:noProof/>
           <w:lang w:val="de-DE" w:eastAsia="de-DE" w:bidi="ar-SA"/>
         </w:rPr>
       </w:pPr>
-      <w:hyperlink w:anchor="_Toc34479518" w:history="1">
+      <w:hyperlink w:anchor="_Toc38725390" w:history="1">
+        <w:r>
+          <w:rPr>
+            <w:rStyle w:val="Hyperlink"/>
+            <w:noProof/>
+          </w:rPr>
+          <w:t>4.2.13</w:t>
+        </w:r>
+        <w:r>
+          <w:rPr>
+            <w:rFonts w:asciiTheme="minorHAnsi" w:eastAsiaTheme="minorEastAsia" w:hAnsiTheme="minorHAnsi" w:cstheme="minorBidi"/>
+            <w:noProof/>
+            <w:lang w:val="de-DE" w:eastAsia="de-DE" w:bidi="ar-SA"/>
+          </w:rPr>
+          <w:tab/>
+        </w:r>
+        <w:r>
+          <w:rPr>
+            <w:rStyle w:val="Hyperlink"/>
+            <w:noProof/>
+          </w:rPr>
+          <w:t>Veränderungen am System durch die Installation und durch das Programm</w:t>
+        </w:r>
+        <w:r>
+          <w:rPr>
+            <w:noProof/>
+            <w:webHidden/>
+          </w:rPr>
+          <w:tab/>
+        </w:r>
+        <w:r>
+          <w:rPr>
+            <w:noProof/>
+            <w:webHidden/>
+          </w:rPr>
+          <w:fldChar w:fldCharType="begin"/>
+        </w:r>
+        <w:r>
+          <w:rPr>
+            <w:noProof/>
+            <w:webHidden/>
+          </w:rPr>
+          <w:instrText xml:space="preserve"> PAGEREF _Toc38725390 \h </w:instrText>
+        </w:r>
+        <w:r>
+          <w:rPr>
+            <w:noProof/>
+            <w:webHidden/>
+          </w:rPr>
+        </w:r>
+        <w:r>
+          <w:rPr>
+            <w:noProof/>
+            <w:webHidden/>
+          </w:rPr>
+          <w:fldChar w:fldCharType="separate"/>
+        </w:r>
+        <w:r>
+          <w:rPr>
+            <w:noProof/>
+            <w:webHidden/>
+          </w:rPr>
+          <w:t>14</w:t>
+        </w:r>
+        <w:r>
+          <w:rPr>
+            <w:noProof/>
+            <w:webHidden/>
+          </w:rPr>
+          <w:fldChar w:fldCharType="end"/>
+        </w:r>
+      </w:hyperlink>
+    </w:p>
+    <w:p>
+      <w:pPr>
+        <w:pStyle w:val="Verzeichnis3"/>
+        <w:tabs>
+          <w:tab w:val="left" w:pos="1400"/>
+          <w:tab w:val="right" w:leader="dot" w:pos="9061"/>
+        </w:tabs>
+        <w:rPr>
+          <w:rFonts w:asciiTheme="minorHAnsi" w:eastAsiaTheme="minorEastAsia" w:hAnsiTheme="minorHAnsi" w:cstheme="minorBidi"/>
+          <w:noProof/>
+          <w:lang w:val="de-DE" w:eastAsia="de-DE" w:bidi="ar-SA"/>
+        </w:rPr>
+      </w:pPr>
+      <w:hyperlink w:anchor="_Toc38725391" w:history="1">
+        <w:r>
+          <w:rPr>
+            <w:rStyle w:val="Hyperlink"/>
+            <w:noProof/>
+          </w:rPr>
+          <w:t>4.2.14</w:t>
+        </w:r>
+        <w:r>
+          <w:rPr>
+            <w:rFonts w:asciiTheme="minorHAnsi" w:eastAsiaTheme="minorEastAsia" w:hAnsiTheme="minorHAnsi" w:cstheme="minorBidi"/>
+            <w:noProof/>
+            <w:lang w:val="de-DE" w:eastAsia="de-DE" w:bidi="ar-SA"/>
+          </w:rPr>
+          <w:tab/>
+        </w:r>
+        <w:r>
+          <w:rPr>
+            <w:rStyle w:val="Hyperlink"/>
+            <w:noProof/>
+          </w:rPr>
+          <w:t>Änderungen des „control.xml“-File</w:t>
+        </w:r>
+        <w:r>
+          <w:rPr>
+            <w:noProof/>
+            <w:webHidden/>
+          </w:rPr>
+          <w:tab/>
+        </w:r>
+        <w:r>
+          <w:rPr>
+            <w:noProof/>
+            <w:webHidden/>
+          </w:rPr>
+          <w:fldChar w:fldCharType="begin"/>
+        </w:r>
+        <w:r>
+          <w:rPr>
+            <w:noProof/>
+            <w:webHidden/>
+          </w:rPr>
+          <w:instrText xml:space="preserve"> PAGEREF _Toc38725391 \h </w:instrText>
+        </w:r>
+        <w:r>
+          <w:rPr>
+            <w:noProof/>
+            <w:webHidden/>
+          </w:rPr>
+        </w:r>
+        <w:r>
+          <w:rPr>
+            <w:noProof/>
+            <w:webHidden/>
+          </w:rPr>
+          <w:fldChar w:fldCharType="separate"/>
+        </w:r>
+        <w:r>
+          <w:rPr>
+            <w:noProof/>
+            <w:webHidden/>
+          </w:rPr>
+          <w:t>14</w:t>
+        </w:r>
+        <w:r>
+          <w:rPr>
+            <w:noProof/>
+            <w:webHidden/>
+          </w:rPr>
+          <w:fldChar w:fldCharType="end"/>
+        </w:r>
+      </w:hyperlink>
+    </w:p>
+    <w:p>
+      <w:pPr>
+        <w:pStyle w:val="Verzeichnis1"/>
+        <w:rPr>
+          <w:rFonts w:asciiTheme="minorHAnsi" w:eastAsiaTheme="minorEastAsia" w:hAnsiTheme="minorHAnsi" w:cstheme="minorBidi"/>
+          <w:noProof/>
+          <w:lang w:val="de-DE" w:eastAsia="de-DE" w:bidi="ar-SA"/>
+        </w:rPr>
+      </w:pPr>
+      <w:hyperlink w:anchor="_Toc38725392" w:history="1">
         <w:r>
           <w:rPr>
             <w:rStyle w:val="Hyperlink"/>
@@ -2081,7 +2253,7 @@
             <w:noProof/>
             <w:webHidden/>
           </w:rPr>
-          <w:instrText xml:space="preserve"> PAGEREF _Toc34479518 \h </w:instrText>
+          <w:instrText xml:space="preserve"> PAGEREF _Toc38725392 \h </w:instrText>
         </w:r>
         <w:r>
           <w:rPr>
@@ -2125,7 +2297,7 @@
           <w:lang w:val="de-DE" w:eastAsia="de-DE" w:bidi="ar-SA"/>
         </w:rPr>
       </w:pPr>
-      <w:hyperlink w:anchor="_Toc34479519" w:history="1">
+      <w:hyperlink w:anchor="_Toc38725393" w:history="1">
         <w:r>
           <w:rPr>
             <w:rStyle w:val="Hyperlink"/>
@@ -2167,7 +2339,7 @@
             <w:noProof/>
             <w:webHidden/>
           </w:rPr>
-          <w:instrText xml:space="preserve"> PAGEREF _Toc34479519 \h </w:instrText>
+          <w:instrText xml:space="preserve"> PAGEREF _Toc38725393 \h </w:instrText>
         </w:r>
         <w:r>
           <w:rPr>
@@ -2211,7 +2383,7 @@
           <w:lang w:val="de-DE" w:eastAsia="de-DE" w:bidi="ar-SA"/>
         </w:rPr>
       </w:pPr>
-      <w:hyperlink w:anchor="_Toc34479520" w:history="1">
+      <w:hyperlink w:anchor="_Toc38725394" w:history="1">
         <w:r>
           <w:rPr>
             <w:rStyle w:val="Hyperlink"/>
@@ -2253,7 +2425,7 @@
             <w:noProof/>
             <w:webHidden/>
           </w:rPr>
-          <w:instrText xml:space="preserve"> PAGEREF _Toc34479520 \h </w:instrText>
+          <w:instrText xml:space="preserve"> PAGEREF _Toc38725394 \h </w:instrText>
         </w:r>
         <w:r>
           <w:rPr>
@@ -2293,7 +2465,7 @@
           <w:lang w:val="de-DE" w:eastAsia="de-DE" w:bidi="ar-SA"/>
         </w:rPr>
       </w:pPr>
-      <w:hyperlink w:anchor="_Toc34479521" w:history="1">
+      <w:hyperlink w:anchor="_Toc38725395" w:history="1">
         <w:r>
           <w:rPr>
             <w:rStyle w:val="Hyperlink"/>
@@ -2337,7 +2509,7 @@
             <w:noProof/>
             <w:webHidden/>
           </w:rPr>
-          <w:instrText xml:space="preserve"> PAGEREF _Toc34479521 \h </w:instrText>
+          <w:instrText xml:space="preserve"> PAGEREF _Toc38725395 \h </w:instrText>
         </w:r>
         <w:r>
           <w:rPr>
@@ -2381,7 +2553,7 @@
           <w:lang w:val="de-DE" w:eastAsia="de-DE" w:bidi="ar-SA"/>
         </w:rPr>
       </w:pPr>
-      <w:hyperlink w:anchor="_Toc34479522" w:history="1">
+      <w:hyperlink w:anchor="_Toc38725396" w:history="1">
         <w:r>
           <w:rPr>
             <w:rStyle w:val="Hyperlink"/>
@@ -2425,7 +2597,7 @@
             <w:noProof/>
             <w:webHidden/>
           </w:rPr>
-          <w:instrText xml:space="preserve"> PAGEREF _Toc34479522 \h </w:instrText>
+          <w:instrText xml:space="preserve"> PAGEREF _Toc38725396 \h </w:instrText>
         </w:r>
         <w:r>
           <w:rPr>
@@ -2469,7 +2641,7 @@
           <w:lang w:val="de-DE" w:eastAsia="de-DE" w:bidi="ar-SA"/>
         </w:rPr>
       </w:pPr>
-      <w:hyperlink w:anchor="_Toc34479523" w:history="1">
+      <w:hyperlink w:anchor="_Toc38725397" w:history="1">
         <w:r>
           <w:rPr>
             <w:rStyle w:val="Hyperlink"/>
@@ -2513,7 +2685,7 @@
             <w:noProof/>
             <w:webHidden/>
           </w:rPr>
-          <w:instrText xml:space="preserve"> PAGEREF _Toc34479523 \h </w:instrText>
+          <w:instrText xml:space="preserve"> PAGEREF _Toc38725397 \h </w:instrText>
         </w:r>
         <w:r>
           <w:rPr>
@@ -2557,7 +2729,7 @@
           <w:lang w:val="de-DE" w:eastAsia="de-DE" w:bidi="ar-SA"/>
         </w:rPr>
       </w:pPr>
-      <w:hyperlink w:anchor="_Toc34479524" w:history="1">
+      <w:hyperlink w:anchor="_Toc38725398" w:history="1">
         <w:r>
           <w:rPr>
             <w:rStyle w:val="Hyperlink"/>
@@ -2601,7 +2773,7 @@
             <w:noProof/>
             <w:webHidden/>
           </w:rPr>
-          <w:instrText xml:space="preserve"> PAGEREF _Toc34479524 \h </w:instrText>
+          <w:instrText xml:space="preserve"> PAGEREF _Toc38725398 \h </w:instrText>
         </w:r>
         <w:r>
           <w:rPr>
@@ -2641,7 +2813,7 @@
           <w:lang w:val="de-DE" w:eastAsia="de-DE" w:bidi="ar-SA"/>
         </w:rPr>
       </w:pPr>
-      <w:hyperlink w:anchor="_Toc34479525" w:history="1">
+      <w:hyperlink w:anchor="_Toc38725399" w:history="1">
         <w:r>
           <w:rPr>
             <w:rStyle w:val="Hyperlink"/>
@@ -2685,7 +2857,7 @@
             <w:noProof/>
             <w:webHidden/>
           </w:rPr>
-          <w:instrText xml:space="preserve"> PAGEREF _Toc34479525 \h </w:instrText>
+          <w:instrText xml:space="preserve"> PAGEREF _Toc38725399 \h </w:instrText>
         </w:r>
         <w:r>
           <w:rPr>
@@ -2729,7 +2901,7 @@
           <w:lang w:val="de-DE" w:eastAsia="de-DE" w:bidi="ar-SA"/>
         </w:rPr>
       </w:pPr>
-      <w:hyperlink w:anchor="_Toc34479526" w:history="1">
+      <w:hyperlink w:anchor="_Toc38725400" w:history="1">
         <w:r>
           <w:rPr>
             <w:rStyle w:val="Hyperlink"/>
@@ -2773,7 +2945,7 @@
             <w:noProof/>
             <w:webHidden/>
           </w:rPr>
-          <w:instrText xml:space="preserve"> PAGEREF _Toc34479526 \h </w:instrText>
+          <w:instrText xml:space="preserve"> PAGEREF _Toc38725400 \h </w:instrText>
         </w:r>
         <w:r>
           <w:rPr>
@@ -2817,7 +2989,7 @@
           <w:lang w:val="de-DE" w:eastAsia="de-DE" w:bidi="ar-SA"/>
         </w:rPr>
       </w:pPr>
-      <w:hyperlink w:anchor="_Toc34479527" w:history="1">
+      <w:hyperlink w:anchor="_Toc38725401" w:history="1">
         <w:r>
           <w:rPr>
             <w:rStyle w:val="Hyperlink"/>
@@ -2861,7 +3033,7 @@
             <w:noProof/>
             <w:webHidden/>
           </w:rPr>
-          <w:instrText xml:space="preserve"> PAGEREF _Toc34479527 \h </w:instrText>
+          <w:instrText xml:space="preserve"> PAGEREF _Toc38725401 \h </w:instrText>
         </w:r>
         <w:r>
           <w:rPr>
@@ -2905,7 +3077,7 @@
           <w:lang w:val="de-DE" w:eastAsia="de-DE" w:bidi="ar-SA"/>
         </w:rPr>
       </w:pPr>
-      <w:hyperlink w:anchor="_Toc34479528" w:history="1">
+      <w:hyperlink w:anchor="_Toc38725402" w:history="1">
         <w:r>
           <w:rPr>
             <w:rStyle w:val="Hyperlink"/>
@@ -2949,7 +3121,7 @@
             <w:noProof/>
             <w:webHidden/>
           </w:rPr>
-          <w:instrText xml:space="preserve"> PAGEREF _Toc34479528 \h </w:instrText>
+          <w:instrText xml:space="preserve"> PAGEREF _Toc38725402 \h </w:instrText>
         </w:r>
         <w:r>
           <w:rPr>
@@ -2993,7 +3165,7 @@
           <w:lang w:val="de-DE" w:eastAsia="de-DE" w:bidi="ar-SA"/>
         </w:rPr>
       </w:pPr>
-      <w:hyperlink w:anchor="_Toc34479529" w:history="1">
+      <w:hyperlink w:anchor="_Toc38725403" w:history="1">
         <w:r>
           <w:rPr>
             <w:rStyle w:val="Hyperlink"/>
@@ -3037,7 +3209,7 @@
             <w:noProof/>
             <w:webHidden/>
           </w:rPr>
-          <w:instrText xml:space="preserve"> PAGEREF _Toc34479529 \h </w:instrText>
+          <w:instrText xml:space="preserve"> PAGEREF _Toc38725403 \h </w:instrText>
         </w:r>
         <w:r>
           <w:rPr>
@@ -3081,7 +3253,7 @@
           <w:lang w:val="de-DE" w:eastAsia="de-DE" w:bidi="ar-SA"/>
         </w:rPr>
       </w:pPr>
-      <w:hyperlink w:anchor="_Toc34479530" w:history="1">
+      <w:hyperlink w:anchor="_Toc38725404" w:history="1">
         <w:r>
           <w:rPr>
             <w:rStyle w:val="Hyperlink"/>
@@ -3125,7 +3297,7 @@
             <w:noProof/>
             <w:webHidden/>
           </w:rPr>
-          <w:instrText xml:space="preserve"> PAGEREF _Toc34479530 \h </w:instrText>
+          <w:instrText xml:space="preserve"> PAGEREF _Toc38725404 \h </w:instrText>
         </w:r>
         <w:r>
           <w:rPr>
@@ -3177,7 +3349,7 @@
           <w:rFonts w:cs="Arial"/>
         </w:rPr>
       </w:pPr>
-      <w:bookmarkStart w:id="1" w:name="_Toc34479497"/>
+      <w:bookmarkStart w:id="1" w:name="_Toc38725369"/>
       <w:r>
         <w:rPr>
           <w:rFonts w:cs="Arial"/>
@@ -3585,7 +3757,7 @@
           <w:rFonts w:cs="Arial"/>
         </w:rPr>
       </w:pPr>
-      <w:bookmarkStart w:id="2" w:name="_Toc34479498"/>
+      <w:bookmarkStart w:id="2" w:name="_Toc38725370"/>
       <w:r>
         <w:rPr>
           <w:rFonts w:cs="Arial"/>
@@ -3948,7 +4120,7 @@
           <w:rFonts w:cs="Arial"/>
         </w:rPr>
       </w:pPr>
-      <w:bookmarkStart w:id="3" w:name="_Toc34479499"/>
+      <w:bookmarkStart w:id="3" w:name="_Toc38725371"/>
       <w:r>
         <w:rPr>
           <w:rFonts w:cs="Arial"/>
@@ -3966,7 +4138,7 @@
           <w:rFonts w:cs="Arial"/>
         </w:rPr>
       </w:pPr>
-      <w:bookmarkStart w:id="4" w:name="_Toc34479500"/>
+      <w:bookmarkStart w:id="4" w:name="_Toc38725372"/>
       <w:proofErr w:type="spellStart"/>
       <w:r>
         <w:rPr>
@@ -4099,7 +4271,7 @@
           <w:rFonts w:cs="Arial"/>
         </w:rPr>
       </w:pPr>
-      <w:bookmarkStart w:id="5" w:name="_Toc34479501"/>
+      <w:bookmarkStart w:id="5" w:name="_Toc38725373"/>
       <w:r>
         <w:rPr>
           <w:rFonts w:cs="Arial"/>
@@ -4266,7 +4438,7 @@
           <w:rFonts w:cs="Arial"/>
         </w:rPr>
       </w:pPr>
-      <w:bookmarkStart w:id="6" w:name="_Toc34479502"/>
+      <w:bookmarkStart w:id="6" w:name="_Toc38725374"/>
       <w:proofErr w:type="spellStart"/>
       <w:r>
         <w:rPr>
@@ -4455,7 +4627,7 @@
           <w:rFonts w:cs="Arial"/>
         </w:rPr>
       </w:pPr>
-      <w:bookmarkStart w:id="7" w:name="_Toc34479503"/>
+      <w:bookmarkStart w:id="7" w:name="_Toc38725375"/>
       <w:r>
         <w:rPr>
           <w:rFonts w:cs="Arial"/>
@@ -4473,7 +4645,7 @@
           <w:rFonts w:cs="Arial"/>
         </w:rPr>
       </w:pPr>
-      <w:bookmarkStart w:id="8" w:name="_Toc34479504"/>
+      <w:bookmarkStart w:id="8" w:name="_Toc38725376"/>
       <w:r>
         <w:rPr>
           <w:rFonts w:cs="Arial"/>
@@ -4956,7 +5128,7 @@
       <w:pPr>
         <w:pStyle w:val="berschrift2"/>
       </w:pPr>
-      <w:bookmarkStart w:id="9" w:name="_Toc34479505"/>
+      <w:bookmarkStart w:id="9" w:name="_Toc38725377"/>
       <w:proofErr w:type="spellStart"/>
       <w:r>
         <w:t>SolvisSmartHome</w:t>
@@ -5002,7 +5174,7 @@
       <w:pPr>
         <w:pStyle w:val="berschrift3"/>
       </w:pPr>
-      <w:bookmarkStart w:id="10" w:name="_Toc34479506"/>
+      <w:bookmarkStart w:id="10" w:name="_Toc38725378"/>
       <w:r>
         <w:t>Dateien des Installationspaketes</w:t>
       </w:r>
@@ -5168,7 +5340,7 @@
           <w:i/>
         </w:rPr>
       </w:pPr>
-      <w:bookmarkStart w:id="11" w:name="_Toc34479507"/>
+      <w:bookmarkStart w:id="11" w:name="_Toc38725379"/>
       <w:r>
         <w:t xml:space="preserve">Anpassung der Datei </w:t>
       </w:r>
@@ -5868,7 +6040,6 @@
         <w:pStyle w:val="Code"/>
         <w:spacing w:before="0"/>
         <w:rPr>
-          <w:b/>
           <w:lang w:val="de-DE"/>
         </w:rPr>
       </w:pPr>
@@ -5888,7 +6059,6 @@
       </w:r>
       <w:r>
         <w:rPr>
-          <w:b/>
           <w:color w:val="7F007F"/>
           <w:lang w:val="de-DE"/>
         </w:rPr>
@@ -5896,7 +6066,6 @@
       </w:r>
       <w:r>
         <w:rPr>
-          <w:b/>
           <w:i/>
           <w:iCs/>
           <w:color w:val="2A00FF"/>
@@ -5907,7 +6076,6 @@
       <w:proofErr w:type="spellStart"/>
       <w:r>
         <w:rPr>
-          <w:b/>
           <w:i/>
           <w:color w:val="FF0000"/>
           <w:highlight w:val="lightGray"/>
@@ -5918,7 +6086,6 @@
       <w:proofErr w:type="spellEnd"/>
       <w:r>
         <w:rPr>
-          <w:b/>
           <w:i/>
           <w:iCs/>
           <w:color w:val="2A00FF"/>
@@ -6000,64 +6167,47 @@
         <w:pStyle w:val="Code"/>
         <w:spacing w:before="0"/>
         <w:rPr>
-          <w:lang w:val="de-DE"/>
-        </w:rPr>
-      </w:pPr>
-      <w:r>
-        <w:rPr>
-          <w:lang w:val="de-DE"/>
-        </w:rPr>
-        <w:tab/>
-      </w:r>
-      <w:r>
-        <w:rPr>
-          <w:lang w:val="de-DE"/>
-        </w:rPr>
-        <w:tab/>
-      </w:r>
-      <w:proofErr w:type="spellStart"/>
-      <w:r>
-        <w:rPr>
-          <w:color w:val="7F007F"/>
-          <w:lang w:val="de-DE"/>
-        </w:rPr>
-        <w:t>password</w:t>
-      </w:r>
-      <w:proofErr w:type="spellEnd"/>
-      <w:r>
-        <w:rPr>
-          <w:color w:val="000000"/>
-          <w:lang w:val="de-DE"/>
-        </w:rPr>
-        <w:t>=</w:t>
-      </w:r>
-      <w:r>
-        <w:rPr>
           <w:i/>
           <w:iCs/>
           <w:color w:val="2A00FF"/>
           <w:lang w:val="de-DE"/>
         </w:rPr>
-        <w:t>"</w:t>
-      </w:r>
-      <w:r>
-        <w:rPr>
-          <w:i/>
-          <w:color w:val="FF0000"/>
-          <w:lang w:val="de-DE"/>
-        </w:rPr>
-        <w:t>AES-</w:t>
-      </w:r>
-      <w:proofErr w:type="spellStart"/>
-      <w:r>
-        <w:rPr>
-          <w:i/>
-          <w:color w:val="FF0000"/>
-          <w:lang w:val="de-DE"/>
-        </w:rPr>
-        <w:t>coded</w:t>
-      </w:r>
-      <w:proofErr w:type="spellEnd"/>
+      </w:pPr>
+      <w:r>
+        <w:rPr>
+          <w:lang w:val="de-DE"/>
+        </w:rPr>
+        <w:tab/>
+      </w:r>
+      <w:r>
+        <w:rPr>
+          <w:lang w:val="de-DE"/>
+        </w:rPr>
+        <w:tab/>
+      </w:r>
+      <w:proofErr w:type="spellStart"/>
+      <w:r>
+        <w:rPr>
+          <w:color w:val="7F007F"/>
+          <w:lang w:val="de-DE"/>
+        </w:rPr>
+        <w:t>password</w:t>
+      </w:r>
+      <w:r>
+        <w:rPr>
+          <w:color w:val="7F007F"/>
+          <w:lang w:val="de-DE"/>
+        </w:rPr>
+        <w:t>Crypt</w:t>
+      </w:r>
+      <w:proofErr w:type="spellEnd"/>
+      <w:r>
+        <w:rPr>
+          <w:color w:val="000000"/>
+          <w:lang w:val="de-DE"/>
+        </w:rPr>
+        <w:t>=</w:t>
+      </w:r>
       <w:r>
         <w:rPr>
           <w:i/>
@@ -6065,7 +6215,101 @@
           <w:color w:val="2A00FF"/>
           <w:lang w:val="de-DE"/>
         </w:rPr>
-        <w:t>"</w:t>
+        <w:t>“</w:t>
+      </w:r>
+      <w:r>
+        <w:rPr>
+          <w:i/>
+          <w:color w:val="FF0000"/>
+          <w:lang w:val="de-DE"/>
+        </w:rPr>
+        <w:t>AES-</w:t>
+      </w:r>
+      <w:proofErr w:type="spellStart"/>
+      <w:r>
+        <w:rPr>
+          <w:i/>
+          <w:color w:val="FF0000"/>
+          <w:lang w:val="de-DE"/>
+        </w:rPr>
+        <w:t>coded</w:t>
+      </w:r>
+      <w:proofErr w:type="spellEnd"/>
+      <w:r>
+        <w:rPr>
+          <w:i/>
+          <w:iCs/>
+          <w:color w:val="2A00FF"/>
+          <w:lang w:val="de-DE"/>
+        </w:rPr>
+        <w:t>“</w:t>
+      </w:r>
+    </w:p>
+    <w:p>
+      <w:pPr>
+        <w:pStyle w:val="Code"/>
+        <w:spacing w:before="0"/>
+        <w:rPr>
+          <w:b/>
+          <w:strike/>
+          <w:lang w:val="de-DE"/>
+        </w:rPr>
+      </w:pPr>
+      <w:r>
+        <w:rPr>
+          <w:color w:val="7F007F"/>
+          <w:lang w:val="de-DE"/>
+        </w:rPr>
+        <w:tab/>
+      </w:r>
+      <w:r>
+        <w:rPr>
+          <w:color w:val="7F007F"/>
+          <w:lang w:val="de-DE"/>
+        </w:rPr>
+        <w:tab/>
+      </w:r>
+      <w:proofErr w:type="spellStart"/>
+      <w:r>
+        <w:rPr>
+          <w:b/>
+          <w:strike/>
+          <w:color w:val="7F007F"/>
+          <w:lang w:val="de-DE"/>
+        </w:rPr>
+        <w:t>password</w:t>
+      </w:r>
+      <w:proofErr w:type="spellEnd"/>
+      <w:r>
+        <w:rPr>
+          <w:b/>
+          <w:strike/>
+          <w:color w:val="7F007F"/>
+          <w:lang w:val="de-DE"/>
+        </w:rPr>
+        <w:t>=“</w:t>
+      </w:r>
+      <w:proofErr w:type="spellStart"/>
+      <w:r>
+        <w:rPr>
+          <w:b/>
+          <w:i/>
+          <w:strike/>
+          <w:color w:val="FF0000"/>
+          <w:highlight w:val="lightGray"/>
+          <w:lang w:val="de-DE"/>
+        </w:rPr>
+        <w:t>password</w:t>
+      </w:r>
+      <w:proofErr w:type="spellEnd"/>
+      <w:r>
+        <w:rPr>
+          <w:b/>
+          <w:strike/>
+          <w:color w:val="7F007F"/>
+          <w:lang w:val="de-DE"/>
+        </w:rPr>
+        <w:t>“</w:t>
       </w:r>
     </w:p>
     <w:p>
@@ -6192,7 +6436,25 @@
           <w:color w:val="2A00FF"/>
           <w:lang w:val="de-DE"/>
         </w:rPr>
-        <w:t>"12"</w:t>
+        <w:t>“</w:t>
+      </w:r>
+      <w:r>
+        <w:rPr>
+          <w:i/>
+          <w:iCs/>
+          <w:color w:val="2A00FF"/>
+          <w:lang w:val="de-DE"/>
+        </w:rPr>
+        <w:t>12</w:t>
+      </w:r>
+      <w:r>
+        <w:rPr>
+          <w:i/>
+          <w:iCs/>
+          <w:color w:val="2A00FF"/>
+          <w:lang w:val="de-DE"/>
+        </w:rPr>
+        <w:t>“</w:t>
       </w:r>
     </w:p>
     <w:p>
@@ -6241,7 +6503,25 @@
           <w:color w:val="2A00FF"/>
           <w:lang w:val="de-DE"/>
         </w:rPr>
-        <w:t>"4"</w:t>
+        <w:t>“</w:t>
+      </w:r>
+      <w:r>
+        <w:rPr>
+          <w:i/>
+          <w:iCs/>
+          <w:color w:val="2A00FF"/>
+          <w:lang w:val="de-DE"/>
+        </w:rPr>
+        <w:t>4</w:t>
+      </w:r>
+      <w:r>
+        <w:rPr>
+          <w:i/>
+          <w:iCs/>
+          <w:color w:val="2A00FF"/>
+          <w:lang w:val="de-DE"/>
+        </w:rPr>
+        <w:t>“</w:t>
       </w:r>
     </w:p>
     <w:p>
@@ -6299,7 +6579,25 @@
           <w:color w:val="2A00FF"/>
           <w:lang w:val="de-DE"/>
         </w:rPr>
-        <w:t>"10000"</w:t>
+        <w:t>“</w:t>
+      </w:r>
+      <w:r>
+        <w:rPr>
+          <w:i/>
+          <w:iCs/>
+          <w:color w:val="2A00FF"/>
+          <w:lang w:val="de-DE"/>
+        </w:rPr>
+        <w:t>10000</w:t>
+      </w:r>
+      <w:r>
+        <w:rPr>
+          <w:i/>
+          <w:iCs/>
+          <w:color w:val="2A00FF"/>
+          <w:lang w:val="de-DE"/>
+        </w:rPr>
+        <w:t>“</w:t>
       </w:r>
     </w:p>
     <w:p>
@@ -6357,7 +6655,25 @@
           <w:color w:val="2A00FF"/>
           <w:lang w:val="de-DE"/>
         </w:rPr>
-        <w:t>"3600000"</w:t>
+        <w:t>“</w:t>
+      </w:r>
+      <w:r>
+        <w:rPr>
+          <w:i/>
+          <w:iCs/>
+          <w:color w:val="2A00FF"/>
+          <w:lang w:val="de-DE"/>
+        </w:rPr>
+        <w:t>3600000</w:t>
+      </w:r>
+      <w:r>
+        <w:rPr>
+          <w:i/>
+          <w:iCs/>
+          <w:color w:val="2A00FF"/>
+          <w:lang w:val="de-DE"/>
+        </w:rPr>
+        <w:t>“</w:t>
       </w:r>
     </w:p>
     <w:p>
@@ -6409,7 +6725,25 @@
           <w:color w:val="2A00FF"/>
           <w:lang w:val="de-DE"/>
         </w:rPr>
-        <w:t>"10000"</w:t>
+        <w:t>“</w:t>
+      </w:r>
+      <w:r>
+        <w:rPr>
+          <w:i/>
+          <w:iCs/>
+          <w:color w:val="2A00FF"/>
+          <w:lang w:val="de-DE"/>
+        </w:rPr>
+        <w:t>10000</w:t>
+      </w:r>
+      <w:r>
+        <w:rPr>
+          <w:i/>
+          <w:iCs/>
+          <w:color w:val="2A00FF"/>
+          <w:lang w:val="de-DE"/>
+        </w:rPr>
+        <w:t>“</w:t>
       </w:r>
     </w:p>
     <w:p>
@@ -6467,7 +6801,25 @@
           <w:color w:val="2A00FF"/>
           <w:lang w:val="de-DE"/>
         </w:rPr>
-        <w:t>"60000"</w:t>
+        <w:t>“</w:t>
+      </w:r>
+      <w:r>
+        <w:rPr>
+          <w:i/>
+          <w:iCs/>
+          <w:color w:val="2A00FF"/>
+          <w:lang w:val="de-DE"/>
+        </w:rPr>
+        <w:t>60000</w:t>
+      </w:r>
+      <w:r>
+        <w:rPr>
+          <w:i/>
+          <w:iCs/>
+          <w:color w:val="2A00FF"/>
+          <w:lang w:val="de-DE"/>
+        </w:rPr>
+        <w:t>“</w:t>
       </w:r>
     </w:p>
     <w:p>
@@ -6515,7 +6867,25 @@
           <w:color w:val="2A00FF"/>
           <w:lang w:val="de-DE"/>
         </w:rPr>
-        <w:t>"30000"</w:t>
+        <w:t>“</w:t>
+      </w:r>
+      <w:r>
+        <w:rPr>
+          <w:i/>
+          <w:iCs/>
+          <w:color w:val="2A00FF"/>
+          <w:lang w:val="de-DE"/>
+        </w:rPr>
+        <w:t>30000</w:t>
+      </w:r>
+      <w:r>
+        <w:rPr>
+          <w:i/>
+          <w:iCs/>
+          <w:color w:val="2A00FF"/>
+          <w:lang w:val="de-DE"/>
+        </w:rPr>
+        <w:t>“</w:t>
       </w:r>
     </w:p>
     <w:p>
@@ -6563,7 +6933,7 @@
           <w:color w:val="2A00FF"/>
           <w:lang w:val="de-DE"/>
         </w:rPr>
-        <w:t>"</w:t>
+        <w:t>“</w:t>
       </w:r>
       <w:proofErr w:type="spellStart"/>
       <w:r>
@@ -6583,7 +6953,7 @@
           <w:color w:val="2A00FF"/>
           <w:lang w:val="de-DE"/>
         </w:rPr>
-        <w:t>"</w:t>
+        <w:t>“</w:t>
       </w:r>
       <w:r>
         <w:rPr>
@@ -6661,7 +7031,7 @@
           <w:color w:val="2A00FF"/>
           <w:lang w:val="de-DE"/>
         </w:rPr>
-        <w:t>"</w:t>
+        <w:t>“</w:t>
       </w:r>
       <w:proofErr w:type="spellStart"/>
       <w:r>
@@ -6681,7 +7051,7 @@
           <w:color w:val="2A00FF"/>
           <w:lang w:val="de-DE"/>
         </w:rPr>
-        <w:t>"</w:t>
+        <w:t>“</w:t>
       </w:r>
     </w:p>
     <w:p>
@@ -6728,7 +7098,25 @@
           <w:color w:val="2A00FF"/>
           <w:lang w:val="de-DE"/>
         </w:rPr>
-        <w:t>"2000"</w:t>
+        <w:t>“</w:t>
+      </w:r>
+      <w:r>
+        <w:rPr>
+          <w:i/>
+          <w:iCs/>
+          <w:color w:val="2A00FF"/>
+          <w:lang w:val="de-DE"/>
+        </w:rPr>
+        <w:t>2000</w:t>
+      </w:r>
+      <w:r>
+        <w:rPr>
+          <w:i/>
+          <w:iCs/>
+          <w:color w:val="2A00FF"/>
+          <w:lang w:val="de-DE"/>
+        </w:rPr>
+        <w:t>“</w:t>
       </w:r>
     </w:p>
     <w:p>
@@ -6775,7 +7163,25 @@
           <w:color w:val="2A00FF"/>
           <w:lang w:val="de-DE"/>
         </w:rPr>
-        <w:t>"-5000"</w:t>
+        <w:t>“</w:t>
+      </w:r>
+      <w:r>
+        <w:rPr>
+          <w:i/>
+          <w:iCs/>
+          <w:color w:val="2A00FF"/>
+          <w:lang w:val="de-DE"/>
+        </w:rPr>
+        <w:t>-5000</w:t>
+      </w:r>
+      <w:r>
+        <w:rPr>
+          <w:i/>
+          <w:iCs/>
+          <w:color w:val="2A00FF"/>
+          <w:lang w:val="de-DE"/>
+        </w:rPr>
+        <w:t>“</w:t>
       </w:r>
     </w:p>
     <w:p>
@@ -6822,7 +7228,25 @@
           <w:color w:val="2A00FF"/>
           <w:lang w:val="de-DE"/>
         </w:rPr>
-        <w:t>"1000"</w:t>
+        <w:t>“</w:t>
+      </w:r>
+      <w:r>
+        <w:rPr>
+          <w:i/>
+          <w:iCs/>
+          <w:color w:val="2A00FF"/>
+          <w:lang w:val="de-DE"/>
+        </w:rPr>
+        <w:t>1000</w:t>
+      </w:r>
+      <w:r>
+        <w:rPr>
+          <w:i/>
+          <w:iCs/>
+          <w:color w:val="2A00FF"/>
+          <w:lang w:val="de-DE"/>
+        </w:rPr>
+        <w:t>“</w:t>
       </w:r>
     </w:p>
     <w:p>
@@ -6869,7 +7293,7 @@
           <w:color w:val="2A00FF"/>
           <w:lang w:val="de-DE"/>
         </w:rPr>
-        <w:t>"</w:t>
+        <w:t>“</w:t>
       </w:r>
       <w:r>
         <w:rPr>
@@ -6887,7 +7311,16 @@
           <w:color w:val="2A00FF"/>
           <w:lang w:val="de-DE"/>
         </w:rPr>
-        <w:t xml:space="preserve">" </w:t>
+        <w:t>“</w:t>
+      </w:r>
+      <w:r>
+        <w:rPr>
+          <w:i/>
+          <w:iCs/>
+          <w:color w:val="2A00FF"/>
+          <w:lang w:val="de-DE"/>
+        </w:rPr>
+        <w:t xml:space="preserve"> </w:t>
       </w:r>
       <w:r>
         <w:rPr>
@@ -6900,13 +7333,41 @@
         <w:rPr>
           <w:lang w:val="de-DE"/>
         </w:rPr>
-        <w:t>!--</w:t>
-      </w:r>
+        <w:t>!</w:t>
+      </w:r>
+      <w:r>
+        <w:rPr>
+          <w:lang w:val="de-DE"/>
+        </w:rPr>
+        <w:t>—</w:t>
+      </w:r>
+      <w:proofErr w:type="spellStart"/>
       <w:proofErr w:type="gramEnd"/>
       <w:r>
         <w:rPr>
           <w:lang w:val="de-DE"/>
         </w:rPr>
+        <w:t>burstLength</w:t>
+      </w:r>
+      <w:proofErr w:type="spellEnd"/>
+      <w:r>
+        <w:rPr>
+          <w:lang w:val="de-DE"/>
+        </w:rPr>
+        <w:t xml:space="preserve"> = 0: </w:t>
+      </w:r>
+      <w:proofErr w:type="spellStart"/>
+      <w:r>
+        <w:rPr>
+          <w:lang w:val="de-DE"/>
+        </w:rPr>
+        <w:t>fine</w:t>
+      </w:r>
+      <w:proofErr w:type="spellEnd"/>
+      <w:r>
+        <w:rPr>
+          <w:lang w:val="de-DE"/>
+        </w:rPr>
         <w:t xml:space="preserve"> </w:t>
       </w:r>
       <w:proofErr w:type="spellStart"/>
@@ -6914,21 +7375,7 @@
         <w:rPr>
           <w:lang w:val="de-DE"/>
         </w:rPr>
-        <w:t>burstLength</w:t>
-      </w:r>
-      <w:proofErr w:type="spellEnd"/>
-      <w:r>
-        <w:rPr>
-          <w:lang w:val="de-DE"/>
-        </w:rPr>
-        <w:t xml:space="preserve"> = 0: </w:t>
-      </w:r>
-      <w:proofErr w:type="spellStart"/>
-      <w:r>
-        <w:rPr>
-          <w:lang w:val="de-DE"/>
-        </w:rPr>
-        <w:t>fine</w:t>
+        <w:t>tuning</w:t>
       </w:r>
       <w:proofErr w:type="spellEnd"/>
       <w:r>
@@ -6942,7 +7389,7 @@
         <w:rPr>
           <w:lang w:val="de-DE"/>
         </w:rPr>
-        <w:t>tuning</w:t>
+        <w:t>disabled</w:t>
       </w:r>
       <w:proofErr w:type="spellEnd"/>
       <w:r>
@@ -6951,19 +7398,11 @@
         </w:rPr>
         <w:t xml:space="preserve"> </w:t>
       </w:r>
-      <w:proofErr w:type="spellStart"/>
-      <w:r>
-        <w:rPr>
-          <w:lang w:val="de-DE"/>
-        </w:rPr>
-        <w:t>disabled</w:t>
-      </w:r>
-      <w:proofErr w:type="spellEnd"/>
-      <w:r>
-        <w:rPr>
-          <w:lang w:val="de-DE"/>
-        </w:rPr>
-        <w:t xml:space="preserve"> --&gt;</w:t>
+      <w:r>
+        <w:rPr>
+          <w:lang w:val="de-DE"/>
+        </w:rPr>
+        <w:sym w:font="Wingdings" w:char="F0E0"/>
       </w:r>
     </w:p>
     <w:p>
@@ -7641,7 +8080,13 @@
         <w:rPr>
           <w:lang w:val="de-DE"/>
         </w:rPr>
-        <w:t>="</w:t>
+        <w:t>=</w:t>
+      </w:r>
+      <w:r>
+        <w:rPr>
+          <w:lang w:val="de-DE"/>
+        </w:rPr>
+        <w:t>“</w:t>
       </w:r>
       <w:r>
         <w:rPr>
@@ -7655,7 +8100,7 @@
         <w:rPr>
           <w:lang w:val="de-DE"/>
         </w:rPr>
-        <w:t>"</w:t>
+        <w:t>“</w:t>
       </w:r>
     </w:p>
     <w:p>
@@ -7690,7 +8135,13 @@
         <w:rPr>
           <w:lang w:val="de-DE"/>
         </w:rPr>
-        <w:t>="</w:t>
+        <w:t>=</w:t>
+      </w:r>
+      <w:r>
+        <w:rPr>
+          <w:lang w:val="de-DE"/>
+        </w:rPr>
+        <w:t>“</w:t>
       </w:r>
       <w:r>
         <w:rPr>
@@ -7714,7 +8165,7 @@
         <w:rPr>
           <w:lang w:val="de-DE"/>
         </w:rPr>
-        <w:t>"</w:t>
+        <w:t>“</w:t>
       </w:r>
     </w:p>
     <w:p>
@@ -7749,7 +8200,13 @@
         <w:rPr>
           <w:lang w:val="de-DE"/>
         </w:rPr>
-        <w:t>="</w:t>
+        <w:t>=</w:t>
+      </w:r>
+      <w:r>
+        <w:rPr>
+          <w:lang w:val="de-DE"/>
+        </w:rPr>
+        <w:t>“</w:t>
       </w:r>
       <w:r>
         <w:rPr>
@@ -7763,7 +8220,7 @@
         <w:rPr>
           <w:lang w:val="de-DE"/>
         </w:rPr>
-        <w:t>"</w:t>
+        <w:t>“</w:t>
       </w:r>
     </w:p>
     <w:p>
@@ -7798,7 +8255,13 @@
         <w:rPr>
           <w:lang w:val="de-DE"/>
         </w:rPr>
-        <w:t>="</w:t>
+        <w:t>=</w:t>
+      </w:r>
+      <w:r>
+        <w:rPr>
+          <w:lang w:val="de-DE"/>
+        </w:rPr>
+        <w:t>“</w:t>
       </w:r>
       <w:r>
         <w:rPr>
@@ -7812,7 +8275,206 @@
         <w:rPr>
           <w:lang w:val="de-DE"/>
         </w:rPr>
-        <w:t>"</w:t>
+        <w:t>“</w:t>
+      </w:r>
+      <w:r>
+        <w:rPr>
+          <w:lang w:val="de-DE"/>
+        </w:rPr>
+        <w:tab/>
+        <w:t>&lt;!</w:t>
+      </w:r>
+      <w:r>
+        <w:rPr>
+          <w:lang w:val="de-DE"/>
+        </w:rPr>
+        <w:t>—</w:t>
+      </w:r>
+      <w:r>
+        <w:rPr>
+          <w:lang w:val="de-DE"/>
+        </w:rPr>
+        <w:t xml:space="preserve">SSL oder TLS möglich </w:t>
+      </w:r>
+      <w:r>
+        <w:rPr>
+          <w:lang w:val="de-DE"/>
+        </w:rPr>
+        <w:sym w:font="Wingdings" w:char="F0E0"/>
+      </w:r>
+    </w:p>
+    <w:p>
+      <w:pPr>
+        <w:pStyle w:val="Code"/>
+        <w:spacing w:before="0"/>
+        <w:rPr>
+          <w:lang w:val="de-DE"/>
+        </w:rPr>
+      </w:pPr>
+      <w:r>
+        <w:rPr>
+          <w:lang w:val="de-DE"/>
+        </w:rPr>
+        <w:tab/>
+      </w:r>
+      <w:r>
+        <w:rPr>
+          <w:lang w:val="de-DE"/>
+        </w:rPr>
+        <w:tab/>
+      </w:r>
+      <w:proofErr w:type="spellStart"/>
+      <w:r>
+        <w:rPr>
+          <w:lang w:val="de-DE"/>
+        </w:rPr>
+        <w:t>provider</w:t>
+      </w:r>
+      <w:proofErr w:type="spellEnd"/>
+      <w:r>
+        <w:rPr>
+          <w:lang w:val="de-DE"/>
+        </w:rPr>
+        <w:t>=</w:t>
+      </w:r>
+      <w:r>
+        <w:rPr>
+          <w:lang w:val="de-DE"/>
+        </w:rPr>
+        <w:t>“</w:t>
+      </w:r>
+      <w:r>
+        <w:rPr>
+          <w:i/>
+          <w:color w:val="FF0000"/>
+          <w:lang w:val="de-DE"/>
+        </w:rPr>
+        <w:t>securesmtp.t-online.de</w:t>
+      </w:r>
+      <w:r>
+        <w:rPr>
+          <w:lang w:val="de-DE"/>
+        </w:rPr>
+        <w:t>“</w:t>
+      </w:r>
+    </w:p>
+    <w:p>
+      <w:pPr>
+        <w:pStyle w:val="Code"/>
+        <w:spacing w:before="0"/>
+        <w:rPr>
+          <w:lang w:val="de-DE"/>
+        </w:rPr>
+      </w:pPr>
+      <w:r>
+        <w:rPr>
+          <w:lang w:val="de-DE"/>
+        </w:rPr>
+        <w:tab/>
+      </w:r>
+      <w:r>
+        <w:rPr>
+          <w:lang w:val="de-DE"/>
+        </w:rPr>
+        <w:tab/>
+      </w:r>
+      <w:proofErr w:type="spellStart"/>
+      <w:r>
+        <w:rPr>
+          <w:lang w:val="de-DE"/>
+        </w:rPr>
+        <w:t>from</w:t>
+      </w:r>
+      <w:proofErr w:type="spellEnd"/>
+      <w:r>
+        <w:rPr>
+          <w:lang w:val="de-DE"/>
+        </w:rPr>
+        <w:t>=</w:t>
+      </w:r>
+      <w:r>
+        <w:rPr>
+          <w:lang w:val="de-DE"/>
+        </w:rPr>
+        <w:t>“</w:t>
+      </w:r>
+      <w:r>
+        <w:rPr>
+          <w:i/>
+          <w:color w:val="FF0000"/>
+          <w:lang w:val="de-DE"/>
+        </w:rPr>
+        <w:t>Mailadresse@t-online.de</w:t>
+      </w:r>
+      <w:r>
+        <w:rPr>
+          <w:lang w:val="de-DE"/>
+        </w:rPr>
+        <w:t>“</w:t>
+      </w:r>
+      <w:r>
+        <w:rPr>
+          <w:lang w:val="de-DE"/>
+        </w:rPr>
+        <w:t>&gt;</w:t>
+      </w:r>
+    </w:p>
+    <w:p>
+      <w:pPr>
+        <w:pStyle w:val="Code"/>
+        <w:spacing w:before="0"/>
+        <w:rPr>
+          <w:lang w:val="de-DE"/>
+        </w:rPr>
+      </w:pPr>
+      <w:r>
+        <w:rPr>
+          <w:lang w:val="de-DE"/>
+        </w:rPr>
+        <w:tab/>
+        <w:t xml:space="preserve">    </w:t>
+      </w:r>
+      <w:r>
+        <w:rPr>
+          <w:lang w:val="de-DE"/>
+        </w:rPr>
+        <w:t>&lt;</w:t>
+      </w:r>
+      <w:proofErr w:type="spellStart"/>
+      <w:r>
+        <w:rPr>
+          <w:color w:val="3F7F7F"/>
+          <w:lang w:val="de-DE"/>
+        </w:rPr>
+        <w:t>tns:Recipients</w:t>
+      </w:r>
+      <w:proofErr w:type="spellEnd"/>
+      <w:r>
+        <w:rPr>
+          <w:lang w:val="de-DE"/>
+        </w:rPr>
+        <w:t>&gt;</w:t>
+      </w:r>
+    </w:p>
+    <w:p>
+      <w:pPr>
+        <w:pStyle w:val="Code"/>
+        <w:spacing w:before="0"/>
+        <w:rPr>
+          <w:lang w:val="de-DE"/>
+        </w:rPr>
+      </w:pPr>
+      <w:r>
+        <w:rPr>
+          <w:lang w:val="de-DE"/>
+        </w:rPr>
+        <w:tab/>
+      </w:r>
+      <w:r>
+        <w:rPr>
+          <w:lang w:val="de-DE"/>
+        </w:rPr>
+        <w:tab/>
       </w:r>
       <w:r>
         <w:rPr>
@@ -7821,20 +8483,15 @@
         <w:tab/>
         <w:t>&lt;</w:t>
       </w:r>
-      <w:proofErr w:type="gramStart"/>
-      <w:r>
-        <w:rPr>
-          <w:lang w:val="de-DE"/>
-        </w:rPr>
-        <w:t>!--</w:t>
-      </w:r>
-      <w:proofErr w:type="gramEnd"/>
-      <w:r>
-        <w:rPr>
-          <w:lang w:val="de-DE"/>
-        </w:rPr>
-        <w:t xml:space="preserve"> SSL oder TLS möglich --&gt;</w:t>
-      </w:r>
+      <w:proofErr w:type="spellStart"/>
+      <w:r>
+        <w:rPr>
+          <w:color w:val="3F7F7F"/>
+          <w:lang w:val="de-DE"/>
+        </w:rPr>
+        <w:t>tns:Recipient</w:t>
+      </w:r>
+      <w:proofErr w:type="spellEnd"/>
     </w:p>
     <w:p>
       <w:pPr>
@@ -7856,19 +8513,32 @@
         </w:rPr>
         <w:tab/>
       </w:r>
-      <w:proofErr w:type="spellStart"/>
-      <w:r>
-        <w:rPr>
-          <w:lang w:val="de-DE"/>
-        </w:rPr>
-        <w:t>provider</w:t>
-      </w:r>
-      <w:proofErr w:type="spellEnd"/>
-      <w:r>
-        <w:rPr>
-          <w:lang w:val="de-DE"/>
-        </w:rPr>
-        <w:t>="</w:t>
+      <w:r>
+        <w:rPr>
+          <w:lang w:val="de-DE"/>
+        </w:rPr>
+        <w:tab/>
+        <w:t xml:space="preserve">    </w:t>
+      </w:r>
+      <w:proofErr w:type="spellStart"/>
+      <w:r>
+        <w:rPr>
+          <w:lang w:val="de-DE"/>
+        </w:rPr>
+        <w:t>address</w:t>
+      </w:r>
+      <w:proofErr w:type="spellEnd"/>
+      <w:r>
+        <w:rPr>
+          <w:lang w:val="de-DE"/>
+        </w:rPr>
+        <w:t>=</w:t>
+      </w:r>
+      <w:r>
+        <w:rPr>
+          <w:lang w:val="de-DE"/>
+        </w:rPr>
+        <w:t>“</w:t>
       </w:r>
       <w:r>
         <w:rPr>
@@ -7876,13 +8546,29 @@
           <w:color w:val="FF0000"/>
           <w:lang w:val="de-DE"/>
         </w:rPr>
-        <w:t>securesmtp.t-online.de</w:t>
-      </w:r>
-      <w:r>
-        <w:rPr>
-          <w:lang w:val="de-DE"/>
-        </w:rPr>
-        <w:t>"</w:t>
+        <w:t>Mailadresse</w:t>
+      </w:r>
+      <w:r>
+        <w:rPr>
+          <w:i/>
+          <w:color w:val="FF0000"/>
+          <w:lang w:val="de-DE"/>
+        </w:rPr>
+        <w:t>1</w:t>
+      </w:r>
+      <w:r>
+        <w:rPr>
+          <w:i/>
+          <w:color w:val="FF0000"/>
+          <w:lang w:val="de-DE"/>
+        </w:rPr>
+        <w:t>@t-online.de</w:t>
+      </w:r>
+      <w:r>
+        <w:rPr>
+          <w:lang w:val="de-DE"/>
+        </w:rPr>
+        <w:t>“</w:t>
       </w:r>
     </w:p>
     <w:p>
@@ -7905,19 +8591,24 @@
         </w:rPr>
         <w:tab/>
       </w:r>
-      <w:proofErr w:type="spellStart"/>
-      <w:r>
-        <w:rPr>
-          <w:lang w:val="de-DE"/>
-        </w:rPr>
-        <w:t>from</w:t>
-      </w:r>
-      <w:proofErr w:type="spellEnd"/>
-      <w:r>
-        <w:rPr>
-          <w:lang w:val="de-DE"/>
-        </w:rPr>
-        <w:t>="</w:t>
+      <w:r>
+        <w:rPr>
+          <w:lang w:val="de-DE"/>
+        </w:rPr>
+        <w:tab/>
+        <w:t xml:space="preserve">    </w:t>
+      </w:r>
+      <w:r>
+        <w:rPr>
+          <w:lang w:val="de-DE"/>
+        </w:rPr>
+        <w:t>type=</w:t>
+      </w:r>
+      <w:r>
+        <w:rPr>
+          <w:lang w:val="de-DE"/>
+        </w:rPr>
+        <w:t>“</w:t>
       </w:r>
       <w:r>
         <w:rPr>
@@ -7925,13 +8616,52 @@
           <w:color w:val="FF0000"/>
           <w:lang w:val="de-DE"/>
         </w:rPr>
-        <w:t>Mailadresse@t-online.de</w:t>
-      </w:r>
-      <w:r>
-        <w:rPr>
-          <w:lang w:val="de-DE"/>
-        </w:rPr>
-        <w:t>"&gt;</w:t>
+        <w:t>TO</w:t>
+      </w:r>
+      <w:r>
+        <w:rPr>
+          <w:lang w:val="de-DE"/>
+        </w:rPr>
+        <w:t>“</w:t>
+      </w:r>
+      <w:r>
+        <w:rPr>
+          <w:lang w:val="de-DE"/>
+        </w:rPr>
+        <w:t xml:space="preserve"> /&gt;</w:t>
+      </w:r>
+      <w:r>
+        <w:rPr>
+          <w:lang w:val="de-DE"/>
+        </w:rPr>
+        <w:tab/>
+        <w:t>&lt;</w:t>
+      </w:r>
+      <w:proofErr w:type="gramStart"/>
+      <w:r>
+        <w:rPr>
+          <w:lang w:val="de-DE"/>
+        </w:rPr>
+        <w:t>!</w:t>
+      </w:r>
+      <w:r>
+        <w:rPr>
+          <w:lang w:val="de-DE"/>
+        </w:rPr>
+        <w:t>—</w:t>
+      </w:r>
+      <w:proofErr w:type="gramEnd"/>
+      <w:r>
+        <w:rPr>
+          <w:lang w:val="de-DE"/>
+        </w:rPr>
+        <w:t xml:space="preserve">TO, CC oder BCC möglich </w:t>
+      </w:r>
+      <w:r>
+        <w:rPr>
+          <w:lang w:val="de-DE"/>
+        </w:rPr>
+        <w:sym w:font="Wingdings" w:char="F0E0"/>
       </w:r>
     </w:p>
     <w:p>
@@ -7947,12 +8677,18 @@
           <w:lang w:val="de-DE"/>
         </w:rPr>
         <w:tab/>
-        <w:t xml:space="preserve">    </w:t>
-      </w:r>
-      <w:r>
-        <w:rPr>
-          <w:lang w:val="de-DE"/>
-        </w:rPr>
+      </w:r>
+      <w:r>
+        <w:rPr>
+          <w:lang w:val="de-DE"/>
+        </w:rPr>
+        <w:tab/>
+      </w:r>
+      <w:r>
+        <w:rPr>
+          <w:lang w:val="de-DE"/>
+        </w:rPr>
+        <w:tab/>
         <w:t>&lt;</w:t>
       </w:r>
       <w:proofErr w:type="spellStart"/>
@@ -7961,15 +8697,9 @@
           <w:color w:val="3F7F7F"/>
           <w:lang w:val="de-DE"/>
         </w:rPr>
-        <w:t>tns:Recipients</w:t>
-      </w:r>
-      <w:proofErr w:type="spellEnd"/>
-      <w:r>
-        <w:rPr>
-          <w:lang w:val="de-DE"/>
-        </w:rPr>
-        <w:t>&gt;</w:t>
-      </w:r>
+        <w:t>tns:Recipient</w:t>
+      </w:r>
+      <w:proofErr w:type="spellEnd"/>
     </w:p>
     <w:p>
       <w:pPr>
@@ -7996,17 +8726,58 @@
           <w:lang w:val="de-DE"/>
         </w:rPr>
         <w:tab/>
-        <w:t>&lt;</w:t>
-      </w:r>
-      <w:proofErr w:type="spellStart"/>
-      <w:r>
-        <w:rPr>
-          <w:color w:val="3F7F7F"/>
-          <w:lang w:val="de-DE"/>
-        </w:rPr>
-        <w:t>tns:Recipient</w:t>
-      </w:r>
-      <w:proofErr w:type="spellEnd"/>
+        <w:t xml:space="preserve">    </w:t>
+      </w:r>
+      <w:proofErr w:type="spellStart"/>
+      <w:r>
+        <w:rPr>
+          <w:lang w:val="de-DE"/>
+        </w:rPr>
+        <w:t>address</w:t>
+      </w:r>
+      <w:proofErr w:type="spellEnd"/>
+      <w:r>
+        <w:rPr>
+          <w:lang w:val="de-DE"/>
+        </w:rPr>
+        <w:t>=</w:t>
+      </w:r>
+      <w:r>
+        <w:rPr>
+          <w:lang w:val="de-DE"/>
+        </w:rPr>
+        <w:t>“</w:t>
+      </w:r>
+      <w:r>
+        <w:rPr>
+          <w:i/>
+          <w:color w:val="FF0000"/>
+          <w:lang w:val="de-DE"/>
+        </w:rPr>
+        <w:t>Mailadresse</w:t>
+      </w:r>
+      <w:r>
+        <w:rPr>
+          <w:i/>
+          <w:color w:val="FF0000"/>
+          <w:lang w:val="de-DE"/>
+        </w:rPr>
+        <w:t>2</w:t>
+      </w:r>
+      <w:r>
+        <w:rPr>
+          <w:i/>
+          <w:color w:val="FF0000"/>
+          <w:lang w:val="de-DE"/>
+        </w:rPr>
+        <w:t>@gmail.com</w:t>
+      </w:r>
+      <w:r>
+        <w:rPr>
+          <w:lang w:val="de-DE"/>
+        </w:rPr>
+        <w:t>“</w:t>
+      </w:r>
     </w:p>
     <w:p>
       <w:pPr>
@@ -8035,19 +8806,17 @@
         <w:tab/>
         <w:t xml:space="preserve">    </w:t>
       </w:r>
-      <w:proofErr w:type="spellStart"/>
-      <w:r>
-        <w:rPr>
-          <w:lang w:val="de-DE"/>
-        </w:rPr>
-        <w:t>address</w:t>
-      </w:r>
-      <w:proofErr w:type="spellEnd"/>
-      <w:r>
-        <w:rPr>
-          <w:lang w:val="de-DE"/>
-        </w:rPr>
-        <w:t>="</w:t>
+      <w:r>
+        <w:rPr>
+          <w:lang w:val="de-DE"/>
+        </w:rPr>
+        <w:t>type=</w:t>
+      </w:r>
+      <w:r>
+        <w:rPr>
+          <w:lang w:val="de-DE"/>
+        </w:rPr>
+        <w:t>“</w:t>
       </w:r>
       <w:r>
         <w:rPr>
@@ -8055,29 +8824,19 @@
           <w:color w:val="FF0000"/>
           <w:lang w:val="de-DE"/>
         </w:rPr>
-        <w:t>Mailadresse</w:t>
-      </w:r>
-      <w:r>
-        <w:rPr>
-          <w:i/>
-          <w:color w:val="FF0000"/>
-          <w:lang w:val="de-DE"/>
-        </w:rPr>
-        <w:t>1</w:t>
-      </w:r>
-      <w:r>
-        <w:rPr>
-          <w:i/>
-          <w:color w:val="FF0000"/>
-          <w:lang w:val="de-DE"/>
-        </w:rPr>
-        <w:t>@t-online.de</w:t>
-      </w:r>
-      <w:r>
-        <w:rPr>
-          <w:lang w:val="de-DE"/>
-        </w:rPr>
-        <w:t>"</w:t>
+        <w:t>TO</w:t>
+      </w:r>
+      <w:r>
+        <w:rPr>
+          <w:lang w:val="de-DE"/>
+        </w:rPr>
+        <w:t>“</w:t>
+      </w:r>
+      <w:r>
+        <w:rPr>
+          <w:lang w:val="de-DE"/>
+        </w:rPr>
+        <w:t xml:space="preserve"> /&gt;</w:t>
       </w:r>
     </w:p>
     <w:p>
@@ -8093,60 +8852,28 @@
           <w:lang w:val="de-DE"/>
         </w:rPr>
         <w:tab/>
-      </w:r>
-      <w:r>
-        <w:rPr>
-          <w:lang w:val="de-DE"/>
-        </w:rPr>
-        <w:tab/>
-      </w:r>
-      <w:r>
-        <w:rPr>
-          <w:lang w:val="de-DE"/>
-        </w:rPr>
-        <w:tab/>
         <w:t xml:space="preserve">    </w:t>
       </w:r>
       <w:r>
         <w:rPr>
           <w:lang w:val="de-DE"/>
         </w:rPr>
-        <w:t>type="</w:t>
-      </w:r>
-      <w:r>
-        <w:rPr>
-          <w:i/>
-          <w:color w:val="FF0000"/>
-          <w:lang w:val="de-DE"/>
-        </w:rPr>
-        <w:t>TO</w:t>
-      </w:r>
-      <w:r>
-        <w:rPr>
-          <w:lang w:val="de-DE"/>
-        </w:rPr>
-        <w:t>" /&gt;</w:t>
-      </w:r>
-      <w:r>
-        <w:rPr>
-          <w:lang w:val="de-DE"/>
-        </w:rPr>
-        <w:tab/>
-        <w:t>&lt;</w:t>
-      </w:r>
-      <w:proofErr w:type="gramStart"/>
-      <w:r>
-        <w:rPr>
-          <w:lang w:val="de-DE"/>
-        </w:rPr>
-        <w:t>!--</w:t>
-      </w:r>
-      <w:proofErr w:type="gramEnd"/>
-      <w:r>
-        <w:rPr>
-          <w:lang w:val="de-DE"/>
-        </w:rPr>
-        <w:t xml:space="preserve"> TO, CC oder BCC möglich --&gt;</w:t>
+        <w:t>&lt;/</w:t>
+      </w:r>
+      <w:proofErr w:type="spellStart"/>
+      <w:r>
+        <w:rPr>
+          <w:color w:val="3F7F7F"/>
+          <w:lang w:val="de-DE"/>
+        </w:rPr>
+        <w:t>tns:Recipients</w:t>
+      </w:r>
+      <w:proofErr w:type="spellEnd"/>
+      <w:r>
+        <w:rPr>
+          <w:lang w:val="de-DE"/>
+        </w:rPr>
+        <w:t>&gt;</w:t>
       </w:r>
     </w:p>
     <w:p>
@@ -8162,19 +8889,7 @@
           <w:lang w:val="de-DE"/>
         </w:rPr>
         <w:tab/>
-      </w:r>
-      <w:r>
-        <w:rPr>
-          <w:lang w:val="de-DE"/>
-        </w:rPr>
-        <w:tab/>
-      </w:r>
-      <w:r>
-        <w:rPr>
-          <w:lang w:val="de-DE"/>
-        </w:rPr>
-        <w:tab/>
-        <w:t>&lt;</w:t>
+        <w:t>&lt;/</w:t>
       </w:r>
       <w:proofErr w:type="spellStart"/>
       <w:r>
@@ -8182,9 +8897,15 @@
           <w:color w:val="3F7F7F"/>
           <w:lang w:val="de-DE"/>
         </w:rPr>
-        <w:t>tns:Recipient</w:t>
-      </w:r>
-      <w:proofErr w:type="spellEnd"/>
+        <w:t>tns:ExceptionMail</w:t>
+      </w:r>
+      <w:proofErr w:type="spellEnd"/>
+      <w:r>
+        <w:rPr>
+          <w:lang w:val="de-DE"/>
+        </w:rPr>
+        <w:t>&gt;</w:t>
+      </w:r>
     </w:p>
     <w:p>
       <w:pPr>
@@ -8198,194 +8919,6 @@
         <w:rPr>
           <w:lang w:val="de-DE"/>
         </w:rPr>
-        <w:tab/>
-      </w:r>
-      <w:r>
-        <w:rPr>
-          <w:lang w:val="de-DE"/>
-        </w:rPr>
-        <w:tab/>
-      </w:r>
-      <w:r>
-        <w:rPr>
-          <w:lang w:val="de-DE"/>
-        </w:rPr>
-        <w:tab/>
-        <w:t xml:space="preserve">    </w:t>
-      </w:r>
-      <w:proofErr w:type="spellStart"/>
-      <w:r>
-        <w:rPr>
-          <w:lang w:val="de-DE"/>
-        </w:rPr>
-        <w:t>address</w:t>
-      </w:r>
-      <w:proofErr w:type="spellEnd"/>
-      <w:r>
-        <w:rPr>
-          <w:lang w:val="de-DE"/>
-        </w:rPr>
-        <w:t>="</w:t>
-      </w:r>
-      <w:r>
-        <w:rPr>
-          <w:i/>
-          <w:color w:val="FF0000"/>
-          <w:lang w:val="de-DE"/>
-        </w:rPr>
-        <w:t>Mailadresse</w:t>
-      </w:r>
-      <w:r>
-        <w:rPr>
-          <w:i/>
-          <w:color w:val="FF0000"/>
-          <w:lang w:val="de-DE"/>
-        </w:rPr>
-        <w:t>2</w:t>
-      </w:r>
-      <w:r>
-        <w:rPr>
-          <w:i/>
-          <w:color w:val="FF0000"/>
-          <w:lang w:val="de-DE"/>
-        </w:rPr>
-        <w:t>@gmail.com</w:t>
-      </w:r>
-      <w:r>
-        <w:rPr>
-          <w:lang w:val="de-DE"/>
-        </w:rPr>
-        <w:t>"</w:t>
-      </w:r>
-    </w:p>
-    <w:p>
-      <w:pPr>
-        <w:pStyle w:val="Code"/>
-        <w:spacing w:before="0"/>
-        <w:rPr>
-          <w:lang w:val="de-DE"/>
-        </w:rPr>
-      </w:pPr>
-      <w:r>
-        <w:rPr>
-          <w:lang w:val="de-DE"/>
-        </w:rPr>
-        <w:tab/>
-      </w:r>
-      <w:r>
-        <w:rPr>
-          <w:lang w:val="de-DE"/>
-        </w:rPr>
-        <w:tab/>
-      </w:r>
-      <w:r>
-        <w:rPr>
-          <w:lang w:val="de-DE"/>
-        </w:rPr>
-        <w:tab/>
-        <w:t xml:space="preserve">    </w:t>
-      </w:r>
-      <w:r>
-        <w:rPr>
-          <w:lang w:val="de-DE"/>
-        </w:rPr>
-        <w:t>type="</w:t>
-      </w:r>
-      <w:r>
-        <w:rPr>
-          <w:i/>
-          <w:color w:val="FF0000"/>
-          <w:lang w:val="de-DE"/>
-        </w:rPr>
-        <w:t>TO</w:t>
-      </w:r>
-      <w:r>
-        <w:rPr>
-          <w:lang w:val="de-DE"/>
-        </w:rPr>
-        <w:t>" /&gt;</w:t>
-      </w:r>
-    </w:p>
-    <w:p>
-      <w:pPr>
-        <w:pStyle w:val="Code"/>
-        <w:spacing w:before="0"/>
-        <w:rPr>
-          <w:lang w:val="de-DE"/>
-        </w:rPr>
-      </w:pPr>
-      <w:r>
-        <w:rPr>
-          <w:lang w:val="de-DE"/>
-        </w:rPr>
-        <w:tab/>
-        <w:t xml:space="preserve">    </w:t>
-      </w:r>
-      <w:r>
-        <w:rPr>
-          <w:lang w:val="de-DE"/>
-        </w:rPr>
-        <w:t>&lt;/</w:t>
-      </w:r>
-      <w:proofErr w:type="spellStart"/>
-      <w:r>
-        <w:rPr>
-          <w:color w:val="3F7F7F"/>
-          <w:lang w:val="de-DE"/>
-        </w:rPr>
-        <w:t>tns:Recipients</w:t>
-      </w:r>
-      <w:proofErr w:type="spellEnd"/>
-      <w:r>
-        <w:rPr>
-          <w:lang w:val="de-DE"/>
-        </w:rPr>
-        <w:t>&gt;</w:t>
-      </w:r>
-    </w:p>
-    <w:p>
-      <w:pPr>
-        <w:pStyle w:val="Code"/>
-        <w:spacing w:before="0"/>
-        <w:rPr>
-          <w:lang w:val="de-DE"/>
-        </w:rPr>
-      </w:pPr>
-      <w:r>
-        <w:rPr>
-          <w:lang w:val="de-DE"/>
-        </w:rPr>
-        <w:tab/>
-        <w:t>&lt;/</w:t>
-      </w:r>
-      <w:proofErr w:type="spellStart"/>
-      <w:r>
-        <w:rPr>
-          <w:color w:val="3F7F7F"/>
-          <w:lang w:val="de-DE"/>
-        </w:rPr>
-        <w:t>tns:ExceptionMail</w:t>
-      </w:r>
-      <w:proofErr w:type="spellEnd"/>
-      <w:r>
-        <w:rPr>
-          <w:lang w:val="de-DE"/>
-        </w:rPr>
-        <w:t>&gt;</w:t>
-      </w:r>
-    </w:p>
-    <w:p>
-      <w:pPr>
-        <w:pStyle w:val="Code"/>
-        <w:spacing w:before="0"/>
-        <w:rPr>
-          <w:lang w:val="de-DE"/>
-        </w:rPr>
-      </w:pPr>
-      <w:r>
-        <w:rPr>
-          <w:lang w:val="de-DE"/>
-        </w:rPr>
         <w:t>&lt;/</w:t>
       </w:r>
       <w:proofErr w:type="spellStart"/>
@@ -8417,7 +8950,52 @@
           <w:b/>
           <w:color w:val="FF0000"/>
         </w:rPr>
-        <w:t xml:space="preserve">Von der Version 1.00.02 an sind die Passwörter in diese Datei AES-256-verschlüsselt einzutragen. Um diese Werte zu generieren, ist folgender </w:t>
+        <w:t xml:space="preserve">Von der Version 1.00.02 an sind die Passwörter in diese Datei AES-256-verschlüsselt einzutragen. </w:t>
+      </w:r>
+      <w:r>
+        <w:rPr>
+          <w:b/>
+          <w:color w:val="FF0000"/>
+        </w:rPr>
+        <w:t xml:space="preserve">Nur für die </w:t>
+      </w:r>
+      <w:proofErr w:type="spellStart"/>
+      <w:r>
+        <w:rPr>
+          <w:b/>
+          <w:color w:val="FF0000"/>
+        </w:rPr>
+        <w:t>Solvis</w:t>
+      </w:r>
+      <w:proofErr w:type="spellEnd"/>
+      <w:r>
+        <w:rPr>
+          <w:b/>
+          <w:color w:val="FF0000"/>
+        </w:rPr>
+        <w:t xml:space="preserve">-Anlage </w:t>
+      </w:r>
+      <w:r>
+        <w:rPr>
+          <w:b/>
+          <w:color w:val="FF0000"/>
+          <w:u w:val="single"/>
+        </w:rPr>
+        <w:t>kann</w:t>
+      </w:r>
+      <w:r>
+        <w:rPr>
+          <w:b/>
+          <w:color w:val="FF0000"/>
+        </w:rPr>
+        <w:t xml:space="preserve"> noch das Password im Klartext drin stehen. </w:t>
+      </w:r>
+      <w:r>
+        <w:rPr>
+          <w:b/>
+          <w:color w:val="FF0000"/>
+        </w:rPr>
+        <w:t xml:space="preserve">Um diese Werte zu generieren, ist folgender </w:t>
       </w:r>
       <w:proofErr w:type="spellStart"/>
       <w:r>
@@ -8673,7 +9251,11 @@
               <w:t xml:space="preserve"> dieses Bugs eine Fehlermeldung </w:t>
             </w:r>
             <w:r>
-              <w:t>ignoriert wird, sollte man auf eine neuere Firmware updaten.</w:t>
+              <w:t xml:space="preserve">ignoriert </w:t>
+            </w:r>
+            <w:r>
+              <w:lastRenderedPageBreak/>
+              <w:t>wird, sollte man auf eine neuere Firmware updaten.</w:t>
             </w:r>
           </w:p>
         </w:tc>
@@ -8689,7 +9271,10 @@
             </w:pPr>
             <w:r>
               <w:lastRenderedPageBreak/>
-              <w:t>type:</w:t>
+              <w:t>T</w:t>
+            </w:r>
+            <w:r>
+              <w:t>ype:</w:t>
             </w:r>
           </w:p>
         </w:tc>
@@ -8776,7 +9361,7 @@
             </w:pPr>
             <w:proofErr w:type="spellStart"/>
             <w:r>
-              <w:t>password</w:t>
+              <w:t>passwordCrypt</w:t>
             </w:r>
             <w:proofErr w:type="spellEnd"/>
             <w:r>
@@ -8791,6 +9376,45 @@
           </w:tcPr>
           <w:p>
             <w:r>
+              <w:t xml:space="preserve">Password der </w:t>
+            </w:r>
+            <w:proofErr w:type="spellStart"/>
+            <w:r>
+              <w:t>Solvis</w:t>
+            </w:r>
+            <w:proofErr w:type="spellEnd"/>
+            <w:r>
+              <w:t xml:space="preserve">-Anlage AES-256 verschlüsselt </w:t>
+            </w:r>
+          </w:p>
+        </w:tc>
+      </w:tr>
+      <w:tr>
+        <w:tc>
+          <w:tcPr>
+            <w:tcW w:w="3429" w:type="dxa"/>
+          </w:tcPr>
+          <w:p>
+            <w:pPr>
+              <w:jc w:val="right"/>
+            </w:pPr>
+            <w:proofErr w:type="spellStart"/>
+            <w:r>
+              <w:t>password</w:t>
+            </w:r>
+            <w:proofErr w:type="spellEnd"/>
+            <w:r>
+              <w:t>:</w:t>
+            </w:r>
+          </w:p>
+        </w:tc>
+        <w:tc>
+          <w:tcPr>
+            <w:tcW w:w="5324" w:type="dxa"/>
+            <w:gridSpan w:val="2"/>
+          </w:tcPr>
+          <w:p>
+            <w:r>
               <w:t xml:space="preserve">Passwort der </w:t>
             </w:r>
             <w:proofErr w:type="spellStart"/>
@@ -8802,7 +9426,33 @@
               <w:t>-Anlage</w:t>
             </w:r>
             <w:r>
-              <w:t xml:space="preserve"> AES-256 verschlüsselt</w:t>
+              <w:t xml:space="preserve"> </w:t>
+            </w:r>
+            <w:r>
+              <w:t xml:space="preserve"> </w:t>
+            </w:r>
+            <w:r>
+              <w:rPr>
+                <w:b/>
+                <w:color w:val="FF0000"/>
+              </w:rPr>
+              <w:t>(</w:t>
+            </w:r>
+            <w:proofErr w:type="spellStart"/>
+            <w:r>
+              <w:rPr>
+                <w:b/>
+                <w:color w:val="FF0000"/>
+              </w:rPr>
+              <w:t>depricated</w:t>
+            </w:r>
+            <w:proofErr w:type="spellEnd"/>
+            <w:r>
+              <w:rPr>
+                <w:b/>
+                <w:color w:val="FF0000"/>
+              </w:rPr>
+              <w:t>)</w:t>
             </w:r>
           </w:p>
         </w:tc>
@@ -9686,7 +10336,11 @@
             </w:r>
             <w:proofErr w:type="spellEnd"/>
             <w:r>
-              <w:t xml:space="preserve">-Faktor für Messungen, über die ein Mittelwert gebildet wird. Bei 0 führt jede Änderung zu einer Messwertausgabe, </w:t>
+              <w:t xml:space="preserve">-Faktor für Messungen, über die ein </w:t>
+            </w:r>
+            <w:r>
+              <w:lastRenderedPageBreak/>
+              <w:t xml:space="preserve">Mittelwert gebildet wird. Bei 0 führt jede Änderung zu einer Messwertausgabe, </w:t>
             </w:r>
             <w:proofErr w:type="gramStart"/>
             <w:r>
@@ -10221,6 +10875,7 @@
           <w:p>
             <w:proofErr w:type="spellStart"/>
             <w:r>
+              <w:lastRenderedPageBreak/>
               <w:t>port</w:t>
             </w:r>
             <w:proofErr w:type="spellEnd"/>
@@ -10278,7 +10933,6 @@
           <w:p>
             <w:proofErr w:type="spellStart"/>
             <w:r>
-              <w:lastRenderedPageBreak/>
               <w:t>n</w:t>
             </w:r>
             <w:r>
@@ -10456,7 +11110,7 @@
       <w:pPr>
         <w:pStyle w:val="berschrift3"/>
       </w:pPr>
-      <w:bookmarkStart w:id="12" w:name="_Toc34479508"/>
+      <w:bookmarkStart w:id="12" w:name="_Toc38725380"/>
       <w:r>
         <w:t xml:space="preserve">Installation des Servers mittels </w:t>
       </w:r>
@@ -10702,7 +11356,7 @@
           <w:sz w:val="20"/>
         </w:rPr>
       </w:pPr>
-      <w:bookmarkStart w:id="13" w:name="_Toc34479509"/>
+      <w:bookmarkStart w:id="13" w:name="_Toc38725381"/>
       <w:r>
         <w:rPr>
           <w:sz w:val="20"/>
@@ -10723,10 +11377,57 @@
         </w:rPr>
         <w:t>-Zugriffspasswort sowie für die Mail</w:t>
       </w:r>
-    </w:p>
-    <w:p>
-      <w:r>
-        <w:t xml:space="preserve">Ab Version 1.00.02 sind die Passworte AES-256-Verschlüsselt in die base.xml einzutragen. Um die verschlüsselten Passworte zu erhalten, ist das </w:t>
+      <w:bookmarkEnd w:id="13"/>
+    </w:p>
+    <w:p>
+      <w:r>
+        <w:t xml:space="preserve">Ab Version 1.00.02 sind die Passworte AES-256-Verschlüsselt in die base.xml einzutragen. </w:t>
+      </w:r>
+      <w:r>
+        <w:t xml:space="preserve">Nur </w:t>
+      </w:r>
+      <w:proofErr w:type="spellStart"/>
+      <w:r>
+        <w:t>dass</w:t>
+      </w:r>
+      <w:proofErr w:type="spellEnd"/>
+      <w:r>
+        <w:t xml:space="preserve"> Passwort der </w:t>
+      </w:r>
+      <w:proofErr w:type="spellStart"/>
+      <w:r>
+        <w:t>Solvis</w:t>
+      </w:r>
+      <w:proofErr w:type="spellEnd"/>
+      <w:r>
+        <w:t xml:space="preserve">-Anlage kann – wegen der </w:t>
+      </w:r>
+      <w:proofErr w:type="spellStart"/>
+      <w:r>
+        <w:t>Abwwärtskompatibilität</w:t>
+      </w:r>
+      <w:proofErr w:type="spellEnd"/>
+      <w:r>
+        <w:t xml:space="preserve"> - NOCH im Klartext eingetragen werden. Auf </w:t>
+      </w:r>
+      <w:proofErr w:type="gramStart"/>
+      <w:r>
+        <w:t>länger</w:t>
+      </w:r>
+      <w:proofErr w:type="gramEnd"/>
+      <w:r>
+        <w:t xml:space="preserve"> Sicht sollte jedoch auch bei der </w:t>
+      </w:r>
+      <w:proofErr w:type="spellStart"/>
+      <w:r>
+        <w:t>Solvis</w:t>
+      </w:r>
+      <w:proofErr w:type="spellEnd"/>
+      <w:r>
+        <w:t xml:space="preserve">-Anlage auf das verschlüsselte Password übergegangen werden. </w:t>
+      </w:r>
+      <w:r>
+        <w:t xml:space="preserve">Um die verschlüsselten Passworte zu erhalten, ist das </w:t>
       </w:r>
       <w:proofErr w:type="spellStart"/>
       <w:r>
@@ -10795,6 +11496,7 @@
       <w:pPr>
         <w:pStyle w:val="berschrift3"/>
       </w:pPr>
+      <w:bookmarkStart w:id="14" w:name="_Toc38725382"/>
       <w:r>
         <w:t xml:space="preserve">Senden einer </w:t>
       </w:r>
@@ -10802,6 +11504,7 @@
       <w:r>
         <w:t>Testmail</w:t>
       </w:r>
+      <w:bookmarkEnd w:id="14"/>
       <w:proofErr w:type="spellEnd"/>
     </w:p>
     <w:p>
@@ -10886,13 +11589,14 @@
       <w:pPr>
         <w:pStyle w:val="berschrift3"/>
       </w:pPr>
+      <w:bookmarkStart w:id="15" w:name="_Toc38725383"/>
       <w:r>
         <w:t xml:space="preserve">Automatisches </w:t>
       </w:r>
       <w:r>
         <w:t>Anlernen der Grafiken</w:t>
       </w:r>
-      <w:bookmarkEnd w:id="13"/>
+      <w:bookmarkEnd w:id="15"/>
     </w:p>
     <w:p>
       <w:r>
@@ -11028,6 +11732,7 @@
     </w:p>
     <w:p>
       <w:r>
+        <w:lastRenderedPageBreak/>
         <w:t xml:space="preserve">Dazu ist </w:t>
       </w:r>
       <w:r>
@@ -11099,7 +11804,6 @@
           <w:sz w:val="24"/>
           <w:szCs w:val="24"/>
         </w:rPr>
-        <w:lastRenderedPageBreak/>
         <w:t>sudo</w:t>
       </w:r>
       <w:proofErr w:type="spellEnd"/>
@@ -11263,7 +11967,7 @@
       <w:pPr>
         <w:pStyle w:val="berschrift3"/>
       </w:pPr>
-      <w:bookmarkStart w:id="14" w:name="_Toc34479510"/>
+      <w:bookmarkStart w:id="16" w:name="_Toc38725384"/>
       <w:r>
         <w:t xml:space="preserve">Starten des Servers auf der </w:t>
       </w:r>
@@ -11271,7 +11975,7 @@
       <w:r>
         <w:t>Console</w:t>
       </w:r>
-      <w:bookmarkEnd w:id="14"/>
+      <w:bookmarkEnd w:id="16"/>
       <w:proofErr w:type="spellEnd"/>
     </w:p>
     <w:p>
@@ -11360,11 +12064,11 @@
       <w:pPr>
         <w:pStyle w:val="berschrift3"/>
       </w:pPr>
-      <w:bookmarkStart w:id="15" w:name="_Toc34479511"/>
+      <w:bookmarkStart w:id="17" w:name="_Toc38725385"/>
       <w:r>
         <w:t>Einrichten des Servers als Service</w:t>
       </w:r>
-      <w:bookmarkEnd w:id="15"/>
+      <w:bookmarkEnd w:id="17"/>
     </w:p>
     <w:p>
       <w:r>
@@ -11964,6 +12668,7 @@
         <w:rPr>
           <w:i/>
         </w:rPr>
+        <w:lastRenderedPageBreak/>
         <w:t>sudo</w:t>
       </w:r>
       <w:proofErr w:type="spellEnd"/>
@@ -12035,9 +12740,8 @@
       <w:pPr>
         <w:pStyle w:val="berschrift3"/>
       </w:pPr>
-      <w:bookmarkStart w:id="16" w:name="_Toc34479512"/>
-      <w:r>
-        <w:lastRenderedPageBreak/>
+      <w:bookmarkStart w:id="18" w:name="_Toc38725386"/>
+      <w:r>
         <w:t xml:space="preserve">Einrichten des </w:t>
       </w:r>
       <w:proofErr w:type="spellStart"/>
@@ -12048,7 +12752,7 @@
       <w:r>
         <w:t>-Clients</w:t>
       </w:r>
-      <w:bookmarkEnd w:id="16"/>
+      <w:bookmarkEnd w:id="18"/>
     </w:p>
     <w:p>
       <w:pPr>
@@ -12534,11 +13238,11 @@
       <w:pPr>
         <w:pStyle w:val="berschrift3"/>
       </w:pPr>
-      <w:bookmarkStart w:id="17" w:name="_Toc34479513"/>
+      <w:bookmarkStart w:id="19" w:name="_Toc38725387"/>
       <w:r>
         <w:t>Update des Servers</w:t>
       </w:r>
-      <w:bookmarkEnd w:id="17"/>
+      <w:bookmarkEnd w:id="19"/>
     </w:p>
     <w:p>
       <w:r>
@@ -12846,11 +13550,11 @@
       <w:pPr>
         <w:pStyle w:val="berschrift3"/>
       </w:pPr>
-      <w:bookmarkStart w:id="18" w:name="_Toc34479514"/>
+      <w:bookmarkStart w:id="20" w:name="_Toc38725388"/>
       <w:r>
         <w:t>Erneutes Anlernen der Grafik</w:t>
       </w:r>
-      <w:bookmarkEnd w:id="18"/>
+      <w:bookmarkEnd w:id="20"/>
     </w:p>
     <w:p>
       <w:r>
@@ -12928,6 +13632,7 @@
     </w:p>
     <w:p>
       <w:r>
+        <w:lastRenderedPageBreak/>
         <w:t xml:space="preserve">Dieser Aufruf bewirkt bei einem installierten Server ein Stoppen des Servers, ein Austausch der geänderten Dateien und anschließend wird der Lernvorgang gestartet Am Ende (bei </w:t>
       </w:r>
       <w:r>
@@ -12941,12 +13646,11 @@
       <w:pPr>
         <w:pStyle w:val="berschrift3"/>
       </w:pPr>
-      <w:bookmarkStart w:id="19" w:name="_Toc34479515"/>
-      <w:r>
-        <w:lastRenderedPageBreak/>
+      <w:bookmarkStart w:id="21" w:name="_Toc38725389"/>
+      <w:r>
         <w:t>Deinstallation</w:t>
       </w:r>
-      <w:bookmarkEnd w:id="19"/>
+      <w:bookmarkEnd w:id="21"/>
     </w:p>
     <w:p>
       <w:r>
@@ -13038,11 +13742,11 @@
       <w:pPr>
         <w:pStyle w:val="berschrift3"/>
       </w:pPr>
-      <w:bookmarkStart w:id="20" w:name="_Toc34479516"/>
+      <w:bookmarkStart w:id="22" w:name="_Toc38725390"/>
       <w:r>
         <w:t>Veränderungen am System durch die Installation und durch das Programm</w:t>
       </w:r>
-      <w:bookmarkEnd w:id="20"/>
+      <w:bookmarkEnd w:id="22"/>
     </w:p>
     <w:p>
       <w:pPr>
@@ -13711,11 +14415,11 @@
       <w:pPr>
         <w:pStyle w:val="berschrift3"/>
       </w:pPr>
-      <w:bookmarkStart w:id="21" w:name="_Toc34479517"/>
+      <w:bookmarkStart w:id="23" w:name="_Toc38725391"/>
       <w:r>
         <w:t>Änderungen des „control.xml“-File</w:t>
       </w:r>
-      <w:bookmarkEnd w:id="21"/>
+      <w:bookmarkEnd w:id="23"/>
     </w:p>
     <w:p>
       <w:r>
@@ -13892,7 +14596,7 @@
           <w:rFonts w:cs="Arial"/>
         </w:rPr>
       </w:pPr>
-      <w:bookmarkStart w:id="22" w:name="_Toc34479518"/>
+      <w:bookmarkStart w:id="24" w:name="_Toc38725392"/>
       <w:r>
         <w:rPr>
           <w:rFonts w:cs="Arial"/>
@@ -13914,17 +14618,17 @@
         </w:rPr>
         <w:t>-Anlage</w:t>
       </w:r>
-      <w:bookmarkEnd w:id="22"/>
+      <w:bookmarkEnd w:id="24"/>
     </w:p>
     <w:p>
       <w:pPr>
         <w:pStyle w:val="berschrift2"/>
       </w:pPr>
-      <w:bookmarkStart w:id="23" w:name="_Toc34479519"/>
+      <w:bookmarkStart w:id="25" w:name="_Toc38725393"/>
       <w:r>
         <w:t>Bisherige genutzte Schnittstellen</w:t>
       </w:r>
-      <w:bookmarkEnd w:id="23"/>
+      <w:bookmarkEnd w:id="25"/>
     </w:p>
     <w:p>
       <w:pPr>
@@ -14177,11 +14881,11 @@
       <w:pPr>
         <w:pStyle w:val="berschrift2"/>
       </w:pPr>
-      <w:bookmarkStart w:id="24" w:name="_Toc34479520"/>
+      <w:bookmarkStart w:id="26" w:name="_Toc38725394"/>
       <w:r>
         <w:t>Neue Schnittstellen</w:t>
       </w:r>
-      <w:bookmarkEnd w:id="24"/>
+      <w:bookmarkEnd w:id="26"/>
     </w:p>
     <w:p>
       <w:pPr>
@@ -14586,7 +15290,7 @@
           <w:rFonts w:cs="Arial"/>
         </w:rPr>
       </w:pPr>
-      <w:bookmarkStart w:id="25" w:name="_Toc34479521"/>
+      <w:bookmarkStart w:id="27" w:name="_Toc38725395"/>
       <w:r>
         <w:rPr>
           <w:rFonts w:cs="Arial"/>
@@ -14601,7 +15305,7 @@
         </w:rPr>
         <w:t>SolvisSmartHomeServer</w:t>
       </w:r>
-      <w:bookmarkEnd w:id="25"/>
+      <w:bookmarkEnd w:id="27"/>
       <w:proofErr w:type="spellEnd"/>
     </w:p>
     <w:p>
@@ -14639,14 +15343,14 @@
           <w:rFonts w:cs="Arial"/>
         </w:rPr>
       </w:pPr>
-      <w:bookmarkStart w:id="26" w:name="_Toc34479522"/>
+      <w:bookmarkStart w:id="28" w:name="_Toc38725396"/>
       <w:r>
         <w:rPr>
           <w:rFonts w:cs="Arial"/>
         </w:rPr>
         <w:t>Server</w:t>
       </w:r>
-      <w:bookmarkEnd w:id="26"/>
+      <w:bookmarkEnd w:id="28"/>
     </w:p>
     <w:p>
       <w:pPr>
@@ -14683,14 +15387,14 @@
           <w:rFonts w:cs="Arial"/>
         </w:rPr>
       </w:pPr>
-      <w:bookmarkStart w:id="27" w:name="_Toc34479523"/>
+      <w:bookmarkStart w:id="29" w:name="_Toc38725397"/>
       <w:r>
         <w:rPr>
           <w:rFonts w:cs="Arial"/>
         </w:rPr>
         <w:t>Messwerte-Erfassung</w:t>
       </w:r>
-      <w:bookmarkEnd w:id="27"/>
+      <w:bookmarkEnd w:id="29"/>
     </w:p>
     <w:p>
       <w:pPr>
@@ -14791,7 +15495,7 @@
           <w:rFonts w:cs="Arial"/>
         </w:rPr>
       </w:pPr>
-      <w:bookmarkStart w:id="28" w:name="_Toc34479524"/>
+      <w:bookmarkStart w:id="30" w:name="_Toc38725398"/>
       <w:r>
         <w:rPr>
           <w:rFonts w:cs="Arial"/>
@@ -14812,7 +15516,7 @@
         </w:rPr>
         <w:t>-Bildschirme</w:t>
       </w:r>
-      <w:bookmarkEnd w:id="28"/>
+      <w:bookmarkEnd w:id="30"/>
     </w:p>
     <w:p>
       <w:pPr>
@@ -14876,8 +15580,8 @@
           <w:rFonts w:cs="Arial"/>
         </w:rPr>
       </w:pPr>
-      <w:bookmarkStart w:id="29" w:name="_Ref29414301"/>
-      <w:bookmarkStart w:id="30" w:name="_Toc34479525"/>
+      <w:bookmarkStart w:id="31" w:name="_Ref29414301"/>
+      <w:bookmarkStart w:id="32" w:name="_Toc38725399"/>
       <w:r>
         <w:rPr>
           <w:rFonts w:cs="Arial"/>
@@ -14885,8 +15589,8 @@
         <w:lastRenderedPageBreak/>
         <w:t>Ablauf des Programms</w:t>
       </w:r>
-      <w:bookmarkEnd w:id="29"/>
-      <w:bookmarkEnd w:id="30"/>
+      <w:bookmarkEnd w:id="31"/>
+      <w:bookmarkEnd w:id="32"/>
     </w:p>
     <w:p>
       <w:pPr>
@@ -14923,8 +15627,8 @@
           <w:rFonts w:cs="Arial"/>
         </w:rPr>
       </w:pPr>
-      <w:bookmarkStart w:id="31" w:name="_Ref29661710"/>
-      <w:bookmarkStart w:id="32" w:name="_Toc34479526"/>
+      <w:bookmarkStart w:id="33" w:name="_Ref29661710"/>
+      <w:bookmarkStart w:id="34" w:name="_Toc38725400"/>
       <w:r>
         <w:rPr>
           <w:rFonts w:cs="Arial"/>
@@ -14938,8 +15642,8 @@
         <w:tab/>
         <w:t>Learning der Bildschirme (nur beim ersten Start)</w:t>
       </w:r>
-      <w:bookmarkEnd w:id="31"/>
-      <w:bookmarkEnd w:id="32"/>
+      <w:bookmarkEnd w:id="33"/>
+      <w:bookmarkEnd w:id="34"/>
     </w:p>
     <w:p>
       <w:pPr>
@@ -16379,8 +17083,8 @@
           <w:rFonts w:cs="Arial"/>
         </w:rPr>
       </w:pPr>
-      <w:bookmarkStart w:id="33" w:name="_Ref29661713"/>
-      <w:bookmarkStart w:id="34" w:name="_Toc34479527"/>
+      <w:bookmarkStart w:id="35" w:name="_Ref29661713"/>
+      <w:bookmarkStart w:id="36" w:name="_Toc38725401"/>
       <w:r>
         <w:rPr>
           <w:rFonts w:cs="Arial"/>
@@ -16395,8 +17099,8 @@
         <w:tab/>
         <w:t>Learning der Status-Symbole (nur beim ersten Start)</w:t>
       </w:r>
-      <w:bookmarkEnd w:id="33"/>
-      <w:bookmarkEnd w:id="34"/>
+      <w:bookmarkEnd w:id="35"/>
+      <w:bookmarkEnd w:id="36"/>
     </w:p>
     <w:p>
       <w:pPr>
@@ -17238,7 +17942,7 @@
           <w:rFonts w:cs="Arial"/>
         </w:rPr>
       </w:pPr>
-      <w:bookmarkStart w:id="35" w:name="_Toc34479528"/>
+      <w:bookmarkStart w:id="37" w:name="_Toc38725402"/>
       <w:r>
         <w:rPr>
           <w:rFonts w:cs="Arial"/>
@@ -17252,7 +17956,7 @@
         <w:tab/>
         <w:t>Auslesen der aktuellen Anlageparametern</w:t>
       </w:r>
-      <w:bookmarkEnd w:id="35"/>
+      <w:bookmarkEnd w:id="37"/>
     </w:p>
     <w:p>
       <w:pPr>
@@ -17302,14 +18006,14 @@
           <w:rFonts w:cs="Arial"/>
         </w:rPr>
       </w:pPr>
-      <w:bookmarkStart w:id="36" w:name="_Toc34479529"/>
+      <w:bookmarkStart w:id="38" w:name="_Toc38725403"/>
       <w:r>
         <w:rPr>
           <w:rFonts w:cs="Arial"/>
         </w:rPr>
         <w:t>Phase 4</w:t>
       </w:r>
-      <w:bookmarkEnd w:id="36"/>
+      <w:bookmarkEnd w:id="38"/>
     </w:p>
     <w:p>
       <w:pPr>
@@ -17427,14 +18131,14 @@
           <w:rFonts w:cs="Arial"/>
         </w:rPr>
       </w:pPr>
-      <w:bookmarkStart w:id="37" w:name="_Toc34479530"/>
+      <w:bookmarkStart w:id="39" w:name="_Toc38725404"/>
       <w:r>
         <w:rPr>
           <w:rFonts w:cs="Arial"/>
         </w:rPr>
         <w:t>Besonderheiten</w:t>
       </w:r>
-      <w:bookmarkEnd w:id="37"/>
+      <w:bookmarkEnd w:id="39"/>
     </w:p>
     <w:p>
       <w:pPr>
@@ -17670,7 +18374,7 @@
       <w:pPr>
         <w:pStyle w:val="berschrift7"/>
       </w:pPr>
-      <w:bookmarkStart w:id="38" w:name="_Ref29830339"/>
+      <w:bookmarkStart w:id="40" w:name="_Ref29830339"/>
       <w:r>
         <w:t>Kommando-Zeilen-Parameter</w:t>
       </w:r>
@@ -17887,12 +18591,12 @@
       <w:pPr>
         <w:pStyle w:val="berschrift7"/>
       </w:pPr>
-      <w:bookmarkStart w:id="39" w:name="_Ref31956759"/>
+      <w:bookmarkStart w:id="41" w:name="_Ref31956759"/>
       <w:r>
         <w:t>Schnittstelle Server – Client</w:t>
       </w:r>
-      <w:bookmarkEnd w:id="38"/>
-      <w:bookmarkEnd w:id="39"/>
+      <w:bookmarkEnd w:id="40"/>
+      <w:bookmarkEnd w:id="41"/>
     </w:p>
     <w:p>
       <w:pPr>
@@ -21009,7 +21713,7 @@
       <w:pPr>
         <w:pStyle w:val="berschrift7"/>
       </w:pPr>
-      <w:bookmarkStart w:id="40" w:name="_Ref33604908"/>
+      <w:bookmarkStart w:id="42" w:name="_Ref33604908"/>
       <w:r>
         <w:t xml:space="preserve">Das </w:t>
       </w:r>
@@ -21017,7 +21721,7 @@
       <w:r>
         <w:t>Makefile</w:t>
       </w:r>
-      <w:bookmarkEnd w:id="40"/>
+      <w:bookmarkEnd w:id="42"/>
       <w:proofErr w:type="spellEnd"/>
     </w:p>
     <w:p>
@@ -21601,7 +22305,7 @@
         <w:rStyle w:val="Seitenzahl"/>
         <w:noProof/>
       </w:rPr>
-      <w:t>12</w:t>
+      <w:t>3</w:t>
     </w:r>
     <w:r>
       <w:rPr>
@@ -24920,7 +25624,7 @@
 </file>
 
 <file path=customXml/itemProps1.xml><?xml version="1.0" encoding="utf-8"?>
-<ds:datastoreItem xmlns:ds="http://schemas.openxmlformats.org/officeDocument/2006/customXml" ds:itemID="{0449A6BB-D75D-4C15-8E09-6BB205F500BC}">
+<ds:datastoreItem xmlns:ds="http://schemas.openxmlformats.org/officeDocument/2006/customXml" ds:itemID="{12DBAEF3-60CE-4075-BB2C-94C40303AD37}">
   <ds:schemaRefs>
     <ds:schemaRef ds:uri="http://schemas.openxmlformats.org/officeDocument/2006/bibliography"/>
   </ds:schemaRefs>

</xml_diff>

<commit_message>
Im Paket ist nun nur eine base.xml.new enthalten.
git-svn-id: svn://192.168.0.51/SolvisMax/Trunk/java@198 441743bf-4a58-944d-b24f-aa01258f3d5c
</commit_message>
<xml_diff>
--- a/docu/SolvisSmartHomeServer.docx
+++ b/docu/SolvisSmartHomeServer.docx
@@ -154,10 +154,13 @@
         <w:t>11.01.2020</w:t>
       </w:r>
       <w:r>
-        <w:t>, letzte Änderung: 26</w:t>
-      </w:r>
-      <w:r>
-        <w:t>.02.2020</w:t>
+        <w:t xml:space="preserve">, letzte Änderung: </w:t>
+      </w:r>
+      <w:r>
+        <w:t>29.04</w:t>
+      </w:r>
+      <w:r>
+        <w:t>.2020</w:t>
       </w:r>
     </w:p>
     <w:p>
@@ -223,7 +226,7 @@
         </w:rPr>
         <w:fldChar w:fldCharType="separate"/>
       </w:r>
-      <w:hyperlink w:anchor="_Toc38725369" w:history="1">
+      <w:hyperlink w:anchor="_Toc39053200" w:history="1">
         <w:r>
           <w:rPr>
             <w:rStyle w:val="Hyperlink"/>
@@ -267,7 +270,7 @@
             <w:noProof/>
             <w:webHidden/>
           </w:rPr>
-          <w:instrText xml:space="preserve"> PAGEREF _Toc38725369 \h </w:instrText>
+          <w:instrText xml:space="preserve"> PAGEREF _Toc39053200 \h </w:instrText>
         </w:r>
         <w:r>
           <w:rPr>
@@ -307,7 +310,7 @@
           <w:lang w:val="de-DE" w:eastAsia="de-DE" w:bidi="ar-SA"/>
         </w:rPr>
       </w:pPr>
-      <w:hyperlink w:anchor="_Toc38725370" w:history="1">
+      <w:hyperlink w:anchor="_Toc39053201" w:history="1">
         <w:r>
           <w:rPr>
             <w:rStyle w:val="Hyperlink"/>
@@ -351,7 +354,7 @@
             <w:noProof/>
             <w:webHidden/>
           </w:rPr>
-          <w:instrText xml:space="preserve"> PAGEREF _Toc38725370 \h </w:instrText>
+          <w:instrText xml:space="preserve"> PAGEREF _Toc39053201 \h </w:instrText>
         </w:r>
         <w:r>
           <w:rPr>
@@ -391,7 +394,7 @@
           <w:lang w:val="de-DE" w:eastAsia="de-DE" w:bidi="ar-SA"/>
         </w:rPr>
       </w:pPr>
-      <w:hyperlink w:anchor="_Toc38725371" w:history="1">
+      <w:hyperlink w:anchor="_Toc39053202" w:history="1">
         <w:r>
           <w:rPr>
             <w:rStyle w:val="Hyperlink"/>
@@ -435,7 +438,7 @@
             <w:noProof/>
             <w:webHidden/>
           </w:rPr>
-          <w:instrText xml:space="preserve"> PAGEREF _Toc38725371 \h </w:instrText>
+          <w:instrText xml:space="preserve"> PAGEREF _Toc39053202 \h </w:instrText>
         </w:r>
         <w:r>
           <w:rPr>
@@ -479,7 +482,7 @@
           <w:lang w:val="de-DE" w:eastAsia="de-DE" w:bidi="ar-SA"/>
         </w:rPr>
       </w:pPr>
-      <w:hyperlink w:anchor="_Toc38725372" w:history="1">
+      <w:hyperlink w:anchor="_Toc39053203" w:history="1">
         <w:r>
           <w:rPr>
             <w:rStyle w:val="Hyperlink"/>
@@ -523,7 +526,7 @@
             <w:noProof/>
             <w:webHidden/>
           </w:rPr>
-          <w:instrText xml:space="preserve"> PAGEREF _Toc38725372 \h </w:instrText>
+          <w:instrText xml:space="preserve"> PAGEREF _Toc39053203 \h </w:instrText>
         </w:r>
         <w:r>
           <w:rPr>
@@ -567,7 +570,7 @@
           <w:lang w:val="de-DE" w:eastAsia="de-DE" w:bidi="ar-SA"/>
         </w:rPr>
       </w:pPr>
-      <w:hyperlink w:anchor="_Toc38725373" w:history="1">
+      <w:hyperlink w:anchor="_Toc39053204" w:history="1">
         <w:r>
           <w:rPr>
             <w:rStyle w:val="Hyperlink"/>
@@ -611,7 +614,7 @@
             <w:noProof/>
             <w:webHidden/>
           </w:rPr>
-          <w:instrText xml:space="preserve"> PAGEREF _Toc38725373 \h </w:instrText>
+          <w:instrText xml:space="preserve"> PAGEREF _Toc39053204 \h </w:instrText>
         </w:r>
         <w:r>
           <w:rPr>
@@ -655,7 +658,7 @@
           <w:lang w:val="de-DE" w:eastAsia="de-DE" w:bidi="ar-SA"/>
         </w:rPr>
       </w:pPr>
-      <w:hyperlink w:anchor="_Toc38725374" w:history="1">
+      <w:hyperlink w:anchor="_Toc39053205" w:history="1">
         <w:r>
           <w:rPr>
             <w:rStyle w:val="Hyperlink"/>
@@ -699,7 +702,7 @@
             <w:noProof/>
             <w:webHidden/>
           </w:rPr>
-          <w:instrText xml:space="preserve"> PAGEREF _Toc38725374 \h </w:instrText>
+          <w:instrText xml:space="preserve"> PAGEREF _Toc39053205 \h </w:instrText>
         </w:r>
         <w:r>
           <w:rPr>
@@ -739,7 +742,7 @@
           <w:lang w:val="de-DE" w:eastAsia="de-DE" w:bidi="ar-SA"/>
         </w:rPr>
       </w:pPr>
-      <w:hyperlink w:anchor="_Toc38725375" w:history="1">
+      <w:hyperlink w:anchor="_Toc39053206" w:history="1">
         <w:r>
           <w:rPr>
             <w:rStyle w:val="Hyperlink"/>
@@ -783,7 +786,7 @@
             <w:noProof/>
             <w:webHidden/>
           </w:rPr>
-          <w:instrText xml:space="preserve"> PAGEREF _Toc38725375 \h </w:instrText>
+          <w:instrText xml:space="preserve"> PAGEREF _Toc39053206 \h </w:instrText>
         </w:r>
         <w:r>
           <w:rPr>
@@ -827,7 +830,7 @@
           <w:lang w:val="de-DE" w:eastAsia="de-DE" w:bidi="ar-SA"/>
         </w:rPr>
       </w:pPr>
-      <w:hyperlink w:anchor="_Toc38725376" w:history="1">
+      <w:hyperlink w:anchor="_Toc39053207" w:history="1">
         <w:r>
           <w:rPr>
             <w:rStyle w:val="Hyperlink"/>
@@ -871,7 +874,7 @@
             <w:noProof/>
             <w:webHidden/>
           </w:rPr>
-          <w:instrText xml:space="preserve"> PAGEREF _Toc38725376 \h </w:instrText>
+          <w:instrText xml:space="preserve"> PAGEREF _Toc39053207 \h </w:instrText>
         </w:r>
         <w:r>
           <w:rPr>
@@ -915,7 +918,7 @@
           <w:lang w:val="de-DE" w:eastAsia="de-DE" w:bidi="ar-SA"/>
         </w:rPr>
       </w:pPr>
-      <w:hyperlink w:anchor="_Toc38725377" w:history="1">
+      <w:hyperlink w:anchor="_Toc39053208" w:history="1">
         <w:r>
           <w:rPr>
             <w:rStyle w:val="Hyperlink"/>
@@ -957,7 +960,7 @@
             <w:noProof/>
             <w:webHidden/>
           </w:rPr>
-          <w:instrText xml:space="preserve"> PAGEREF _Toc38725377 \h </w:instrText>
+          <w:instrText xml:space="preserve"> PAGEREF _Toc39053208 \h </w:instrText>
         </w:r>
         <w:r>
           <w:rPr>
@@ -1001,7 +1004,7 @@
           <w:lang w:val="de-DE" w:eastAsia="de-DE" w:bidi="ar-SA"/>
         </w:rPr>
       </w:pPr>
-      <w:hyperlink w:anchor="_Toc38725378" w:history="1">
+      <w:hyperlink w:anchor="_Toc39053209" w:history="1">
         <w:r>
           <w:rPr>
             <w:rStyle w:val="Hyperlink"/>
@@ -1043,7 +1046,7 @@
             <w:noProof/>
             <w:webHidden/>
           </w:rPr>
-          <w:instrText xml:space="preserve"> PAGEREF _Toc38725378 \h </w:instrText>
+          <w:instrText xml:space="preserve"> PAGEREF _Toc39053209 \h </w:instrText>
         </w:r>
         <w:r>
           <w:rPr>
@@ -1087,7 +1090,7 @@
           <w:lang w:val="de-DE" w:eastAsia="de-DE" w:bidi="ar-SA"/>
         </w:rPr>
       </w:pPr>
-      <w:hyperlink w:anchor="_Toc38725379" w:history="1">
+      <w:hyperlink w:anchor="_Toc39053210" w:history="1">
         <w:r>
           <w:rPr>
             <w:rStyle w:val="Hyperlink"/>
@@ -1137,7 +1140,7 @@
             <w:noProof/>
             <w:webHidden/>
           </w:rPr>
-          <w:instrText xml:space="preserve"> PAGEREF _Toc38725379 \h </w:instrText>
+          <w:instrText xml:space="preserve"> PAGEREF _Toc39053210 \h </w:instrText>
         </w:r>
         <w:r>
           <w:rPr>
@@ -1181,7 +1184,7 @@
           <w:lang w:val="de-DE" w:eastAsia="de-DE" w:bidi="ar-SA"/>
         </w:rPr>
       </w:pPr>
-      <w:hyperlink w:anchor="_Toc38725380" w:history="1">
+      <w:hyperlink w:anchor="_Toc39053211" w:history="1">
         <w:r>
           <w:rPr>
             <w:rStyle w:val="Hyperlink"/>
@@ -1223,7 +1226,7 @@
             <w:noProof/>
             <w:webHidden/>
           </w:rPr>
-          <w:instrText xml:space="preserve"> PAGEREF _Toc38725380 \h </w:instrText>
+          <w:instrText xml:space="preserve"> PAGEREF _Toc39053211 \h </w:instrText>
         </w:r>
         <w:r>
           <w:rPr>
@@ -1267,7 +1270,7 @@
           <w:lang w:val="de-DE" w:eastAsia="de-DE" w:bidi="ar-SA"/>
         </w:rPr>
       </w:pPr>
-      <w:hyperlink w:anchor="_Toc38725381" w:history="1">
+      <w:hyperlink w:anchor="_Toc39053212" w:history="1">
         <w:r>
           <w:rPr>
             <w:rStyle w:val="Hyperlink"/>
@@ -1309,7 +1312,7 @@
             <w:noProof/>
             <w:webHidden/>
           </w:rPr>
-          <w:instrText xml:space="preserve"> PAGEREF _Toc38725381 \h </w:instrText>
+          <w:instrText xml:space="preserve"> PAGEREF _Toc39053212 \h </w:instrText>
         </w:r>
         <w:r>
           <w:rPr>
@@ -1353,7 +1356,7 @@
           <w:lang w:val="de-DE" w:eastAsia="de-DE" w:bidi="ar-SA"/>
         </w:rPr>
       </w:pPr>
-      <w:hyperlink w:anchor="_Toc38725382" w:history="1">
+      <w:hyperlink w:anchor="_Toc39053213" w:history="1">
         <w:r>
           <w:rPr>
             <w:rStyle w:val="Hyperlink"/>
@@ -1395,7 +1398,7 @@
             <w:noProof/>
             <w:webHidden/>
           </w:rPr>
-          <w:instrText xml:space="preserve"> PAGEREF _Toc38725382 \h </w:instrText>
+          <w:instrText xml:space="preserve"> PAGEREF _Toc39053213 \h </w:instrText>
         </w:r>
         <w:r>
           <w:rPr>
@@ -1439,7 +1442,7 @@
           <w:lang w:val="de-DE" w:eastAsia="de-DE" w:bidi="ar-SA"/>
         </w:rPr>
       </w:pPr>
-      <w:hyperlink w:anchor="_Toc38725383" w:history="1">
+      <w:hyperlink w:anchor="_Toc39053214" w:history="1">
         <w:r>
           <w:rPr>
             <w:rStyle w:val="Hyperlink"/>
@@ -1481,7 +1484,7 @@
             <w:noProof/>
             <w:webHidden/>
           </w:rPr>
-          <w:instrText xml:space="preserve"> PAGEREF _Toc38725383 \h </w:instrText>
+          <w:instrText xml:space="preserve"> PAGEREF _Toc39053214 \h </w:instrText>
         </w:r>
         <w:r>
           <w:rPr>
@@ -1525,7 +1528,7 @@
           <w:lang w:val="de-DE" w:eastAsia="de-DE" w:bidi="ar-SA"/>
         </w:rPr>
       </w:pPr>
-      <w:hyperlink w:anchor="_Toc38725384" w:history="1">
+      <w:hyperlink w:anchor="_Toc39053215" w:history="1">
         <w:r>
           <w:rPr>
             <w:rStyle w:val="Hyperlink"/>
@@ -1567,7 +1570,7 @@
             <w:noProof/>
             <w:webHidden/>
           </w:rPr>
-          <w:instrText xml:space="preserve"> PAGEREF _Toc38725384 \h </w:instrText>
+          <w:instrText xml:space="preserve"> PAGEREF _Toc39053215 \h </w:instrText>
         </w:r>
         <w:r>
           <w:rPr>
@@ -1611,7 +1614,7 @@
           <w:lang w:val="de-DE" w:eastAsia="de-DE" w:bidi="ar-SA"/>
         </w:rPr>
       </w:pPr>
-      <w:hyperlink w:anchor="_Toc38725385" w:history="1">
+      <w:hyperlink w:anchor="_Toc39053216" w:history="1">
         <w:r>
           <w:rPr>
             <w:rStyle w:val="Hyperlink"/>
@@ -1653,7 +1656,7 @@
             <w:noProof/>
             <w:webHidden/>
           </w:rPr>
-          <w:instrText xml:space="preserve"> PAGEREF _Toc38725385 \h </w:instrText>
+          <w:instrText xml:space="preserve"> PAGEREF _Toc39053216 \h </w:instrText>
         </w:r>
         <w:r>
           <w:rPr>
@@ -1697,7 +1700,7 @@
           <w:lang w:val="de-DE" w:eastAsia="de-DE" w:bidi="ar-SA"/>
         </w:rPr>
       </w:pPr>
-      <w:hyperlink w:anchor="_Toc38725386" w:history="1">
+      <w:hyperlink w:anchor="_Toc39053217" w:history="1">
         <w:r>
           <w:rPr>
             <w:rStyle w:val="Hyperlink"/>
@@ -1739,7 +1742,7 @@
             <w:noProof/>
             <w:webHidden/>
           </w:rPr>
-          <w:instrText xml:space="preserve"> PAGEREF _Toc38725386 \h </w:instrText>
+          <w:instrText xml:space="preserve"> PAGEREF _Toc39053217 \h </w:instrText>
         </w:r>
         <w:r>
           <w:rPr>
@@ -1783,7 +1786,7 @@
           <w:lang w:val="de-DE" w:eastAsia="de-DE" w:bidi="ar-SA"/>
         </w:rPr>
       </w:pPr>
-      <w:hyperlink w:anchor="_Toc38725387" w:history="1">
+      <w:hyperlink w:anchor="_Toc39053218" w:history="1">
         <w:r>
           <w:rPr>
             <w:rStyle w:val="Hyperlink"/>
@@ -1825,7 +1828,7 @@
             <w:noProof/>
             <w:webHidden/>
           </w:rPr>
-          <w:instrText xml:space="preserve"> PAGEREF _Toc38725387 \h </w:instrText>
+          <w:instrText xml:space="preserve"> PAGEREF _Toc39053218 \h </w:instrText>
         </w:r>
         <w:r>
           <w:rPr>
@@ -1869,7 +1872,7 @@
           <w:lang w:val="de-DE" w:eastAsia="de-DE" w:bidi="ar-SA"/>
         </w:rPr>
       </w:pPr>
-      <w:hyperlink w:anchor="_Toc38725388" w:history="1">
+      <w:hyperlink w:anchor="_Toc39053219" w:history="1">
         <w:r>
           <w:rPr>
             <w:rStyle w:val="Hyperlink"/>
@@ -1911,7 +1914,7 @@
             <w:noProof/>
             <w:webHidden/>
           </w:rPr>
-          <w:instrText xml:space="preserve"> PAGEREF _Toc38725388 \h </w:instrText>
+          <w:instrText xml:space="preserve"> PAGEREF _Toc39053219 \h </w:instrText>
         </w:r>
         <w:r>
           <w:rPr>
@@ -1955,7 +1958,7 @@
           <w:lang w:val="de-DE" w:eastAsia="de-DE" w:bidi="ar-SA"/>
         </w:rPr>
       </w:pPr>
-      <w:hyperlink w:anchor="_Toc38725389" w:history="1">
+      <w:hyperlink w:anchor="_Toc39053220" w:history="1">
         <w:r>
           <w:rPr>
             <w:rStyle w:val="Hyperlink"/>
@@ -1997,7 +2000,7 @@
             <w:noProof/>
             <w:webHidden/>
           </w:rPr>
-          <w:instrText xml:space="preserve"> PAGEREF _Toc38725389 \h </w:instrText>
+          <w:instrText xml:space="preserve"> PAGEREF _Toc39053220 \h </w:instrText>
         </w:r>
         <w:r>
           <w:rPr>
@@ -2041,7 +2044,7 @@
           <w:lang w:val="de-DE" w:eastAsia="de-DE" w:bidi="ar-SA"/>
         </w:rPr>
       </w:pPr>
-      <w:hyperlink w:anchor="_Toc38725390" w:history="1">
+      <w:hyperlink w:anchor="_Toc39053221" w:history="1">
         <w:r>
           <w:rPr>
             <w:rStyle w:val="Hyperlink"/>
@@ -2083,7 +2086,7 @@
             <w:noProof/>
             <w:webHidden/>
           </w:rPr>
-          <w:instrText xml:space="preserve"> PAGEREF _Toc38725390 \h </w:instrText>
+          <w:instrText xml:space="preserve"> PAGEREF _Toc39053221 \h </w:instrText>
         </w:r>
         <w:r>
           <w:rPr>
@@ -2127,7 +2130,7 @@
           <w:lang w:val="de-DE" w:eastAsia="de-DE" w:bidi="ar-SA"/>
         </w:rPr>
       </w:pPr>
-      <w:hyperlink w:anchor="_Toc38725391" w:history="1">
+      <w:hyperlink w:anchor="_Toc39053222" w:history="1">
         <w:r>
           <w:rPr>
             <w:rStyle w:val="Hyperlink"/>
@@ -2169,7 +2172,7 @@
             <w:noProof/>
             <w:webHidden/>
           </w:rPr>
-          <w:instrText xml:space="preserve"> PAGEREF _Toc38725391 \h </w:instrText>
+          <w:instrText xml:space="preserve"> PAGEREF _Toc39053222 \h </w:instrText>
         </w:r>
         <w:r>
           <w:rPr>
@@ -2209,7 +2212,7 @@
           <w:lang w:val="de-DE" w:eastAsia="de-DE" w:bidi="ar-SA"/>
         </w:rPr>
       </w:pPr>
-      <w:hyperlink w:anchor="_Toc38725392" w:history="1">
+      <w:hyperlink w:anchor="_Toc39053223" w:history="1">
         <w:r>
           <w:rPr>
             <w:rStyle w:val="Hyperlink"/>
@@ -2253,7 +2256,7 @@
             <w:noProof/>
             <w:webHidden/>
           </w:rPr>
-          <w:instrText xml:space="preserve"> PAGEREF _Toc38725392 \h </w:instrText>
+          <w:instrText xml:space="preserve"> PAGEREF _Toc39053223 \h </w:instrText>
         </w:r>
         <w:r>
           <w:rPr>
@@ -2297,7 +2300,7 @@
           <w:lang w:val="de-DE" w:eastAsia="de-DE" w:bidi="ar-SA"/>
         </w:rPr>
       </w:pPr>
-      <w:hyperlink w:anchor="_Toc38725393" w:history="1">
+      <w:hyperlink w:anchor="_Toc39053224" w:history="1">
         <w:r>
           <w:rPr>
             <w:rStyle w:val="Hyperlink"/>
@@ -2339,7 +2342,7 @@
             <w:noProof/>
             <w:webHidden/>
           </w:rPr>
-          <w:instrText xml:space="preserve"> PAGEREF _Toc38725393 \h </w:instrText>
+          <w:instrText xml:space="preserve"> PAGEREF _Toc39053224 \h </w:instrText>
         </w:r>
         <w:r>
           <w:rPr>
@@ -2383,7 +2386,7 @@
           <w:lang w:val="de-DE" w:eastAsia="de-DE" w:bidi="ar-SA"/>
         </w:rPr>
       </w:pPr>
-      <w:hyperlink w:anchor="_Toc38725394" w:history="1">
+      <w:hyperlink w:anchor="_Toc39053225" w:history="1">
         <w:r>
           <w:rPr>
             <w:rStyle w:val="Hyperlink"/>
@@ -2425,7 +2428,7 @@
             <w:noProof/>
             <w:webHidden/>
           </w:rPr>
-          <w:instrText xml:space="preserve"> PAGEREF _Toc38725394 \h </w:instrText>
+          <w:instrText xml:space="preserve"> PAGEREF _Toc39053225 \h </w:instrText>
         </w:r>
         <w:r>
           <w:rPr>
@@ -2465,7 +2468,7 @@
           <w:lang w:val="de-DE" w:eastAsia="de-DE" w:bidi="ar-SA"/>
         </w:rPr>
       </w:pPr>
-      <w:hyperlink w:anchor="_Toc38725395" w:history="1">
+      <w:hyperlink w:anchor="_Toc39053226" w:history="1">
         <w:r>
           <w:rPr>
             <w:rStyle w:val="Hyperlink"/>
@@ -2509,7 +2512,7 @@
             <w:noProof/>
             <w:webHidden/>
           </w:rPr>
-          <w:instrText xml:space="preserve"> PAGEREF _Toc38725395 \h </w:instrText>
+          <w:instrText xml:space="preserve"> PAGEREF _Toc39053226 \h </w:instrText>
         </w:r>
         <w:r>
           <w:rPr>
@@ -2553,7 +2556,7 @@
           <w:lang w:val="de-DE" w:eastAsia="de-DE" w:bidi="ar-SA"/>
         </w:rPr>
       </w:pPr>
-      <w:hyperlink w:anchor="_Toc38725396" w:history="1">
+      <w:hyperlink w:anchor="_Toc39053227" w:history="1">
         <w:r>
           <w:rPr>
             <w:rStyle w:val="Hyperlink"/>
@@ -2597,7 +2600,7 @@
             <w:noProof/>
             <w:webHidden/>
           </w:rPr>
-          <w:instrText xml:space="preserve"> PAGEREF _Toc38725396 \h </w:instrText>
+          <w:instrText xml:space="preserve"> PAGEREF _Toc39053227 \h </w:instrText>
         </w:r>
         <w:r>
           <w:rPr>
@@ -2641,7 +2644,7 @@
           <w:lang w:val="de-DE" w:eastAsia="de-DE" w:bidi="ar-SA"/>
         </w:rPr>
       </w:pPr>
-      <w:hyperlink w:anchor="_Toc38725397" w:history="1">
+      <w:hyperlink w:anchor="_Toc39053228" w:history="1">
         <w:r>
           <w:rPr>
             <w:rStyle w:val="Hyperlink"/>
@@ -2685,7 +2688,7 @@
             <w:noProof/>
             <w:webHidden/>
           </w:rPr>
-          <w:instrText xml:space="preserve"> PAGEREF _Toc38725397 \h </w:instrText>
+          <w:instrText xml:space="preserve"> PAGEREF _Toc39053228 \h </w:instrText>
         </w:r>
         <w:r>
           <w:rPr>
@@ -2729,7 +2732,7 @@
           <w:lang w:val="de-DE" w:eastAsia="de-DE" w:bidi="ar-SA"/>
         </w:rPr>
       </w:pPr>
-      <w:hyperlink w:anchor="_Toc38725398" w:history="1">
+      <w:hyperlink w:anchor="_Toc39053229" w:history="1">
         <w:r>
           <w:rPr>
             <w:rStyle w:val="Hyperlink"/>
@@ -2773,7 +2776,7 @@
             <w:noProof/>
             <w:webHidden/>
           </w:rPr>
-          <w:instrText xml:space="preserve"> PAGEREF _Toc38725398 \h </w:instrText>
+          <w:instrText xml:space="preserve"> PAGEREF _Toc39053229 \h </w:instrText>
         </w:r>
         <w:r>
           <w:rPr>
@@ -2813,7 +2816,7 @@
           <w:lang w:val="de-DE" w:eastAsia="de-DE" w:bidi="ar-SA"/>
         </w:rPr>
       </w:pPr>
-      <w:hyperlink w:anchor="_Toc38725399" w:history="1">
+      <w:hyperlink w:anchor="_Toc39053230" w:history="1">
         <w:r>
           <w:rPr>
             <w:rStyle w:val="Hyperlink"/>
@@ -2857,7 +2860,7 @@
             <w:noProof/>
             <w:webHidden/>
           </w:rPr>
-          <w:instrText xml:space="preserve"> PAGEREF _Toc38725399 \h </w:instrText>
+          <w:instrText xml:space="preserve"> PAGEREF _Toc39053230 \h </w:instrText>
         </w:r>
         <w:r>
           <w:rPr>
@@ -2901,7 +2904,7 @@
           <w:lang w:val="de-DE" w:eastAsia="de-DE" w:bidi="ar-SA"/>
         </w:rPr>
       </w:pPr>
-      <w:hyperlink w:anchor="_Toc38725400" w:history="1">
+      <w:hyperlink w:anchor="_Toc39053231" w:history="1">
         <w:r>
           <w:rPr>
             <w:rStyle w:val="Hyperlink"/>
@@ -2945,7 +2948,7 @@
             <w:noProof/>
             <w:webHidden/>
           </w:rPr>
-          <w:instrText xml:space="preserve"> PAGEREF _Toc38725400 \h </w:instrText>
+          <w:instrText xml:space="preserve"> PAGEREF _Toc39053231 \h </w:instrText>
         </w:r>
         <w:r>
           <w:rPr>
@@ -2989,7 +2992,7 @@
           <w:lang w:val="de-DE" w:eastAsia="de-DE" w:bidi="ar-SA"/>
         </w:rPr>
       </w:pPr>
-      <w:hyperlink w:anchor="_Toc38725401" w:history="1">
+      <w:hyperlink w:anchor="_Toc39053232" w:history="1">
         <w:r>
           <w:rPr>
             <w:rStyle w:val="Hyperlink"/>
@@ -3033,7 +3036,7 @@
             <w:noProof/>
             <w:webHidden/>
           </w:rPr>
-          <w:instrText xml:space="preserve"> PAGEREF _Toc38725401 \h </w:instrText>
+          <w:instrText xml:space="preserve"> PAGEREF _Toc39053232 \h </w:instrText>
         </w:r>
         <w:r>
           <w:rPr>
@@ -3077,7 +3080,7 @@
           <w:lang w:val="de-DE" w:eastAsia="de-DE" w:bidi="ar-SA"/>
         </w:rPr>
       </w:pPr>
-      <w:hyperlink w:anchor="_Toc38725402" w:history="1">
+      <w:hyperlink w:anchor="_Toc39053233" w:history="1">
         <w:r>
           <w:rPr>
             <w:rStyle w:val="Hyperlink"/>
@@ -3121,7 +3124,7 @@
             <w:noProof/>
             <w:webHidden/>
           </w:rPr>
-          <w:instrText xml:space="preserve"> PAGEREF _Toc38725402 \h </w:instrText>
+          <w:instrText xml:space="preserve"> PAGEREF _Toc39053233 \h </w:instrText>
         </w:r>
         <w:r>
           <w:rPr>
@@ -3165,7 +3168,7 @@
           <w:lang w:val="de-DE" w:eastAsia="de-DE" w:bidi="ar-SA"/>
         </w:rPr>
       </w:pPr>
-      <w:hyperlink w:anchor="_Toc38725403" w:history="1">
+      <w:hyperlink w:anchor="_Toc39053234" w:history="1">
         <w:r>
           <w:rPr>
             <w:rStyle w:val="Hyperlink"/>
@@ -3209,7 +3212,7 @@
             <w:noProof/>
             <w:webHidden/>
           </w:rPr>
-          <w:instrText xml:space="preserve"> PAGEREF _Toc38725403 \h </w:instrText>
+          <w:instrText xml:space="preserve"> PAGEREF _Toc39053234 \h </w:instrText>
         </w:r>
         <w:r>
           <w:rPr>
@@ -3253,7 +3256,7 @@
           <w:lang w:val="de-DE" w:eastAsia="de-DE" w:bidi="ar-SA"/>
         </w:rPr>
       </w:pPr>
-      <w:hyperlink w:anchor="_Toc38725404" w:history="1">
+      <w:hyperlink w:anchor="_Toc39053235" w:history="1">
         <w:r>
           <w:rPr>
             <w:rStyle w:val="Hyperlink"/>
@@ -3297,7 +3300,7 @@
             <w:noProof/>
             <w:webHidden/>
           </w:rPr>
-          <w:instrText xml:space="preserve"> PAGEREF _Toc38725404 \h </w:instrText>
+          <w:instrText xml:space="preserve"> PAGEREF _Toc39053235 \h </w:instrText>
         </w:r>
         <w:r>
           <w:rPr>
@@ -3349,7 +3352,7 @@
           <w:rFonts w:cs="Arial"/>
         </w:rPr>
       </w:pPr>
-      <w:bookmarkStart w:id="1" w:name="_Toc38725369"/>
+      <w:bookmarkStart w:id="1" w:name="_Toc39053200"/>
       <w:r>
         <w:rPr>
           <w:rFonts w:cs="Arial"/>
@@ -3757,7 +3760,7 @@
           <w:rFonts w:cs="Arial"/>
         </w:rPr>
       </w:pPr>
-      <w:bookmarkStart w:id="2" w:name="_Toc38725370"/>
+      <w:bookmarkStart w:id="2" w:name="_Toc39053201"/>
       <w:r>
         <w:rPr>
           <w:rFonts w:cs="Arial"/>
@@ -4120,7 +4123,7 @@
           <w:rFonts w:cs="Arial"/>
         </w:rPr>
       </w:pPr>
-      <w:bookmarkStart w:id="3" w:name="_Toc38725371"/>
+      <w:bookmarkStart w:id="3" w:name="_Toc39053202"/>
       <w:r>
         <w:rPr>
           <w:rFonts w:cs="Arial"/>
@@ -4138,7 +4141,7 @@
           <w:rFonts w:cs="Arial"/>
         </w:rPr>
       </w:pPr>
-      <w:bookmarkStart w:id="4" w:name="_Toc38725372"/>
+      <w:bookmarkStart w:id="4" w:name="_Toc39053203"/>
       <w:proofErr w:type="spellStart"/>
       <w:r>
         <w:rPr>
@@ -4271,7 +4274,7 @@
           <w:rFonts w:cs="Arial"/>
         </w:rPr>
       </w:pPr>
-      <w:bookmarkStart w:id="5" w:name="_Toc38725373"/>
+      <w:bookmarkStart w:id="5" w:name="_Toc39053204"/>
       <w:r>
         <w:rPr>
           <w:rFonts w:cs="Arial"/>
@@ -4438,7 +4441,7 @@
           <w:rFonts w:cs="Arial"/>
         </w:rPr>
       </w:pPr>
-      <w:bookmarkStart w:id="6" w:name="_Toc38725374"/>
+      <w:bookmarkStart w:id="6" w:name="_Toc39053205"/>
       <w:proofErr w:type="spellStart"/>
       <w:r>
         <w:rPr>
@@ -4627,7 +4630,7 @@
           <w:rFonts w:cs="Arial"/>
         </w:rPr>
       </w:pPr>
-      <w:bookmarkStart w:id="7" w:name="_Toc38725375"/>
+      <w:bookmarkStart w:id="7" w:name="_Toc39053206"/>
       <w:r>
         <w:rPr>
           <w:rFonts w:cs="Arial"/>
@@ -4645,7 +4648,7 @@
           <w:rFonts w:cs="Arial"/>
         </w:rPr>
       </w:pPr>
-      <w:bookmarkStart w:id="8" w:name="_Toc38725376"/>
+      <w:bookmarkStart w:id="8" w:name="_Toc39053207"/>
       <w:r>
         <w:rPr>
           <w:rFonts w:cs="Arial"/>
@@ -5128,7 +5131,7 @@
       <w:pPr>
         <w:pStyle w:val="berschrift2"/>
       </w:pPr>
-      <w:bookmarkStart w:id="9" w:name="_Toc38725377"/>
+      <w:bookmarkStart w:id="9" w:name="_Toc39053208"/>
       <w:proofErr w:type="spellStart"/>
       <w:r>
         <w:t>SolvisSmartHome</w:t>
@@ -5174,7 +5177,7 @@
       <w:pPr>
         <w:pStyle w:val="berschrift3"/>
       </w:pPr>
-      <w:bookmarkStart w:id="10" w:name="_Toc38725378"/>
+      <w:bookmarkStart w:id="10" w:name="_Toc39053209"/>
       <w:r>
         <w:t>Dateien des Installationspaketes</w:t>
       </w:r>
@@ -5266,9 +5269,14 @@
         </w:numPr>
         <w:ind w:left="714" w:hanging="357"/>
       </w:pPr>
+      <w:proofErr w:type="spellStart"/>
       <w:r>
         <w:t>base.xml</w:t>
       </w:r>
+      <w:r>
+        <w:t>.new</w:t>
+      </w:r>
+      <w:proofErr w:type="spellEnd"/>
       <w:r>
         <w:tab/>
       </w:r>
@@ -5340,7 +5348,7 @@
           <w:i/>
         </w:rPr>
       </w:pPr>
-      <w:bookmarkStart w:id="11" w:name="_Toc38725379"/>
+      <w:bookmarkStart w:id="11" w:name="_Toc39053210"/>
       <w:r>
         <w:t xml:space="preserve">Anpassung der Datei </w:t>
       </w:r>
@@ -5354,15 +5362,48 @@
     </w:p>
     <w:p>
       <w:r>
+        <w:t xml:space="preserve">Im Paket liegt die Datei </w:t>
+      </w:r>
+      <w:r>
+        <w:t>„</w:t>
+      </w:r>
+      <w:proofErr w:type="spellStart"/>
+      <w:r>
+        <w:t>base.xml</w:t>
+      </w:r>
+      <w:r>
+        <w:t>.new</w:t>
+      </w:r>
+      <w:proofErr w:type="spellEnd"/>
+      <w:r>
+        <w:t>“</w:t>
+      </w:r>
+      <w:r>
+        <w:t xml:space="preserve">. Diese ist in „base.xml“ </w:t>
+      </w:r>
+      <w:proofErr w:type="spellStart"/>
+      <w:r>
+        <w:t>umzubennen</w:t>
+      </w:r>
+      <w:proofErr w:type="spellEnd"/>
+      <w:r>
+        <w:t xml:space="preserve"> und dann entsprechend anzupassen.</w:t>
+      </w:r>
+    </w:p>
+    <w:p>
+      <w:r>
         <w:t>Die Datei „base.xml“ enthält die wesentlichen Daten, welche vom Anwender anzupassen sind.</w:t>
       </w:r>
     </w:p>
     <w:p>
       <w:r>
-        <w:t>Es enthält aktuell (Stand 23</w:t>
-      </w:r>
-      <w:r>
-        <w:t>.01.2020) folgenden Inhalt:</w:t>
+        <w:t xml:space="preserve">Es enthält aktuell (Stand </w:t>
+      </w:r>
+      <w:r>
+        <w:t>29.04</w:t>
+      </w:r>
+      <w:r>
+        <w:t>.2020) folgenden Inhalt:</w:t>
       </w:r>
       <w:r>
         <w:br/>
@@ -5616,6 +5657,7 @@
           <w:color w:val="000000"/>
           <w:lang w:val="de-DE"/>
         </w:rPr>
+        <w:lastRenderedPageBreak/>
         <w:t xml:space="preserve">    </w:t>
       </w:r>
       <w:r>
@@ -5734,7 +5776,6 @@
           <w:color w:val="7F007F"/>
           <w:lang w:val="de-DE"/>
         </w:rPr>
-        <w:lastRenderedPageBreak/>
         <w:tab/>
       </w:r>
       <w:proofErr w:type="spellStart"/>
@@ -9220,7 +9261,11 @@
             </w:r>
             <w:proofErr w:type="spellEnd"/>
             <w:r>
-              <w:t xml:space="preserve">-Firmware vor der Version 2.21.02A </w:t>
+              <w:t xml:space="preserve">-Firmware vor der Version </w:t>
+            </w:r>
+            <w:r>
+              <w:lastRenderedPageBreak/>
+              <w:t xml:space="preserve">2.21.02A </w:t>
             </w:r>
             <w:proofErr w:type="gramStart"/>
             <w:r>
@@ -9251,11 +9296,7 @@
               <w:t xml:space="preserve"> dieses Bugs eine Fehlermeldung </w:t>
             </w:r>
             <w:r>
-              <w:t xml:space="preserve">ignoriert </w:t>
-            </w:r>
-            <w:r>
-              <w:lastRenderedPageBreak/>
-              <w:t>wird, sollte man auf eine neuere Firmware updaten.</w:t>
+              <w:t>ignoriert wird, sollte man auf eine neuere Firmware updaten.</w:t>
             </w:r>
           </w:p>
         </w:tc>
@@ -10304,7 +10345,11 @@
           </w:tcPr>
           <w:p>
             <w:r>
-              <w:t>Anzahl der Messwerte, über die der Mittelwert gebildet wird</w:t>
+              <w:t xml:space="preserve">Anzahl der Messwerte, über die der Mittelwert </w:t>
+            </w:r>
+            <w:r>
+              <w:lastRenderedPageBreak/>
+              <w:t>gebildet wird</w:t>
             </w:r>
           </w:p>
         </w:tc>
@@ -10317,6 +10362,7 @@
           <w:p>
             <w:proofErr w:type="spellStart"/>
             <w:r>
+              <w:lastRenderedPageBreak/>
               <w:t>measurementHysteresisFactor</w:t>
             </w:r>
             <w:proofErr w:type="spellEnd"/>
@@ -10336,11 +10382,7 @@
             </w:r>
             <w:proofErr w:type="spellEnd"/>
             <w:r>
-              <w:t xml:space="preserve">-Faktor für Messungen, über die ein </w:t>
-            </w:r>
-            <w:r>
-              <w:lastRenderedPageBreak/>
-              <w:t xml:space="preserve">Mittelwert gebildet wird. Bei 0 führt jede Änderung zu einer Messwertausgabe, </w:t>
+              <w:t xml:space="preserve">-Faktor für Messungen, über die ein Mittelwert gebildet wird. Bei 0 führt jede Änderung zu einer Messwertausgabe, </w:t>
             </w:r>
             <w:proofErr w:type="gramStart"/>
             <w:r>
@@ -10361,7 +10403,6 @@
           <w:p>
             <w:proofErr w:type="spellStart"/>
             <w:r>
-              <w:lastRenderedPageBreak/>
               <w:t>forcedUpdateInterval</w:t>
             </w:r>
             <w:r>
@@ -10836,6 +10877,7 @@
     </w:tbl>
     <w:p>
       <w:r>
+        <w:lastRenderedPageBreak/>
         <w:t xml:space="preserve">Zusätzlich gibt es noch das </w:t>
       </w:r>
       <w:proofErr w:type="spellStart"/>
@@ -10875,7 +10917,6 @@
           <w:p>
             <w:proofErr w:type="spellStart"/>
             <w:r>
-              <w:lastRenderedPageBreak/>
               <w:t>port</w:t>
             </w:r>
             <w:proofErr w:type="spellEnd"/>
@@ -11110,7 +11151,7 @@
       <w:pPr>
         <w:pStyle w:val="berschrift3"/>
       </w:pPr>
-      <w:bookmarkStart w:id="12" w:name="_Toc38725380"/>
+      <w:bookmarkStart w:id="12" w:name="_Toc39053211"/>
       <w:r>
         <w:t xml:space="preserve">Installation des Servers mittels </w:t>
       </w:r>
@@ -11356,7 +11397,7 @@
           <w:sz w:val="20"/>
         </w:rPr>
       </w:pPr>
-      <w:bookmarkStart w:id="13" w:name="_Toc38725381"/>
+      <w:bookmarkStart w:id="13" w:name="_Toc39053212"/>
       <w:r>
         <w:rPr>
           <w:sz w:val="20"/>
@@ -11496,7 +11537,7 @@
       <w:pPr>
         <w:pStyle w:val="berschrift3"/>
       </w:pPr>
-      <w:bookmarkStart w:id="14" w:name="_Toc38725382"/>
+      <w:bookmarkStart w:id="14" w:name="_Toc39053213"/>
       <w:r>
         <w:t xml:space="preserve">Senden einer </w:t>
       </w:r>
@@ -11589,7 +11630,7 @@
       <w:pPr>
         <w:pStyle w:val="berschrift3"/>
       </w:pPr>
-      <w:bookmarkStart w:id="15" w:name="_Toc38725383"/>
+      <w:bookmarkStart w:id="15" w:name="_Toc39053214"/>
       <w:r>
         <w:t xml:space="preserve">Automatisches </w:t>
       </w:r>
@@ -11665,6 +11706,7 @@
     </w:p>
     <w:p>
       <w:r>
+        <w:lastRenderedPageBreak/>
         <w:t xml:space="preserve">Wie unter </w:t>
       </w:r>
       <w:r>
@@ -11732,7 +11774,6 @@
     </w:p>
     <w:p>
       <w:r>
-        <w:lastRenderedPageBreak/>
         <w:t xml:space="preserve">Dazu ist </w:t>
       </w:r>
       <w:r>
@@ -11967,7 +12008,7 @@
       <w:pPr>
         <w:pStyle w:val="berschrift3"/>
       </w:pPr>
-      <w:bookmarkStart w:id="16" w:name="_Toc38725384"/>
+      <w:bookmarkStart w:id="16" w:name="_Toc39053215"/>
       <w:r>
         <w:t xml:space="preserve">Starten des Servers auf der </w:t>
       </w:r>
@@ -12064,7 +12105,7 @@
       <w:pPr>
         <w:pStyle w:val="berschrift3"/>
       </w:pPr>
-      <w:bookmarkStart w:id="17" w:name="_Toc38725385"/>
+      <w:bookmarkStart w:id="17" w:name="_Toc39053216"/>
       <w:r>
         <w:t>Einrichten des Servers als Service</w:t>
       </w:r>
@@ -12740,7 +12781,7 @@
       <w:pPr>
         <w:pStyle w:val="berschrift3"/>
       </w:pPr>
-      <w:bookmarkStart w:id="18" w:name="_Toc38725386"/>
+      <w:bookmarkStart w:id="18" w:name="_Toc39053217"/>
       <w:r>
         <w:t xml:space="preserve">Einrichten des </w:t>
       </w:r>
@@ -13238,7 +13279,7 @@
       <w:pPr>
         <w:pStyle w:val="berschrift3"/>
       </w:pPr>
-      <w:bookmarkStart w:id="19" w:name="_Toc38725387"/>
+      <w:bookmarkStart w:id="19" w:name="_Toc39053218"/>
       <w:r>
         <w:t>Update des Servers</w:t>
       </w:r>
@@ -13550,7 +13591,7 @@
       <w:pPr>
         <w:pStyle w:val="berschrift3"/>
       </w:pPr>
-      <w:bookmarkStart w:id="20" w:name="_Toc38725388"/>
+      <w:bookmarkStart w:id="20" w:name="_Toc39053219"/>
       <w:r>
         <w:t>Erneutes Anlernen der Grafik</w:t>
       </w:r>
@@ -13646,7 +13687,7 @@
       <w:pPr>
         <w:pStyle w:val="berschrift3"/>
       </w:pPr>
-      <w:bookmarkStart w:id="21" w:name="_Toc38725389"/>
+      <w:bookmarkStart w:id="21" w:name="_Toc39053220"/>
       <w:r>
         <w:t>Deinstallation</w:t>
       </w:r>
@@ -13742,7 +13783,7 @@
       <w:pPr>
         <w:pStyle w:val="berschrift3"/>
       </w:pPr>
-      <w:bookmarkStart w:id="22" w:name="_Toc38725390"/>
+      <w:bookmarkStart w:id="22" w:name="_Toc39053221"/>
       <w:r>
         <w:t>Veränderungen am System durch die Installation und durch das Programm</w:t>
       </w:r>
@@ -14415,7 +14456,7 @@
       <w:pPr>
         <w:pStyle w:val="berschrift3"/>
       </w:pPr>
-      <w:bookmarkStart w:id="23" w:name="_Toc38725391"/>
+      <w:bookmarkStart w:id="23" w:name="_Toc39053222"/>
       <w:r>
         <w:t>Änderungen des „control.xml“-File</w:t>
       </w:r>
@@ -14596,7 +14637,7 @@
           <w:rFonts w:cs="Arial"/>
         </w:rPr>
       </w:pPr>
-      <w:bookmarkStart w:id="24" w:name="_Toc38725392"/>
+      <w:bookmarkStart w:id="24" w:name="_Toc39053223"/>
       <w:r>
         <w:rPr>
           <w:rFonts w:cs="Arial"/>
@@ -14624,7 +14665,7 @@
       <w:pPr>
         <w:pStyle w:val="berschrift2"/>
       </w:pPr>
-      <w:bookmarkStart w:id="25" w:name="_Toc38725393"/>
+      <w:bookmarkStart w:id="25" w:name="_Toc39053224"/>
       <w:r>
         <w:t>Bisherige genutzte Schnittstellen</w:t>
       </w:r>
@@ -14881,7 +14922,7 @@
       <w:pPr>
         <w:pStyle w:val="berschrift2"/>
       </w:pPr>
-      <w:bookmarkStart w:id="26" w:name="_Toc38725394"/>
+      <w:bookmarkStart w:id="26" w:name="_Toc39053225"/>
       <w:r>
         <w:t>Neue Schnittstellen</w:t>
       </w:r>
@@ -15290,7 +15331,7 @@
           <w:rFonts w:cs="Arial"/>
         </w:rPr>
       </w:pPr>
-      <w:bookmarkStart w:id="27" w:name="_Toc38725395"/>
+      <w:bookmarkStart w:id="27" w:name="_Toc39053226"/>
       <w:r>
         <w:rPr>
           <w:rFonts w:cs="Arial"/>
@@ -15343,7 +15384,7 @@
           <w:rFonts w:cs="Arial"/>
         </w:rPr>
       </w:pPr>
-      <w:bookmarkStart w:id="28" w:name="_Toc38725396"/>
+      <w:bookmarkStart w:id="28" w:name="_Toc39053227"/>
       <w:r>
         <w:rPr>
           <w:rFonts w:cs="Arial"/>
@@ -15387,7 +15428,7 @@
           <w:rFonts w:cs="Arial"/>
         </w:rPr>
       </w:pPr>
-      <w:bookmarkStart w:id="29" w:name="_Toc38725397"/>
+      <w:bookmarkStart w:id="29" w:name="_Toc39053228"/>
       <w:r>
         <w:rPr>
           <w:rFonts w:cs="Arial"/>
@@ -15495,7 +15536,7 @@
           <w:rFonts w:cs="Arial"/>
         </w:rPr>
       </w:pPr>
-      <w:bookmarkStart w:id="30" w:name="_Toc38725398"/>
+      <w:bookmarkStart w:id="30" w:name="_Toc39053229"/>
       <w:r>
         <w:rPr>
           <w:rFonts w:cs="Arial"/>
@@ -15581,7 +15622,7 @@
         </w:rPr>
       </w:pPr>
       <w:bookmarkStart w:id="31" w:name="_Ref29414301"/>
-      <w:bookmarkStart w:id="32" w:name="_Toc38725399"/>
+      <w:bookmarkStart w:id="32" w:name="_Toc39053230"/>
       <w:r>
         <w:rPr>
           <w:rFonts w:cs="Arial"/>
@@ -15628,7 +15669,7 @@
         </w:rPr>
       </w:pPr>
       <w:bookmarkStart w:id="33" w:name="_Ref29661710"/>
-      <w:bookmarkStart w:id="34" w:name="_Toc38725400"/>
+      <w:bookmarkStart w:id="34" w:name="_Toc39053231"/>
       <w:r>
         <w:rPr>
           <w:rFonts w:cs="Arial"/>
@@ -17084,7 +17125,7 @@
         </w:rPr>
       </w:pPr>
       <w:bookmarkStart w:id="35" w:name="_Ref29661713"/>
-      <w:bookmarkStart w:id="36" w:name="_Toc38725401"/>
+      <w:bookmarkStart w:id="36" w:name="_Toc39053232"/>
       <w:r>
         <w:rPr>
           <w:rFonts w:cs="Arial"/>
@@ -17942,7 +17983,7 @@
           <w:rFonts w:cs="Arial"/>
         </w:rPr>
       </w:pPr>
-      <w:bookmarkStart w:id="37" w:name="_Toc38725402"/>
+      <w:bookmarkStart w:id="37" w:name="_Toc39053233"/>
       <w:r>
         <w:rPr>
           <w:rFonts w:cs="Arial"/>
@@ -18006,7 +18047,7 @@
           <w:rFonts w:cs="Arial"/>
         </w:rPr>
       </w:pPr>
-      <w:bookmarkStart w:id="38" w:name="_Toc38725403"/>
+      <w:bookmarkStart w:id="38" w:name="_Toc39053234"/>
       <w:r>
         <w:rPr>
           <w:rFonts w:cs="Arial"/>
@@ -18131,7 +18172,7 @@
           <w:rFonts w:cs="Arial"/>
         </w:rPr>
       </w:pPr>
-      <w:bookmarkStart w:id="39" w:name="_Toc38725404"/>
+      <w:bookmarkStart w:id="39" w:name="_Toc39053235"/>
       <w:r>
         <w:rPr>
           <w:rFonts w:cs="Arial"/>
@@ -25624,7 +25665,7 @@
 </file>
 
 <file path=customXml/itemProps1.xml><?xml version="1.0" encoding="utf-8"?>
-<ds:datastoreItem xmlns:ds="http://schemas.openxmlformats.org/officeDocument/2006/customXml" ds:itemID="{12DBAEF3-60CE-4075-BB2C-94C40303AD37}">
+<ds:datastoreItem xmlns:ds="http://schemas.openxmlformats.org/officeDocument/2006/customXml" ds:itemID="{63FC70CA-7FE0-48B4-A2AA-091311A2A222}">
   <ds:schemaRefs>
     <ds:schemaRef ds:uri="http://schemas.openxmlformats.org/officeDocument/2006/bibliography"/>
   </ds:schemaRefs>

</xml_diff>

<commit_message>
IO handling of learning process was optimized
Some IoException could cancel the learning process. IO handling was
optimized accordingly.
</commit_message>
<xml_diff>
--- a/docu/SolvisSmartHomeServer.docx
+++ b/docu/SolvisSmartHomeServer.docx
@@ -177,13 +177,7 @@
         <w:t xml:space="preserve">, letzte Änderung: </w:t>
       </w:r>
       <w:r>
-        <w:t>2</w:t>
-      </w:r>
-      <w:r>
-        <w:t>5</w:t>
-      </w:r>
-      <w:r>
-        <w:t>.07</w:t>
+        <w:t>3.08</w:t>
       </w:r>
       <w:r>
         <w:t>.2020</w:t>
@@ -14030,7 +14024,13 @@
     <w:p>
       <w:r>
         <w:lastRenderedPageBreak/>
-        <w:t xml:space="preserve">Nur wenn der SolvisSmartHome-Server nicht auf dem gleichen System wie Fhem läuft, sind die anderen installationsarten </w:t>
+        <w:t>Nur wenn der SolvisSmartHome-Server nicht auf dem gleichen System wi</w:t>
+      </w:r>
+      <w:r>
+        <w:t>e Fhem läuft, sind die anderen I</w:t>
+      </w:r>
+      <w:r>
+        <w:t xml:space="preserve">nstallationsarten </w:t>
       </w:r>
       <w:r>
         <w:t>interessant</w:t>
@@ -14454,13 +14454,28 @@
     </w:p>
     <w:p>
       <w:r>
+        <w:rPr>
+          <w:strike/>
+        </w:rPr>
         <w:t xml:space="preserve">Dazu ist </w:t>
       </w:r>
       <w:r>
+        <w:rPr>
+          <w:strike/>
+        </w:rPr>
         <w:t xml:space="preserve">erst </w:t>
       </w:r>
       <w:r>
+        <w:rPr>
+          <w:strike/>
+        </w:rPr>
         <w:t>die Solvis-Anlage wie folgt einzurichten:</w:t>
+      </w:r>
+      <w:r>
+        <w:t xml:space="preserve"> (Ab </w:t>
+      </w:r>
+      <w:r>
+        <w:t>Version 1.02.00 nicht mehr nötig)</w:t>
       </w:r>
     </w:p>
     <w:p>
@@ -14476,6 +14491,7 @@
       <w:r>
         <w:rPr>
           <w:b/>
+          <w:strike/>
         </w:rPr>
         <w:t>Unter „Sonstig./Anlagenstatus“ ist der Bildschirm des Warmwasser-Heizkreises auszuwählen</w:t>
       </w:r>
@@ -16095,53 +16111,6 @@
     <w:p>
       <w:r>
         <w:t>neu starten.</w:t>
-      </w:r>
-    </w:p>
-    <w:p>
-      <w:proofErr w:type="spellStart"/>
-      <w:r>
-        <w:t>Make</w:t>
-      </w:r>
-      <w:proofErr w:type="spellEnd"/>
-      <w:r>
-        <w:t xml:space="preserve"> beachtet die Zeitstempel der Dateien. Daher werden bei einem Update immer nur die neuen Dateien ersetzt. Ich beachte, das</w:t>
-      </w:r>
-      <w:r>
-        <w:t>s</w:t>
-      </w:r>
-      <w:r>
-        <w:t xml:space="preserve"> im Installationspaket nur geänderte Dateien einen neuen Zeitstempel erhalten.</w:t>
-      </w:r>
-    </w:p>
-    <w:p>
-      <w:r>
-        <w:t xml:space="preserve">Will man das Verhalten umgehen, müsste man mittels </w:t>
-      </w:r>
-      <w:r>
-        <w:t>des Linux-Befehls</w:t>
-      </w:r>
-      <w:r>
-        <w:t xml:space="preserve"> </w:t>
-      </w:r>
-      <w:proofErr w:type="spellStart"/>
-      <w:r>
-        <w:rPr>
-          <w:i/>
-        </w:rPr>
-        <w:t>touch</w:t>
-      </w:r>
-      <w:proofErr w:type="spellEnd"/>
-      <w:r>
-        <w:t xml:space="preserve"> </w:t>
-      </w:r>
-      <w:r>
-        <w:rPr>
-          <w:i/>
-        </w:rPr>
-        <w:t>&lt;Dateiname&gt;</w:t>
-      </w:r>
-      <w:r>
-        <w:t xml:space="preserve"> die Zeitstempel neu setzen.</w:t>
       </w:r>
     </w:p>
     <w:p>
@@ -16785,202 +16754,202 @@
         <w:rPr>
           <w:lang w:val="de-DE"/>
         </w:rPr>
+        <w:t>Durch den Befehl „</w:t>
+      </w:r>
+      <w:proofErr w:type="spellStart"/>
+      <w:r>
+        <w:rPr>
+          <w:lang w:val="de-DE"/>
+        </w:rPr>
+        <w:t>systemctl</w:t>
+      </w:r>
+      <w:proofErr w:type="spellEnd"/>
+      <w:r>
+        <w:rPr>
+          <w:lang w:val="de-DE"/>
+        </w:rPr>
+        <w:t xml:space="preserve"> </w:t>
+      </w:r>
+      <w:proofErr w:type="spellStart"/>
+      <w:r>
+        <w:rPr>
+          <w:lang w:val="de-DE"/>
+        </w:rPr>
+        <w:t>enable</w:t>
+      </w:r>
+      <w:proofErr w:type="spellEnd"/>
+      <w:r>
+        <w:rPr>
+          <w:lang w:val="de-DE"/>
+        </w:rPr>
+        <w:t xml:space="preserve"> </w:t>
+      </w:r>
+      <w:proofErr w:type="spellStart"/>
+      <w:r>
+        <w:rPr>
+          <w:lang w:val="de-DE"/>
+        </w:rPr>
+        <w:t>DebugSolvisSmartHomeServer</w:t>
+      </w:r>
+      <w:proofErr w:type="spellEnd"/>
+      <w:r>
+        <w:rPr>
+          <w:lang w:val="de-DE"/>
+        </w:rPr>
+        <w:t>“ erstellt das System einen Link zur Datei „/</w:t>
+      </w:r>
+      <w:proofErr w:type="spellStart"/>
+      <w:r>
+        <w:rPr>
+          <w:lang w:val="de-DE"/>
+        </w:rPr>
+        <w:t>etc</w:t>
+      </w:r>
+      <w:proofErr w:type="spellEnd"/>
+      <w:r>
+        <w:rPr>
+          <w:lang w:val="de-DE"/>
+        </w:rPr>
+        <w:t>/</w:t>
+      </w:r>
+      <w:proofErr w:type="spellStart"/>
+      <w:r>
+        <w:rPr>
+          <w:lang w:val="de-DE"/>
+        </w:rPr>
+        <w:t>systemd</w:t>
+      </w:r>
+      <w:proofErr w:type="spellEnd"/>
+      <w:r>
+        <w:rPr>
+          <w:lang w:val="de-DE"/>
+        </w:rPr>
+        <w:t>/</w:t>
+      </w:r>
+      <w:proofErr w:type="spellStart"/>
+      <w:r>
+        <w:rPr>
+          <w:lang w:val="de-DE"/>
+        </w:rPr>
+        <w:t>system</w:t>
+      </w:r>
+      <w:proofErr w:type="spellEnd"/>
+      <w:r>
+        <w:rPr>
+          <w:lang w:val="de-DE"/>
+        </w:rPr>
+        <w:t>/</w:t>
+      </w:r>
+      <w:proofErr w:type="spellStart"/>
+      <w:r>
+        <w:rPr>
+          <w:lang w:val="de-DE"/>
+        </w:rPr>
+        <w:t>DebugSolvisSmartHomeServer.service</w:t>
+      </w:r>
+      <w:proofErr w:type="spellEnd"/>
+      <w:r>
+        <w:rPr>
+          <w:lang w:val="de-DE"/>
+        </w:rPr>
+        <w:t>“ im Ordner „/</w:t>
+      </w:r>
+      <w:proofErr w:type="spellStart"/>
+      <w:r>
+        <w:rPr>
+          <w:lang w:val="de-DE"/>
+        </w:rPr>
+        <w:t>etc</w:t>
+      </w:r>
+      <w:proofErr w:type="spellEnd"/>
+      <w:r>
+        <w:rPr>
+          <w:lang w:val="de-DE"/>
+        </w:rPr>
+        <w:t>/</w:t>
+      </w:r>
+      <w:proofErr w:type="spellStart"/>
+      <w:r>
+        <w:rPr>
+          <w:lang w:val="de-DE"/>
+        </w:rPr>
+        <w:t>systemd</w:t>
+      </w:r>
+      <w:proofErr w:type="spellEnd"/>
+      <w:r>
+        <w:rPr>
+          <w:lang w:val="de-DE"/>
+        </w:rPr>
+        <w:t>/</w:t>
+      </w:r>
+      <w:proofErr w:type="spellStart"/>
+      <w:r>
+        <w:rPr>
+          <w:lang w:val="de-DE"/>
+        </w:rPr>
+        <w:t>system</w:t>
+      </w:r>
+      <w:proofErr w:type="spellEnd"/>
+      <w:r>
+        <w:rPr>
+          <w:lang w:val="de-DE"/>
+        </w:rPr>
+        <w:t>/multi-</w:t>
+      </w:r>
+      <w:proofErr w:type="spellStart"/>
+      <w:r>
+        <w:rPr>
+          <w:lang w:val="de-DE"/>
+        </w:rPr>
+        <w:t>user.target.wants</w:t>
+      </w:r>
+      <w:proofErr w:type="spellEnd"/>
+      <w:r>
+        <w:rPr>
+          <w:lang w:val="de-DE"/>
+        </w:rPr>
+        <w:t>“</w:t>
+      </w:r>
+    </w:p>
+    <w:p>
+      <w:r>
+        <w:rPr>
+          <w:rFonts w:cs="Arial"/>
+        </w:rPr>
+        <w:t>Das Programm selber legt in das Verzeichnis „&lt;</w:t>
+      </w:r>
+      <w:proofErr w:type="spellStart"/>
+      <w:r>
+        <w:rPr>
+          <w:i/>
+        </w:rPr>
+        <w:t>writablePathLinux</w:t>
+      </w:r>
+      <w:proofErr w:type="spellEnd"/>
+      <w:r>
+        <w:t>&gt;/</w:t>
+      </w:r>
+      <w:proofErr w:type="spellStart"/>
+      <w:r>
+        <w:t>SolvisServerData</w:t>
+      </w:r>
+      <w:proofErr w:type="spellEnd"/>
+      <w:r>
+        <w:t xml:space="preserve"> folgende Dateien an:</w:t>
+      </w:r>
+    </w:p>
+    <w:p>
+      <w:pPr>
+        <w:ind w:left="708"/>
+        <w:rPr>
+          <w:rFonts w:cs="Arial"/>
+        </w:rPr>
+      </w:pPr>
+      <w:r>
+        <w:rPr>
+          <w:rFonts w:cs="Arial"/>
+        </w:rPr>
         <w:lastRenderedPageBreak/>
-        <w:t>Durch den Befehl „</w:t>
-      </w:r>
-      <w:proofErr w:type="spellStart"/>
-      <w:r>
-        <w:rPr>
-          <w:lang w:val="de-DE"/>
-        </w:rPr>
-        <w:t>systemctl</w:t>
-      </w:r>
-      <w:proofErr w:type="spellEnd"/>
-      <w:r>
-        <w:rPr>
-          <w:lang w:val="de-DE"/>
-        </w:rPr>
-        <w:t xml:space="preserve"> </w:t>
-      </w:r>
-      <w:proofErr w:type="spellStart"/>
-      <w:r>
-        <w:rPr>
-          <w:lang w:val="de-DE"/>
-        </w:rPr>
-        <w:t>enable</w:t>
-      </w:r>
-      <w:proofErr w:type="spellEnd"/>
-      <w:r>
-        <w:rPr>
-          <w:lang w:val="de-DE"/>
-        </w:rPr>
-        <w:t xml:space="preserve"> </w:t>
-      </w:r>
-      <w:proofErr w:type="spellStart"/>
-      <w:r>
-        <w:rPr>
-          <w:lang w:val="de-DE"/>
-        </w:rPr>
-        <w:t>DebugSolvisSmartHomeServer</w:t>
-      </w:r>
-      <w:proofErr w:type="spellEnd"/>
-      <w:r>
-        <w:rPr>
-          <w:lang w:val="de-DE"/>
-        </w:rPr>
-        <w:t>“ erstellt das System einen Link zur Datei „/</w:t>
-      </w:r>
-      <w:proofErr w:type="spellStart"/>
-      <w:r>
-        <w:rPr>
-          <w:lang w:val="de-DE"/>
-        </w:rPr>
-        <w:t>etc</w:t>
-      </w:r>
-      <w:proofErr w:type="spellEnd"/>
-      <w:r>
-        <w:rPr>
-          <w:lang w:val="de-DE"/>
-        </w:rPr>
-        <w:t>/</w:t>
-      </w:r>
-      <w:proofErr w:type="spellStart"/>
-      <w:r>
-        <w:rPr>
-          <w:lang w:val="de-DE"/>
-        </w:rPr>
-        <w:t>systemd</w:t>
-      </w:r>
-      <w:proofErr w:type="spellEnd"/>
-      <w:r>
-        <w:rPr>
-          <w:lang w:val="de-DE"/>
-        </w:rPr>
-        <w:t>/</w:t>
-      </w:r>
-      <w:proofErr w:type="spellStart"/>
-      <w:r>
-        <w:rPr>
-          <w:lang w:val="de-DE"/>
-        </w:rPr>
-        <w:t>system</w:t>
-      </w:r>
-      <w:proofErr w:type="spellEnd"/>
-      <w:r>
-        <w:rPr>
-          <w:lang w:val="de-DE"/>
-        </w:rPr>
-        <w:t>/</w:t>
-      </w:r>
-      <w:proofErr w:type="spellStart"/>
-      <w:r>
-        <w:rPr>
-          <w:lang w:val="de-DE"/>
-        </w:rPr>
-        <w:t>DebugSolvisSmartHomeServer.service</w:t>
-      </w:r>
-      <w:proofErr w:type="spellEnd"/>
-      <w:r>
-        <w:rPr>
-          <w:lang w:val="de-DE"/>
-        </w:rPr>
-        <w:t>“ im Ordner „/</w:t>
-      </w:r>
-      <w:proofErr w:type="spellStart"/>
-      <w:r>
-        <w:rPr>
-          <w:lang w:val="de-DE"/>
-        </w:rPr>
-        <w:t>etc</w:t>
-      </w:r>
-      <w:proofErr w:type="spellEnd"/>
-      <w:r>
-        <w:rPr>
-          <w:lang w:val="de-DE"/>
-        </w:rPr>
-        <w:t>/</w:t>
-      </w:r>
-      <w:proofErr w:type="spellStart"/>
-      <w:r>
-        <w:rPr>
-          <w:lang w:val="de-DE"/>
-        </w:rPr>
-        <w:t>systemd</w:t>
-      </w:r>
-      <w:proofErr w:type="spellEnd"/>
-      <w:r>
-        <w:rPr>
-          <w:lang w:val="de-DE"/>
-        </w:rPr>
-        <w:t>/</w:t>
-      </w:r>
-      <w:proofErr w:type="spellStart"/>
-      <w:r>
-        <w:rPr>
-          <w:lang w:val="de-DE"/>
-        </w:rPr>
-        <w:t>system</w:t>
-      </w:r>
-      <w:proofErr w:type="spellEnd"/>
-      <w:r>
-        <w:rPr>
-          <w:lang w:val="de-DE"/>
-        </w:rPr>
-        <w:t>/multi-</w:t>
-      </w:r>
-      <w:proofErr w:type="spellStart"/>
-      <w:r>
-        <w:rPr>
-          <w:lang w:val="de-DE"/>
-        </w:rPr>
-        <w:t>user.target.wants</w:t>
-      </w:r>
-      <w:proofErr w:type="spellEnd"/>
-      <w:r>
-        <w:rPr>
-          <w:lang w:val="de-DE"/>
-        </w:rPr>
-        <w:t>“</w:t>
-      </w:r>
-    </w:p>
-    <w:p>
-      <w:r>
-        <w:rPr>
-          <w:rFonts w:cs="Arial"/>
-        </w:rPr>
-        <w:t>Das Programm selber legt in das Verzeichnis „&lt;</w:t>
-      </w:r>
-      <w:proofErr w:type="spellStart"/>
-      <w:r>
-        <w:rPr>
-          <w:i/>
-        </w:rPr>
-        <w:t>writablePathLinux</w:t>
-      </w:r>
-      <w:proofErr w:type="spellEnd"/>
-      <w:r>
-        <w:t>&gt;/</w:t>
-      </w:r>
-      <w:proofErr w:type="spellStart"/>
-      <w:r>
-        <w:t>SolvisServerData</w:t>
-      </w:r>
-      <w:proofErr w:type="spellEnd"/>
-      <w:r>
-        <w:t xml:space="preserve"> folgende Dateien an:</w:t>
-      </w:r>
-    </w:p>
-    <w:p>
-      <w:pPr>
-        <w:ind w:left="708"/>
-        <w:rPr>
-          <w:rFonts w:cs="Arial"/>
-        </w:rPr>
-      </w:pPr>
-      <w:r>
-        <w:rPr>
-          <w:rFonts w:cs="Arial"/>
-        </w:rPr>
         <w:t xml:space="preserve">control.xml, control.xsd, graficData.xml, </w:t>
       </w:r>
       <w:r>
@@ -17469,6 +17438,223 @@
       </w:r>
     </w:p>
     <w:p>
+      <w:proofErr w:type="spellStart"/>
+      <w:r>
+        <w:t>Während</w:t>
+      </w:r>
+      <w:proofErr w:type="spellEnd"/>
+      <w:r>
+        <w:t xml:space="preserve"> des </w:t>
+      </w:r>
+      <w:proofErr w:type="spellStart"/>
+      <w:r>
+        <w:t>Installationsvorganges</w:t>
+      </w:r>
+      <w:proofErr w:type="spellEnd"/>
+      <w:r>
+        <w:t xml:space="preserve"> </w:t>
+      </w:r>
+      <w:proofErr w:type="spellStart"/>
+      <w:r>
+        <w:t>wird</w:t>
+      </w:r>
+      <w:proofErr w:type="spellEnd"/>
+      <w:r>
+        <w:t xml:space="preserve"> </w:t>
+      </w:r>
+      <w:proofErr w:type="spellStart"/>
+      <w:r>
+        <w:t>zusätzlich</w:t>
+      </w:r>
+      <w:proofErr w:type="spellEnd"/>
+      <w:r>
+        <w:t xml:space="preserve"> </w:t>
+      </w:r>
+      <w:proofErr w:type="spellStart"/>
+      <w:r>
+        <w:t>nachgefragt</w:t>
+      </w:r>
+      <w:proofErr w:type="spellEnd"/>
+      <w:r>
+        <w:t xml:space="preserve">, ob </w:t>
+      </w:r>
+      <w:proofErr w:type="spellStart"/>
+      <w:r>
+        <w:t>der</w:t>
+      </w:r>
+      <w:proofErr w:type="spellEnd"/>
+      <w:r>
+        <w:t xml:space="preserve"> Server </w:t>
+      </w:r>
+      <w:proofErr w:type="spellStart"/>
+      <w:r>
+        <w:t>mit</w:t>
+      </w:r>
+      <w:proofErr w:type="spellEnd"/>
+      <w:r>
+        <w:t xml:space="preserve"> Windows </w:t>
+      </w:r>
+      <w:proofErr w:type="spellStart"/>
+      <w:r>
+        <w:t>oder</w:t>
+      </w:r>
+      <w:proofErr w:type="spellEnd"/>
+      <w:r>
+        <w:t xml:space="preserve"> </w:t>
+      </w:r>
+      <w:proofErr w:type="spellStart"/>
+      <w:r>
+        <w:t>beim</w:t>
+      </w:r>
+      <w:proofErr w:type="spellEnd"/>
+      <w:r>
+        <w:t xml:space="preserve"> </w:t>
+      </w:r>
+      <w:proofErr w:type="spellStart"/>
+      <w:r>
+        <w:t>Anwender</w:t>
+      </w:r>
+      <w:proofErr w:type="spellEnd"/>
+      <w:r>
+        <w:t xml:space="preserve">-Login </w:t>
+      </w:r>
+      <w:proofErr w:type="spellStart"/>
+      <w:r>
+        <w:t>gestartet</w:t>
+      </w:r>
+      <w:proofErr w:type="spellEnd"/>
+      <w:r>
+        <w:t xml:space="preserve"> </w:t>
+      </w:r>
+      <w:proofErr w:type="spellStart"/>
+      <w:r>
+        <w:t>werden</w:t>
+      </w:r>
+      <w:proofErr w:type="spellEnd"/>
+      <w:r>
+        <w:t xml:space="preserve"> </w:t>
+      </w:r>
+      <w:proofErr w:type="spellStart"/>
+      <w:r>
+        <w:t>soll</w:t>
+      </w:r>
+      <w:proofErr w:type="spellEnd"/>
+      <w:r>
+        <w:t xml:space="preserve">. </w:t>
+      </w:r>
+      <w:proofErr w:type="spellStart"/>
+      <w:r>
+        <w:t>Wurde</w:t>
+      </w:r>
+      <w:proofErr w:type="spellEnd"/>
+      <w:r>
+        <w:t xml:space="preserve"> </w:t>
+      </w:r>
+      <w:proofErr w:type="spellStart"/>
+      <w:r>
+        <w:t>diese</w:t>
+      </w:r>
+      <w:proofErr w:type="spellEnd"/>
+      <w:r>
+        <w:t xml:space="preserve"> Checkbox </w:t>
+      </w:r>
+      <w:proofErr w:type="spellStart"/>
+      <w:r>
+        <w:t>angeklickt</w:t>
+      </w:r>
+      <w:proofErr w:type="spellEnd"/>
+      <w:r>
+        <w:t xml:space="preserve">, </w:t>
+      </w:r>
+      <w:proofErr w:type="spellStart"/>
+      <w:r>
+        <w:t>wird</w:t>
+      </w:r>
+      <w:proofErr w:type="spellEnd"/>
+      <w:r>
+        <w:t xml:space="preserve"> </w:t>
+      </w:r>
+      <w:proofErr w:type="spellStart"/>
+      <w:r>
+        <w:t>zusätzlich</w:t>
+      </w:r>
+      <w:proofErr w:type="spellEnd"/>
+      <w:r>
+        <w:t xml:space="preserve"> in </w:t>
+      </w:r>
+      <w:proofErr w:type="spellStart"/>
+      <w:r>
+        <w:t>der</w:t>
+      </w:r>
+      <w:proofErr w:type="spellEnd"/>
+      <w:r>
+        <w:t xml:space="preserve"> Windows-</w:t>
+      </w:r>
+      <w:proofErr w:type="spellStart"/>
+      <w:r>
+        <w:t>Aufgabenplanung</w:t>
+      </w:r>
+      <w:proofErr w:type="spellEnd"/>
+      <w:r>
+        <w:t xml:space="preserve"> </w:t>
+      </w:r>
+      <w:proofErr w:type="spellStart"/>
+      <w:r>
+        <w:t>ein</w:t>
+      </w:r>
+      <w:proofErr w:type="spellEnd"/>
+      <w:r>
+        <w:t xml:space="preserve"> Task </w:t>
+      </w:r>
+      <w:proofErr w:type="spellStart"/>
+      <w:r>
+        <w:t>mit</w:t>
+      </w:r>
+      <w:proofErr w:type="spellEnd"/>
+      <w:r>
+        <w:t xml:space="preserve"> </w:t>
+      </w:r>
+      <w:proofErr w:type="spellStart"/>
+      <w:r>
+        <w:t>dem</w:t>
+      </w:r>
+      <w:proofErr w:type="spellEnd"/>
+      <w:r>
+        <w:t xml:space="preserve"> </w:t>
+      </w:r>
+      <w:proofErr w:type="spellStart"/>
+      <w:r>
+        <w:t>Namen</w:t>
+      </w:r>
+      <w:proofErr w:type="spellEnd"/>
+      <w:r>
+        <w:t xml:space="preserve"> </w:t>
+      </w:r>
+      <w:proofErr w:type="spellStart"/>
+      <w:r>
+        <w:rPr>
+          <w:i/>
+        </w:rPr>
+        <w:t>SolvisSmartHomeServerTask</w:t>
+      </w:r>
+      <w:proofErr w:type="spellEnd"/>
+      <w:r>
+        <w:rPr>
+          <w:i/>
+        </w:rPr>
+        <w:t xml:space="preserve"> </w:t>
+      </w:r>
+      <w:proofErr w:type="spellStart"/>
+      <w:r>
+        <w:t>erstellt</w:t>
+      </w:r>
+      <w:proofErr w:type="spellEnd"/>
+      <w:r>
+        <w:t>.</w:t>
+      </w:r>
+    </w:p>
+    <w:p/>
+    <w:p>
       <w:pPr>
         <w:pStyle w:val="berschrift3"/>
       </w:pPr>
@@ -17500,7 +17686,6 @@
         <w:ind w:left="714" w:hanging="357"/>
       </w:pPr>
       <w:r>
-        <w:lastRenderedPageBreak/>
         <w:t>SolvisSmartHomeServer.jar</w:t>
       </w:r>
       <w:r>
@@ -17545,6 +17730,7 @@
         <w:ind w:left="714" w:hanging="357"/>
       </w:pPr>
       <w:r>
+        <w:lastRenderedPageBreak/>
         <w:t>base.xsd</w:t>
       </w:r>
       <w:r>
@@ -18214,40 +18400,6 @@
         <w:t>Server-Paket deinstallieren</w:t>
       </w:r>
     </w:p>
-    <w:p>
-      <w:r>
-        <w:t>Während des Installatio</w:t>
-      </w:r>
-      <w:r>
-        <w:t>nsv</w:t>
-      </w:r>
-      <w:r>
-        <w:t xml:space="preserve">organges wird zusätzlich nachgefragt, ob der Server mit Windows </w:t>
-      </w:r>
-      <w:r>
-        <w:t xml:space="preserve">oder beim Anwender-Login gestartet </w:t>
-      </w:r>
-      <w:r>
-        <w:t xml:space="preserve">werden soll. Wurde diese Checkbox angeklickt, wird zusätzlich in der Windows-Aufgabenplanung ein Task mit dem Namen </w:t>
-      </w:r>
-      <w:proofErr w:type="spellStart"/>
-      <w:r>
-        <w:rPr>
-          <w:i/>
-        </w:rPr>
-        <w:t>SolvisSmartHomeServerTask</w:t>
-      </w:r>
-      <w:proofErr w:type="spellEnd"/>
-      <w:r>
-        <w:rPr>
-          <w:i/>
-        </w:rPr>
-        <w:t xml:space="preserve"> </w:t>
-      </w:r>
-      <w:r>
-        <w:t>erstellt.</w:t>
-      </w:r>
-    </w:p>
     <w:p/>
     <w:p>
       <w:pPr>
@@ -18349,7 +18501,6 @@
     <w:p/>
     <w:p>
       <w:r>
-        <w:lastRenderedPageBreak/>
         <w:t xml:space="preserve">Die Ermittlung der verschlüsselten Passwörter, welche in die base.xml einzutragen sind, </w:t>
       </w:r>
       <w:r>
@@ -18379,6 +18530,7 @@
       <w:bookmarkStart w:id="39" w:name="_Ref45351823"/>
       <w:bookmarkStart w:id="40" w:name="_Toc46645287"/>
       <w:r>
+        <w:lastRenderedPageBreak/>
         <w:t>Automatisches Anlernen der Grafiken</w:t>
       </w:r>
       <w:bookmarkEnd w:id="39"/>
@@ -18780,39 +18932,42 @@
       </w:pPr>
       <w:bookmarkStart w:id="44" w:name="_Toc46645291"/>
       <w:r>
+        <w:t>Deinstallation</w:t>
+      </w:r>
+      <w:bookmarkEnd w:id="44"/>
+    </w:p>
+    <w:p>
+      <w:r>
+        <w:t xml:space="preserve">Um den Server zu aktualisieren, ist es erforderlich ihn zuerst zu beenden. Das erfolgt über das Startmenü </w:t>
+      </w:r>
+      <w:proofErr w:type="spellStart"/>
+      <w:r>
+        <w:rPr>
+          <w:i/>
+        </w:rPr>
+        <w:t>Terminate</w:t>
+      </w:r>
+      <w:proofErr w:type="spellEnd"/>
+      <w:r>
+        <w:t xml:space="preserve">. </w:t>
+      </w:r>
+    </w:p>
+    <w:p>
+      <w:r>
+        <w:t xml:space="preserve">Das Programmpaket kann danach mit den üblichen Windows-Bordmitteln wieder deinstalliert werden. Dabei bleibt das Installationsverzeichnis bestehen, da dort noch die manuell erstellte Datei </w:t>
+      </w:r>
+      <w:r>
+        <w:rPr>
+          <w:i/>
+        </w:rPr>
+        <w:t>base.xml</w:t>
+      </w:r>
+      <w:r>
+        <w:t xml:space="preserve"> </w:t>
+      </w:r>
+      <w:r>
         <w:lastRenderedPageBreak/>
-        <w:t>Deinstallation</w:t>
-      </w:r>
-      <w:bookmarkEnd w:id="44"/>
-    </w:p>
-    <w:p>
-      <w:r>
-        <w:t xml:space="preserve">Um den Server zu aktualisieren, ist es erforderlich ihn zuerst zu beenden. Das erfolgt über das Startmenü </w:t>
-      </w:r>
-      <w:proofErr w:type="spellStart"/>
-      <w:r>
-        <w:rPr>
-          <w:i/>
-        </w:rPr>
-        <w:t>Terminate</w:t>
-      </w:r>
-      <w:proofErr w:type="spellEnd"/>
-      <w:r>
-        <w:t xml:space="preserve">. </w:t>
-      </w:r>
-    </w:p>
-    <w:p>
-      <w:r>
-        <w:t xml:space="preserve">Das Programmpaket kann danach mit den üblichen Windows-Bordmitteln wieder deinstalliert werden. Dabei bleibt das Installationsverzeichnis bestehen, da dort noch die manuell erstellte Datei </w:t>
-      </w:r>
-      <w:r>
-        <w:rPr>
-          <w:i/>
-        </w:rPr>
-        <w:t>base.xml</w:t>
-      </w:r>
-      <w:r>
-        <w:t xml:space="preserve"> liegt. Wenn man wirklich auch später den Server nicht mehr benötigt, kann man den kompletten </w:t>
+        <w:t xml:space="preserve">liegt. Wenn man wirklich auch später den Server nicht mehr benötigt, kann man den kompletten </w:t>
       </w:r>
       <w:proofErr w:type="spellStart"/>
       <w:r>
@@ -20798,7 +20953,7 @@
         <w:rPr>
           <w:lang w:val="de-DE"/>
         </w:rPr>
-        <w:t xml:space="preserve">2020-02-26 11:51:45,182|LEARN|Learning </w:t>
+        <w:t xml:space="preserve">14:16:08,982|LEARN|Learning </w:t>
       </w:r>
       <w:proofErr w:type="spellStart"/>
       <w:r>
@@ -20826,7 +20981,7 @@
         <w:rPr>
           <w:lang w:val="de-DE"/>
         </w:rPr>
-        <w:t xml:space="preserve">2020-02-26 11:51:57,351|LEARN|Screen </w:t>
+        <w:t xml:space="preserve">14:16:30,874|LEARN|Screen </w:t>
       </w:r>
       <w:proofErr w:type="spellStart"/>
       <w:r>
@@ -20868,7 +21023,7 @@
         <w:rPr>
           <w:lang w:val="de-DE"/>
         </w:rPr>
-        <w:t xml:space="preserve">2020-02-26 11:52:00,954|LEARN|Screen </w:t>
+        <w:t xml:space="preserve">14:16:34,495|LEARN|Screen </w:t>
       </w:r>
       <w:proofErr w:type="spellStart"/>
       <w:r>
@@ -20910,7 +21065,7 @@
         <w:rPr>
           <w:lang w:val="de-DE"/>
         </w:rPr>
-        <w:t xml:space="preserve">2020-02-26 11:52:04,141|LEARN|Configuration </w:t>
+        <w:t xml:space="preserve">14:16:38,708|LEARN|Configuration </w:t>
       </w:r>
       <w:proofErr w:type="spellStart"/>
       <w:r>
@@ -20938,7 +21093,7 @@
         <w:rPr>
           <w:lang w:val="de-DE"/>
         </w:rPr>
-        <w:t xml:space="preserve">2020-02-26 11:52:12,278|LEARN|Screen </w:t>
+        <w:t xml:space="preserve">14:16:46,988|LEARN|Screen </w:t>
       </w:r>
       <w:proofErr w:type="spellStart"/>
       <w:r>
@@ -20980,7 +21135,7 @@
         <w:rPr>
           <w:lang w:val="de-DE"/>
         </w:rPr>
-        <w:t xml:space="preserve">2020-02-26 11:52:12,324|LEARN|Screen </w:t>
+        <w:t xml:space="preserve">14:16:46,991|LEARN|Screen </w:t>
       </w:r>
       <w:proofErr w:type="spellStart"/>
       <w:r>
@@ -21036,7 +21191,7 @@
         <w:rPr>
           <w:lang w:val="de-DE"/>
         </w:rPr>
-        <w:t xml:space="preserve">2020-02-26 11:52:15,984|LEARN|Screen </w:t>
+        <w:t xml:space="preserve">14:16:50,566|LEARN|Screen </w:t>
       </w:r>
       <w:proofErr w:type="spellStart"/>
       <w:r>
@@ -21092,7 +21247,7 @@
         <w:rPr>
           <w:lang w:val="de-DE"/>
         </w:rPr>
-        <w:t xml:space="preserve">2020-02-26 11:52:22,706|LEARN|Screen </w:t>
+        <w:t xml:space="preserve">14:16:57,301|LEARN|Screen </w:t>
       </w:r>
       <w:proofErr w:type="spellStart"/>
       <w:r>
@@ -21134,7 +21289,7 @@
         <w:rPr>
           <w:lang w:val="de-DE"/>
         </w:rPr>
-        <w:t xml:space="preserve">2020-02-26 11:52:34,070|LEARN|Screen </w:t>
+        <w:t xml:space="preserve">14:17:08,524|LEARN|Screen </w:t>
       </w:r>
       <w:proofErr w:type="spellStart"/>
       <w:r>
@@ -21176,7 +21331,7 @@
         <w:rPr>
           <w:lang w:val="de-DE"/>
         </w:rPr>
-        <w:t xml:space="preserve">2020-02-26 11:52:34,114|LEARN|Screen </w:t>
+        <w:t xml:space="preserve">14:17:08,527|LEARN|Screen </w:t>
       </w:r>
       <w:proofErr w:type="spellStart"/>
       <w:r>
@@ -21232,7 +21387,7 @@
         <w:rPr>
           <w:lang w:val="de-DE"/>
         </w:rPr>
-        <w:t xml:space="preserve">2020-02-26 11:52:37,755|LEARN|Screen </w:t>
+        <w:t xml:space="preserve">14:17:12,100|LEARN|Screen </w:t>
       </w:r>
       <w:proofErr w:type="spellStart"/>
       <w:r>
@@ -21288,7 +21443,7 @@
         <w:rPr>
           <w:lang w:val="de-DE"/>
         </w:rPr>
-        <w:t xml:space="preserve">2020-02-26 11:52:44,474|LEARN|Screen </w:t>
+        <w:t xml:space="preserve">14:17:25,919|LEARN|Screen </w:t>
       </w:r>
       <w:proofErr w:type="spellStart"/>
       <w:r>
@@ -21330,7 +21485,7 @@
         <w:rPr>
           <w:lang w:val="de-DE"/>
         </w:rPr>
-        <w:t xml:space="preserve">2020-02-26 11:52:51,250|LEARN|Screen </w:t>
+        <w:t xml:space="preserve">14:17:32,644|LEARN|Screen </w:t>
       </w:r>
       <w:proofErr w:type="spellStart"/>
       <w:r>
@@ -21372,7 +21527,7 @@
         <w:rPr>
           <w:lang w:val="de-DE"/>
         </w:rPr>
-        <w:t xml:space="preserve">2020-02-26 11:52:51,294|LEARN|Screen </w:t>
+        <w:t xml:space="preserve">14:17:32,645|LEARN|Screen </w:t>
       </w:r>
       <w:proofErr w:type="spellStart"/>
       <w:r>
@@ -21414,7 +21569,7 @@
         <w:rPr>
           <w:lang w:val="de-DE"/>
         </w:rPr>
-        <w:t xml:space="preserve">2020-02-26 11:52:54,960|LEARN|Screen </w:t>
+        <w:t xml:space="preserve">14:17:36,259|LEARN|Screen </w:t>
       </w:r>
       <w:proofErr w:type="spellStart"/>
       <w:r>
@@ -21456,7 +21611,7 @@
         <w:rPr>
           <w:lang w:val="de-DE"/>
         </w:rPr>
-        <w:t xml:space="preserve">2020-02-26 11:52:58,701|LEARN|Screen </w:t>
+        <w:t xml:space="preserve">14:17:39,844|LEARN|Screen </w:t>
       </w:r>
       <w:proofErr w:type="spellStart"/>
       <w:r>
@@ -21498,7 +21653,7 @@
         <w:rPr>
           <w:lang w:val="de-DE"/>
         </w:rPr>
-        <w:t xml:space="preserve">2020-02-26 11:53:08,389|LEARN|Screen </w:t>
+        <w:t xml:space="preserve">14:17:49,754|LEARN|Screen </w:t>
       </w:r>
       <w:proofErr w:type="spellStart"/>
       <w:r>
@@ -21512,6 +21667,90 @@
         <w:rPr>
           <w:lang w:val="de-DE"/>
         </w:rPr>
+        <w:t xml:space="preserve"> &lt;Schornsteinfeger&gt; </w:t>
+      </w:r>
+      <w:proofErr w:type="spellStart"/>
+      <w:r>
+        <w:rPr>
+          <w:lang w:val="de-DE"/>
+        </w:rPr>
+        <w:t>learned</w:t>
+      </w:r>
+      <w:proofErr w:type="spellEnd"/>
+      <w:r>
+        <w:rPr>
+          <w:lang w:val="de-DE"/>
+        </w:rPr>
+        <w:t>.</w:t>
+      </w:r>
+    </w:p>
+    <w:p>
+      <w:pPr>
+        <w:pStyle w:val="Code"/>
+        <w:rPr>
+          <w:lang w:val="de-DE"/>
+        </w:rPr>
+      </w:pPr>
+      <w:r>
+        <w:rPr>
+          <w:lang w:val="de-DE"/>
+        </w:rPr>
+        <w:t xml:space="preserve">14:17:56,490|LEARN|Screen </w:t>
+      </w:r>
+      <w:proofErr w:type="spellStart"/>
+      <w:r>
+        <w:rPr>
+          <w:lang w:val="de-DE"/>
+        </w:rPr>
+        <w:t>grafic</w:t>
+      </w:r>
+      <w:proofErr w:type="spellEnd"/>
+      <w:r>
+        <w:rPr>
+          <w:lang w:val="de-DE"/>
+        </w:rPr>
+        <w:t xml:space="preserve"> &lt;Anlagenstatus HK&gt; </w:t>
+      </w:r>
+      <w:proofErr w:type="spellStart"/>
+      <w:r>
+        <w:rPr>
+          <w:lang w:val="de-DE"/>
+        </w:rPr>
+        <w:t>learned</w:t>
+      </w:r>
+      <w:proofErr w:type="spellEnd"/>
+      <w:r>
+        <w:rPr>
+          <w:lang w:val="de-DE"/>
+        </w:rPr>
+        <w:t>.</w:t>
+      </w:r>
+    </w:p>
+    <w:p>
+      <w:pPr>
+        <w:pStyle w:val="Code"/>
+        <w:rPr>
+          <w:lang w:val="de-DE"/>
+        </w:rPr>
+      </w:pPr>
+      <w:r>
+        <w:rPr>
+          <w:lang w:val="de-DE"/>
+        </w:rPr>
+        <w:t xml:space="preserve">14:18:00,090|LEARN|Screen </w:t>
+      </w:r>
+      <w:proofErr w:type="spellStart"/>
+      <w:r>
+        <w:rPr>
+          <w:lang w:val="de-DE"/>
+        </w:rPr>
+        <w:t>grafic</w:t>
+      </w:r>
+      <w:proofErr w:type="spellEnd"/>
+      <w:r>
+        <w:rPr>
+          <w:lang w:val="de-DE"/>
+        </w:rPr>
         <w:t xml:space="preserve"> &lt;Anlagenstatus WW&gt; </w:t>
       </w:r>
       <w:proofErr w:type="spellStart"/>
@@ -21540,7 +21779,7 @@
         <w:rPr>
           <w:lang w:val="de-DE"/>
         </w:rPr>
-        <w:t xml:space="preserve">2020-02-26 11:53:12,062|LEARN|Screen </w:t>
+        <w:t xml:space="preserve">14:18:30,734|LEARN|Screen </w:t>
       </w:r>
       <w:proofErr w:type="spellStart"/>
       <w:r>
@@ -21554,7 +21793,7 @@
         <w:rPr>
           <w:lang w:val="de-DE"/>
         </w:rPr>
-        <w:t xml:space="preserve"> &lt;Anlagenstatus HK&gt; </w:t>
+        <w:t xml:space="preserve"> &lt;Sonstiges 2&gt; </w:t>
       </w:r>
       <w:proofErr w:type="spellStart"/>
       <w:r>
@@ -21582,7 +21821,7 @@
         <w:rPr>
           <w:lang w:val="de-DE"/>
         </w:rPr>
-        <w:t xml:space="preserve">2020-02-26 11:53:14,031|LEARN|Screen </w:t>
+        <w:t xml:space="preserve">14:19:04,612|LEARN|Screen </w:t>
       </w:r>
       <w:proofErr w:type="spellStart"/>
       <w:r>
@@ -21596,7 +21835,21 @@
         <w:rPr>
           <w:lang w:val="de-DE"/>
         </w:rPr>
-        <w:t xml:space="preserve"> &lt;Anlagenstatus Solar&gt; </w:t>
+        <w:t xml:space="preserve"> &lt;</w:t>
+      </w:r>
+      <w:proofErr w:type="spellStart"/>
+      <w:r>
+        <w:rPr>
+          <w:lang w:val="de-DE"/>
+        </w:rPr>
+        <w:t>Sonstiges_Nutzerauswahl</w:t>
+      </w:r>
+      <w:proofErr w:type="spellEnd"/>
+      <w:r>
+        <w:rPr>
+          <w:lang w:val="de-DE"/>
+        </w:rPr>
+        <w:t xml:space="preserve">&gt; </w:t>
       </w:r>
       <w:proofErr w:type="spellStart"/>
       <w:r>
@@ -21624,7 +21877,7 @@
         <w:rPr>
           <w:lang w:val="de-DE"/>
         </w:rPr>
-        <w:t xml:space="preserve">2020-02-26 11:53:22,364|LEARN|Screen </w:t>
+        <w:t xml:space="preserve">14:19:08,310|LEARN|Screen </w:t>
       </w:r>
       <w:proofErr w:type="spellStart"/>
       <w:r>
@@ -21638,7 +21891,7 @@
         <w:rPr>
           <w:lang w:val="de-DE"/>
         </w:rPr>
-        <w:t xml:space="preserve"> &lt;Schornsteinfeger&gt; </w:t>
+        <w:t xml:space="preserve"> &lt;Nutzerauswahl&gt; </w:t>
       </w:r>
       <w:proofErr w:type="spellStart"/>
       <w:r>
@@ -21666,7 +21919,7 @@
         <w:rPr>
           <w:lang w:val="de-DE"/>
         </w:rPr>
-        <w:t xml:space="preserve">2020-02-26 11:53:29,106|LEARN|Screen </w:t>
+        <w:t xml:space="preserve">14:19:18,366|LEARN|Screen </w:t>
       </w:r>
       <w:proofErr w:type="spellStart"/>
       <w:r>
@@ -21680,7 +21933,21 @@
         <w:rPr>
           <w:lang w:val="de-DE"/>
         </w:rPr>
-        <w:t xml:space="preserve"> &lt;Sonstiges 2&gt; </w:t>
+        <w:t xml:space="preserve"> &lt;</w:t>
+      </w:r>
+      <w:proofErr w:type="spellStart"/>
+      <w:r>
+        <w:rPr>
+          <w:lang w:val="de-DE"/>
+        </w:rPr>
+        <w:t>Zaehlfunktion</w:t>
+      </w:r>
+      <w:proofErr w:type="spellEnd"/>
+      <w:r>
+        <w:rPr>
+          <w:lang w:val="de-DE"/>
+        </w:rPr>
+        <w:t xml:space="preserve">&gt; </w:t>
       </w:r>
       <w:proofErr w:type="spellStart"/>
       <w:r>
@@ -21708,7 +21975,7 @@
         <w:rPr>
           <w:lang w:val="de-DE"/>
         </w:rPr>
-        <w:t xml:space="preserve">2020-02-26 11:53:32,730|LEARN|Screen </w:t>
+        <w:t xml:space="preserve">14:19:25,077|LEARN|Screen </w:t>
       </w:r>
       <w:proofErr w:type="spellStart"/>
       <w:r>
@@ -21722,6 +21989,132 @@
         <w:rPr>
           <w:lang w:val="de-DE"/>
         </w:rPr>
+        <w:t xml:space="preserve"> &lt;Sonstiges 3&gt; </w:t>
+      </w:r>
+      <w:proofErr w:type="spellStart"/>
+      <w:r>
+        <w:rPr>
+          <w:lang w:val="de-DE"/>
+        </w:rPr>
+        <w:t>learned</w:t>
+      </w:r>
+      <w:proofErr w:type="spellEnd"/>
+      <w:r>
+        <w:rPr>
+          <w:lang w:val="de-DE"/>
+        </w:rPr>
+        <w:t>.</w:t>
+      </w:r>
+    </w:p>
+    <w:p>
+      <w:pPr>
+        <w:pStyle w:val="Code"/>
+        <w:rPr>
+          <w:lang w:val="de-DE"/>
+        </w:rPr>
+      </w:pPr>
+      <w:r>
+        <w:rPr>
+          <w:lang w:val="de-DE"/>
+        </w:rPr>
+        <w:t xml:space="preserve">14:19:28,782|LEARN|Screen </w:t>
+      </w:r>
+      <w:proofErr w:type="spellStart"/>
+      <w:r>
+        <w:rPr>
+          <w:lang w:val="de-DE"/>
+        </w:rPr>
+        <w:t>grafic</w:t>
+      </w:r>
+      <w:proofErr w:type="spellEnd"/>
+      <w:r>
+        <w:rPr>
+          <w:lang w:val="de-DE"/>
+        </w:rPr>
+        <w:t xml:space="preserve"> &lt;Uhrzeit / Datum&gt; </w:t>
+      </w:r>
+      <w:proofErr w:type="spellStart"/>
+      <w:r>
+        <w:rPr>
+          <w:lang w:val="de-DE"/>
+        </w:rPr>
+        <w:t>learned</w:t>
+      </w:r>
+      <w:proofErr w:type="spellEnd"/>
+      <w:r>
+        <w:rPr>
+          <w:lang w:val="de-DE"/>
+        </w:rPr>
+        <w:t>.</w:t>
+      </w:r>
+    </w:p>
+    <w:p>
+      <w:pPr>
+        <w:pStyle w:val="Code"/>
+        <w:rPr>
+          <w:lang w:val="de-DE"/>
+        </w:rPr>
+      </w:pPr>
+      <w:r>
+        <w:rPr>
+          <w:lang w:val="de-DE"/>
+        </w:rPr>
+        <w:t xml:space="preserve">14:19:32,379|LEARN|Screen </w:t>
+      </w:r>
+      <w:proofErr w:type="spellStart"/>
+      <w:r>
+        <w:rPr>
+          <w:lang w:val="de-DE"/>
+        </w:rPr>
+        <w:t>grafic</w:t>
+      </w:r>
+      <w:proofErr w:type="spellEnd"/>
+      <w:r>
+        <w:rPr>
+          <w:lang w:val="de-DE"/>
+        </w:rPr>
+        <w:t xml:space="preserve"> &lt;Zeiteinstellung&gt; </w:t>
+      </w:r>
+      <w:proofErr w:type="spellStart"/>
+      <w:r>
+        <w:rPr>
+          <w:lang w:val="de-DE"/>
+        </w:rPr>
+        <w:t>learned</w:t>
+      </w:r>
+      <w:proofErr w:type="spellEnd"/>
+      <w:r>
+        <w:rPr>
+          <w:lang w:val="de-DE"/>
+        </w:rPr>
+        <w:t>.</w:t>
+      </w:r>
+    </w:p>
+    <w:p>
+      <w:pPr>
+        <w:pStyle w:val="Code"/>
+        <w:rPr>
+          <w:lang w:val="de-DE"/>
+        </w:rPr>
+      </w:pPr>
+      <w:r>
+        <w:rPr>
+          <w:lang w:val="de-DE"/>
+        </w:rPr>
+        <w:t xml:space="preserve">14:19:35,905|LEARN|Screen </w:t>
+      </w:r>
+      <w:proofErr w:type="spellStart"/>
+      <w:r>
+        <w:rPr>
+          <w:lang w:val="de-DE"/>
+        </w:rPr>
+        <w:t>grafic</w:t>
+      </w:r>
+      <w:proofErr w:type="spellEnd"/>
+      <w:r>
+        <w:rPr>
+          <w:lang w:val="de-DE"/>
+        </w:rPr>
         <w:t xml:space="preserve"> &lt;</w:t>
       </w:r>
       <w:proofErr w:type="spellStart"/>
@@ -21729,7 +22122,7 @@
         <w:rPr>
           <w:lang w:val="de-DE"/>
         </w:rPr>
-        <w:t>Sonstiges_Nutzerauswahl</w:t>
+        <w:t>Zeiteinstellung_YYYY</w:t>
       </w:r>
       <w:proofErr w:type="spellEnd"/>
       <w:r>
@@ -21764,7 +22157,7 @@
         <w:rPr>
           <w:lang w:val="de-DE"/>
         </w:rPr>
-        <w:t xml:space="preserve">2020-02-26 11:53:36,282|LEARN|Screen </w:t>
+        <w:t xml:space="preserve">14:19:42,901|LEARN|Screen </w:t>
       </w:r>
       <w:proofErr w:type="spellStart"/>
       <w:r>
@@ -21778,7 +22171,21 @@
         <w:rPr>
           <w:lang w:val="de-DE"/>
         </w:rPr>
-        <w:t xml:space="preserve"> &lt;Nutzerauswahl&gt; </w:t>
+        <w:t xml:space="preserve"> &lt;</w:t>
+      </w:r>
+      <w:proofErr w:type="spellStart"/>
+      <w:r>
+        <w:rPr>
+          <w:lang w:val="de-DE"/>
+        </w:rPr>
+        <w:t>Zeiteinstellung_MM</w:t>
+      </w:r>
+      <w:proofErr w:type="spellEnd"/>
+      <w:r>
+        <w:rPr>
+          <w:lang w:val="de-DE"/>
+        </w:rPr>
+        <w:t xml:space="preserve">&gt; </w:t>
       </w:r>
       <w:proofErr w:type="spellStart"/>
       <w:r>
@@ -21806,7 +22213,8 @@
         <w:rPr>
           <w:lang w:val="de-DE"/>
         </w:rPr>
-        <w:t xml:space="preserve">2020-02-26 11:53:46,083|LEARN|Screen </w:t>
+        <w:lastRenderedPageBreak/>
+        <w:t xml:space="preserve">14:19:49,976|LEARN|Screen </w:t>
       </w:r>
       <w:proofErr w:type="spellStart"/>
       <w:r>
@@ -21827,7 +22235,7 @@
         <w:rPr>
           <w:lang w:val="de-DE"/>
         </w:rPr>
-        <w:t>Zaehlfunktion</w:t>
+        <w:t>Zeiteinstellung_DD</w:t>
       </w:r>
       <w:proofErr w:type="spellEnd"/>
       <w:r>
@@ -21862,7 +22270,7 @@
         <w:rPr>
           <w:lang w:val="de-DE"/>
         </w:rPr>
-        <w:t xml:space="preserve">2020-02-26 11:53:52,750|LEARN|Screen </w:t>
+        <w:t xml:space="preserve">14:19:57,036|LEARN|Screen </w:t>
       </w:r>
       <w:proofErr w:type="spellStart"/>
       <w:r>
@@ -21876,7 +22284,21 @@
         <w:rPr>
           <w:lang w:val="de-DE"/>
         </w:rPr>
-        <w:t xml:space="preserve"> &lt;Sonstiges 3&gt; </w:t>
+        <w:t xml:space="preserve"> &lt;</w:t>
+      </w:r>
+      <w:proofErr w:type="spellStart"/>
+      <w:r>
+        <w:rPr>
+          <w:lang w:val="de-DE"/>
+        </w:rPr>
+        <w:t>Zeiteinstellung_hh</w:t>
+      </w:r>
+      <w:proofErr w:type="spellEnd"/>
+      <w:r>
+        <w:rPr>
+          <w:lang w:val="de-DE"/>
+        </w:rPr>
+        <w:t xml:space="preserve">&gt; </w:t>
       </w:r>
       <w:proofErr w:type="spellStart"/>
       <w:r>
@@ -21904,7 +22326,7 @@
         <w:rPr>
           <w:lang w:val="de-DE"/>
         </w:rPr>
-        <w:t xml:space="preserve">2020-02-26 11:53:56,420|LEARN|Screen </w:t>
+        <w:t xml:space="preserve">14:20:04,014|LEARN|Screen </w:t>
       </w:r>
       <w:proofErr w:type="spellStart"/>
       <w:r>
@@ -21918,7 +22340,21 @@
         <w:rPr>
           <w:lang w:val="de-DE"/>
         </w:rPr>
-        <w:t xml:space="preserve"> &lt;Uhrzeit / Datum&gt; </w:t>
+        <w:t xml:space="preserve"> &lt;</w:t>
+      </w:r>
+      <w:proofErr w:type="spellStart"/>
+      <w:r>
+        <w:rPr>
+          <w:lang w:val="de-DE"/>
+        </w:rPr>
+        <w:t>Zeiteinstellung_mm</w:t>
+      </w:r>
+      <w:proofErr w:type="spellEnd"/>
+      <w:r>
+        <w:rPr>
+          <w:lang w:val="de-DE"/>
+        </w:rPr>
+        <w:t xml:space="preserve">&gt; </w:t>
       </w:r>
       <w:proofErr w:type="spellStart"/>
       <w:r>
@@ -21946,7 +22382,7 @@
         <w:rPr>
           <w:lang w:val="de-DE"/>
         </w:rPr>
-        <w:t xml:space="preserve">2020-02-26 11:54:00,080|LEARN|Screen </w:t>
+        <w:t xml:space="preserve">14:20:55,458|LEARN|Screen </w:t>
       </w:r>
       <w:proofErr w:type="spellStart"/>
       <w:r>
@@ -21960,7 +22396,21 @@
         <w:rPr>
           <w:lang w:val="de-DE"/>
         </w:rPr>
-        <w:t xml:space="preserve"> &lt;Zeiteinstellung&gt; </w:t>
+        <w:t xml:space="preserve"> &lt;</w:t>
+      </w:r>
+      <w:proofErr w:type="spellStart"/>
+      <w:r>
+        <w:rPr>
+          <w:lang w:val="de-DE"/>
+        </w:rPr>
+        <w:t>ModeTag</w:t>
+      </w:r>
+      <w:proofErr w:type="spellEnd"/>
+      <w:r>
+        <w:rPr>
+          <w:lang w:val="de-DE"/>
+        </w:rPr>
+        <w:t xml:space="preserve">&gt; </w:t>
       </w:r>
       <w:proofErr w:type="spellStart"/>
       <w:r>
@@ -21976,6 +22426,364 @@
         </w:rPr>
         <w:t>.</w:t>
       </w:r>
+    </w:p>
+    <w:p>
+      <w:pPr>
+        <w:pStyle w:val="Code"/>
+        <w:rPr>
+          <w:lang w:val="de-DE"/>
+        </w:rPr>
+      </w:pPr>
+      <w:r>
+        <w:rPr>
+          <w:lang w:val="de-DE"/>
+        </w:rPr>
+        <w:t xml:space="preserve">14:20:58,182|LEARN|Screen </w:t>
+      </w:r>
+      <w:proofErr w:type="spellStart"/>
+      <w:r>
+        <w:rPr>
+          <w:lang w:val="de-DE"/>
+        </w:rPr>
+        <w:t>grafic</w:t>
+      </w:r>
+      <w:proofErr w:type="spellEnd"/>
+      <w:r>
+        <w:rPr>
+          <w:lang w:val="de-DE"/>
+        </w:rPr>
+        <w:t xml:space="preserve"> &lt;ModeNacht&gt; </w:t>
+      </w:r>
+      <w:proofErr w:type="spellStart"/>
+      <w:r>
+        <w:rPr>
+          <w:lang w:val="de-DE"/>
+        </w:rPr>
+        <w:t>learned</w:t>
+      </w:r>
+      <w:proofErr w:type="spellEnd"/>
+      <w:r>
+        <w:rPr>
+          <w:lang w:val="de-DE"/>
+        </w:rPr>
+        <w:t>.</w:t>
+      </w:r>
+    </w:p>
+    <w:p>
+      <w:pPr>
+        <w:pStyle w:val="Code"/>
+        <w:rPr>
+          <w:lang w:val="de-DE"/>
+        </w:rPr>
+      </w:pPr>
+      <w:r>
+        <w:rPr>
+          <w:lang w:val="de-DE"/>
+        </w:rPr>
+        <w:t xml:space="preserve">14:21:00,744|LEARN|Screen </w:t>
+      </w:r>
+      <w:proofErr w:type="spellStart"/>
+      <w:r>
+        <w:rPr>
+          <w:lang w:val="de-DE"/>
+        </w:rPr>
+        <w:t>grafic</w:t>
+      </w:r>
+      <w:proofErr w:type="spellEnd"/>
+      <w:r>
+        <w:rPr>
+          <w:lang w:val="de-DE"/>
+        </w:rPr>
+        <w:t xml:space="preserve"> &lt;</w:t>
+      </w:r>
+      <w:proofErr w:type="spellStart"/>
+      <w:r>
+        <w:rPr>
+          <w:lang w:val="de-DE"/>
+        </w:rPr>
+        <w:t>ModeStandby</w:t>
+      </w:r>
+      <w:proofErr w:type="spellEnd"/>
+      <w:r>
+        <w:rPr>
+          <w:lang w:val="de-DE"/>
+        </w:rPr>
+        <w:t xml:space="preserve">&gt; </w:t>
+      </w:r>
+      <w:proofErr w:type="spellStart"/>
+      <w:r>
+        <w:rPr>
+          <w:lang w:val="de-DE"/>
+        </w:rPr>
+        <w:t>learned</w:t>
+      </w:r>
+      <w:proofErr w:type="spellEnd"/>
+      <w:r>
+        <w:rPr>
+          <w:lang w:val="de-DE"/>
+        </w:rPr>
+        <w:t>.</w:t>
+      </w:r>
+    </w:p>
+    <w:p>
+      <w:pPr>
+        <w:pStyle w:val="Code"/>
+        <w:rPr>
+          <w:lang w:val="de-DE"/>
+        </w:rPr>
+      </w:pPr>
+      <w:r>
+        <w:rPr>
+          <w:lang w:val="de-DE"/>
+        </w:rPr>
+        <w:t xml:space="preserve">14:21:03,551|LEARN|Screen </w:t>
+      </w:r>
+      <w:proofErr w:type="spellStart"/>
+      <w:r>
+        <w:rPr>
+          <w:lang w:val="de-DE"/>
+        </w:rPr>
+        <w:t>grafic</w:t>
+      </w:r>
+      <w:proofErr w:type="spellEnd"/>
+      <w:r>
+        <w:rPr>
+          <w:lang w:val="de-DE"/>
+        </w:rPr>
+        <w:t xml:space="preserve"> &lt;</w:t>
+      </w:r>
+      <w:proofErr w:type="spellStart"/>
+      <w:r>
+        <w:rPr>
+          <w:lang w:val="de-DE"/>
+        </w:rPr>
+        <w:t>ModeTimer</w:t>
+      </w:r>
+      <w:proofErr w:type="spellEnd"/>
+      <w:r>
+        <w:rPr>
+          <w:lang w:val="de-DE"/>
+        </w:rPr>
+        <w:t xml:space="preserve">&gt; </w:t>
+      </w:r>
+      <w:proofErr w:type="spellStart"/>
+      <w:r>
+        <w:rPr>
+          <w:lang w:val="de-DE"/>
+        </w:rPr>
+        <w:t>learned</w:t>
+      </w:r>
+      <w:proofErr w:type="spellEnd"/>
+      <w:r>
+        <w:rPr>
+          <w:lang w:val="de-DE"/>
+        </w:rPr>
+        <w:t>.</w:t>
+      </w:r>
+    </w:p>
+    <w:p>
+      <w:pPr>
+        <w:pStyle w:val="Code"/>
+        <w:rPr>
+          <w:lang w:val="de-DE"/>
+        </w:rPr>
+      </w:pPr>
+      <w:r>
+        <w:rPr>
+          <w:lang w:val="de-DE"/>
+        </w:rPr>
+        <w:t xml:space="preserve">14:21:12,403|LEARN|Screen </w:t>
+      </w:r>
+      <w:proofErr w:type="spellStart"/>
+      <w:r>
+        <w:rPr>
+          <w:lang w:val="de-DE"/>
+        </w:rPr>
+        <w:t>grafic</w:t>
+      </w:r>
+      <w:proofErr w:type="spellEnd"/>
+      <w:r>
+        <w:rPr>
+          <w:lang w:val="de-DE"/>
+        </w:rPr>
+        <w:t xml:space="preserve"> &lt;</w:t>
+      </w:r>
+      <w:proofErr w:type="spellStart"/>
+      <w:r>
+        <w:rPr>
+          <w:lang w:val="de-DE"/>
+        </w:rPr>
+        <w:t>WWPumpeAus</w:t>
+      </w:r>
+      <w:proofErr w:type="spellEnd"/>
+      <w:r>
+        <w:rPr>
+          <w:lang w:val="de-DE"/>
+        </w:rPr>
+        <w:t xml:space="preserve">&gt; </w:t>
+      </w:r>
+      <w:proofErr w:type="spellStart"/>
+      <w:r>
+        <w:rPr>
+          <w:lang w:val="de-DE"/>
+        </w:rPr>
+        <w:t>learned</w:t>
+      </w:r>
+      <w:proofErr w:type="spellEnd"/>
+      <w:r>
+        <w:rPr>
+          <w:lang w:val="de-DE"/>
+        </w:rPr>
+        <w:t>.</w:t>
+      </w:r>
+    </w:p>
+    <w:p>
+      <w:pPr>
+        <w:pStyle w:val="Code"/>
+        <w:rPr>
+          <w:lang w:val="de-DE"/>
+        </w:rPr>
+      </w:pPr>
+      <w:r>
+        <w:rPr>
+          <w:lang w:val="de-DE"/>
+        </w:rPr>
+        <w:t xml:space="preserve">14:21:14,920|LEARN|Screen </w:t>
+      </w:r>
+      <w:proofErr w:type="spellStart"/>
+      <w:r>
+        <w:rPr>
+          <w:lang w:val="de-DE"/>
+        </w:rPr>
+        <w:t>grafic</w:t>
+      </w:r>
+      <w:proofErr w:type="spellEnd"/>
+      <w:r>
+        <w:rPr>
+          <w:lang w:val="de-DE"/>
+        </w:rPr>
+        <w:t xml:space="preserve"> &lt;</w:t>
+      </w:r>
+      <w:proofErr w:type="spellStart"/>
+      <w:r>
+        <w:rPr>
+          <w:lang w:val="de-DE"/>
+        </w:rPr>
+        <w:t>WWPumpeAn</w:t>
+      </w:r>
+      <w:proofErr w:type="spellEnd"/>
+      <w:r>
+        <w:rPr>
+          <w:lang w:val="de-DE"/>
+        </w:rPr>
+        <w:t xml:space="preserve">&gt; </w:t>
+      </w:r>
+      <w:proofErr w:type="spellStart"/>
+      <w:r>
+        <w:rPr>
+          <w:lang w:val="de-DE"/>
+        </w:rPr>
+        <w:t>learned</w:t>
+      </w:r>
+      <w:proofErr w:type="spellEnd"/>
+      <w:r>
+        <w:rPr>
+          <w:lang w:val="de-DE"/>
+        </w:rPr>
+        <w:t>.</w:t>
+      </w:r>
+    </w:p>
+    <w:p>
+      <w:pPr>
+        <w:pStyle w:val="Code"/>
+        <w:rPr>
+          <w:lang w:val="de-DE"/>
+        </w:rPr>
+      </w:pPr>
+      <w:r>
+        <w:rPr>
+          <w:lang w:val="de-DE"/>
+        </w:rPr>
+        <w:t xml:space="preserve">14:21:17,436|LEARN|Screen </w:t>
+      </w:r>
+      <w:proofErr w:type="spellStart"/>
+      <w:r>
+        <w:rPr>
+          <w:lang w:val="de-DE"/>
+        </w:rPr>
+        <w:t>grafic</w:t>
+      </w:r>
+      <w:proofErr w:type="spellEnd"/>
+      <w:r>
+        <w:rPr>
+          <w:lang w:val="de-DE"/>
+        </w:rPr>
+        <w:t xml:space="preserve"> &lt;</w:t>
+      </w:r>
+      <w:proofErr w:type="spellStart"/>
+      <w:r>
+        <w:rPr>
+          <w:lang w:val="de-DE"/>
+        </w:rPr>
+        <w:t>WWPumpeAuto</w:t>
+      </w:r>
+      <w:proofErr w:type="spellEnd"/>
+      <w:r>
+        <w:rPr>
+          <w:lang w:val="de-DE"/>
+        </w:rPr>
+        <w:t xml:space="preserve">&gt; </w:t>
+      </w:r>
+      <w:proofErr w:type="spellStart"/>
+      <w:r>
+        <w:rPr>
+          <w:lang w:val="de-DE"/>
+        </w:rPr>
+        <w:t>learned</w:t>
+      </w:r>
+      <w:proofErr w:type="spellEnd"/>
+      <w:r>
+        <w:rPr>
+          <w:lang w:val="de-DE"/>
+        </w:rPr>
+        <w:t>.</w:t>
+      </w:r>
+    </w:p>
+    <w:p>
+      <w:pPr>
+        <w:pStyle w:val="Code"/>
+        <w:rPr>
+          <w:lang w:val="de-DE"/>
+        </w:rPr>
+      </w:pPr>
+      <w:r>
+        <w:rPr>
+          <w:lang w:val="de-DE"/>
+        </w:rPr>
+        <w:t xml:space="preserve">14:21:23,341|LEARN|Learning </w:t>
+      </w:r>
+      <w:proofErr w:type="spellStart"/>
+      <w:r>
+        <w:rPr>
+          <w:lang w:val="de-DE"/>
+        </w:rPr>
+        <w:t>finished</w:t>
+      </w:r>
+      <w:proofErr w:type="spellEnd"/>
+      <w:r>
+        <w:rPr>
+          <w:lang w:val="de-DE"/>
+        </w:rPr>
+        <w:t>.</w:t>
+      </w:r>
+    </w:p>
+    <w:p>
+      <w:pPr>
+        <w:pStyle w:val="Code"/>
+        <w:rPr>
+          <w:lang w:val="de-DE"/>
+        </w:rPr>
+      </w:pPr>
     </w:p>
     <w:p>
       <w:pPr>
@@ -22008,7 +22816,6 @@
           <w:b/>
           <w:color w:val="FF0000"/>
         </w:rPr>
-        <w:lastRenderedPageBreak/>
         <w:t>Wichtig:</w:t>
       </w:r>
     </w:p>
@@ -22187,7 +22994,7 @@
         <w:rPr>
           <w:lang w:val="de-DE"/>
         </w:rPr>
-        <w:t xml:space="preserve">2020-02-26 11:54:33,701|LEARN|Screen </w:t>
+        <w:t xml:space="preserve">14:19:35,905|LEARN|Screen </w:t>
       </w:r>
       <w:proofErr w:type="spellStart"/>
       <w:r>
@@ -22243,7 +23050,7 @@
         <w:rPr>
           <w:lang w:val="de-DE"/>
         </w:rPr>
-        <w:t xml:space="preserve">2020-02-26 11:54:40,844|LEARN|Screen </w:t>
+        <w:t xml:space="preserve">14:19:42,901|LEARN|Screen </w:t>
       </w:r>
       <w:proofErr w:type="spellStart"/>
       <w:r>
@@ -22299,7 +23106,7 @@
         <w:rPr>
           <w:lang w:val="de-DE"/>
         </w:rPr>
-        <w:t xml:space="preserve">2020-02-26 11:54:47,917|LEARN|Screen </w:t>
+        <w:t xml:space="preserve">14:19:49,976|LEARN|Screen </w:t>
       </w:r>
       <w:proofErr w:type="spellStart"/>
       <w:r>
@@ -22355,7 +23162,7 @@
         <w:rPr>
           <w:lang w:val="de-DE"/>
         </w:rPr>
-        <w:t xml:space="preserve">2020-02-26 11:54:54,867|LEARN|Screen </w:t>
+        <w:t xml:space="preserve">14:19:57,036|LEARN|Screen </w:t>
       </w:r>
       <w:proofErr w:type="spellStart"/>
       <w:r>
@@ -22411,7 +23218,7 @@
         <w:rPr>
           <w:lang w:val="de-DE"/>
         </w:rPr>
-        <w:t xml:space="preserve">2020-02-26 11:55:02,051|LEARN|Screen </w:t>
+        <w:t xml:space="preserve">14:20:04,014|LEARN|Screen </w:t>
       </w:r>
       <w:proofErr w:type="spellStart"/>
       <w:r>
@@ -22467,7 +23274,7 @@
         <w:rPr>
           <w:lang w:val="de-DE"/>
         </w:rPr>
-        <w:t xml:space="preserve">2020-02-26 11:55:17,628|LEARN|Screen </w:t>
+        <w:t xml:space="preserve">14:20:55,458|LEARN|Screen </w:t>
       </w:r>
       <w:proofErr w:type="spellStart"/>
       <w:r>
@@ -22523,7 +23330,7 @@
         <w:rPr>
           <w:lang w:val="de-DE"/>
         </w:rPr>
-        <w:t xml:space="preserve">2020-02-26 11:55:20,223|LEARN|Screen </w:t>
+        <w:t xml:space="preserve">14:20:58,182|LEARN|Screen </w:t>
       </w:r>
       <w:proofErr w:type="spellStart"/>
       <w:r>
@@ -22565,7 +23372,7 @@
         <w:rPr>
           <w:lang w:val="de-DE"/>
         </w:rPr>
-        <w:t xml:space="preserve">2020-02-26 11:55:22,748|LEARN|Screen </w:t>
+        <w:t xml:space="preserve">14:21:00,744|LEARN|Screen </w:t>
       </w:r>
       <w:proofErr w:type="spellStart"/>
       <w:r>
@@ -22621,7 +23428,7 @@
         <w:rPr>
           <w:lang w:val="de-DE"/>
         </w:rPr>
-        <w:t xml:space="preserve">2020-02-26 11:55:25,350|LEARN|Screen </w:t>
+        <w:t xml:space="preserve">14:21:03,551|LEARN|Screen </w:t>
       </w:r>
       <w:proofErr w:type="spellStart"/>
       <w:r>
@@ -22677,7 +23484,7 @@
         <w:rPr>
           <w:lang w:val="de-DE"/>
         </w:rPr>
-        <w:t xml:space="preserve">2020-02-26 11:55:34,115|LEARN|Screen </w:t>
+        <w:t xml:space="preserve">14:21:12,403|LEARN|Screen </w:t>
       </w:r>
       <w:proofErr w:type="spellStart"/>
       <w:r>
@@ -22733,7 +23540,7 @@
         <w:rPr>
           <w:lang w:val="de-DE"/>
         </w:rPr>
-        <w:t xml:space="preserve">2020-02-26 11:55:36,629|LEARN|Screen </w:t>
+        <w:t xml:space="preserve">14:21:14,920|LEARN|Screen </w:t>
       </w:r>
       <w:proofErr w:type="spellStart"/>
       <w:r>
@@ -22789,7 +23596,7 @@
         <w:rPr>
           <w:lang w:val="de-DE"/>
         </w:rPr>
-        <w:t xml:space="preserve">2020-02-26 11:55:39,272|LEARN|Screen </w:t>
+        <w:t xml:space="preserve">14:21:17,436|LEARN|Screen </w:t>
       </w:r>
       <w:proofErr w:type="spellStart"/>
       <w:r>
@@ -22845,7 +23652,7 @@
         <w:rPr>
           <w:lang w:val="de-DE"/>
         </w:rPr>
-        <w:t xml:space="preserve">2020-02-26 11:55:42,445|LEARN|Learning </w:t>
+        <w:t xml:space="preserve">14:21:23,341|LEARN|Learning </w:t>
       </w:r>
       <w:proofErr w:type="spellStart"/>
       <w:r>
@@ -22906,6 +23713,7 @@
         <w:rPr>
           <w:rFonts w:cs="Arial"/>
         </w:rPr>
+        <w:lastRenderedPageBreak/>
         <w:t>Phase 3:</w:t>
       </w:r>
       <w:r>
@@ -23065,7 +23873,6 @@
         <w:rPr>
           <w:rFonts w:cs="Arial"/>
         </w:rPr>
-        <w:lastRenderedPageBreak/>
         <w:t>Besonderheiten</w:t>
       </w:r>
       <w:bookmarkEnd w:id="70"/>
@@ -23149,33 +23956,6 @@
           <w:rFonts w:cs="Arial"/>
         </w:rPr>
         <w:t>Da die Uhr der Solvis-Anlage nicht besonders genau ist (meine geht mehr als 1 Minute/Woche vor), wird diese vom Server ständig beobachtet. Weicht sie mehr als 30s von der Uhr des Systems ab, auf dem der Server läuft, wird sie automatisch korrigiert.</w:t>
-      </w:r>
-    </w:p>
-    <w:p>
-      <w:pPr>
-        <w:rPr>
-          <w:rFonts w:cs="Arial"/>
-        </w:rPr>
-      </w:pPr>
-      <w:r>
-        <w:rPr>
-          <w:rFonts w:cs="Arial"/>
-        </w:rPr>
-        <w:t xml:space="preserve">Es gibt auch noch die Möglichkeit die Uhr genauer zu trimmen, indem man mehrfach </w:t>
-      </w:r>
-      <w:proofErr w:type="spellStart"/>
-      <w:r>
-        <w:rPr>
-          <w:rFonts w:cs="Arial"/>
-        </w:rPr>
-        <w:t>Dummy</w:t>
-      </w:r>
-      <w:proofErr w:type="spellEnd"/>
-      <w:r>
-        <w:rPr>
-          <w:rFonts w:cs="Arial"/>
-        </w:rPr>
-        <w:t>-Einstellungen der Uhr durchführt. Diese bewirken ein kurzzeitiges Stehenbleiben der Uhr, so dass damit noch genauer die Uhr gestellt werden kann. Wer will kann diesen Modus über die Datei „base.xml“ aktivieren.</w:t>
       </w:r>
     </w:p>
     <w:p>
@@ -26552,24 +27332,105 @@
         </w:tabs>
         <w:rPr>
           <w:rFonts w:cs="Arial"/>
+        </w:rPr>
+      </w:pPr>
+      <w:r>
+        <w:rPr>
+          <w:rFonts w:cs="Arial"/>
+        </w:rPr>
+        <w:t>Der Client kann SET- und GET-Befehle senden.</w:t>
+      </w:r>
+    </w:p>
+    <w:p>
+      <w:pPr>
+        <w:tabs>
+          <w:tab w:val="left" w:pos="2268"/>
+        </w:tabs>
+        <w:rPr>
+          <w:rFonts w:cs="Arial"/>
+        </w:rPr>
+      </w:pPr>
+      <w:r>
+        <w:rPr>
+          <w:rFonts w:cs="Arial"/>
+        </w:rPr>
+        <w:t xml:space="preserve">Ist der Name der Solvis-Anlage unbekannt, liefert der Server ein CONNECTION_STATE-Paket  mit dem </w:t>
+      </w:r>
+      <w:proofErr w:type="spellStart"/>
+      <w:r>
+        <w:rPr>
+          <w:rFonts w:cs="Arial"/>
+        </w:rPr>
+        <w:t>ConnectionStatus</w:t>
+      </w:r>
+      <w:proofErr w:type="spellEnd"/>
+      <w:r>
+        <w:rPr>
+          <w:rFonts w:cs="Arial"/>
+        </w:rPr>
+        <w:t xml:space="preserve"> „CONNECTION_NOT_POSSIBLE“.</w:t>
+      </w:r>
+    </w:p>
+    <w:p>
+      <w:pPr>
+        <w:tabs>
+          <w:tab w:val="left" w:pos="2268"/>
+        </w:tabs>
+        <w:rPr>
+          <w:rFonts w:cs="Arial"/>
+        </w:rPr>
+      </w:pPr>
+    </w:p>
+    <w:p>
+      <w:pPr>
+        <w:tabs>
+          <w:tab w:val="left" w:pos="2268"/>
+        </w:tabs>
+        <w:rPr>
+          <w:rFonts w:cs="Arial"/>
+        </w:rPr>
+      </w:pPr>
+      <w:r>
+        <w:rPr>
+          <w:rFonts w:cs="Arial"/>
+        </w:rPr>
+        <w:t>Nach einer Unterbrechung der Verbindung kann der Client die Verbindung wiederaufbauen oder einen  ganz neue Verbindung initiieren. Letzter</w:t>
+      </w:r>
+      <w:r>
+        <w:rPr>
+          <w:rFonts w:cs="Arial"/>
+        </w:rPr>
+        <w:t xml:space="preserve">es entspricht dem obigen Ablauf, bei dem Client-spezifische Server-Einstellungen verloren gehen. Es </w:t>
+      </w:r>
+      <w:r>
+        <w:rPr>
+          <w:rFonts w:cs="Arial"/>
+        </w:rPr>
+        <w:t>empfiehlt</w:t>
+      </w:r>
+      <w:r>
+        <w:rPr>
+          <w:rFonts w:cs="Arial"/>
+        </w:rPr>
+        <w:t xml:space="preserve"> sich daher die Verbindung wie folgt wieder herzustellen:</w:t>
+      </w:r>
+    </w:p>
+    <w:p>
+      <w:pPr>
+        <w:tabs>
+          <w:tab w:val="left" w:pos="2268"/>
+        </w:tabs>
+        <w:rPr>
+          <w:rFonts w:cs="Arial"/>
           <w:b/>
         </w:rPr>
       </w:pPr>
-      <w:proofErr w:type="gramStart"/>
       <w:r>
         <w:rPr>
           <w:rFonts w:cs="Arial"/>
           <w:b/>
         </w:rPr>
-        <w:t>Ein</w:t>
-      </w:r>
-      <w:proofErr w:type="gramEnd"/>
-      <w:r>
-        <w:rPr>
-          <w:rFonts w:cs="Arial"/>
-          <w:b/>
-        </w:rPr>
-        <w:t xml:space="preserve"> evtl. unterbrochene Verbindung wird wie folgt wieder aufgebaut:</w:t>
+        <w:t>Wiederaufbau einer Verbindung:</w:t>
       </w:r>
     </w:p>
     <w:p>
@@ -26669,198 +27530,6 @@
         <w:rPr>
           <w:rFonts w:cs="Arial"/>
         </w:rPr>
-        <w:t>Der Client kann SET- und GET-Befehle senden.</w:t>
-      </w:r>
-    </w:p>
-    <w:p>
-      <w:pPr>
-        <w:tabs>
-          <w:tab w:val="left" w:pos="2268"/>
-        </w:tabs>
-        <w:rPr>
-          <w:rFonts w:cs="Arial"/>
-        </w:rPr>
-      </w:pPr>
-      <w:r>
-        <w:rPr>
-          <w:rFonts w:cs="Arial"/>
-        </w:rPr>
-        <w:t xml:space="preserve">Ist der Name der Solvis-Anlage unbekannt, liefert der Server ein CONNECTION_STATE-Paket  mit dem </w:t>
-      </w:r>
-      <w:proofErr w:type="spellStart"/>
-      <w:r>
-        <w:rPr>
-          <w:rFonts w:cs="Arial"/>
-        </w:rPr>
-        <w:t>ConnectionStatus</w:t>
-      </w:r>
-      <w:proofErr w:type="spellEnd"/>
-      <w:r>
-        <w:rPr>
-          <w:rFonts w:cs="Arial"/>
-        </w:rPr>
-        <w:t xml:space="preserve"> „CONNECTION_NOT_POSSIBLE“.</w:t>
-      </w:r>
-    </w:p>
-    <w:p>
-      <w:pPr>
-        <w:tabs>
-          <w:tab w:val="left" w:pos="2268"/>
-        </w:tabs>
-        <w:rPr>
-          <w:rFonts w:cs="Arial"/>
-        </w:rPr>
-      </w:pPr>
-    </w:p>
-    <w:p>
-      <w:pPr>
-        <w:tabs>
-          <w:tab w:val="left" w:pos="2268"/>
-        </w:tabs>
-        <w:rPr>
-          <w:rFonts w:cs="Arial"/>
-        </w:rPr>
-      </w:pPr>
-      <w:r>
-        <w:rPr>
-          <w:rFonts w:cs="Arial"/>
-        </w:rPr>
-        <w:t>Nach einer Unterbrechung der Verbindung kann der Client die Verbindung wiederaufbauen oder einen  ganz neue Verbindung initiieren. Letzter</w:t>
-      </w:r>
-      <w:r>
-        <w:rPr>
-          <w:rFonts w:cs="Arial"/>
-        </w:rPr>
-        <w:t xml:space="preserve">es entspricht dem obigen Ablauf, bei dem Client-spezifische Server-Einstellungen verloren gehen. Es </w:t>
-      </w:r>
-      <w:r>
-        <w:rPr>
-          <w:rFonts w:cs="Arial"/>
-        </w:rPr>
-        <w:t>empfiehlt</w:t>
-      </w:r>
-      <w:r>
-        <w:rPr>
-          <w:rFonts w:cs="Arial"/>
-        </w:rPr>
-        <w:t xml:space="preserve"> sich daher die Verbindung wie folgt wieder herzustellen:</w:t>
-      </w:r>
-    </w:p>
-    <w:p>
-      <w:pPr>
-        <w:tabs>
-          <w:tab w:val="left" w:pos="2268"/>
-        </w:tabs>
-        <w:rPr>
-          <w:rFonts w:cs="Arial"/>
-          <w:b/>
-        </w:rPr>
-      </w:pPr>
-      <w:r>
-        <w:rPr>
-          <w:rFonts w:cs="Arial"/>
-          <w:b/>
-        </w:rPr>
-        <w:t>Wiederaufbau einer Verbindung:</w:t>
-      </w:r>
-    </w:p>
-    <w:p>
-      <w:pPr>
-        <w:pStyle w:val="Listenabsatz"/>
-        <w:tabs>
-          <w:tab w:val="left" w:pos="2268"/>
-        </w:tabs>
-        <w:ind w:left="360" w:hanging="360"/>
-        <w:rPr>
-          <w:rFonts w:ascii="Arial" w:hAnsi="Arial" w:cs="Arial"/>
-          <w:lang w:val="de-DE"/>
-        </w:rPr>
-      </w:pPr>
-      <w:r>
-        <w:rPr>
-          <w:rFonts w:ascii="Arial" w:hAnsi="Arial" w:cs="Arial"/>
-          <w:lang w:val="de-DE"/>
-        </w:rPr>
-        <w:t>Client -&gt; Server</w:t>
-      </w:r>
-      <w:r>
-        <w:rPr>
-          <w:rFonts w:ascii="Arial" w:hAnsi="Arial" w:cs="Arial"/>
-          <w:lang w:val="de-DE"/>
-        </w:rPr>
-        <w:tab/>
-        <w:t>RECONNECT mit Client-ID</w:t>
-      </w:r>
-    </w:p>
-    <w:p>
-      <w:pPr>
-        <w:pStyle w:val="Listenabsatz"/>
-        <w:tabs>
-          <w:tab w:val="left" w:pos="2268"/>
-        </w:tabs>
-        <w:ind w:left="360" w:hanging="360"/>
-        <w:rPr>
-          <w:rFonts w:ascii="Arial" w:hAnsi="Arial" w:cs="Arial"/>
-          <w:lang w:val="de-DE"/>
-        </w:rPr>
-      </w:pPr>
-      <w:r>
-        <w:rPr>
-          <w:rFonts w:ascii="Arial" w:hAnsi="Arial" w:cs="Arial"/>
-          <w:lang w:val="de-DE"/>
-        </w:rPr>
-        <w:t>Server -&gt; Client</w:t>
-      </w:r>
-      <w:r>
-        <w:rPr>
-          <w:rFonts w:ascii="Arial" w:hAnsi="Arial" w:cs="Arial"/>
-          <w:lang w:val="de-DE"/>
-        </w:rPr>
-        <w:tab/>
-        <w:t>MEASUREMENTS</w:t>
-      </w:r>
-    </w:p>
-    <w:p>
-      <w:pPr>
-        <w:pStyle w:val="Listenabsatz"/>
-        <w:tabs>
-          <w:tab w:val="left" w:pos="2268"/>
-        </w:tabs>
-        <w:ind w:left="360" w:hanging="360"/>
-        <w:rPr>
-          <w:rFonts w:ascii="Arial" w:hAnsi="Arial" w:cs="Arial"/>
-          <w:lang w:val="de-DE"/>
-        </w:rPr>
-      </w:pPr>
-      <w:r>
-        <w:rPr>
-          <w:rFonts w:ascii="Arial" w:hAnsi="Arial" w:cs="Arial"/>
-          <w:lang w:val="de-DE"/>
-        </w:rPr>
-        <w:t>Server -&gt; Client</w:t>
-      </w:r>
-      <w:r>
-        <w:rPr>
-          <w:rFonts w:ascii="Arial" w:hAnsi="Arial" w:cs="Arial"/>
-          <w:lang w:val="de-DE"/>
-        </w:rPr>
-        <w:tab/>
-        <w:t>SOLVIS_STATE</w:t>
-      </w:r>
-    </w:p>
-    <w:p>
-      <w:pPr>
-        <w:tabs>
-          <w:tab w:val="left" w:pos="2268"/>
-        </w:tabs>
-        <w:rPr>
-          <w:rFonts w:cs="Arial"/>
-        </w:rPr>
-      </w:pPr>
-      <w:r>
-        <w:rPr>
-          <w:rFonts w:cs="Arial"/>
-        </w:rPr>
         <w:t xml:space="preserve">Ist der Wiederaufbau nicht erfolgreich (z.B. Client-ID unbekannt), wird ein CONNECTION_STATE-Paket vom Server zum Client gesendet mit den </w:t>
       </w:r>
       <w:proofErr w:type="spellStart"/>
@@ -27156,124 +27825,124 @@
         <w:rPr>
           <w:lang w:val="de-DE"/>
         </w:rPr>
+        <w:t>{"CONNECT":{"</w:t>
+      </w:r>
+      <w:proofErr w:type="spellStart"/>
+      <w:r>
+        <w:rPr>
+          <w:lang w:val="de-DE"/>
+        </w:rPr>
+        <w:t>Id</w:t>
+      </w:r>
+      <w:proofErr w:type="spellEnd"/>
+      <w:r>
+        <w:rPr>
+          <w:lang w:val="de-DE"/>
+        </w:rPr>
+        <w:t>":"</w:t>
+      </w:r>
+      <w:r>
+        <w:rPr>
+          <w:i/>
+          <w:color w:val="0070C0"/>
+          <w:lang w:val="de-DE"/>
+        </w:rPr>
+        <w:t>Name der Anlage</w:t>
+      </w:r>
+      <w:r>
+        <w:rPr>
+          <w:lang w:val="de-DE"/>
+        </w:rPr>
+        <w:t xml:space="preserve">"}} </w:t>
+      </w:r>
+    </w:p>
+    <w:p>
+      <w:pPr>
+        <w:rPr>
+          <w:rFonts w:cs="Arial"/>
+        </w:rPr>
+      </w:pPr>
+      <w:proofErr w:type="spellStart"/>
+      <w:r>
+        <w:rPr>
+          <w:rFonts w:cs="Arial"/>
+        </w:rPr>
+        <w:t>Id</w:t>
+      </w:r>
+      <w:proofErr w:type="spellEnd"/>
+      <w:r>
+        <w:rPr>
+          <w:rFonts w:cs="Arial"/>
+        </w:rPr>
+        <w:t xml:space="preserve"> ist die</w:t>
+      </w:r>
+      <w:r>
+        <w:rPr>
+          <w:rFonts w:cs="Arial"/>
+        </w:rPr>
+        <w:t xml:space="preserve"> </w:t>
+      </w:r>
+      <w:proofErr w:type="spellStart"/>
+      <w:r>
+        <w:rPr>
+          <w:rFonts w:cs="Arial"/>
+        </w:rPr>
+        <w:t>Id</w:t>
+      </w:r>
+      <w:proofErr w:type="spellEnd"/>
+      <w:r>
+        <w:rPr>
+          <w:rFonts w:cs="Arial"/>
+        </w:rPr>
+        <w:t xml:space="preserve"> der Unit</w:t>
+      </w:r>
+      <w:r>
+        <w:rPr>
+          <w:rFonts w:cs="Arial"/>
+        </w:rPr>
+        <w:t xml:space="preserve">, welche im </w:t>
+      </w:r>
+      <w:proofErr w:type="spellStart"/>
+      <w:r>
+        <w:rPr>
+          <w:rFonts w:cs="Arial"/>
+          <w:i/>
+        </w:rPr>
+        <w:t>base.xml</w:t>
+      </w:r>
+      <w:proofErr w:type="spellEnd"/>
+      <w:r>
+        <w:rPr>
+          <w:rFonts w:cs="Arial"/>
+        </w:rPr>
+        <w:t>-File definiert ist</w:t>
+      </w:r>
+      <w:r>
+        <w:rPr>
+          <w:rFonts w:cs="Arial"/>
+        </w:rPr>
+        <w:t>.</w:t>
+      </w:r>
+    </w:p>
+    <w:p>
+      <w:pPr>
+        <w:pStyle w:val="berschrift9"/>
+      </w:pPr>
+      <w:r>
+        <w:t>CONNECTED</w:t>
+      </w:r>
+    </w:p>
+    <w:p>
+      <w:pPr>
+        <w:rPr>
+          <w:rFonts w:cs="Arial"/>
+        </w:rPr>
+      </w:pPr>
+      <w:r>
+        <w:rPr>
+          <w:rFonts w:cs="Arial"/>
+        </w:rPr>
         <w:lastRenderedPageBreak/>
-        <w:t>{"CONNECT":{"</w:t>
-      </w:r>
-      <w:proofErr w:type="spellStart"/>
-      <w:r>
-        <w:rPr>
-          <w:lang w:val="de-DE"/>
-        </w:rPr>
-        <w:t>Id</w:t>
-      </w:r>
-      <w:proofErr w:type="spellEnd"/>
-      <w:r>
-        <w:rPr>
-          <w:lang w:val="de-DE"/>
-        </w:rPr>
-        <w:t>":"</w:t>
-      </w:r>
-      <w:r>
-        <w:rPr>
-          <w:i/>
-          <w:color w:val="0070C0"/>
-          <w:lang w:val="de-DE"/>
-        </w:rPr>
-        <w:t>Name der Anlage</w:t>
-      </w:r>
-      <w:r>
-        <w:rPr>
-          <w:lang w:val="de-DE"/>
-        </w:rPr>
-        <w:t xml:space="preserve">"}} </w:t>
-      </w:r>
-    </w:p>
-    <w:p>
-      <w:pPr>
-        <w:rPr>
-          <w:rFonts w:cs="Arial"/>
-        </w:rPr>
-      </w:pPr>
-      <w:proofErr w:type="spellStart"/>
-      <w:r>
-        <w:rPr>
-          <w:rFonts w:cs="Arial"/>
-        </w:rPr>
-        <w:t>Id</w:t>
-      </w:r>
-      <w:proofErr w:type="spellEnd"/>
-      <w:r>
-        <w:rPr>
-          <w:rFonts w:cs="Arial"/>
-        </w:rPr>
-        <w:t xml:space="preserve"> ist die</w:t>
-      </w:r>
-      <w:r>
-        <w:rPr>
-          <w:rFonts w:cs="Arial"/>
-        </w:rPr>
-        <w:t xml:space="preserve"> </w:t>
-      </w:r>
-      <w:proofErr w:type="spellStart"/>
-      <w:r>
-        <w:rPr>
-          <w:rFonts w:cs="Arial"/>
-        </w:rPr>
-        <w:t>Id</w:t>
-      </w:r>
-      <w:proofErr w:type="spellEnd"/>
-      <w:r>
-        <w:rPr>
-          <w:rFonts w:cs="Arial"/>
-        </w:rPr>
-        <w:t xml:space="preserve"> der Unit</w:t>
-      </w:r>
-      <w:r>
-        <w:rPr>
-          <w:rFonts w:cs="Arial"/>
-        </w:rPr>
-        <w:t xml:space="preserve">, welche im </w:t>
-      </w:r>
-      <w:proofErr w:type="spellStart"/>
-      <w:r>
-        <w:rPr>
-          <w:rFonts w:cs="Arial"/>
-          <w:i/>
-        </w:rPr>
-        <w:t>base.xml</w:t>
-      </w:r>
-      <w:proofErr w:type="spellEnd"/>
-      <w:r>
-        <w:rPr>
-          <w:rFonts w:cs="Arial"/>
-        </w:rPr>
-        <w:t>-File definiert ist</w:t>
-      </w:r>
-      <w:r>
-        <w:rPr>
-          <w:rFonts w:cs="Arial"/>
-        </w:rPr>
-        <w:t>.</w:t>
-      </w:r>
-    </w:p>
-    <w:p>
-      <w:pPr>
-        <w:pStyle w:val="berschrift9"/>
-      </w:pPr>
-      <w:r>
-        <w:t>CONNECTED</w:t>
-      </w:r>
-    </w:p>
-    <w:p>
-      <w:pPr>
-        <w:rPr>
-          <w:rFonts w:cs="Arial"/>
-        </w:rPr>
-      </w:pPr>
-      <w:r>
-        <w:rPr>
-          <w:rFonts w:cs="Arial"/>
-        </w:rPr>
         <w:t xml:space="preserve">Mit dem </w:t>
       </w:r>
       <w:r>
@@ -28453,6 +29122,7 @@
       </w:pPr>
       <w:bookmarkStart w:id="83" w:name="_Ref43821276"/>
       <w:r>
+        <w:lastRenderedPageBreak/>
         <w:t>DESCRIPTIONS</w:t>
       </w:r>
       <w:bookmarkEnd w:id="83"/>
@@ -29813,7 +30483,6 @@
           <w:szCs w:val="16"/>
           <w:lang w:val="de-DE" w:eastAsia="de-DE" w:bidi="ar-SA"/>
         </w:rPr>
-        <w:lastRenderedPageBreak/>
         <w:t>state</w:t>
       </w:r>
       <w:proofErr w:type="spellEnd"/>
@@ -29905,6 +30574,7 @@
           <w:szCs w:val="16"/>
           <w:lang w:val="de-DE"/>
         </w:rPr>
+        <w:lastRenderedPageBreak/>
         <w:t xml:space="preserve">REMOTE_CONNECTED </w:t>
       </w:r>
       <w:r>
@@ -30098,218 +30768,6 @@
       </w:r>
     </w:p>
     <w:p/>
-    <w:p>
-      <w:pPr>
-        <w:pStyle w:val="Listenabsatz"/>
-        <w:tabs>
-          <w:tab w:val="left" w:pos="2694"/>
-          <w:tab w:val="left" w:pos="7513"/>
-        </w:tabs>
-        <w:ind w:left="360" w:hanging="360"/>
-        <w:rPr>
-          <w:rFonts w:ascii="Arial" w:hAnsi="Arial" w:cs="Arial"/>
-          <w:lang w:val="de-DE"/>
-        </w:rPr>
-      </w:pPr>
-      <w:r>
-        <w:rPr>
-          <w:rFonts w:ascii="Arial" w:hAnsi="Arial" w:cs="Arial"/>
-          <w:sz w:val="20"/>
-          <w:szCs w:val="20"/>
-          <w:lang w:val="de-DE"/>
-        </w:rPr>
-        <w:t>DESCRIPTIONS</w:t>
-      </w:r>
-      <w:r>
-        <w:rPr>
-          <w:rFonts w:ascii="Arial" w:hAnsi="Arial" w:cs="Arial"/>
-          <w:lang w:val="de-DE"/>
-        </w:rPr>
-        <w:tab/>
-        <w:t xml:space="preserve">Meta-Daten der Kanäle/Server </w:t>
-      </w:r>
-      <w:proofErr w:type="spellStart"/>
-      <w:r>
-        <w:rPr>
-          <w:rFonts w:ascii="Arial" w:hAnsi="Arial" w:cs="Arial"/>
-          <w:lang w:val="de-DE"/>
-        </w:rPr>
-        <w:t>Commands</w:t>
-      </w:r>
-      <w:proofErr w:type="spellEnd"/>
-      <w:r>
-        <w:rPr>
-          <w:rFonts w:ascii="Arial" w:hAnsi="Arial" w:cs="Arial"/>
-          <w:lang w:val="de-DE"/>
-        </w:rPr>
-        <w:tab/>
-        <w:t>Server -&gt; Client</w:t>
-      </w:r>
-    </w:p>
-    <w:p>
-      <w:pPr>
-        <w:pStyle w:val="Listenabsatz"/>
-        <w:tabs>
-          <w:tab w:val="left" w:pos="2694"/>
-          <w:tab w:val="left" w:pos="7513"/>
-        </w:tabs>
-        <w:ind w:left="360" w:hanging="360"/>
-        <w:rPr>
-          <w:rFonts w:ascii="Arial" w:hAnsi="Arial" w:cs="Arial"/>
-          <w:lang w:val="de-DE"/>
-        </w:rPr>
-      </w:pPr>
-      <w:r>
-        <w:rPr>
-          <w:rFonts w:ascii="Arial" w:hAnsi="Arial" w:cs="Arial"/>
-          <w:lang w:val="de-DE"/>
-        </w:rPr>
-        <w:t>MEASUREMENTS</w:t>
-      </w:r>
-      <w:r>
-        <w:rPr>
-          <w:rFonts w:ascii="Arial" w:hAnsi="Arial" w:cs="Arial"/>
-          <w:lang w:val="de-DE"/>
-        </w:rPr>
-        <w:tab/>
-        <w:t>Paket mit den Messwerten</w:t>
-      </w:r>
-      <w:r>
-        <w:rPr>
-          <w:rFonts w:ascii="Arial" w:hAnsi="Arial" w:cs="Arial"/>
-          <w:lang w:val="de-DE"/>
-        </w:rPr>
-        <w:tab/>
-        <w:t>Server -&gt; Client</w:t>
-      </w:r>
-    </w:p>
-    <w:p>
-      <w:pPr>
-        <w:pStyle w:val="Listenabsatz"/>
-        <w:tabs>
-          <w:tab w:val="left" w:pos="2694"/>
-          <w:tab w:val="left" w:pos="7513"/>
-        </w:tabs>
-        <w:ind w:left="360" w:hanging="360"/>
-        <w:rPr>
-          <w:rFonts w:ascii="Arial" w:hAnsi="Arial" w:cs="Arial"/>
-          <w:lang w:val="de-DE"/>
-        </w:rPr>
-      </w:pPr>
-      <w:r>
-        <w:rPr>
-          <w:rFonts w:ascii="Arial" w:hAnsi="Arial" w:cs="Arial"/>
-          <w:lang w:val="de-DE"/>
-        </w:rPr>
-        <w:t>SET</w:t>
-      </w:r>
-      <w:r>
-        <w:rPr>
-          <w:rFonts w:ascii="Arial" w:hAnsi="Arial" w:cs="Arial"/>
-          <w:lang w:val="de-DE"/>
-        </w:rPr>
-        <w:tab/>
-        <w:t>Ändert einen Anlagenparameter</w:t>
-      </w:r>
-      <w:r>
-        <w:rPr>
-          <w:rFonts w:ascii="Arial" w:hAnsi="Arial" w:cs="Arial"/>
-          <w:lang w:val="de-DE"/>
-        </w:rPr>
-        <w:tab/>
-        <w:t>Client -&gt; Server</w:t>
-      </w:r>
-    </w:p>
-    <w:p>
-      <w:pPr>
-        <w:pStyle w:val="Listenabsatz"/>
-        <w:tabs>
-          <w:tab w:val="left" w:pos="2694"/>
-          <w:tab w:val="left" w:pos="7513"/>
-        </w:tabs>
-        <w:ind w:left="360" w:hanging="360"/>
-        <w:rPr>
-          <w:rFonts w:ascii="Arial" w:hAnsi="Arial" w:cs="Arial"/>
-          <w:lang w:val="de-DE"/>
-        </w:rPr>
-      </w:pPr>
-      <w:r>
-        <w:rPr>
-          <w:rFonts w:ascii="Arial" w:hAnsi="Arial" w:cs="Arial"/>
-          <w:lang w:val="de-DE"/>
-        </w:rPr>
-        <w:t>GET</w:t>
-      </w:r>
-      <w:r>
-        <w:rPr>
-          <w:rFonts w:ascii="Arial" w:hAnsi="Arial" w:cs="Arial"/>
-          <w:lang w:val="de-DE"/>
-        </w:rPr>
-        <w:tab/>
-      </w:r>
-      <w:r>
-        <w:rPr>
-          <w:rFonts w:ascii="Arial" w:hAnsi="Arial" w:cs="Arial"/>
-          <w:sz w:val="20"/>
-          <w:szCs w:val="20"/>
-          <w:lang w:val="de-DE"/>
-        </w:rPr>
-        <w:t>Stößt das Auslesen eines Anlagenparameters an</w:t>
-      </w:r>
-      <w:r>
-        <w:rPr>
-          <w:rFonts w:ascii="Arial" w:hAnsi="Arial" w:cs="Arial"/>
-          <w:lang w:val="de-DE"/>
-        </w:rPr>
-        <w:tab/>
-        <w:t>Client -&gt; Server</w:t>
-      </w:r>
-    </w:p>
-    <w:p>
-      <w:pPr>
-        <w:pStyle w:val="Listenabsatz"/>
-        <w:tabs>
-          <w:tab w:val="left" w:pos="2694"/>
-          <w:tab w:val="left" w:pos="7513"/>
-        </w:tabs>
-        <w:ind w:left="360" w:hanging="360"/>
-        <w:rPr>
-          <w:rFonts w:ascii="Arial" w:hAnsi="Arial" w:cs="Arial"/>
-          <w:lang w:val="de-DE"/>
-        </w:rPr>
-      </w:pPr>
-      <w:r>
-        <w:rPr>
-          <w:rFonts w:ascii="Arial" w:hAnsi="Arial" w:cs="Arial"/>
-          <w:lang w:val="de-DE"/>
-        </w:rPr>
-        <w:t>SERVER_COMMAND</w:t>
-      </w:r>
-      <w:r>
-        <w:rPr>
-          <w:rFonts w:ascii="Arial" w:hAnsi="Arial" w:cs="Arial"/>
-          <w:lang w:val="de-DE"/>
-        </w:rPr>
-        <w:tab/>
-      </w:r>
-      <w:r>
-        <w:rPr>
-          <w:rFonts w:ascii="Arial" w:hAnsi="Arial" w:cs="Arial"/>
-          <w:sz w:val="20"/>
-          <w:szCs w:val="20"/>
-          <w:lang w:val="de-DE"/>
-        </w:rPr>
-        <w:t>Befehl für den Server (z.B. Backup der Messdaten)</w:t>
-      </w:r>
-      <w:r>
-        <w:rPr>
-          <w:rFonts w:ascii="Arial" w:hAnsi="Arial" w:cs="Arial"/>
-          <w:lang w:val="de-DE"/>
-        </w:rPr>
-        <w:tab/>
-        <w:t>Client -&gt; Server</w:t>
-      </w:r>
-    </w:p>
     <w:p>
       <w:pPr>
         <w:pStyle w:val="berschrift9"/>
@@ -30987,7 +31445,6 @@
               <w:rPr>
                 <w:rFonts w:cs="Arial"/>
               </w:rPr>
-              <w:lastRenderedPageBreak/>
               <w:t>log4j2.xml</w:t>
             </w:r>
           </w:p>
@@ -31137,7 +31594,14 @@
         <w:rPr>
           <w:rFonts w:cs="Arial"/>
         </w:rPr>
-        <w:t xml:space="preserve"> XSD-Dateien umgehen kann (z.B. der XML-Editor des Eclipse-Pakets). Auf diese Weise werden die Fehlermöglichkeiten reduziert. In dem Editor kann </w:t>
+        <w:t xml:space="preserve"> XSD-Dateien umgehen kann (z.B. der XML-Editor des Eclipse-Pakets). Auf diese Weise werden die </w:t>
+      </w:r>
+      <w:r>
+        <w:rPr>
+          <w:rFonts w:cs="Arial"/>
+        </w:rPr>
+        <w:lastRenderedPageBreak/>
+        <w:t xml:space="preserve">Fehlermöglichkeiten reduziert. In dem Editor kann </w:t>
       </w:r>
       <w:r>
         <w:rPr>
@@ -32883,109 +33347,115 @@
     </w:p>
     <w:p>
       <w:r>
+        <w:t xml:space="preserve">Der zweite </w:t>
+      </w:r>
+      <w:proofErr w:type="spellStart"/>
+      <w:r>
+        <w:t>Appender</w:t>
+      </w:r>
+      <w:proofErr w:type="spellEnd"/>
+      <w:r>
+        <w:t xml:space="preserve"> (</w:t>
+      </w:r>
+      <w:proofErr w:type="spellStart"/>
+      <w:r>
+        <w:t>Console</w:t>
+      </w:r>
+      <w:proofErr w:type="spellEnd"/>
+      <w:r>
+        <w:t xml:space="preserve">) bestimmt, was auf die Konsole geschrieben wird. Mit der obigen Definition werden nur die Ausgaben des Lern-Vorgangs sowie Fehlermeldungen ausgegeben. Läuft der Server als Service, kann man </w:t>
+      </w:r>
+      <w:r>
+        <w:t>die letzten</w:t>
+      </w:r>
+      <w:r>
+        <w:t xml:space="preserve"> Meldung</w:t>
+      </w:r>
+      <w:r>
+        <w:t>en</w:t>
+      </w:r>
+      <w:r>
+        <w:t xml:space="preserve"> mittels „</w:t>
+      </w:r>
+      <w:proofErr w:type="spellStart"/>
+      <w:r>
+        <w:t>sudo</w:t>
+      </w:r>
+      <w:proofErr w:type="spellEnd"/>
+      <w:r>
+        <w:t xml:space="preserve"> </w:t>
+      </w:r>
+      <w:proofErr w:type="spellStart"/>
+      <w:r>
+        <w:t>systemctl</w:t>
+      </w:r>
+      <w:proofErr w:type="spellEnd"/>
+      <w:r>
+        <w:t xml:space="preserve"> </w:t>
+      </w:r>
+      <w:proofErr w:type="spellStart"/>
+      <w:r>
+        <w:t>status</w:t>
+      </w:r>
+      <w:proofErr w:type="spellEnd"/>
+      <w:r>
+        <w:t>“ ausgeben lassen.</w:t>
+      </w:r>
+    </w:p>
+    <w:p>
+      <w:r>
+        <w:t xml:space="preserve">Der dritte </w:t>
+      </w:r>
+      <w:proofErr w:type="spellStart"/>
+      <w:r>
+        <w:t>Appender</w:t>
+      </w:r>
+      <w:proofErr w:type="spellEnd"/>
+      <w:r>
+        <w:t xml:space="preserve"> (Solvis-Error) bewirkt, dass Fehlermeldungen in eine Extra-Datei mit dem Namen „solvis-error.log“ geschrieben werden.</w:t>
+      </w:r>
+    </w:p>
+    <w:p>
+      <w:r>
+        <w:t>Der letzte auskommentierte</w:t>
+      </w:r>
+      <w:r>
+        <w:t xml:space="preserve"> </w:t>
+      </w:r>
+      <w:proofErr w:type="spellStart"/>
+      <w:r>
+        <w:t>Appender</w:t>
+      </w:r>
+      <w:proofErr w:type="spellEnd"/>
+      <w:r>
+        <w:t xml:space="preserve"> (RFC5424) wäre für ein </w:t>
+      </w:r>
+      <w:r>
+        <w:t>Datenbank-</w:t>
+      </w:r>
+      <w:proofErr w:type="spellStart"/>
+      <w:r>
+        <w:t>Logging</w:t>
+      </w:r>
+      <w:proofErr w:type="spellEnd"/>
+      <w:r>
+        <w:t xml:space="preserve"> notwendig. Der</w:t>
+      </w:r>
+      <w:r>
+        <w:t xml:space="preserve"> ist aktuell nicht aktiv und die in der </w:t>
+      </w:r>
+      <w:r>
+        <w:rPr>
+          <w:rFonts w:cs="Arial"/>
+        </w:rPr>
+        <w:t xml:space="preserve">log4j2.xml dazu notwendigen Teile habe ich einfach die verwendet, </w:t>
+      </w:r>
+      <w:r>
+        <w:rPr>
+          <w:rFonts w:cs="Arial"/>
+        </w:rPr>
         <w:lastRenderedPageBreak/>
-        <w:t xml:space="preserve">Der zweite </w:t>
-      </w:r>
-      <w:proofErr w:type="spellStart"/>
-      <w:r>
-        <w:t>Appender</w:t>
-      </w:r>
-      <w:proofErr w:type="spellEnd"/>
-      <w:r>
-        <w:t xml:space="preserve"> (</w:t>
-      </w:r>
-      <w:proofErr w:type="spellStart"/>
-      <w:r>
-        <w:t>Console</w:t>
-      </w:r>
-      <w:proofErr w:type="spellEnd"/>
-      <w:r>
-        <w:t xml:space="preserve">) bestimmt, was auf die Konsole geschrieben wird. Mit der obigen Definition werden nur die Ausgaben des Lern-Vorgangs sowie Fehlermeldungen ausgegeben. Läuft der Server als Service, kann man </w:t>
-      </w:r>
-      <w:r>
-        <w:t>die letzten</w:t>
-      </w:r>
-      <w:r>
-        <w:t xml:space="preserve"> Meldung</w:t>
-      </w:r>
-      <w:r>
-        <w:t>en</w:t>
-      </w:r>
-      <w:r>
-        <w:t xml:space="preserve"> mittels „</w:t>
-      </w:r>
-      <w:proofErr w:type="spellStart"/>
-      <w:r>
-        <w:t>sudo</w:t>
-      </w:r>
-      <w:proofErr w:type="spellEnd"/>
-      <w:r>
-        <w:t xml:space="preserve"> </w:t>
-      </w:r>
-      <w:proofErr w:type="spellStart"/>
-      <w:r>
-        <w:t>systemctl</w:t>
-      </w:r>
-      <w:proofErr w:type="spellEnd"/>
-      <w:r>
-        <w:t xml:space="preserve"> </w:t>
-      </w:r>
-      <w:proofErr w:type="spellStart"/>
-      <w:r>
-        <w:t>status</w:t>
-      </w:r>
-      <w:proofErr w:type="spellEnd"/>
-      <w:r>
-        <w:t>“ ausgeben lassen.</w:t>
-      </w:r>
-    </w:p>
-    <w:p>
-      <w:r>
-        <w:t xml:space="preserve">Der dritte </w:t>
-      </w:r>
-      <w:proofErr w:type="spellStart"/>
-      <w:r>
-        <w:t>Appender</w:t>
-      </w:r>
-      <w:proofErr w:type="spellEnd"/>
-      <w:r>
-        <w:t xml:space="preserve"> (Solvis-Error) bewirkt, dass Fehlermeldungen in eine Extra-Datei mit dem Namen „solvis-error.log“ geschrieben werden.</w:t>
-      </w:r>
-    </w:p>
-    <w:p>
-      <w:r>
-        <w:t>Der letzte auskommentierte</w:t>
-      </w:r>
-      <w:r>
-        <w:t xml:space="preserve"> </w:t>
-      </w:r>
-      <w:proofErr w:type="spellStart"/>
-      <w:r>
-        <w:t>Appender</w:t>
-      </w:r>
-      <w:proofErr w:type="spellEnd"/>
-      <w:r>
-        <w:t xml:space="preserve"> (RFC5424) wäre für ein </w:t>
-      </w:r>
-      <w:r>
-        <w:t>Datenbank-</w:t>
-      </w:r>
-      <w:proofErr w:type="spellStart"/>
-      <w:r>
-        <w:t>Logging</w:t>
-      </w:r>
-      <w:proofErr w:type="spellEnd"/>
-      <w:r>
-        <w:t xml:space="preserve"> notwendig. Der</w:t>
-      </w:r>
-      <w:r>
-        <w:t xml:space="preserve"> ist aktuell nicht aktiv und die in der </w:t>
-      </w:r>
-      <w:r>
-        <w:rPr>
-          <w:rFonts w:cs="Arial"/>
-        </w:rPr>
-        <w:t>log4j2.xml dazu notwendigen Teile habe ich einfach die verwendet, die ich auch in der Arbeit verwende. Das erfordert noch weitere Infrastruktur, daher ist das erst mal auskommentiert.</w:t>
+        <w:t>die ich auch in der Arbeit verwende. Das erfordert noch weitere Infrastruktur, daher ist das erst mal auskommentiert.</w:t>
       </w:r>
     </w:p>
     <w:p>
@@ -33912,11 +34382,7 @@
             </w:r>
             <w:proofErr w:type="spellEnd"/>
             <w:r>
-              <w:t xml:space="preserve"> </w:t>
-            </w:r>
-            <w:r>
-              <w:lastRenderedPageBreak/>
-              <w:t>setzen.</w:t>
+              <w:t xml:space="preserve"> setzen.</w:t>
             </w:r>
           </w:p>
         </w:tc>
@@ -33924,7 +34390,6 @@
     </w:tbl>
     <w:p>
       <w:r>
-        <w:lastRenderedPageBreak/>
         <w:t>Die JSON-Beschreibung der Befehle sieht folgendermaßen aus:</w:t>
       </w:r>
     </w:p>
@@ -35051,7 +35516,6 @@
         <w:br/>
       </w:r>
       <w:r>
-        <w:lastRenderedPageBreak/>
         <w:tab/>
         <w:t>"</w:t>
       </w:r>
@@ -35303,6 +35767,7 @@
         <w:pStyle w:val="berschrift7"/>
       </w:pPr>
       <w:r>
+        <w:lastRenderedPageBreak/>
         <w:t xml:space="preserve">Das </w:t>
       </w:r>
       <w:proofErr w:type="spellStart"/>
@@ -35884,7 +36349,7 @@
         <w:rStyle w:val="Seitenzahl"/>
         <w:noProof/>
       </w:rPr>
-      <w:t>6</w:t>
+      <w:t>39</w:t>
     </w:r>
     <w:r>
       <w:rPr>
@@ -41596,7 +42061,7 @@
 </file>
 
 <file path=customXml/itemProps1.xml><?xml version="1.0" encoding="utf-8"?>
-<ds:datastoreItem xmlns:ds="http://schemas.openxmlformats.org/officeDocument/2006/customXml" ds:itemID="{E9539E70-62E3-44D9-861A-C5F382AD916C}">
+<ds:datastoreItem xmlns:ds="http://schemas.openxmlformats.org/officeDocument/2006/customXml" ds:itemID="{472BA3A7-1997-48C0-AD9B-57CEB6E4A518}">
   <ds:schemaRefs>
     <ds:schemaRef ds:uri="http://schemas.openxmlformats.org/officeDocument/2006/bibliography"/>
   </ds:schemaRefs>

</xml_diff>

<commit_message>
The system status "heating circuits" was not recognized in all cases
The system status "heating circuits" was not recognized if there is an
additional heat generator in the system.

The makefile parameter "uninstallAll" has been added.

EOL is now OS dependend
</commit_message>
<xml_diff>
--- a/docu/SolvisSmartHomeServer.docx
+++ b/docu/SolvisSmartHomeServer.docx
@@ -32626,836 +32626,8 @@
       </w:r>
     </w:p>
     <w:p>
-      <w:pPr>
-        <w:pStyle w:val="berschrift8"/>
-        <w:rPr>
-          <w:rFonts w:cs="Arial"/>
-        </w:rPr>
-      </w:pPr>
-      <w:r>
-        <w:t xml:space="preserve">Die XML-Datei </w:t>
-      </w:r>
-      <w:r>
-        <w:t>„</w:t>
-      </w:r>
-      <w:r>
-        <w:rPr>
-          <w:rFonts w:cs="Arial"/>
-        </w:rPr>
-        <w:t>log4j2.xml</w:t>
-      </w:r>
-      <w:r>
-        <w:rPr>
-          <w:rFonts w:cs="Arial"/>
-        </w:rPr>
-        <w:t>“</w:t>
-      </w:r>
-    </w:p>
-    <w:p>
-      <w:r>
-        <w:t>Bis zur Version V01.00.10 genutzt.</w:t>
-      </w:r>
-    </w:p>
-    <w:p>
-      <w:r>
-        <w:t>Der Server nutzt lo</w:t>
-      </w:r>
-      <w:r>
-        <w:t xml:space="preserve">g4j2 von </w:t>
-      </w:r>
-      <w:r>
-        <w:t xml:space="preserve">der Apache Software </w:t>
-      </w:r>
-      <w:proofErr w:type="spellStart"/>
-      <w:r>
-        <w:t>Foundation</w:t>
-      </w:r>
-      <w:proofErr w:type="spellEnd"/>
-      <w:r>
-        <w:t>. Dieses System bietet ei</w:t>
-      </w:r>
-      <w:r>
-        <w:t>ne</w:t>
-      </w:r>
-      <w:r>
-        <w:t xml:space="preserve"> Vielzahl von Möglichkeiten, so ermöglichst es auch das </w:t>
-      </w:r>
-      <w:proofErr w:type="spellStart"/>
-      <w:r>
-        <w:t>Logging</w:t>
-      </w:r>
-      <w:proofErr w:type="spellEnd"/>
-      <w:r>
-        <w:t xml:space="preserve"> auch in einer Datenbank.</w:t>
-      </w:r>
-    </w:p>
-    <w:p>
-      <w:r>
-        <w:t>Für den Anwender ist der letzte Abschnitt dieser Datei interessant:</w:t>
-      </w:r>
-    </w:p>
-    <w:p>
-      <w:pPr>
-        <w:pStyle w:val="Code"/>
-        <w:rPr>
-          <w:lang w:val="de-DE"/>
-        </w:rPr>
-      </w:pPr>
-      <w:r>
-        <w:rPr>
-          <w:color w:val="008080"/>
-          <w:lang w:val="de-DE"/>
-        </w:rPr>
-        <w:t>&lt;</w:t>
-      </w:r>
-      <w:proofErr w:type="spellStart"/>
-      <w:r>
-        <w:rPr>
-          <w:color w:val="3F7F7F"/>
-          <w:lang w:val="de-DE"/>
-        </w:rPr>
-        <w:t>Async</w:t>
-      </w:r>
-      <w:proofErr w:type="spellEnd"/>
-      <w:r>
-        <w:rPr>
-          <w:lang w:val="de-DE"/>
-        </w:rPr>
-        <w:t xml:space="preserve"> </w:t>
-      </w:r>
-      <w:proofErr w:type="spellStart"/>
-      <w:r>
-        <w:rPr>
-          <w:color w:val="7F007F"/>
-          <w:lang w:val="de-DE"/>
-        </w:rPr>
-        <w:t>name</w:t>
-      </w:r>
-      <w:proofErr w:type="spellEnd"/>
-      <w:r>
-        <w:rPr>
-          <w:color w:val="000000"/>
-          <w:lang w:val="de-DE"/>
-        </w:rPr>
-        <w:t>=</w:t>
-      </w:r>
-      <w:r>
-        <w:rPr>
-          <w:i/>
-          <w:iCs/>
-          <w:lang w:val="de-DE"/>
-        </w:rPr>
-        <w:t>"</w:t>
-      </w:r>
-      <w:proofErr w:type="spellStart"/>
-      <w:r>
-        <w:rPr>
-          <w:i/>
-          <w:iCs/>
-          <w:lang w:val="de-DE"/>
-        </w:rPr>
-        <w:t>Async</w:t>
-      </w:r>
-      <w:proofErr w:type="spellEnd"/>
-      <w:r>
-        <w:rPr>
-          <w:i/>
-          <w:iCs/>
-          <w:lang w:val="de-DE"/>
-        </w:rPr>
-        <w:t>"</w:t>
-      </w:r>
-      <w:r>
-        <w:rPr>
-          <w:color w:val="008080"/>
-          <w:lang w:val="de-DE"/>
-        </w:rPr>
-        <w:t>&gt;</w:t>
-      </w:r>
-    </w:p>
-    <w:p>
-      <w:pPr>
-        <w:pStyle w:val="Code"/>
-        <w:rPr>
-          <w:lang w:val="de-DE"/>
-        </w:rPr>
-      </w:pPr>
-      <w:r>
-        <w:rPr>
-          <w:color w:val="000000"/>
-          <w:lang w:val="de-DE"/>
-        </w:rPr>
-        <w:tab/>
-      </w:r>
-      <w:r>
-        <w:rPr>
-          <w:color w:val="008080"/>
-          <w:lang w:val="de-DE"/>
-        </w:rPr>
-        <w:t>&lt;</w:t>
-      </w:r>
-      <w:proofErr w:type="spellStart"/>
-      <w:r>
-        <w:rPr>
-          <w:color w:val="3F7F7F"/>
-          <w:lang w:val="de-DE"/>
-        </w:rPr>
-        <w:t>appender-ref</w:t>
-      </w:r>
-      <w:proofErr w:type="spellEnd"/>
-      <w:r>
-        <w:rPr>
-          <w:lang w:val="de-DE"/>
-        </w:rPr>
-        <w:t xml:space="preserve"> </w:t>
-      </w:r>
-      <w:proofErr w:type="spellStart"/>
-      <w:r>
-        <w:rPr>
-          <w:color w:val="7F007F"/>
-          <w:lang w:val="de-DE"/>
-        </w:rPr>
-        <w:t>ref</w:t>
-      </w:r>
-      <w:proofErr w:type="spellEnd"/>
-      <w:r>
-        <w:rPr>
-          <w:color w:val="000000"/>
-          <w:lang w:val="de-DE"/>
-        </w:rPr>
-        <w:t>=</w:t>
-      </w:r>
-      <w:r>
-        <w:rPr>
-          <w:i/>
-          <w:iCs/>
-          <w:lang w:val="de-DE"/>
-        </w:rPr>
-        <w:t>"Solvis"</w:t>
-      </w:r>
-      <w:r>
-        <w:rPr>
-          <w:lang w:val="de-DE"/>
-        </w:rPr>
-        <w:t xml:space="preserve"> </w:t>
-      </w:r>
-      <w:proofErr w:type="spellStart"/>
-      <w:r>
-        <w:rPr>
-          <w:color w:val="7F007F"/>
-          <w:lang w:val="de-DE"/>
-        </w:rPr>
-        <w:t>level</w:t>
-      </w:r>
-      <w:proofErr w:type="spellEnd"/>
-      <w:r>
-        <w:rPr>
-          <w:color w:val="000000"/>
-          <w:lang w:val="de-DE"/>
-        </w:rPr>
-        <w:t>=</w:t>
-      </w:r>
-      <w:r>
-        <w:rPr>
-          <w:i/>
-          <w:iCs/>
-          <w:lang w:val="de-DE"/>
-        </w:rPr>
-        <w:t>"</w:t>
-      </w:r>
-      <w:proofErr w:type="spellStart"/>
-      <w:r>
-        <w:rPr>
-          <w:i/>
-          <w:iCs/>
-          <w:lang w:val="de-DE"/>
-        </w:rPr>
-        <w:t>info</w:t>
-      </w:r>
-      <w:proofErr w:type="spellEnd"/>
-      <w:r>
-        <w:rPr>
-          <w:i/>
-          <w:iCs/>
-          <w:lang w:val="de-DE"/>
-        </w:rPr>
-        <w:t>"</w:t>
-      </w:r>
-      <w:r>
-        <w:rPr>
-          <w:lang w:val="de-DE"/>
-        </w:rPr>
-        <w:t xml:space="preserve"> </w:t>
-      </w:r>
-      <w:r>
-        <w:rPr>
-          <w:color w:val="008080"/>
-          <w:lang w:val="de-DE"/>
-        </w:rPr>
-        <w:t>/&gt;</w:t>
-      </w:r>
-    </w:p>
-    <w:p>
-      <w:pPr>
-        <w:pStyle w:val="Code"/>
-        <w:rPr>
-          <w:lang w:val="de-DE"/>
-        </w:rPr>
-      </w:pPr>
-      <w:r>
-        <w:rPr>
-          <w:color w:val="000000"/>
-          <w:lang w:val="de-DE"/>
-        </w:rPr>
-        <w:tab/>
-      </w:r>
-      <w:r>
-        <w:rPr>
-          <w:color w:val="008080"/>
-          <w:lang w:val="de-DE"/>
-        </w:rPr>
-        <w:t>&lt;</w:t>
-      </w:r>
-      <w:proofErr w:type="spellStart"/>
-      <w:r>
-        <w:rPr>
-          <w:color w:val="3F7F7F"/>
-          <w:lang w:val="de-DE"/>
-        </w:rPr>
-        <w:t>appender-ref</w:t>
-      </w:r>
-      <w:proofErr w:type="spellEnd"/>
-      <w:r>
-        <w:rPr>
-          <w:lang w:val="de-DE"/>
-        </w:rPr>
-        <w:t xml:space="preserve"> </w:t>
-      </w:r>
-      <w:proofErr w:type="spellStart"/>
-      <w:r>
-        <w:rPr>
-          <w:color w:val="7F007F"/>
-          <w:lang w:val="de-DE"/>
-        </w:rPr>
-        <w:t>ref</w:t>
-      </w:r>
-      <w:proofErr w:type="spellEnd"/>
-      <w:r>
-        <w:rPr>
-          <w:color w:val="000000"/>
-          <w:lang w:val="de-DE"/>
-        </w:rPr>
-        <w:t>=</w:t>
-      </w:r>
-      <w:r>
-        <w:rPr>
-          <w:i/>
-          <w:iCs/>
-          <w:lang w:val="de-DE"/>
-        </w:rPr>
-        <w:t>"</w:t>
-      </w:r>
-      <w:proofErr w:type="spellStart"/>
-      <w:r>
-        <w:rPr>
-          <w:i/>
-          <w:iCs/>
-          <w:lang w:val="de-DE"/>
-        </w:rPr>
-        <w:t>Console</w:t>
-      </w:r>
-      <w:proofErr w:type="spellEnd"/>
-      <w:r>
-        <w:rPr>
-          <w:i/>
-          <w:iCs/>
-          <w:lang w:val="de-DE"/>
-        </w:rPr>
-        <w:t>"</w:t>
-      </w:r>
-      <w:r>
-        <w:rPr>
-          <w:lang w:val="de-DE"/>
-        </w:rPr>
-        <w:t xml:space="preserve"> </w:t>
-      </w:r>
-      <w:proofErr w:type="spellStart"/>
-      <w:r>
-        <w:rPr>
-          <w:color w:val="7F007F"/>
-          <w:lang w:val="de-DE"/>
-        </w:rPr>
-        <w:t>level</w:t>
-      </w:r>
-      <w:proofErr w:type="spellEnd"/>
-      <w:r>
-        <w:rPr>
-          <w:color w:val="000000"/>
-          <w:lang w:val="de-DE"/>
-        </w:rPr>
-        <w:t>=</w:t>
-      </w:r>
-      <w:r>
-        <w:rPr>
-          <w:i/>
-          <w:iCs/>
-          <w:lang w:val="de-DE"/>
-        </w:rPr>
-        <w:t>"LEARN"</w:t>
-      </w:r>
-      <w:r>
-        <w:rPr>
-          <w:color w:val="008080"/>
-          <w:lang w:val="de-DE"/>
-        </w:rPr>
-        <w:t>/&gt;</w:t>
-      </w:r>
-    </w:p>
-    <w:p>
-      <w:pPr>
-        <w:pStyle w:val="Code"/>
-        <w:rPr>
-          <w:lang w:val="de-DE"/>
-        </w:rPr>
-      </w:pPr>
-      <w:r>
-        <w:rPr>
-          <w:color w:val="000000"/>
-          <w:lang w:val="de-DE"/>
-        </w:rPr>
-        <w:tab/>
-      </w:r>
-      <w:r>
-        <w:rPr>
-          <w:color w:val="008080"/>
-          <w:lang w:val="de-DE"/>
-        </w:rPr>
-        <w:t>&lt;</w:t>
-      </w:r>
-      <w:proofErr w:type="spellStart"/>
-      <w:r>
-        <w:rPr>
-          <w:color w:val="3F7F7F"/>
-          <w:lang w:val="de-DE"/>
-        </w:rPr>
-        <w:t>appender-ref</w:t>
-      </w:r>
-      <w:proofErr w:type="spellEnd"/>
-      <w:r>
-        <w:rPr>
-          <w:lang w:val="de-DE"/>
-        </w:rPr>
-        <w:t xml:space="preserve"> </w:t>
-      </w:r>
-      <w:proofErr w:type="spellStart"/>
-      <w:r>
-        <w:rPr>
-          <w:color w:val="7F007F"/>
-          <w:lang w:val="de-DE"/>
-        </w:rPr>
-        <w:t>ref</w:t>
-      </w:r>
-      <w:proofErr w:type="spellEnd"/>
-      <w:r>
-        <w:rPr>
-          <w:color w:val="000000"/>
-          <w:lang w:val="de-DE"/>
-        </w:rPr>
-        <w:t>=</w:t>
-      </w:r>
-      <w:r>
-        <w:rPr>
-          <w:i/>
-          <w:iCs/>
-          <w:lang w:val="de-DE"/>
-        </w:rPr>
-        <w:t>"Solvis-Error"</w:t>
-      </w:r>
-      <w:r>
-        <w:rPr>
-          <w:lang w:val="de-DE"/>
-        </w:rPr>
-        <w:t xml:space="preserve"> </w:t>
-      </w:r>
-      <w:proofErr w:type="spellStart"/>
-      <w:r>
-        <w:rPr>
-          <w:color w:val="7F007F"/>
-          <w:lang w:val="de-DE"/>
-        </w:rPr>
-        <w:t>level</w:t>
-      </w:r>
-      <w:proofErr w:type="spellEnd"/>
-      <w:r>
-        <w:rPr>
-          <w:color w:val="000000"/>
-          <w:lang w:val="de-DE"/>
-        </w:rPr>
-        <w:t>=</w:t>
-      </w:r>
-      <w:r>
-        <w:rPr>
-          <w:i/>
-          <w:iCs/>
-          <w:lang w:val="de-DE"/>
-        </w:rPr>
-        <w:t>"</w:t>
-      </w:r>
-      <w:proofErr w:type="spellStart"/>
-      <w:r>
-        <w:rPr>
-          <w:i/>
-          <w:iCs/>
-          <w:lang w:val="de-DE"/>
-        </w:rPr>
-        <w:t>error</w:t>
-      </w:r>
-      <w:proofErr w:type="spellEnd"/>
-      <w:r>
-        <w:rPr>
-          <w:i/>
-          <w:iCs/>
-          <w:lang w:val="de-DE"/>
-        </w:rPr>
-        <w:t>"</w:t>
-      </w:r>
-      <w:r>
-        <w:rPr>
-          <w:color w:val="008080"/>
-          <w:lang w:val="de-DE"/>
-        </w:rPr>
-        <w:t>/&gt;</w:t>
-      </w:r>
-    </w:p>
-    <w:p>
-      <w:pPr>
-        <w:pStyle w:val="Code"/>
-        <w:rPr>
-          <w:lang w:val="de-DE"/>
-        </w:rPr>
-      </w:pPr>
-      <w:r>
-        <w:rPr>
-          <w:color w:val="000000"/>
-          <w:lang w:val="de-DE"/>
-        </w:rPr>
-        <w:tab/>
-      </w:r>
-      <w:proofErr w:type="gramStart"/>
-      <w:r>
-        <w:rPr>
-          <w:color w:val="3F5FBF"/>
-          <w:lang w:val="de-DE"/>
-        </w:rPr>
-        <w:t>&lt;!--</w:t>
-      </w:r>
-      <w:proofErr w:type="gramEnd"/>
-      <w:r>
-        <w:rPr>
-          <w:color w:val="3F5FBF"/>
-          <w:lang w:val="de-DE"/>
-        </w:rPr>
-        <w:t xml:space="preserve"> </w:t>
-      </w:r>
-      <w:proofErr w:type="spellStart"/>
-      <w:r>
-        <w:rPr>
-          <w:color w:val="3F5FBF"/>
-          <w:lang w:val="de-DE"/>
-        </w:rPr>
-        <w:t>appender-</w:t>
-      </w:r>
-      <w:r>
-        <w:rPr>
-          <w:color w:val="3F5FBF"/>
-          <w:u w:val="single"/>
-          <w:lang w:val="de-DE"/>
-        </w:rPr>
-        <w:t>ref</w:t>
-      </w:r>
-      <w:proofErr w:type="spellEnd"/>
-      <w:r>
-        <w:rPr>
-          <w:color w:val="3F5FBF"/>
-          <w:lang w:val="de-DE"/>
-        </w:rPr>
-        <w:t xml:space="preserve"> </w:t>
-      </w:r>
-      <w:proofErr w:type="spellStart"/>
-      <w:r>
-        <w:rPr>
-          <w:color w:val="3F5FBF"/>
-          <w:u w:val="single"/>
-          <w:lang w:val="de-DE"/>
-        </w:rPr>
-        <w:t>ref</w:t>
-      </w:r>
-      <w:proofErr w:type="spellEnd"/>
-      <w:r>
-        <w:rPr>
-          <w:color w:val="3F5FBF"/>
-          <w:lang w:val="de-DE"/>
-        </w:rPr>
-        <w:t xml:space="preserve">="RFC5424" </w:t>
-      </w:r>
-      <w:proofErr w:type="spellStart"/>
-      <w:r>
-        <w:rPr>
-          <w:color w:val="3F5FBF"/>
-          <w:lang w:val="de-DE"/>
-        </w:rPr>
-        <w:t>level</w:t>
-      </w:r>
-      <w:proofErr w:type="spellEnd"/>
-      <w:r>
-        <w:rPr>
-          <w:color w:val="3F5FBF"/>
-          <w:lang w:val="de-DE"/>
-        </w:rPr>
-        <w:t>="</w:t>
-      </w:r>
-      <w:proofErr w:type="spellStart"/>
-      <w:r>
-        <w:rPr>
-          <w:color w:val="3F5FBF"/>
-          <w:lang w:val="de-DE"/>
-        </w:rPr>
-        <w:t>info</w:t>
-      </w:r>
-      <w:proofErr w:type="spellEnd"/>
-      <w:r>
-        <w:rPr>
-          <w:color w:val="3F5FBF"/>
-          <w:lang w:val="de-DE"/>
-        </w:rPr>
-        <w:t>"/ --&gt;</w:t>
-      </w:r>
-      <w:r>
-        <w:rPr>
-          <w:color w:val="000000"/>
-          <w:lang w:val="de-DE"/>
-        </w:rPr>
-        <w:t xml:space="preserve"> </w:t>
-      </w:r>
-      <w:r>
-        <w:rPr>
-          <w:color w:val="3F5FBF"/>
-          <w:lang w:val="de-DE"/>
-        </w:rPr>
-        <w:t xml:space="preserve">&lt;!-- Database </w:t>
-      </w:r>
-      <w:proofErr w:type="spellStart"/>
-      <w:r>
-        <w:rPr>
-          <w:color w:val="3F5FBF"/>
-          <w:lang w:val="de-DE"/>
-        </w:rPr>
-        <w:t>logging</w:t>
-      </w:r>
-      <w:proofErr w:type="spellEnd"/>
-      <w:r>
-        <w:rPr>
-          <w:color w:val="3F5FBF"/>
-          <w:lang w:val="de-DE"/>
-        </w:rPr>
-        <w:t xml:space="preserve"> --&gt;</w:t>
-      </w:r>
-    </w:p>
-    <w:p>
-      <w:pPr>
-        <w:pStyle w:val="Code"/>
-        <w:rPr>
-          <w:lang w:val="de-DE"/>
-        </w:rPr>
-      </w:pPr>
-      <w:r>
-        <w:rPr>
-          <w:color w:val="008080"/>
-          <w:lang w:val="de-DE"/>
-        </w:rPr>
-        <w:t>&lt;/</w:t>
-      </w:r>
-      <w:proofErr w:type="spellStart"/>
-      <w:r>
-        <w:rPr>
-          <w:color w:val="3F7F7F"/>
-          <w:lang w:val="de-DE"/>
-        </w:rPr>
-        <w:t>Async</w:t>
-      </w:r>
-      <w:proofErr w:type="spellEnd"/>
-      <w:r>
-        <w:rPr>
-          <w:color w:val="008080"/>
-          <w:lang w:val="de-DE"/>
-        </w:rPr>
-        <w:t>&gt;</w:t>
-      </w:r>
-    </w:p>
-    <w:p>
-      <w:r>
-        <w:t xml:space="preserve">Der erste </w:t>
-      </w:r>
-      <w:proofErr w:type="spellStart"/>
-      <w:r>
-        <w:t>Appender</w:t>
-      </w:r>
-      <w:proofErr w:type="spellEnd"/>
-      <w:r>
-        <w:t xml:space="preserve"> (Solvis) schreibt in die Datei „solvis.log“. In </w:t>
-      </w:r>
-      <w:proofErr w:type="gramStart"/>
-      <w:r>
-        <w:t>der</w:t>
-      </w:r>
-      <w:proofErr w:type="gramEnd"/>
-      <w:r>
-        <w:t xml:space="preserve"> obigen Einstellungen werden alle Levels ab „</w:t>
-      </w:r>
-      <w:proofErr w:type="spellStart"/>
-      <w:r>
-        <w:t>info</w:t>
-      </w:r>
-      <w:proofErr w:type="spellEnd"/>
-      <w:r>
-        <w:t>“ dort reingeschrieben. Zur Fehlersuche ist es sinnvoll „</w:t>
-      </w:r>
-      <w:proofErr w:type="spellStart"/>
-      <w:r>
-        <w:t>info</w:t>
-      </w:r>
-      <w:proofErr w:type="spellEnd"/>
-      <w:r>
-        <w:t>“ durch „</w:t>
-      </w:r>
-      <w:proofErr w:type="spellStart"/>
-      <w:r>
-        <w:t>debug</w:t>
-      </w:r>
-      <w:proofErr w:type="spellEnd"/>
-      <w:r>
-        <w:t xml:space="preserve">“ zu ersetzen. Dann liefert </w:t>
-      </w:r>
-      <w:proofErr w:type="gramStart"/>
-      <w:r>
-        <w:t>der</w:t>
-      </w:r>
-      <w:proofErr w:type="gramEnd"/>
-      <w:r>
-        <w:t xml:space="preserve"> Log noch mehr Informationen.</w:t>
-      </w:r>
-    </w:p>
-    <w:p>
-      <w:r>
-        <w:t xml:space="preserve">Der zweite </w:t>
-      </w:r>
-      <w:proofErr w:type="spellStart"/>
-      <w:r>
-        <w:t>Appender</w:t>
-      </w:r>
-      <w:proofErr w:type="spellEnd"/>
-      <w:r>
-        <w:t xml:space="preserve"> (</w:t>
-      </w:r>
-      <w:proofErr w:type="spellStart"/>
-      <w:r>
-        <w:t>Console</w:t>
-      </w:r>
-      <w:proofErr w:type="spellEnd"/>
-      <w:r>
-        <w:t xml:space="preserve">) bestimmt, was auf die Konsole geschrieben wird. Mit der obigen Definition werden nur die Ausgaben des Lern-Vorgangs sowie Fehlermeldungen ausgegeben. Läuft der Server als Service, kann man </w:t>
-      </w:r>
-      <w:r>
-        <w:t>die letzten</w:t>
-      </w:r>
-      <w:r>
-        <w:t xml:space="preserve"> Meldung</w:t>
-      </w:r>
-      <w:r>
-        <w:t>en</w:t>
-      </w:r>
-      <w:r>
-        <w:t xml:space="preserve"> mittels „</w:t>
-      </w:r>
-      <w:proofErr w:type="spellStart"/>
-      <w:r>
-        <w:t>sudo</w:t>
-      </w:r>
-      <w:proofErr w:type="spellEnd"/>
-      <w:r>
-        <w:t xml:space="preserve"> </w:t>
-      </w:r>
-      <w:proofErr w:type="spellStart"/>
-      <w:r>
-        <w:t>systemctl</w:t>
-      </w:r>
-      <w:proofErr w:type="spellEnd"/>
-      <w:r>
-        <w:t xml:space="preserve"> </w:t>
-      </w:r>
-      <w:proofErr w:type="spellStart"/>
-      <w:r>
-        <w:t>status</w:t>
-      </w:r>
-      <w:proofErr w:type="spellEnd"/>
-      <w:r>
-        <w:t>“ ausgeben lassen.</w:t>
-      </w:r>
-    </w:p>
-    <w:p>
-      <w:r>
-        <w:t xml:space="preserve">Der dritte </w:t>
-      </w:r>
-      <w:proofErr w:type="spellStart"/>
-      <w:r>
-        <w:t>Appender</w:t>
-      </w:r>
-      <w:proofErr w:type="spellEnd"/>
-      <w:r>
-        <w:t xml:space="preserve"> (Solvis-Error) bewirkt, dass Fehlermeldungen in eine Extra-Datei mit dem Namen „solvis-error.log“ geschrieben werden.</w:t>
-      </w:r>
-    </w:p>
-    <w:p>
-      <w:r>
-        <w:t>Der letzte auskommentierte</w:t>
-      </w:r>
-      <w:r>
-        <w:t xml:space="preserve"> </w:t>
-      </w:r>
-      <w:proofErr w:type="spellStart"/>
-      <w:r>
-        <w:t>Appender</w:t>
-      </w:r>
-      <w:proofErr w:type="spellEnd"/>
-      <w:r>
-        <w:t xml:space="preserve"> (RFC5424) wäre für ein </w:t>
-      </w:r>
-      <w:r>
-        <w:t>Datenbank-</w:t>
-      </w:r>
-      <w:proofErr w:type="spellStart"/>
-      <w:r>
-        <w:t>Logging</w:t>
-      </w:r>
-      <w:proofErr w:type="spellEnd"/>
-      <w:r>
-        <w:t xml:space="preserve"> notwendig. Der</w:t>
-      </w:r>
-      <w:r>
-        <w:t xml:space="preserve"> ist aktuell nicht aktiv und die in der </w:t>
-      </w:r>
-      <w:r>
-        <w:rPr>
-          <w:rFonts w:cs="Arial"/>
-        </w:rPr>
-        <w:t xml:space="preserve">log4j2.xml dazu notwendigen Teile habe ich einfach die verwendet, </w:t>
-      </w:r>
-      <w:r>
-        <w:rPr>
-          <w:rFonts w:cs="Arial"/>
-        </w:rPr>
-        <w:lastRenderedPageBreak/>
-        <w:t>die ich auch in der Arbeit verwende. Das erfordert noch weitere Infrastruktur, daher ist das erst mal auskommentiert.</w:t>
+      <w:r>
+        <w:tab/>
       </w:r>
     </w:p>
     <w:p>
@@ -33779,6 +32951,7 @@
       </w:pPr>
       <w:proofErr w:type="spellStart"/>
       <w:r>
+        <w:lastRenderedPageBreak/>
         <w:t>Present</w:t>
       </w:r>
       <w:proofErr w:type="spellEnd"/>
@@ -34793,7 +33966,11 @@
               <w:cnfStyle w:val="100000000000"/>
             </w:pPr>
             <w:r>
-              <w:t>Richtung (Server-bezogen)</w:t>
+              <w:t>Richtung (Server-</w:t>
+            </w:r>
+            <w:r>
+              <w:lastRenderedPageBreak/>
+              <w:t>bezogen)</w:t>
             </w:r>
           </w:p>
         </w:tc>
@@ -34806,6 +33983,7 @@
               <w:cnfStyle w:val="100000000000"/>
             </w:pPr>
             <w:r>
+              <w:lastRenderedPageBreak/>
               <w:t>Bedeutung / Werte</w:t>
             </w:r>
           </w:p>
@@ -34832,6 +34010,7 @@
                 <w:i/>
                 <w:color w:val="00B050"/>
               </w:rPr>
+              <w:lastRenderedPageBreak/>
               <w:t>prefix</w:t>
             </w:r>
             <w:proofErr w:type="spellEnd"/>
@@ -35767,7 +34946,6 @@
         <w:pStyle w:val="berschrift7"/>
       </w:pPr>
       <w:r>
-        <w:lastRenderedPageBreak/>
         <w:t xml:space="preserve">Das </w:t>
       </w:r>
       <w:proofErr w:type="spellStart"/>
@@ -36270,6 +35448,7 @@
         <w:ind w:left="714"/>
       </w:pPr>
       <w:r>
+        <w:lastRenderedPageBreak/>
         <w:t xml:space="preserve"> </w:t>
       </w:r>
       <w:r>
@@ -36349,7 +35528,7 @@
         <w:rStyle w:val="Seitenzahl"/>
         <w:noProof/>
       </w:rPr>
-      <w:t>39</w:t>
+      <w:t>38</w:t>
     </w:r>
     <w:r>
       <w:rPr>
@@ -42061,7 +41240,7 @@
 </file>
 
 <file path=customXml/itemProps1.xml><?xml version="1.0" encoding="utf-8"?>
-<ds:datastoreItem xmlns:ds="http://schemas.openxmlformats.org/officeDocument/2006/customXml" ds:itemID="{472BA3A7-1997-48C0-AD9B-57CEB6E4A518}">
+<ds:datastoreItem xmlns:ds="http://schemas.openxmlformats.org/officeDocument/2006/customXml" ds:itemID="{840065C3-1BE2-4F0A-8E80-CA44A6025478}">
   <ds:schemaRefs>
     <ds:schemaRef ds:uri="http://schemas.openxmlformats.org/officeDocument/2006/bibliography"/>
   </ds:schemaRefs>

</xml_diff>